<commit_message>
Edited the research paper
</commit_message>
<xml_diff>
--- a/Documentation/Research Paper/AES Research Paper.docx
+++ b/Documentation/Research Paper/AES Research Paper.docx
@@ -1,6 +1,6 @@
 
 <file path=word/document.xml><?xml version="1.0" encoding="utf-8"?>
-<w:document xmlns:wpc="http://schemas.microsoft.com/office/word/2010/wordprocessingCanvas" xmlns:cx="http://schemas.microsoft.com/office/drawing/2014/chartex" xmlns:cx1="http://schemas.microsoft.com/office/drawing/2015/9/8/chartex" xmlns:cx2="http://schemas.microsoft.com/office/drawing/2015/10/21/chartex" xmlns:mc="http://schemas.openxmlformats.org/markup-compatibility/2006" xmlns:o="urn:schemas-microsoft-com:office:office" xmlns:r="http://schemas.openxmlformats.org/officeDocument/2006/relationships" xmlns:m="http://schemas.openxmlformats.org/officeDocument/2006/math" xmlns:v="urn:schemas-microsoft-com:vml" xmlns:wp14="http://schemas.microsoft.com/office/word/2010/wordprocessingDrawing" xmlns:wp="http://schemas.openxmlformats.org/drawingml/2006/wordprocessingDrawing" xmlns:w10="urn:schemas-microsoft-com:office:word" xmlns:w="http://schemas.openxmlformats.org/wordprocessingml/2006/main" xmlns:w14="http://schemas.microsoft.com/office/word/2010/wordml" xmlns:w15="http://schemas.microsoft.com/office/word/2012/wordml" xmlns:w16se="http://schemas.microsoft.com/office/word/2015/wordml/symex" xmlns:wpg="http://schemas.microsoft.com/office/word/2010/wordprocessingGroup" xmlns:wpi="http://schemas.microsoft.com/office/word/2010/wordprocessingInk" xmlns:wne="http://schemas.microsoft.com/office/word/2006/wordml" xmlns:wps="http://schemas.microsoft.com/office/word/2010/wordprocessingShape" mc:Ignorable="w14 w15 w16se wp14">
+<w:document xmlns:wpc="http://schemas.microsoft.com/office/word/2010/wordprocessingCanvas" xmlns:cx="http://schemas.microsoft.com/office/drawing/2014/chartex" xmlns:cx1="http://schemas.microsoft.com/office/drawing/2015/9/8/chartex" xmlns:cx2="http://schemas.microsoft.com/office/drawing/2015/10/21/chartex" xmlns:cx3="http://schemas.microsoft.com/office/drawing/2016/5/9/chartex" xmlns:cx4="http://schemas.microsoft.com/office/drawing/2016/5/10/chartex" xmlns:cx5="http://schemas.microsoft.com/office/drawing/2016/5/11/chartex" xmlns:mc="http://schemas.openxmlformats.org/markup-compatibility/2006" xmlns:o="urn:schemas-microsoft-com:office:office" xmlns:r="http://schemas.openxmlformats.org/officeDocument/2006/relationships" xmlns:m="http://schemas.openxmlformats.org/officeDocument/2006/math" xmlns:v="urn:schemas-microsoft-com:vml" xmlns:wp14="http://schemas.microsoft.com/office/word/2010/wordprocessingDrawing" xmlns:wp="http://schemas.openxmlformats.org/drawingml/2006/wordprocessingDrawing" xmlns:w10="urn:schemas-microsoft-com:office:word" xmlns:w="http://schemas.openxmlformats.org/wordprocessingml/2006/main" xmlns:w14="http://schemas.microsoft.com/office/word/2010/wordml" xmlns:w15="http://schemas.microsoft.com/office/word/2012/wordml" xmlns:w16se="http://schemas.microsoft.com/office/word/2015/wordml/symex" xmlns:wpg="http://schemas.microsoft.com/office/word/2010/wordprocessingGroup" xmlns:wpi="http://schemas.microsoft.com/office/word/2010/wordprocessingInk" xmlns:wne="http://schemas.microsoft.com/office/word/2006/wordml" xmlns:wps="http://schemas.microsoft.com/office/word/2010/wordprocessingShape" mc:Ignorable="w14 w15 w16se wp14">
   <w:body>
     <w:p>
       <w:pPr>
@@ -104,18 +104,7 @@
         <w:jc w:val="both"/>
       </w:pPr>
       <w:r>
-        <w:t>After years of having a manual voting system, the Philippines have finally adopted an Automated Election System (AES) in 2010. This was mandated by Republic Act No. 9369 which is the Amended Elections Automated Law. The law stated that there would be paper-based election system defined as “a type of automated election system that uses paper ballots, records, and counts votes, tabulates, consolidates, canvases, and transmits electronically the results of the vo</w:t>
-      </w:r>
-      <w:r>
-        <w:t>te counts.” (</w:t>
-      </w:r>
-      <w:proofErr w:type="spellStart"/>
-      <w:r>
-        <w:t>Angkaya</w:t>
-      </w:r>
-      <w:proofErr w:type="spellEnd"/>
-      <w:r>
-        <w:t>, 2011).</w:t>
+        <w:t>After years of having a manual voting system, the Philippines have finally adopted an Automated Election System (AES) in 2010. This was mandated by Republic Act No. 9369 which is the Amended Elections Automated Law. The law stated that there would be paper-based election system defined as “a type of automated election system that uses paper ballots, records, and counts votes, tabulates, consolidates, canvases, and transmits electronically the results of the vote counts.” (Angkaya, 2011).</w:t>
       </w:r>
     </w:p>
     <w:p>
@@ -124,10 +113,7 @@
         <w:jc w:val="both"/>
       </w:pPr>
       <w:r>
-        <w:t>The Automated Election Systems in the Philippines follows a sequence of process. Focusing on the transmission module of the system, the process starts when the polling precincts closes on the election day. The PCOS machines transmit the vote counts or election returns to the corresponding servers and canvassing centers. From the PCOS machines, the ERs are transmitted to the central server, to a transparency server, and to the municipal board of canvassers (MBOC) in the consolidation and canvassing system. From the MBOC, the results are brought to the provincial board of canvassers (PBOC) or the regional board of canvassers (RBOC), where the results are collected and then transmitted to the national board of canvassers (NBOC), where the results for national positions are canvassed. The MBOC and PBOC also separately send ERs to the central server. Moreover, the canvassing system processes the ERs that were transmitted. Public telecommunication networks are assigned to be the main channel when transmitting the ERs. There are back-up plans made if the network fails to accomplish its task. For example, transmissions can be made via satellite to avoid</w:t>
-      </w:r>
-      <w:r>
-        <w:t xml:space="preserve"> delays when problems occur.</w:t>
+        <w:t>The Automated Election Systems in the Philippines follows a sequence of process. Focusing on the transmission module of the system, the process starts when the polling precincts closes on the election day. The PCOS machines transmit the vote counts or election returns to the corresponding servers and canvassing centers. From the PCOS machines, the ERs are transmitted to the central server, to a transparency server, and to the municipal board of canvassers (MBOC) in the consolidation and canvassing system. From the MBOC, the results are brought to the provincial board of canvassers (PBOC) or the regional board of canvassers (RBOC), where the results are collected and then transmitted to the national board of canvassers (NBOC), where the results for national positions are canvassed. The MBOC and PBOC also separately send ERs to the central server. Moreover, the canvassing system processes the ERs that were transmitted. Public telecommunication networks are assigned to be the main channel when transmitting the ERs. There are back-up plans made if the network fails to accomplish its task. For example, transmissions can be made via satellite to avoid delays when problems occur.</w:t>
       </w:r>
     </w:p>
     <w:p>
@@ -136,54 +122,11 @@
         <w:jc w:val="both"/>
       </w:pPr>
       <w:r>
-        <w:t xml:space="preserve">During the course of the transmission of ERs, electoral fraud is inevitable. There are a lot of issues concerning the effectivity and efficiency of the machine and servers during the elections. For instance, the camp of Senator Ferdinand Marcos Jr., who ran for the position of vice president, expressed his concerns with regard to the alleged “Secret Servers”. </w:t>
-      </w:r>
-      <w:proofErr w:type="spellStart"/>
-      <w:r>
-        <w:t>Smartmatic’s</w:t>
-      </w:r>
-      <w:proofErr w:type="spellEnd"/>
-      <w:r>
-        <w:t xml:space="preserve"> Marlon Garcia, the head of the technical support team, admitted that aside from the three servers that was authorized by the </w:t>
-      </w:r>
-      <w:proofErr w:type="spellStart"/>
-      <w:r>
-        <w:t>comelec</w:t>
-      </w:r>
-      <w:proofErr w:type="spellEnd"/>
-      <w:r>
-        <w:t xml:space="preserve">, there was also a “meet-me room” where several servers were housed. It has also been further disclosed that the secret servers were intentionally not mentioned by the </w:t>
-      </w:r>
-      <w:proofErr w:type="spellStart"/>
-      <w:r>
-        <w:t>Comelec</w:t>
-      </w:r>
-      <w:proofErr w:type="spellEnd"/>
-      <w:r>
-        <w:t xml:space="preserve"> and </w:t>
-      </w:r>
-      <w:proofErr w:type="spellStart"/>
-      <w:r>
-        <w:t>Smartmatic</w:t>
-      </w:r>
-      <w:proofErr w:type="spellEnd"/>
-      <w:r>
-        <w:t xml:space="preserve"> to the public making it more suspicious. The purpose of the said “secret server” or the “queue server” is to first receive all the transmitted votes before distributing it to the three official servers declared by the </w:t>
-      </w:r>
-      <w:proofErr w:type="spellStart"/>
-      <w:r>
-        <w:t>Comelec</w:t>
-      </w:r>
-      <w:proofErr w:type="spellEnd"/>
-      <w:r>
-        <w:t xml:space="preserve">.  However, the normal process that should be done for the ER transmission as mandated by the law is to simply transmit the votes directly to the said servers. These servers are the Municipal Board of Canvassing Server, the Central Server, and the Transparency Server. Moreover, another problem being pointed out was that the “secret server” never undergone the initial source code review which is essential in every machine that </w:t>
+        <w:t xml:space="preserve">During the course of the transmission of ERs, electoral fraud is inevitable. There are a lot of issues concerning the effectivity and efficiency of the machine and servers during the elections. For instance, the camp of Senator Ferdinand Marcos Jr., who ran for the position of vice president, expressed his concerns with regard to the alleged “Secret Servers”. Smartmatic’s Marlon Garcia, the head of the technical support team, admitted that aside from the three servers that was authorized by the comelec, there was also a “meet-me room” where several servers were housed. It has also been further disclosed that the secret servers were intentionally not mentioned by the Comelec and Smartmatic to the public making it more suspicious. The purpose of the said “secret server” or the “queue server” is to first receive all the transmitted votes before distributing it to the three official servers declared by the Comelec.  However, the normal process that should be done for the ER transmission as mandated by the law is to simply transmit the votes directly to the said servers. These servers are the Municipal Board of Canvassing Server, the Central Server, and the Transparency Server. Moreover, another problem being pointed out was that the “secret server” never undergone the initial source code review which is essential in every machine that </w:t>
       </w:r>
       <w:r>
         <w:lastRenderedPageBreak/>
-        <w:t>would be used during the elections. Additionally, there were no watchers assigned in the said server putting the integrity of the May 2016 election under a cloud of doub</w:t>
-      </w:r>
-      <w:r>
-        <w:t>t.</w:t>
+        <w:t>would be used during the elections. Additionally, there were no watchers assigned in the said server putting the integrity of the May 2016 election under a cloud of doubt.</w:t>
       </w:r>
     </w:p>
     <w:p>
@@ -192,26 +135,7 @@
         <w:jc w:val="both"/>
       </w:pPr>
       <w:r>
-        <w:t xml:space="preserve">Amidst the controversy of the existence of “Secret Servers”, there has also been a dispute on the altering of the source code resulting to a regeneration of hash codes. From a leaked screenshot, it has been evident that </w:t>
-      </w:r>
-      <w:proofErr w:type="spellStart"/>
-      <w:r>
-        <w:t>Smartmatic</w:t>
-      </w:r>
-      <w:proofErr w:type="spellEnd"/>
-      <w:r>
-        <w:t xml:space="preserve"> and </w:t>
-      </w:r>
-      <w:proofErr w:type="spellStart"/>
-      <w:r>
-        <w:t>Comelec</w:t>
-      </w:r>
-      <w:proofErr w:type="spellEnd"/>
-      <w:r>
-        <w:t xml:space="preserve"> uses the MD5 hash code algorithm and at the same time shows that the hash codes mismatched after the alteration was made. However, IT experts claim that the use of MD5 is questionable when it comes to its reliability in securing the data. MD5 is open source and it has been used to </w:t>
-      </w:r>
-      <w:r>
-        <w:t>verify the file’s integrity.</w:t>
+        <w:t>Amidst the controversy of the existence of “Secret Servers”, there has also been a dispute on the altering of the source code resulting to a regeneration of hash codes. From a leaked screenshot, it has been evident that Smartmatic and Comelec uses the MD5 hash code algorithm and at the same time shows that the hash codes mismatched after the alteration was made. However, IT experts claim that the use of MD5 is questionable when it comes to its reliability in securing the data. MD5 is open source and it has been used to verify the file’s integrity.</w:t>
       </w:r>
     </w:p>
     <w:p>
@@ -703,31 +627,7 @@
         <w:jc w:val="both"/>
       </w:pPr>
       <w:r>
-        <w:t xml:space="preserve">During the 2016 elections, Bong </w:t>
-      </w:r>
-      <w:proofErr w:type="spellStart"/>
-      <w:r>
-        <w:t>Bong</w:t>
-      </w:r>
-      <w:proofErr w:type="spellEnd"/>
-      <w:r>
-        <w:t xml:space="preserve"> Marcos’ camp believes that there exists a “Fourth Server” or also known as the “Queue Server”. It has been revealed that the </w:t>
-      </w:r>
-      <w:proofErr w:type="spellStart"/>
-      <w:r>
-        <w:t>Comelec</w:t>
-      </w:r>
-      <w:proofErr w:type="spellEnd"/>
-      <w:r>
-        <w:t xml:space="preserve"> and </w:t>
-      </w:r>
-      <w:proofErr w:type="spellStart"/>
-      <w:r>
-        <w:t>Smartmatic</w:t>
-      </w:r>
-      <w:proofErr w:type="spellEnd"/>
-      <w:r>
-        <w:t xml:space="preserve"> has been keeping it from the public. </w:t>
+        <w:t xml:space="preserve">During the 2016 elections, Bong Bong Marcos’ camp believes that there exists a “Fourth Server” or also known as the “Queue Server”. It has been revealed that the Comelec and Smartmatic has been keeping it from the public. </w:t>
       </w:r>
       <w:r>
         <w:t xml:space="preserve">Instead of letting the ERs be directly transmitted to the three official servers, namely the CCS, Central Server, and the Transparency server, the results were first being processed and </w:t>
@@ -737,23 +637,7 @@
         <w:t xml:space="preserve">consolidated in the “Queue Server”. </w:t>
       </w:r>
       <w:r>
-        <w:t xml:space="preserve">Another problem with the secret server is that the source code being used was never reviewed despite of it being a requirement in the law. Moreover, there were no poll watchers assigned for these servers making it questionable to both the public and the administrators. According to a statement made by Rodriguez, a representative of Marcos’ camp, the integrity of the 2016 May elections has been questioned because of the unexpected situation made by the </w:t>
-      </w:r>
-      <w:proofErr w:type="spellStart"/>
-      <w:r>
-        <w:t>Comelec</w:t>
-      </w:r>
-      <w:proofErr w:type="spellEnd"/>
-      <w:r>
-        <w:t xml:space="preserve"> and </w:t>
-      </w:r>
-      <w:proofErr w:type="spellStart"/>
-      <w:r>
-        <w:t>Smartmatic</w:t>
-      </w:r>
-      <w:proofErr w:type="spellEnd"/>
-      <w:r>
-        <w:t xml:space="preserve">. The ERs that were presented to the public did not come directly from the transparency server.  Alternatively, the results were first transmitted to a “Queue Server” where they were “consolidated and processed” and the “Queue Server” sends the data to the transparency servers which is against the law. (Retrieved on August 10, 2016/ </w:t>
+        <w:t xml:space="preserve">Another problem with the secret server is that the source code being used was never reviewed despite of it being a requirement in the law. Moreover, there were no poll watchers assigned for these servers making it questionable to both the public and the administrators. According to a statement made by Rodriguez, a representative of Marcos’ camp, the integrity of the 2016 May elections has been questioned because of the unexpected situation made by the Comelec and Smartmatic. The ERs that were presented to the public did not come directly from the transparency server.  Alternatively, the results were first transmitted to a “Queue Server” where they were “consolidated and processed” and the “Queue Server” sends the data to the transparency servers which is against the law. (Retrieved on August 10, 2016/ </w:t>
       </w:r>
       <w:hyperlink r:id="rId6" w:history="1">
         <w:r>
@@ -811,23 +695,7 @@
         <w:jc w:val="both"/>
       </w:pPr>
       <w:r>
-        <w:t>In 1992, MD5 (</w:t>
-      </w:r>
-      <w:proofErr w:type="spellStart"/>
-      <w:r>
-        <w:t>Mekle-Damgard</w:t>
-      </w:r>
-      <w:proofErr w:type="spellEnd"/>
-      <w:r>
-        <w:t xml:space="preserve"> 5) security algorithm was developed in order to address the problem of the MD4 algorithm. It is known to be open source and is widely use to ensure the data’s integrity. However, after 4 years of its development, weaknesses with the said algorithm were discovered upon the researches done by a computer scientist based in the University of California. Moreover, in 2007, </w:t>
-      </w:r>
-      <w:proofErr w:type="spellStart"/>
-      <w:r>
-        <w:t>Lenstra</w:t>
-      </w:r>
-      <w:proofErr w:type="spellEnd"/>
-      <w:r>
-        <w:t xml:space="preserve"> and Stevens, both are computer scientists, further showed that the MD5 is not a reliable algorithm to use because they found out that the hash function is vulnerable of collisions. This means that two different files with different functions may produce identical MD5 hash values which shows that MD5 is not enough to secure the data’s integrity. The Carnegie Mellon University Software Engineering Institute also rejected the MD5 security algorithm after discovering that attackers of the system can generate data that illegitimately appears to be authentic. They stated that the MD5 algorithm should be considered cryptographically broken or unsuitable for further use. If the MD5 failed to meet its purpose, there are other hashing algorithms that can be used in order to verify the integrity of the files. (Retrieved on August 28, 2016/ </w:t>
+        <w:t xml:space="preserve">In 1992, MD5 (Mekle-Damgard 5) security algorithm was developed in order to address the problem of the MD4 algorithm. It is known to be open source and is widely use to ensure the data’s integrity. However, after 4 years of its development, weaknesses with the said algorithm were discovered upon the researches done by a computer scientist based in the University of California. Moreover, in 2007, Lenstra and Stevens, both are computer scientists, further showed that the MD5 is not a reliable algorithm to use because they found out that the hash function is vulnerable of collisions. This means that two different files with different functions may produce identical MD5 hash values which shows that MD5 is not enough to secure the data’s integrity. The Carnegie Mellon University Software Engineering Institute also rejected the MD5 security algorithm after discovering that attackers of the system can generate data that illegitimately appears to be authentic. They stated that the MD5 algorithm should be considered cryptographically broken or unsuitable for further use. If the MD5 failed to meet its purpose, there are other hashing algorithms that can be used in order to verify the integrity of the files. (Retrieved on August 28, 2016/ </w:t>
       </w:r>
       <w:hyperlink r:id="rId8" w:history="1">
         <w:r>
@@ -1004,16 +872,11 @@
         <w:jc w:val="both"/>
       </w:pPr>
       <w:r>
-        <w:t>In Asymmetric algorithm or Public key cryptography, two keys are used which is known as the public and private keys. One key is provided to cipher the data and the other key is provided to decipher the data. The key that is used to cipher data is publicly known but the other key that is used to decipher is a secret which means that the receiver holds the secret key and using this secret key the receiver can crack the encrypted texts sent by the others. So, a protected information cannot be accessed as long as there is no key.  To ensure the authentication, these keys must be verified and current. This algorithm uses hard math problems for the keys mainly by factoring two large numbers since computers are capable of multiplying large numbers but cannot easily factor the product therefore, it will take time to break the key.  Furthermore, its main concerns are the confidentiality, integrity, authentication and non-repudiation of information. The advantage of using this algorithm is that if one of the keys has been compromised then the other one is not affected and the guessing of the key algorithm is monitored. With this, it will be easier to distinguish an intruder. (Retrieved on August 31, 2016/https://cseweb.ucsd.edu/~mihir/cse207/w-asym.pdf</w:t>
-      </w:r>
-      <w:proofErr w:type="gramStart"/>
-      <w:r>
-        <w:t xml:space="preserve">) </w:t>
+        <w:t xml:space="preserve">In Asymmetric algorithm or Public key cryptography, two keys are used which is known as the public and private keys. One key is provided to cipher the data and the other key is provided to decipher the data. The key that is used to cipher data is publicly known but the other key that is used to decipher is a secret which means that the receiver holds the secret key and using this secret key the receiver can crack the encrypted texts sent by the others. So, a protected information cannot be accessed as long as there is no key.  To ensure the authentication, these keys must be verified and current. This algorithm uses hard math problems for the keys mainly by factoring two large numbers since computers are capable of multiplying large numbers but cannot easily factor the product therefore, it will take time to break the key.  Furthermore, its main concerns are the confidentiality, integrity, authentication and non-repudiation of information. The advantage of using this algorithm is that if one of the keys has been compromised then the other one is not affected and the guessing of the key algorithm is monitored. With this, it will be easier to distinguish an intruder. (Retrieved on August 31, 2016/https://cseweb.ucsd.edu/~mihir/cse207/w-asym.pdf) </w:t>
       </w:r>
       <w:r>
         <w:t>.</w:t>
       </w:r>
-      <w:proofErr w:type="gramEnd"/>
     </w:p>
     <w:p>
       <w:pPr>
@@ -1021,43 +884,11 @@
         <w:jc w:val="both"/>
       </w:pPr>
       <w:r>
-        <w:t xml:space="preserve">The commonly used protocol is the </w:t>
-      </w:r>
-      <w:proofErr w:type="spellStart"/>
-      <w:r>
-        <w:t>Diffie</w:t>
-      </w:r>
-      <w:proofErr w:type="spellEnd"/>
-      <w:r>
-        <w:t xml:space="preserve">-Hellman that is under the asymmetric algorithm.  In this encryption protocol, two people who have not contacted each other before can communicate by sharing a secret key to use for encryption. This protocol is a one-way function which means that it is easy to encrypt but difficult to decrypt because in order to match the same key there is a mathematical formula that must be followed. Moreover, </w:t>
-      </w:r>
-      <w:proofErr w:type="spellStart"/>
-      <w:r>
-        <w:t>Diffie</w:t>
-      </w:r>
-      <w:proofErr w:type="spellEnd"/>
-      <w:r>
-        <w:t xml:space="preserve">-Hellman is known to be used for avoiding attackers from interrupting the transportation of information between two persons. In implementing </w:t>
-      </w:r>
-      <w:proofErr w:type="spellStart"/>
-      <w:r>
-        <w:t>Diffie</w:t>
-      </w:r>
-      <w:proofErr w:type="spellEnd"/>
-      <w:r>
-        <w:t xml:space="preserve">-Hellman, two end-users must mutually agree on positive whole numbers of two variables, such that one variable is a large prime number and the other variable is the generator of that prime number. Both end-users must choose a secret number then the user will compute for the public number. After computing for the public numbers, exchange of public numbers will take place. To finish, the computation of traded public numbers </w:t>
+        <w:t xml:space="preserve">The commonly used protocol is the Diffie-Hellman that is under the asymmetric algorithm.  In this encryption protocol, two people who have not contacted each other before can communicate by sharing a secret key to use for encryption. This protocol is a one-way function which means that it is easy to encrypt but difficult to decrypt because in order to match the same key there is a mathematical formula that must be followed. Moreover, Diffie-Hellman is known to be used for avoiding attackers from interrupting the transportation of information between two persons. In implementing Diffie-Hellman, two end-users must mutually agree on positive whole numbers of two variables, such that one variable is a large prime number and the other variable is the generator of that prime number. Both end-users must choose a secret number then the user will compute for the public number. After computing for the public numbers, exchange of public numbers will take place. To finish, the computation of traded public numbers </w:t>
       </w:r>
       <w:r>
         <w:lastRenderedPageBreak/>
-        <w:t xml:space="preserve">will result to their shared key without worrying about the other users obtaining this information. In conclusion, </w:t>
-      </w:r>
-      <w:proofErr w:type="spellStart"/>
-      <w:r>
-        <w:t>Diffie</w:t>
-      </w:r>
-      <w:proofErr w:type="spellEnd"/>
-      <w:r>
-        <w:t>-Hellman is an effective protocol because of the way it protects a temporary key for communication session. (Retrieved on September 1, 2016/ http://searchsecurity.techtarget.com/definition/Diffie-Hellman-key-exchange).</w:t>
+        <w:t>will result to their shared key without worrying about the other users obtaining this information. In conclusion, Diffie-Hellman is an effective protocol because of the way it protects a temporary key for communication session. (Retrieved on September 1, 2016/ http://searchsecurity.techtarget.com/definition/Diffie-Hellman-key-exchange).</w:t>
       </w:r>
     </w:p>
     <w:p>
@@ -1093,39 +924,7 @@
         <w:jc w:val="both"/>
       </w:pPr>
       <w:r>
-        <w:t xml:space="preserve">Furthermore, hash codes cannot be decrypted because they are strictly one way operations. The only way to hack a hash code is to try a large possible number of inputs and hope for a match. An example was made by </w:t>
-      </w:r>
-      <w:proofErr w:type="spellStart"/>
-      <w:r>
-        <w:t>Drexx</w:t>
-      </w:r>
-      <w:proofErr w:type="spellEnd"/>
-      <w:r>
-        <w:t xml:space="preserve"> </w:t>
-      </w:r>
-      <w:proofErr w:type="spellStart"/>
-      <w:r>
-        <w:t>Laggui</w:t>
-      </w:r>
-      <w:proofErr w:type="spellEnd"/>
-      <w:r>
-        <w:t xml:space="preserve">, principal consultant of </w:t>
-      </w:r>
-      <w:proofErr w:type="spellStart"/>
-      <w:r>
-        <w:t>Laggui</w:t>
-      </w:r>
-      <w:proofErr w:type="spellEnd"/>
-      <w:r>
-        <w:t xml:space="preserve"> &amp; Associates </w:t>
-      </w:r>
-      <w:proofErr w:type="spellStart"/>
-      <w:r>
-        <w:t>Inc</w:t>
-      </w:r>
-      <w:proofErr w:type="spellEnd"/>
-      <w:r>
-        <w:t xml:space="preserve"> that conducts vulnerability assessment, Internet penetration testing and computer forensics, if you want to crack a system password stored as an MD5 hash code, you’ll need to produce an MD5 hash of every possible password you think you know and then compare each of those hash codes you have against the stored password hash code. If you find a match, then you can be certain that your guessed password is the correct password. (Retrieved on September 1, 2016/ http://opinion.inquirer.net/94849/hashcode-5-things-you-need-to-know).</w:t>
+        <w:t>Furthermore, hash codes cannot be decrypted because they are strictly one way operations. The only way to hack a hash code is to try a large possible number of inputs and hope for a match. An example was made by Drexx Laggui, principal consultant of Laggui &amp; Associates Inc that conducts vulnerability assessment, Internet penetration testing and computer forensics, if you want to crack a system password stored as an MD5 hash code, you’ll need to produce an MD5 hash of every possible password you think you know and then compare each of those hash codes you have against the stored password hash code. If you find a match, then you can be certain that your guessed password is the correct password. (Retrieved on September 1, 2016/ http://opinion.inquirer.net/94849/hashcode-5-things-you-need-to-know).</w:t>
       </w:r>
     </w:p>
     <w:p>
@@ -1160,14 +959,34 @@
         <w:t xml:space="preserve">to </w:t>
       </w:r>
       <w:r>
-        <w:t>this issue, a hybrid public key infrastructure has to be implemented to not only authenticate the data being transmitted but to also allow the verification of the server’s authenticity. The process will start once the voting period ends around 5:00pm of the election day.</w:t>
-      </w:r>
-      <w:r>
-        <w:t xml:space="preserve"> On the current system, the voting counting machine (VCM) will have to immediately send the election returns to the following servers: Municipal Board of Canvassers Server in the Consolidation and Canvassing System (CCS), Central Server, and Transparency Server. In the proposed system, the three said official </w:t>
+        <w:t>this issue, a hybrid public key infrastructure has to be implemented to not only authenticate the data being transmitted but to also allow</w:t>
+      </w:r>
+      <w:r>
+        <w:t xml:space="preserve"> the verification of the server</w:t>
+      </w:r>
+      <w:r>
+        <w:t>s</w:t>
+      </w:r>
+      <w:r>
+        <w:t>’</w:t>
+      </w:r>
+      <w:r>
+        <w:t xml:space="preserve"> authenticity. The process will start once the voting period ends </w:t>
+      </w:r>
+      <w:r>
+        <w:t>at</w:t>
+      </w:r>
+      <w:bookmarkStart w:id="0" w:name="_GoBack"/>
+      <w:bookmarkEnd w:id="0"/>
+      <w:r>
+        <w:t xml:space="preserve"> 5:00pm of the election day.</w:t>
+      </w:r>
+      <w:r>
+        <w:t xml:space="preserve"> On the current system, the voting counting machine (VCM) will have to immediately send the election returns to the following servers: Municipal Board of Canvassers Server in the Consolidation and Canvassing System (CCS), Central Server, and Transparency Server. In the proposed system, the three said official servers will </w:t>
       </w:r>
       <w:r>
         <w:lastRenderedPageBreak/>
-        <w:t>servers will have to send an encrypted data to the VCM first with the use of the public key of the said VCM. This is to provide the VCM a go-signal to transmit the election returns. The VCM then</w:t>
+        <w:t>have to send an encrypted data to the VCM first with the use of the public key of the said VCM. This is to provide the VCM a go-signal to transmit the election returns. The VCM then</w:t>
       </w:r>
       <w:r>
         <w:t xml:space="preserve"> will</w:t>
@@ -1182,15 +1001,7 @@
         <w:t>. Once the identification of the servers is verified</w:t>
       </w:r>
       <w:r>
-        <w:t xml:space="preserve">, the VCM and the server can now create key exchange using the </w:t>
-      </w:r>
-      <w:proofErr w:type="spellStart"/>
-      <w:r>
-        <w:t>Diffie</w:t>
-      </w:r>
-      <w:proofErr w:type="spellEnd"/>
-      <w:r>
-        <w:t xml:space="preserve">-Hellman algorithm that will yield its own generated key. Once a key is generated, this will be used to encrypt the election returns and send to the servers. The servers will have to verify the hash value of </w:t>
+        <w:t xml:space="preserve">, the VCM and the server can now create key exchange using the Diffie-Hellman algorithm that will yield its own generated key. Once a key is generated, this will be used to encrypt the election returns and send to the servers. The servers will have to verify the hash value of </w:t>
       </w:r>
       <w:r>
         <w:t xml:space="preserve">the election returns to </w:t>
@@ -1292,7 +1103,7 @@
       </w:pPr>
       <w:r>
         <w:pict>
-          <v:shape id="_x0000_i1051" type="#_x0000_t75" style="width:467.25pt;height:228pt">
+          <v:shape id="_x0000_i1027" type="#_x0000_t75" style="width:467.25pt;height:228pt">
             <v:imagedata r:id="rId16" o:title="0-ps"/>
           </v:shape>
         </w:pict>
@@ -1305,7 +1116,7 @@
       <w:r>
         <w:lastRenderedPageBreak/>
         <w:pict>
-          <v:shape id="_x0000_i1052" type="#_x0000_t75" style="width:468pt;height:253.5pt">
+          <v:shape id="_x0000_i1028" type="#_x0000_t75" style="width:468pt;height:253.5pt">
             <v:imagedata r:id="rId17" o:title="1-ps"/>
           </v:shape>
         </w:pict>
@@ -1317,7 +1128,7 @@
       </w:pPr>
       <w:r>
         <w:pict>
-          <v:shape id="_x0000_i1053" type="#_x0000_t75" style="width:468pt;height:241.5pt">
+          <v:shape id="_x0000_i1029" type="#_x0000_t75" style="width:468pt;height:241.5pt">
             <v:imagedata r:id="rId18" o:title="2-ps"/>
           </v:shape>
         </w:pict>
@@ -1330,7 +1141,7 @@
       <w:r>
         <w:lastRenderedPageBreak/>
         <w:pict>
-          <v:shape id="_x0000_i1054" type="#_x0000_t75" style="width:468pt;height:235.5pt">
+          <v:shape id="_x0000_i1030" type="#_x0000_t75" style="width:468pt;height:235.5pt">
             <v:imagedata r:id="rId19" o:title="3-ps"/>
           </v:shape>
         </w:pict>
@@ -1342,7 +1153,7 @@
       </w:pPr>
       <w:r>
         <w:pict>
-          <v:shape id="_x0000_i1055" type="#_x0000_t75" style="width:467.25pt;height:249.75pt">
+          <v:shape id="_x0000_i1031" type="#_x0000_t75" style="width:467.25pt;height:249.75pt">
             <v:imagedata r:id="rId20" o:title="4-ps"/>
           </v:shape>
         </w:pict>
@@ -1355,7 +1166,7 @@
       <w:r>
         <w:lastRenderedPageBreak/>
         <w:pict>
-          <v:shape id="_x0000_i1056" type="#_x0000_t75" style="width:468pt;height:254.25pt">
+          <v:shape id="_x0000_i1032" type="#_x0000_t75" style="width:468pt;height:254.25pt">
             <v:imagedata r:id="rId21" o:title="5-ps"/>
           </v:shape>
         </w:pict>
@@ -1375,7 +1186,7 @@
       </w:pPr>
       <w:r>
         <w:pict>
-          <v:shape id="_x0000_i1057" type="#_x0000_t75" style="width:468pt;height:88.5pt">
+          <v:shape id="_x0000_i1033" type="#_x0000_t75" style="width:468pt;height:88.5pt">
             <v:imagedata r:id="rId22" o:title="us-1"/>
           </v:shape>
         </w:pict>
@@ -1387,7 +1198,7 @@
       </w:pPr>
       <w:r>
         <w:pict>
-          <v:shape id="_x0000_i1058" type="#_x0000_t75" style="width:467.25pt;height:83.25pt">
+          <v:shape id="_x0000_i1034" type="#_x0000_t75" style="width:467.25pt;height:83.25pt">
             <v:imagedata r:id="rId23" o:title="us-2"/>
           </v:shape>
         </w:pict>
@@ -1399,7 +1210,7 @@
       </w:pPr>
       <w:r>
         <w:pict>
-          <v:shape id="_x0000_i1059" type="#_x0000_t75" style="width:467.25pt;height:81.75pt">
+          <v:shape id="_x0000_i1035" type="#_x0000_t75" style="width:467.25pt;height:81.75pt">
             <v:imagedata r:id="rId24" o:title="us-3"/>
           </v:shape>
         </w:pict>
@@ -1412,7 +1223,7 @@
       <w:r>
         <w:lastRenderedPageBreak/>
         <w:pict>
-          <v:shape id="_x0000_i1060" type="#_x0000_t75" style="width:468pt;height:84.75pt">
+          <v:shape id="_x0000_i1036" type="#_x0000_t75" style="width:468pt;height:84.75pt">
             <v:imagedata r:id="rId25" o:title="us-4"/>
           </v:shape>
         </w:pict>
@@ -1424,7 +1235,7 @@
       </w:pPr>
       <w:r>
         <w:pict>
-          <v:shape id="_x0000_i1061" type="#_x0000_t75" style="width:350.25pt;height:93.75pt">
+          <v:shape id="_x0000_i1037" type="#_x0000_t75" style="width:350.25pt;height:93.75pt">
             <v:imagedata r:id="rId26" o:title="us-5"/>
           </v:shape>
         </w:pict>
@@ -1644,13 +1455,8 @@
             <w:tcW w:w="2122" w:type="dxa"/>
           </w:tcPr>
           <w:p>
-            <w:proofErr w:type="spellStart"/>
-            <w:r>
-              <w:t>Postcondition</w:t>
-            </w:r>
-            <w:proofErr w:type="spellEnd"/>
-            <w:r>
-              <w:t>:</w:t>
+            <w:r>
+              <w:t>Postcondition:</w:t>
             </w:r>
           </w:p>
         </w:tc>
@@ -1691,15 +1497,7 @@
           </w:p>
           <w:p>
             <w:r>
-              <w:t xml:space="preserve">1. The </w:t>
-            </w:r>
-            <w:proofErr w:type="spellStart"/>
-            <w:r>
-              <w:t>Comelec</w:t>
-            </w:r>
-            <w:proofErr w:type="spellEnd"/>
-            <w:r>
-              <w:t xml:space="preserve"> closes the voting period</w:t>
+              <w:t>1. The Comelec closes the voting period</w:t>
             </w:r>
           </w:p>
           <w:p/>
@@ -1956,13 +1754,8 @@
             <w:tcW w:w="2122" w:type="dxa"/>
           </w:tcPr>
           <w:p>
-            <w:proofErr w:type="spellStart"/>
-            <w:r>
-              <w:t>Postcondition</w:t>
-            </w:r>
-            <w:proofErr w:type="spellEnd"/>
-            <w:r>
-              <w:t>:</w:t>
+            <w:r>
+              <w:t>Postcondition:</w:t>
             </w:r>
           </w:p>
         </w:tc>
@@ -2109,15 +1902,7 @@
           </w:tcPr>
           <w:p>
             <w:r>
-              <w:t xml:space="preserve">VCM &amp; 3 Servers create key exchange using the </w:t>
-            </w:r>
-            <w:proofErr w:type="spellStart"/>
-            <w:r>
-              <w:t>Diffie</w:t>
-            </w:r>
-            <w:proofErr w:type="spellEnd"/>
-            <w:r>
-              <w:t>-Hellman algorithm</w:t>
+              <w:t>VCM &amp; 3 Servers create key exchange using the Diffie-Hellman algorithm</w:t>
             </w:r>
           </w:p>
         </w:tc>
@@ -2266,13 +2051,8 @@
             <w:tcW w:w="2122" w:type="dxa"/>
           </w:tcPr>
           <w:p>
-            <w:proofErr w:type="spellStart"/>
-            <w:r>
-              <w:t>Postcondition</w:t>
-            </w:r>
-            <w:proofErr w:type="spellEnd"/>
-            <w:r>
-              <w:t>:</w:t>
+            <w:r>
+              <w:t>Postcondition:</w:t>
             </w:r>
           </w:p>
         </w:tc>
@@ -2577,13 +2357,8 @@
             <w:tcW w:w="2122" w:type="dxa"/>
           </w:tcPr>
           <w:p>
-            <w:proofErr w:type="spellStart"/>
-            <w:r>
-              <w:t>Postcondition</w:t>
-            </w:r>
-            <w:proofErr w:type="spellEnd"/>
-            <w:r>
-              <w:t>:</w:t>
+            <w:r>
+              <w:t>Postcondition:</w:t>
             </w:r>
           </w:p>
         </w:tc>
@@ -2816,8 +2591,6 @@
             <w:r>
               <w:t>Related Use Cases:</w:t>
             </w:r>
-            <w:bookmarkStart w:id="0" w:name="_GoBack"/>
-            <w:bookmarkEnd w:id="0"/>
           </w:p>
         </w:tc>
         <w:tc>
@@ -2884,13 +2657,8 @@
             <w:tcW w:w="2122" w:type="dxa"/>
           </w:tcPr>
           <w:p>
-            <w:proofErr w:type="spellStart"/>
-            <w:r>
-              <w:t>Postcondition</w:t>
-            </w:r>
-            <w:proofErr w:type="spellEnd"/>
-            <w:r>
-              <w:t>:</w:t>
+            <w:r>
+              <w:t>Postcondition:</w:t>
             </w:r>
           </w:p>
         </w:tc>
@@ -2950,15 +2718,7 @@
           </w:p>
           <w:p>
             <w:r>
-              <w:t xml:space="preserve">1.2 Servers will now include the data in the official count of the votes if the hash codes </w:t>
-            </w:r>
-            <w:proofErr w:type="gramStart"/>
-            <w:r>
-              <w:t>matches</w:t>
-            </w:r>
-            <w:proofErr w:type="gramEnd"/>
-            <w:r>
-              <w:t>.</w:t>
+              <w:t>1.2 Servers will now include the data in the official count of the votes if the hash codes matches.</w:t>
             </w:r>
           </w:p>
           <w:p>
@@ -3018,7 +2778,7 @@
       </w:pPr>
       <w:r>
         <w:pict>
-          <v:shape id="_x0000_i1062" type="#_x0000_t75" style="width:292.5pt;height:280.5pt">
+          <v:shape id="_x0000_i1038" type="#_x0000_t75" style="width:292.5pt;height:280.5pt">
             <v:imagedata r:id="rId27" o:title="activity-diagram"/>
           </v:shape>
         </w:pict>
@@ -3038,7 +2798,7 @@
       </w:pPr>
       <w:r>
         <w:pict>
-          <v:shape id="_x0000_i1063" type="#_x0000_t75" style="width:468pt;height:189.75pt">
+          <v:shape id="_x0000_i1039" type="#_x0000_t75" style="width:468pt;height:189.75pt">
             <v:imagedata r:id="rId28" o:title="object"/>
           </v:shape>
         </w:pict>
@@ -3072,7 +2832,7 @@
       <w:r>
         <w:lastRenderedPageBreak/>
         <w:pict>
-          <v:shape id="_x0000_i1064" type="#_x0000_t75" style="width:468pt;height:353.25pt">
+          <v:shape id="_x0000_i1040" type="#_x0000_t75" style="width:468pt;height:353.25pt">
             <v:imagedata r:id="rId29" o:title="comm-diagram"/>
           </v:shape>
         </w:pict>
@@ -3092,7 +2852,7 @@
       </w:pPr>
       <w:r>
         <w:pict>
-          <v:shape id="_x0000_i1065" type="#_x0000_t75" style="width:399.75pt;height:230.25pt">
+          <v:shape id="_x0000_i1041" type="#_x0000_t75" style="width:399.75pt;height:230.25pt">
             <v:imagedata r:id="rId30" o:title="state-diagram"/>
           </v:shape>
         </w:pict>
@@ -3113,7 +2873,7 @@
       <w:r>
         <w:lastRenderedPageBreak/>
         <w:pict>
-          <v:shape id="_x0000_i1066" type="#_x0000_t75" style="width:467.25pt;height:63.75pt">
+          <v:shape id="_x0000_i1042" type="#_x0000_t75" style="width:467.25pt;height:63.75pt">
             <v:imagedata r:id="rId31" o:title="timing-diagram"/>
           </v:shape>
         </w:pict>
@@ -3133,7 +2893,7 @@
       </w:pPr>
       <w:r>
         <w:pict>
-          <v:shape id="_x0000_i1067" type="#_x0000_t75" style="width:436.5pt;height:275.25pt">
+          <v:shape id="_x0000_i1043" type="#_x0000_t75" style="width:436.5pt;height:275.25pt">
             <v:imagedata r:id="rId32" o:title="seq-diagram"/>
           </v:shape>
         </w:pict>
@@ -3154,7 +2914,7 @@
       <w:r>
         <w:lastRenderedPageBreak/>
         <w:pict>
-          <v:shape id="_x0000_i1085" type="#_x0000_t75" style="width:468pt;height:269.25pt">
+          <v:shape id="_x0000_i1044" type="#_x0000_t75" style="width:468pt;height:269.25pt">
             <v:imagedata r:id="rId33" o:title="component"/>
           </v:shape>
         </w:pict>
@@ -3174,7 +2934,7 @@
       </w:pPr>
       <w:r>
         <w:pict>
-          <v:shape id="_x0000_i1084" type="#_x0000_t75" style="width:425.25pt;height:279.75pt">
+          <v:shape id="_x0000_i1045" type="#_x0000_t75" style="width:425.25pt;height:279.75pt">
             <v:imagedata r:id="rId34" o:title="composite-diagram"/>
           </v:shape>
         </w:pict>
@@ -3195,7 +2955,7 @@
       <w:r>
         <w:lastRenderedPageBreak/>
         <w:pict>
-          <v:shape id="_x0000_i1075" type="#_x0000_t75" style="width:399pt;height:234.75pt">
+          <v:shape id="_x0000_i1046" type="#_x0000_t75" style="width:399pt;height:234.75pt">
             <v:imagedata r:id="rId35" o:title="interaction-diagram"/>
           </v:shape>
         </w:pict>
@@ -3215,7 +2975,7 @@
       </w:pPr>
       <w:r>
         <w:pict>
-          <v:shape id="_x0000_i1074" type="#_x0000_t75" style="width:468pt;height:236.25pt">
+          <v:shape id="_x0000_i1047" type="#_x0000_t75" style="width:468pt;height:236.25pt">
             <v:imagedata r:id="rId36" o:title="package"/>
           </v:shape>
         </w:pict>
@@ -3236,7 +2996,7 @@
       <w:r>
         <w:lastRenderedPageBreak/>
         <w:pict>
-          <v:shape id="_x0000_i1083" type="#_x0000_t75" style="width:468pt;height:260.25pt">
+          <v:shape id="_x0000_i1048" type="#_x0000_t75" style="width:468pt;height:260.25pt">
             <v:imagedata r:id="rId37" o:title="deployment"/>
           </v:shape>
         </w:pict>
@@ -3253,7 +3013,7 @@
 </file>
 
 <file path=word/numbering.xml><?xml version="1.0" encoding="utf-8"?>
-<w:numbering xmlns:wpc="http://schemas.microsoft.com/office/word/2010/wordprocessingCanvas" xmlns:cx="http://schemas.microsoft.com/office/drawing/2014/chartex" xmlns:cx1="http://schemas.microsoft.com/office/drawing/2015/9/8/chartex" xmlns:cx2="http://schemas.microsoft.com/office/drawing/2015/10/21/chartex" xmlns:mc="http://schemas.openxmlformats.org/markup-compatibility/2006" xmlns:o="urn:schemas-microsoft-com:office:office" xmlns:r="http://schemas.openxmlformats.org/officeDocument/2006/relationships" xmlns:m="http://schemas.openxmlformats.org/officeDocument/2006/math" xmlns:v="urn:schemas-microsoft-com:vml" xmlns:wp14="http://schemas.microsoft.com/office/word/2010/wordprocessingDrawing" xmlns:wp="http://schemas.openxmlformats.org/drawingml/2006/wordprocessingDrawing" xmlns:w10="urn:schemas-microsoft-com:office:word" xmlns:w="http://schemas.openxmlformats.org/wordprocessingml/2006/main" xmlns:w14="http://schemas.microsoft.com/office/word/2010/wordml" xmlns:w15="http://schemas.microsoft.com/office/word/2012/wordml" xmlns:w16se="http://schemas.microsoft.com/office/word/2015/wordml/symex" xmlns:wpg="http://schemas.microsoft.com/office/word/2010/wordprocessingGroup" xmlns:wpi="http://schemas.microsoft.com/office/word/2010/wordprocessingInk" xmlns:wne="http://schemas.microsoft.com/office/word/2006/wordml" xmlns:wps="http://schemas.microsoft.com/office/word/2010/wordprocessingShape" mc:Ignorable="w14 w15 w16se wp14">
+<w:numbering xmlns:wpc="http://schemas.microsoft.com/office/word/2010/wordprocessingCanvas" xmlns:cx="http://schemas.microsoft.com/office/drawing/2014/chartex" xmlns:cx1="http://schemas.microsoft.com/office/drawing/2015/9/8/chartex" xmlns:cx2="http://schemas.microsoft.com/office/drawing/2015/10/21/chartex" xmlns:cx3="http://schemas.microsoft.com/office/drawing/2016/5/9/chartex" xmlns:cx4="http://schemas.microsoft.com/office/drawing/2016/5/10/chartex" xmlns:cx5="http://schemas.microsoft.com/office/drawing/2016/5/11/chartex" xmlns:mc="http://schemas.openxmlformats.org/markup-compatibility/2006" xmlns:o="urn:schemas-microsoft-com:office:office" xmlns:r="http://schemas.openxmlformats.org/officeDocument/2006/relationships" xmlns:m="http://schemas.openxmlformats.org/officeDocument/2006/math" xmlns:v="urn:schemas-microsoft-com:vml" xmlns:wp14="http://schemas.microsoft.com/office/word/2010/wordprocessingDrawing" xmlns:wp="http://schemas.openxmlformats.org/drawingml/2006/wordprocessingDrawing" xmlns:w10="urn:schemas-microsoft-com:office:word" xmlns:w="http://schemas.openxmlformats.org/wordprocessingml/2006/main" xmlns:w14="http://schemas.microsoft.com/office/word/2010/wordml" xmlns:w15="http://schemas.microsoft.com/office/word/2012/wordml" xmlns:w16se="http://schemas.microsoft.com/office/word/2015/wordml/symex" xmlns:wpg="http://schemas.microsoft.com/office/word/2010/wordprocessingGroup" xmlns:wpi="http://schemas.microsoft.com/office/word/2010/wordprocessingInk" xmlns:wne="http://schemas.microsoft.com/office/word/2006/wordml" xmlns:wps="http://schemas.microsoft.com/office/word/2010/wordprocessingShape" mc:Ignorable="w14 w15 w16se wp14">
   <w:abstractNum w:abstractNumId="0" w15:restartNumberingAfterBreak="0">
     <w:nsid w:val="0DFD45A8"/>
     <w:multiLevelType w:val="hybridMultilevel"/>
@@ -3741,7 +3501,7 @@
       </w:pPr>
     </w:pPrDefault>
   </w:docDefaults>
-  <w:latentStyles w:defLockedState="0" w:defUIPriority="99" w:defSemiHidden="0" w:defUnhideWhenUsed="0" w:defQFormat="0" w:count="373">
+  <w:latentStyles w:defLockedState="0" w:defUIPriority="99" w:defSemiHidden="0" w:defUnhideWhenUsed="0" w:defQFormat="0" w:count="374">
     <w:lsdException w:name="Normal" w:uiPriority="0" w:qFormat="1"/>
     <w:lsdException w:name="heading 1" w:uiPriority="9" w:qFormat="1"/>
     <w:lsdException w:name="heading 2" w:semiHidden="1" w:uiPriority="9" w:unhideWhenUsed="1" w:qFormat="1"/>
@@ -3847,7 +3607,6 @@
     <w:lsdException w:name="HTML Sample" w:semiHidden="1" w:unhideWhenUsed="1"/>
     <w:lsdException w:name="HTML Typewriter" w:semiHidden="1" w:unhideWhenUsed="1"/>
     <w:lsdException w:name="HTML Variable" w:semiHidden="1" w:unhideWhenUsed="1"/>
-    <w:lsdException w:name="Normal Table" w:semiHidden="1" w:unhideWhenUsed="1"/>
     <w:lsdException w:name="annotation subject" w:semiHidden="1" w:unhideWhenUsed="1"/>
     <w:lsdException w:name="No List" w:semiHidden="1" w:unhideWhenUsed="1"/>
     <w:lsdException w:name="Outline List 1" w:semiHidden="1" w:unhideWhenUsed="1"/>
@@ -3894,10 +3653,8 @@
     <w:lsdException w:name="Table Subtle 2" w:semiHidden="1" w:unhideWhenUsed="1"/>
     <w:lsdException w:name="Table Web 1" w:semiHidden="1" w:unhideWhenUsed="1"/>
     <w:lsdException w:name="Table Web 2" w:semiHidden="1" w:unhideWhenUsed="1"/>
-    <w:lsdException w:name="Table Web 3" w:semiHidden="1" w:unhideWhenUsed="1"/>
     <w:lsdException w:name="Balloon Text" w:semiHidden="1" w:unhideWhenUsed="1"/>
     <w:lsdException w:name="Table Grid" w:uiPriority="39"/>
-    <w:lsdException w:name="Table Theme" w:semiHidden="1" w:unhideWhenUsed="1"/>
     <w:lsdException w:name="Placeholder Text" w:semiHidden="1"/>
     <w:lsdException w:name="No Spacing" w:uiPriority="1" w:qFormat="1"/>
     <w:lsdException w:name="Light Shading" w:uiPriority="60"/>
@@ -4115,6 +3872,7 @@
     <w:lsdException w:name="List Table 7 Colorful Accent 6" w:uiPriority="52"/>
     <w:lsdException w:name="Mention" w:semiHidden="1" w:unhideWhenUsed="1"/>
     <w:lsdException w:name="Smart Hyperlink" w:semiHidden="1" w:unhideWhenUsed="1"/>
+    <w:lsdException w:name="Hashtag" w:semiHidden="1" w:unhideWhenUsed="1"/>
   </w:latentStyles>
   <w:style w:type="paragraph" w:default="1" w:styleId="Normal">
     <w:name w:val="Normal"/>
@@ -4123,6 +3881,7 @@
   <w:style w:type="character" w:default="1" w:styleId="DefaultParagraphFont">
     <w:name w:val="Default Paragraph Font"/>
     <w:uiPriority w:val="1"/>
+    <w:semiHidden/>
     <w:unhideWhenUsed/>
   </w:style>
   <w:style w:type="table" w:default="1" w:styleId="TableNormal">

</xml_diff>

<commit_message>
Added some headings in the paper
</commit_message>
<xml_diff>
--- a/Documentation/Research Paper/AES Research Paper.docx
+++ b/Documentation/Research Paper/AES Research Paper.docx
@@ -34,7 +34,15 @@
         <w:t xml:space="preserve">the possibility of </w:t>
       </w:r>
       <w:r>
-        <w:t xml:space="preserve">electoral fraud still continues to </w:t>
+        <w:t xml:space="preserve">electoral fraud </w:t>
+      </w:r>
+      <w:proofErr w:type="gramStart"/>
+      <w:r>
+        <w:t>still continues</w:t>
+      </w:r>
+      <w:proofErr w:type="gramEnd"/>
+      <w:r>
+        <w:t xml:space="preserve"> to </w:t>
       </w:r>
       <w:r>
         <w:t>persist</w:t>
@@ -104,7 +112,15 @@
         <w:jc w:val="both"/>
       </w:pPr>
       <w:r>
-        <w:t>After years of having a manual voting system, the Philippines have finally adopted an Automated Election System (AES) in 2010. This was mandated by Republic Act No. 9369 which is the Amended Elections Automated Law. The law stated that there would be paper-based election system defined as “a type of automated election system that uses paper ballots, records, and counts votes, tabulates, consolidates, canvases, and transmits electronically the results of the vote counts.” (Angkaya, 2011).</w:t>
+        <w:t>After years of having a manual voting system, the Philippines have finally adopted an Automated Election System (AES) in 2010. This was mandated by Republic Act No. 9369 which is the Amended Elections Automated Law. The law stated that there would be paper-based election system defined as “a type of automated election system that uses paper ballots, records, and counts votes, tabulates, consolidates, canvases, and transmits electronically the results of the vote counts.” (</w:t>
+      </w:r>
+      <w:proofErr w:type="spellStart"/>
+      <w:r>
+        <w:t>Angkaya</w:t>
+      </w:r>
+      <w:proofErr w:type="spellEnd"/>
+      <w:r>
+        <w:t>, 2011).</w:t>
       </w:r>
     </w:p>
     <w:p>
@@ -121,8 +137,61 @@
         <w:ind w:firstLine="720"/>
         <w:jc w:val="both"/>
       </w:pPr>
-      <w:r>
-        <w:t xml:space="preserve">During the course of the transmission of ERs, electoral fraud is inevitable. There are a lot of issues concerning the effectivity and efficiency of the machine and servers during the elections. For instance, the camp of Senator Ferdinand Marcos Jr., who ran for the position of vice president, expressed his concerns with regard to the alleged “Secret Servers”. Smartmatic’s Marlon Garcia, the head of the technical support team, admitted that aside from the three servers that was authorized by the comelec, there was also a “meet-me room” where several servers were housed. It has also been further disclosed that the secret servers were intentionally not mentioned by the Comelec and Smartmatic to the public making it more suspicious. The purpose of the said “secret server” or the “queue server” is to first receive all the transmitted votes before distributing it to the three official servers declared by the Comelec.  However, the normal process that should be done for the ER transmission as mandated by the law is to simply transmit the votes directly to the said servers. These servers are the Municipal Board of Canvassing Server, the Central Server, and the Transparency Server. Moreover, another problem being pointed out was that the “secret server” never undergone the initial source code review which is essential in every machine that </w:t>
+      <w:proofErr w:type="gramStart"/>
+      <w:r>
+        <w:t>During the course of</w:t>
+      </w:r>
+      <w:proofErr w:type="gramEnd"/>
+      <w:r>
+        <w:t xml:space="preserve"> the transmission of ERs, electoral fraud is inevitable. There are a lot of issues concerning the effectivity and efficiency of the machine and servers during the elections. For instance, the camp of Senator Ferdinand Marcos Jr., who ran for the position of vice president, expressed his concerns </w:t>
+      </w:r>
+      <w:proofErr w:type="gramStart"/>
+      <w:r>
+        <w:t>with regard to</w:t>
+      </w:r>
+      <w:proofErr w:type="gramEnd"/>
+      <w:r>
+        <w:t xml:space="preserve"> the alleged “Secret Servers”. </w:t>
+      </w:r>
+      <w:proofErr w:type="spellStart"/>
+      <w:r>
+        <w:t>Smartmatic’s</w:t>
+      </w:r>
+      <w:proofErr w:type="spellEnd"/>
+      <w:r>
+        <w:t xml:space="preserve"> Marlon Garcia, the head of the technical support team, admitted that aside from the three servers that was authorized by the </w:t>
+      </w:r>
+      <w:proofErr w:type="spellStart"/>
+      <w:r>
+        <w:t>comelec</w:t>
+      </w:r>
+      <w:proofErr w:type="spellEnd"/>
+      <w:r>
+        <w:t xml:space="preserve">, there was also a “meet-me room” where several servers were housed. It has also been further disclosed that the secret servers were intentionally not mentioned by the </w:t>
+      </w:r>
+      <w:proofErr w:type="spellStart"/>
+      <w:r>
+        <w:t>Comelec</w:t>
+      </w:r>
+      <w:proofErr w:type="spellEnd"/>
+      <w:r>
+        <w:t xml:space="preserve"> and </w:t>
+      </w:r>
+      <w:proofErr w:type="spellStart"/>
+      <w:r>
+        <w:t>Smartmatic</w:t>
+      </w:r>
+      <w:proofErr w:type="spellEnd"/>
+      <w:r>
+        <w:t xml:space="preserve"> to the public making it more suspicious. The purpose of the said “secret server” or the “queue server” is to first receive all the transmitted votes before distributing it to the three official servers declared by the </w:t>
+      </w:r>
+      <w:proofErr w:type="spellStart"/>
+      <w:r>
+        <w:t>Comelec</w:t>
+      </w:r>
+      <w:proofErr w:type="spellEnd"/>
+      <w:r>
+        <w:t xml:space="preserve">.  However, the normal process that should be done for the ER transmission as mandated by the law is to simply transmit the votes directly to the said servers. These servers are the Municipal Board of Canvassing Server, the Central Server, and the Transparency Server. Moreover, another problem being pointed out was that the “secret server” never undergone the initial source code review which is essential in every machine that </w:t>
       </w:r>
       <w:r>
         <w:lastRenderedPageBreak/>
@@ -135,7 +204,23 @@
         <w:jc w:val="both"/>
       </w:pPr>
       <w:r>
-        <w:t>Amidst the controversy of the existence of “Secret Servers”, there has also been a dispute on the altering of the source code resulting to a regeneration of hash codes. From a leaked screenshot, it has been evident that Smartmatic and Comelec uses the MD5 hash code algorithm and at the same time shows that the hash codes mismatched after the alteration was made. However, IT experts claim that the use of MD5 is questionable when it comes to its reliability in securing the data. MD5 is open source and it has been used to verify the file’s integrity.</w:t>
+        <w:t xml:space="preserve">Amidst the controversy of the existence of “Secret Servers”, there has also been a dispute on the altering of the source code resulting to a regeneration of hash codes. From a leaked screenshot, it has been evident that </w:t>
+      </w:r>
+      <w:proofErr w:type="spellStart"/>
+      <w:r>
+        <w:t>Smartmatic</w:t>
+      </w:r>
+      <w:proofErr w:type="spellEnd"/>
+      <w:r>
+        <w:t xml:space="preserve"> and </w:t>
+      </w:r>
+      <w:proofErr w:type="spellStart"/>
+      <w:r>
+        <w:t>Comelec</w:t>
+      </w:r>
+      <w:proofErr w:type="spellEnd"/>
+      <w:r>
+        <w:t xml:space="preserve"> uses the MD5 hash code algorithm and at the same time shows that the hash codes mismatched after the alteration was made. However, IT experts claim that the use of MD5 is questionable when it comes to its reliability in securing the data. MD5 is open source and it has been used to verify the file’s integrity.</w:t>
       </w:r>
     </w:p>
     <w:p>
@@ -310,7 +395,25 @@
           <w:szCs w:val="24"/>
           <w:lang w:eastAsia="en-PH"/>
         </w:rPr>
-        <w:t xml:space="preserve"> the servers’ authenticity through the use of a public key infrastructure as a security mechanism</w:t>
+        <w:t xml:space="preserve"> the servers’ authenticity </w:t>
+      </w:r>
+      <w:proofErr w:type="gramStart"/>
+      <w:r>
+        <w:rPr>
+          <w:rFonts w:eastAsia="Times New Roman" w:cs="Times New Roman"/>
+          <w:szCs w:val="24"/>
+          <w:lang w:eastAsia="en-PH"/>
+        </w:rPr>
+        <w:t>through the use of</w:t>
+      </w:r>
+      <w:proofErr w:type="gramEnd"/>
+      <w:r>
+        <w:rPr>
+          <w:rFonts w:eastAsia="Times New Roman" w:cs="Times New Roman"/>
+          <w:szCs w:val="24"/>
+          <w:lang w:eastAsia="en-PH"/>
+        </w:rPr>
+        <w:t xml:space="preserve"> a public key infrastructure as a security mechanism</w:t>
       </w:r>
     </w:p>
     <w:p>
@@ -627,7 +730,31 @@
         <w:jc w:val="both"/>
       </w:pPr>
       <w:r>
-        <w:t xml:space="preserve">During the 2016 elections, Bong Bong Marcos’ camp believes that there exists a “Fourth Server” or also known as the “Queue Server”. It has been revealed that the Comelec and Smartmatic has been keeping it from the public. </w:t>
+        <w:t xml:space="preserve">During the 2016 elections, Bong </w:t>
+      </w:r>
+      <w:proofErr w:type="spellStart"/>
+      <w:r>
+        <w:t>Bong</w:t>
+      </w:r>
+      <w:proofErr w:type="spellEnd"/>
+      <w:r>
+        <w:t xml:space="preserve"> Marcos’ camp believes that there exists a “Fourth Server” or also known as the “Queue Server”. It has been revealed that the </w:t>
+      </w:r>
+      <w:proofErr w:type="spellStart"/>
+      <w:r>
+        <w:t>Comelec</w:t>
+      </w:r>
+      <w:proofErr w:type="spellEnd"/>
+      <w:r>
+        <w:t xml:space="preserve"> and </w:t>
+      </w:r>
+      <w:proofErr w:type="spellStart"/>
+      <w:r>
+        <w:t>Smartmatic</w:t>
+      </w:r>
+      <w:proofErr w:type="spellEnd"/>
+      <w:r>
+        <w:t xml:space="preserve"> has been keeping it from the public. </w:t>
       </w:r>
       <w:r>
         <w:t xml:space="preserve">Instead of letting the ERs be directly transmitted to the three official servers, namely the CCS, Central Server, and the Transparency server, the results were first being processed and </w:t>
@@ -637,7 +764,31 @@
         <w:t xml:space="preserve">consolidated in the “Queue Server”. </w:t>
       </w:r>
       <w:r>
-        <w:t xml:space="preserve">Another problem with the secret server is that the source code being used was never reviewed despite of it being a requirement in the law. Moreover, there were no poll watchers assigned for these servers making it questionable to both the public and the administrators. According to a statement made by Rodriguez, a representative of Marcos’ camp, the integrity of the 2016 May elections has been questioned because of the unexpected situation made by the Comelec and Smartmatic. The ERs that were presented to the public did not come directly from the transparency server.  Alternatively, the results were first transmitted to a “Queue Server” where they were “consolidated and processed” and the “Queue Server” sends the data to the transparency servers which is against the law. (Retrieved on August 10, 2016/ </w:t>
+        <w:t xml:space="preserve">Another problem with the secret server is that the source code being used was never reviewed despite of it being a requirement in the law. Moreover, there were no poll watchers assigned for these servers making it questionable to both the public and the administrators. </w:t>
+      </w:r>
+      <w:proofErr w:type="gramStart"/>
+      <w:r>
+        <w:t>According to</w:t>
+      </w:r>
+      <w:proofErr w:type="gramEnd"/>
+      <w:r>
+        <w:t xml:space="preserve"> a statement made by Rodriguez, a representative of Marcos’ camp, the integrity of the 2016 May elections has been questioned because of the unexpected situation made by the </w:t>
+      </w:r>
+      <w:proofErr w:type="spellStart"/>
+      <w:r>
+        <w:t>Comelec</w:t>
+      </w:r>
+      <w:proofErr w:type="spellEnd"/>
+      <w:r>
+        <w:t xml:space="preserve"> and </w:t>
+      </w:r>
+      <w:proofErr w:type="spellStart"/>
+      <w:r>
+        <w:t>Smartmatic</w:t>
+      </w:r>
+      <w:proofErr w:type="spellEnd"/>
+      <w:r>
+        <w:t xml:space="preserve">. The ERs that were presented to the public did not come directly from the transparency server.  Alternatively, the results were first transmitted to a “Queue Server” where they were “consolidated and processed” and the “Queue Server” sends the data to the transparency servers which is against the law. (Retrieved on August 10, 2016/ </w:t>
       </w:r>
       <w:hyperlink r:id="rId6" w:history="1">
         <w:r>
@@ -656,7 +807,15 @@
         <w:tab/>
       </w:r>
       <w:r>
-        <w:t xml:space="preserve">Officially, there are three servers namely, the transparency server, the central server, and the canvassing center servers. When a voter fills out a ballot it would be fed into the Vote Counting Machine (VCM). The data entering the machine would not be sent to its corresponding servers until the end of the voting period. The votes are then transmitted to the three servers that are independent with each other. This is to secure the data and to make cheating difficult to attackers. It is impossible to hack all 3 servers that are not connected to each other because the results would always be different. Changing the data in one server is not going to change or update the other two and in order to rigged the election results all three servers would have to be breached to make those results valid. (Retrieved on August 10, 2016/ </w:t>
+        <w:t xml:space="preserve">Officially, there are three servers namely, the transparency server, the central server, and the canvassing center servers. When a voter fills out a ballot it would be fed into the Vote Counting Machine (VCM). The data entering the machine would not be sent to its corresponding servers until the end of the voting period. The votes are then transmitted to the three servers that are independent with each other. This is to secure the data and to make cheating difficult to attackers. It is impossible to hack all 3 servers that are not connected to each other because the results would always be different. Changing the data in one server is not going to change or update the other two and </w:t>
+      </w:r>
+      <w:proofErr w:type="gramStart"/>
+      <w:r>
+        <w:t>in order to</w:t>
+      </w:r>
+      <w:proofErr w:type="gramEnd"/>
+      <w:r>
+        <w:t xml:space="preserve"> rigged the election results all three servers would have to be breached to make those results valid. (Retrieved on August 10, 2016/ </w:t>
       </w:r>
       <w:hyperlink r:id="rId7" w:history="1">
         <w:r>
@@ -695,7 +854,39 @@
         <w:jc w:val="both"/>
       </w:pPr>
       <w:r>
-        <w:t xml:space="preserve">In 1992, MD5 (Mekle-Damgard 5) security algorithm was developed in order to address the problem of the MD4 algorithm. It is known to be open source and is widely use to ensure the data’s integrity. However, after 4 years of its development, weaknesses with the said algorithm were discovered upon the researches done by a computer scientist based in the University of California. Moreover, in 2007, Lenstra and Stevens, both are computer scientists, further showed that the MD5 is not a reliable algorithm to use because they found out that the hash function is vulnerable of collisions. This means that two different files with different functions may produce identical MD5 hash values which shows that MD5 is not enough to secure the data’s integrity. The Carnegie Mellon University Software Engineering Institute also rejected the MD5 security algorithm after discovering that attackers of the system can generate data that illegitimately appears to be authentic. They stated that the MD5 algorithm should be considered cryptographically broken or unsuitable for further use. If the MD5 failed to meet its purpose, there are other hashing algorithms that can be used in order to verify the integrity of the files. (Retrieved on August 28, 2016/ </w:t>
+        <w:t>In 1992, MD5 (</w:t>
+      </w:r>
+      <w:proofErr w:type="spellStart"/>
+      <w:r>
+        <w:t>Mekle-Damgard</w:t>
+      </w:r>
+      <w:proofErr w:type="spellEnd"/>
+      <w:r>
+        <w:t xml:space="preserve"> 5) security algorithm was developed </w:t>
+      </w:r>
+      <w:proofErr w:type="gramStart"/>
+      <w:r>
+        <w:t>in order to</w:t>
+      </w:r>
+      <w:proofErr w:type="gramEnd"/>
+      <w:r>
+        <w:t xml:space="preserve"> address the problem of the MD4 algorithm. It is known to be open source and is widely use to ensure the data’s integrity. However, after 4 years of its development, weaknesses with the said algorithm were discovered upon the researches done by a computer scientist based in the University of California. Moreover, in 2007, </w:t>
+      </w:r>
+      <w:proofErr w:type="spellStart"/>
+      <w:r>
+        <w:t>Lenstra</w:t>
+      </w:r>
+      <w:proofErr w:type="spellEnd"/>
+      <w:r>
+        <w:t xml:space="preserve"> and Stevens, both are computer scientists, further showed that the MD5 is not a reliable algorithm to use because they found out that the hash function is vulnerable of collisions. This means that two different files with different functions may produce identical MD5 hash values which shows that MD5 is not enough to secure the data’s integrity. The Carnegie Mellon University Software Engineering Institute also rejected the MD5 security algorithm after discovering that attackers of the system can generate data that illegitimately appears to be authentic. They stated that the MD5 algorithm should be considered cryptographically broken or unsuitable for further use. If the MD5 failed to meet its purpose, there are other hashing algorithms that can be used </w:t>
+      </w:r>
+      <w:proofErr w:type="gramStart"/>
+      <w:r>
+        <w:t>in order to</w:t>
+      </w:r>
+      <w:proofErr w:type="gramEnd"/>
+      <w:r>
+        <w:t xml:space="preserve"> verify the integrity of the files. (Retrieved on August 28, 2016/ </w:t>
       </w:r>
       <w:hyperlink r:id="rId8" w:history="1">
         <w:r>
@@ -730,7 +921,15 @@
       </w:pPr>
       <w:r>
         <w:lastRenderedPageBreak/>
-        <w:t xml:space="preserve">Several researchers at the Chaos Communication Congress in Berlin showed the weakness of MD5 in which the same hash value was generated with two different files. Although it has been known that it is possible to generate the same hash value, this has been the first time to be demonstrated in just a matter of three days through the use of 200 Sony Playstation3 consoles. It is known a while back that it would take a few years for it to happen. Most industry companies have already been discouraging the use of MD5 for some time and promoting the use of stronger hashing algorithms such as SHA1. These new exploits will certainly push developers away from MD5 to avoid further complications. (Retrieved on August 28, 2016 / </w:t>
+        <w:t xml:space="preserve">Several researchers at the Chaos Communication Congress in Berlin showed the weakness of MD5 in which the same hash value was generated with two different files. Although it has been known that it is possible to generate the same hash value, this has been the first time to be demonstrated in just a matter of three days </w:t>
+      </w:r>
+      <w:proofErr w:type="gramStart"/>
+      <w:r>
+        <w:t>through the use of</w:t>
+      </w:r>
+      <w:proofErr w:type="gramEnd"/>
+      <w:r>
+        <w:t xml:space="preserve"> 200 Sony Playstation3 consoles. It is known a while back that it would take a few years for it to happen. Most industry companies have already been discouraging the use of MD5 for some time and promoting the use of stronger hashing algorithms such as SHA1. These new exploits will certainly push developers away from MD5 to avoid further complications. (Retrieved on August 28, 2016 / </w:t>
       </w:r>
       <w:hyperlink r:id="rId10" w:history="1">
         <w:r>
@@ -755,7 +954,15 @@
         <w:jc w:val="both"/>
       </w:pPr>
       <w:r>
-        <w:t xml:space="preserve">The Source code is a sequence of programming code typed by a computer programmer and is readable to humans. It is then converted into a machine readable form known as a compiled or executable program and is dependent to the source code. This is the reason why there should be a source-code review before being converted into an executable program. Each source code is handles by the MD5 command that generates hash codes which serves as the digital fingerprint.  The generated hash code is the assurance that whatever was been tested would be the same for the machines used for the elections. If someone changes even a single line of code, the resulting hash code would be different. (Retrieved on August 28, 2016 / </w:t>
+        <w:t xml:space="preserve">The Source code is a sequence of programming code typed by a computer programmer and is readable to humans. It is then converted into a </w:t>
+      </w:r>
+      <w:proofErr w:type="gramStart"/>
+      <w:r>
+        <w:t>machine readable</w:t>
+      </w:r>
+      <w:proofErr w:type="gramEnd"/>
+      <w:r>
+        <w:t xml:space="preserve"> form known as a compiled or executable program and is dependent to the source code. This is the reason why there should be a source-code review before being converted into an executable program. Each source code is handles by the MD5 command that generates hash codes which serves as the digital fingerprint.  The generated hash code is the assurance that whatever was been tested would be the same for the machines used for the elections. If someone changes even a single line of code, the resulting hash code would be different. (Retrieved on August 28, 2016 / </w:t>
       </w:r>
       <w:hyperlink r:id="rId11" w:history="1">
         <w:r>
@@ -780,7 +987,23 @@
         <w:jc w:val="both"/>
       </w:pPr>
       <w:r>
-        <w:t>Public Key Infrastructure has been around for quite a while. However, the method of using a public key and a private key in relation to an encrypted message exchange seems straightforward enough, and yet, it has taken a long time for PKIs to become commonplace. The PKI is known for its complexity in managing certificates and keys which needs to be taken into account. Implementing and managing a PKI is consequently a task not to be taken lightly, and one which will require both commitment and an appropriate level of expertise. Despite its reliability in securing data, many organizations are still hesitant to implement it because they believe that certificate and keys could somehow take care of themselves because of the growing change with regard to IT securities. As with many technological concepts, the key to wider acceptance lies with ease of implementation and usage. Historically, this has been a downfall for PKI which has often been perceived as over complicated and resource heavy from a management perspective. Wider adoption increases familiarity of course, but even so, many might struggle with the detail of managing an organization wide PKI. Wider scale implementations require very careful consideration.</w:t>
+        <w:t xml:space="preserve">Public Key Infrastructure has been around for quite a while. However, the method of using a public key and a private key in relation to an encrypted message exchange seems straightforward enough, and yet, it has taken a long time for PKIs to become commonplace. The PKI is known for its complexity in managing certificates and keys which needs to be </w:t>
+      </w:r>
+      <w:proofErr w:type="gramStart"/>
+      <w:r>
+        <w:t>taken into account</w:t>
+      </w:r>
+      <w:proofErr w:type="gramEnd"/>
+      <w:r>
+        <w:t xml:space="preserve">. Implementing and managing a PKI is consequently a task not to be taken lightly, and one which will require both commitment and an appropriate level of expertise. Despite its reliability in securing data, many organizations are still hesitant to implement it because they believe that certificate and keys could somehow take care of themselves because of the growing change </w:t>
+      </w:r>
+      <w:proofErr w:type="gramStart"/>
+      <w:r>
+        <w:t>with regard to</w:t>
+      </w:r>
+      <w:proofErr w:type="gramEnd"/>
+      <w:r>
+        <w:t xml:space="preserve"> IT securities. As with many technological concepts, the key to wider acceptance lies with ease of implementation and usage. Historically, this has been a downfall for PKI which has often been perceived as over complicated and resource heavy from a management perspective. Wider adoption increases familiarity of course, but even so, many might struggle with the detail of managing an organization wide PKI. Wider scale implementations require very careful consideration.</w:t>
       </w:r>
       <w:r>
         <w:t xml:space="preserve"> August 28, 2016 / </w:t>
@@ -828,7 +1051,15 @@
         <w:t xml:space="preserve">In this study, the researchers designed an Internet voting system applicable for worldwide voting which was based on Ohkubo et al.’s scheme combined with Public Key Infrastructure. In the system, voter’s privacy was guaranteed by using blind signature and mix-net, and robustness which was provided through the threshold encryption scheme. A way of typical implementation for internet voting system </w:t>
       </w:r>
       <w:r>
-        <w:t xml:space="preserve">was proposed by employing Java technology. PKI allowed worldwide key distribution and “one certificate/one vote” policy. Therefore, anyone can participate as long as a certificate was given by Certificate </w:t>
+        <w:t xml:space="preserve">was proposed by employing Java technology. PKI allowed worldwide key distribution and “one certificate/one vote” policy. Therefore, anyone can participate </w:t>
+      </w:r>
+      <w:proofErr w:type="gramStart"/>
+      <w:r>
+        <w:t>as long as</w:t>
+      </w:r>
+      <w:proofErr w:type="gramEnd"/>
+      <w:r>
+        <w:t xml:space="preserve"> a certificate was given by Certificate </w:t>
       </w:r>
       <w:r>
         <w:lastRenderedPageBreak/>
@@ -863,7 +1094,15 @@
         <w:jc w:val="both"/>
       </w:pPr>
       <w:r>
-        <w:t>A Public Key Infrastructure is a combination of software and procedures providing a means for managing keys and certificates and using them efficiently. Key and certificate management is the set of operations requires to create and maintain keys and certificates. One of the major points being addressed in a managed PKI is the creation of keys and certificates. A PKI must offer software support for key pair generation as well as certificate requests. Furthermore, there must be procedures to verify the identity of the user before allowing him to request a certificate. Next major point is private-key protection. These private keys are either used for decryption or digital signature so it has to have some reasonable level of protection. In this case, a strong password mechanism must be implemented to have an effective PKI. Now, if the user’s private-key has been compromised, the PKI must provide a means by which a certificate can be revoked. Backup and recovery, key and certificate update, and key history management are included in the major points to be addressed if a well-managed PKI is to be implemented. Retrieved on August 27, 2016 / http://www.cgi.com/files/white-papers/cgi_whpr_35_pki_e.pdf).</w:t>
+        <w:t xml:space="preserve">A Public Key Infrastructure is a combination of software and procedures providing a means for managing keys and certificates and using them efficiently. Key and certificate management is the set of operations requires to create and maintain keys and certificates. One of the major points being addressed in a managed PKI is the creation of keys and certificates. A PKI must offer software support for key pair generation as well as certificate requests. Furthermore, there must be procedures to verify the identity of the user before allowing him to request a certificate. Next major point is private-key protection. These private keys are either used for decryption or digital signature so it </w:t>
+      </w:r>
+      <w:proofErr w:type="gramStart"/>
+      <w:r>
+        <w:t>has to</w:t>
+      </w:r>
+      <w:proofErr w:type="gramEnd"/>
+      <w:r>
+        <w:t xml:space="preserve"> have some reasonable level of protection. In this case, a strong password mechanism must be implemented to have an effective PKI. Now, if the user’s private-key has been compromised, the PKI must provide a means by which a certificate can be revoked. Backup and recovery, key and certificate update, and key history management are included in the major points to be addressed if a well-managed PKI is to be implemented. Retrieved on August 27, 2016 / http://www.cgi.com/files/white-papers/cgi_whpr_35_pki_e.pdf).</w:t>
       </w:r>
     </w:p>
     <w:p>
@@ -872,11 +1111,24 @@
         <w:jc w:val="both"/>
       </w:pPr>
       <w:r>
-        <w:t xml:space="preserve">In Asymmetric algorithm or Public key cryptography, two keys are used which is known as the public and private keys. One key is provided to cipher the data and the other key is provided to decipher the data. The key that is used to cipher data is publicly known but the other key that is used to decipher is a secret which means that the receiver holds the secret key and using this secret key the receiver can crack the encrypted texts sent by the others. So, a protected information cannot be accessed as long as there is no key.  To ensure the authentication, these keys must be verified and current. This algorithm uses hard math problems for the keys mainly by factoring two large numbers since computers are capable of multiplying large numbers but cannot easily factor the product therefore, it will take time to break the key.  Furthermore, its main concerns are the confidentiality, integrity, authentication and non-repudiation of information. The advantage of using this algorithm is that if one of the keys has been compromised then the other one is not affected and the guessing of the key algorithm is monitored. With this, it will be easier to distinguish an intruder. (Retrieved on August 31, 2016/https://cseweb.ucsd.edu/~mihir/cse207/w-asym.pdf) </w:t>
+        <w:t xml:space="preserve">In Asymmetric algorithm or Public key cryptography, two keys are used which is known as the public and private keys. One key is provided to cipher the data and the other key is provided to decipher the data. The key that is used to cipher data is publicly known but the other key that is used to decipher is a secret which means that the receiver holds the secret key and using this secret key the receiver can crack the encrypted texts sent by the others. So, a protected information cannot be accessed </w:t>
+      </w:r>
+      <w:proofErr w:type="gramStart"/>
+      <w:r>
+        <w:t>as long as</w:t>
+      </w:r>
+      <w:proofErr w:type="gramEnd"/>
+      <w:r>
+        <w:t xml:space="preserve"> there is no key.  To ensure the authentication, these keys must be verified and current. This algorithm uses hard math problems for the keys mainly by factoring two large numbers since computers are capable of multiplying large numbers but cannot easily factor the product therefore, it will take time to break the key.  Furthermore, its main concerns are the confidentiality, integrity, authentication and non-repudiation of information. The advantage of using this algorithm is that if one of the keys has been compromised then the other one is not affected and the guessing of the key algorithm is monitored. With this, it will be easier to distinguish an intruder. (Retrieved on August 31, 2016/https://cseweb.ucsd.edu/~mihir/cse207/w-asym.pdf</w:t>
+      </w:r>
+      <w:proofErr w:type="gramStart"/>
+      <w:r>
+        <w:t xml:space="preserve">) </w:t>
       </w:r>
       <w:r>
         <w:t>.</w:t>
       </w:r>
+      <w:proofErr w:type="gramEnd"/>
     </w:p>
     <w:p>
       <w:pPr>
@@ -884,11 +1136,51 @@
         <w:jc w:val="both"/>
       </w:pPr>
       <w:r>
-        <w:t xml:space="preserve">The commonly used protocol is the Diffie-Hellman that is under the asymmetric algorithm.  In this encryption protocol, two people who have not contacted each other before can communicate by sharing a secret key to use for encryption. This protocol is a one-way function which means that it is easy to encrypt but difficult to decrypt because in order to match the same key there is a mathematical formula that must be followed. Moreover, Diffie-Hellman is known to be used for avoiding attackers from interrupting the transportation of information between two persons. In implementing Diffie-Hellman, two end-users must mutually agree on positive whole numbers of two variables, such that one variable is a large prime number and the other variable is the generator of that prime number. Both end-users must choose a secret number then the user will compute for the public number. After computing for the public numbers, exchange of public numbers will take place. To finish, the computation of traded public numbers </w:t>
+        <w:t xml:space="preserve">The commonly used protocol is the </w:t>
+      </w:r>
+      <w:proofErr w:type="spellStart"/>
+      <w:r>
+        <w:t>Diffie</w:t>
+      </w:r>
+      <w:proofErr w:type="spellEnd"/>
+      <w:r>
+        <w:t xml:space="preserve">-Hellman that is under the asymmetric algorithm.  In this encryption protocol, two people who have not contacted each other before can communicate by sharing a secret key to use for encryption. This protocol is a one-way function which means that it is easy to encrypt but difficult to decrypt because </w:t>
+      </w:r>
+      <w:proofErr w:type="gramStart"/>
+      <w:r>
+        <w:t>in order to</w:t>
+      </w:r>
+      <w:proofErr w:type="gramEnd"/>
+      <w:r>
+        <w:t xml:space="preserve"> match the same key there is a mathematical formula that must be followed. Moreover, </w:t>
+      </w:r>
+      <w:proofErr w:type="spellStart"/>
+      <w:r>
+        <w:t>Diffie</w:t>
+      </w:r>
+      <w:proofErr w:type="spellEnd"/>
+      <w:r>
+        <w:t xml:space="preserve">-Hellman is known to be used for avoiding attackers from interrupting the transportation of information between two persons. In implementing </w:t>
+      </w:r>
+      <w:proofErr w:type="spellStart"/>
+      <w:r>
+        <w:t>Diffie</w:t>
+      </w:r>
+      <w:proofErr w:type="spellEnd"/>
+      <w:r>
+        <w:t xml:space="preserve">-Hellman, two end-users must mutually agree on positive whole numbers of two variables, such that one variable is a large prime number and the other variable is the generator of that prime number. Both end-users must choose a secret number then the user will compute for the public number. After computing for the public numbers, exchange of public numbers will take place. To finish, the computation of traded public numbers </w:t>
       </w:r>
       <w:r>
         <w:lastRenderedPageBreak/>
-        <w:t>will result to their shared key without worrying about the other users obtaining this information. In conclusion, Diffie-Hellman is an effective protocol because of the way it protects a temporary key for communication session. (Retrieved on September 1, 2016/ http://searchsecurity.techtarget.com/definition/Diffie-Hellman-key-exchange).</w:t>
+        <w:t xml:space="preserve">will result to their shared key without worrying about the other users obtaining this information. In conclusion, </w:t>
+      </w:r>
+      <w:proofErr w:type="spellStart"/>
+      <w:r>
+        <w:t>Diffie</w:t>
+      </w:r>
+      <w:proofErr w:type="spellEnd"/>
+      <w:r>
+        <w:t>-Hellman is an effective protocol because of the way it protects a temporary key for communication session. (Retrieved on September 1, 2016/ http://searchsecurity.techtarget.com/definition/Diffie-Hellman-key-exchange).</w:t>
       </w:r>
     </w:p>
     <w:p>
@@ -897,7 +1189,15 @@
         <w:jc w:val="both"/>
       </w:pPr>
       <w:r>
-        <w:t xml:space="preserve">Hash codes can also be called hash values, hash sums or simply hashes, but not hashish. Hash codes are produced by having a computer ingest any size of data and generating out a small set of hexadecimal numbers. For example, a hash code of “The Future of the Philippines” is 3c57-0b7c-a2d5-fc89-3cde-71d0-cd16-7412. Hash codes can be useful in the society that we have today. For instance, police officers use it as a forensic tool to capture criminals. It can also be used by photographers and songwriters in order to protect their works for plagiarizers. Additionally, IT professional use hashes to secure and protect their files and verify the data that they’ve been receiving. </w:t>
+        <w:t xml:space="preserve">Hash codes can also be called hash values, hash sums or simply hashes, but not hashish. Hash codes are produced by having a computer ingest any size of data and generating out a small set of hexadecimal numbers. For example, a hash code of “The Future of the Philippines” is 3c57-0b7c-a2d5-fc89-3cde-71d0-cd16-7412. Hash codes can be useful in the society that we have today. For instance, police officers use it as a forensic tool to capture criminals. It can also be used by photographers and songwriters </w:t>
+      </w:r>
+      <w:proofErr w:type="gramStart"/>
+      <w:r>
+        <w:t>in order to</w:t>
+      </w:r>
+      <w:proofErr w:type="gramEnd"/>
+      <w:r>
+        <w:t xml:space="preserve"> protect their works for plagiarizers. Additionally, IT professional use hashes to secure and protect their files and verify the data that they’ve been receiving. </w:t>
       </w:r>
     </w:p>
     <w:p>
@@ -906,7 +1206,15 @@
         <w:jc w:val="both"/>
       </w:pPr>
       <w:r>
-        <w:t xml:space="preserve">An example of hash code algorithm is the MD5. In MD5, the probability of having an identical hash code is 1 in 340,282,366,920,938,463,463,374,607,431,768,211,456. Mathematicians believe that the algorithm of MD5 is weak because they have theoretically demonstrated that they can produce collisions wherein the same hash codes are produced for two different files or data. As a result, people have been switching to SHA-256 that produce hashes that unique for every115,792,089,237,316,195,423,570,985,008,687,907,853,269,984,665,640,564,039,457,584,007,913,129,639,936 instances. </w:t>
+        <w:t xml:space="preserve">An example of hash code algorithm is the MD5. In MD5, the probability of having an identical hash code is 1 in 340,282,366,920,938,463,463,374,607,431,768,211,456. Mathematicians believe that the algorithm of MD5 is weak because they have theoretically demonstrated that they can produce collisions wherein the same hash codes are produced for two different files or data. </w:t>
+      </w:r>
+      <w:proofErr w:type="gramStart"/>
+      <w:r>
+        <w:t>As a result</w:t>
+      </w:r>
+      <w:proofErr w:type="gramEnd"/>
+      <w:r>
+        <w:t xml:space="preserve">, people have been switching to SHA-256 that produce hashes that unique for every115,792,089,237,316,195,423,570,985,008,687,907,853,269,984,665,640,564,039,457,584,007,913,129,639,936 instances. </w:t>
       </w:r>
     </w:p>
     <w:p>
@@ -915,7 +1223,15 @@
         <w:jc w:val="both"/>
       </w:pPr>
       <w:r>
-        <w:t>The advantage of using a hash code is that it is an excellent detector for tampering and fraud. Although, the change of hash code is not a strong proof that there indeed is a crime committed. Instead, it can only be a trigger in conducting an investigation.</w:t>
+        <w:t xml:space="preserve">The advantage of using a hash code is that it is an excellent detector for tampering and fraud. Although, the change of hash code is not a strong proof that there indeed is a crime committed. Instead, it can only be a trigger in </w:t>
+      </w:r>
+      <w:proofErr w:type="gramStart"/>
+      <w:r>
+        <w:t>conducting an investigation</w:t>
+      </w:r>
+      <w:proofErr w:type="gramEnd"/>
+      <w:r>
+        <w:t>.</w:t>
       </w:r>
     </w:p>
     <w:p>
@@ -924,7 +1240,31 @@
         <w:jc w:val="both"/>
       </w:pPr>
       <w:r>
-        <w:t>Furthermore, hash codes cannot be decrypted because they are strictly one way operations. The only way to hack a hash code is to try a large possible number of inputs and hope for a match. An example was made by Drexx Laggui, principal consultant of Laggui &amp; Associates Inc that conducts vulnerability assessment, Internet penetration testing and computer forensics, if you want to crack a system password stored as an MD5 hash code, you’ll need to produce an MD5 hash of every possible password you think you know and then compare each of those hash codes you have against the stored password hash code. If you find a match, then you can be certain that your guessed password is the correct password. (Retrieved on September 1, 2016/ http://opinion.inquirer.net/94849/hashcode-5-things-you-need-to-know).</w:t>
+        <w:t xml:space="preserve">Furthermore, hash codes cannot be decrypted because they are strictly one way operations. The only way to hack a hash code is to try a large possible number of inputs and hope for a match. An example was made by </w:t>
+      </w:r>
+      <w:proofErr w:type="spellStart"/>
+      <w:r>
+        <w:t>Drexx</w:t>
+      </w:r>
+      <w:proofErr w:type="spellEnd"/>
+      <w:r>
+        <w:t xml:space="preserve"> </w:t>
+      </w:r>
+      <w:proofErr w:type="spellStart"/>
+      <w:r>
+        <w:t>Laggui</w:t>
+      </w:r>
+      <w:proofErr w:type="spellEnd"/>
+      <w:r>
+        <w:t xml:space="preserve">, principal consultant of </w:t>
+      </w:r>
+      <w:proofErr w:type="spellStart"/>
+      <w:r>
+        <w:t>Laggui</w:t>
+      </w:r>
+      <w:proofErr w:type="spellEnd"/>
+      <w:r>
+        <w:t xml:space="preserve"> &amp; Associates Inc that conducts vulnerability assessment, Internet penetration testing and computer forensics, if you want to crack a system password stored as an MD5 hash code, you’ll need to produce an MD5 hash of every possible password you think you know and then compare each of those hash codes you have against the stored password hash code. If you find a match, then you can be certain that your guessed password is the correct password. (Retrieved on September 1, 2016/ http://opinion.inquirer.net/94849/hashcode-5-things-you-need-to-know).</w:t>
       </w:r>
     </w:p>
     <w:p>
@@ -959,7 +1299,15 @@
         <w:t xml:space="preserve">to </w:t>
       </w:r>
       <w:r>
-        <w:t>this issue, a hybrid public key infrastructure has to be implemented to not only authenticate the data being transmitted but to also allow</w:t>
+        <w:t xml:space="preserve">this issue, a hybrid public key infrastructure </w:t>
+      </w:r>
+      <w:proofErr w:type="gramStart"/>
+      <w:r>
+        <w:t>has to</w:t>
+      </w:r>
+      <w:proofErr w:type="gramEnd"/>
+      <w:r>
+        <w:t xml:space="preserve"> be implemented to not only authenticate the data being transmitted but to also allow</w:t>
       </w:r>
       <w:r>
         <w:t xml:space="preserve"> the verification of the server</w:t>
@@ -975,54 +1323,110 @@
       </w:r>
       <w:r>
         <w:t>at</w:t>
+      </w:r>
+      <w:r>
+        <w:t xml:space="preserve"> 5:00pm of the election day.</w:t>
+      </w:r>
+      <w:r>
+        <w:t xml:space="preserve"> On the current system, the voting counting machine (VCM) </w:t>
+      </w:r>
+      <w:proofErr w:type="gramStart"/>
+      <w:r>
+        <w:t>will have to</w:t>
+      </w:r>
+      <w:proofErr w:type="gramEnd"/>
+      <w:r>
+        <w:t xml:space="preserve"> immediately send the election returns to the following servers: Municipal Board of Canvassers Server in the Consolidation and Canvassing System (CCS), Central Server, and Transparency Server. In the proposed system, the three said official servers </w:t>
+      </w:r>
+      <w:proofErr w:type="gramStart"/>
+      <w:r>
+        <w:t xml:space="preserve">will </w:t>
+      </w:r>
+      <w:r>
+        <w:lastRenderedPageBreak/>
+        <w:t>have to</w:t>
+      </w:r>
+      <w:proofErr w:type="gramEnd"/>
+      <w:r>
+        <w:t xml:space="preserve"> send an encrypted data to the VCM first with the use of the public key of the said VCM. This is to provide the VCM a go-signal to transmit the election returns. The VCM then</w:t>
+      </w:r>
+      <w:r>
+        <w:t xml:space="preserve"> </w:t>
+      </w:r>
+      <w:proofErr w:type="gramStart"/>
+      <w:r>
+        <w:t>will</w:t>
+      </w:r>
+      <w:r>
+        <w:t xml:space="preserve"> have to</w:t>
+      </w:r>
+      <w:proofErr w:type="gramEnd"/>
+      <w:r>
+        <w:t xml:space="preserve"> decrypt the data using its own p</w:t>
+      </w:r>
+      <w:r>
+        <w:t>rivate key to verify that the data was indeed from an authentic server in the system</w:t>
+      </w:r>
+      <w:r>
+        <w:t>. Once the identification of the servers is verified</w:t>
+      </w:r>
+      <w:r>
+        <w:t xml:space="preserve">, the VCM and the server can now create key exchange using the </w:t>
+      </w:r>
+      <w:proofErr w:type="spellStart"/>
+      <w:r>
+        <w:t>Diffie</w:t>
+      </w:r>
+      <w:proofErr w:type="spellEnd"/>
+      <w:r>
+        <w:t xml:space="preserve">-Hellman algorithm that will yield its own generated key. Once a key is generated, this will be used to encrypt the election returns and send to the servers. The servers </w:t>
+      </w:r>
+      <w:proofErr w:type="gramStart"/>
+      <w:r>
+        <w:t>will have to</w:t>
+      </w:r>
+      <w:proofErr w:type="gramEnd"/>
+      <w:r>
+        <w:t xml:space="preserve"> verify the hash value of </w:t>
+      </w:r>
+      <w:r>
+        <w:t xml:space="preserve">the election returns to </w:t>
+      </w:r>
+      <w:r>
+        <w:t>check the integrity of</w:t>
+      </w:r>
+      <w:r>
+        <w:t xml:space="preserve"> the data as well as its origin</w:t>
+      </w:r>
+      <w:r>
+        <w:t>.</w:t>
+      </w:r>
+    </w:p>
+    <w:p>
+      <w:pPr>
+        <w:jc w:val="center"/>
+      </w:pPr>
+      <w:r>
+        <w:t>RESULTS AND DISCUSSIONS</w:t>
+      </w:r>
+    </w:p>
+    <w:p>
+      <w:pPr>
+        <w:jc w:val="center"/>
+      </w:pPr>
+      <w:r>
+        <w:t>CONCLUSIONS AND RECOMMENDATIONS</w:t>
+      </w:r>
+    </w:p>
+    <w:p>
+      <w:pPr>
+        <w:jc w:val="center"/>
+      </w:pPr>
+      <w:r>
+        <w:t>APPENDICES</w:t>
       </w:r>
       <w:bookmarkStart w:id="0" w:name="_GoBack"/>
       <w:bookmarkEnd w:id="0"/>
-      <w:r>
-        <w:t xml:space="preserve"> 5:00pm of the election day.</w:t>
-      </w:r>
-      <w:r>
-        <w:t xml:space="preserve"> On the current system, the voting counting machine (VCM) will have to immediately send the election returns to the following servers: Municipal Board of Canvassers Server in the Consolidation and Canvassing System (CCS), Central Server, and Transparency Server. In the proposed system, the three said official servers will </w:t>
-      </w:r>
-      <w:r>
-        <w:lastRenderedPageBreak/>
-        <w:t>have to send an encrypted data to the VCM first with the use of the public key of the said VCM. This is to provide the VCM a go-signal to transmit the election returns. The VCM then</w:t>
-      </w:r>
-      <w:r>
-        <w:t xml:space="preserve"> will</w:t>
-      </w:r>
-      <w:r>
-        <w:t xml:space="preserve"> have to decrypt the data using its own p</w:t>
-      </w:r>
-      <w:r>
-        <w:t>rivate key to verify that the data was indeed from an authentic server in the system</w:t>
-      </w:r>
-      <w:r>
-        <w:t>. Once the identification of the servers is verified</w:t>
-      </w:r>
-      <w:r>
-        <w:t xml:space="preserve">, the VCM and the server can now create key exchange using the Diffie-Hellman algorithm that will yield its own generated key. Once a key is generated, this will be used to encrypt the election returns and send to the servers. The servers will have to verify the hash value of </w:t>
-      </w:r>
-      <w:r>
-        <w:t xml:space="preserve">the election returns to </w:t>
-      </w:r>
-      <w:r>
-        <w:t>check the integrity of</w:t>
-      </w:r>
-      <w:r>
-        <w:t xml:space="preserve"> the data as well as its origin</w:t>
-      </w:r>
-      <w:r>
-        <w:t>.</w:t>
-      </w:r>
-    </w:p>
-    <w:p>
-      <w:pPr>
-        <w:jc w:val="both"/>
-      </w:pPr>
-      <w:r>
-        <w:t>APPENDICES</w:t>
-      </w:r>
     </w:p>
     <w:p>
       <w:pPr>
@@ -1057,7 +1461,7 @@
             <v:path o:extrusionok="f" gradientshapeok="t" o:connecttype="rect"/>
             <o:lock v:ext="edit" aspectratio="t"/>
           </v:shapetype>
-          <v:shape id="_x0000_i1025" type="#_x0000_t75" style="width:467.25pt;height:268.5pt">
+          <v:shape id="_x0000_i1025" type="#_x0000_t75" style="width:467.1pt;height:268.65pt">
             <v:imagedata r:id="rId14" o:title="event-table"/>
           </v:shape>
         </w:pict>
@@ -1078,7 +1482,7 @@
       <w:r>
         <w:lastRenderedPageBreak/>
         <w:pict>
-          <v:shape id="_x0000_i1026" type="#_x0000_t75" style="width:468pt;height:302.25pt">
+          <v:shape id="_x0000_i1026" type="#_x0000_t75" style="width:467.7pt;height:301.9pt">
             <v:imagedata r:id="rId15" o:title="context diagram"/>
           </v:shape>
         </w:pict>
@@ -1103,7 +1507,7 @@
       </w:pPr>
       <w:r>
         <w:pict>
-          <v:shape id="_x0000_i1027" type="#_x0000_t75" style="width:467.25pt;height:228pt">
+          <v:shape id="_x0000_i1027" type="#_x0000_t75" style="width:467.1pt;height:228.1pt">
             <v:imagedata r:id="rId16" o:title="0-ps"/>
           </v:shape>
         </w:pict>
@@ -1116,7 +1520,7 @@
       <w:r>
         <w:lastRenderedPageBreak/>
         <w:pict>
-          <v:shape id="_x0000_i1028" type="#_x0000_t75" style="width:468pt;height:253.5pt">
+          <v:shape id="_x0000_i1028" type="#_x0000_t75" style="width:467.7pt;height:253.5pt">
             <v:imagedata r:id="rId17" o:title="1-ps"/>
           </v:shape>
         </w:pict>
@@ -1128,7 +1532,7 @@
       </w:pPr>
       <w:r>
         <w:pict>
-          <v:shape id="_x0000_i1029" type="#_x0000_t75" style="width:468pt;height:241.5pt">
+          <v:shape id="_x0000_i1029" type="#_x0000_t75" style="width:467.7pt;height:241.4pt">
             <v:imagedata r:id="rId18" o:title="2-ps"/>
           </v:shape>
         </w:pict>
@@ -1141,7 +1545,7 @@
       <w:r>
         <w:lastRenderedPageBreak/>
         <w:pict>
-          <v:shape id="_x0000_i1030" type="#_x0000_t75" style="width:468pt;height:235.5pt">
+          <v:shape id="_x0000_i1030" type="#_x0000_t75" style="width:468.3pt;height:235.35pt">
             <v:imagedata r:id="rId19" o:title="3-ps"/>
           </v:shape>
         </w:pict>
@@ -1153,7 +1557,7 @@
       </w:pPr>
       <w:r>
         <w:pict>
-          <v:shape id="_x0000_i1031" type="#_x0000_t75" style="width:467.25pt;height:249.75pt">
+          <v:shape id="_x0000_i1031" type="#_x0000_t75" style="width:467.1pt;height:249.9pt">
             <v:imagedata r:id="rId20" o:title="4-ps"/>
           </v:shape>
         </w:pict>
@@ -1166,7 +1570,7 @@
       <w:r>
         <w:lastRenderedPageBreak/>
         <w:pict>
-          <v:shape id="_x0000_i1032" type="#_x0000_t75" style="width:468pt;height:254.25pt">
+          <v:shape id="_x0000_i1032" type="#_x0000_t75" style="width:468.3pt;height:254.1pt">
             <v:imagedata r:id="rId21" o:title="5-ps"/>
           </v:shape>
         </w:pict>
@@ -1186,7 +1590,7 @@
       </w:pPr>
       <w:r>
         <w:pict>
-          <v:shape id="_x0000_i1033" type="#_x0000_t75" style="width:468pt;height:88.5pt">
+          <v:shape id="_x0000_i1033" type="#_x0000_t75" style="width:468.3pt;height:88.35pt">
             <v:imagedata r:id="rId22" o:title="us-1"/>
           </v:shape>
         </w:pict>
@@ -1198,7 +1602,7 @@
       </w:pPr>
       <w:r>
         <w:pict>
-          <v:shape id="_x0000_i1034" type="#_x0000_t75" style="width:467.25pt;height:83.25pt">
+          <v:shape id="_x0000_i1034" type="#_x0000_t75" style="width:467.1pt;height:83.5pt">
             <v:imagedata r:id="rId23" o:title="us-2"/>
           </v:shape>
         </w:pict>
@@ -1210,7 +1614,7 @@
       </w:pPr>
       <w:r>
         <w:pict>
-          <v:shape id="_x0000_i1035" type="#_x0000_t75" style="width:467.25pt;height:81.75pt">
+          <v:shape id="_x0000_i1035" type="#_x0000_t75" style="width:467.1pt;height:81.7pt">
             <v:imagedata r:id="rId24" o:title="us-3"/>
           </v:shape>
         </w:pict>
@@ -1223,7 +1627,7 @@
       <w:r>
         <w:lastRenderedPageBreak/>
         <w:pict>
-          <v:shape id="_x0000_i1036" type="#_x0000_t75" style="width:468pt;height:84.75pt">
+          <v:shape id="_x0000_i1036" type="#_x0000_t75" style="width:468.3pt;height:84.7pt">
             <v:imagedata r:id="rId25" o:title="us-4"/>
           </v:shape>
         </w:pict>
@@ -1235,7 +1639,7 @@
       </w:pPr>
       <w:r>
         <w:pict>
-          <v:shape id="_x0000_i1037" type="#_x0000_t75" style="width:350.25pt;height:93.75pt">
+          <v:shape id="_x0000_i1037" type="#_x0000_t75" style="width:350.3pt;height:93.8pt">
             <v:imagedata r:id="rId26" o:title="us-5"/>
           </v:shape>
         </w:pict>
@@ -1421,7 +1825,15 @@
           </w:p>
           <w:p>
             <w:r>
-              <w:t xml:space="preserve">The three servers will have to send the encrypted data </w:t>
+              <w:t xml:space="preserve">The three servers </w:t>
+            </w:r>
+            <w:proofErr w:type="gramStart"/>
+            <w:r>
+              <w:t>will have to</w:t>
+            </w:r>
+            <w:proofErr w:type="gramEnd"/>
+            <w:r>
+              <w:t xml:space="preserve"> send the encrypted data </w:t>
             </w:r>
           </w:p>
         </w:tc>
@@ -1497,7 +1909,15 @@
           </w:p>
           <w:p>
             <w:r>
-              <w:t>1. The Comelec closes the voting period</w:t>
+              <w:t xml:space="preserve">1. The </w:t>
+            </w:r>
+            <w:proofErr w:type="spellStart"/>
+            <w:r>
+              <w:t>Comelec</w:t>
+            </w:r>
+            <w:proofErr w:type="spellEnd"/>
+            <w:r>
+              <w:t xml:space="preserve"> closes the voting period</w:t>
             </w:r>
           </w:p>
           <w:p/>
@@ -1649,8 +2069,13 @@
             <w:gridSpan w:val="2"/>
           </w:tcPr>
           <w:p>
-            <w:r>
-              <w:t>In order for the VCM to read the data sent by the servers, it has to decrypt it using its very own private key.</w:t>
+            <w:proofErr w:type="gramStart"/>
+            <w:r>
+              <w:t>In order for</w:t>
+            </w:r>
+            <w:proofErr w:type="gramEnd"/>
+            <w:r>
+              <w:t xml:space="preserve"> the VCM to read the data sent by the servers, it has to decrypt it using its very own private key.</w:t>
             </w:r>
           </w:p>
         </w:tc>
@@ -1902,7 +2327,15 @@
           </w:tcPr>
           <w:p>
             <w:r>
-              <w:t>VCM &amp; 3 Servers create key exchange using the Diffie-Hellman algorithm</w:t>
+              <w:t xml:space="preserve">VCM &amp; 3 Servers create key exchange using the </w:t>
+            </w:r>
+            <w:proofErr w:type="spellStart"/>
+            <w:r>
+              <w:t>Diffie</w:t>
+            </w:r>
+            <w:proofErr w:type="spellEnd"/>
+            <w:r>
+              <w:t>-Hellman algorithm</w:t>
             </w:r>
           </w:p>
         </w:tc>
@@ -1948,7 +2381,15 @@
           </w:tcPr>
           <w:p>
             <w:r>
-              <w:t>A security algorithm is used by the VCM and servers in order to generate their own key.</w:t>
+              <w:t xml:space="preserve">A security algorithm is used by the VCM and servers </w:t>
+            </w:r>
+            <w:proofErr w:type="gramStart"/>
+            <w:r>
+              <w:t>in order to</w:t>
+            </w:r>
+            <w:proofErr w:type="gramEnd"/>
+            <w:r>
+              <w:t xml:space="preserve"> generate their own key.</w:t>
             </w:r>
           </w:p>
         </w:tc>
@@ -2718,12 +3159,28 @@
           </w:p>
           <w:p>
             <w:r>
-              <w:t>1.2 Servers will now include the data in the official count of the votes if the hash codes matches.</w:t>
-            </w:r>
-          </w:p>
-          <w:p>
-            <w:r>
-              <w:t>1.3 In the event that there was an anomaly in the hash, the servers won’t accept the data thus calling the attention of the administrators.</w:t>
+              <w:t xml:space="preserve">1.2 Servers will now include the data in the official count of the votes if the hash codes </w:t>
+            </w:r>
+            <w:proofErr w:type="gramStart"/>
+            <w:r>
+              <w:t>matches</w:t>
+            </w:r>
+            <w:proofErr w:type="gramEnd"/>
+            <w:r>
+              <w:t>.</w:t>
+            </w:r>
+          </w:p>
+          <w:p>
+            <w:r>
+              <w:t xml:space="preserve">1.3 </w:t>
+            </w:r>
+            <w:proofErr w:type="gramStart"/>
+            <w:r>
+              <w:t>In the event that</w:t>
+            </w:r>
+            <w:proofErr w:type="gramEnd"/>
+            <w:r>
+              <w:t xml:space="preserve"> there was an anomaly in the hash, the servers won’t accept the data thus calling the attention of the administrators.</w:t>
             </w:r>
           </w:p>
           <w:p/>
@@ -2778,7 +3235,7 @@
       </w:pPr>
       <w:r>
         <w:pict>
-          <v:shape id="_x0000_i1038" type="#_x0000_t75" style="width:292.5pt;height:280.5pt">
+          <v:shape id="_x0000_i1038" type="#_x0000_t75" style="width:292.85pt;height:280.75pt">
             <v:imagedata r:id="rId27" o:title="activity-diagram"/>
           </v:shape>
         </w:pict>
@@ -2798,7 +3255,7 @@
       </w:pPr>
       <w:r>
         <w:pict>
-          <v:shape id="_x0000_i1039" type="#_x0000_t75" style="width:468pt;height:189.75pt">
+          <v:shape id="_x0000_i1039" type="#_x0000_t75" style="width:467.7pt;height:190pt">
             <v:imagedata r:id="rId28" o:title="object"/>
           </v:shape>
         </w:pict>
@@ -2832,7 +3289,7 @@
       <w:r>
         <w:lastRenderedPageBreak/>
         <w:pict>
-          <v:shape id="_x0000_i1040" type="#_x0000_t75" style="width:468pt;height:353.25pt">
+          <v:shape id="_x0000_i1040" type="#_x0000_t75" style="width:468.3pt;height:353.35pt">
             <v:imagedata r:id="rId29" o:title="comm-diagram"/>
           </v:shape>
         </w:pict>
@@ -2852,7 +3309,7 @@
       </w:pPr>
       <w:r>
         <w:pict>
-          <v:shape id="_x0000_i1041" type="#_x0000_t75" style="width:399.75pt;height:230.25pt">
+          <v:shape id="_x0000_i1041" type="#_x0000_t75" style="width:399.95pt;height:230.5pt">
             <v:imagedata r:id="rId30" o:title="state-diagram"/>
           </v:shape>
         </w:pict>
@@ -2873,7 +3330,7 @@
       <w:r>
         <w:lastRenderedPageBreak/>
         <w:pict>
-          <v:shape id="_x0000_i1042" type="#_x0000_t75" style="width:467.25pt;height:63.75pt">
+          <v:shape id="_x0000_i1042" type="#_x0000_t75" style="width:467.1pt;height:63.55pt">
             <v:imagedata r:id="rId31" o:title="timing-diagram"/>
           </v:shape>
         </w:pict>
@@ -2893,7 +3350,7 @@
       </w:pPr>
       <w:r>
         <w:pict>
-          <v:shape id="_x0000_i1043" type="#_x0000_t75" style="width:436.5pt;height:275.25pt">
+          <v:shape id="_x0000_i1043" type="#_x0000_t75" style="width:436.25pt;height:275.3pt">
             <v:imagedata r:id="rId32" o:title="seq-diagram"/>
           </v:shape>
         </w:pict>
@@ -2914,7 +3371,7 @@
       <w:r>
         <w:lastRenderedPageBreak/>
         <w:pict>
-          <v:shape id="_x0000_i1044" type="#_x0000_t75" style="width:468pt;height:269.25pt">
+          <v:shape id="_x0000_i1044" type="#_x0000_t75" style="width:468.3pt;height:269.25pt">
             <v:imagedata r:id="rId33" o:title="component"/>
           </v:shape>
         </w:pict>
@@ -2934,7 +3391,7 @@
       </w:pPr>
       <w:r>
         <w:pict>
-          <v:shape id="_x0000_i1045" type="#_x0000_t75" style="width:425.25pt;height:279.75pt">
+          <v:shape id="_x0000_i1045" type="#_x0000_t75" style="width:425.35pt;height:279.55pt">
             <v:imagedata r:id="rId34" o:title="composite-diagram"/>
           </v:shape>
         </w:pict>
@@ -2955,7 +3412,7 @@
       <w:r>
         <w:lastRenderedPageBreak/>
         <w:pict>
-          <v:shape id="_x0000_i1046" type="#_x0000_t75" style="width:399pt;height:234.75pt">
+          <v:shape id="_x0000_i1046" type="#_x0000_t75" style="width:398.7pt;height:234.75pt">
             <v:imagedata r:id="rId35" o:title="interaction-diagram"/>
           </v:shape>
         </w:pict>
@@ -2975,7 +3432,7 @@
       </w:pPr>
       <w:r>
         <w:pict>
-          <v:shape id="_x0000_i1047" type="#_x0000_t75" style="width:468pt;height:236.25pt">
+          <v:shape id="_x0000_i1047" type="#_x0000_t75" style="width:468.3pt;height:235.95pt">
             <v:imagedata r:id="rId36" o:title="package"/>
           </v:shape>
         </w:pict>
@@ -2996,7 +3453,7 @@
       <w:r>
         <w:lastRenderedPageBreak/>
         <w:pict>
-          <v:shape id="_x0000_i1048" type="#_x0000_t75" style="width:468pt;height:260.25pt">
+          <v:shape id="_x0000_i1048" type="#_x0000_t75" style="width:467.7pt;height:260.15pt">
             <v:imagedata r:id="rId37" o:title="deployment"/>
           </v:shape>
         </w:pict>
@@ -3607,6 +4064,7 @@
     <w:lsdException w:name="HTML Sample" w:semiHidden="1" w:unhideWhenUsed="1"/>
     <w:lsdException w:name="HTML Typewriter" w:semiHidden="1" w:unhideWhenUsed="1"/>
     <w:lsdException w:name="HTML Variable" w:semiHidden="1" w:unhideWhenUsed="1"/>
+    <w:lsdException w:name="Normal Table" w:semiHidden="1" w:unhideWhenUsed="1"/>
     <w:lsdException w:name="annotation subject" w:semiHidden="1" w:unhideWhenUsed="1"/>
     <w:lsdException w:name="No List" w:semiHidden="1" w:unhideWhenUsed="1"/>
     <w:lsdException w:name="Outline List 1" w:semiHidden="1" w:unhideWhenUsed="1"/>
@@ -3653,8 +4111,10 @@
     <w:lsdException w:name="Table Subtle 2" w:semiHidden="1" w:unhideWhenUsed="1"/>
     <w:lsdException w:name="Table Web 1" w:semiHidden="1" w:unhideWhenUsed="1"/>
     <w:lsdException w:name="Table Web 2" w:semiHidden="1" w:unhideWhenUsed="1"/>
+    <w:lsdException w:name="Table Web 3" w:semiHidden="1" w:unhideWhenUsed="1"/>
     <w:lsdException w:name="Balloon Text" w:semiHidden="1" w:unhideWhenUsed="1"/>
     <w:lsdException w:name="Table Grid" w:uiPriority="39"/>
+    <w:lsdException w:name="Table Theme" w:semiHidden="1" w:unhideWhenUsed="1"/>
     <w:lsdException w:name="Placeholder Text" w:semiHidden="1"/>
     <w:lsdException w:name="No Spacing" w:uiPriority="1" w:qFormat="1"/>
     <w:lsdException w:name="Light Shading" w:uiPriority="60"/>

</xml_diff>

<commit_message>
Proofread and changed to words to concise ones
</commit_message>
<xml_diff>
--- a/Documentation/Research Paper/AES Research Paper.docx
+++ b/Documentation/Research Paper/AES Research Paper.docx
@@ -34,15 +34,7 @@
         <w:t xml:space="preserve">the possibility of </w:t>
       </w:r>
       <w:r>
-        <w:t xml:space="preserve">electoral fraud </w:t>
-      </w:r>
-      <w:proofErr w:type="gramStart"/>
-      <w:r>
-        <w:t>still continues</w:t>
-      </w:r>
-      <w:proofErr w:type="gramEnd"/>
-      <w:r>
-        <w:t xml:space="preserve"> to </w:t>
+        <w:t xml:space="preserve">electoral fraud continues to </w:t>
       </w:r>
       <w:r>
         <w:t>persist</w:t>
@@ -137,19 +129,15 @@
         <w:ind w:firstLine="720"/>
         <w:jc w:val="both"/>
       </w:pPr>
-      <w:proofErr w:type="gramStart"/>
-      <w:r>
-        <w:t>During the course of</w:t>
-      </w:r>
-      <w:proofErr w:type="gramEnd"/>
+      <w:r>
+        <w:t>During</w:t>
+      </w:r>
       <w:r>
         <w:t xml:space="preserve"> the transmission of ERs, electoral fraud is inevitable. There are a lot of issues concerning the effectivity and efficiency of the machine and servers during the elections. For instance, the camp of Senator Ferdinand Marcos Jr., who ran for the position of vice president, expressed his concerns </w:t>
       </w:r>
-      <w:proofErr w:type="gramStart"/>
-      <w:r>
-        <w:t>with regard to</w:t>
-      </w:r>
-      <w:proofErr w:type="gramEnd"/>
+      <w:r>
+        <w:t>about</w:t>
+      </w:r>
       <w:r>
         <w:t xml:space="preserve"> the alleged “Secret Servers”. </w:t>
       </w:r>
@@ -191,11 +179,11 @@
       </w:r>
       <w:proofErr w:type="spellEnd"/>
       <w:r>
-        <w:t xml:space="preserve">.  However, the normal process that should be done for the ER transmission as mandated by the law is to simply transmit the votes directly to the said servers. These servers are the Municipal Board of Canvassing Server, the Central Server, and the Transparency Server. Moreover, another problem being pointed out was that the “secret server” never undergone the initial source code review which is essential in every machine that </w:t>
+        <w:t xml:space="preserve">.  However, the normal process that should be done for the ER transmission as mandated by the law is to simply transmit the votes directly to the said servers. These servers are the Municipal Board of Canvassing Server, the Central Server, and the Transparency Server. Moreover, another problem being pointed out was that the “secret server” never undergone the initial source code review which is essential in every machine that would be used during </w:t>
       </w:r>
       <w:r>
         <w:lastRenderedPageBreak/>
-        <w:t>would be used during the elections. Additionally, there were no watchers assigned in the said server putting the integrity of the May 2016 election under a cloud of doubt.</w:t>
+        <w:t>the elections. Additionally, there were no watchers assigned in the said server putting the integrity of the May 2016 election under a cloud of doubt.</w:t>
       </w:r>
     </w:p>
     <w:p>
@@ -397,16 +385,14 @@
         </w:rPr>
         <w:t xml:space="preserve"> the servers’ authenticity </w:t>
       </w:r>
-      <w:proofErr w:type="gramStart"/>
       <w:r>
         <w:rPr>
           <w:rFonts w:eastAsia="Times New Roman" w:cs="Times New Roman"/>
           <w:szCs w:val="24"/>
           <w:lang w:eastAsia="en-PH"/>
         </w:rPr>
-        <w:t>through the use of</w:t>
-      </w:r>
-      <w:proofErr w:type="gramEnd"/>
+        <w:t>using</w:t>
+      </w:r>
       <w:r>
         <w:rPr>
           <w:rFonts w:eastAsia="Times New Roman" w:cs="Times New Roman"/>
@@ -764,15 +750,7 @@
         <w:t xml:space="preserve">consolidated in the “Queue Server”. </w:t>
       </w:r>
       <w:r>
-        <w:t xml:space="preserve">Another problem with the secret server is that the source code being used was never reviewed despite of it being a requirement in the law. Moreover, there were no poll watchers assigned for these servers making it questionable to both the public and the administrators. </w:t>
-      </w:r>
-      <w:proofErr w:type="gramStart"/>
-      <w:r>
-        <w:t>According to</w:t>
-      </w:r>
-      <w:proofErr w:type="gramEnd"/>
-      <w:r>
-        <w:t xml:space="preserve"> a statement made by Rodriguez, a representative of Marcos’ camp, the integrity of the 2016 May elections has been questioned because of the unexpected situation made by the </w:t>
+        <w:t xml:space="preserve">Another problem with the secret server is that the source code being used was never reviewed despite of it being a requirement in the law. Moreover, there were no poll watchers assigned for these servers making it questionable to both the public and the administrators. According to a statement made by Rodriguez, a representative of Marcos’ camp, the integrity of the 2016 May elections has been questioned because of the unexpected situation made by the </w:t>
       </w:r>
       <w:proofErr w:type="spellStart"/>
       <w:r>
@@ -809,11 +787,9 @@
       <w:r>
         <w:t xml:space="preserve">Officially, there are three servers namely, the transparency server, the central server, and the canvassing center servers. When a voter fills out a ballot it would be fed into the Vote Counting Machine (VCM). The data entering the machine would not be sent to its corresponding servers until the end of the voting period. The votes are then transmitted to the three servers that are independent with each other. This is to secure the data and to make cheating difficult to attackers. It is impossible to hack all 3 servers that are not connected to each other because the results would always be different. Changing the data in one server is not going to change or update the other two and </w:t>
       </w:r>
-      <w:proofErr w:type="gramStart"/>
-      <w:r>
-        <w:t>in order to</w:t>
-      </w:r>
-      <w:proofErr w:type="gramEnd"/>
+      <w:r>
+        <w:t>to</w:t>
+      </w:r>
       <w:r>
         <w:t xml:space="preserve"> rigged the election results all three servers would have to be breached to make those results valid. (Retrieved on August 10, 2016/ </w:t>
       </w:r>
@@ -864,11 +840,9 @@
       <w:r>
         <w:t xml:space="preserve"> 5) security algorithm was developed </w:t>
       </w:r>
-      <w:proofErr w:type="gramStart"/>
-      <w:r>
-        <w:t>in order to</w:t>
-      </w:r>
-      <w:proofErr w:type="gramEnd"/>
+      <w:r>
+        <w:t>to</w:t>
+      </w:r>
       <w:r>
         <w:t xml:space="preserve"> address the problem of the MD4 algorithm. It is known to be open source and is widely use to ensure the data’s integrity. However, after 4 years of its development, weaknesses with the said algorithm were discovered upon the researches done by a computer scientist based in the University of California. Moreover, in 2007, </w:t>
       </w:r>
@@ -880,11 +854,9 @@
       <w:r>
         <w:t xml:space="preserve"> and Stevens, both are computer scientists, further showed that the MD5 is not a reliable algorithm to use because they found out that the hash function is vulnerable of collisions. This means that two different files with different functions may produce identical MD5 hash values which shows that MD5 is not enough to secure the data’s integrity. The Carnegie Mellon University Software Engineering Institute also rejected the MD5 security algorithm after discovering that attackers of the system can generate data that illegitimately appears to be authentic. They stated that the MD5 algorithm should be considered cryptographically broken or unsuitable for further use. If the MD5 failed to meet its purpose, there are other hashing algorithms that can be used </w:t>
       </w:r>
-      <w:proofErr w:type="gramStart"/>
-      <w:r>
-        <w:t>in order to</w:t>
-      </w:r>
-      <w:proofErr w:type="gramEnd"/>
+      <w:r>
+        <w:t>to</w:t>
+      </w:r>
       <w:r>
         <w:t xml:space="preserve"> verify the integrity of the files. (Retrieved on August 28, 2016/ </w:t>
       </w:r>
@@ -923,11 +895,9 @@
         <w:lastRenderedPageBreak/>
         <w:t xml:space="preserve">Several researchers at the Chaos Communication Congress in Berlin showed the weakness of MD5 in which the same hash value was generated with two different files. Although it has been known that it is possible to generate the same hash value, this has been the first time to be demonstrated in just a matter of three days </w:t>
       </w:r>
-      <w:proofErr w:type="gramStart"/>
-      <w:r>
-        <w:t>through the use of</w:t>
-      </w:r>
-      <w:proofErr w:type="gramEnd"/>
+      <w:r>
+        <w:t>using</w:t>
+      </w:r>
       <w:r>
         <w:t xml:space="preserve"> 200 Sony Playstation3 consoles. It is known a while back that it would take a few years for it to happen. Most industry companies have already been discouraging the use of MD5 for some time and promoting the use of stronger hashing algorithms such as SHA1. These new exploits will certainly push developers away from MD5 to avoid further complications. (Retrieved on August 28, 2016 / </w:t>
       </w:r>
@@ -954,15 +924,7 @@
         <w:jc w:val="both"/>
       </w:pPr>
       <w:r>
-        <w:t xml:space="preserve">The Source code is a sequence of programming code typed by a computer programmer and is readable to humans. It is then converted into a </w:t>
-      </w:r>
-      <w:proofErr w:type="gramStart"/>
-      <w:r>
-        <w:t>machine readable</w:t>
-      </w:r>
-      <w:proofErr w:type="gramEnd"/>
-      <w:r>
-        <w:t xml:space="preserve"> form known as a compiled or executable program and is dependent to the source code. This is the reason why there should be a source-code review before being converted into an executable program. Each source code is handles by the MD5 command that generates hash codes which serves as the digital fingerprint.  The generated hash code is the assurance that whatever was been tested would be the same for the machines used for the elections. If someone changes even a single line of code, the resulting hash code would be different. (Retrieved on August 28, 2016 / </w:t>
+        <w:t xml:space="preserve">The Source code is a sequence of programming code typed by a computer programmer and is readable to humans. It is then converted into a machine readable form known as a compiled or executable program and is dependent to the source code. This is the reason why there should be a source-code review before being converted into an executable program. Each source code is handles by the MD5 command that generates hash codes which serves as the digital fingerprint.  The generated hash code is the assurance that whatever was been tested would be the same for the machines used for the elections. If someone changes even a single line of code, the resulting hash code would be different. (Retrieved on August 28, 2016 / </w:t>
       </w:r>
       <w:hyperlink r:id="rId11" w:history="1">
         <w:r>
@@ -989,19 +951,15 @@
       <w:r>
         <w:t xml:space="preserve">Public Key Infrastructure has been around for quite a while. However, the method of using a public key and a private key in relation to an encrypted message exchange seems straightforward enough, and yet, it has taken a long time for PKIs to become commonplace. The PKI is known for its complexity in managing certificates and keys which needs to be </w:t>
       </w:r>
-      <w:proofErr w:type="gramStart"/>
-      <w:r>
-        <w:t>taken into account</w:t>
-      </w:r>
-      <w:proofErr w:type="gramEnd"/>
+      <w:r>
+        <w:t>considered</w:t>
+      </w:r>
       <w:r>
         <w:t xml:space="preserve">. Implementing and managing a PKI is consequently a task not to be taken lightly, and one which will require both commitment and an appropriate level of expertise. Despite its reliability in securing data, many organizations are still hesitant to implement it because they believe that certificate and keys could somehow take care of themselves because of the growing change </w:t>
       </w:r>
-      <w:proofErr w:type="gramStart"/>
-      <w:r>
-        <w:t>with regard to</w:t>
-      </w:r>
-      <w:proofErr w:type="gramEnd"/>
+      <w:r>
+        <w:t>about</w:t>
+      </w:r>
       <w:r>
         <w:t xml:space="preserve"> IT securities. As with many technological concepts, the key to wider acceptance lies with ease of implementation and usage. Historically, this has been a downfall for PKI which has often been perceived as over complicated and resource heavy from a management perspective. Wider adoption increases familiarity of course, but even so, many might struggle with the detail of managing an organization wide PKI. Wider scale implementations require very careful consideration.</w:t>
       </w:r>
@@ -1051,19 +1009,17 @@
         <w:t xml:space="preserve">In this study, the researchers designed an Internet voting system applicable for worldwide voting which was based on Ohkubo et al.’s scheme combined with Public Key Infrastructure. In the system, voter’s privacy was guaranteed by using blind signature and mix-net, and robustness which was provided through the threshold encryption scheme. A way of typical implementation for internet voting system </w:t>
       </w:r>
       <w:r>
-        <w:t xml:space="preserve">was proposed by employing Java technology. PKI allowed worldwide key distribution and “one certificate/one vote” policy. Therefore, anyone can participate </w:t>
-      </w:r>
-      <w:proofErr w:type="gramStart"/>
-      <w:r>
-        <w:t>as long as</w:t>
-      </w:r>
-      <w:proofErr w:type="gramEnd"/>
-      <w:r>
-        <w:t xml:space="preserve"> a certificate was given by Certificate </w:t>
+        <w:t>was proposed by employing Java technology. PKI allowed worldwide key distribution and “one certifi</w:t>
       </w:r>
       <w:r>
         <w:lastRenderedPageBreak/>
-        <w:t xml:space="preserve">Authority (CA). By the joint work between Korean and Japanese teams of this study, the implementation aimed to select MVPs in 2002 FIFA World Cup Korean-Japan in easy and friendly manner for any internet user to participate. </w:t>
+        <w:t xml:space="preserve">cate/one vote” policy. Therefore, anyone can participate </w:t>
+      </w:r>
+      <w:r>
+        <w:t>if the</w:t>
+      </w:r>
+      <w:r>
+        <w:t xml:space="preserve"> certificate was given by Certificate Authority (CA). By the joint work between Korean and Japanese teams of this study, the implementation aimed to select MVPs in 2002 FIFA World Cup Korean-Japan in easy and friendly manner for any internet user to participate. </w:t>
       </w:r>
       <w:r>
         <w:t xml:space="preserve">(Retrieved on August 27, 2016 / </w:t>
@@ -1096,11 +1052,9 @@
       <w:r>
         <w:t xml:space="preserve">A Public Key Infrastructure is a combination of software and procedures providing a means for managing keys and certificates and using them efficiently. Key and certificate management is the set of operations requires to create and maintain keys and certificates. One of the major points being addressed in a managed PKI is the creation of keys and certificates. A PKI must offer software support for key pair generation as well as certificate requests. Furthermore, there must be procedures to verify the identity of the user before allowing him to request a certificate. Next major point is private-key protection. These private keys are either used for decryption or digital signature so it </w:t>
       </w:r>
-      <w:proofErr w:type="gramStart"/>
-      <w:r>
-        <w:t>has to</w:t>
-      </w:r>
-      <w:proofErr w:type="gramEnd"/>
+      <w:r>
+        <w:t>must</w:t>
+      </w:r>
       <w:r>
         <w:t xml:space="preserve"> have some reasonable level of protection. In this case, a strong password mechanism must be implemented to have an effective PKI. Now, if the user’s private-key has been compromised, the PKI must provide a means by which a certificate can be revoked. Backup and recovery, key and certificate update, and key history management are included in the major points to be addressed if a well-managed PKI is to be implemented. Retrieved on August 27, 2016 / http://www.cgi.com/files/white-papers/cgi_whpr_35_pki_e.pdf).</w:t>
       </w:r>
@@ -1111,24 +1065,11 @@
         <w:jc w:val="both"/>
       </w:pPr>
       <w:r>
-        <w:t xml:space="preserve">In Asymmetric algorithm or Public key cryptography, two keys are used which is known as the public and private keys. One key is provided to cipher the data and the other key is provided to decipher the data. The key that is used to cipher data is publicly known but the other key that is used to decipher is a secret which means that the receiver holds the secret key and using this secret key the receiver can crack the encrypted texts sent by the others. So, a protected information cannot be accessed </w:t>
-      </w:r>
-      <w:proofErr w:type="gramStart"/>
-      <w:r>
-        <w:t>as long as</w:t>
-      </w:r>
-      <w:proofErr w:type="gramEnd"/>
-      <w:r>
-        <w:t xml:space="preserve"> there is no key.  To ensure the authentication, these keys must be verified and current. This algorithm uses hard math problems for the keys mainly by factoring two large numbers since computers are capable of multiplying large numbers but cannot easily factor the product therefore, it will take time to break the key.  Furthermore, its main concerns are the confidentiality, integrity, authentication and non-repudiation of information. The advantage of using this algorithm is that if one of the keys has been compromised then the other one is not affected and the guessing of the key algorithm is monitored. With this, it will be easier to distinguish an intruder. (Retrieved on August 31, 2016/https://cseweb.ucsd.edu/~mihir/cse207/w-asym.pdf</w:t>
-      </w:r>
-      <w:proofErr w:type="gramStart"/>
-      <w:r>
-        <w:t xml:space="preserve">) </w:t>
+        <w:t xml:space="preserve">In Asymmetric algorithm or Public key cryptography, two keys are used which is known as the public and private keys. One key is provided to cipher the data and the other key is provided to decipher the data. The key that is used to cipher data is publicly known but the other key that is used to decipher is a secret which means that the receiver holds the secret key and using this secret key the receiver can crack the encrypted texts sent by the others. So, a protected information cannot be accessed as long as there is no key.  To ensure the authentication, these keys must be verified and current. This algorithm uses hard math problems for the keys mainly by factoring two large numbers since computers are capable of multiplying large numbers but cannot easily factor the product therefore, it will take time to break the key.  Furthermore, its main concerns are the confidentiality, integrity, authentication and non-repudiation of information. The advantage of using this algorithm is that if one of the keys has been compromised then the other one is not affected and the guessing of the key algorithm is monitored. With this, it will be easier to distinguish an intruder. (Retrieved on August 31, 2016/https://cseweb.ucsd.edu/~mihir/cse207/w-asym.pdf) </w:t>
       </w:r>
       <w:r>
         <w:t>.</w:t>
       </w:r>
-      <w:proofErr w:type="gramEnd"/>
     </w:p>
     <w:p>
       <w:pPr>
@@ -1146,11 +1087,9 @@
       <w:r>
         <w:t xml:space="preserve">-Hellman that is under the asymmetric algorithm.  In this encryption protocol, two people who have not contacted each other before can communicate by sharing a secret key to use for encryption. This protocol is a one-way function which means that it is easy to encrypt but difficult to decrypt because </w:t>
       </w:r>
-      <w:proofErr w:type="gramStart"/>
-      <w:r>
-        <w:t>in order to</w:t>
-      </w:r>
-      <w:proofErr w:type="gramEnd"/>
+      <w:r>
+        <w:t>to</w:t>
+      </w:r>
       <w:r>
         <w:t xml:space="preserve"> match the same key there is a mathematical formula that must be followed. Moreover, </w:t>
       </w:r>
@@ -1168,11 +1107,11 @@
       </w:r>
       <w:proofErr w:type="spellEnd"/>
       <w:r>
-        <w:t xml:space="preserve">-Hellman, two end-users must mutually agree on positive whole numbers of two variables, such that one variable is a large prime number and the other variable is the generator of that prime number. Both end-users must choose a secret number then the user will compute for the public number. After computing for the public numbers, exchange of public numbers will take place. To finish, the computation of traded public numbers </w:t>
+        <w:t xml:space="preserve">-Hellman, two end-users must mutually agree on positive whole numbers of two variables, such that one variable is a large prime number and the other variable is the generator of that prime number. Both end-users must choose a secret number then the user will compute for the public number. After computing for the public numbers, exchange </w:t>
       </w:r>
       <w:r>
         <w:lastRenderedPageBreak/>
-        <w:t xml:space="preserve">will result to their shared key without worrying about the other users obtaining this information. In conclusion, </w:t>
+        <w:t xml:space="preserve">of public numbers will take place. To finish, the computation of traded public numbers will result to their shared key without worrying about the other users obtaining this information. In conclusion, </w:t>
       </w:r>
       <w:proofErr w:type="spellStart"/>
       <w:r>
@@ -1191,11 +1130,9 @@
       <w:r>
         <w:t xml:space="preserve">Hash codes can also be called hash values, hash sums or simply hashes, but not hashish. Hash codes are produced by having a computer ingest any size of data and generating out a small set of hexadecimal numbers. For example, a hash code of “The Future of the Philippines” is 3c57-0b7c-a2d5-fc89-3cde-71d0-cd16-7412. Hash codes can be useful in the society that we have today. For instance, police officers use it as a forensic tool to capture criminals. It can also be used by photographers and songwriters </w:t>
       </w:r>
-      <w:proofErr w:type="gramStart"/>
-      <w:r>
-        <w:t>in order to</w:t>
-      </w:r>
-      <w:proofErr w:type="gramEnd"/>
+      <w:r>
+        <w:t>to</w:t>
+      </w:r>
       <w:r>
         <w:t xml:space="preserve"> protect their works for plagiarizers. Additionally, IT professional use hashes to secure and protect their files and verify the data that they’ve been receiving. </w:t>
       </w:r>
@@ -1206,15 +1143,163 @@
         <w:jc w:val="both"/>
       </w:pPr>
       <w:r>
-        <w:t xml:space="preserve">An example of hash code algorithm is the MD5. In MD5, the probability of having an identical hash code is 1 in 340,282,366,920,938,463,463,374,607,431,768,211,456. Mathematicians believe that the algorithm of MD5 is weak because they have theoretically demonstrated that they can produce collisions wherein the same hash codes are produced for two different files or data. </w:t>
-      </w:r>
-      <w:proofErr w:type="gramStart"/>
-      <w:r>
-        <w:t>As a result</w:t>
-      </w:r>
-      <w:proofErr w:type="gramEnd"/>
-      <w:r>
-        <w:t xml:space="preserve">, people have been switching to SHA-256 that produce hashes that unique for every115,792,089,237,316,195,423,570,985,008,687,907,853,269,984,665,640,564,039,457,584,007,913,129,639,936 instances. </w:t>
+        <w:t>An example of hash code algorithm is the MD5. In MD5, the probability of having an identical hash code is 1 in 340,282,366,920,938,463,463,374,607,431,768,211,456. Mathematicians believe that the algorithm of MD5 is weak because they have theoretically demonstrated that they can produce collisions wherein the same hash codes are produced for two different files or data. As a result, people have been switching to SHA-256 that produce hashes that unique for every</w:t>
+      </w:r>
+      <w:r>
+        <w:t xml:space="preserve"> </w:t>
+      </w:r>
+      <w:r>
+        <w:t>115,</w:t>
+      </w:r>
+      <w:r>
+        <w:t xml:space="preserve"> </w:t>
+      </w:r>
+      <w:r>
+        <w:t>792,</w:t>
+      </w:r>
+      <w:r>
+        <w:t xml:space="preserve"> </w:t>
+      </w:r>
+      <w:r>
+        <w:t>089,</w:t>
+      </w:r>
+      <w:r>
+        <w:t xml:space="preserve"> </w:t>
+      </w:r>
+      <w:r>
+        <w:t>237,</w:t>
+      </w:r>
+      <w:r>
+        <w:t xml:space="preserve"> </w:t>
+      </w:r>
+      <w:r>
+        <w:t>316,</w:t>
+      </w:r>
+      <w:r>
+        <w:t xml:space="preserve"> </w:t>
+      </w:r>
+      <w:r>
+        <w:t>195,</w:t>
+      </w:r>
+      <w:r>
+        <w:t xml:space="preserve"> </w:t>
+      </w:r>
+      <w:r>
+        <w:t>423,</w:t>
+      </w:r>
+      <w:r>
+        <w:t xml:space="preserve"> </w:t>
+      </w:r>
+      <w:r>
+        <w:t>570,</w:t>
+      </w:r>
+      <w:r>
+        <w:t xml:space="preserve"> </w:t>
+      </w:r>
+      <w:r>
+        <w:t>985,</w:t>
+      </w:r>
+      <w:r>
+        <w:t xml:space="preserve"> </w:t>
+      </w:r>
+      <w:r>
+        <w:t>008,</w:t>
+      </w:r>
+      <w:r>
+        <w:t xml:space="preserve"> </w:t>
+      </w:r>
+      <w:r>
+        <w:t>687,</w:t>
+      </w:r>
+      <w:r>
+        <w:t xml:space="preserve"> </w:t>
+      </w:r>
+      <w:r>
+        <w:t>907,</w:t>
+      </w:r>
+      <w:r>
+        <w:t xml:space="preserve"> </w:t>
+      </w:r>
+      <w:r>
+        <w:t>853,</w:t>
+      </w:r>
+      <w:r>
+        <w:t xml:space="preserve"> </w:t>
+      </w:r>
+      <w:r>
+        <w:t>269,</w:t>
+      </w:r>
+      <w:r>
+        <w:t xml:space="preserve"> </w:t>
+      </w:r>
+      <w:r>
+        <w:t>984,</w:t>
+      </w:r>
+      <w:r>
+        <w:t xml:space="preserve"> </w:t>
+      </w:r>
+      <w:r>
+        <w:t>665,</w:t>
+      </w:r>
+      <w:r>
+        <w:t xml:space="preserve"> </w:t>
+      </w:r>
+      <w:r>
+        <w:t>640,</w:t>
+      </w:r>
+      <w:r>
+        <w:t xml:space="preserve"> </w:t>
+      </w:r>
+      <w:r>
+        <w:t>564,</w:t>
+      </w:r>
+      <w:r>
+        <w:t xml:space="preserve"> </w:t>
+      </w:r>
+      <w:r>
+        <w:t>039,</w:t>
+      </w:r>
+      <w:r>
+        <w:t xml:space="preserve"> </w:t>
+      </w:r>
+      <w:r>
+        <w:t>457,</w:t>
+      </w:r>
+      <w:r>
+        <w:t xml:space="preserve"> </w:t>
+      </w:r>
+      <w:r>
+        <w:t>584,</w:t>
+      </w:r>
+      <w:r>
+        <w:t xml:space="preserve"> </w:t>
+      </w:r>
+      <w:r>
+        <w:t>007,</w:t>
+      </w:r>
+      <w:r>
+        <w:t xml:space="preserve"> </w:t>
+      </w:r>
+      <w:r>
+        <w:t>913,</w:t>
+      </w:r>
+      <w:r>
+        <w:t xml:space="preserve"> </w:t>
+      </w:r>
+      <w:r>
+        <w:t>129,</w:t>
+      </w:r>
+      <w:r>
+        <w:t xml:space="preserve"> </w:t>
+      </w:r>
+      <w:r>
+        <w:t>639,</w:t>
+      </w:r>
+      <w:r>
+        <w:t xml:space="preserve"> </w:t>
+      </w:r>
+      <w:r>
+        <w:t xml:space="preserve">936 instances. </w:t>
       </w:r>
     </w:p>
     <w:p>
@@ -1225,11 +1310,9 @@
       <w:r>
         <w:t xml:space="preserve">The advantage of using a hash code is that it is an excellent detector for tampering and fraud. Although, the change of hash code is not a strong proof that there indeed is a crime committed. Instead, it can only be a trigger in </w:t>
       </w:r>
-      <w:proofErr w:type="gramStart"/>
-      <w:r>
-        <w:t>conducting an investigation</w:t>
-      </w:r>
-      <w:proofErr w:type="gramEnd"/>
+      <w:r>
+        <w:t>investigating</w:t>
+      </w:r>
       <w:r>
         <w:t>.</w:t>
       </w:r>
@@ -1299,15 +1382,7 @@
         <w:t xml:space="preserve">to </w:t>
       </w:r>
       <w:r>
-        <w:t xml:space="preserve">this issue, a hybrid public key infrastructure </w:t>
-      </w:r>
-      <w:proofErr w:type="gramStart"/>
-      <w:r>
-        <w:t>has to</w:t>
-      </w:r>
-      <w:proofErr w:type="gramEnd"/>
-      <w:r>
-        <w:t xml:space="preserve"> be implemented to not only authenticate the data being transmitted but to also allow</w:t>
+        <w:t>this issue, a hybrid public key infrastructure has to be implemented to not only authenticate the data being transmitted but to also allow</w:t>
       </w:r>
       <w:r>
         <w:t xml:space="preserve"> the verification of the server</w:t>
@@ -1328,41 +1403,17 @@
         <w:t xml:space="preserve"> 5:00pm of the election day.</w:t>
       </w:r>
       <w:r>
-        <w:t xml:space="preserve"> On the current system, the voting counting machine (VCM) </w:t>
-      </w:r>
-      <w:proofErr w:type="gramStart"/>
-      <w:r>
-        <w:t>will have to</w:t>
-      </w:r>
-      <w:proofErr w:type="gramEnd"/>
-      <w:r>
-        <w:t xml:space="preserve"> immediately send the election returns to the following servers: Municipal Board of Canvassers Server in the Consolidation and Canvassing System (CCS), Central Server, and Transparency Server. In the proposed system, the three said official servers </w:t>
-      </w:r>
-      <w:proofErr w:type="gramStart"/>
-      <w:r>
-        <w:t xml:space="preserve">will </w:t>
+        <w:t xml:space="preserve"> On the current system, the voting counting machine (VCM) will have to immediately send the election returns to the following servers: Municipal Board of Canvassers Server in the Consolidation and Canvassing System (CCS), Central Server, and Transparency Server. In the proposed system, the three said official servers will </w:t>
       </w:r>
       <w:r>
         <w:lastRenderedPageBreak/>
-        <w:t>have to</w:t>
-      </w:r>
-      <w:proofErr w:type="gramEnd"/>
-      <w:r>
-        <w:t xml:space="preserve"> send an encrypted data to the VCM first with the use of the public key of the said VCM. This is to provide the VCM a go-signal to transmit the election returns. The VCM then</w:t>
-      </w:r>
-      <w:r>
-        <w:t xml:space="preserve"> </w:t>
-      </w:r>
-      <w:proofErr w:type="gramStart"/>
-      <w:r>
-        <w:t>will</w:t>
-      </w:r>
-      <w:r>
-        <w:t xml:space="preserve"> have to</w:t>
-      </w:r>
-      <w:proofErr w:type="gramEnd"/>
-      <w:r>
-        <w:t xml:space="preserve"> decrypt the data using its own p</w:t>
+        <w:t>have to send an encrypted data to the VCM first with the use of the public key of the said VCM. This is to provide the VCM a go-signal to transmit the election returns. The VCM then</w:t>
+      </w:r>
+      <w:r>
+        <w:t xml:space="preserve"> will</w:t>
+      </w:r>
+      <w:r>
+        <w:t xml:space="preserve"> have to decrypt the data using its own p</w:t>
       </w:r>
       <w:r>
         <w:t>rivate key to verify that the data was indeed from an authentic server in the system</w:t>
@@ -1379,15 +1430,7 @@
       </w:r>
       <w:proofErr w:type="spellEnd"/>
       <w:r>
-        <w:t xml:space="preserve">-Hellman algorithm that will yield its own generated key. Once a key is generated, this will be used to encrypt the election returns and send to the servers. The servers </w:t>
-      </w:r>
-      <w:proofErr w:type="gramStart"/>
-      <w:r>
-        <w:t>will have to</w:t>
-      </w:r>
-      <w:proofErr w:type="gramEnd"/>
-      <w:r>
-        <w:t xml:space="preserve"> verify the hash value of </w:t>
+        <w:t xml:space="preserve">-Hellman algorithm that will yield its own generated key. Once a key is generated, this will be used to encrypt the election returns and send to the servers. The servers will have to verify the hash value of </w:t>
       </w:r>
       <w:r>
         <w:t xml:space="preserve">the election returns to </w:t>
@@ -1425,8 +1468,6 @@
       <w:r>
         <w:t>APPENDICES</w:t>
       </w:r>
-      <w:bookmarkStart w:id="0" w:name="_GoBack"/>
-      <w:bookmarkEnd w:id="0"/>
     </w:p>
     <w:p>
       <w:pPr>
@@ -1461,7 +1502,7 @@
             <v:path o:extrusionok="f" gradientshapeok="t" o:connecttype="rect"/>
             <o:lock v:ext="edit" aspectratio="t"/>
           </v:shapetype>
-          <v:shape id="_x0000_i1025" type="#_x0000_t75" style="width:467.1pt;height:268.65pt">
+          <v:shape id="_x0000_i1025" type="#_x0000_t75" style="width:467.25pt;height:268.5pt">
             <v:imagedata r:id="rId14" o:title="event-table"/>
           </v:shape>
         </w:pict>
@@ -1471,7 +1512,50 @@
       <w:pPr>
         <w:jc w:val="both"/>
       </w:pPr>
-      <w:r>
+    </w:p>
+    <w:p>
+      <w:pPr>
+        <w:jc w:val="both"/>
+      </w:pPr>
+    </w:p>
+    <w:p>
+      <w:pPr>
+        <w:jc w:val="both"/>
+      </w:pPr>
+    </w:p>
+    <w:p>
+      <w:pPr>
+        <w:jc w:val="both"/>
+      </w:pPr>
+    </w:p>
+    <w:p>
+      <w:pPr>
+        <w:jc w:val="both"/>
+      </w:pPr>
+    </w:p>
+    <w:p>
+      <w:pPr>
+        <w:jc w:val="both"/>
+      </w:pPr>
+    </w:p>
+    <w:p>
+      <w:pPr>
+        <w:jc w:val="both"/>
+      </w:pPr>
+    </w:p>
+    <w:p>
+      <w:pPr>
+        <w:jc w:val="both"/>
+      </w:pPr>
+    </w:p>
+    <w:p>
+      <w:pPr>
+        <w:jc w:val="both"/>
+      </w:pPr>
+      <w:bookmarkStart w:id="0" w:name="_GoBack"/>
+      <w:bookmarkEnd w:id="0"/>
+      <w:r>
+        <w:lastRenderedPageBreak/>
         <w:t>Context Diagram</w:t>
       </w:r>
     </w:p>
@@ -1480,9 +1564,8 @@
         <w:jc w:val="both"/>
       </w:pPr>
       <w:r>
-        <w:lastRenderedPageBreak/>
         <w:pict>
-          <v:shape id="_x0000_i1026" type="#_x0000_t75" style="width:467.7pt;height:301.9pt">
+          <v:shape id="_x0000_i1026" type="#_x0000_t75" style="width:468pt;height:302.25pt">
             <v:imagedata r:id="rId15" o:title="context diagram"/>
           </v:shape>
         </w:pict>
@@ -1507,7 +1590,7 @@
       </w:pPr>
       <w:r>
         <w:pict>
-          <v:shape id="_x0000_i1027" type="#_x0000_t75" style="width:467.1pt;height:228.1pt">
+          <v:shape id="_x0000_i1027" type="#_x0000_t75" style="width:467.25pt;height:228pt">
             <v:imagedata r:id="rId16" o:title="0-ps"/>
           </v:shape>
         </w:pict>
@@ -1520,7 +1603,7 @@
       <w:r>
         <w:lastRenderedPageBreak/>
         <w:pict>
-          <v:shape id="_x0000_i1028" type="#_x0000_t75" style="width:467.7pt;height:253.5pt">
+          <v:shape id="_x0000_i1028" type="#_x0000_t75" style="width:468pt;height:253.5pt">
             <v:imagedata r:id="rId17" o:title="1-ps"/>
           </v:shape>
         </w:pict>
@@ -1532,7 +1615,7 @@
       </w:pPr>
       <w:r>
         <w:pict>
-          <v:shape id="_x0000_i1029" type="#_x0000_t75" style="width:467.7pt;height:241.4pt">
+          <v:shape id="_x0000_i1029" type="#_x0000_t75" style="width:468pt;height:241.5pt">
             <v:imagedata r:id="rId18" o:title="2-ps"/>
           </v:shape>
         </w:pict>
@@ -1545,7 +1628,7 @@
       <w:r>
         <w:lastRenderedPageBreak/>
         <w:pict>
-          <v:shape id="_x0000_i1030" type="#_x0000_t75" style="width:468.3pt;height:235.35pt">
+          <v:shape id="_x0000_i1030" type="#_x0000_t75" style="width:468pt;height:235.5pt">
             <v:imagedata r:id="rId19" o:title="3-ps"/>
           </v:shape>
         </w:pict>
@@ -1557,7 +1640,7 @@
       </w:pPr>
       <w:r>
         <w:pict>
-          <v:shape id="_x0000_i1031" type="#_x0000_t75" style="width:467.1pt;height:249.9pt">
+          <v:shape id="_x0000_i1031" type="#_x0000_t75" style="width:467.25pt;height:249.75pt">
             <v:imagedata r:id="rId20" o:title="4-ps"/>
           </v:shape>
         </w:pict>
@@ -1570,7 +1653,7 @@
       <w:r>
         <w:lastRenderedPageBreak/>
         <w:pict>
-          <v:shape id="_x0000_i1032" type="#_x0000_t75" style="width:468.3pt;height:254.1pt">
+          <v:shape id="_x0000_i1032" type="#_x0000_t75" style="width:468pt;height:254.25pt">
             <v:imagedata r:id="rId21" o:title="5-ps"/>
           </v:shape>
         </w:pict>
@@ -1590,7 +1673,7 @@
       </w:pPr>
       <w:r>
         <w:pict>
-          <v:shape id="_x0000_i1033" type="#_x0000_t75" style="width:468.3pt;height:88.35pt">
+          <v:shape id="_x0000_i1033" type="#_x0000_t75" style="width:468pt;height:88.5pt">
             <v:imagedata r:id="rId22" o:title="us-1"/>
           </v:shape>
         </w:pict>
@@ -1602,7 +1685,7 @@
       </w:pPr>
       <w:r>
         <w:pict>
-          <v:shape id="_x0000_i1034" type="#_x0000_t75" style="width:467.1pt;height:83.5pt">
+          <v:shape id="_x0000_i1034" type="#_x0000_t75" style="width:467.25pt;height:83.25pt">
             <v:imagedata r:id="rId23" o:title="us-2"/>
           </v:shape>
         </w:pict>
@@ -1614,7 +1697,7 @@
       </w:pPr>
       <w:r>
         <w:pict>
-          <v:shape id="_x0000_i1035" type="#_x0000_t75" style="width:467.1pt;height:81.7pt">
+          <v:shape id="_x0000_i1035" type="#_x0000_t75" style="width:467.25pt;height:81.75pt">
             <v:imagedata r:id="rId24" o:title="us-3"/>
           </v:shape>
         </w:pict>
@@ -1627,7 +1710,7 @@
       <w:r>
         <w:lastRenderedPageBreak/>
         <w:pict>
-          <v:shape id="_x0000_i1036" type="#_x0000_t75" style="width:468.3pt;height:84.7pt">
+          <v:shape id="_x0000_i1036" type="#_x0000_t75" style="width:468pt;height:84.75pt">
             <v:imagedata r:id="rId25" o:title="us-4"/>
           </v:shape>
         </w:pict>
@@ -1639,7 +1722,7 @@
       </w:pPr>
       <w:r>
         <w:pict>
-          <v:shape id="_x0000_i1037" type="#_x0000_t75" style="width:350.3pt;height:93.8pt">
+          <v:shape id="_x0000_i1037" type="#_x0000_t75" style="width:350.25pt;height:93.75pt">
             <v:imagedata r:id="rId26" o:title="us-5"/>
           </v:shape>
         </w:pict>
@@ -1825,15 +1908,7 @@
           </w:p>
           <w:p>
             <w:r>
-              <w:t xml:space="preserve">The three servers </w:t>
-            </w:r>
-            <w:proofErr w:type="gramStart"/>
-            <w:r>
-              <w:t>will have to</w:t>
-            </w:r>
-            <w:proofErr w:type="gramEnd"/>
-            <w:r>
-              <w:t xml:space="preserve"> send the encrypted data </w:t>
+              <w:t xml:space="preserve">The three servers will have to send the encrypted data </w:t>
             </w:r>
           </w:p>
         </w:tc>
@@ -2069,13 +2144,8 @@
             <w:gridSpan w:val="2"/>
           </w:tcPr>
           <w:p>
-            <w:proofErr w:type="gramStart"/>
-            <w:r>
-              <w:t>In order for</w:t>
-            </w:r>
-            <w:proofErr w:type="gramEnd"/>
-            <w:r>
-              <w:t xml:space="preserve"> the VCM to read the data sent by the servers, it has to decrypt it using its very own private key.</w:t>
+            <w:r>
+              <w:t>In order for the VCM to read the data sent by the servers, it has to decrypt it using its very own private key.</w:t>
             </w:r>
           </w:p>
         </w:tc>
@@ -2381,15 +2451,7 @@
           </w:tcPr>
           <w:p>
             <w:r>
-              <w:t xml:space="preserve">A security algorithm is used by the VCM and servers </w:t>
-            </w:r>
-            <w:proofErr w:type="gramStart"/>
-            <w:r>
-              <w:t>in order to</w:t>
-            </w:r>
-            <w:proofErr w:type="gramEnd"/>
-            <w:r>
-              <w:t xml:space="preserve"> generate their own key.</w:t>
+              <w:t>A security algorithm is used by the VCM and servers in order to generate their own key.</w:t>
             </w:r>
           </w:p>
         </w:tc>
@@ -3159,28 +3221,12 @@
           </w:p>
           <w:p>
             <w:r>
-              <w:t xml:space="preserve">1.2 Servers will now include the data in the official count of the votes if the hash codes </w:t>
-            </w:r>
-            <w:proofErr w:type="gramStart"/>
-            <w:r>
-              <w:t>matches</w:t>
-            </w:r>
-            <w:proofErr w:type="gramEnd"/>
-            <w:r>
-              <w:t>.</w:t>
-            </w:r>
-          </w:p>
-          <w:p>
-            <w:r>
-              <w:t xml:space="preserve">1.3 </w:t>
-            </w:r>
-            <w:proofErr w:type="gramStart"/>
-            <w:r>
-              <w:t>In the event that</w:t>
-            </w:r>
-            <w:proofErr w:type="gramEnd"/>
-            <w:r>
-              <w:t xml:space="preserve"> there was an anomaly in the hash, the servers won’t accept the data thus calling the attention of the administrators.</w:t>
+              <w:t>1.2 Servers will now include the data in the official count of the votes if the hash codes matches.</w:t>
+            </w:r>
+          </w:p>
+          <w:p>
+            <w:r>
+              <w:t>1.3 In the event that there was an anomaly in the hash, the servers won’t accept the data thus calling the attention of the administrators.</w:t>
             </w:r>
           </w:p>
           <w:p/>
@@ -3235,7 +3281,7 @@
       </w:pPr>
       <w:r>
         <w:pict>
-          <v:shape id="_x0000_i1038" type="#_x0000_t75" style="width:292.85pt;height:280.75pt">
+          <v:shape id="_x0000_i1038" type="#_x0000_t75" style="width:292.5pt;height:280.5pt">
             <v:imagedata r:id="rId27" o:title="activity-diagram"/>
           </v:shape>
         </w:pict>
@@ -3255,7 +3301,7 @@
       </w:pPr>
       <w:r>
         <w:pict>
-          <v:shape id="_x0000_i1039" type="#_x0000_t75" style="width:467.7pt;height:190pt">
+          <v:shape id="_x0000_i1039" type="#_x0000_t75" style="width:468pt;height:189.75pt">
             <v:imagedata r:id="rId28" o:title="object"/>
           </v:shape>
         </w:pict>
@@ -3289,7 +3335,7 @@
       <w:r>
         <w:lastRenderedPageBreak/>
         <w:pict>
-          <v:shape id="_x0000_i1040" type="#_x0000_t75" style="width:468.3pt;height:353.35pt">
+          <v:shape id="_x0000_i1040" type="#_x0000_t75" style="width:468pt;height:353.25pt">
             <v:imagedata r:id="rId29" o:title="comm-diagram"/>
           </v:shape>
         </w:pict>
@@ -3309,7 +3355,7 @@
       </w:pPr>
       <w:r>
         <w:pict>
-          <v:shape id="_x0000_i1041" type="#_x0000_t75" style="width:399.95pt;height:230.5pt">
+          <v:shape id="_x0000_i1041" type="#_x0000_t75" style="width:399.75pt;height:230.25pt">
             <v:imagedata r:id="rId30" o:title="state-diagram"/>
           </v:shape>
         </w:pict>
@@ -3330,7 +3376,7 @@
       <w:r>
         <w:lastRenderedPageBreak/>
         <w:pict>
-          <v:shape id="_x0000_i1042" type="#_x0000_t75" style="width:467.1pt;height:63.55pt">
+          <v:shape id="_x0000_i1042" type="#_x0000_t75" style="width:467.25pt;height:63.75pt">
             <v:imagedata r:id="rId31" o:title="timing-diagram"/>
           </v:shape>
         </w:pict>
@@ -3350,7 +3396,7 @@
       </w:pPr>
       <w:r>
         <w:pict>
-          <v:shape id="_x0000_i1043" type="#_x0000_t75" style="width:436.25pt;height:275.3pt">
+          <v:shape id="_x0000_i1043" type="#_x0000_t75" style="width:436.5pt;height:275.25pt">
             <v:imagedata r:id="rId32" o:title="seq-diagram"/>
           </v:shape>
         </w:pict>
@@ -3371,7 +3417,7 @@
       <w:r>
         <w:lastRenderedPageBreak/>
         <w:pict>
-          <v:shape id="_x0000_i1044" type="#_x0000_t75" style="width:468.3pt;height:269.25pt">
+          <v:shape id="_x0000_i1044" type="#_x0000_t75" style="width:468pt;height:269.25pt">
             <v:imagedata r:id="rId33" o:title="component"/>
           </v:shape>
         </w:pict>
@@ -3391,7 +3437,7 @@
       </w:pPr>
       <w:r>
         <w:pict>
-          <v:shape id="_x0000_i1045" type="#_x0000_t75" style="width:425.35pt;height:279.55pt">
+          <v:shape id="_x0000_i1045" type="#_x0000_t75" style="width:425.25pt;height:279.75pt">
             <v:imagedata r:id="rId34" o:title="composite-diagram"/>
           </v:shape>
         </w:pict>
@@ -3412,7 +3458,7 @@
       <w:r>
         <w:lastRenderedPageBreak/>
         <w:pict>
-          <v:shape id="_x0000_i1046" type="#_x0000_t75" style="width:398.7pt;height:234.75pt">
+          <v:shape id="_x0000_i1046" type="#_x0000_t75" style="width:399pt;height:234.75pt">
             <v:imagedata r:id="rId35" o:title="interaction-diagram"/>
           </v:shape>
         </w:pict>
@@ -3432,7 +3478,7 @@
       </w:pPr>
       <w:r>
         <w:pict>
-          <v:shape id="_x0000_i1047" type="#_x0000_t75" style="width:468.3pt;height:235.95pt">
+          <v:shape id="_x0000_i1047" type="#_x0000_t75" style="width:468pt;height:236.25pt">
             <v:imagedata r:id="rId36" o:title="package"/>
           </v:shape>
         </w:pict>
@@ -3453,7 +3499,7 @@
       <w:r>
         <w:lastRenderedPageBreak/>
         <w:pict>
-          <v:shape id="_x0000_i1048" type="#_x0000_t75" style="width:467.7pt;height:260.15pt">
+          <v:shape id="_x0000_i1048" type="#_x0000_t75" style="width:468pt;height:260.25pt">
             <v:imagedata r:id="rId37" o:title="deployment"/>
           </v:shape>
         </w:pict>

</xml_diff>

<commit_message>
Revised proposed solution and scope & limi
</commit_message>
<xml_diff>
--- a/Documentation/Research Paper/AES Research Paper.docx
+++ b/Documentation/Research Paper/AES Research Paper.docx
@@ -1,6 +1,6 @@
 
 <file path=word/document.xml><?xml version="1.0" encoding="utf-8"?>
-<w:document xmlns:wpc="http://schemas.microsoft.com/office/word/2010/wordprocessingCanvas" xmlns:cx="http://schemas.microsoft.com/office/drawing/2014/chartex" xmlns:cx1="http://schemas.microsoft.com/office/drawing/2015/9/8/chartex" xmlns:cx2="http://schemas.microsoft.com/office/drawing/2015/10/21/chartex" xmlns:mc="http://schemas.openxmlformats.org/markup-compatibility/2006" xmlns:o="urn:schemas-microsoft-com:office:office" xmlns:r="http://schemas.openxmlformats.org/officeDocument/2006/relationships" xmlns:m="http://schemas.openxmlformats.org/officeDocument/2006/math" xmlns:v="urn:schemas-microsoft-com:vml" xmlns:wp14="http://schemas.microsoft.com/office/word/2010/wordprocessingDrawing" xmlns:wp="http://schemas.openxmlformats.org/drawingml/2006/wordprocessingDrawing" xmlns:w10="urn:schemas-microsoft-com:office:word" xmlns:w="http://schemas.openxmlformats.org/wordprocessingml/2006/main" xmlns:w14="http://schemas.microsoft.com/office/word/2010/wordml" xmlns:w15="http://schemas.microsoft.com/office/word/2012/wordml" xmlns:w16se="http://schemas.microsoft.com/office/word/2015/wordml/symex" xmlns:wpg="http://schemas.microsoft.com/office/word/2010/wordprocessingGroup" xmlns:wpi="http://schemas.microsoft.com/office/word/2010/wordprocessingInk" xmlns:wne="http://schemas.microsoft.com/office/word/2006/wordml" xmlns:wps="http://schemas.microsoft.com/office/word/2010/wordprocessingShape" mc:Ignorable="w14 w15 w16se wp14">
+<w:document xmlns:wpc="http://schemas.microsoft.com/office/word/2010/wordprocessingCanvas" xmlns:cx="http://schemas.microsoft.com/office/drawing/2014/chartex" xmlns:cx1="http://schemas.microsoft.com/office/drawing/2015/9/8/chartex" xmlns:cx2="http://schemas.microsoft.com/office/drawing/2015/10/21/chartex" xmlns:cx3="http://schemas.microsoft.com/office/drawing/2016/5/9/chartex" xmlns:cx4="http://schemas.microsoft.com/office/drawing/2016/5/10/chartex" xmlns:cx5="http://schemas.microsoft.com/office/drawing/2016/5/11/chartex" xmlns:mc="http://schemas.openxmlformats.org/markup-compatibility/2006" xmlns:o="urn:schemas-microsoft-com:office:office" xmlns:r="http://schemas.openxmlformats.org/officeDocument/2006/relationships" xmlns:m="http://schemas.openxmlformats.org/officeDocument/2006/math" xmlns:v="urn:schemas-microsoft-com:vml" xmlns:wp14="http://schemas.microsoft.com/office/word/2010/wordprocessingDrawing" xmlns:wp="http://schemas.openxmlformats.org/drawingml/2006/wordprocessingDrawing" xmlns:w10="urn:schemas-microsoft-com:office:word" xmlns:w="http://schemas.openxmlformats.org/wordprocessingml/2006/main" xmlns:w14="http://schemas.microsoft.com/office/word/2010/wordml" xmlns:w15="http://schemas.microsoft.com/office/word/2012/wordml" xmlns:w16se="http://schemas.microsoft.com/office/word/2015/wordml/symex" xmlns:wpg="http://schemas.microsoft.com/office/word/2010/wordprocessingGroup" xmlns:wpi="http://schemas.microsoft.com/office/word/2010/wordprocessingInk" xmlns:wne="http://schemas.microsoft.com/office/word/2006/wordml" xmlns:wps="http://schemas.microsoft.com/office/word/2010/wordprocessingShape" mc:Ignorable="w14 w15 w16se wp14">
   <w:body>
     <w:p>
       <w:pPr>
@@ -602,28 +602,15 @@
         <w:jc w:val="both"/>
       </w:pPr>
       <w:r>
-        <w:t xml:space="preserve">The scope of the study would only </w:t>
-      </w:r>
-      <w:r>
-        <w:t>include the issues and possible solutions for the</w:t>
-      </w:r>
-      <w:r>
-        <w:t xml:space="preserve"> security of the</w:t>
-      </w:r>
-      <w:r>
-        <w:t xml:space="preserve"> transmission </w:t>
-      </w:r>
-      <w:r>
-        <w:t>of election returns on the server-level of</w:t>
-      </w:r>
-      <w:r>
-        <w:t xml:space="preserve"> the automated election system in the Philippines. Further study on the other parts of the automated election system will no longer be covered.</w:t>
+        <w:t>The scope of the study would only include the issues and possible solutions for the security of the transmission of election returns on the server-level of the automated election system in the Philippines. Solutions for the issues present prior and subsequent the transmission of the election returns will not be provided in this study. The focus of the research will only be upon the elimination of transmission of election returns to unofficial servers as well as the validity of election returns being received. Further study on the other parts of the automated election system will no longer be covered.</w:t>
       </w:r>
     </w:p>
     <w:p>
       <w:pPr>
         <w:jc w:val="center"/>
       </w:pPr>
+      <w:bookmarkStart w:id="0" w:name="_GoBack"/>
+      <w:bookmarkEnd w:id="0"/>
       <w:r>
         <w:t>REVIEW OF RELATED LITERATURE</w:t>
       </w:r>
@@ -716,6 +703,7 @@
         <w:jc w:val="both"/>
       </w:pPr>
       <w:r>
+        <w:lastRenderedPageBreak/>
         <w:t xml:space="preserve">During the 2016 elections, Bong </w:t>
       </w:r>
       <w:proofErr w:type="spellStart"/>
@@ -743,11 +731,7 @@
         <w:t xml:space="preserve"> has been keeping it from the public. </w:t>
       </w:r>
       <w:r>
-        <w:t xml:space="preserve">Instead of letting the ERs be directly transmitted to the three official servers, namely the CCS, Central Server, and the Transparency server, the results were first being processed and </w:t>
-      </w:r>
-      <w:r>
-        <w:lastRenderedPageBreak/>
-        <w:t xml:space="preserve">consolidated in the “Queue Server”. </w:t>
+        <w:t xml:space="preserve">Instead of letting the ERs be directly transmitted to the three official servers, namely the CCS, Central Server, and the Transparency server, the results were first being processed and consolidated in the “Queue Server”. </w:t>
       </w:r>
       <w:r>
         <w:t xml:space="preserve">Another problem with the secret server is that the source code being used was never reviewed despite of it being a requirement in the law. Moreover, there were no poll watchers assigned for these servers making it questionable to both the public and the administrators. According to a statement made by Rodriguez, a representative of Marcos’ camp, the integrity of the 2016 May elections has been questioned because of the unexpected situation made by the </w:t>
@@ -875,7 +859,11 @@
         <w:jc w:val="both"/>
       </w:pPr>
       <w:r>
-        <w:t xml:space="preserve">On the other hand, Microsoft, a well-known software company, took a small step to increase the security of enterprises by following industry standards that weaker/shorter key lengths were no longer viable for production use. Microsoft announced a Security advisory that will block the MD5 hash algorithm. This hashing algorithm is quite long in the tooth and has not been a recommended hash for many years. (Retrieved on August 28, 2016 / </w:t>
+        <w:t xml:space="preserve">On the other hand, Microsoft, a well-known software company, took a small step to increase the security of enterprises by following industry standards that weaker/shorter key lengths were no longer </w:t>
+      </w:r>
+      <w:r>
+        <w:lastRenderedPageBreak/>
+        <w:t xml:space="preserve">viable for production use. Microsoft announced a Security advisory that will block the MD5 hash algorithm. This hashing algorithm is quite long in the tooth and has not been a recommended hash for many years. (Retrieved on August 28, 2016 / </w:t>
       </w:r>
       <w:hyperlink r:id="rId9" w:history="1">
         <w:r>
@@ -892,7 +880,6 @@
         <w:jc w:val="both"/>
       </w:pPr>
       <w:r>
-        <w:lastRenderedPageBreak/>
         <w:t xml:space="preserve">Several researchers at the Chaos Communication Congress in Berlin showed the weakness of MD5 in which the same hash value was generated with two different files. Although it has been known that it is possible to generate the same hash value, this has been the first time to be demonstrated in just a matter of three days </w:t>
       </w:r>
       <w:r>
@@ -1006,14 +993,14 @@
         <w:jc w:val="both"/>
       </w:pPr>
       <w:r>
-        <w:t xml:space="preserve">In this study, the researchers designed an Internet voting system applicable for worldwide voting which was based on Ohkubo et al.’s scheme combined with Public Key Infrastructure. In the system, voter’s privacy was guaranteed by using blind signature and mix-net, and robustness which was provided through the threshold encryption scheme. A way of typical implementation for internet voting system </w:t>
-      </w:r>
-      <w:r>
-        <w:t>was proposed by employing Java technology. PKI allowed worldwide key distribution and “one certifi</w:t>
+        <w:t xml:space="preserve">In this study, the researchers designed an Internet voting system applicable for worldwide voting which was based on Ohkubo et al.’s scheme combined with Public Key Infrastructure. In the system, voter’s privacy was guaranteed by using blind signature and mix-net, and robustness which was provided </w:t>
       </w:r>
       <w:r>
         <w:lastRenderedPageBreak/>
-        <w:t xml:space="preserve">cate/one vote” policy. Therefore, anyone can participate </w:t>
+        <w:t xml:space="preserve">through the threshold encryption scheme. A way of typical implementation for internet voting system </w:t>
+      </w:r>
+      <w:r>
+        <w:t xml:space="preserve">was proposed by employing Java technology. PKI allowed worldwide key distribution and “one certificate/one vote” policy. Therefore, anyone can participate </w:t>
       </w:r>
       <w:r>
         <w:t>if the</w:t>
@@ -1088,25 +1075,379 @@
       </w:r>
       <w:proofErr w:type="spellEnd"/>
       <w:r>
-        <w:t>-Hellman key exchange is one</w:t>
-      </w:r>
-      <w:r>
-        <w:t xml:space="preserve"> of the most</w:t>
-      </w:r>
-      <w:r>
-        <w:t xml:space="preserve"> well-known </w:t>
-      </w:r>
-      <w:r>
-        <w:t xml:space="preserve">security </w:t>
-      </w:r>
-      <w:r>
-        <w:t>algorithms. The algorithm itself</w:t>
+        <w:t xml:space="preserve">-Hellman key exchange is one of the most well-known security algorithms. The algorithm itself does not encrypt data, but instead it generates a secret key common to both the sender and the recipient. A series of mathematical process is done in order to come up with the common and achieve the said algorithm. However, the </w:t>
+      </w:r>
+      <w:proofErr w:type="spellStart"/>
+      <w:r>
+        <w:t>Diffie</w:t>
+      </w:r>
+      <w:proofErr w:type="spellEnd"/>
+      <w:r>
+        <w:t xml:space="preserve">-Hellman algorithm is not fool proof because of its known weakness which is the main-in-the-middle vulnerability. In this attack, an unwelcomed individual or also known as “the eavesdropper” would try to interrupt the key generation process. However, the study explained that despite the issue regarding the </w:t>
+      </w:r>
+      <w:proofErr w:type="spellStart"/>
+      <w:r>
+        <w:t>Diffie</w:t>
+      </w:r>
+      <w:proofErr w:type="spellEnd"/>
+      <w:r>
+        <w:t xml:space="preserve">-Hellman protocol has been applied to many security protocols including the Security Sockets </w:t>
+      </w:r>
+      <w:r>
+        <w:lastRenderedPageBreak/>
+        <w:t xml:space="preserve">Layer(SSL), secure shell (SSH), and IP Sec because with proper authentication mechanisms, proper prime generation, and true randomness in picking variables, the protocol can be a powerful component in many a security measure. (Retrieved on November 10, 2016 /http://www.ijesit.com/Volume%201/Issue%202/IJESIT201211_12.pdf). In the current study, the researchers considered using the </w:t>
+      </w:r>
+      <w:proofErr w:type="spellStart"/>
+      <w:r>
+        <w:t>Diffie</w:t>
+      </w:r>
+      <w:proofErr w:type="spellEnd"/>
+      <w:r>
+        <w:t>-Hellman algorithm and the public key infrastructure. This is a combination of both types of security system which is the asymmetric and symmetric. This is to address the issues or weaknesses of both cryptographic system and to further ensure the proposed system’s capability of securing the data transfer from one entity to the other.</w:t>
+      </w:r>
+    </w:p>
+    <w:p>
+      <w:pPr>
+        <w:jc w:val="center"/>
+      </w:pPr>
+      <w:r>
+        <w:t>THEORETICAL BACKGROUND</w:t>
+      </w:r>
+    </w:p>
+    <w:p>
+      <w:pPr>
+        <w:ind w:firstLine="720"/>
+        <w:jc w:val="both"/>
+      </w:pPr>
+      <w:r>
+        <w:t xml:space="preserve">A Public Key Infrastructure is a combination of software and procedures providing a means for managing keys and certificates and using them efficiently. Key and certificate management is the set of operations requires to create and maintain keys and certificates. One of the major points being addressed in a managed PKI is the creation of keys and certificates. A PKI must offer software support for key pair generation as well as certificate requests. Furthermore, there must be procedures to verify the identity of the user before allowing him to request a certificate. Next major point is private-key protection. These private keys are either used for decryption or digital signature so it </w:t>
+      </w:r>
+      <w:r>
+        <w:t>must</w:t>
+      </w:r>
+      <w:r>
+        <w:t xml:space="preserve"> have some reasonable level of protection. In this case, a strong password mechanism must be implemented to have an effective PKI. Now, if the user’s private-key has been compromised, the PKI must provide a means by which a certificate can be revoked. Backup and recovery, key and certificate update, and key history management are included in the major points to be addressed if a well-managed PKI is to be implemented. Retrieved on August 27, 2016 / http://www.cgi.com/files/white-papers/cgi_whpr_35_pki_e.pdf).</w:t>
+      </w:r>
+    </w:p>
+    <w:p>
+      <w:pPr>
+        <w:ind w:firstLine="720"/>
+        <w:jc w:val="both"/>
+      </w:pPr>
+      <w:r>
+        <w:t xml:space="preserve">In Asymmetric algorithm or Public key cryptography, two keys are used which is known as the public and private keys. One key is provided to cipher the data and the other key is provided to decipher the data. The key that is used to cipher data is publicly known but the other key that is used to decipher is a secret which means that the receiver holds the secret key and using this secret key the receiver can crack the encrypted texts sent by the others. So, a protected information cannot be accessed as long as there is no key.  To ensure the authentication, these keys must be verified and current. This algorithm uses hard math problems for the keys mainly by factoring two large numbers since computers are capable of multiplying large numbers but cannot easily factor the product therefore, it will take time to break the key.  Furthermore, its main concerns are the confidentiality, integrity, authentication and non-repudiation of information. The advantage of using this algorithm is that if one of the keys has been compromised then the other one is not affected and the guessing of the key algorithm is monitored. With this, it will be easier to distinguish an intruder. (Retrieved on August 31, 2016/https://cseweb.ucsd.edu/~mihir/cse207/w-asym.pdf) </w:t>
+      </w:r>
+      <w:r>
+        <w:t>.</w:t>
+      </w:r>
+    </w:p>
+    <w:p>
+      <w:pPr>
+        <w:ind w:firstLine="720"/>
+        <w:jc w:val="both"/>
+      </w:pPr>
+      <w:r>
+        <w:t xml:space="preserve">The commonly used protocol is the </w:t>
+      </w:r>
+      <w:proofErr w:type="spellStart"/>
+      <w:r>
+        <w:t>Diffie</w:t>
+      </w:r>
+      <w:proofErr w:type="spellEnd"/>
+      <w:r>
+        <w:t xml:space="preserve">-Hellman that is under the asymmetric algorithm.  In this encryption protocol, two people who have not contacted each other before can communicate by sharing a secret key to use for encryption. This protocol is a one-way function which means that it is easy to encrypt but difficult to decrypt because </w:t>
+      </w:r>
+      <w:r>
+        <w:t>to</w:t>
+      </w:r>
+      <w:r>
+        <w:t xml:space="preserve"> match the same key there is a mathematical formula that must be followed. Moreover, </w:t>
+      </w:r>
+      <w:proofErr w:type="spellStart"/>
+      <w:r>
+        <w:t>Diffie</w:t>
+      </w:r>
+      <w:proofErr w:type="spellEnd"/>
+      <w:r>
+        <w:t xml:space="preserve">-Hellman is known to be used for avoiding attackers from interrupting the transportation of information between two persons. In implementing </w:t>
+      </w:r>
+      <w:proofErr w:type="spellStart"/>
+      <w:r>
+        <w:t>Diffie</w:t>
+      </w:r>
+      <w:proofErr w:type="spellEnd"/>
+      <w:r>
+        <w:t xml:space="preserve">-Hellman, two end-users must mutually agree on positive whole numbers of two variables, such that one variable is a large prime number </w:t>
+      </w:r>
+      <w:r>
+        <w:lastRenderedPageBreak/>
+        <w:t xml:space="preserve">and the other variable is the generator of that prime number. Both end-users must choose a secret number then the user will compute for the public number. After computing for the public numbers, exchange of public numbers will take place. To finish, the computation of traded public numbers will result to their shared key without worrying about the other users obtaining this information. In conclusion, </w:t>
+      </w:r>
+      <w:proofErr w:type="spellStart"/>
+      <w:r>
+        <w:t>Diffie</w:t>
+      </w:r>
+      <w:proofErr w:type="spellEnd"/>
+      <w:r>
+        <w:t>-Hellman is an effective protocol because of the way it protects a temporary key for communication session. (Retrieved on September 1, 2016/ http://searchsecurity.techtarget.com/definition/Diffie-Hellman-key-exchange).</w:t>
+      </w:r>
+    </w:p>
+    <w:p>
+      <w:pPr>
+        <w:ind w:firstLine="720"/>
+        <w:jc w:val="both"/>
+      </w:pPr>
+      <w:r>
+        <w:t xml:space="preserve">Hash codes can also be called hash values, hash sums or simply hashes, but not hashish. Hash codes are produced by having a computer ingest any size of data and generating out a small set of hexadecimal numbers. For example, a hash code of “The Future of the Philippines” is 3c57-0b7c-a2d5-fc89-3cde-71d0-cd16-7412. Hash codes can be useful in the society that we have today. For instance, police officers use it as a forensic tool to capture criminals. It can also be used by photographers and songwriters </w:t>
+      </w:r>
+      <w:r>
+        <w:t>to</w:t>
+      </w:r>
+      <w:r>
+        <w:t xml:space="preserve"> protect their works for plagiarizers. Additionally, IT professional use hashes to secure and protect their files and verify the data that they’ve been receiving. </w:t>
+      </w:r>
+    </w:p>
+    <w:p>
+      <w:pPr>
+        <w:ind w:firstLine="720"/>
+        <w:jc w:val="both"/>
+      </w:pPr>
+      <w:r>
+        <w:t>An example of hash code algorithm is the MD5. In MD5, the probability of having an identical hash code is 1 in 340,282,366,920,938,463,463,374,607,431,768,211,456. Mathematicians believe that the algorithm of MD5 is weak because they have theoretically demonstrated that they can produce collisions wherein the same hash codes are produced for two different files or data. As a result, people have been switching to SHA-256 that produce hashes that unique for every</w:t>
       </w:r>
       <w:r>
         <w:t xml:space="preserve"> </w:t>
       </w:r>
       <w:r>
-        <w:t xml:space="preserve">does not encrypt data, but instead it generates a secret key common to both the sender and the recipient. A series of mathematical process is done in order to come up with the common and achieve the said algorithm. However, the </w:t>
+        <w:t>115,</w:t>
+      </w:r>
+      <w:r>
+        <w:t xml:space="preserve"> </w:t>
+      </w:r>
+      <w:r>
+        <w:t>792,</w:t>
+      </w:r>
+      <w:r>
+        <w:t xml:space="preserve"> </w:t>
+      </w:r>
+      <w:r>
+        <w:t>089,</w:t>
+      </w:r>
+      <w:r>
+        <w:t xml:space="preserve"> </w:t>
+      </w:r>
+      <w:r>
+        <w:t>237,</w:t>
+      </w:r>
+      <w:r>
+        <w:t xml:space="preserve"> </w:t>
+      </w:r>
+      <w:r>
+        <w:t>316,</w:t>
+      </w:r>
+      <w:r>
+        <w:t xml:space="preserve"> </w:t>
+      </w:r>
+      <w:r>
+        <w:t>195,</w:t>
+      </w:r>
+      <w:r>
+        <w:t xml:space="preserve"> </w:t>
+      </w:r>
+      <w:r>
+        <w:t>423,</w:t>
+      </w:r>
+      <w:r>
+        <w:t xml:space="preserve"> </w:t>
+      </w:r>
+      <w:r>
+        <w:t>570,</w:t>
+      </w:r>
+      <w:r>
+        <w:t xml:space="preserve"> </w:t>
+      </w:r>
+      <w:r>
+        <w:t>985,</w:t>
+      </w:r>
+      <w:r>
+        <w:t xml:space="preserve"> </w:t>
+      </w:r>
+      <w:r>
+        <w:t>008,</w:t>
+      </w:r>
+      <w:r>
+        <w:t xml:space="preserve"> </w:t>
+      </w:r>
+      <w:r>
+        <w:t>687,</w:t>
+      </w:r>
+      <w:r>
+        <w:t xml:space="preserve"> </w:t>
+      </w:r>
+      <w:r>
+        <w:t>907,</w:t>
+      </w:r>
+      <w:r>
+        <w:t xml:space="preserve"> </w:t>
+      </w:r>
+      <w:r>
+        <w:t>853,</w:t>
+      </w:r>
+      <w:r>
+        <w:t xml:space="preserve"> </w:t>
+      </w:r>
+      <w:r>
+        <w:t>269,</w:t>
+      </w:r>
+      <w:r>
+        <w:t xml:space="preserve"> </w:t>
+      </w:r>
+      <w:r>
+        <w:t>984,</w:t>
+      </w:r>
+      <w:r>
+        <w:t xml:space="preserve"> </w:t>
+      </w:r>
+      <w:r>
+        <w:t>665,</w:t>
+      </w:r>
+      <w:r>
+        <w:t xml:space="preserve"> </w:t>
+      </w:r>
+      <w:r>
+        <w:t>640,</w:t>
+      </w:r>
+      <w:r>
+        <w:t xml:space="preserve"> </w:t>
+      </w:r>
+      <w:r>
+        <w:t>564,</w:t>
+      </w:r>
+      <w:r>
+        <w:t xml:space="preserve"> </w:t>
+      </w:r>
+      <w:r>
+        <w:t>039,</w:t>
+      </w:r>
+      <w:r>
+        <w:t xml:space="preserve"> </w:t>
+      </w:r>
+      <w:r>
+        <w:t>457,</w:t>
+      </w:r>
+      <w:r>
+        <w:t xml:space="preserve"> </w:t>
+      </w:r>
+      <w:r>
+        <w:t>584,</w:t>
+      </w:r>
+      <w:r>
+        <w:t xml:space="preserve"> </w:t>
+      </w:r>
+      <w:r>
+        <w:t>007,</w:t>
+      </w:r>
+      <w:r>
+        <w:t xml:space="preserve"> </w:t>
+      </w:r>
+      <w:r>
+        <w:t>913,</w:t>
+      </w:r>
+      <w:r>
+        <w:t xml:space="preserve"> </w:t>
+      </w:r>
+      <w:r>
+        <w:t>129,</w:t>
+      </w:r>
+      <w:r>
+        <w:t xml:space="preserve"> </w:t>
+      </w:r>
+      <w:r>
+        <w:t>639,</w:t>
+      </w:r>
+      <w:r>
+        <w:t xml:space="preserve"> </w:t>
+      </w:r>
+      <w:r>
+        <w:t xml:space="preserve">936 instances. </w:t>
+      </w:r>
+    </w:p>
+    <w:p>
+      <w:pPr>
+        <w:ind w:firstLine="720"/>
+        <w:jc w:val="both"/>
+      </w:pPr>
+      <w:r>
+        <w:t xml:space="preserve">The advantage of using a hash code is that it is an excellent detector for tampering and fraud. Although, the change of hash code is not a strong proof that there indeed is a crime committed. Instead, it can only be a trigger in </w:t>
+      </w:r>
+      <w:r>
+        <w:t>investigating</w:t>
+      </w:r>
+      <w:r>
+        <w:t>.</w:t>
+      </w:r>
+    </w:p>
+    <w:p>
+      <w:pPr>
+        <w:ind w:firstLine="720"/>
+        <w:jc w:val="both"/>
+      </w:pPr>
+      <w:r>
+        <w:t xml:space="preserve">Furthermore, hash codes cannot be decrypted because they are strictly one way operations. The only way to hack a hash code is to try a large possible number of inputs and hope for a match. An example was made by </w:t>
+      </w:r>
+      <w:proofErr w:type="spellStart"/>
+      <w:r>
+        <w:t>Drexx</w:t>
+      </w:r>
+      <w:proofErr w:type="spellEnd"/>
+      <w:r>
+        <w:t xml:space="preserve"> </w:t>
+      </w:r>
+      <w:proofErr w:type="spellStart"/>
+      <w:r>
+        <w:t>Laggui</w:t>
+      </w:r>
+      <w:proofErr w:type="spellEnd"/>
+      <w:r>
+        <w:t xml:space="preserve">, principal consultant of </w:t>
+      </w:r>
+      <w:proofErr w:type="spellStart"/>
+      <w:r>
+        <w:t>Laggui</w:t>
+      </w:r>
+      <w:proofErr w:type="spellEnd"/>
+      <w:r>
+        <w:t xml:space="preserve"> &amp; Associates Inc that conducts vulnerability assessment, Internet penetration testing and computer forensics, if you want to crack a system password stored as an MD5 hash code, you’ll need to produce an MD5 hash of every possible password you think you know and then compare each of those hash codes you have against the stored password hash code. If you find a match, then you can be certain that your guessed password is the correct password. (Retrieved on September 1, 2016/ http://opinion.inquirer.net/94849/hashcode-5-things-you-need-to-know).</w:t>
+      </w:r>
+    </w:p>
+    <w:p>
+      <w:pPr>
+        <w:jc w:val="center"/>
+      </w:pPr>
+      <w:r>
+        <w:t>PROPOSED SOLUTION TO THE PROBLEM</w:t>
+      </w:r>
+    </w:p>
+    <w:p>
+      <w:pPr>
+        <w:ind w:firstLine="720"/>
+        <w:jc w:val="both"/>
+      </w:pPr>
+      <w:r>
+        <w:t>The current system only provides a hash value that would secure the integrity of the data. However, it lacks the security mechanism that would address confidentiality of the system which makes it possible for other servers aside from the official servers to exist in the transmission of the election returns.</w:t>
+      </w:r>
+    </w:p>
+    <w:p>
+      <w:pPr>
+        <w:ind w:firstLine="720"/>
+        <w:jc w:val="both"/>
+      </w:pPr>
+      <w:r>
+        <w:t xml:space="preserve">As for the proposed solution to this issue, a hybrid public key infrastructure has to be implemented to not only authenticate the data being transmitted but to also allow the verification of the servers’ authenticity. The process will start once the voting period ends at 5:00pm of the election day. In the </w:t>
+      </w:r>
+      <w:r>
+        <w:lastRenderedPageBreak/>
+        <w:t xml:space="preserve">proposed system, a server key will collect all the public keys of the voting counting machine (VCM). Assuming that the BEI have already digitally signed the election returns (ERs), the VCM will then send the ERs to the official servers. After doing so, the server will validate the authenticity of the VCM through the </w:t>
       </w:r>
       <w:proofErr w:type="spellStart"/>
       <w:r>
@@ -1114,7 +1455,15 @@
       </w:r>
       <w:proofErr w:type="spellEnd"/>
       <w:r>
-        <w:t xml:space="preserve">-Hellman algorithm is not fool proof because of its known weakness which is the main-in-the-middle vulnerability. In this attack, an unwelcomed individual or also known as “the eavesdropper” would try to interrupt the key generation process. However, the study explained that despite the issue regarding the </w:t>
+        <w:t xml:space="preserve">-Hellman algorithm. With the said algorithm, the VCM and server will generate a new key that uses their own public and private keys to verify that the client and server are transmitting data to an authenticated client/server. Once there is a generated key and the key players are verified, it is the only time when the VCM will encrypt file (ERs) using its private key. After that, VCM will get the hash value of the file using the MD5, SHA, and </w:t>
+      </w:r>
+      <w:proofErr w:type="spellStart"/>
+      <w:r>
+        <w:t>Bcrypt</w:t>
+      </w:r>
+      <w:proofErr w:type="spellEnd"/>
+      <w:r>
+        <w:t xml:space="preserve"> hashing algorithms. Then the VCM will once again encrypt the file using the </w:t>
       </w:r>
       <w:proofErr w:type="spellStart"/>
       <w:r>
@@ -1122,569 +1471,164 @@
       </w:r>
       <w:proofErr w:type="spellEnd"/>
       <w:r>
-        <w:t xml:space="preserve">-Hellman protocol has been applied to many security protocols including the Security Sockets Layer(SSL), secure shell (SSH), and IP Sec because with proper authentication mechanisms, proper prime generation, and true randomness in picking variables, the protocol can be a powerful component in many </w:t>
-      </w:r>
+        <w:t xml:space="preserve">-Hellman generated key, as well as its hash values. Only then the VCM will send the encrypted file and hash values to the server key. The server key will decrypt the encrypted file and hash function using the </w:t>
+      </w:r>
+      <w:proofErr w:type="spellStart"/>
+      <w:r>
+        <w:t>Diffie</w:t>
+      </w:r>
+      <w:proofErr w:type="spellEnd"/>
+      <w:r>
+        <w:t xml:space="preserve">-Hellman generated key and the public key of the VCM. Server key will then get the hash value of the file to check if the hash values are the same key. </w:t>
+      </w:r>
+    </w:p>
+    <w:p>
+      <w:pPr>
+        <w:ind w:firstLine="720"/>
+        <w:jc w:val="both"/>
+      </w:pPr>
+      <w:r>
+        <w:t xml:space="preserve">The goal of the entire process is to send and receive data to authenticated sources only and verify that the data being received was not tampered with. With the said proposed system, it will eliminate the possibility of unofficial servers because for transmission of the election returns to occur, public and private key should be known to generate a key using the </w:t>
+      </w:r>
+      <w:proofErr w:type="spellStart"/>
+      <w:r>
+        <w:t>Diffie</w:t>
+      </w:r>
+      <w:proofErr w:type="spellEnd"/>
+      <w:r>
+        <w:t>-Hellman algorithm. Furthermore, layers of hash functions will verify whether the data received was tampered with by a third party.</w:t>
+      </w:r>
+    </w:p>
+    <w:p>
+      <w:pPr>
+        <w:jc w:val="center"/>
+      </w:pPr>
+      <w:r>
+        <w:t>RESULTS AND DISCUSSIONS</w:t>
+      </w:r>
+    </w:p>
+    <w:p>
+      <w:pPr>
+        <w:jc w:val="center"/>
+      </w:pPr>
+      <w:r>
+        <w:t>CONCLUSIONS AND RECOMMENDATIONS</w:t>
+      </w:r>
+    </w:p>
+    <w:p>
+      <w:pPr>
+        <w:jc w:val="center"/>
+      </w:pPr>
+      <w:r>
+        <w:t>APPENDICES</w:t>
+      </w:r>
+    </w:p>
+    <w:p>
+      <w:pPr>
+        <w:jc w:val="both"/>
+      </w:pPr>
+      <w:r>
+        <w:t>Event Table</w:t>
+      </w:r>
+    </w:p>
+    <w:p>
+      <w:pPr>
+        <w:jc w:val="both"/>
+      </w:pPr>
+      <w:r>
+        <w:t>Context Diagram</w:t>
+      </w:r>
+    </w:p>
+    <w:p>
+      <w:pPr>
+        <w:jc w:val="both"/>
+      </w:pPr>
+      <w:r>
+        <w:t>Data Flow Diagram</w:t>
+      </w:r>
+    </w:p>
+    <w:p>
+      <w:pPr>
+        <w:jc w:val="both"/>
+      </w:pPr>
+      <w:r>
+        <w:t>Use Case</w:t>
+      </w:r>
+    </w:p>
+    <w:p>
+      <w:pPr>
+        <w:jc w:val="both"/>
+      </w:pPr>
+      <w:r>
+        <w:t>Use Case with Full Description</w:t>
+      </w:r>
+    </w:p>
+    <w:p>
+      <w:pPr>
+        <w:jc w:val="both"/>
+      </w:pPr>
+      <w:r>
+        <w:t>Activity Diagram</w:t>
+      </w:r>
+    </w:p>
+    <w:p>
+      <w:pPr>
+        <w:jc w:val="center"/>
+      </w:pPr>
+    </w:p>
+    <w:p>
+      <w:pPr>
+        <w:jc w:val="both"/>
+      </w:pPr>
+      <w:r>
+        <w:t>Object Diagram</w:t>
+      </w:r>
+    </w:p>
+    <w:p>
+      <w:pPr>
+        <w:jc w:val="center"/>
+      </w:pPr>
+    </w:p>
+    <w:p>
+      <w:pPr>
+        <w:jc w:val="both"/>
+      </w:pPr>
+      <w:r>
+        <w:t>Class Diagram</w:t>
+      </w:r>
+    </w:p>
+    <w:p>
+      <w:pPr>
+        <w:jc w:val="both"/>
+      </w:pPr>
+    </w:p>
+    <w:p>
+      <w:pPr>
+        <w:jc w:val="both"/>
+      </w:pPr>
+      <w:r>
+        <w:t>Communication Diagram</w:t>
+      </w:r>
+    </w:p>
+    <w:p>
+      <w:pPr>
+        <w:jc w:val="both"/>
+      </w:pPr>
+      <w:r>
+        <w:t>State Diagram</w:t>
+      </w:r>
+    </w:p>
+    <w:p>
+      <w:pPr>
+        <w:jc w:val="both"/>
+      </w:pPr>
+    </w:p>
+    <w:p>
+      <w:pPr>
+        <w:jc w:val="both"/>
+      </w:pPr>
       <w:r>
         <w:lastRenderedPageBreak/>
-        <w:t xml:space="preserve">a security measure. (Retrieved on November 10, 2016 /http://www.ijesit.com/Volume%201/Issue%202/IJESIT201211_12.pdf). In the current study, the researchers considered using the </w:t>
-      </w:r>
-      <w:proofErr w:type="spellStart"/>
-      <w:r>
-        <w:t>Diffie</w:t>
-      </w:r>
-      <w:proofErr w:type="spellEnd"/>
-      <w:r>
-        <w:t>-Hellman algorithm and the public key infrastructure. This is a combination of both types of security system which is the asymmetric and symmetric. This is to address the issues or weaknesses of both cryptographic system and to further ensure the proposed system’s capability of securing the data transfer from one entity to the other.</w:t>
-      </w:r>
-      <w:bookmarkStart w:id="0" w:name="_GoBack"/>
-      <w:bookmarkEnd w:id="0"/>
-    </w:p>
-    <w:p>
-      <w:pPr>
-        <w:jc w:val="center"/>
-      </w:pPr>
-      <w:r>
-        <w:t>THEORETICAL BACKGROUND</w:t>
-      </w:r>
-    </w:p>
-    <w:p>
-      <w:pPr>
-        <w:ind w:firstLine="720"/>
-        <w:jc w:val="both"/>
-      </w:pPr>
-      <w:r>
-        <w:t xml:space="preserve">A Public Key Infrastructure is a combination of software and procedures providing a means for managing keys and certificates and using them efficiently. Key and certificate management is the set of operations requires to create and maintain keys and certificates. One of the major points being addressed in a managed PKI is the creation of keys and certificates. A PKI must offer software support for key pair generation as well as certificate requests. Furthermore, there must be procedures to verify the identity of the user before allowing him to request a certificate. Next major point is private-key protection. These private keys are either used for decryption or digital signature so it </w:t>
-      </w:r>
-      <w:r>
-        <w:t>must</w:t>
-      </w:r>
-      <w:r>
-        <w:t xml:space="preserve"> have some reasonable level of protection. In this case, a strong password mechanism must be implemented to have an effective PKI. Now, if the user’s private-key has been compromised, the PKI must provide a means by which a certificate can be revoked. Backup and recovery, key and certificate update, and key history management are included in the major points to be addressed if a well-managed PKI is to be implemented. Retrieved on August 27, 2016 / http://www.cgi.com/files/white-papers/cgi_whpr_35_pki_e.pdf).</w:t>
-      </w:r>
-    </w:p>
-    <w:p>
-      <w:pPr>
-        <w:ind w:firstLine="720"/>
-        <w:jc w:val="both"/>
-      </w:pPr>
-      <w:r>
-        <w:t xml:space="preserve">In Asymmetric algorithm or Public key cryptography, two keys are used which is known as the public and private keys. One key is provided to cipher the data and the other key is provided to decipher the data. The key that is used to cipher data is publicly known but the other key that is used to decipher is a secret which means that the receiver holds the secret key and using this secret key the receiver can crack the encrypted texts sent by the others. So, a protected information cannot be accessed as long as there is no key.  To ensure the authentication, these keys must be verified and current. This algorithm uses hard math problems for the keys mainly by factoring two large numbers since computers are capable of multiplying large numbers but cannot easily factor the product therefore, it will take time to break the key.  Furthermore, its main concerns are the confidentiality, integrity, authentication and non-repudiation of information. The advantage of using this algorithm is that if one of the keys has been compromised then the other one is not affected and the guessing of the key algorithm is monitored. With this, it will be easier to distinguish an intruder. (Retrieved on August 31, 2016/https://cseweb.ucsd.edu/~mihir/cse207/w-asym.pdf) </w:t>
-      </w:r>
-      <w:r>
-        <w:t>.</w:t>
-      </w:r>
-    </w:p>
-    <w:p>
-      <w:pPr>
-        <w:ind w:firstLine="720"/>
-        <w:jc w:val="both"/>
-      </w:pPr>
-      <w:r>
-        <w:t xml:space="preserve">The commonly used protocol is the </w:t>
-      </w:r>
-      <w:proofErr w:type="spellStart"/>
-      <w:r>
-        <w:t>Diffie</w:t>
-      </w:r>
-      <w:proofErr w:type="spellEnd"/>
-      <w:r>
-        <w:t xml:space="preserve">-Hellman that is under the asymmetric algorithm.  In this encryption protocol, two people who have not contacted each other before can communicate by sharing a secret key to use for encryption. This protocol is a one-way function which means that it is easy to encrypt but difficult to decrypt because </w:t>
-      </w:r>
-      <w:r>
-        <w:t>to</w:t>
-      </w:r>
-      <w:r>
-        <w:t xml:space="preserve"> match the same key there is a mathematical formula that must be followed. Moreover, </w:t>
-      </w:r>
-      <w:proofErr w:type="spellStart"/>
-      <w:r>
-        <w:t>Diffie</w:t>
-      </w:r>
-      <w:proofErr w:type="spellEnd"/>
-      <w:r>
-        <w:t xml:space="preserve">-Hellman is known to be used for avoiding attackers from interrupting the transportation of information between two persons. In implementing </w:t>
-      </w:r>
-      <w:proofErr w:type="spellStart"/>
-      <w:r>
-        <w:t>Diffie</w:t>
-      </w:r>
-      <w:proofErr w:type="spellEnd"/>
-      <w:r>
-        <w:t xml:space="preserve">-Hellman, two end-users must mutually agree on positive whole numbers of two variables, such that one variable is a large prime number and the other variable is the generator of that prime number. Both end-users must choose a secret number then the user will compute for the public number. After computing for the public numbers, exchange of public numbers will take place. To finish, the computation of traded public numbers will result to their </w:t>
-      </w:r>
-      <w:r>
-        <w:lastRenderedPageBreak/>
-        <w:t xml:space="preserve">shared key without worrying about the other users obtaining this information. In conclusion, </w:t>
-      </w:r>
-      <w:proofErr w:type="spellStart"/>
-      <w:r>
-        <w:t>Diffie</w:t>
-      </w:r>
-      <w:proofErr w:type="spellEnd"/>
-      <w:r>
-        <w:t>-Hellman is an effective protocol because of the way it protects a temporary key for communication session. (Retrieved on September 1, 2016/ http://searchsecurity.techtarget.com/definition/Diffie-Hellman-key-exchange).</w:t>
-      </w:r>
-    </w:p>
-    <w:p>
-      <w:pPr>
-        <w:ind w:firstLine="720"/>
-        <w:jc w:val="both"/>
-      </w:pPr>
-      <w:r>
-        <w:t xml:space="preserve">Hash codes can also be called hash values, hash sums or simply hashes, but not hashish. Hash codes are produced by having a computer ingest any size of data and generating out a small set of hexadecimal numbers. For example, a hash code of “The Future of the Philippines” is 3c57-0b7c-a2d5-fc89-3cde-71d0-cd16-7412. Hash codes can be useful in the society that we have today. For instance, police officers use it as a forensic tool to capture criminals. It can also be used by photographers and songwriters </w:t>
-      </w:r>
-      <w:r>
-        <w:t>to</w:t>
-      </w:r>
-      <w:r>
-        <w:t xml:space="preserve"> protect their works for plagiarizers. Additionally, IT professional use hashes to secure and protect their files and verify the data that they’ve been receiving. </w:t>
-      </w:r>
-    </w:p>
-    <w:p>
-      <w:pPr>
-        <w:ind w:firstLine="720"/>
-        <w:jc w:val="both"/>
-      </w:pPr>
-      <w:r>
-        <w:t>An example of hash code algorithm is the MD5. In MD5, the probability of having an identical hash code is 1 in 340,282,366,920,938,463,463,374,607,431,768,211,456. Mathematicians believe that the algorithm of MD5 is weak because they have theoretically demonstrated that they can produce collisions wherein the same hash codes are produced for two different files or data. As a result, people have been switching to SHA-256 that produce hashes that unique for every</w:t>
-      </w:r>
-      <w:r>
-        <w:t xml:space="preserve"> </w:t>
-      </w:r>
-      <w:r>
-        <w:t>115,</w:t>
-      </w:r>
-      <w:r>
-        <w:t xml:space="preserve"> </w:t>
-      </w:r>
-      <w:r>
-        <w:t>792,</w:t>
-      </w:r>
-      <w:r>
-        <w:t xml:space="preserve"> </w:t>
-      </w:r>
-      <w:r>
-        <w:t>089,</w:t>
-      </w:r>
-      <w:r>
-        <w:t xml:space="preserve"> </w:t>
-      </w:r>
-      <w:r>
-        <w:t>237,</w:t>
-      </w:r>
-      <w:r>
-        <w:t xml:space="preserve"> </w:t>
-      </w:r>
-      <w:r>
-        <w:t>316,</w:t>
-      </w:r>
-      <w:r>
-        <w:t xml:space="preserve"> </w:t>
-      </w:r>
-      <w:r>
-        <w:t>195,</w:t>
-      </w:r>
-      <w:r>
-        <w:t xml:space="preserve"> </w:t>
-      </w:r>
-      <w:r>
-        <w:t>423,</w:t>
-      </w:r>
-      <w:r>
-        <w:t xml:space="preserve"> </w:t>
-      </w:r>
-      <w:r>
-        <w:t>570,</w:t>
-      </w:r>
-      <w:r>
-        <w:t xml:space="preserve"> </w:t>
-      </w:r>
-      <w:r>
-        <w:t>985,</w:t>
-      </w:r>
-      <w:r>
-        <w:t xml:space="preserve"> </w:t>
-      </w:r>
-      <w:r>
-        <w:t>008,</w:t>
-      </w:r>
-      <w:r>
-        <w:t xml:space="preserve"> </w:t>
-      </w:r>
-      <w:r>
-        <w:t>687,</w:t>
-      </w:r>
-      <w:r>
-        <w:t xml:space="preserve"> </w:t>
-      </w:r>
-      <w:r>
-        <w:t>907,</w:t>
-      </w:r>
-      <w:r>
-        <w:t xml:space="preserve"> </w:t>
-      </w:r>
-      <w:r>
-        <w:t>853,</w:t>
-      </w:r>
-      <w:r>
-        <w:t xml:space="preserve"> </w:t>
-      </w:r>
-      <w:r>
-        <w:t>269,</w:t>
-      </w:r>
-      <w:r>
-        <w:t xml:space="preserve"> </w:t>
-      </w:r>
-      <w:r>
-        <w:t>984,</w:t>
-      </w:r>
-      <w:r>
-        <w:t xml:space="preserve"> </w:t>
-      </w:r>
-      <w:r>
-        <w:t>665,</w:t>
-      </w:r>
-      <w:r>
-        <w:t xml:space="preserve"> </w:t>
-      </w:r>
-      <w:r>
-        <w:t>640,</w:t>
-      </w:r>
-      <w:r>
-        <w:t xml:space="preserve"> </w:t>
-      </w:r>
-      <w:r>
-        <w:t>564,</w:t>
-      </w:r>
-      <w:r>
-        <w:t xml:space="preserve"> </w:t>
-      </w:r>
-      <w:r>
-        <w:t>039,</w:t>
-      </w:r>
-      <w:r>
-        <w:t xml:space="preserve"> </w:t>
-      </w:r>
-      <w:r>
-        <w:t>457,</w:t>
-      </w:r>
-      <w:r>
-        <w:t xml:space="preserve"> </w:t>
-      </w:r>
-      <w:r>
-        <w:t>584,</w:t>
-      </w:r>
-      <w:r>
-        <w:t xml:space="preserve"> </w:t>
-      </w:r>
-      <w:r>
-        <w:t>007,</w:t>
-      </w:r>
-      <w:r>
-        <w:t xml:space="preserve"> </w:t>
-      </w:r>
-      <w:r>
-        <w:t>913,</w:t>
-      </w:r>
-      <w:r>
-        <w:t xml:space="preserve"> </w:t>
-      </w:r>
-      <w:r>
-        <w:t>129,</w:t>
-      </w:r>
-      <w:r>
-        <w:t xml:space="preserve"> </w:t>
-      </w:r>
-      <w:r>
-        <w:t>639,</w:t>
-      </w:r>
-      <w:r>
-        <w:t xml:space="preserve"> </w:t>
-      </w:r>
-      <w:r>
-        <w:t xml:space="preserve">936 instances. </w:t>
-      </w:r>
-    </w:p>
-    <w:p>
-      <w:pPr>
-        <w:ind w:firstLine="720"/>
-        <w:jc w:val="both"/>
-      </w:pPr>
-      <w:r>
-        <w:t xml:space="preserve">The advantage of using a hash code is that it is an excellent detector for tampering and fraud. Although, the change of hash code is not a strong proof that there indeed is a crime committed. Instead, it can only be a trigger in </w:t>
-      </w:r>
-      <w:r>
-        <w:t>investigating</w:t>
-      </w:r>
-      <w:r>
-        <w:t>.</w:t>
-      </w:r>
-    </w:p>
-    <w:p>
-      <w:pPr>
-        <w:ind w:firstLine="720"/>
-        <w:jc w:val="both"/>
-      </w:pPr>
-      <w:r>
-        <w:t xml:space="preserve">Furthermore, hash codes cannot be decrypted because they are strictly one way operations. The only way to hack a hash code is to try a large possible number of inputs and hope for a match. An example was made by </w:t>
-      </w:r>
-      <w:proofErr w:type="spellStart"/>
-      <w:r>
-        <w:t>Drexx</w:t>
-      </w:r>
-      <w:proofErr w:type="spellEnd"/>
-      <w:r>
-        <w:t xml:space="preserve"> </w:t>
-      </w:r>
-      <w:proofErr w:type="spellStart"/>
-      <w:r>
-        <w:t>Laggui</w:t>
-      </w:r>
-      <w:proofErr w:type="spellEnd"/>
-      <w:r>
-        <w:t xml:space="preserve">, principal consultant of </w:t>
-      </w:r>
-      <w:proofErr w:type="spellStart"/>
-      <w:r>
-        <w:t>Laggui</w:t>
-      </w:r>
-      <w:proofErr w:type="spellEnd"/>
-      <w:r>
-        <w:t xml:space="preserve"> &amp; Associates </w:t>
-      </w:r>
-      <w:proofErr w:type="spellStart"/>
-      <w:r>
-        <w:t>Inc</w:t>
-      </w:r>
-      <w:proofErr w:type="spellEnd"/>
-      <w:r>
-        <w:t xml:space="preserve"> that conducts vulnerability assessment, Internet penetration testing and computer forensics, if you want to crack a system password stored as an MD5 hash code, you’ll need to produce an MD5 hash of every possible password you think you know and then compare each of those hash codes you have against the stored password hash code. If you find a match, then you can be certain that your guessed password is the correct password. (Retrieved on September 1, 2016/ http://opinion.inquirer.net/94849/hashcode-5-things-you-need-to-know).</w:t>
-      </w:r>
-    </w:p>
-    <w:p>
-      <w:pPr>
-        <w:jc w:val="center"/>
-      </w:pPr>
-      <w:r>
-        <w:t>PROPOSED SOLUTION TO THE PROBLEM</w:t>
-      </w:r>
-    </w:p>
-    <w:p>
-      <w:pPr>
-        <w:ind w:firstLine="720"/>
-        <w:jc w:val="both"/>
-      </w:pPr>
-      <w:r>
-        <w:t xml:space="preserve">The current system </w:t>
-      </w:r>
-      <w:r>
-        <w:t>only provides a hash value that would secure the integrity of the data. However, it lacks the security mechanism that would address confidentiality of the system which makes it possible for other servers aside from the official servers to exist in the transmission of the election returns.</w:t>
-      </w:r>
-    </w:p>
-    <w:p>
-      <w:pPr>
-        <w:ind w:firstLine="720"/>
-        <w:jc w:val="both"/>
-      </w:pPr>
-      <w:r>
-        <w:t xml:space="preserve">As for the proposed solution </w:t>
-      </w:r>
-      <w:r>
-        <w:t xml:space="preserve">to </w:t>
-      </w:r>
-      <w:r>
-        <w:t>this issue, a hybrid public key infrastructure has to be implemented to not only authenticate the data being transmitted but to also allow</w:t>
-      </w:r>
-      <w:r>
-        <w:t xml:space="preserve"> the verification of the server</w:t>
-      </w:r>
-      <w:r>
-        <w:t>s</w:t>
-      </w:r>
-      <w:r>
-        <w:t>’</w:t>
-      </w:r>
-      <w:r>
-        <w:t xml:space="preserve"> authenticity. The process will start once the voting period ends </w:t>
-      </w:r>
-      <w:r>
-        <w:t>at</w:t>
-      </w:r>
-      <w:r>
-        <w:t xml:space="preserve"> 5:00pm of the election day.</w:t>
-      </w:r>
-      <w:r>
-        <w:t xml:space="preserve"> On the current system, the voting counting machine (VCM) will have to immediately send the election returns to the following servers: Municipal Board of Canvassers Server in the Consolidation and Canvassing System (CCS), Central Server, and Transparency Server. In the proposed system, the three said official servers will have to send an encrypted data to the VCM first with the use of the public key of the said VCM. This is to </w:t>
-      </w:r>
-      <w:r>
-        <w:lastRenderedPageBreak/>
-        <w:t>provide the VCM a go-signal to transmit the election returns. The VCM then</w:t>
-      </w:r>
-      <w:r>
-        <w:t xml:space="preserve"> will</w:t>
-      </w:r>
-      <w:r>
-        <w:t xml:space="preserve"> have to decrypt the data using its own p</w:t>
-      </w:r>
-      <w:r>
-        <w:t>rivate key to verify that the data was indeed from an authentic server in the system</w:t>
-      </w:r>
-      <w:r>
-        <w:t>. Once the identification of the servers is verified</w:t>
-      </w:r>
-      <w:r>
-        <w:t xml:space="preserve">, the VCM and the server can now create key exchange using the </w:t>
-      </w:r>
-      <w:proofErr w:type="spellStart"/>
-      <w:r>
-        <w:t>Diffie</w:t>
-      </w:r>
-      <w:proofErr w:type="spellEnd"/>
-      <w:r>
-        <w:t xml:space="preserve">-Hellman algorithm that will yield its own generated key. Once a key is generated, this will be used to encrypt the election returns and send to the servers. The servers will have to verify the hash value of </w:t>
-      </w:r>
-      <w:r>
-        <w:t xml:space="preserve">the election returns to </w:t>
-      </w:r>
-      <w:r>
-        <w:t>check the integrity of</w:t>
-      </w:r>
-      <w:r>
-        <w:t xml:space="preserve"> the data as well as its origin</w:t>
-      </w:r>
-      <w:r>
-        <w:t>.</w:t>
-      </w:r>
-    </w:p>
-    <w:p>
-      <w:pPr>
-        <w:jc w:val="center"/>
-      </w:pPr>
-      <w:r>
-        <w:t>RESULTS AND DISCUSSIONS</w:t>
-      </w:r>
-    </w:p>
-    <w:p>
-      <w:pPr>
-        <w:jc w:val="center"/>
-      </w:pPr>
-      <w:r>
-        <w:t>CONCLUSIONS AND RECOMMENDATIONS</w:t>
-      </w:r>
-    </w:p>
-    <w:p>
-      <w:pPr>
-        <w:jc w:val="center"/>
-      </w:pPr>
-      <w:r>
-        <w:t>APPENDICES</w:t>
-      </w:r>
-    </w:p>
-    <w:p>
-      <w:pPr>
-        <w:jc w:val="both"/>
-      </w:pPr>
-      <w:r>
-        <w:t>Event Table</w:t>
-      </w:r>
-    </w:p>
-    <w:p>
-      <w:pPr>
-        <w:jc w:val="both"/>
-      </w:pPr>
-      <w:r>
-        <w:t>Context Diagram</w:t>
-      </w:r>
-    </w:p>
-    <w:p>
-      <w:pPr>
-        <w:jc w:val="both"/>
-      </w:pPr>
-      <w:r>
-        <w:t>Data Flow Diagram</w:t>
-      </w:r>
-    </w:p>
-    <w:p>
-      <w:pPr>
-        <w:jc w:val="both"/>
-      </w:pPr>
-      <w:r>
-        <w:t>Use Case</w:t>
-      </w:r>
-    </w:p>
-    <w:p>
-      <w:pPr>
-        <w:jc w:val="both"/>
-      </w:pPr>
-      <w:r>
-        <w:t>Use Case with Full Description</w:t>
-      </w:r>
-    </w:p>
-    <w:p>
-      <w:pPr>
-        <w:jc w:val="both"/>
-      </w:pPr>
-      <w:r>
-        <w:t>Activity Diagram</w:t>
-      </w:r>
-    </w:p>
-    <w:p>
-      <w:pPr>
-        <w:jc w:val="center"/>
-      </w:pPr>
-    </w:p>
-    <w:p>
-      <w:pPr>
-        <w:jc w:val="both"/>
-      </w:pPr>
-      <w:r>
-        <w:t>Object Diagram</w:t>
-      </w:r>
-    </w:p>
-    <w:p>
-      <w:pPr>
-        <w:jc w:val="center"/>
-      </w:pPr>
-    </w:p>
-    <w:p>
-      <w:pPr>
-        <w:jc w:val="both"/>
-      </w:pPr>
-      <w:r>
-        <w:t>Class Diagram</w:t>
-      </w:r>
-    </w:p>
-    <w:p>
-      <w:pPr>
-        <w:jc w:val="both"/>
-      </w:pPr>
-    </w:p>
-    <w:p>
-      <w:pPr>
-        <w:jc w:val="both"/>
-      </w:pPr>
-      <w:r>
-        <w:t>Communication Diagram</w:t>
-      </w:r>
-    </w:p>
-    <w:p>
-      <w:pPr>
-        <w:jc w:val="both"/>
-      </w:pPr>
-      <w:r>
-        <w:t>State Diagram</w:t>
-      </w:r>
-    </w:p>
-    <w:p>
-      <w:pPr>
-        <w:jc w:val="both"/>
-      </w:pPr>
-    </w:p>
-    <w:p>
-      <w:pPr>
-        <w:jc w:val="both"/>
-      </w:pPr>
-      <w:r>
         <w:t>Timing Diagram</w:t>
       </w:r>
     </w:p>
@@ -1732,7 +1676,6 @@
         <w:jc w:val="both"/>
       </w:pPr>
       <w:r>
-        <w:lastRenderedPageBreak/>
         <w:t>Interaction Overview Diagram</w:t>
       </w:r>
     </w:p>
@@ -1778,7 +1721,7 @@
 </file>
 
 <file path=word/numbering.xml><?xml version="1.0" encoding="utf-8"?>
-<w:numbering xmlns:wpc="http://schemas.microsoft.com/office/word/2010/wordprocessingCanvas" xmlns:cx="http://schemas.microsoft.com/office/drawing/2014/chartex" xmlns:cx1="http://schemas.microsoft.com/office/drawing/2015/9/8/chartex" xmlns:cx2="http://schemas.microsoft.com/office/drawing/2015/10/21/chartex" xmlns:mc="http://schemas.openxmlformats.org/markup-compatibility/2006" xmlns:o="urn:schemas-microsoft-com:office:office" xmlns:r="http://schemas.openxmlformats.org/officeDocument/2006/relationships" xmlns:m="http://schemas.openxmlformats.org/officeDocument/2006/math" xmlns:v="urn:schemas-microsoft-com:vml" xmlns:wp14="http://schemas.microsoft.com/office/word/2010/wordprocessingDrawing" xmlns:wp="http://schemas.openxmlformats.org/drawingml/2006/wordprocessingDrawing" xmlns:w10="urn:schemas-microsoft-com:office:word" xmlns:w="http://schemas.openxmlformats.org/wordprocessingml/2006/main" xmlns:w14="http://schemas.microsoft.com/office/word/2010/wordml" xmlns:w15="http://schemas.microsoft.com/office/word/2012/wordml" xmlns:w16se="http://schemas.microsoft.com/office/word/2015/wordml/symex" xmlns:wpg="http://schemas.microsoft.com/office/word/2010/wordprocessingGroup" xmlns:wpi="http://schemas.microsoft.com/office/word/2010/wordprocessingInk" xmlns:wne="http://schemas.microsoft.com/office/word/2006/wordml" xmlns:wps="http://schemas.microsoft.com/office/word/2010/wordprocessingShape" mc:Ignorable="w14 w15 w16se wp14">
+<w:numbering xmlns:wpc="http://schemas.microsoft.com/office/word/2010/wordprocessingCanvas" xmlns:cx="http://schemas.microsoft.com/office/drawing/2014/chartex" xmlns:cx1="http://schemas.microsoft.com/office/drawing/2015/9/8/chartex" xmlns:cx2="http://schemas.microsoft.com/office/drawing/2015/10/21/chartex" xmlns:cx3="http://schemas.microsoft.com/office/drawing/2016/5/9/chartex" xmlns:cx4="http://schemas.microsoft.com/office/drawing/2016/5/10/chartex" xmlns:cx5="http://schemas.microsoft.com/office/drawing/2016/5/11/chartex" xmlns:mc="http://schemas.openxmlformats.org/markup-compatibility/2006" xmlns:o="urn:schemas-microsoft-com:office:office" xmlns:r="http://schemas.openxmlformats.org/officeDocument/2006/relationships" xmlns:m="http://schemas.openxmlformats.org/officeDocument/2006/math" xmlns:v="urn:schemas-microsoft-com:vml" xmlns:wp14="http://schemas.microsoft.com/office/word/2010/wordprocessingDrawing" xmlns:wp="http://schemas.openxmlformats.org/drawingml/2006/wordprocessingDrawing" xmlns:w10="urn:schemas-microsoft-com:office:word" xmlns:w="http://schemas.openxmlformats.org/wordprocessingml/2006/main" xmlns:w14="http://schemas.microsoft.com/office/word/2010/wordml" xmlns:w15="http://schemas.microsoft.com/office/word/2012/wordml" xmlns:w16se="http://schemas.microsoft.com/office/word/2015/wordml/symex" xmlns:wpg="http://schemas.microsoft.com/office/word/2010/wordprocessingGroup" xmlns:wpi="http://schemas.microsoft.com/office/word/2010/wordprocessingInk" xmlns:wne="http://schemas.microsoft.com/office/word/2006/wordml" xmlns:wps="http://schemas.microsoft.com/office/word/2010/wordprocessingShape" mc:Ignorable="w14 w15 w16se wp14">
   <w:abstractNum w:abstractNumId="0" w15:restartNumberingAfterBreak="0">
     <w:nsid w:val="0DFD45A8"/>
     <w:multiLevelType w:val="hybridMultilevel"/>
@@ -2266,7 +2209,7 @@
       </w:pPr>
     </w:pPrDefault>
   </w:docDefaults>
-  <w:latentStyles w:defLockedState="0" w:defUIPriority="99" w:defSemiHidden="0" w:defUnhideWhenUsed="0" w:defQFormat="0" w:count="372">
+  <w:latentStyles w:defLockedState="0" w:defUIPriority="99" w:defSemiHidden="0" w:defUnhideWhenUsed="0" w:defQFormat="0" w:count="374">
     <w:lsdException w:name="Normal" w:uiPriority="0" w:qFormat="1"/>
     <w:lsdException w:name="heading 1" w:uiPriority="9" w:qFormat="1"/>
     <w:lsdException w:name="heading 2" w:semiHidden="1" w:uiPriority="9" w:unhideWhenUsed="1" w:qFormat="1"/>
@@ -2372,7 +2315,6 @@
     <w:lsdException w:name="HTML Sample" w:semiHidden="1" w:unhideWhenUsed="1"/>
     <w:lsdException w:name="HTML Typewriter" w:semiHidden="1" w:unhideWhenUsed="1"/>
     <w:lsdException w:name="HTML Variable" w:semiHidden="1" w:unhideWhenUsed="1"/>
-    <w:lsdException w:name="Normal Table" w:semiHidden="1" w:unhideWhenUsed="1"/>
     <w:lsdException w:name="annotation subject" w:semiHidden="1" w:unhideWhenUsed="1"/>
     <w:lsdException w:name="No List" w:semiHidden="1" w:unhideWhenUsed="1"/>
     <w:lsdException w:name="Outline List 1" w:semiHidden="1" w:unhideWhenUsed="1"/>
@@ -2418,11 +2360,9 @@
     <w:lsdException w:name="Table Subtle 1" w:semiHidden="1" w:unhideWhenUsed="1"/>
     <w:lsdException w:name="Table Subtle 2" w:semiHidden="1" w:unhideWhenUsed="1"/>
     <w:lsdException w:name="Table Web 1" w:semiHidden="1" w:unhideWhenUsed="1"/>
-    <w:lsdException w:name="Table Web 2" w:semiHidden="1" w:unhideWhenUsed="1"/>
     <w:lsdException w:name="Table Web 3" w:semiHidden="1" w:unhideWhenUsed="1"/>
     <w:lsdException w:name="Balloon Text" w:semiHidden="1" w:unhideWhenUsed="1"/>
     <w:lsdException w:name="Table Grid" w:uiPriority="39"/>
-    <w:lsdException w:name="Table Theme" w:semiHidden="1" w:unhideWhenUsed="1"/>
     <w:lsdException w:name="Placeholder Text" w:semiHidden="1"/>
     <w:lsdException w:name="No Spacing" w:uiPriority="1" w:qFormat="1"/>
     <w:lsdException w:name="Light Shading" w:uiPriority="60"/>
@@ -2639,6 +2579,8 @@
     <w:lsdException w:name="List Table 6 Colorful Accent 6" w:uiPriority="51"/>
     <w:lsdException w:name="List Table 7 Colorful Accent 6" w:uiPriority="52"/>
     <w:lsdException w:name="Mention" w:semiHidden="1" w:unhideWhenUsed="1"/>
+    <w:lsdException w:name="Smart Hyperlink" w:semiHidden="1" w:unhideWhenUsed="1"/>
+    <w:lsdException w:name="Hashtag" w:semiHidden="1" w:unhideWhenUsed="1"/>
   </w:latentStyles>
   <w:style w:type="paragraph" w:default="1" w:styleId="Normal">
     <w:name w:val="Normal"/>

</xml_diff>

<commit_message>
Still with the abstract
</commit_message>
<xml_diff>
--- a/Documentation/Research Paper/AES Research Paper.docx
+++ b/Documentation/Research Paper/AES Research Paper.docx
@@ -18,11 +18,11 @@
     </w:p>
     <w:p>
       <w:pPr>
-        <w:ind w:firstLine="720"/>
-        <w:jc w:val="both"/>
-      </w:pPr>
-      <w:r>
-        <w:t xml:space="preserve">In 2010, the Philippines adopted the Automated Election System (AES) to comply with the Republic Act No. 9369 which stated that the Commission on Election (COMELEC) should use an AES that is transparent, credible, fair, and accurate. However, during the 2016 Presidential Election, the possibility of </w:t>
+        <w:ind w:firstLine="360"/>
+        <w:jc w:val="both"/>
+      </w:pPr>
+      <w:r>
+        <w:t xml:space="preserve">In 2010, the Philippines adopted the Automated Election System (AES) to comply with the Republic Act No. 9369 which stated that the Commission on Election (COMELEC) should use an AES that establishes transparency and credibility. However, during the 2016 Presidential Election, the possibility of </w:t>
       </w:r>
       <w:r>
         <w:t xml:space="preserve">electoral fraud continues to persist through </w:t>
@@ -60,13 +60,7 @@
         <w:rPr>
           <w:color w:val="FF0000"/>
         </w:rPr>
-        <w:t>With the said approach, the Voting Counting Machine (VCM) will be able to verify if the server it is sending the election results to is indeed authenticated and an official server.</w:t>
-      </w:r>
-      <w:r>
-        <w:rPr>
-          <w:color w:val="FF0000"/>
-        </w:rPr>
-        <w:t xml:space="preserve"> </w:t>
+        <w:t xml:space="preserve">With the said approach, the Voting Counting Machine (VCM) will be able to verify if the server it is sending the election results to is indeed authenticated and an official server. </w:t>
       </w:r>
       <w:r>
         <w:rPr>

</xml_diff>

<commit_message>
Edited ppt and paper
</commit_message>
<xml_diff>
--- a/Documentation/Research Paper/AES Research Paper.docx
+++ b/Documentation/Research Paper/AES Research Paper.docx
@@ -73,8 +73,6 @@
       <w:pPr>
         <w:jc w:val="center"/>
       </w:pPr>
-      <w:bookmarkStart w:id="0" w:name="_GoBack"/>
-      <w:bookmarkEnd w:id="0"/>
       <w:r>
         <w:t>INTRODUCTION</w:t>
       </w:r>
@@ -1436,11 +1434,16 @@
         <w:jc w:val="both"/>
       </w:pPr>
       <w:r>
-        <w:t xml:space="preserve">As for the proposed solution to this issue, a hybrid public key infrastructure has to be implemented to not only authenticate the data being transmitted but to also allow the verification of the servers’ authenticity. The process will start once the voting period ends at 5:00pm of the election day. In the </w:t>
+        <w:t xml:space="preserve">As for the proposed solution to this issue, a </w:t>
+      </w:r>
+      <w:bookmarkStart w:id="0" w:name="_GoBack"/>
+      <w:bookmarkEnd w:id="0"/>
+      <w:r>
+        <w:t xml:space="preserve">public key infrastructure has to be implemented to not only authenticate the data being transmitted but to also allow the verification of the servers’ authenticity. The process will start once the voting period ends at 5:00pm of the election day. In the proposed system, a server key will collect all the public keys of the voting counting machine (VCM). Assuming that </w:t>
       </w:r>
       <w:r>
         <w:lastRenderedPageBreak/>
-        <w:t xml:space="preserve">proposed system, a server key will collect all the public keys of the voting counting machine (VCM). Assuming that the BEI have already digitally signed the election returns (ERs), the VCM will then send the ERs to the official servers. After doing so, the server will validate the authenticity of the VCM through the </w:t>
+        <w:t xml:space="preserve">the BEI have already digitally signed the election returns (ERs), the VCM will then send the ERs to the official servers. After doing so, the server will validate the authenticity of the VCM through the </w:t>
       </w:r>
       <w:proofErr w:type="spellStart"/>
       <w:r>
@@ -1621,7 +1624,6 @@
         <w:jc w:val="both"/>
       </w:pPr>
       <w:r>
-        <w:lastRenderedPageBreak/>
         <w:t>Timing Diagram</w:t>
       </w:r>
     </w:p>

</xml_diff>

<commit_message>
Added an entry in the RRL
</commit_message>
<xml_diff>
--- a/Documentation/Research Paper/AES Research Paper.docx
+++ b/Documentation/Research Paper/AES Research Paper.docx
@@ -1,6 +1,6 @@
 
 <file path=word/document.xml><?xml version="1.0" encoding="utf-8"?>
-<w:document xmlns:wpc="http://schemas.microsoft.com/office/word/2010/wordprocessingCanvas" xmlns:cx="http://schemas.microsoft.com/office/drawing/2014/chartex" xmlns:cx1="http://schemas.microsoft.com/office/drawing/2015/9/8/chartex" xmlns:cx2="http://schemas.microsoft.com/office/drawing/2015/10/21/chartex" xmlns:cx3="http://schemas.microsoft.com/office/drawing/2016/5/9/chartex" xmlns:cx4="http://schemas.microsoft.com/office/drawing/2016/5/10/chartex" xmlns:cx5="http://schemas.microsoft.com/office/drawing/2016/5/11/chartex" xmlns:mc="http://schemas.openxmlformats.org/markup-compatibility/2006" xmlns:o="urn:schemas-microsoft-com:office:office" xmlns:r="http://schemas.openxmlformats.org/officeDocument/2006/relationships" xmlns:m="http://schemas.openxmlformats.org/officeDocument/2006/math" xmlns:v="urn:schemas-microsoft-com:vml" xmlns:wp14="http://schemas.microsoft.com/office/word/2010/wordprocessingDrawing" xmlns:wp="http://schemas.openxmlformats.org/drawingml/2006/wordprocessingDrawing" xmlns:w10="urn:schemas-microsoft-com:office:word" xmlns:w="http://schemas.openxmlformats.org/wordprocessingml/2006/main" xmlns:w14="http://schemas.microsoft.com/office/word/2010/wordml" xmlns:w15="http://schemas.microsoft.com/office/word/2012/wordml" xmlns:w16se="http://schemas.microsoft.com/office/word/2015/wordml/symex" xmlns:wpg="http://schemas.microsoft.com/office/word/2010/wordprocessingGroup" xmlns:wpi="http://schemas.microsoft.com/office/word/2010/wordprocessingInk" xmlns:wne="http://schemas.microsoft.com/office/word/2006/wordml" xmlns:wps="http://schemas.microsoft.com/office/word/2010/wordprocessingShape" mc:Ignorable="w14 w15 w16se wp14">
+<w:document xmlns:wpc="http://schemas.microsoft.com/office/word/2010/wordprocessingCanvas" xmlns:cx="http://schemas.microsoft.com/office/drawing/2014/chartex" xmlns:cx1="http://schemas.microsoft.com/office/drawing/2015/9/8/chartex" xmlns:cx2="http://schemas.microsoft.com/office/drawing/2015/10/21/chartex" xmlns:mc="http://schemas.openxmlformats.org/markup-compatibility/2006" xmlns:o="urn:schemas-microsoft-com:office:office" xmlns:r="http://schemas.openxmlformats.org/officeDocument/2006/relationships" xmlns:m="http://schemas.openxmlformats.org/officeDocument/2006/math" xmlns:v="urn:schemas-microsoft-com:vml" xmlns:wp14="http://schemas.microsoft.com/office/word/2010/wordprocessingDrawing" xmlns:wp="http://schemas.openxmlformats.org/drawingml/2006/wordprocessingDrawing" xmlns:w10="urn:schemas-microsoft-com:office:word" xmlns:w="http://schemas.openxmlformats.org/wordprocessingml/2006/main" xmlns:w14="http://schemas.microsoft.com/office/word/2010/wordml" xmlns:w15="http://schemas.microsoft.com/office/word/2012/wordml" xmlns:w16se="http://schemas.microsoft.com/office/word/2015/wordml/symex" xmlns:wpg="http://schemas.microsoft.com/office/word/2010/wordprocessingGroup" xmlns:wpi="http://schemas.microsoft.com/office/word/2010/wordprocessingInk" xmlns:wne="http://schemas.microsoft.com/office/word/2006/wordml" xmlns:wps="http://schemas.microsoft.com/office/word/2010/wordprocessingShape" mc:Ignorable="w14 w15 w16se wp14">
   <w:body>
     <w:p>
       <w:pPr>
@@ -18,14 +18,29 @@
     </w:p>
     <w:p>
       <w:pPr>
-        <w:ind w:firstLine="360"/>
-        <w:jc w:val="both"/>
-      </w:pPr>
-      <w:r>
-        <w:t xml:space="preserve">In 2010, the Philippines adopted the Automated Election System (AES) to comply with the Republic Act No. 9369 which stated that the Commission on Election (COMELEC) should use an AES that establishes transparency and credibility. However, during the 2016 Presidential Election, the possibility of </w:t>
-      </w:r>
-      <w:r>
-        <w:t xml:space="preserve">electoral fraud continues to persist through </w:t>
+        <w:jc w:val="both"/>
+      </w:pPr>
+      <w:r>
+        <w:tab/>
+        <w:t>The Philippines has been adopting the Automated Election System after years of adhering and relying on the Manual Voting System. It has been proven that the process became more efficient and generates results in a lesser time frame. However, complications are stil</w:t>
+      </w:r>
+      <w:r>
+        <w:t>l evident in present time. For i</w:t>
+      </w:r>
+      <w:r>
+        <w:t xml:space="preserve">nstance, </w:t>
+      </w:r>
+      <w:r>
+        <w:t xml:space="preserve">the possibility of </w:t>
+      </w:r>
+      <w:r>
+        <w:t xml:space="preserve">electoral fraud continues to </w:t>
+      </w:r>
+      <w:r>
+        <w:t>persist</w:t>
+      </w:r>
+      <w:r>
+        <w:t xml:space="preserve"> through </w:t>
       </w:r>
       <w:r>
         <w:t xml:space="preserve">the </w:t>
@@ -34,7 +49,13 @@
         <w:t xml:space="preserve">existence of </w:t>
       </w:r>
       <w:r>
-        <w:t xml:space="preserve">a ‘secret server’ and the controversy behind the hashing algorithm used in system. The study </w:t>
+        <w:t>a secret server in the last presidential election</w:t>
+      </w:r>
+      <w:r>
+        <w:t xml:space="preserve">. </w:t>
+      </w:r>
+      <w:r>
+        <w:t xml:space="preserve">This study </w:t>
       </w:r>
       <w:r>
         <w:t xml:space="preserve">aims to </w:t>
@@ -46,49 +67,52 @@
         <w:t xml:space="preserve"> a </w:t>
       </w:r>
       <w:r>
-        <w:t xml:space="preserve">technical solution that would eliminate the possibility of unofficial servers by implementing a public key infrastructure and using the </w:t>
+        <w:t xml:space="preserve">technical solution that would eliminate the possibility of secret servers by implementing a public key infrastructure as security measures for the transmission of votes on the </w:t>
+      </w:r>
+      <w:r>
+        <w:t>server</w:t>
+      </w:r>
+      <w:r>
+        <w:t>-level.</w:t>
+      </w:r>
+    </w:p>
+    <w:p>
+      <w:pPr>
+        <w:jc w:val="center"/>
+      </w:pPr>
+      <w:r>
+        <w:t>INTRODUCTION</w:t>
+      </w:r>
+    </w:p>
+    <w:p>
+      <w:pPr>
+        <w:jc w:val="both"/>
+        <w:rPr>
+          <w:u w:val="single"/>
+        </w:rPr>
+      </w:pPr>
+      <w:r>
+        <w:rPr>
+          <w:u w:val="single"/>
+        </w:rPr>
+        <w:t>Background of the Problem</w:t>
+      </w:r>
+    </w:p>
+    <w:p>
+      <w:pPr>
+        <w:ind w:firstLine="720"/>
+        <w:jc w:val="both"/>
+      </w:pPr>
+      <w:r>
+        <w:t>After years of having a manual voting system, the Philippines have finally adopted an Automated Election System (AES) in 2010. This was mandated by Republic Act No. 9369 which is the Amended Elections Automated Law. The law stated that there would be paper-based election system defined as “a type of automated election system that uses paper ballots, records, and counts votes, tabulates, consolidates, canvases, and transmits electronically the results of the vote counts.” (</w:t>
       </w:r>
       <w:proofErr w:type="spellStart"/>
       <w:r>
-        <w:t>Diffie</w:t>
+        <w:t>Angkaya</w:t>
       </w:r>
       <w:proofErr w:type="spellEnd"/>
       <w:r>
-        <w:t xml:space="preserve">-Hellman algorithm as security measures for the transmission of votes on the server-level. </w:t>
-      </w:r>
-      <w:r>
-        <w:rPr>
-          <w:color w:val="FF0000"/>
-        </w:rPr>
-        <w:t xml:space="preserve">With the said approach, the Voting Counting Machine (VCM) will be able to verify if the server it is sending the election results to is indeed authenticated and an official server. </w:t>
-      </w:r>
-      <w:r>
-        <w:rPr>
-          <w:color w:val="ED7D31" w:themeColor="accent2"/>
-        </w:rPr>
-        <w:t>The credibility of the election returns will be restored once the likelihood of electoral fraud is removed from the system.</w:t>
-      </w:r>
-    </w:p>
-    <w:p>
-      <w:pPr>
-        <w:jc w:val="center"/>
-      </w:pPr>
-      <w:r>
-        <w:t>INTRODUCTION</w:t>
-      </w:r>
-    </w:p>
-    <w:p>
-      <w:pPr>
-        <w:jc w:val="both"/>
-        <w:rPr>
-          <w:u w:val="single"/>
-        </w:rPr>
-      </w:pPr>
-      <w:r>
-        <w:rPr>
-          <w:u w:val="single"/>
-        </w:rPr>
-        <w:t>Background of the Problem</w:t>
+        <w:t>, 2011).</w:t>
       </w:r>
     </w:p>
     <w:p>
@@ -97,86 +121,69 @@
         <w:jc w:val="both"/>
       </w:pPr>
       <w:r>
-        <w:t>After years of having a manual voting system, the Philippines have finally adopted an Automated Election System (AES) in 2010. This was mandated by Republic Act No. 9369 which is the Amended Elections Automated Law. The law stated that there would be paper-based election system defined as “a type of automated election system that uses paper ballots, records, and counts votes, tabulates, consolidates, canvases, and transmits electronically the results of the vote counts.” (</w:t>
+        <w:t>The Automated Election Systems in the Philippines follows a sequence of process. Focusing on the transmission module of the system, the process starts when the polling precincts closes on the election day. The PCOS machines transmit the vote counts or election returns to the corresponding servers and canvassing centers. From the PCOS machines, the ERs are transmitted to the central server, to a transparency server, and to the municipal board of canvassers (MBOC) in the consolidation and canvassing system. From the MBOC, the results are brought to the provincial board of canvassers (PBOC) or the regional board of canvassers (RBOC), where the results are collected and then transmitted to the national board of canvassers (NBOC), where the results for national positions are canvassed. The MBOC and PBOC also separately send ERs to the central server. Moreover, the canvassing system processes the ERs that were transmitted. Public telecommunication networks are assigned to be the main channel when transmitting the ERs. There are back-up plans made if the network fails to accomplish its task. For example, transmissions can be made via satellite to avoid delays when problems occur.</w:t>
+      </w:r>
+    </w:p>
+    <w:p>
+      <w:pPr>
+        <w:ind w:firstLine="720"/>
+        <w:jc w:val="both"/>
+      </w:pPr>
+      <w:r>
+        <w:t>During</w:t>
+      </w:r>
+      <w:r>
+        <w:t xml:space="preserve"> the transmission of ERs, electoral fraud is inevitable. There are a lot of issues concerning the effectivity and efficiency of the machine and servers during the elections. For instance, the camp of Senator Ferdinand Marcos Jr., who ran for the position of vice president, expressed his concerns </w:t>
+      </w:r>
+      <w:r>
+        <w:t>about</w:t>
+      </w:r>
+      <w:r>
+        <w:t xml:space="preserve"> the alleged “Secret Servers”. </w:t>
       </w:r>
       <w:proofErr w:type="spellStart"/>
       <w:r>
-        <w:t>Angkaya</w:t>
+        <w:t>Smartmatic’s</w:t>
       </w:r>
       <w:proofErr w:type="spellEnd"/>
       <w:r>
-        <w:t>, 2011).</w:t>
-      </w:r>
-    </w:p>
-    <w:p>
-      <w:pPr>
-        <w:ind w:firstLine="720"/>
-        <w:jc w:val="both"/>
-      </w:pPr>
-      <w:r>
-        <w:t>The Automated Election Systems in the Philippines follows a sequence of process. Focusing on the transmission module of the system, the process starts when the polling precincts closes on the election day. The PCOS machines transmit the vote counts or election returns to the corresponding servers and canvassing centers. From the PCOS machines, the ERs are transmitted to the central server, to a transparency server, and to the municipal board of canvassers (MBOC) in the consolidation and canvassing system. From the MBOC, the results are brought to the provincial board of canvassers (PBOC) or the regional board of canvassers (RBOC), where the results are collected and then transmitted to the national board of canvassers (NBOC), where the results for national positions are canvassed. The MBOC and PBOC also separately send ERs to the central server. Moreover, the canvassing system processes the ERs that were transmitted. Public telecommunication networks are assigned to be the main channel when transmitting the ERs. There are back-up plans made if the network fails to accomplish its task. For example, transmissions can be made via satellite to avoid delays when problems occur.</w:t>
-      </w:r>
-    </w:p>
-    <w:p>
-      <w:pPr>
-        <w:ind w:firstLine="720"/>
-        <w:jc w:val="both"/>
-      </w:pPr>
-      <w:r>
-        <w:t>During</w:t>
-      </w:r>
-      <w:r>
-        <w:t xml:space="preserve"> the transmission of ERs, electoral fraud is inevitable. There are a lot of issues concerning the effectivity and efficiency of the machine and servers during the elections. For instance, the camp of Senator Ferdinand Marcos Jr., who ran for the position of vice president, expressed his concerns </w:t>
-      </w:r>
-      <w:r>
-        <w:t>about</w:t>
-      </w:r>
-      <w:r>
-        <w:t xml:space="preserve"> the alleged “Secret Servers”. </w:t>
+        <w:t xml:space="preserve"> Marlon Garcia, the head of the technical support team, admitted that aside from the three servers that was authorized by the </w:t>
       </w:r>
       <w:proofErr w:type="spellStart"/>
       <w:r>
-        <w:t>Smartmatic’s</w:t>
+        <w:t>comelec</w:t>
       </w:r>
       <w:proofErr w:type="spellEnd"/>
       <w:r>
-        <w:t xml:space="preserve"> Marlon Garcia, the head of the technical support team, admitted that aside from the three servers that was authorized by the </w:t>
+        <w:t xml:space="preserve">, there was also a “meet-me room” where several servers were housed. It has also been further disclosed that the secret servers were intentionally not mentioned by the </w:t>
       </w:r>
       <w:proofErr w:type="spellStart"/>
       <w:r>
-        <w:t>comelec</w:t>
+        <w:t>Comelec</w:t>
       </w:r>
       <w:proofErr w:type="spellEnd"/>
       <w:r>
-        <w:t xml:space="preserve">, there was also a “meet-me room” where several servers were housed. It has also been further disclosed that the secret servers were intentionally not mentioned by the </w:t>
+        <w:t xml:space="preserve"> and </w:t>
       </w:r>
       <w:proofErr w:type="spellStart"/>
       <w:r>
+        <w:t>Smartmatic</w:t>
+      </w:r>
+      <w:proofErr w:type="spellEnd"/>
+      <w:r>
+        <w:t xml:space="preserve"> to the public making it more suspicious. The purpose of the said “secret server” or the “queue server” is to first receive all the transmitted votes before distributing it to the three official servers declared by the </w:t>
+      </w:r>
+      <w:proofErr w:type="spellStart"/>
+      <w:r>
         <w:t>Comelec</w:t>
       </w:r>
       <w:proofErr w:type="spellEnd"/>
       <w:r>
-        <w:t xml:space="preserve"> and </w:t>
-      </w:r>
-      <w:proofErr w:type="spellStart"/>
-      <w:r>
-        <w:t>Smartmatic</w:t>
-      </w:r>
-      <w:proofErr w:type="spellEnd"/>
-      <w:r>
-        <w:t xml:space="preserve"> to the public making it more suspicious. The purpose of the said “secret server” or the “queue server” is to first receive all the transmitted votes before distributing it to the three official servers declared by the </w:t>
-      </w:r>
-      <w:proofErr w:type="spellStart"/>
-      <w:r>
-        <w:t>Comelec</w:t>
-      </w:r>
-      <w:proofErr w:type="spellEnd"/>
-      <w:r>
-        <w:t xml:space="preserve">.  However, the normal process that should be done for the ER transmission as mandated by the law is to simply transmit the votes directly to the said servers. These servers are the Municipal Board of Canvassing Server, the Central Server, and the </w:t>
+        <w:t xml:space="preserve">.  However, the normal process that should be done for the ER transmission as mandated by the law is to simply transmit the votes directly to the said servers. These servers are the Municipal Board of Canvassing Server, the Central Server, and the Transparency Server. Moreover, another problem being pointed out was that the “secret server” never undergone the initial source code review which is essential in every machine that would be used during </w:t>
       </w:r>
       <w:r>
         <w:lastRenderedPageBreak/>
-        <w:t>Transparency Server. Moreover, another problem being pointed out was that the “secret server” never undergone the initial source code review which is essential in every machine that would be used during the elections. Additionally, there were no watchers assigned in the said server putting the integrity of the May 2016 election under a cloud of doubt.</w:t>
+        <w:t>the elections. Additionally, there were no watchers assigned in the said server putting the integrity of the May 2016 election under a cloud of doubt.</w:t>
       </w:r>
     </w:p>
     <w:p>
@@ -523,7 +530,7 @@
           <w:szCs w:val="24"/>
           <w:lang w:eastAsia="en-PH"/>
         </w:rPr>
-        <w:t xml:space="preserve">This research would significantly contribute to the goal of the COMELEC to conduct a fair and transparent election. Considering the impact of the elections in the overall condition and future of the Philippines, it is important to make sure that the voters’ choice reflect the outcome of the election. To do that, the system should be able to prevent and mitigate electoral fraud while ensuring that the voters </w:t>
+        <w:t xml:space="preserve">This research would significantly contribute to the goal of the COMELEC to conduct a fair and transparent election. Considering the impact of the elections in the overall condition and future of the Philippines, it is important to make sure that the voters’ choice reflect the outcome of the election. To do that, the system should be able to prevent and mitigate electoral fraud while ensuring that the voters have casted their votes in a way that is convenient and voter-friendly. This study will aim to determine the most appropriate methods to achieve the kind of system that does not manipulate the vote of the </w:t>
       </w:r>
       <w:r>
         <w:rPr>
@@ -532,7 +539,7 @@
           <w:lang w:eastAsia="en-PH"/>
         </w:rPr>
         <w:lastRenderedPageBreak/>
-        <w:t>have casted their votes in a way that is convenient and voter-friendly. This study will aim to determine the most appropriate methods to achieve the kind of system that does not manipulate the vote of the people in any way through data gathering and research. In this manner, the people will be knowledgeable about how the system works and be informed and wise voters themselves.</w:t>
+        <w:t>people in any way through data gathering and research. In this manner, the people will be knowledgeable about how the system works and be informed and wise voters themselves.</w:t>
       </w:r>
     </w:p>
     <w:p>
@@ -595,7 +602,22 @@
         <w:jc w:val="both"/>
       </w:pPr>
       <w:r>
-        <w:t>The scope of the study would only include the issues and possible solutions for the security of the transmission of election returns on the server-level of the automated election system in the Philippines. Solutions for the issues present prior and subsequent the transmission of the election returns will not be provided in this study. The focus of the research will only be upon the elimination of transmission of election returns to unofficial servers as well as the validity of election returns being received. Further study on the other parts of the automated election system will no longer be covered.</w:t>
+        <w:t xml:space="preserve">The scope of the study would only </w:t>
+      </w:r>
+      <w:r>
+        <w:t>include the issues and possible solutions for the</w:t>
+      </w:r>
+      <w:r>
+        <w:t xml:space="preserve"> security of the</w:t>
+      </w:r>
+      <w:r>
+        <w:t xml:space="preserve"> transmission </w:t>
+      </w:r>
+      <w:r>
+        <w:t>of election returns on the server-level of</w:t>
+      </w:r>
+      <w:r>
+        <w:t xml:space="preserve"> the automated election system in the Philippines. Further study on the other parts of the automated election system will no longer be covered.</w:t>
       </w:r>
     </w:p>
     <w:p>
@@ -694,35 +716,38 @@
         <w:jc w:val="both"/>
       </w:pPr>
       <w:r>
+        <w:t xml:space="preserve">During the 2016 elections, Bong </w:t>
+      </w:r>
+      <w:proofErr w:type="spellStart"/>
+      <w:r>
+        <w:t>Bong</w:t>
+      </w:r>
+      <w:proofErr w:type="spellEnd"/>
+      <w:r>
+        <w:t xml:space="preserve"> Marcos’ camp believes that there exists a “Fourth Server” or also known as the “Queue Server”. It has been revealed that the </w:t>
+      </w:r>
+      <w:proofErr w:type="spellStart"/>
+      <w:r>
+        <w:t>Comelec</w:t>
+      </w:r>
+      <w:proofErr w:type="spellEnd"/>
+      <w:r>
+        <w:t xml:space="preserve"> and </w:t>
+      </w:r>
+      <w:proofErr w:type="spellStart"/>
+      <w:r>
+        <w:t>Smartmatic</w:t>
+      </w:r>
+      <w:proofErr w:type="spellEnd"/>
+      <w:r>
+        <w:t xml:space="preserve"> has been keeping it from the public. </w:t>
+      </w:r>
+      <w:r>
+        <w:t xml:space="preserve">Instead of letting the ERs be directly transmitted to the three official servers, namely the CCS, Central Server, and the Transparency server, the results were first being processed and </w:t>
+      </w:r>
+      <w:r>
         <w:lastRenderedPageBreak/>
-        <w:t xml:space="preserve">During the 2016 elections, Bong </w:t>
-      </w:r>
-      <w:proofErr w:type="spellStart"/>
-      <w:r>
-        <w:t>Bong</w:t>
-      </w:r>
-      <w:proofErr w:type="spellEnd"/>
-      <w:r>
-        <w:t xml:space="preserve"> Marcos’ camp believes that there exists a “Fourth Server” or also known as the “Queue Server”. It has been revealed that the </w:t>
-      </w:r>
-      <w:proofErr w:type="spellStart"/>
-      <w:r>
-        <w:t>Comelec</w:t>
-      </w:r>
-      <w:proofErr w:type="spellEnd"/>
-      <w:r>
-        <w:t xml:space="preserve"> and </w:t>
-      </w:r>
-      <w:proofErr w:type="spellStart"/>
-      <w:r>
-        <w:t>Smartmatic</w:t>
-      </w:r>
-      <w:proofErr w:type="spellEnd"/>
-      <w:r>
-        <w:t xml:space="preserve"> has been keeping it from the public. </w:t>
-      </w:r>
-      <w:r>
-        <w:t xml:space="preserve">Instead of letting the ERs be directly transmitted to the three official servers, namely the CCS, Central Server, and the Transparency server, the results were first being processed and consolidated in the “Queue Server”. </w:t>
+        <w:t xml:space="preserve">consolidated in the “Queue Server”. </w:t>
       </w:r>
       <w:r>
         <w:t xml:space="preserve">Another problem with the secret server is that the source code being used was never reviewed despite of it being a requirement in the law. Moreover, there were no poll watchers assigned for these servers making it questionable to both the public and the administrators. According to a statement made by Rodriguez, a representative of Marcos’ camp, the integrity of the 2016 May elections has been questioned because of the unexpected situation made by the </w:t>
@@ -850,11 +875,7 @@
         <w:jc w:val="both"/>
       </w:pPr>
       <w:r>
-        <w:t xml:space="preserve">On the other hand, Microsoft, a well-known software company, took a small step to increase the security of enterprises by following industry standards that weaker/shorter key lengths were no longer </w:t>
-      </w:r>
-      <w:r>
-        <w:lastRenderedPageBreak/>
-        <w:t xml:space="preserve">viable for production use. Microsoft announced a Security advisory that will block the MD5 hash algorithm. This hashing algorithm is quite long in the tooth and has not been a recommended hash for many years. (Retrieved on August 28, 2016 / </w:t>
+        <w:t xml:space="preserve">On the other hand, Microsoft, a well-known software company, took a small step to increase the security of enterprises by following industry standards that weaker/shorter key lengths were no longer viable for production use. Microsoft announced a Security advisory that will block the MD5 hash algorithm. This hashing algorithm is quite long in the tooth and has not been a recommended hash for many years. (Retrieved on August 28, 2016 / </w:t>
       </w:r>
       <w:hyperlink r:id="rId9" w:history="1">
         <w:r>
@@ -871,6 +892,7 @@
         <w:jc w:val="both"/>
       </w:pPr>
       <w:r>
+        <w:lastRenderedPageBreak/>
         <w:t xml:space="preserve">Several researchers at the Chaos Communication Congress in Berlin showed the weakness of MD5 in which the same hash value was generated with two different files. Although it has been known that it is possible to generate the same hash value, this has been the first time to be demonstrated in just a matter of three days </w:t>
       </w:r>
       <w:r>
@@ -984,14 +1006,14 @@
         <w:jc w:val="both"/>
       </w:pPr>
       <w:r>
-        <w:t xml:space="preserve">In this study, the researchers designed an Internet voting system applicable for worldwide voting which was based on Ohkubo et al.’s scheme combined with Public Key Infrastructure. In the system, voter’s privacy was guaranteed by using blind signature and mix-net, and robustness which was provided </w:t>
+        <w:t xml:space="preserve">In this study, the researchers designed an Internet voting system applicable for worldwide voting which was based on Ohkubo et al.’s scheme combined with Public Key Infrastructure. In the system, voter’s privacy was guaranteed by using blind signature and mix-net, and robustness which was provided through the threshold encryption scheme. A way of typical implementation for internet voting system </w:t>
+      </w:r>
+      <w:r>
+        <w:t>was proposed by employing Java technology. PKI allowed worldwide key distribution and “one certifi</w:t>
       </w:r>
       <w:r>
         <w:lastRenderedPageBreak/>
-        <w:t xml:space="preserve">through the threshold encryption scheme. A way of typical implementation for internet voting system </w:t>
-      </w:r>
-      <w:r>
-        <w:t xml:space="preserve">was proposed by employing Java technology. PKI allowed worldwide key distribution and “one certificate/one vote” policy. Therefore, anyone can participate </w:t>
+        <w:t xml:space="preserve">cate/one vote” policy. Therefore, anyone can participate </w:t>
       </w:r>
       <w:r>
         <w:t>if the</w:t>
@@ -1082,11 +1104,11 @@
       </w:r>
       <w:proofErr w:type="spellEnd"/>
       <w:r>
-        <w:t xml:space="preserve">-Hellman protocol has been applied to many security protocols including the Security Sockets </w:t>
+        <w:t xml:space="preserve">-Hellman protocol has been applied to many security protocols including the Security Sockets Layer(SSL), secure shell (SSH), and IP Sec because with proper authentication mechanisms, proper prime generation, and true randomness in picking variables, the protocol can be a powerful component in many </w:t>
       </w:r>
       <w:r>
         <w:lastRenderedPageBreak/>
-        <w:t xml:space="preserve">Layer(SSL), secure shell (SSH), and IP Sec because with proper authentication mechanisms, proper prime generation, and true randomness in picking variables, the protocol can be a powerful component in many a security measure. (Retrieved on November 10, 2016 /http://www.ijesit.com/Volume%201/Issue%202/IJESIT201211_12.pdf). In the current study, the researchers considered using the </w:t>
+        <w:t xml:space="preserve">a security measure. (Retrieved on November 10, 2016 /http://www.ijesit.com/Volume%201/Issue%202/IJESIT201211_12.pdf). In the current study, the researchers considered using the </w:t>
       </w:r>
       <w:proofErr w:type="spellStart"/>
       <w:r>
@@ -1099,10 +1121,10 @@
     </w:p>
     <w:p>
       <w:pPr>
-        <w:jc w:val="center"/>
-      </w:pPr>
-      <w:r>
-        <w:t>THEORETICAL BACKGROUND</w:t>
+        <w:jc w:val="both"/>
+      </w:pPr>
+      <w:r>
+        <w:t>A Study on the Hybrid Encryption Technology in the Security Transmission of Electronic Documents</w:t>
       </w:r>
     </w:p>
     <w:p>
@@ -1111,339 +1133,108 @@
         <w:jc w:val="both"/>
       </w:pPr>
       <w:r>
-        <w:t xml:space="preserve">A Public Key Infrastructure is a combination of software and procedures providing a means for managing keys and certificates and using them efficiently. Key and certificate management is the set of operations requires to create and maintain keys and certificates. One of the major points being addressed in a managed PKI is the creation of keys and certificates. A PKI must offer software support for key pair generation as well as certificate requests. Furthermore, there must be procedures to verify the identity of the user before allowing him to request a certificate. Next major point is private-key protection. These private keys are either used for decryption or digital signature so it </w:t>
-      </w:r>
-      <w:r>
-        <w:t>must</w:t>
-      </w:r>
-      <w:r>
-        <w:t xml:space="preserve"> have some reasonable level of protection. In this case, a strong password mechanism must be implemented to have an effective PKI. Now, if the user’s private-key has been compromised, the PKI must provide a means by which a certificate can be revoked. Backup and recovery, key and certificate update, and key history management are included in the major points to be addressed if a well-managed PKI is to be implemented. Retrieved on August 27, 2016 / http://www.cgi.com/files/white-papers/cgi_whpr_35_pki_e.pdf).</w:t>
-      </w:r>
-    </w:p>
-    <w:p>
-      <w:pPr>
-        <w:ind w:firstLine="720"/>
-        <w:jc w:val="both"/>
-      </w:pPr>
-      <w:r>
-        <w:t xml:space="preserve">In Asymmetric algorithm or Public key cryptography, two keys are used which is known as the public and private keys. One key is provided to cipher the data and the other key is provided to decipher the data. The key that is used to cipher data is publicly known but the other key that is used to decipher is a secret which means that the receiver holds the secret key and using this secret key the receiver can crack the encrypted texts sent by the others. So, a protected information cannot be accessed as long as there is no key.  To ensure the authentication, these keys must be verified and current. This algorithm uses hard math problems for the keys mainly by factoring two large numbers since computers are capable of multiplying large numbers but cannot easily factor the product therefore, it will take time to break the key.  Furthermore, its main concerns are the confidentiality, integrity, authentication and non-repudiation of information. The advantage of using this algorithm is that if one of the keys has been compromised then the other one is not affected and the guessing of the key algorithm is monitored. With this, it will be easier to distinguish an intruder. (Retrieved on August 31, 2016/https://cseweb.ucsd.edu/~mihir/cse207/w-asym.pdf) </w:t>
-      </w:r>
-      <w:r>
-        <w:t>.</w:t>
-      </w:r>
-    </w:p>
-    <w:p>
-      <w:pPr>
-        <w:ind w:firstLine="720"/>
-        <w:jc w:val="both"/>
-      </w:pPr>
-      <w:r>
-        <w:t xml:space="preserve">The commonly used protocol is the </w:t>
+        <w:t xml:space="preserve">Through the years it has been evident that the transmission of data electronically created a new environment for users who seeks convenience and efficiency. With its development however, it is inevitable that complications may arise. For instance, there is a possibility that an electronic document intended to be seen by only selected individuals would be tampered, counterfeited, and repudiated. In order to solve those problems there should be an improvement in the security mechanisms used in today’s systems. A research by Hu </w:t>
       </w:r>
       <w:proofErr w:type="spellStart"/>
       <w:r>
-        <w:t>Diffie</w:t>
+        <w:t>Xinli</w:t>
       </w:r>
       <w:proofErr w:type="spellEnd"/>
       <w:r>
-        <w:t xml:space="preserve">-Hellman that is under the asymmetric algorithm.  In this encryption protocol, two people who have not contacted each other before can communicate by sharing a secret key to use for encryption. This protocol is a one-way function which means that it is easy to encrypt but difficult to decrypt because </w:t>
-      </w:r>
-      <w:r>
-        <w:t>to</w:t>
-      </w:r>
-      <w:r>
-        <w:t xml:space="preserve"> match the same key there is a mathematical formula that must be followed. Moreover, </w:t>
+        <w:t xml:space="preserve"> and Ma </w:t>
       </w:r>
       <w:proofErr w:type="spellStart"/>
       <w:r>
-        <w:t>Diffie</w:t>
+        <w:t>Lianjie</w:t>
       </w:r>
       <w:proofErr w:type="spellEnd"/>
       <w:r>
-        <w:t xml:space="preserve">-Hellman is known to be used for avoiding attackers from interrupting the transportation of information between two persons. In implementing </w:t>
-      </w:r>
-      <w:proofErr w:type="spellStart"/>
-      <w:r>
-        <w:t>Diffie</w:t>
-      </w:r>
-      <w:proofErr w:type="spellEnd"/>
-      <w:r>
-        <w:t xml:space="preserve">-Hellman, two end-users must mutually agree on positive whole numbers of two variables, such that one variable is a large prime number </w:t>
-      </w:r>
-      <w:r>
-        <w:lastRenderedPageBreak/>
-        <w:t xml:space="preserve">and the other variable is the generator of that prime number. Both end-users must choose a secret number then the user will compute for the public number. After computing for the public numbers, exchange of public numbers will take place. To finish, the computation of traded public numbers will result to their shared key without worrying about the other users obtaining this information. In conclusion, </w:t>
-      </w:r>
-      <w:proofErr w:type="spellStart"/>
-      <w:r>
-        <w:t>Diffie</w:t>
-      </w:r>
-      <w:proofErr w:type="spellEnd"/>
-      <w:r>
-        <w:t>-Hellman is an effective protocol because of the way it protects a temporary key for communication session. (Retrieved on September 1, 2016/ http://searchsecurity.techtarget.com/definition/Diffie-Hellman-key-exchange).</w:t>
-      </w:r>
-    </w:p>
-    <w:p>
-      <w:pPr>
-        <w:ind w:firstLine="720"/>
-        <w:jc w:val="both"/>
-      </w:pPr>
-      <w:r>
-        <w:t xml:space="preserve">Hash codes can also be called hash values, hash sums or simply hashes, but not hashish. Hash codes are produced by having a computer ingest any size of data and generating out a small set of hexadecimal numbers. For example, a hash code of “The Future of the Philippines” is 3c57-0b7c-a2d5-fc89-3cde-71d0-cd16-7412. Hash codes can be useful in the society that we have today. For instance, police officers use it as a forensic tool to capture criminals. It can also be used by photographers and songwriters </w:t>
-      </w:r>
-      <w:r>
-        <w:t>to</w:t>
-      </w:r>
-      <w:r>
-        <w:t xml:space="preserve"> protect their works for plagiarizers. Additionally, IT professional use hashes to secure and protect their files and verify the data that they’ve been receiving. </w:t>
-      </w:r>
-    </w:p>
-    <w:p>
-      <w:pPr>
-        <w:ind w:firstLine="720"/>
-        <w:jc w:val="both"/>
-      </w:pPr>
-      <w:r>
-        <w:t>An example of hash code algorithm is the MD5. In MD5, the probability of having an identical hash code is 1 in 340,282,366,920,938,463,463,374,607,431,768,211,456. Mathematicians believe that the algorithm of MD5 is weak because they have theoretically demonstrated that they can produce collisions wherein the same hash codes are produced for two different files or data. As a result, people have been switching to SHA-256 that produce hashes that unique for every</w:t>
-      </w:r>
-      <w:r>
-        <w:t xml:space="preserve"> </w:t>
-      </w:r>
-      <w:r>
-        <w:t>115,</w:t>
-      </w:r>
-      <w:r>
-        <w:t xml:space="preserve"> </w:t>
-      </w:r>
-      <w:r>
-        <w:t>792,</w:t>
-      </w:r>
-      <w:r>
-        <w:t xml:space="preserve"> </w:t>
-      </w:r>
-      <w:r>
-        <w:t>089,</w:t>
-      </w:r>
-      <w:r>
-        <w:t xml:space="preserve"> </w:t>
-      </w:r>
-      <w:r>
-        <w:t>237,</w:t>
-      </w:r>
-      <w:r>
-        <w:t xml:space="preserve"> </w:t>
-      </w:r>
-      <w:r>
-        <w:t>316,</w:t>
-      </w:r>
-      <w:r>
-        <w:t xml:space="preserve"> </w:t>
-      </w:r>
-      <w:r>
-        <w:t>195,</w:t>
-      </w:r>
-      <w:r>
-        <w:t xml:space="preserve"> </w:t>
-      </w:r>
-      <w:r>
-        <w:t>423,</w:t>
-      </w:r>
-      <w:r>
-        <w:t xml:space="preserve"> </w:t>
-      </w:r>
-      <w:r>
-        <w:t>570,</w:t>
-      </w:r>
-      <w:r>
-        <w:t xml:space="preserve"> </w:t>
-      </w:r>
-      <w:r>
-        <w:t>985,</w:t>
-      </w:r>
-      <w:r>
-        <w:t xml:space="preserve"> </w:t>
-      </w:r>
-      <w:r>
-        <w:t>008,</w:t>
-      </w:r>
-      <w:r>
-        <w:t xml:space="preserve"> </w:t>
-      </w:r>
-      <w:r>
-        <w:t>687,</w:t>
-      </w:r>
-      <w:r>
-        <w:t xml:space="preserve"> </w:t>
-      </w:r>
-      <w:r>
-        <w:t>907,</w:t>
-      </w:r>
-      <w:r>
-        <w:t xml:space="preserve"> </w:t>
-      </w:r>
-      <w:r>
-        <w:t>853,</w:t>
-      </w:r>
-      <w:r>
-        <w:t xml:space="preserve"> </w:t>
-      </w:r>
-      <w:r>
-        <w:t>269,</w:t>
-      </w:r>
-      <w:r>
-        <w:t xml:space="preserve"> </w:t>
-      </w:r>
-      <w:r>
-        <w:t>984,</w:t>
-      </w:r>
-      <w:r>
-        <w:t xml:space="preserve"> </w:t>
-      </w:r>
-      <w:r>
-        <w:t>665,</w:t>
-      </w:r>
-      <w:r>
-        <w:t xml:space="preserve"> </w:t>
-      </w:r>
-      <w:r>
-        <w:t>640,</w:t>
-      </w:r>
-      <w:r>
-        <w:t xml:space="preserve"> </w:t>
-      </w:r>
-      <w:r>
-        <w:t>564,</w:t>
-      </w:r>
-      <w:r>
-        <w:t xml:space="preserve"> </w:t>
-      </w:r>
-      <w:r>
-        <w:t>039,</w:t>
-      </w:r>
-      <w:r>
-        <w:t xml:space="preserve"> </w:t>
-      </w:r>
-      <w:r>
-        <w:t>457,</w:t>
-      </w:r>
-      <w:r>
-        <w:t xml:space="preserve"> </w:t>
-      </w:r>
-      <w:r>
-        <w:t>584,</w:t>
-      </w:r>
-      <w:r>
-        <w:t xml:space="preserve"> </w:t>
-      </w:r>
-      <w:r>
-        <w:t>007,</w:t>
-      </w:r>
-      <w:r>
-        <w:t xml:space="preserve"> </w:t>
-      </w:r>
-      <w:r>
-        <w:t>913,</w:t>
-      </w:r>
-      <w:r>
-        <w:t xml:space="preserve"> </w:t>
-      </w:r>
-      <w:r>
-        <w:t>129,</w:t>
-      </w:r>
-      <w:r>
-        <w:t xml:space="preserve"> </w:t>
-      </w:r>
-      <w:r>
-        <w:t>639,</w:t>
-      </w:r>
-      <w:r>
-        <w:t xml:space="preserve"> </w:t>
-      </w:r>
-      <w:r>
-        <w:t xml:space="preserve">936 instances. </w:t>
-      </w:r>
-    </w:p>
-    <w:p>
-      <w:pPr>
-        <w:ind w:firstLine="720"/>
-        <w:jc w:val="both"/>
-      </w:pPr>
-      <w:r>
-        <w:t xml:space="preserve">The advantage of using a hash code is that it is an excellent detector for tampering and fraud. Although, the change of hash code is not a strong proof that there indeed is a crime committed. Instead, it can only be a trigger in </w:t>
-      </w:r>
-      <w:r>
-        <w:t>investigating</w:t>
-      </w:r>
-      <w:r>
-        <w:t>.</w:t>
-      </w:r>
-    </w:p>
-    <w:p>
-      <w:pPr>
-        <w:ind w:firstLine="720"/>
-        <w:jc w:val="both"/>
-      </w:pPr>
-      <w:r>
-        <w:t xml:space="preserve">Furthermore, hash codes cannot be decrypted because they are strictly one way operations. The only way to hack a hash code is to try a large possible number of inputs and hope for a match. An example was made by </w:t>
-      </w:r>
-      <w:proofErr w:type="spellStart"/>
-      <w:r>
-        <w:t>Drexx</w:t>
-      </w:r>
-      <w:proofErr w:type="spellEnd"/>
-      <w:r>
-        <w:t xml:space="preserve"> </w:t>
-      </w:r>
-      <w:proofErr w:type="spellStart"/>
-      <w:r>
-        <w:t>Laggui</w:t>
-      </w:r>
-      <w:proofErr w:type="spellEnd"/>
-      <w:r>
-        <w:t xml:space="preserve">, principal consultant of </w:t>
-      </w:r>
-      <w:proofErr w:type="spellStart"/>
-      <w:r>
-        <w:t>Laggui</w:t>
-      </w:r>
-      <w:proofErr w:type="spellEnd"/>
-      <w:r>
-        <w:t xml:space="preserve"> &amp; Associates Inc that conducts vulnerability assessment, Internet penetration testing and computer forensics, if you want to crack a system password stored as an MD5 hash code, you’ll need to produce an MD5 hash of every possible password you think you know and then compare each of those hash codes you have against the stored password hash code. If you find a match, then you can be certain that your guessed password is the correct password. (Retrieved on September 1, 2016/ http://opinion.inquirer.net/94849/hashcode-5-things-you-need-to-know).</w:t>
-      </w:r>
-    </w:p>
-    <w:p>
-      <w:pPr>
-        <w:jc w:val="center"/>
-      </w:pPr>
-      <w:r>
-        <w:t>PROPOSED SOLUTION TO THE PROBLEM</w:t>
-      </w:r>
-    </w:p>
-    <w:p>
-      <w:pPr>
-        <w:ind w:firstLine="720"/>
-        <w:jc w:val="both"/>
-      </w:pPr>
-      <w:r>
-        <w:t>The current system only provides a hash value that would secure the integrity of the data. However, it lacks the security mechanism that would address confidentiality of the system which makes it possible for other servers aside from the official servers to exist in the transmission of the election returns.</w:t>
-      </w:r>
-    </w:p>
-    <w:p>
-      <w:pPr>
-        <w:ind w:firstLine="720"/>
-        <w:jc w:val="both"/>
-      </w:pPr>
-      <w:r>
-        <w:t xml:space="preserve">As for the proposed solution to this issue, a </w:t>
+        <w:t xml:space="preserve"> focuses on the development of a hybrid encryption technology which includes an encryption technology, digital digest, digital authentication and digital signature. Each module of the hybrid system has the ability to prevent malicious attacks that could affect the data or documents being transmitted. The Encryption technology is to ensure the confidentiality of information while the Digital Digest module is to ensure the integrity of information. On the other hand, digital authentication and digital signature technology can be certified to protect the Authentication identity, non-repudiation and non-counterfeit. By using the hybrid encryption technology designed, the security of electronic documents will be greatly improved. (Retrieved on November 10, 2016/ </w:t>
+      </w:r>
+      <w:hyperlink r:id="rId14" w:history="1">
+        <w:r>
+          <w:rPr>
+            <w:rStyle w:val="Hyperlink"/>
+          </w:rPr>
+          <w:t>https://www.computer.org/csdl/proceedings/isme/2010/4132/01/4132a060.pdf</w:t>
+        </w:r>
+      </w:hyperlink>
+      <w:r>
+        <w:t>).</w:t>
+      </w:r>
+      <w:r>
+        <w:t xml:space="preserve"> The present study being conducted used the idea of having a hybrid cryptography in securing the transmitted votes since the objective of both study is similar in terms of maintaining the integrity of files. The proposed system is proven to be attainable since there has already been past developments concerning the hybrid system. The same approach is incorporated as the researchers see the convenience and efficiency of the security algorithm. </w:t>
       </w:r>
       <w:bookmarkStart w:id="0" w:name="_GoBack"/>
       <w:bookmarkEnd w:id="0"/>
-      <w:r>
-        <w:t xml:space="preserve">public key infrastructure has to be implemented to not only authenticate the data being transmitted but to also allow the verification of the servers’ authenticity. The process will start once the voting period ends at 5:00pm of the election day. In the proposed system, a server key will collect all the public keys of the voting counting machine (VCM). Assuming that </w:t>
+    </w:p>
+    <w:p>
+      <w:pPr>
+        <w:jc w:val="center"/>
+      </w:pPr>
+      <w:r>
+        <w:t>THEORETICAL BACKGROUND</w:t>
+      </w:r>
+    </w:p>
+    <w:p>
+      <w:pPr>
+        <w:ind w:firstLine="720"/>
+        <w:jc w:val="both"/>
+      </w:pPr>
+      <w:r>
+        <w:t xml:space="preserve">A Public Key Infrastructure is a combination of software and procedures providing a means for managing keys and certificates and using them efficiently. Key and certificate management is the set of operations requires to create and maintain keys and certificates. One of the major points being addressed in a managed PKI is the creation of keys and certificates. A PKI must offer software support for key pair generation as well as certificate requests. Furthermore, there must be procedures to verify the identity of the user before allowing him to request a certificate. Next major point is private-key protection. These private keys are either used for decryption or digital signature so it </w:t>
+      </w:r>
+      <w:r>
+        <w:t>must</w:t>
+      </w:r>
+      <w:r>
+        <w:t xml:space="preserve"> have some reasonable level of protection. In this case, a strong password mechanism must be implemented to have an effective PKI. Now, if the user’s private-key has been compromised, the PKI must provide a means by which a certificate can be revoked. Backup and recovery, key and certificate update, and key history management are included in the major points to be addressed if a well-managed PKI is to be implemented. Retrieved on August 27, 2016 / http://www.cgi.com/files/white-papers/cgi_whpr_35_pki_e.pdf).</w:t>
+      </w:r>
+    </w:p>
+    <w:p>
+      <w:pPr>
+        <w:ind w:firstLine="720"/>
+        <w:jc w:val="both"/>
+      </w:pPr>
+      <w:r>
+        <w:t xml:space="preserve">In Asymmetric algorithm or Public key cryptography, two keys are used which is known as the public and private keys. One key is provided to cipher the data and the other key is provided to decipher the data. The key that is used to cipher data is publicly known but the other key that is used to decipher is a secret which means that the receiver holds the secret key and using this secret key the receiver can </w:t>
       </w:r>
       <w:r>
         <w:lastRenderedPageBreak/>
-        <w:t xml:space="preserve">the BEI have already digitally signed the election returns (ERs), the VCM will then send the ERs to the official servers. After doing so, the server will validate the authenticity of the VCM through the </w:t>
+        <w:t>crack the encrypted texts sent by the others. So, a protected information cannot be accessed as long as there is no key.  To ensure the authentication, these keys must be verified and current. This algorithm uses hard math problems for the keys mainly by factoring two large numbers since computers are capable of multiplying large numbers but cannot easily factor the product therefore, it will take time to break the key.  Furthermore, its main concerns are the confidentiality, integrity, authentication and non-repudiation of information. The advantage of using this algorithm is that if one of the keys has been compromised then the other one is not affected and the guessing of the key algorithm is monitored. With this, it will be easier to distinguish an intruder. (Retrieved on August 31, 2016/https://cseweb.ucs</w:t>
+      </w:r>
+      <w:r>
+        <w:t>d.edu/~mihir/cse207/w-asym.pdf).</w:t>
+      </w:r>
+    </w:p>
+    <w:p>
+      <w:pPr>
+        <w:ind w:firstLine="720"/>
+        <w:jc w:val="both"/>
+      </w:pPr>
+      <w:r>
+        <w:t>On the other hand, a Symmetric Algorithm</w:t>
+      </w:r>
+    </w:p>
+    <w:p>
+      <w:pPr>
+        <w:ind w:firstLine="720"/>
+        <w:jc w:val="both"/>
+      </w:pPr>
+    </w:p>
+    <w:p>
+      <w:pPr>
+        <w:ind w:firstLine="720"/>
+        <w:jc w:val="both"/>
+      </w:pPr>
+    </w:p>
+    <w:p>
+      <w:pPr>
+        <w:ind w:firstLine="720"/>
+        <w:jc w:val="both"/>
+      </w:pPr>
+      <w:r>
+        <w:t xml:space="preserve">The commonly used protocol is the </w:t>
       </w:r>
       <w:proofErr w:type="spellStart"/>
       <w:r>
@@ -1451,15 +1242,21 @@
       </w:r>
       <w:proofErr w:type="spellEnd"/>
       <w:r>
-        <w:t xml:space="preserve">-Hellman algorithm. With the said algorithm, the VCM and server will generate a new key that uses their own public and private keys to verify that the client and server are transmitting data to an authenticated client/server. Once there is a generated key and the key players are verified, it is the only time when the VCM will encrypt file (ERs) using its private key. After that, VCM will get the hash value of the file using the MD5, SHA, and </w:t>
+        <w:t xml:space="preserve">-Hellman that is under the asymmetric algorithm.  In this encryption protocol, two people who have not contacted each other before can communicate by sharing a secret key to use for encryption. This protocol is a one-way function which means that it is easy to encrypt but difficult to decrypt because </w:t>
+      </w:r>
+      <w:r>
+        <w:t>to</w:t>
+      </w:r>
+      <w:r>
+        <w:t xml:space="preserve"> match the same key there is a mathematical formula that must be followed. Moreover, </w:t>
       </w:r>
       <w:proofErr w:type="spellStart"/>
       <w:r>
-        <w:t>Bcrypt</w:t>
+        <w:t>Diffie</w:t>
       </w:r>
       <w:proofErr w:type="spellEnd"/>
       <w:r>
-        <w:t xml:space="preserve"> hashing algorithms. Then the VCM will once again encrypt the file using the </w:t>
+        <w:t xml:space="preserve">-Hellman is known to be used for avoiding attackers from interrupting the transportation of information between two persons. In implementing </w:t>
       </w:r>
       <w:proofErr w:type="spellStart"/>
       <w:r>
@@ -1467,7 +1264,7 @@
       </w:r>
       <w:proofErr w:type="spellEnd"/>
       <w:r>
-        <w:t xml:space="preserve">-Hellman generated key, as well as its hash values. Only then the VCM will send the encrypted file and hash values to the server key. The server key will decrypt the encrypted file and hash function using the </w:t>
+        <w:t xml:space="preserve">-Hellman, two end-users must mutually agree on positive whole numbers of two variables, such that one variable is a large prime number and the other variable is the generator of that prime number. Both end-users must choose a secret number then the user will compute for the public number. After computing for the public numbers, exchange of public numbers will take place. To finish, the computation of traded public numbers will result to their shared key without worrying about the other users obtaining this information. In conclusion, </w:t>
       </w:r>
       <w:proofErr w:type="spellStart"/>
       <w:r>
@@ -1475,7 +1272,7 @@
       </w:r>
       <w:proofErr w:type="spellEnd"/>
       <w:r>
-        <w:t xml:space="preserve">-Hellman generated key and the public key of the VCM. Server key will then get the hash value of the file to check if the hash values are the same key. </w:t>
+        <w:t>-Hellman is an effective protocol because of the way it protects a temporary key for communication session. (Retrieved on September 1, 2016/ http://searchsecurity.techtarget.com/definition/Diffie-Hellman-key-exchange).</w:t>
       </w:r>
     </w:p>
     <w:p>
@@ -1484,15 +1281,326 @@
         <w:jc w:val="both"/>
       </w:pPr>
       <w:r>
-        <w:t xml:space="preserve">The goal of the entire process is to send and receive data to authenticated sources only and verify that the data being received was not tampered with. With the said proposed system, it will eliminate the possibility of unofficial servers because for transmission of the election returns to occur, public and private key should be known to generate a key using the </w:t>
+        <w:t xml:space="preserve">Hash codes can also be called hash values, hash sums or simply hashes, but not hashish. Hash codes are produced by having a computer ingest any size of data and generating out a small set of hexadecimal numbers. For example, a hash code of “The Future of the Philippines” is 3c57-0b7c-a2d5-fc89-3cde-71d0-cd16-7412. Hash codes can be useful in the society that we have today. For instance, police officers use it as a forensic tool to capture criminals. It can also be used by photographers and songwriters </w:t>
+      </w:r>
+      <w:r>
+        <w:t>to</w:t>
+      </w:r>
+      <w:r>
+        <w:t xml:space="preserve"> protect their works for plagiarizers. Additionally, IT professional use hashes to secure and protect their files and verify the data that they’ve been receiving. </w:t>
+      </w:r>
+    </w:p>
+    <w:p>
+      <w:pPr>
+        <w:ind w:firstLine="720"/>
+        <w:jc w:val="both"/>
+      </w:pPr>
+      <w:r>
+        <w:t>An example of hash code algorithm is the MD5. In MD5, the probability of having an identical hash code is 1 in 340,282,366,920,938,463,463,374,607,431,768,211,456. Mathematicians believe that the algorithm of MD5 is weak because they have theoretically demonstrated that they can produce collisions wherein the same hash codes are produced for two different files or data. As a result, people have been switching to SHA-256 that produce hashes that unique for every</w:t>
+      </w:r>
+      <w:r>
+        <w:t xml:space="preserve"> </w:t>
+      </w:r>
+      <w:r>
+        <w:t>115,</w:t>
+      </w:r>
+      <w:r>
+        <w:t xml:space="preserve"> </w:t>
+      </w:r>
+      <w:r>
+        <w:t>792,</w:t>
+      </w:r>
+      <w:r>
+        <w:t xml:space="preserve"> </w:t>
+      </w:r>
+      <w:r>
+        <w:t>089,</w:t>
+      </w:r>
+      <w:r>
+        <w:t xml:space="preserve"> </w:t>
+      </w:r>
+      <w:r>
+        <w:t>237,</w:t>
+      </w:r>
+      <w:r>
+        <w:t xml:space="preserve"> </w:t>
+      </w:r>
+      <w:r>
+        <w:t>316,</w:t>
+      </w:r>
+      <w:r>
+        <w:t xml:space="preserve"> </w:t>
+      </w:r>
+      <w:r>
+        <w:t>195,</w:t>
+      </w:r>
+      <w:r>
+        <w:t xml:space="preserve"> </w:t>
+      </w:r>
+      <w:r>
+        <w:t>423,</w:t>
+      </w:r>
+      <w:r>
+        <w:t xml:space="preserve"> </w:t>
+      </w:r>
+      <w:r>
+        <w:t>570,</w:t>
+      </w:r>
+      <w:r>
+        <w:t xml:space="preserve"> </w:t>
+      </w:r>
+      <w:r>
+        <w:t>985,</w:t>
+      </w:r>
+      <w:r>
+        <w:t xml:space="preserve"> </w:t>
+      </w:r>
+      <w:r>
+        <w:t>008,</w:t>
+      </w:r>
+      <w:r>
+        <w:t xml:space="preserve"> </w:t>
+      </w:r>
+      <w:r>
+        <w:t>687,</w:t>
+      </w:r>
+      <w:r>
+        <w:t xml:space="preserve"> </w:t>
+      </w:r>
+      <w:r>
+        <w:t>907,</w:t>
+      </w:r>
+      <w:r>
+        <w:t xml:space="preserve"> </w:t>
+      </w:r>
+      <w:r>
+        <w:t>853,</w:t>
+      </w:r>
+      <w:r>
+        <w:t xml:space="preserve"> </w:t>
+      </w:r>
+      <w:r>
+        <w:t>269,</w:t>
+      </w:r>
+      <w:r>
+        <w:t xml:space="preserve"> </w:t>
+      </w:r>
+      <w:r>
+        <w:t>984,</w:t>
+      </w:r>
+      <w:r>
+        <w:t xml:space="preserve"> </w:t>
+      </w:r>
+      <w:r>
+        <w:t>665,</w:t>
+      </w:r>
+      <w:r>
+        <w:t xml:space="preserve"> </w:t>
+      </w:r>
+      <w:r>
+        <w:t>640,</w:t>
+      </w:r>
+      <w:r>
+        <w:t xml:space="preserve"> </w:t>
+      </w:r>
+      <w:r>
+        <w:t>564,</w:t>
+      </w:r>
+      <w:r>
+        <w:t xml:space="preserve"> </w:t>
+      </w:r>
+      <w:r>
+        <w:t>039,</w:t>
+      </w:r>
+      <w:r>
+        <w:t xml:space="preserve"> </w:t>
+      </w:r>
+      <w:r>
+        <w:t>457,</w:t>
+      </w:r>
+      <w:r>
+        <w:t xml:space="preserve"> </w:t>
+      </w:r>
+      <w:r>
+        <w:t>584,</w:t>
+      </w:r>
+      <w:r>
+        <w:t xml:space="preserve"> </w:t>
+      </w:r>
+      <w:r>
+        <w:t>007,</w:t>
+      </w:r>
+      <w:r>
+        <w:t xml:space="preserve"> </w:t>
+      </w:r>
+      <w:r>
+        <w:t>913,</w:t>
+      </w:r>
+      <w:r>
+        <w:t xml:space="preserve"> </w:t>
+      </w:r>
+      <w:r>
+        <w:t>129,</w:t>
+      </w:r>
+      <w:r>
+        <w:t xml:space="preserve"> </w:t>
+      </w:r>
+      <w:r>
+        <w:t>639,</w:t>
+      </w:r>
+      <w:r>
+        <w:t xml:space="preserve"> </w:t>
+      </w:r>
+      <w:r>
+        <w:t xml:space="preserve">936 instances. </w:t>
+      </w:r>
+    </w:p>
+    <w:p>
+      <w:pPr>
+        <w:ind w:firstLine="720"/>
+        <w:jc w:val="both"/>
+      </w:pPr>
+      <w:r>
+        <w:lastRenderedPageBreak/>
+        <w:t xml:space="preserve">The advantage of using a hash code is that it is an excellent detector for tampering and fraud. Although, the change of hash code is not a strong proof that there indeed is a crime committed. Instead, it can only be a trigger in </w:t>
+      </w:r>
+      <w:r>
+        <w:t>investigating</w:t>
+      </w:r>
+      <w:r>
+        <w:t>.</w:t>
+      </w:r>
+    </w:p>
+    <w:p>
+      <w:pPr>
+        <w:ind w:firstLine="720"/>
+        <w:jc w:val="both"/>
+      </w:pPr>
+      <w:r>
+        <w:t xml:space="preserve">Furthermore, hash codes cannot be decrypted because they are strictly one way operations. The only way to hack a hash code is to try a large possible number of inputs and hope for a match. An example was made by </w:t>
       </w:r>
       <w:proofErr w:type="spellStart"/>
       <w:r>
+        <w:t>Drexx</w:t>
+      </w:r>
+      <w:proofErr w:type="spellEnd"/>
+      <w:r>
+        <w:t xml:space="preserve"> </w:t>
+      </w:r>
+      <w:proofErr w:type="spellStart"/>
+      <w:r>
+        <w:t>Laggui</w:t>
+      </w:r>
+      <w:proofErr w:type="spellEnd"/>
+      <w:r>
+        <w:t xml:space="preserve">, principal consultant of </w:t>
+      </w:r>
+      <w:proofErr w:type="spellStart"/>
+      <w:r>
+        <w:t>Laggui</w:t>
+      </w:r>
+      <w:proofErr w:type="spellEnd"/>
+      <w:r>
+        <w:t xml:space="preserve"> &amp; Associates </w:t>
+      </w:r>
+      <w:proofErr w:type="spellStart"/>
+      <w:r>
+        <w:t>Inc</w:t>
+      </w:r>
+      <w:proofErr w:type="spellEnd"/>
+      <w:r>
+        <w:t xml:space="preserve"> that conducts vulnerability assessment, Internet penetration testing and computer forensics, if you want to crack a system password stored as an MD5 hash code, you’ll need to produce an MD5 hash of every possible password you think you know and then compare each of those hash codes you have against the stored password hash code. If you find a match, then you can be certain that your guessed password is the correct password. (Retrieved on September 1, 2016/ http://opinion.inquirer.net/94849/hashcode-5-things-you-need-to-know).</w:t>
+      </w:r>
+    </w:p>
+    <w:p>
+      <w:pPr>
+        <w:jc w:val="center"/>
+      </w:pPr>
+      <w:r>
+        <w:t>PROPOSED SOLUTION TO THE PROBLEM</w:t>
+      </w:r>
+    </w:p>
+    <w:p>
+      <w:pPr>
+        <w:ind w:firstLine="720"/>
+        <w:jc w:val="both"/>
+      </w:pPr>
+      <w:r>
+        <w:t xml:space="preserve">The current system </w:t>
+      </w:r>
+      <w:r>
+        <w:t>only provides a hash value that would secure the integrity of the data. However, it lacks the security mechanism that would address confidentiality of the system which makes it possible for other servers aside from the official servers to exist in the transmission of the election returns.</w:t>
+      </w:r>
+    </w:p>
+    <w:p>
+      <w:pPr>
+        <w:ind w:firstLine="720"/>
+        <w:jc w:val="both"/>
+      </w:pPr>
+      <w:r>
+        <w:t xml:space="preserve">As for the proposed solution </w:t>
+      </w:r>
+      <w:r>
+        <w:t xml:space="preserve">to </w:t>
+      </w:r>
+      <w:r>
+        <w:t>this issue, a hybrid public key infrastructure has to be implemented to not only authenticate the data being transmitted but to also allow</w:t>
+      </w:r>
+      <w:r>
+        <w:t xml:space="preserve"> the verification of the server</w:t>
+      </w:r>
+      <w:r>
+        <w:t>s</w:t>
+      </w:r>
+      <w:r>
+        <w:t>’</w:t>
+      </w:r>
+      <w:r>
+        <w:t xml:space="preserve"> authenticity. The process will start once the voting period ends </w:t>
+      </w:r>
+      <w:r>
+        <w:t>at</w:t>
+      </w:r>
+      <w:r>
+        <w:t xml:space="preserve"> 5:00pm of the election day.</w:t>
+      </w:r>
+      <w:r>
+        <w:t xml:space="preserve"> On the current system, the voting counting machine (VCM) will have to immediately send the election returns to the following servers: Municipal Board of Canvassers Server in the Consolidation and Canvassing System (CCS), Central Server, and Transparency Server. In the proposed system, the three said official servers will have to send an encrypted data to the VCM first with the use of the public key of the said VCM. This is to provide the VCM a go-signal to transmit the election returns. The VCM then</w:t>
+      </w:r>
+      <w:r>
+        <w:t xml:space="preserve"> will</w:t>
+      </w:r>
+      <w:r>
+        <w:t xml:space="preserve"> have to decrypt the data using its own p</w:t>
+      </w:r>
+      <w:r>
+        <w:t>rivate key to verify that the data was indeed from an authentic server in the system</w:t>
+      </w:r>
+      <w:r>
+        <w:t>. Once the identification of the servers is verified</w:t>
+      </w:r>
+      <w:r>
+        <w:t xml:space="preserve">, the VCM and the server can now create key exchange using the </w:t>
+      </w:r>
+      <w:proofErr w:type="spellStart"/>
+      <w:r>
         <w:t>Diffie</w:t>
       </w:r>
       <w:proofErr w:type="spellEnd"/>
       <w:r>
-        <w:t>-Hellman algorithm. Furthermore, layers of hash functions will verify whether the data received was tampered with by a third party.</w:t>
+        <w:t xml:space="preserve">-Hellman algorithm that will yield its own generated key. Once a key is generated, this will be used to encrypt the election returns and send to the servers. The servers will have to verify the hash value of </w:t>
+      </w:r>
+      <w:r>
+        <w:t xml:space="preserve">the election returns to </w:t>
+      </w:r>
+      <w:r>
+        <w:t>check the integrity of</w:t>
+      </w:r>
+      <w:r>
+        <w:t xml:space="preserve"> the data as well as its origin</w:t>
+      </w:r>
+      <w:r>
+        <w:t>.</w:t>
       </w:r>
     </w:p>
     <w:p>
@@ -1564,6 +1672,7 @@
         <w:jc w:val="both"/>
       </w:pPr>
       <w:r>
+        <w:lastRenderedPageBreak/>
         <w:t>Activity Diagram</w:t>
       </w:r>
     </w:p>
@@ -1716,7 +1825,7 @@
 </file>
 
 <file path=word/numbering.xml><?xml version="1.0" encoding="utf-8"?>
-<w:numbering xmlns:wpc="http://schemas.microsoft.com/office/word/2010/wordprocessingCanvas" xmlns:cx="http://schemas.microsoft.com/office/drawing/2014/chartex" xmlns:cx1="http://schemas.microsoft.com/office/drawing/2015/9/8/chartex" xmlns:cx2="http://schemas.microsoft.com/office/drawing/2015/10/21/chartex" xmlns:cx3="http://schemas.microsoft.com/office/drawing/2016/5/9/chartex" xmlns:cx4="http://schemas.microsoft.com/office/drawing/2016/5/10/chartex" xmlns:cx5="http://schemas.microsoft.com/office/drawing/2016/5/11/chartex" xmlns:mc="http://schemas.openxmlformats.org/markup-compatibility/2006" xmlns:o="urn:schemas-microsoft-com:office:office" xmlns:r="http://schemas.openxmlformats.org/officeDocument/2006/relationships" xmlns:m="http://schemas.openxmlformats.org/officeDocument/2006/math" xmlns:v="urn:schemas-microsoft-com:vml" xmlns:wp14="http://schemas.microsoft.com/office/word/2010/wordprocessingDrawing" xmlns:wp="http://schemas.openxmlformats.org/drawingml/2006/wordprocessingDrawing" xmlns:w10="urn:schemas-microsoft-com:office:word" xmlns:w="http://schemas.openxmlformats.org/wordprocessingml/2006/main" xmlns:w14="http://schemas.microsoft.com/office/word/2010/wordml" xmlns:w15="http://schemas.microsoft.com/office/word/2012/wordml" xmlns:w16se="http://schemas.microsoft.com/office/word/2015/wordml/symex" xmlns:wpg="http://schemas.microsoft.com/office/word/2010/wordprocessingGroup" xmlns:wpi="http://schemas.microsoft.com/office/word/2010/wordprocessingInk" xmlns:wne="http://schemas.microsoft.com/office/word/2006/wordml" xmlns:wps="http://schemas.microsoft.com/office/word/2010/wordprocessingShape" mc:Ignorable="w14 w15 w16se wp14">
+<w:numbering xmlns:wpc="http://schemas.microsoft.com/office/word/2010/wordprocessingCanvas" xmlns:cx="http://schemas.microsoft.com/office/drawing/2014/chartex" xmlns:cx1="http://schemas.microsoft.com/office/drawing/2015/9/8/chartex" xmlns:cx2="http://schemas.microsoft.com/office/drawing/2015/10/21/chartex" xmlns:mc="http://schemas.openxmlformats.org/markup-compatibility/2006" xmlns:o="urn:schemas-microsoft-com:office:office" xmlns:r="http://schemas.openxmlformats.org/officeDocument/2006/relationships" xmlns:m="http://schemas.openxmlformats.org/officeDocument/2006/math" xmlns:v="urn:schemas-microsoft-com:vml" xmlns:wp14="http://schemas.microsoft.com/office/word/2010/wordprocessingDrawing" xmlns:wp="http://schemas.openxmlformats.org/drawingml/2006/wordprocessingDrawing" xmlns:w10="urn:schemas-microsoft-com:office:word" xmlns:w="http://schemas.openxmlformats.org/wordprocessingml/2006/main" xmlns:w14="http://schemas.microsoft.com/office/word/2010/wordml" xmlns:w15="http://schemas.microsoft.com/office/word/2012/wordml" xmlns:w16se="http://schemas.microsoft.com/office/word/2015/wordml/symex" xmlns:wpg="http://schemas.microsoft.com/office/word/2010/wordprocessingGroup" xmlns:wpi="http://schemas.microsoft.com/office/word/2010/wordprocessingInk" xmlns:wne="http://schemas.microsoft.com/office/word/2006/wordml" xmlns:wps="http://schemas.microsoft.com/office/word/2010/wordprocessingShape" mc:Ignorable="w14 w15 w16se wp14">
   <w:abstractNum w:abstractNumId="0" w15:restartNumberingAfterBreak="0">
     <w:nsid w:val="0DFD45A8"/>
     <w:multiLevelType w:val="hybridMultilevel"/>
@@ -2204,7 +2313,7 @@
       </w:pPr>
     </w:pPrDefault>
   </w:docDefaults>
-  <w:latentStyles w:defLockedState="0" w:defUIPriority="99" w:defSemiHidden="0" w:defUnhideWhenUsed="0" w:defQFormat="0" w:count="374">
+  <w:latentStyles w:defLockedState="0" w:defUIPriority="99" w:defSemiHidden="0" w:defUnhideWhenUsed="0" w:defQFormat="0" w:count="372">
     <w:lsdException w:name="Normal" w:uiPriority="0" w:qFormat="1"/>
     <w:lsdException w:name="heading 1" w:uiPriority="9" w:qFormat="1"/>
     <w:lsdException w:name="heading 2" w:semiHidden="1" w:uiPriority="9" w:unhideWhenUsed="1" w:qFormat="1"/>
@@ -2310,6 +2419,7 @@
     <w:lsdException w:name="HTML Sample" w:semiHidden="1" w:unhideWhenUsed="1"/>
     <w:lsdException w:name="HTML Typewriter" w:semiHidden="1" w:unhideWhenUsed="1"/>
     <w:lsdException w:name="HTML Variable" w:semiHidden="1" w:unhideWhenUsed="1"/>
+    <w:lsdException w:name="Normal Table" w:semiHidden="1" w:unhideWhenUsed="1"/>
     <w:lsdException w:name="annotation subject" w:semiHidden="1" w:unhideWhenUsed="1"/>
     <w:lsdException w:name="No List" w:semiHidden="1" w:unhideWhenUsed="1"/>
     <w:lsdException w:name="Outline List 1" w:semiHidden="1" w:unhideWhenUsed="1"/>
@@ -2355,9 +2465,11 @@
     <w:lsdException w:name="Table Subtle 1" w:semiHidden="1" w:unhideWhenUsed="1"/>
     <w:lsdException w:name="Table Subtle 2" w:semiHidden="1" w:unhideWhenUsed="1"/>
     <w:lsdException w:name="Table Web 1" w:semiHidden="1" w:unhideWhenUsed="1"/>
+    <w:lsdException w:name="Table Web 2" w:semiHidden="1" w:unhideWhenUsed="1"/>
     <w:lsdException w:name="Table Web 3" w:semiHidden="1" w:unhideWhenUsed="1"/>
     <w:lsdException w:name="Balloon Text" w:semiHidden="1" w:unhideWhenUsed="1"/>
     <w:lsdException w:name="Table Grid" w:uiPriority="39"/>
+    <w:lsdException w:name="Table Theme" w:semiHidden="1" w:unhideWhenUsed="1"/>
     <w:lsdException w:name="Placeholder Text" w:semiHidden="1"/>
     <w:lsdException w:name="No Spacing" w:uiPriority="1" w:qFormat="1"/>
     <w:lsdException w:name="Light Shading" w:uiPriority="60"/>
@@ -2574,8 +2686,6 @@
     <w:lsdException w:name="List Table 6 Colorful Accent 6" w:uiPriority="51"/>
     <w:lsdException w:name="List Table 7 Colorful Accent 6" w:uiPriority="52"/>
     <w:lsdException w:name="Mention" w:semiHidden="1" w:unhideWhenUsed="1"/>
-    <w:lsdException w:name="Smart Hyperlink" w:semiHidden="1" w:unhideWhenUsed="1"/>
-    <w:lsdException w:name="Hashtag" w:semiHidden="1" w:unhideWhenUsed="1"/>
   </w:latentStyles>
   <w:style w:type="paragraph" w:default="1" w:styleId="Normal">
     <w:name w:val="Normal"/>

</xml_diff>

<commit_message>
Outlined results and discussion
</commit_message>
<xml_diff>
--- a/Documentation/Research Paper/AES Research Paper.docx
+++ b/Documentation/Research Paper/AES Research Paper.docx
@@ -1,6 +1,6 @@
 
 <file path=word/document.xml><?xml version="1.0" encoding="utf-8"?>
-<w:document xmlns:wpc="http://schemas.microsoft.com/office/word/2010/wordprocessingCanvas" xmlns:cx="http://schemas.microsoft.com/office/drawing/2014/chartex" xmlns:cx1="http://schemas.microsoft.com/office/drawing/2015/9/8/chartex" xmlns:cx2="http://schemas.microsoft.com/office/drawing/2015/10/21/chartex" xmlns:mc="http://schemas.openxmlformats.org/markup-compatibility/2006" xmlns:o="urn:schemas-microsoft-com:office:office" xmlns:r="http://schemas.openxmlformats.org/officeDocument/2006/relationships" xmlns:m="http://schemas.openxmlformats.org/officeDocument/2006/math" xmlns:v="urn:schemas-microsoft-com:vml" xmlns:wp14="http://schemas.microsoft.com/office/word/2010/wordprocessingDrawing" xmlns:wp="http://schemas.openxmlformats.org/drawingml/2006/wordprocessingDrawing" xmlns:w10="urn:schemas-microsoft-com:office:word" xmlns:w="http://schemas.openxmlformats.org/wordprocessingml/2006/main" xmlns:w14="http://schemas.microsoft.com/office/word/2010/wordml" xmlns:w15="http://schemas.microsoft.com/office/word/2012/wordml" xmlns:w16se="http://schemas.microsoft.com/office/word/2015/wordml/symex" xmlns:wpg="http://schemas.microsoft.com/office/word/2010/wordprocessingGroup" xmlns:wpi="http://schemas.microsoft.com/office/word/2010/wordprocessingInk" xmlns:wne="http://schemas.microsoft.com/office/word/2006/wordml" xmlns:wps="http://schemas.microsoft.com/office/word/2010/wordprocessingShape" mc:Ignorable="w14 w15 w16se wp14">
+<w:document xmlns:wpc="http://schemas.microsoft.com/office/word/2010/wordprocessingCanvas" xmlns:cx="http://schemas.microsoft.com/office/drawing/2014/chartex" xmlns:cx1="http://schemas.microsoft.com/office/drawing/2015/9/8/chartex" xmlns:cx2="http://schemas.microsoft.com/office/drawing/2015/10/21/chartex" xmlns:cx3="http://schemas.microsoft.com/office/drawing/2016/5/9/chartex" xmlns:cx4="http://schemas.microsoft.com/office/drawing/2016/5/10/chartex" xmlns:cx5="http://schemas.microsoft.com/office/drawing/2016/5/11/chartex" xmlns:mc="http://schemas.openxmlformats.org/markup-compatibility/2006" xmlns:o="urn:schemas-microsoft-com:office:office" xmlns:r="http://schemas.openxmlformats.org/officeDocument/2006/relationships" xmlns:m="http://schemas.openxmlformats.org/officeDocument/2006/math" xmlns:v="urn:schemas-microsoft-com:vml" xmlns:wp14="http://schemas.microsoft.com/office/word/2010/wordprocessingDrawing" xmlns:wp="http://schemas.openxmlformats.org/drawingml/2006/wordprocessingDrawing" xmlns:w10="urn:schemas-microsoft-com:office:word" xmlns:w="http://schemas.openxmlformats.org/wordprocessingml/2006/main" xmlns:w14="http://schemas.microsoft.com/office/word/2010/wordml" xmlns:w15="http://schemas.microsoft.com/office/word/2012/wordml" xmlns:w16se="http://schemas.microsoft.com/office/word/2015/wordml/symex" xmlns:wpg="http://schemas.microsoft.com/office/word/2010/wordprocessingGroup" xmlns:wpi="http://schemas.microsoft.com/office/word/2010/wordprocessingInk" xmlns:wne="http://schemas.microsoft.com/office/word/2006/wordml" xmlns:wps="http://schemas.microsoft.com/office/word/2010/wordprocessingShape" mc:Ignorable="w14 w15 w16se wp14">
   <w:body>
     <w:p>
       <w:pPr>
@@ -18,29 +18,14 @@
     </w:p>
     <w:p>
       <w:pPr>
-        <w:jc w:val="both"/>
-      </w:pPr>
-      <w:r>
-        <w:tab/>
-        <w:t>The Philippines has been adopting the Automated Election System after years of adhering and relying on the Manual Voting System. It has been proven that the process became more efficient and generates results in a lesser time frame. However, complications are stil</w:t>
-      </w:r>
-      <w:r>
-        <w:t>l evident in present time. For i</w:t>
-      </w:r>
-      <w:r>
-        <w:t xml:space="preserve">nstance, </w:t>
-      </w:r>
-      <w:r>
-        <w:t xml:space="preserve">the possibility of </w:t>
-      </w:r>
-      <w:r>
-        <w:t xml:space="preserve">electoral fraud continues to </w:t>
-      </w:r>
-      <w:r>
-        <w:t>persist</w:t>
-      </w:r>
-      <w:r>
-        <w:t xml:space="preserve"> through </w:t>
+        <w:ind w:firstLine="360"/>
+        <w:jc w:val="both"/>
+      </w:pPr>
+      <w:r>
+        <w:t xml:space="preserve">In 2010, the Philippines adopted the Automated Election System (AES) to comply with the Republic Act No. 9369 which stated that the Commission on Election (COMELEC) should use an AES that establishes transparency and credibility. However, during the 2016 Presidential Election, the possibility of </w:t>
+      </w:r>
+      <w:r>
+        <w:t xml:space="preserve">electoral fraud continues to persist through </w:t>
       </w:r>
       <w:r>
         <w:t xml:space="preserve">the </w:t>
@@ -49,13 +34,7 @@
         <w:t xml:space="preserve">existence of </w:t>
       </w:r>
       <w:r>
-        <w:t>a secret server in the last presidential election</w:t>
-      </w:r>
-      <w:r>
-        <w:t xml:space="preserve">. </w:t>
-      </w:r>
-      <w:r>
-        <w:t xml:space="preserve">This study </w:t>
+        <w:t xml:space="preserve">a ‘secret server’ and the controversy behind the hashing algorithm used in system. The study </w:t>
       </w:r>
       <w:r>
         <w:t xml:space="preserve">aims to </w:t>
@@ -67,13 +46,27 @@
         <w:t xml:space="preserve"> a </w:t>
       </w:r>
       <w:r>
-        <w:t xml:space="preserve">technical solution that would eliminate the possibility of secret servers by implementing a public key infrastructure as security measures for the transmission of votes on the </w:t>
-      </w:r>
-      <w:r>
-        <w:t>server</w:t>
-      </w:r>
-      <w:r>
-        <w:t>-level.</w:t>
+        <w:t xml:space="preserve">technical solution that would eliminate the possibility of unofficial servers by implementing a public key infrastructure and using the </w:t>
+      </w:r>
+      <w:proofErr w:type="spellStart"/>
+      <w:r>
+        <w:t>Diffie</w:t>
+      </w:r>
+      <w:proofErr w:type="spellEnd"/>
+      <w:r>
+        <w:t xml:space="preserve">-Hellman algorithm as security measures for the transmission of votes on the server-level. </w:t>
+      </w:r>
+      <w:r>
+        <w:rPr>
+          <w:color w:val="FF0000"/>
+        </w:rPr>
+        <w:t xml:space="preserve">With the said approach, the Voting Counting Machine (VCM) will be able to verify if the server it is sending the election results to is indeed authenticated and an official server. </w:t>
+      </w:r>
+      <w:r>
+        <w:rPr>
+          <w:color w:val="ED7D31" w:themeColor="accent2"/>
+        </w:rPr>
+        <w:t>The credibility of the election returns will be restored once the likelihood of electoral fraud is removed from the system.</w:t>
       </w:r>
     </w:p>
     <w:p>
@@ -179,11 +172,11 @@
       </w:r>
       <w:proofErr w:type="spellEnd"/>
       <w:r>
-        <w:t xml:space="preserve">.  However, the normal process that should be done for the ER transmission as mandated by the law is to simply transmit the votes directly to the said servers. These servers are the Municipal Board of Canvassing Server, the Central Server, and the Transparency Server. Moreover, another problem being pointed out was that the “secret server” never undergone the initial source code review which is essential in every machine that would be used during </w:t>
+        <w:t xml:space="preserve">.  However, the normal process that should be done for the ER transmission as mandated by the law is to simply transmit the votes directly to the said servers. These servers are the Municipal Board of Canvassing Server, the Central Server, and the </w:t>
       </w:r>
       <w:r>
         <w:lastRenderedPageBreak/>
-        <w:t>the elections. Additionally, there were no watchers assigned in the said server putting the integrity of the May 2016 election under a cloud of doubt.</w:t>
+        <w:t>Transparency Server. Moreover, another problem being pointed out was that the “secret server” never undergone the initial source code review which is essential in every machine that would be used during the elections. Additionally, there were no watchers assigned in the said server putting the integrity of the May 2016 election under a cloud of doubt.</w:t>
       </w:r>
     </w:p>
     <w:p>
@@ -530,7 +523,7 @@
           <w:szCs w:val="24"/>
           <w:lang w:eastAsia="en-PH"/>
         </w:rPr>
-        <w:t xml:space="preserve">This research would significantly contribute to the goal of the COMELEC to conduct a fair and transparent election. Considering the impact of the elections in the overall condition and future of the Philippines, it is important to make sure that the voters’ choice reflect the outcome of the election. To do that, the system should be able to prevent and mitigate electoral fraud while ensuring that the voters have casted their votes in a way that is convenient and voter-friendly. This study will aim to determine the most appropriate methods to achieve the kind of system that does not manipulate the vote of the </w:t>
+        <w:t xml:space="preserve">This research would significantly contribute to the goal of the COMELEC to conduct a fair and transparent election. Considering the impact of the elections in the overall condition and future of the Philippines, it is important to make sure that the voters’ choice reflect the outcome of the election. To do that, the system should be able to prevent and mitigate electoral fraud while ensuring that the voters </w:t>
       </w:r>
       <w:r>
         <w:rPr>
@@ -539,7 +532,7 @@
           <w:lang w:eastAsia="en-PH"/>
         </w:rPr>
         <w:lastRenderedPageBreak/>
-        <w:t>people in any way through data gathering and research. In this manner, the people will be knowledgeable about how the system works and be informed and wise voters themselves.</w:t>
+        <w:t>have casted their votes in a way that is convenient and voter-friendly. This study will aim to determine the most appropriate methods to achieve the kind of system that does not manipulate the vote of the people in any way through data gathering and research. In this manner, the people will be knowledgeable about how the system works and be informed and wise voters themselves.</w:t>
       </w:r>
     </w:p>
     <w:p>
@@ -602,22 +595,7 @@
         <w:jc w:val="both"/>
       </w:pPr>
       <w:r>
-        <w:t xml:space="preserve">The scope of the study would only </w:t>
-      </w:r>
-      <w:r>
-        <w:t>include the issues and possible solutions for the</w:t>
-      </w:r>
-      <w:r>
-        <w:t xml:space="preserve"> security of the</w:t>
-      </w:r>
-      <w:r>
-        <w:t xml:space="preserve"> transmission </w:t>
-      </w:r>
-      <w:r>
-        <w:t>of election returns on the server-level of</w:t>
-      </w:r>
-      <w:r>
-        <w:t xml:space="preserve"> the automated election system in the Philippines. Further study on the other parts of the automated election system will no longer be covered.</w:t>
+        <w:t>The scope of the study would only include the issues and possible solutions for the security of the transmission of election returns on the server-level of the automated election system in the Philippines. Solutions for the issues present prior and subsequent the transmission of the election returns will not be provided in this study. The focus of the research will only be upon the elimination of transmission of election returns to unofficial servers as well as the validity of election returns being received. Further study on the other parts of the automated election system will no longer be covered.</w:t>
       </w:r>
     </w:p>
     <w:p>
@@ -682,7 +660,7 @@
         <w:tab/>
         <w:t xml:space="preserve">During the 2016 elections, congress will have their own server wherein the members of the senate and house of representatives can monitor the canvassing of the votes and to officially proclaim the winner for the national level. (Retrieved on August 27, 2016 / </w:t>
       </w:r>
-      <w:hyperlink r:id="rId5" w:history="1">
+      <w:hyperlink r:id="rId6" w:history="1">
         <w:r>
           <w:rPr>
             <w:rStyle w:val="Hyperlink"/>
@@ -716,6 +694,7 @@
         <w:jc w:val="both"/>
       </w:pPr>
       <w:r>
+        <w:lastRenderedPageBreak/>
         <w:t xml:space="preserve">During the 2016 elections, Bong </w:t>
       </w:r>
       <w:proofErr w:type="spellStart"/>
@@ -743,11 +722,7 @@
         <w:t xml:space="preserve"> has been keeping it from the public. </w:t>
       </w:r>
       <w:r>
-        <w:t xml:space="preserve">Instead of letting the ERs be directly transmitted to the three official servers, namely the CCS, Central Server, and the Transparency server, the results were first being processed and </w:t>
-      </w:r>
-      <w:r>
-        <w:lastRenderedPageBreak/>
-        <w:t xml:space="preserve">consolidated in the “Queue Server”. </w:t>
+        <w:t xml:space="preserve">Instead of letting the ERs be directly transmitted to the three official servers, namely the CCS, Central Server, and the Transparency server, the results were first being processed and consolidated in the “Queue Server”. </w:t>
       </w:r>
       <w:r>
         <w:t xml:space="preserve">Another problem with the secret server is that the source code being used was never reviewed despite of it being a requirement in the law. Moreover, there were no poll watchers assigned for these servers making it questionable to both the public and the administrators. According to a statement made by Rodriguez, a representative of Marcos’ camp, the integrity of the 2016 May elections has been questioned because of the unexpected situation made by the </w:t>
@@ -768,7 +743,7 @@
       <w:r>
         <w:t xml:space="preserve">. The ERs that were presented to the public did not come directly from the transparency server.  Alternatively, the results were first transmitted to a “Queue Server” where they were “consolidated and processed” and the “Queue Server” sends the data to the transparency servers which is against the law. (Retrieved on August 10, 2016/ </w:t>
       </w:r>
-      <w:hyperlink r:id="rId6" w:history="1">
+      <w:hyperlink r:id="rId7" w:history="1">
         <w:r>
           <w:t>http://www.manilatimes.net/smartmatic-admits-using-unofficial-servers/275442/</w:t>
         </w:r>
@@ -793,7 +768,7 @@
       <w:r>
         <w:t xml:space="preserve"> rigged the election results all three servers would have to be breached to make those results valid. (Retrieved on August 10, 2016/ </w:t>
       </w:r>
-      <w:hyperlink r:id="rId7" w:history="1">
+      <w:hyperlink r:id="rId8" w:history="1">
         <w:r>
           <w:t>https://kami.com.ph/9430-6-things-filipinos-know-vote-counting-machine-issue.html</w:t>
         </w:r>
@@ -860,7 +835,7 @@
       <w:r>
         <w:t xml:space="preserve"> verify the integrity of the files. (Retrieved on August 28, 2016/ </w:t>
       </w:r>
-      <w:hyperlink r:id="rId8" w:history="1">
+      <w:hyperlink r:id="rId9" w:history="1">
         <w:r>
           <w:t>http://www.thinkingpinoy.net/2016/05/bbm-vs-leni-comelec-smartmatic-obsolete-MD5-technology.html</w:t>
         </w:r>
@@ -875,9 +850,13 @@
         <w:jc w:val="both"/>
       </w:pPr>
       <w:r>
-        <w:t xml:space="preserve">On the other hand, Microsoft, a well-known software company, took a small step to increase the security of enterprises by following industry standards that weaker/shorter key lengths were no longer viable for production use. Microsoft announced a Security advisory that will block the MD5 hash algorithm. This hashing algorithm is quite long in the tooth and has not been a recommended hash for many years. (Retrieved on August 28, 2016 / </w:t>
-      </w:r>
-      <w:hyperlink r:id="rId9" w:history="1">
+        <w:t xml:space="preserve">On the other hand, Microsoft, a well-known software company, took a small step to increase the security of enterprises by following industry standards that weaker/shorter key lengths were no longer </w:t>
+      </w:r>
+      <w:r>
+        <w:lastRenderedPageBreak/>
+        <w:t xml:space="preserve">viable for production use. Microsoft announced a Security advisory that will block the MD5 hash algorithm. This hashing algorithm is quite long in the tooth and has not been a recommended hash for many years. (Retrieved on August 28, 2016 / </w:t>
+      </w:r>
+      <w:hyperlink r:id="rId10" w:history="1">
         <w:r>
           <w:t>https://pkisolutions.com/goodbye-md5-sooner-than-you-think/</w:t>
         </w:r>
@@ -892,7 +871,6 @@
         <w:jc w:val="both"/>
       </w:pPr>
       <w:r>
-        <w:lastRenderedPageBreak/>
         <w:t xml:space="preserve">Several researchers at the Chaos Communication Congress in Berlin showed the weakness of MD5 in which the same hash value was generated with two different files. Although it has been known that it is possible to generate the same hash value, this has been the first time to be demonstrated in just a matter of three days </w:t>
       </w:r>
       <w:r>
@@ -901,7 +879,7 @@
       <w:r>
         <w:t xml:space="preserve"> 200 Sony Playstation3 consoles. It is known a while back that it would take a few years for it to happen. Most industry companies have already been discouraging the use of MD5 for some time and promoting the use of stronger hashing algorithms such as SHA1. These new exploits will certainly push developers away from MD5 to avoid further complications. (Retrieved on August 28, 2016 / </w:t>
       </w:r>
-      <w:hyperlink r:id="rId10" w:history="1">
+      <w:hyperlink r:id="rId11" w:history="1">
         <w:r>
           <w:t>http://www.maravis.com/is-it-goodbye-md5/</w:t>
         </w:r>
@@ -926,7 +904,7 @@
       <w:r>
         <w:t xml:space="preserve">The Source code is a sequence of programming code typed by a computer programmer and is readable to humans. It is then converted into a machine readable form known as a compiled or executable program and is dependent to the source code. This is the reason why there should be a source-code review before being converted into an executable program. Each source code is handles by the MD5 command that generates hash codes which serves as the digital fingerprint.  The generated hash code is the assurance that whatever was been tested would be the same for the machines used for the elections. If someone changes even a single line of code, the resulting hash code would be different. (Retrieved on August 28, 2016 / </w:t>
       </w:r>
-      <w:hyperlink r:id="rId11" w:history="1">
+      <w:hyperlink r:id="rId12" w:history="1">
         <w:r>
           <w:t>http://www.thinkingpinoy.net/2016/05/bbm-bongbong-marcos-leni-robredo-comelec-hash-code-cheating-math.html</w:t>
         </w:r>
@@ -966,7 +944,7 @@
       <w:r>
         <w:t xml:space="preserve"> August 28, 2016 / </w:t>
       </w:r>
-      <w:hyperlink r:id="rId12" w:history="1">
+      <w:hyperlink r:id="rId13" w:history="1">
         <w:r>
           <w:t>https://www.reconnaissance.net/secure-document-news/issues/april-2016/</w:t>
         </w:r>
@@ -1006,14 +984,14 @@
         <w:jc w:val="both"/>
       </w:pPr>
       <w:r>
-        <w:t xml:space="preserve">In this study, the researchers designed an Internet voting system applicable for worldwide voting which was based on Ohkubo et al.’s scheme combined with Public Key Infrastructure. In the system, voter’s privacy was guaranteed by using blind signature and mix-net, and robustness which was provided through the threshold encryption scheme. A way of typical implementation for internet voting system </w:t>
-      </w:r>
-      <w:r>
-        <w:t>was proposed by employing Java technology. PKI allowed worldwide key distribution and “one certifi</w:t>
+        <w:t xml:space="preserve">In this study, the researchers designed an Internet voting system applicable for worldwide voting which was based on Ohkubo et al.’s scheme combined with Public Key Infrastructure. In the system, voter’s privacy was guaranteed by using blind signature and mix-net, and robustness which was provided </w:t>
       </w:r>
       <w:r>
         <w:lastRenderedPageBreak/>
-        <w:t xml:space="preserve">cate/one vote” policy. Therefore, anyone can participate </w:t>
+        <w:t xml:space="preserve">through the threshold encryption scheme. A way of typical implementation for internet voting system </w:t>
+      </w:r>
+      <w:r>
+        <w:t xml:space="preserve">was proposed by employing Java technology. PKI allowed worldwide key distribution and “one certificate/one vote” policy. Therefore, anyone can participate </w:t>
       </w:r>
       <w:r>
         <w:t>if the</w:t>
@@ -1024,7 +1002,7 @@
       <w:r>
         <w:t xml:space="preserve">(Retrieved on August 27, 2016 / </w:t>
       </w:r>
-      <w:hyperlink r:id="rId13" w:history="1">
+      <w:hyperlink r:id="rId14" w:history="1">
         <w:r>
           <w:t>http://citeseerx.ist.psu.edu/viewdoc/download;jsessionid=311B92E00249A90FA1A9557F7E3ABA46?doi=10.1.1.6.1111&amp;rep=rep1&amp;type=pdf</w:t>
         </w:r>
@@ -1104,11 +1082,11 @@
       </w:r>
       <w:proofErr w:type="spellEnd"/>
       <w:r>
-        <w:t xml:space="preserve">-Hellman protocol has been applied to many security protocols including the Security Sockets Layer(SSL), secure shell (SSH), and IP Sec because with proper authentication mechanisms, proper prime generation, and true randomness in picking variables, the protocol can be a powerful component in many </w:t>
+        <w:t xml:space="preserve">-Hellman protocol has been applied to many security protocols including the Security Sockets </w:t>
       </w:r>
       <w:r>
         <w:lastRenderedPageBreak/>
-        <w:t xml:space="preserve">a security measure. (Retrieved on November 10, 2016 /http://www.ijesit.com/Volume%201/Issue%202/IJESIT201211_12.pdf). In the current study, the researchers considered using the </w:t>
+        <w:t xml:space="preserve">Layer(SSL), secure shell (SSH), and IP Sec because with proper authentication mechanisms, proper prime generation, and true randomness in picking variables, the protocol can be a powerful component in many a security measure. (Retrieved on November 10, 2016 /http://www.ijesit.com/Volume%201/Issue%202/IJESIT201211_12.pdf). In the current study, the researchers considered using the </w:t>
       </w:r>
       <w:proofErr w:type="spellStart"/>
       <w:r>
@@ -1121,10 +1099,10 @@
     </w:p>
     <w:p>
       <w:pPr>
-        <w:jc w:val="both"/>
-      </w:pPr>
-      <w:r>
-        <w:t>A Study on the Hybrid Encryption Technology in the Security Transmission of Electronic Documents</w:t>
+        <w:jc w:val="center"/>
+      </w:pPr>
+      <w:r>
+        <w:t>THEORETICAL BACKGROUND</w:t>
       </w:r>
     </w:p>
     <w:p>
@@ -1133,529 +1111,587 @@
         <w:jc w:val="both"/>
       </w:pPr>
       <w:r>
-        <w:t xml:space="preserve">Through the years it has been evident that the transmission of data electronically created a new environment for users who seeks convenience and efficiency. With its development however, it is inevitable that complications may arise. For instance, there is a possibility that an electronic document intended to be seen by only selected individuals would be tampered, counterfeited, and repudiated. In order to solve those problems there should be an improvement in the security mechanisms used in today’s systems. A research by Hu </w:t>
-      </w:r>
-      <w:proofErr w:type="spellStart"/>
-      <w:r>
-        <w:t>Xinli</w:t>
-      </w:r>
-      <w:proofErr w:type="spellEnd"/>
-      <w:r>
-        <w:t xml:space="preserve"> and Ma </w:t>
-      </w:r>
-      <w:proofErr w:type="spellStart"/>
-      <w:r>
-        <w:t>Lianjie</w:t>
-      </w:r>
-      <w:proofErr w:type="spellEnd"/>
-      <w:r>
-        <w:t xml:space="preserve"> focuses on the development of a hybrid encryption technology which includes an encryption technology, digital digest, digital authentication and digital signature. Each module of the hybrid system has the ability to prevent malicious attacks that could affect the data or documents being transmitted. The Encryption technology is to ensure the confidentiality of information while the Digital Digest module is to ensure the integrity of information. On the other hand, digital authentication and digital signature technology can be certified to protect the Authentication identity, non-repudiation and non-counterfeit. By using the hybrid encryption technology designed, the security of electronic documents will be greatly improved. (Retrieved on November 10, 2016/ </w:t>
-      </w:r>
-      <w:hyperlink r:id="rId14" w:history="1">
-        <w:r>
-          <w:rPr>
-            <w:rStyle w:val="Hyperlink"/>
-          </w:rPr>
-          <w:t>https://www.computer.org/csdl/proceedings/isme/2010/4132/01/4132a060.pdf</w:t>
-        </w:r>
-      </w:hyperlink>
-      <w:r>
-        <w:t>).</w:t>
-      </w:r>
-      <w:r>
-        <w:t xml:space="preserve"> The present study being conducted used the idea of having a hybrid cryptography in securing the transmitted votes since the objective of both study is similar in terms of maintaining the integrity of files. The proposed system is proven to be attainable since there has already been past developments concerning the hybrid system. The same approach is incorporated as the researchers see the convenience and efficiency of the security algorithm. </w:t>
+        <w:t xml:space="preserve">A Public Key Infrastructure is a combination of software and procedures providing a means for managing keys and certificates and using them efficiently. Key and certificate management is the set of operations requires to create and maintain keys and certificates. One of the major points being addressed in a managed PKI is the creation of keys and certificates. A PKI must offer software support for key pair generation as well as certificate requests. Furthermore, there must be procedures to verify the identity of the user before allowing him to request a certificate. Next major point is private-key protection. These private keys are either used for decryption or digital signature so it </w:t>
+      </w:r>
+      <w:r>
+        <w:t>must</w:t>
+      </w:r>
+      <w:r>
+        <w:t xml:space="preserve"> have some reasonable level of protection. In this case, a strong password mechanism must be implemented to have an effective PKI. Now, if the user’s private-key has been compromised, the PKI must provide a means by which a certificate can be revoked. Backup and recovery, key and certificate update, and key history management are included in the major points to be addressed if a well-managed PKI is to be implemented. Retrieved on August 27, 2016 / http://www.cgi.com/files/white-papers/cgi_whpr_35_pki_e.pdf).</w:t>
+      </w:r>
+    </w:p>
+    <w:p>
+      <w:pPr>
+        <w:ind w:firstLine="720"/>
+        <w:jc w:val="both"/>
+      </w:pPr>
+      <w:r>
+        <w:t xml:space="preserve">In Asymmetric algorithm or Public key cryptography, two keys are used which is known as the public and private keys. One key is provided to cipher the data and the other key is provided to decipher the data. The key that is used to cipher data is publicly known but the other key that is used to decipher is a secret which means that the receiver holds the secret key and using this secret key the receiver can crack the encrypted texts sent by the others. So, a protected information cannot be accessed as long as there is no key.  To ensure the authentication, these keys must be verified and current. This algorithm uses hard math problems for the keys mainly by factoring two large numbers since computers are capable of multiplying large numbers but cannot easily factor the product therefore, it will take time to break the key.  Furthermore, its main concerns are the confidentiality, integrity, authentication and non-repudiation of information. The advantage of using this algorithm is that if one of the keys has been compromised then the other one is not affected and the guessing of the key algorithm is monitored. With this, it will be easier to distinguish an intruder. (Retrieved on August 31, 2016/https://cseweb.ucsd.edu/~mihir/cse207/w-asym.pdf) </w:t>
+      </w:r>
+      <w:r>
+        <w:t>.</w:t>
+      </w:r>
+    </w:p>
+    <w:p>
+      <w:pPr>
+        <w:ind w:firstLine="720"/>
+        <w:jc w:val="both"/>
+      </w:pPr>
+      <w:r>
+        <w:t xml:space="preserve">The commonly used protocol is the </w:t>
+      </w:r>
+      <w:proofErr w:type="spellStart"/>
+      <w:r>
+        <w:t>Diffie</w:t>
+      </w:r>
+      <w:proofErr w:type="spellEnd"/>
+      <w:r>
+        <w:t xml:space="preserve">-Hellman that is under the asymmetric algorithm.  In this encryption protocol, two people who have not contacted each other before can communicate by sharing a secret key to use for encryption. This protocol is a one-way function which means that it is easy to encrypt but difficult to decrypt because </w:t>
+      </w:r>
+      <w:r>
+        <w:t>to</w:t>
+      </w:r>
+      <w:r>
+        <w:t xml:space="preserve"> match the same key there is a mathematical formula that must be followed. Moreover, </w:t>
+      </w:r>
+      <w:proofErr w:type="spellStart"/>
+      <w:r>
+        <w:t>Diffie</w:t>
+      </w:r>
+      <w:proofErr w:type="spellEnd"/>
+      <w:r>
+        <w:t xml:space="preserve">-Hellman is known to be used for avoiding attackers from interrupting the transportation of information between two persons. In implementing </w:t>
+      </w:r>
+      <w:proofErr w:type="spellStart"/>
+      <w:r>
+        <w:t>Diffie</w:t>
+      </w:r>
+      <w:proofErr w:type="spellEnd"/>
+      <w:r>
+        <w:t xml:space="preserve">-Hellman, two end-users must mutually agree on positive whole numbers of two variables, such that one variable is a large prime number </w:t>
+      </w:r>
+      <w:r>
+        <w:lastRenderedPageBreak/>
+        <w:t xml:space="preserve">and the other variable is the generator of that prime number. Both end-users must choose a secret number then the user will compute for the public number. After computing for the public numbers, exchange of public numbers will take place. To finish, the computation of traded public numbers will result to their shared key without worrying about the other users obtaining this information. In conclusion, </w:t>
+      </w:r>
+      <w:proofErr w:type="spellStart"/>
+      <w:r>
+        <w:t>Diffie</w:t>
+      </w:r>
+      <w:proofErr w:type="spellEnd"/>
+      <w:r>
+        <w:t>-Hellman is an effective protocol because of the way it protects a temporary key for communication session. (Retrieved on September 1, 2016/ http://searchsecurity.techtarget.com/definition/Diffie-Hellman-key-exchange).</w:t>
+      </w:r>
+    </w:p>
+    <w:p>
+      <w:pPr>
+        <w:ind w:firstLine="720"/>
+        <w:jc w:val="both"/>
+      </w:pPr>
+      <w:r>
+        <w:t xml:space="preserve">Hash codes can also be called hash values, hash sums or simply hashes, but not hashish. Hash codes are produced by having a computer ingest any size of data and generating out a small set of hexadecimal numbers. For example, a hash code of “The Future of the Philippines” is 3c57-0b7c-a2d5-fc89-3cde-71d0-cd16-7412. Hash codes can be useful in the society that we have today. For instance, police officers use it as a forensic tool to capture criminals. It can also be used by photographers and songwriters </w:t>
+      </w:r>
+      <w:r>
+        <w:t>to</w:t>
+      </w:r>
+      <w:r>
+        <w:t xml:space="preserve"> protect their works for plagiarizers. Additionally, IT professional use hashes to secure and protect their files and verify the data that they’ve been receiving. </w:t>
+      </w:r>
+    </w:p>
+    <w:p>
+      <w:pPr>
+        <w:ind w:firstLine="720"/>
+        <w:jc w:val="both"/>
+      </w:pPr>
+      <w:r>
+        <w:t>An example of hash code algorithm is the MD5. In MD5, the probability of having an identical hash code is 1 in 340,282,366,920,938,463,463,374,607,431,768,211,456. Mathematicians believe that the algorithm of MD5 is weak because they have theoretically demonstrated that they can produce collisions wherein the same hash codes are produced for two different files or data. As a result, people have been switching to SHA-256 that produce hashes that unique for every</w:t>
+      </w:r>
+      <w:r>
+        <w:t xml:space="preserve"> </w:t>
+      </w:r>
+      <w:r>
+        <w:t>115,</w:t>
+      </w:r>
+      <w:r>
+        <w:t xml:space="preserve"> </w:t>
+      </w:r>
+      <w:r>
+        <w:t>792,</w:t>
+      </w:r>
+      <w:r>
+        <w:t xml:space="preserve"> </w:t>
+      </w:r>
+      <w:r>
+        <w:t>089,</w:t>
+      </w:r>
+      <w:r>
+        <w:t xml:space="preserve"> </w:t>
+      </w:r>
+      <w:r>
+        <w:t>237,</w:t>
+      </w:r>
+      <w:r>
+        <w:t xml:space="preserve"> </w:t>
+      </w:r>
+      <w:r>
+        <w:t>316,</w:t>
+      </w:r>
+      <w:r>
+        <w:t xml:space="preserve"> </w:t>
+      </w:r>
+      <w:r>
+        <w:t>195,</w:t>
+      </w:r>
+      <w:r>
+        <w:t xml:space="preserve"> </w:t>
+      </w:r>
+      <w:r>
+        <w:t>423,</w:t>
+      </w:r>
+      <w:r>
+        <w:t xml:space="preserve"> </w:t>
+      </w:r>
+      <w:r>
+        <w:t>570,</w:t>
+      </w:r>
+      <w:r>
+        <w:t xml:space="preserve"> </w:t>
+      </w:r>
+      <w:r>
+        <w:t>985,</w:t>
+      </w:r>
+      <w:r>
+        <w:t xml:space="preserve"> </w:t>
+      </w:r>
+      <w:r>
+        <w:t>008,</w:t>
+      </w:r>
+      <w:r>
+        <w:t xml:space="preserve"> </w:t>
+      </w:r>
+      <w:r>
+        <w:t>687,</w:t>
+      </w:r>
+      <w:r>
+        <w:t xml:space="preserve"> </w:t>
+      </w:r>
+      <w:r>
+        <w:t>907,</w:t>
+      </w:r>
+      <w:r>
+        <w:t xml:space="preserve"> </w:t>
+      </w:r>
+      <w:r>
+        <w:t>853,</w:t>
+      </w:r>
+      <w:r>
+        <w:t xml:space="preserve"> </w:t>
+      </w:r>
+      <w:r>
+        <w:t>269,</w:t>
+      </w:r>
+      <w:r>
+        <w:t xml:space="preserve"> </w:t>
+      </w:r>
+      <w:r>
+        <w:t>984,</w:t>
+      </w:r>
+      <w:r>
+        <w:t xml:space="preserve"> </w:t>
+      </w:r>
+      <w:r>
+        <w:t>665,</w:t>
+      </w:r>
+      <w:r>
+        <w:t xml:space="preserve"> </w:t>
+      </w:r>
+      <w:r>
+        <w:t>640,</w:t>
+      </w:r>
+      <w:r>
+        <w:t xml:space="preserve"> </w:t>
+      </w:r>
+      <w:r>
+        <w:t>564,</w:t>
+      </w:r>
+      <w:r>
+        <w:t xml:space="preserve"> </w:t>
+      </w:r>
+      <w:r>
+        <w:t>039,</w:t>
+      </w:r>
+      <w:r>
+        <w:t xml:space="preserve"> </w:t>
+      </w:r>
+      <w:r>
+        <w:t>457,</w:t>
+      </w:r>
+      <w:r>
+        <w:t xml:space="preserve"> </w:t>
+      </w:r>
+      <w:r>
+        <w:t>584,</w:t>
+      </w:r>
+      <w:r>
+        <w:t xml:space="preserve"> </w:t>
+      </w:r>
+      <w:r>
+        <w:t>007,</w:t>
+      </w:r>
+      <w:r>
+        <w:t xml:space="preserve"> </w:t>
+      </w:r>
+      <w:r>
+        <w:t>913,</w:t>
+      </w:r>
+      <w:r>
+        <w:t xml:space="preserve"> </w:t>
+      </w:r>
+      <w:r>
+        <w:t>129,</w:t>
+      </w:r>
+      <w:r>
+        <w:t xml:space="preserve"> </w:t>
+      </w:r>
+      <w:r>
+        <w:t>639,</w:t>
+      </w:r>
+      <w:r>
+        <w:t xml:space="preserve"> </w:t>
+      </w:r>
+      <w:r>
+        <w:t xml:space="preserve">936 instances. </w:t>
+      </w:r>
+    </w:p>
+    <w:p>
+      <w:pPr>
+        <w:ind w:firstLine="720"/>
+        <w:jc w:val="both"/>
+      </w:pPr>
+      <w:r>
+        <w:t xml:space="preserve">The advantage of using a hash code is that it is an excellent detector for tampering and fraud. Although, the change of hash code is not a strong proof that there indeed is a crime committed. Instead, it can only be a trigger in </w:t>
+      </w:r>
+      <w:r>
+        <w:t>investigating</w:t>
+      </w:r>
+      <w:r>
+        <w:t>.</w:t>
+      </w:r>
+    </w:p>
+    <w:p>
+      <w:pPr>
+        <w:ind w:firstLine="720"/>
+        <w:jc w:val="both"/>
+      </w:pPr>
+      <w:r>
+        <w:t xml:space="preserve">Furthermore, hash codes cannot be decrypted because they are strictly one way operations. The only way to hack a hash code is to try a large possible number of inputs and hope for a match. An example was made by </w:t>
+      </w:r>
+      <w:proofErr w:type="spellStart"/>
+      <w:r>
+        <w:t>Drexx</w:t>
+      </w:r>
+      <w:proofErr w:type="spellEnd"/>
+      <w:r>
+        <w:t xml:space="preserve"> </w:t>
+      </w:r>
+      <w:proofErr w:type="spellStart"/>
+      <w:r>
+        <w:t>Laggui</w:t>
+      </w:r>
+      <w:proofErr w:type="spellEnd"/>
+      <w:r>
+        <w:t xml:space="preserve">, principal consultant of </w:t>
+      </w:r>
+      <w:proofErr w:type="spellStart"/>
+      <w:r>
+        <w:t>Laggui</w:t>
+      </w:r>
+      <w:proofErr w:type="spellEnd"/>
+      <w:r>
+        <w:t xml:space="preserve"> &amp; Associates Inc that conducts vulnerability assessment, Internet penetration testing and computer forensics, if you want to crack a system password stored as an MD5 hash code, you’ll need to produce an MD5 hash of every possible password you think you know and then compare each of those hash codes you have against the stored password hash code. If you find a match, then you can be certain that your guessed password is the correct password. (Retrieved on September 1, 2016/ http://opinion.inquirer.net/94849/hashcode-5-things-you-need-to-know).</w:t>
+      </w:r>
+    </w:p>
+    <w:p>
+      <w:pPr>
+        <w:jc w:val="center"/>
+      </w:pPr>
+      <w:r>
+        <w:t>PROPOSED SOLUTION TO THE PROBLEM</w:t>
+      </w:r>
+    </w:p>
+    <w:p>
+      <w:pPr>
+        <w:ind w:firstLine="720"/>
+        <w:jc w:val="both"/>
+      </w:pPr>
+      <w:r>
+        <w:t>The current system only provides a hash value that would secure the integrity of the data. However, it lacks the security mechanism that would address confidentiality of the system which makes it possible for other servers aside from the official servers to exist in the transmission of the election returns.</w:t>
+      </w:r>
+    </w:p>
+    <w:p>
+      <w:pPr>
+        <w:ind w:firstLine="720"/>
+        <w:jc w:val="both"/>
+      </w:pPr>
+      <w:r>
+        <w:t xml:space="preserve">As for the proposed solution to this issue, a public key infrastructure has to be implemented to not only authenticate the data being transmitted but to also allow the verification of the servers’ authenticity. The process will start once the voting period ends at 5:00pm of the election day. In the proposed system, a server key will collect all the public keys of the voting counting machine (VCM). Assuming that </w:t>
+      </w:r>
+      <w:r>
+        <w:lastRenderedPageBreak/>
+        <w:t xml:space="preserve">the BEI have already digitally signed the election returns (ERs), the VCM will then send the ERs to the official servers. After doing so, the server will validate the authenticity of the VCM through the </w:t>
+      </w:r>
+      <w:proofErr w:type="spellStart"/>
+      <w:r>
+        <w:t>Diffie</w:t>
+      </w:r>
+      <w:proofErr w:type="spellEnd"/>
+      <w:r>
+        <w:t xml:space="preserve">-Hellman algorithm. With the said algorithm, the VCM and server will generate a new key that uses their own public and private keys to verify that the client and server are transmitting data to an authenticated client/server. Once there is a generated key and the key players are verified, it is the only time when the VCM will encrypt file (ERs) using its private key. After that, VCM will get the hash value of the file using the MD5, SHA, and </w:t>
+      </w:r>
+      <w:proofErr w:type="spellStart"/>
+      <w:r>
+        <w:t>Bcrypt</w:t>
+      </w:r>
+      <w:proofErr w:type="spellEnd"/>
+      <w:r>
+        <w:t xml:space="preserve"> hashing algorithms. Then the VCM will once again encrypt the file using the </w:t>
+      </w:r>
+      <w:proofErr w:type="spellStart"/>
+      <w:r>
+        <w:t>Diffie</w:t>
+      </w:r>
+      <w:proofErr w:type="spellEnd"/>
+      <w:r>
+        <w:t xml:space="preserve">-Hellman generated key, as well as its hash values. Only then the VCM will send the encrypted file and hash values to the server key. The server key will decrypt the encrypted file and hash function using the </w:t>
+      </w:r>
+      <w:proofErr w:type="spellStart"/>
+      <w:r>
+        <w:t>Diffie</w:t>
+      </w:r>
+      <w:proofErr w:type="spellEnd"/>
+      <w:r>
+        <w:t xml:space="preserve">-Hellman generated key and the public key of the VCM. Server key will then get the hash value of the file to check if the hash values are the same key. </w:t>
+      </w:r>
+    </w:p>
+    <w:p>
+      <w:pPr>
+        <w:ind w:firstLine="720"/>
+        <w:jc w:val="both"/>
+      </w:pPr>
+      <w:r>
+        <w:t xml:space="preserve">The goal of the entire process is to send and receive data to authenticated sources only and verify that the data being received was not tampered with. With the said proposed system, it will eliminate the possibility of unofficial servers because for transmission of the election returns to occur, public and private key should be known to generate a key using the </w:t>
+      </w:r>
+      <w:proofErr w:type="spellStart"/>
+      <w:r>
+        <w:t>Diffie</w:t>
+      </w:r>
+      <w:proofErr w:type="spellEnd"/>
+      <w:r>
+        <w:t>-Hellman algorithm. Furthermore, layers of hash functions will verify whether the data received was tampered with by a third party.</w:t>
+      </w:r>
+    </w:p>
+    <w:p>
+      <w:pPr>
+        <w:jc w:val="center"/>
+      </w:pPr>
+      <w:r>
+        <w:t>RESULTS AND DISCUSSIONS</w:t>
+      </w:r>
+    </w:p>
+    <w:p>
+      <w:pPr>
+        <w:pStyle w:val="ListParagraph"/>
+        <w:numPr>
+          <w:ilvl w:val="0"/>
+          <w:numId w:val="6"/>
+        </w:numPr>
+      </w:pPr>
+      <w:r>
+        <w:t xml:space="preserve">Introduce the </w:t>
+      </w:r>
+      <w:r>
+        <w:rPr>
+          <w:b/>
+        </w:rPr>
+        <w:t>prototype design</w:t>
+      </w:r>
+    </w:p>
+    <w:p>
+      <w:pPr>
+        <w:pStyle w:val="ListParagraph"/>
+        <w:numPr>
+          <w:ilvl w:val="1"/>
+          <w:numId w:val="6"/>
+        </w:numPr>
+      </w:pPr>
+      <w:r>
+        <w:t>Server will be set up including the keys of the VCMs. This server will be running on the background while waiting for the VCMs to transmit the results.</w:t>
+      </w:r>
+      <w:r>
+        <w:t xml:space="preserve"> Virtual machines can be used to demonstrated the possibility of this design.</w:t>
+      </w:r>
+    </w:p>
+    <w:p>
+      <w:pPr>
+        <w:pStyle w:val="ListParagraph"/>
+        <w:numPr>
+          <w:ilvl w:val="1"/>
+          <w:numId w:val="6"/>
+        </w:numPr>
+      </w:pPr>
+      <w:r>
+        <w:t>Once the poll closes, Board of Election Inspectors (BEIs) will log in to the system where they should transmit the election returns. The BEI will be redirected to a screen where they can upload the file of the result.</w:t>
+      </w:r>
+    </w:p>
+    <w:p>
+      <w:pPr>
+        <w:pStyle w:val="ListParagraph"/>
+        <w:numPr>
+          <w:ilvl w:val="1"/>
+          <w:numId w:val="6"/>
+        </w:numPr>
+      </w:pPr>
+      <w:r>
+        <w:t>The server will then check if the VCM sending the file is qualified to transmit such file. This will be known if these conditions are met:</w:t>
+      </w:r>
+    </w:p>
+    <w:p>
+      <w:pPr>
+        <w:pStyle w:val="ListParagraph"/>
+        <w:numPr>
+          <w:ilvl w:val="2"/>
+          <w:numId w:val="6"/>
+        </w:numPr>
+      </w:pPr>
+      <w:r>
+        <w:t>Key of the VCM is in the servers’ list of keys in the database.</w:t>
+      </w:r>
+    </w:p>
+    <w:p>
+      <w:pPr>
+        <w:pStyle w:val="ListParagraph"/>
+        <w:numPr>
+          <w:ilvl w:val="2"/>
+          <w:numId w:val="6"/>
+        </w:numPr>
+      </w:pPr>
+      <w:r>
+        <w:t>VCM have not sent any election returns prior to the one being sent.</w:t>
+      </w:r>
+    </w:p>
+    <w:p>
+      <w:pPr>
+        <w:pStyle w:val="ListParagraph"/>
+        <w:numPr>
+          <w:ilvl w:val="1"/>
+          <w:numId w:val="6"/>
+        </w:numPr>
+      </w:pPr>
+      <w:r>
+        <w:t xml:space="preserve">After validation, VCM and server will perform </w:t>
+      </w:r>
+      <w:proofErr w:type="spellStart"/>
+      <w:r>
+        <w:t>Diffie</w:t>
+      </w:r>
+      <w:proofErr w:type="spellEnd"/>
+      <w:r>
+        <w:t>-Hellman algorithm to generate a shared key.</w:t>
       </w:r>
       <w:bookmarkStart w:id="0" w:name="_GoBack"/>
       <w:bookmarkEnd w:id="0"/>
     </w:p>
     <w:p>
       <w:pPr>
+        <w:pStyle w:val="ListParagraph"/>
+        <w:numPr>
+          <w:ilvl w:val="1"/>
+          <w:numId w:val="6"/>
+        </w:numPr>
+      </w:pPr>
+      <w:r>
+        <w:t>VCM will perform necessary steps stated in the proposed solution.</w:t>
+      </w:r>
+    </w:p>
+    <w:p>
+      <w:pPr>
+        <w:pStyle w:val="ListParagraph"/>
+        <w:numPr>
+          <w:ilvl w:val="1"/>
+          <w:numId w:val="6"/>
+        </w:numPr>
+      </w:pPr>
+      <w:r>
+        <w:t>Once done, VCM will successfully send the election returns to the server with the security measures that comes with it.</w:t>
+      </w:r>
+    </w:p>
+    <w:p>
+      <w:pPr>
+        <w:pStyle w:val="ListParagraph"/>
+        <w:numPr>
+          <w:ilvl w:val="0"/>
+          <w:numId w:val="6"/>
+        </w:numPr>
+      </w:pPr>
+      <w:r>
+        <w:t>Insert screenshot here</w:t>
+      </w:r>
+    </w:p>
+    <w:p>
+      <w:pPr>
+        <w:pStyle w:val="ListParagraph"/>
+        <w:numPr>
+          <w:ilvl w:val="0"/>
+          <w:numId w:val="6"/>
+        </w:numPr>
+      </w:pPr>
+    </w:p>
+    <w:p>
+      <w:pPr>
         <w:jc w:val="center"/>
       </w:pPr>
       <w:r>
-        <w:t>THEORETICAL BACKGROUND</w:t>
-      </w:r>
-    </w:p>
-    <w:p>
-      <w:pPr>
-        <w:ind w:firstLine="720"/>
-        <w:jc w:val="both"/>
-      </w:pPr>
-      <w:r>
-        <w:t xml:space="preserve">A Public Key Infrastructure is a combination of software and procedures providing a means for managing keys and certificates and using them efficiently. Key and certificate management is the set of operations requires to create and maintain keys and certificates. One of the major points being addressed in a managed PKI is the creation of keys and certificates. A PKI must offer software support for key pair generation as well as certificate requests. Furthermore, there must be procedures to verify the identity of the user before allowing him to request a certificate. Next major point is private-key protection. These private keys are either used for decryption or digital signature so it </w:t>
-      </w:r>
-      <w:r>
-        <w:t>must</w:t>
-      </w:r>
-      <w:r>
-        <w:t xml:space="preserve"> have some reasonable level of protection. In this case, a strong password mechanism must be implemented to have an effective PKI. Now, if the user’s private-key has been compromised, the PKI must provide a means by which a certificate can be revoked. Backup and recovery, key and certificate update, and key history management are included in the major points to be addressed if a well-managed PKI is to be implemented. Retrieved on August 27, 2016 / http://www.cgi.com/files/white-papers/cgi_whpr_35_pki_e.pdf).</w:t>
-      </w:r>
-    </w:p>
-    <w:p>
-      <w:pPr>
-        <w:ind w:firstLine="720"/>
-        <w:jc w:val="both"/>
-      </w:pPr>
-      <w:r>
-        <w:t xml:space="preserve">In Asymmetric algorithm or Public key cryptography, two keys are used which is known as the public and private keys. One key is provided to cipher the data and the other key is provided to decipher the data. The key that is used to cipher data is publicly known but the other key that is used to decipher is a secret which means that the receiver holds the secret key and using this secret key the receiver can </w:t>
-      </w:r>
+        <w:t>CONCLUSIONS AND RECOMMENDATIONS</w:t>
+      </w:r>
+    </w:p>
+    <w:p>
+      <w:pPr>
+        <w:jc w:val="center"/>
+      </w:pPr>
+      <w:r>
+        <w:t>APPENDICES</w:t>
+      </w:r>
+    </w:p>
+    <w:p>
+      <w:pPr>
+        <w:jc w:val="both"/>
+      </w:pPr>
+      <w:r>
+        <w:t>Event Table</w:t>
+      </w:r>
+    </w:p>
+    <w:p>
+      <w:pPr>
+        <w:jc w:val="both"/>
+      </w:pPr>
+      <w:r>
+        <w:t>Context Diagram</w:t>
+      </w:r>
+    </w:p>
+    <w:p>
+      <w:pPr>
+        <w:jc w:val="both"/>
+      </w:pPr>
+      <w:r>
+        <w:t>Data Flow Diagram</w:t>
+      </w:r>
+    </w:p>
+    <w:p>
+      <w:pPr>
+        <w:jc w:val="both"/>
+      </w:pPr>
       <w:r>
         <w:lastRenderedPageBreak/>
-        <w:t>crack the encrypted texts sent by the others. So, a protected information cannot be accessed as long as there is no key.  To ensure the authentication, these keys must be verified and current. This algorithm uses hard math problems for the keys mainly by factoring two large numbers since computers are capable of multiplying large numbers but cannot easily factor the product therefore, it will take time to break the key.  Furthermore, its main concerns are the confidentiality, integrity, authentication and non-repudiation of information. The advantage of using this algorithm is that if one of the keys has been compromised then the other one is not affected and the guessing of the key algorithm is monitored. With this, it will be easier to distinguish an intruder. (Retrieved on August 31, 2016/https://cseweb.ucs</w:t>
-      </w:r>
-      <w:r>
-        <w:t>d.edu/~mihir/cse207/w-asym.pdf).</w:t>
-      </w:r>
-    </w:p>
-    <w:p>
-      <w:pPr>
-        <w:ind w:firstLine="720"/>
-        <w:jc w:val="both"/>
-      </w:pPr>
-      <w:r>
-        <w:t>On the other hand, a Symmetric Algorithm</w:t>
-      </w:r>
-    </w:p>
-    <w:p>
-      <w:pPr>
-        <w:ind w:firstLine="720"/>
-        <w:jc w:val="both"/>
-      </w:pPr>
-    </w:p>
-    <w:p>
-      <w:pPr>
-        <w:ind w:firstLine="720"/>
-        <w:jc w:val="both"/>
-      </w:pPr>
-    </w:p>
-    <w:p>
-      <w:pPr>
-        <w:ind w:firstLine="720"/>
-        <w:jc w:val="both"/>
-      </w:pPr>
-      <w:r>
-        <w:t xml:space="preserve">The commonly used protocol is the </w:t>
-      </w:r>
-      <w:proofErr w:type="spellStart"/>
-      <w:r>
-        <w:t>Diffie</w:t>
-      </w:r>
-      <w:proofErr w:type="spellEnd"/>
-      <w:r>
-        <w:t xml:space="preserve">-Hellman that is under the asymmetric algorithm.  In this encryption protocol, two people who have not contacted each other before can communicate by sharing a secret key to use for encryption. This protocol is a one-way function which means that it is easy to encrypt but difficult to decrypt because </w:t>
-      </w:r>
-      <w:r>
-        <w:t>to</w:t>
-      </w:r>
-      <w:r>
-        <w:t xml:space="preserve"> match the same key there is a mathematical formula that must be followed. Moreover, </w:t>
-      </w:r>
-      <w:proofErr w:type="spellStart"/>
-      <w:r>
-        <w:t>Diffie</w:t>
-      </w:r>
-      <w:proofErr w:type="spellEnd"/>
-      <w:r>
-        <w:t xml:space="preserve">-Hellman is known to be used for avoiding attackers from interrupting the transportation of information between two persons. In implementing </w:t>
-      </w:r>
-      <w:proofErr w:type="spellStart"/>
-      <w:r>
-        <w:t>Diffie</w:t>
-      </w:r>
-      <w:proofErr w:type="spellEnd"/>
-      <w:r>
-        <w:t xml:space="preserve">-Hellman, two end-users must mutually agree on positive whole numbers of two variables, such that one variable is a large prime number and the other variable is the generator of that prime number. Both end-users must choose a secret number then the user will compute for the public number. After computing for the public numbers, exchange of public numbers will take place. To finish, the computation of traded public numbers will result to their shared key without worrying about the other users obtaining this information. In conclusion, </w:t>
-      </w:r>
-      <w:proofErr w:type="spellStart"/>
-      <w:r>
-        <w:t>Diffie</w:t>
-      </w:r>
-      <w:proofErr w:type="spellEnd"/>
-      <w:r>
-        <w:t>-Hellman is an effective protocol because of the way it protects a temporary key for communication session. (Retrieved on September 1, 2016/ http://searchsecurity.techtarget.com/definition/Diffie-Hellman-key-exchange).</w:t>
-      </w:r>
-    </w:p>
-    <w:p>
-      <w:pPr>
-        <w:ind w:firstLine="720"/>
-        <w:jc w:val="both"/>
-      </w:pPr>
-      <w:r>
-        <w:t xml:space="preserve">Hash codes can also be called hash values, hash sums or simply hashes, but not hashish. Hash codes are produced by having a computer ingest any size of data and generating out a small set of hexadecimal numbers. For example, a hash code of “The Future of the Philippines” is 3c57-0b7c-a2d5-fc89-3cde-71d0-cd16-7412. Hash codes can be useful in the society that we have today. For instance, police officers use it as a forensic tool to capture criminals. It can also be used by photographers and songwriters </w:t>
-      </w:r>
-      <w:r>
-        <w:t>to</w:t>
-      </w:r>
-      <w:r>
-        <w:t xml:space="preserve"> protect their works for plagiarizers. Additionally, IT professional use hashes to secure and protect their files and verify the data that they’ve been receiving. </w:t>
-      </w:r>
-    </w:p>
-    <w:p>
-      <w:pPr>
-        <w:ind w:firstLine="720"/>
-        <w:jc w:val="both"/>
-      </w:pPr>
-      <w:r>
-        <w:t>An example of hash code algorithm is the MD5. In MD5, the probability of having an identical hash code is 1 in 340,282,366,920,938,463,463,374,607,431,768,211,456. Mathematicians believe that the algorithm of MD5 is weak because they have theoretically demonstrated that they can produce collisions wherein the same hash codes are produced for two different files or data. As a result, people have been switching to SHA-256 that produce hashes that unique for every</w:t>
-      </w:r>
-      <w:r>
-        <w:t xml:space="preserve"> </w:t>
-      </w:r>
-      <w:r>
-        <w:t>115,</w:t>
-      </w:r>
-      <w:r>
-        <w:t xml:space="preserve"> </w:t>
-      </w:r>
-      <w:r>
-        <w:t>792,</w:t>
-      </w:r>
-      <w:r>
-        <w:t xml:space="preserve"> </w:t>
-      </w:r>
-      <w:r>
-        <w:t>089,</w:t>
-      </w:r>
-      <w:r>
-        <w:t xml:space="preserve"> </w:t>
-      </w:r>
-      <w:r>
-        <w:t>237,</w:t>
-      </w:r>
-      <w:r>
-        <w:t xml:space="preserve"> </w:t>
-      </w:r>
-      <w:r>
-        <w:t>316,</w:t>
-      </w:r>
-      <w:r>
-        <w:t xml:space="preserve"> </w:t>
-      </w:r>
-      <w:r>
-        <w:t>195,</w:t>
-      </w:r>
-      <w:r>
-        <w:t xml:space="preserve"> </w:t>
-      </w:r>
-      <w:r>
-        <w:t>423,</w:t>
-      </w:r>
-      <w:r>
-        <w:t xml:space="preserve"> </w:t>
-      </w:r>
-      <w:r>
-        <w:t>570,</w:t>
-      </w:r>
-      <w:r>
-        <w:t xml:space="preserve"> </w:t>
-      </w:r>
-      <w:r>
-        <w:t>985,</w:t>
-      </w:r>
-      <w:r>
-        <w:t xml:space="preserve"> </w:t>
-      </w:r>
-      <w:r>
-        <w:t>008,</w:t>
-      </w:r>
-      <w:r>
-        <w:t xml:space="preserve"> </w:t>
-      </w:r>
-      <w:r>
-        <w:t>687,</w:t>
-      </w:r>
-      <w:r>
-        <w:t xml:space="preserve"> </w:t>
-      </w:r>
-      <w:r>
-        <w:t>907,</w:t>
-      </w:r>
-      <w:r>
-        <w:t xml:space="preserve"> </w:t>
-      </w:r>
-      <w:r>
-        <w:t>853,</w:t>
-      </w:r>
-      <w:r>
-        <w:t xml:space="preserve"> </w:t>
-      </w:r>
-      <w:r>
-        <w:t>269,</w:t>
-      </w:r>
-      <w:r>
-        <w:t xml:space="preserve"> </w:t>
-      </w:r>
-      <w:r>
-        <w:t>984,</w:t>
-      </w:r>
-      <w:r>
-        <w:t xml:space="preserve"> </w:t>
-      </w:r>
-      <w:r>
-        <w:t>665,</w:t>
-      </w:r>
-      <w:r>
-        <w:t xml:space="preserve"> </w:t>
-      </w:r>
-      <w:r>
-        <w:t>640,</w:t>
-      </w:r>
-      <w:r>
-        <w:t xml:space="preserve"> </w:t>
-      </w:r>
-      <w:r>
-        <w:t>564,</w:t>
-      </w:r>
-      <w:r>
-        <w:t xml:space="preserve"> </w:t>
-      </w:r>
-      <w:r>
-        <w:t>039,</w:t>
-      </w:r>
-      <w:r>
-        <w:t xml:space="preserve"> </w:t>
-      </w:r>
-      <w:r>
-        <w:t>457,</w:t>
-      </w:r>
-      <w:r>
-        <w:t xml:space="preserve"> </w:t>
-      </w:r>
-      <w:r>
-        <w:t>584,</w:t>
-      </w:r>
-      <w:r>
-        <w:t xml:space="preserve"> </w:t>
-      </w:r>
-      <w:r>
-        <w:t>007,</w:t>
-      </w:r>
-      <w:r>
-        <w:t xml:space="preserve"> </w:t>
-      </w:r>
-      <w:r>
-        <w:t>913,</w:t>
-      </w:r>
-      <w:r>
-        <w:t xml:space="preserve"> </w:t>
-      </w:r>
-      <w:r>
-        <w:t>129,</w:t>
-      </w:r>
-      <w:r>
-        <w:t xml:space="preserve"> </w:t>
-      </w:r>
-      <w:r>
-        <w:t>639,</w:t>
-      </w:r>
-      <w:r>
-        <w:t xml:space="preserve"> </w:t>
-      </w:r>
-      <w:r>
-        <w:t xml:space="preserve">936 instances. </w:t>
-      </w:r>
-    </w:p>
-    <w:p>
-      <w:pPr>
-        <w:ind w:firstLine="720"/>
-        <w:jc w:val="both"/>
-      </w:pPr>
-      <w:r>
-        <w:lastRenderedPageBreak/>
-        <w:t xml:space="preserve">The advantage of using a hash code is that it is an excellent detector for tampering and fraud. Although, the change of hash code is not a strong proof that there indeed is a crime committed. Instead, it can only be a trigger in </w:t>
-      </w:r>
-      <w:r>
-        <w:t>investigating</w:t>
-      </w:r>
-      <w:r>
-        <w:t>.</w:t>
-      </w:r>
-    </w:p>
-    <w:p>
-      <w:pPr>
-        <w:ind w:firstLine="720"/>
-        <w:jc w:val="both"/>
-      </w:pPr>
-      <w:r>
-        <w:t xml:space="preserve">Furthermore, hash codes cannot be decrypted because they are strictly one way operations. The only way to hack a hash code is to try a large possible number of inputs and hope for a match. An example was made by </w:t>
-      </w:r>
-      <w:proofErr w:type="spellStart"/>
-      <w:r>
-        <w:t>Drexx</w:t>
-      </w:r>
-      <w:proofErr w:type="spellEnd"/>
-      <w:r>
-        <w:t xml:space="preserve"> </w:t>
-      </w:r>
-      <w:proofErr w:type="spellStart"/>
-      <w:r>
-        <w:t>Laggui</w:t>
-      </w:r>
-      <w:proofErr w:type="spellEnd"/>
-      <w:r>
-        <w:t xml:space="preserve">, principal consultant of </w:t>
-      </w:r>
-      <w:proofErr w:type="spellStart"/>
-      <w:r>
-        <w:t>Laggui</w:t>
-      </w:r>
-      <w:proofErr w:type="spellEnd"/>
-      <w:r>
-        <w:t xml:space="preserve"> &amp; Associates </w:t>
-      </w:r>
-      <w:proofErr w:type="spellStart"/>
-      <w:r>
-        <w:t>Inc</w:t>
-      </w:r>
-      <w:proofErr w:type="spellEnd"/>
-      <w:r>
-        <w:t xml:space="preserve"> that conducts vulnerability assessment, Internet penetration testing and computer forensics, if you want to crack a system password stored as an MD5 hash code, you’ll need to produce an MD5 hash of every possible password you think you know and then compare each of those hash codes you have against the stored password hash code. If you find a match, then you can be certain that your guessed password is the correct password. (Retrieved on September 1, 2016/ http://opinion.inquirer.net/94849/hashcode-5-things-you-need-to-know).</w:t>
-      </w:r>
-    </w:p>
-    <w:p>
-      <w:pPr>
-        <w:jc w:val="center"/>
-      </w:pPr>
-      <w:r>
-        <w:t>PROPOSED SOLUTION TO THE PROBLEM</w:t>
-      </w:r>
-    </w:p>
-    <w:p>
-      <w:pPr>
-        <w:ind w:firstLine="720"/>
-        <w:jc w:val="both"/>
-      </w:pPr>
-      <w:r>
-        <w:t xml:space="preserve">The current system </w:t>
-      </w:r>
-      <w:r>
-        <w:t>only provides a hash value that would secure the integrity of the data. However, it lacks the security mechanism that would address confidentiality of the system which makes it possible for other servers aside from the official servers to exist in the transmission of the election returns.</w:t>
-      </w:r>
-    </w:p>
-    <w:p>
-      <w:pPr>
-        <w:ind w:firstLine="720"/>
-        <w:jc w:val="both"/>
-      </w:pPr>
-      <w:r>
-        <w:t xml:space="preserve">As for the proposed solution </w:t>
-      </w:r>
-      <w:r>
-        <w:t xml:space="preserve">to </w:t>
-      </w:r>
-      <w:r>
-        <w:t>this issue, a hybrid public key infrastructure has to be implemented to not only authenticate the data being transmitted but to also allow</w:t>
-      </w:r>
-      <w:r>
-        <w:t xml:space="preserve"> the verification of the server</w:t>
-      </w:r>
-      <w:r>
-        <w:t>s</w:t>
-      </w:r>
-      <w:r>
-        <w:t>’</w:t>
-      </w:r>
-      <w:r>
-        <w:t xml:space="preserve"> authenticity. The process will start once the voting period ends </w:t>
-      </w:r>
-      <w:r>
-        <w:t>at</w:t>
-      </w:r>
-      <w:r>
-        <w:t xml:space="preserve"> 5:00pm of the election day.</w:t>
-      </w:r>
-      <w:r>
-        <w:t xml:space="preserve"> On the current system, the voting counting machine (VCM) will have to immediately send the election returns to the following servers: Municipal Board of Canvassers Server in the Consolidation and Canvassing System (CCS), Central Server, and Transparency Server. In the proposed system, the three said official servers will have to send an encrypted data to the VCM first with the use of the public key of the said VCM. This is to provide the VCM a go-signal to transmit the election returns. The VCM then</w:t>
-      </w:r>
-      <w:r>
-        <w:t xml:space="preserve"> will</w:t>
-      </w:r>
-      <w:r>
-        <w:t xml:space="preserve"> have to decrypt the data using its own p</w:t>
-      </w:r>
-      <w:r>
-        <w:t>rivate key to verify that the data was indeed from an authentic server in the system</w:t>
-      </w:r>
-      <w:r>
-        <w:t>. Once the identification of the servers is verified</w:t>
-      </w:r>
-      <w:r>
-        <w:t xml:space="preserve">, the VCM and the server can now create key exchange using the </w:t>
-      </w:r>
-      <w:proofErr w:type="spellStart"/>
-      <w:r>
-        <w:t>Diffie</w:t>
-      </w:r>
-      <w:proofErr w:type="spellEnd"/>
-      <w:r>
-        <w:t xml:space="preserve">-Hellman algorithm that will yield its own generated key. Once a key is generated, this will be used to encrypt the election returns and send to the servers. The servers will have to verify the hash value of </w:t>
-      </w:r>
-      <w:r>
-        <w:t xml:space="preserve">the election returns to </w:t>
-      </w:r>
-      <w:r>
-        <w:t>check the integrity of</w:t>
-      </w:r>
-      <w:r>
-        <w:t xml:space="preserve"> the data as well as its origin</w:t>
-      </w:r>
-      <w:r>
-        <w:t>.</w:t>
-      </w:r>
-    </w:p>
-    <w:p>
-      <w:pPr>
-        <w:jc w:val="center"/>
-      </w:pPr>
-      <w:r>
-        <w:t>RESULTS AND DISCUSSIONS</w:t>
-      </w:r>
-    </w:p>
-    <w:p>
-      <w:pPr>
-        <w:jc w:val="center"/>
-      </w:pPr>
-      <w:r>
-        <w:t>CONCLUSIONS AND RECOMMENDATIONS</w:t>
-      </w:r>
-    </w:p>
-    <w:p>
-      <w:pPr>
-        <w:jc w:val="center"/>
-      </w:pPr>
-      <w:r>
-        <w:t>APPENDICES</w:t>
-      </w:r>
-    </w:p>
-    <w:p>
-      <w:pPr>
-        <w:jc w:val="both"/>
-      </w:pPr>
-      <w:r>
-        <w:t>Event Table</w:t>
-      </w:r>
-    </w:p>
-    <w:p>
-      <w:pPr>
-        <w:jc w:val="both"/>
-      </w:pPr>
-      <w:r>
-        <w:t>Context Diagram</w:t>
-      </w:r>
-    </w:p>
-    <w:p>
-      <w:pPr>
-        <w:jc w:val="both"/>
-      </w:pPr>
-      <w:r>
-        <w:t>Data Flow Diagram</w:t>
-      </w:r>
-    </w:p>
-    <w:p>
-      <w:pPr>
-        <w:jc w:val="both"/>
-      </w:pPr>
-      <w:r>
         <w:t>Use Case</w:t>
       </w:r>
     </w:p>
@@ -1672,7 +1708,6 @@
         <w:jc w:val="both"/>
       </w:pPr>
       <w:r>
-        <w:lastRenderedPageBreak/>
         <w:t>Activity Diagram</w:t>
       </w:r>
     </w:p>
@@ -1825,7 +1860,7 @@
 </file>
 
 <file path=word/numbering.xml><?xml version="1.0" encoding="utf-8"?>
-<w:numbering xmlns:wpc="http://schemas.microsoft.com/office/word/2010/wordprocessingCanvas" xmlns:cx="http://schemas.microsoft.com/office/drawing/2014/chartex" xmlns:cx1="http://schemas.microsoft.com/office/drawing/2015/9/8/chartex" xmlns:cx2="http://schemas.microsoft.com/office/drawing/2015/10/21/chartex" xmlns:mc="http://schemas.openxmlformats.org/markup-compatibility/2006" xmlns:o="urn:schemas-microsoft-com:office:office" xmlns:r="http://schemas.openxmlformats.org/officeDocument/2006/relationships" xmlns:m="http://schemas.openxmlformats.org/officeDocument/2006/math" xmlns:v="urn:schemas-microsoft-com:vml" xmlns:wp14="http://schemas.microsoft.com/office/word/2010/wordprocessingDrawing" xmlns:wp="http://schemas.openxmlformats.org/drawingml/2006/wordprocessingDrawing" xmlns:w10="urn:schemas-microsoft-com:office:word" xmlns:w="http://schemas.openxmlformats.org/wordprocessingml/2006/main" xmlns:w14="http://schemas.microsoft.com/office/word/2010/wordml" xmlns:w15="http://schemas.microsoft.com/office/word/2012/wordml" xmlns:w16se="http://schemas.microsoft.com/office/word/2015/wordml/symex" xmlns:wpg="http://schemas.microsoft.com/office/word/2010/wordprocessingGroup" xmlns:wpi="http://schemas.microsoft.com/office/word/2010/wordprocessingInk" xmlns:wne="http://schemas.microsoft.com/office/word/2006/wordml" xmlns:wps="http://schemas.microsoft.com/office/word/2010/wordprocessingShape" mc:Ignorable="w14 w15 w16se wp14">
+<w:numbering xmlns:wpc="http://schemas.microsoft.com/office/word/2010/wordprocessingCanvas" xmlns:cx="http://schemas.microsoft.com/office/drawing/2014/chartex" xmlns:cx1="http://schemas.microsoft.com/office/drawing/2015/9/8/chartex" xmlns:cx2="http://schemas.microsoft.com/office/drawing/2015/10/21/chartex" xmlns:cx3="http://schemas.microsoft.com/office/drawing/2016/5/9/chartex" xmlns:cx4="http://schemas.microsoft.com/office/drawing/2016/5/10/chartex" xmlns:cx5="http://schemas.microsoft.com/office/drawing/2016/5/11/chartex" xmlns:mc="http://schemas.openxmlformats.org/markup-compatibility/2006" xmlns:o="urn:schemas-microsoft-com:office:office" xmlns:r="http://schemas.openxmlformats.org/officeDocument/2006/relationships" xmlns:m="http://schemas.openxmlformats.org/officeDocument/2006/math" xmlns:v="urn:schemas-microsoft-com:vml" xmlns:wp14="http://schemas.microsoft.com/office/word/2010/wordprocessingDrawing" xmlns:wp="http://schemas.openxmlformats.org/drawingml/2006/wordprocessingDrawing" xmlns:w10="urn:schemas-microsoft-com:office:word" xmlns:w="http://schemas.openxmlformats.org/wordprocessingml/2006/main" xmlns:w14="http://schemas.microsoft.com/office/word/2010/wordml" xmlns:w15="http://schemas.microsoft.com/office/word/2012/wordml" xmlns:w16se="http://schemas.microsoft.com/office/word/2015/wordml/symex" xmlns:wpg="http://schemas.microsoft.com/office/word/2010/wordprocessingGroup" xmlns:wpi="http://schemas.microsoft.com/office/word/2010/wordprocessingInk" xmlns:wne="http://schemas.microsoft.com/office/word/2006/wordml" xmlns:wps="http://schemas.microsoft.com/office/word/2010/wordprocessingShape" mc:Ignorable="w14 w15 w16se wp14">
   <w:abstractNum w:abstractNumId="0" w15:restartNumberingAfterBreak="0">
     <w:nsid w:val="0DFD45A8"/>
     <w:multiLevelType w:val="hybridMultilevel"/>
@@ -2053,6 +2088,118 @@
     </w:lvl>
   </w:abstractNum>
   <w:abstractNum w:abstractNumId="2" w15:restartNumberingAfterBreak="0">
+    <w:nsid w:val="5DDF6F41"/>
+    <w:multiLevelType w:val="hybridMultilevel"/>
+    <w:tmpl w:val="09FC4742"/>
+    <w:lvl w:ilvl="0" w:tplc="3626A7C6">
+      <w:numFmt w:val="bullet"/>
+      <w:lvlText w:val="-"/>
+      <w:lvlJc w:val="left"/>
+      <w:pPr>
+        <w:ind w:left="720" w:hanging="360"/>
+      </w:pPr>
+      <w:rPr>
+        <w:rFonts w:ascii="Calibri" w:eastAsiaTheme="minorHAnsi" w:hAnsi="Calibri" w:cs="Calibri" w:hint="default"/>
+      </w:rPr>
+    </w:lvl>
+    <w:lvl w:ilvl="1" w:tplc="34090003">
+      <w:start w:val="1"/>
+      <w:numFmt w:val="bullet"/>
+      <w:lvlText w:val="o"/>
+      <w:lvlJc w:val="left"/>
+      <w:pPr>
+        <w:ind w:left="1440" w:hanging="360"/>
+      </w:pPr>
+      <w:rPr>
+        <w:rFonts w:ascii="Courier New" w:hAnsi="Courier New" w:cs="Courier New" w:hint="default"/>
+      </w:rPr>
+    </w:lvl>
+    <w:lvl w:ilvl="2" w:tplc="34090005">
+      <w:start w:val="1"/>
+      <w:numFmt w:val="bullet"/>
+      <w:lvlText w:val=""/>
+      <w:lvlJc w:val="left"/>
+      <w:pPr>
+        <w:ind w:left="2160" w:hanging="360"/>
+      </w:pPr>
+      <w:rPr>
+        <w:rFonts w:ascii="Wingdings" w:hAnsi="Wingdings" w:hint="default"/>
+      </w:rPr>
+    </w:lvl>
+    <w:lvl w:ilvl="3" w:tplc="34090001" w:tentative="1">
+      <w:start w:val="1"/>
+      <w:numFmt w:val="bullet"/>
+      <w:lvlText w:val=""/>
+      <w:lvlJc w:val="left"/>
+      <w:pPr>
+        <w:ind w:left="2880" w:hanging="360"/>
+      </w:pPr>
+      <w:rPr>
+        <w:rFonts w:ascii="Symbol" w:hAnsi="Symbol" w:hint="default"/>
+      </w:rPr>
+    </w:lvl>
+    <w:lvl w:ilvl="4" w:tplc="34090003" w:tentative="1">
+      <w:start w:val="1"/>
+      <w:numFmt w:val="bullet"/>
+      <w:lvlText w:val="o"/>
+      <w:lvlJc w:val="left"/>
+      <w:pPr>
+        <w:ind w:left="3600" w:hanging="360"/>
+      </w:pPr>
+      <w:rPr>
+        <w:rFonts w:ascii="Courier New" w:hAnsi="Courier New" w:cs="Courier New" w:hint="default"/>
+      </w:rPr>
+    </w:lvl>
+    <w:lvl w:ilvl="5" w:tplc="34090005" w:tentative="1">
+      <w:start w:val="1"/>
+      <w:numFmt w:val="bullet"/>
+      <w:lvlText w:val=""/>
+      <w:lvlJc w:val="left"/>
+      <w:pPr>
+        <w:ind w:left="4320" w:hanging="360"/>
+      </w:pPr>
+      <w:rPr>
+        <w:rFonts w:ascii="Wingdings" w:hAnsi="Wingdings" w:hint="default"/>
+      </w:rPr>
+    </w:lvl>
+    <w:lvl w:ilvl="6" w:tplc="34090001" w:tentative="1">
+      <w:start w:val="1"/>
+      <w:numFmt w:val="bullet"/>
+      <w:lvlText w:val=""/>
+      <w:lvlJc w:val="left"/>
+      <w:pPr>
+        <w:ind w:left="5040" w:hanging="360"/>
+      </w:pPr>
+      <w:rPr>
+        <w:rFonts w:ascii="Symbol" w:hAnsi="Symbol" w:hint="default"/>
+      </w:rPr>
+    </w:lvl>
+    <w:lvl w:ilvl="7" w:tplc="34090003" w:tentative="1">
+      <w:start w:val="1"/>
+      <w:numFmt w:val="bullet"/>
+      <w:lvlText w:val="o"/>
+      <w:lvlJc w:val="left"/>
+      <w:pPr>
+        <w:ind w:left="5760" w:hanging="360"/>
+      </w:pPr>
+      <w:rPr>
+        <w:rFonts w:ascii="Courier New" w:hAnsi="Courier New" w:cs="Courier New" w:hint="default"/>
+      </w:rPr>
+    </w:lvl>
+    <w:lvl w:ilvl="8" w:tplc="34090005" w:tentative="1">
+      <w:start w:val="1"/>
+      <w:numFmt w:val="bullet"/>
+      <w:lvlText w:val=""/>
+      <w:lvlJc w:val="left"/>
+      <w:pPr>
+        <w:ind w:left="6480" w:hanging="360"/>
+      </w:pPr>
+      <w:rPr>
+        <w:rFonts w:ascii="Wingdings" w:hAnsi="Wingdings" w:hint="default"/>
+      </w:rPr>
+    </w:lvl>
+  </w:abstractNum>
+  <w:abstractNum w:abstractNumId="3" w15:restartNumberingAfterBreak="0">
     <w:nsid w:val="6DF35DB8"/>
     <w:multiLevelType w:val="hybridMultilevel"/>
     <w:tmpl w:val="2E888D2E"/>
@@ -2165,7 +2312,7 @@
       </w:rPr>
     </w:lvl>
   </w:abstractNum>
-  <w:abstractNum w:abstractNumId="3" w15:restartNumberingAfterBreak="0">
+  <w:abstractNum w:abstractNumId="4" w15:restartNumberingAfterBreak="0">
     <w:nsid w:val="6F1D032B"/>
     <w:multiLevelType w:val="hybridMultilevel"/>
     <w:tmpl w:val="8C74DB94"/>
@@ -2285,13 +2432,16 @@
     <w:abstractNumId w:val="0"/>
   </w:num>
   <w:num w:numId="3">
-    <w:abstractNumId w:val="2"/>
+    <w:abstractNumId w:val="3"/>
   </w:num>
   <w:num w:numId="4">
-    <w:abstractNumId w:val="3"/>
+    <w:abstractNumId w:val="4"/>
   </w:num>
   <w:num w:numId="5">
     <w:abstractNumId w:val="1"/>
+  </w:num>
+  <w:num w:numId="6">
+    <w:abstractNumId w:val="2"/>
   </w:num>
 </w:numbering>
 </file>
@@ -2313,7 +2463,7 @@
       </w:pPr>
     </w:pPrDefault>
   </w:docDefaults>
-  <w:latentStyles w:defLockedState="0" w:defUIPriority="99" w:defSemiHidden="0" w:defUnhideWhenUsed="0" w:defQFormat="0" w:count="372">
+  <w:latentStyles w:defLockedState="0" w:defUIPriority="99" w:defSemiHidden="0" w:defUnhideWhenUsed="0" w:defQFormat="0" w:count="374">
     <w:lsdException w:name="Normal" w:uiPriority="0" w:qFormat="1"/>
     <w:lsdException w:name="heading 1" w:uiPriority="9" w:qFormat="1"/>
     <w:lsdException w:name="heading 2" w:semiHidden="1" w:uiPriority="9" w:unhideWhenUsed="1" w:qFormat="1"/>
@@ -2686,6 +2836,8 @@
     <w:lsdException w:name="List Table 6 Colorful Accent 6" w:uiPriority="51"/>
     <w:lsdException w:name="List Table 7 Colorful Accent 6" w:uiPriority="52"/>
     <w:lsdException w:name="Mention" w:semiHidden="1" w:unhideWhenUsed="1"/>
+    <w:lsdException w:name="Smart Hyperlink" w:semiHidden="1" w:unhideWhenUsed="1"/>
+    <w:lsdException w:name="Hashtag" w:semiHidden="1" w:unhideWhenUsed="1"/>
   </w:latentStyles>
   <w:style w:type="paragraph" w:default="1" w:styleId="Normal">
     <w:name w:val="Normal"/>
@@ -3099,4 +3251,16 @@
     </a:ext>
   </a:extLst>
 </a:theme>
+</file>
+
+<file path=customXml/item1.xml><?xml version="1.0" encoding="utf-8"?>
+<b:Sources xmlns:b="http://schemas.openxmlformats.org/officeDocument/2006/bibliography" xmlns="http://schemas.openxmlformats.org/officeDocument/2006/bibliography" SelectedStyle="\APASixthEditionOfficeOnline.xsl" StyleName="APA" Version="6"/>
+</file>
+
+<file path=customXml/itemProps1.xml><?xml version="1.0" encoding="utf-8"?>
+<ds:datastoreItem xmlns:ds="http://schemas.openxmlformats.org/officeDocument/2006/customXml" ds:itemID="{BDAD8B57-9265-4F24-8BC3-F9434D6E3DE8}">
+  <ds:schemaRefs>
+    <ds:schemaRef ds:uri="http://schemas.openxmlformats.org/officeDocument/2006/bibliography"/>
+  </ds:schemaRefs>
+</ds:datastoreItem>
 </file>
</xml_diff>

<commit_message>
Added an entry in RRL
</commit_message>
<xml_diff>
--- a/Documentation/Research Paper/AES Research Paper.docx
+++ b/Documentation/Research Paper/AES Research Paper.docx
@@ -1,6 +1,6 @@
 
 <file path=word/document.xml><?xml version="1.0" encoding="utf-8"?>
-<w:document xmlns:wpc="http://schemas.microsoft.com/office/word/2010/wordprocessingCanvas" xmlns:cx="http://schemas.microsoft.com/office/drawing/2014/chartex" xmlns:cx1="http://schemas.microsoft.com/office/drawing/2015/9/8/chartex" xmlns:cx2="http://schemas.microsoft.com/office/drawing/2015/10/21/chartex" xmlns:cx3="http://schemas.microsoft.com/office/drawing/2016/5/9/chartex" xmlns:cx4="http://schemas.microsoft.com/office/drawing/2016/5/10/chartex" xmlns:cx5="http://schemas.microsoft.com/office/drawing/2016/5/11/chartex" xmlns:mc="http://schemas.openxmlformats.org/markup-compatibility/2006" xmlns:o="urn:schemas-microsoft-com:office:office" xmlns:r="http://schemas.openxmlformats.org/officeDocument/2006/relationships" xmlns:m="http://schemas.openxmlformats.org/officeDocument/2006/math" xmlns:v="urn:schemas-microsoft-com:vml" xmlns:wp14="http://schemas.microsoft.com/office/word/2010/wordprocessingDrawing" xmlns:wp="http://schemas.openxmlformats.org/drawingml/2006/wordprocessingDrawing" xmlns:w10="urn:schemas-microsoft-com:office:word" xmlns:w="http://schemas.openxmlformats.org/wordprocessingml/2006/main" xmlns:w14="http://schemas.microsoft.com/office/word/2010/wordml" xmlns:w15="http://schemas.microsoft.com/office/word/2012/wordml" xmlns:w16se="http://schemas.microsoft.com/office/word/2015/wordml/symex" xmlns:wpg="http://schemas.microsoft.com/office/word/2010/wordprocessingGroup" xmlns:wpi="http://schemas.microsoft.com/office/word/2010/wordprocessingInk" xmlns:wne="http://schemas.microsoft.com/office/word/2006/wordml" xmlns:wps="http://schemas.microsoft.com/office/word/2010/wordprocessingShape" mc:Ignorable="w14 w15 w16se wp14">
+<w:document xmlns:wpc="http://schemas.microsoft.com/office/word/2010/wordprocessingCanvas" xmlns:cx="http://schemas.microsoft.com/office/drawing/2014/chartex" xmlns:cx1="http://schemas.microsoft.com/office/drawing/2015/9/8/chartex" xmlns:cx2="http://schemas.microsoft.com/office/drawing/2015/10/21/chartex" xmlns:mc="http://schemas.openxmlformats.org/markup-compatibility/2006" xmlns:o="urn:schemas-microsoft-com:office:office" xmlns:r="http://schemas.openxmlformats.org/officeDocument/2006/relationships" xmlns:m="http://schemas.openxmlformats.org/officeDocument/2006/math" xmlns:v="urn:schemas-microsoft-com:vml" xmlns:wp14="http://schemas.microsoft.com/office/word/2010/wordprocessingDrawing" xmlns:wp="http://schemas.openxmlformats.org/drawingml/2006/wordprocessingDrawing" xmlns:w10="urn:schemas-microsoft-com:office:word" xmlns:w="http://schemas.openxmlformats.org/wordprocessingml/2006/main" xmlns:w14="http://schemas.microsoft.com/office/word/2010/wordml" xmlns:w15="http://schemas.microsoft.com/office/word/2012/wordml" xmlns:w16se="http://schemas.microsoft.com/office/word/2015/wordml/symex" xmlns:wpg="http://schemas.microsoft.com/office/word/2010/wordprocessingGroup" xmlns:wpi="http://schemas.microsoft.com/office/word/2010/wordprocessingInk" xmlns:wne="http://schemas.microsoft.com/office/word/2006/wordml" xmlns:wps="http://schemas.microsoft.com/office/word/2010/wordprocessingShape" mc:Ignorable="w14 w15 w16se wp14">
   <w:body>
     <w:p>
       <w:pPr>
@@ -109,8 +109,6 @@
       <w:r>
         <w:t>servers</w:t>
       </w:r>
-      <w:bookmarkStart w:id="0" w:name="_GoBack"/>
-      <w:bookmarkEnd w:id="0"/>
       <w:r>
         <w:t>.</w:t>
       </w:r>
@@ -935,6 +933,25 @@
     </w:p>
     <w:p>
       <w:pPr>
+        <w:jc w:val="both"/>
+      </w:pPr>
+      <w:r>
+        <w:t>A Study on the Hybrid Encryption Technology in the Security Transmission of Electronic Documents</w:t>
+      </w:r>
+    </w:p>
+    <w:p>
+      <w:pPr>
+        <w:ind w:firstLine="720"/>
+        <w:jc w:val="both"/>
+      </w:pPr>
+      <w:bookmarkStart w:id="0" w:name="_GoBack"/>
+      <w:bookmarkEnd w:id="0"/>
+      <w:r>
+        <w:t>Through the years it has been evident that the transmission of data electronically created a new environment for users who seeks convenience and efficiency. With its development however, it is inevitable that complications may arise. For instance, there is a possibility that an electronic document intended to be seen by only selected individuals would be tampered, counterfeited, and repudiated. In order to solve those problems there should be an improvement in the security mechanisms used in today’s systems. A research by Hu Xinli and Ma Lianjie focuses on the development of a hybrid encryption technology which includes an encryption technology, digital digest, digital authentication and digital signature. Each module of the hybrid system has the ability to prevent malicious attacks that could affect the data or documents being transmitted. The Encryption technology is to ensure the confidentiality of information while the Digital Digest module is to ensure the integrity of information. On the other hand, digital authentication and digital signature technology can be certified to protect the Authentication identity, non-repudiation and non-counterfeit. By using the hybrid encryption technology designed, the security of electronic documents will be greatly improved. (Retrieved on November 10, 2016/ https://www.computer.org/csdl/proceedings/isme/2010/4132/01/4132a060.pdf).</w:t>
+      </w:r>
+    </w:p>
+    <w:p>
+      <w:pPr>
         <w:jc w:val="center"/>
       </w:pPr>
       <w:r>
@@ -962,7 +979,11 @@
         <w:jc w:val="both"/>
       </w:pPr>
       <w:r>
-        <w:t xml:space="preserve">In Asymmetric algorithm or Public key cryptography, two keys are used which is known as the public and private keys. One key is provided to cipher the data and the other key is provided to decipher the data. The key that is used to cipher data is publicly known but the other key that is used to decipher is a secret which means that the receiver holds the secret key and using this secret key the receiver can crack the encrypted texts sent by the others. So, a protected information cannot be accessed as long as there is no key.  To ensure the authentication, these keys must be verified and current. This algorithm uses hard math problems for the keys mainly by factoring two large numbers since computers are capable of multiplying large numbers but cannot easily factor the product therefore, it will take time to break the key.  Furthermore, its main concerns are the confidentiality, integrity, authentication and non-repudiation of information. The advantage of using this algorithm is that if one of the keys has been compromised then the other one is not affected and the guessing of the key algorithm is monitored. With this, it will be easier to distinguish an intruder. (Retrieved on August 31, 2016/https://cseweb.ucsd.edu/~mihir/cse207/w-asym.pdf) </w:t>
+        <w:t xml:space="preserve">In Asymmetric algorithm or Public key cryptography, two keys are used which is known as the public and private keys. One key is provided to cipher the data and the other key is provided to decipher the data. The key that is used to cipher data is publicly known but the other key that is used to decipher is a secret which means that the receiver holds the secret key and using this secret key the receiver can crack the encrypted texts sent by the others. So, a protected information cannot be accessed as long as there is no key.  To ensure the authentication, these keys must be verified and current. This algorithm uses hard math problems for the keys mainly by factoring two large numbers since computers are capable of multiplying large numbers but cannot easily factor the product therefore, it will take time to break the key.  Furthermore, its main concerns are the confidentiality, integrity, authentication and non-repudiation of information. The advantage of using this algorithm is that if one of the keys has been compromised then the other one is not affected and the guessing of the key algorithm is monitored. With this, it will be </w:t>
+      </w:r>
+      <w:r>
+        <w:lastRenderedPageBreak/>
+        <w:t xml:space="preserve">easier to distinguish an intruder. (Retrieved on August 31, 2016/https://cseweb.ucsd.edu/~mihir/cse207/w-asym.pdf) </w:t>
       </w:r>
       <w:r>
         <w:t>.</w:t>
@@ -980,11 +1001,220 @@
         <w:t>to</w:t>
       </w:r>
       <w:r>
-        <w:t xml:space="preserve"> match the same key there is a mathematical formula that must be followed. Moreover, Diffie-Hellman is known to be used for avoiding attackers from interrupting the transportation of information between two persons. In implementing Diffie-Hellman, two end-users must mutually agree on positive whole numbers of two variables, such that one variable is a large prime number and the other variable is the generator of that prime number. Both end-users must choose a secret number then the user will compute for the public number. After computing for the public numbers, exchange of public numbers will take place. To finish, the computation of traded public numbers will result to their shared key without worrying about the other users obtaining this information. In conclusion, Diffie-Hellman is an effective protocol because of the way it protects a temporary key for communication session. </w:t>
-      </w:r>
+        <w:t xml:space="preserve"> match the same key there is a mathematical formula that must be followed. Moreover, Diffie-Hellman is known to be used for avoiding attackers from interrupting the transportation of information between two persons. In implementing Diffie-Hellman, two end-users must mutually agree on positive whole numbers of two variables, such that one variable is a large prime number and the other variable is the generator of that prime number. Both end-users must choose a secret number then the user will compute for the public number. After computing for the public numbers, exchange of public numbers will take place. To finish, the computation of traded public numbers will result to their shared key without worrying about the other users obtaining this information. In conclusion, Diffie-Hellman is an effective protocol because of the way it protects a temporary key for communication session. (Retrieved on September 1, 2016/ http://searchsecurity.techtarget.com/definition/Diffie-Hellman-key-exchange).</w:t>
+      </w:r>
+    </w:p>
+    <w:p>
+      <w:pPr>
+        <w:ind w:firstLine="720"/>
+        <w:jc w:val="both"/>
+      </w:pPr>
+      <w:r>
+        <w:t xml:space="preserve">Hash codes can also be called hash values, hash sums or simply hashes, but not hashish. Hash codes are produced by having a computer ingest any size of data and generating out a small set of hexadecimal numbers. For example, a hash code of “The Future of the Philippines” is 3c57-0b7c-a2d5-fc89-3cde-71d0-cd16-7412. Hash codes can be useful in the society that we have today. For instance, police officers use it as a forensic tool to capture criminals. It can also be used by photographers and songwriters </w:t>
+      </w:r>
+      <w:r>
+        <w:t>to</w:t>
+      </w:r>
+      <w:r>
+        <w:t xml:space="preserve"> protect their works for plagiarizers. Additionally, IT professional use hashes to secure and protect their files and verify the data that they’ve been receiving. </w:t>
+      </w:r>
+    </w:p>
+    <w:p>
+      <w:pPr>
+        <w:ind w:firstLine="720"/>
+        <w:jc w:val="both"/>
+      </w:pPr>
+      <w:r>
+        <w:t>An example of hash code algorithm is the MD5. In MD5, the probability of having an identical hash code is 1 in 340,282,366,920,938,463,463,374,607,431,768,211,456. Mathematicians believe that the algorithm of MD5 is weak because they have theoretically demonstrated that they can produce collisions wherein the same hash codes are produced for two different files or data. As a result, people have been switching to SHA-256 that produce hashes that unique for every</w:t>
+      </w:r>
+      <w:r>
+        <w:t xml:space="preserve"> </w:t>
+      </w:r>
+      <w:r>
+        <w:t>115,</w:t>
+      </w:r>
+      <w:r>
+        <w:t xml:space="preserve"> </w:t>
+      </w:r>
+      <w:r>
+        <w:t>792,</w:t>
+      </w:r>
+      <w:r>
+        <w:t xml:space="preserve"> </w:t>
+      </w:r>
+      <w:r>
+        <w:t>089,</w:t>
+      </w:r>
+      <w:r>
+        <w:t xml:space="preserve"> </w:t>
+      </w:r>
+      <w:r>
+        <w:t>237,</w:t>
+      </w:r>
+      <w:r>
+        <w:t xml:space="preserve"> </w:t>
+      </w:r>
+      <w:r>
+        <w:t>316,</w:t>
+      </w:r>
+      <w:r>
+        <w:t xml:space="preserve"> </w:t>
+      </w:r>
+      <w:r>
+        <w:t>195,</w:t>
+      </w:r>
+      <w:r>
+        <w:t xml:space="preserve"> </w:t>
+      </w:r>
+      <w:r>
+        <w:t>423,</w:t>
+      </w:r>
+      <w:r>
+        <w:t xml:space="preserve"> </w:t>
+      </w:r>
+      <w:r>
+        <w:t>570,</w:t>
+      </w:r>
+      <w:r>
+        <w:t xml:space="preserve"> </w:t>
+      </w:r>
+      <w:r>
+        <w:t>985,</w:t>
+      </w:r>
+      <w:r>
+        <w:t xml:space="preserve"> </w:t>
+      </w:r>
+      <w:r>
+        <w:t>008,</w:t>
+      </w:r>
+      <w:r>
+        <w:t xml:space="preserve"> </w:t>
+      </w:r>
+      <w:r>
+        <w:t>687,</w:t>
+      </w:r>
+      <w:r>
+        <w:t xml:space="preserve"> </w:t>
+      </w:r>
+      <w:r>
+        <w:t>907,</w:t>
+      </w:r>
+      <w:r>
+        <w:t xml:space="preserve"> </w:t>
+      </w:r>
+      <w:r>
+        <w:t>853,</w:t>
+      </w:r>
+      <w:r>
+        <w:t xml:space="preserve"> </w:t>
+      </w:r>
+      <w:r>
+        <w:t>269,</w:t>
+      </w:r>
+      <w:r>
+        <w:t xml:space="preserve"> </w:t>
+      </w:r>
+      <w:r>
+        <w:t>984,</w:t>
+      </w:r>
+      <w:r>
+        <w:t xml:space="preserve"> </w:t>
+      </w:r>
+      <w:r>
+        <w:t>665,</w:t>
+      </w:r>
+      <w:r>
+        <w:t xml:space="preserve"> </w:t>
+      </w:r>
+      <w:r>
+        <w:t>640,</w:t>
+      </w:r>
+      <w:r>
+        <w:t xml:space="preserve"> </w:t>
+      </w:r>
+      <w:r>
+        <w:t>564,</w:t>
+      </w:r>
+      <w:r>
+        <w:t xml:space="preserve"> </w:t>
+      </w:r>
+      <w:r>
+        <w:t>039,</w:t>
+      </w:r>
+      <w:r>
+        <w:t xml:space="preserve"> </w:t>
+      </w:r>
+      <w:r>
+        <w:t>457,</w:t>
+      </w:r>
+      <w:r>
+        <w:t xml:space="preserve"> </w:t>
+      </w:r>
+      <w:r>
+        <w:t>584,</w:t>
+      </w:r>
+      <w:r>
+        <w:t xml:space="preserve"> </w:t>
+      </w:r>
+      <w:r>
+        <w:t>007,</w:t>
+      </w:r>
+      <w:r>
+        <w:t xml:space="preserve"> </w:t>
+      </w:r>
+      <w:r>
+        <w:t>913,</w:t>
+      </w:r>
+      <w:r>
+        <w:t xml:space="preserve"> </w:t>
+      </w:r>
+      <w:r>
+        <w:t>129,</w:t>
+      </w:r>
+      <w:r>
+        <w:t xml:space="preserve"> </w:t>
+      </w:r>
+      <w:r>
+        <w:t>639,</w:t>
+      </w:r>
+      <w:r>
+        <w:t xml:space="preserve"> </w:t>
+      </w:r>
+      <w:r>
+        <w:t xml:space="preserve">936 instances. </w:t>
+      </w:r>
+    </w:p>
+    <w:p>
+      <w:pPr>
+        <w:ind w:firstLine="720"/>
+        <w:jc w:val="both"/>
+      </w:pPr>
+      <w:r>
+        <w:t xml:space="preserve">The advantage of using a hash code is that it is an excellent detector for tampering and fraud. Although, the change of hash code is not a strong proof that there indeed is a crime committed. Instead, it can only be a trigger in </w:t>
+      </w:r>
+      <w:r>
+        <w:t>investigating</w:t>
+      </w:r>
+      <w:r>
+        <w:t>.</w:t>
+      </w:r>
+    </w:p>
+    <w:p>
+      <w:pPr>
+        <w:ind w:firstLine="720"/>
+        <w:jc w:val="both"/>
+      </w:pPr>
+      <w:r>
+        <w:t>Furthermore, hash codes cannot be decrypted because they are strictly one way operations. The only way to hack a hash code is to try a large possible number of inputs and hope for a match. An example was made by Drexx Laggui, principal consultant of Laggui &amp; Associates Inc that conducts vulnerability assessment, Internet penetration testing and computer forensics, if you want to crack a system password stored as an MD5 hash code, you’ll need to produce an MD5 hash of every possible password you think you know and then compare each of those hash codes you have against the stored password hash code. If you find a match, then you can be certain that your guessed password is the correct password. (Retrieved on September 1, 2016/ http://opinion.inquirer.net/94849/hashcode-5-things-you-need-to-know).</w:t>
+      </w:r>
+    </w:p>
+    <w:p>
+      <w:pPr>
+        <w:jc w:val="center"/>
+      </w:pPr>
       <w:r>
         <w:lastRenderedPageBreak/>
-        <w:t>(Retrieved on September 1, 2016/ http://searchsecurity.techtarget.com/definition/Diffie-Hellman-key-exchange).</w:t>
+        <w:t>PROPOSED SOLUTION TO THE PROBLEM</w:t>
       </w:r>
     </w:p>
     <w:p>
@@ -993,13 +1223,7 @@
         <w:jc w:val="both"/>
       </w:pPr>
       <w:r>
-        <w:t xml:space="preserve">Hash codes can also be called hash values, hash sums or simply hashes, but not hashish. Hash codes are produced by having a computer ingest any size of data and generating out a small set of hexadecimal numbers. For example, a hash code of “The Future of the Philippines” is 3c57-0b7c-a2d5-fc89-3cde-71d0-cd16-7412. Hash codes can be useful in the society that we have today. For instance, police officers use it as a forensic tool to capture criminals. It can also be used by photographers and songwriters </w:t>
-      </w:r>
-      <w:r>
-        <w:t>to</w:t>
-      </w:r>
-      <w:r>
-        <w:t xml:space="preserve"> protect their works for plagiarizers. Additionally, IT professional use hashes to secure and protect their files and verify the data that they’ve been receiving. </w:t>
+        <w:t>The current system only provides a hash value that would secure the integrity of the data. However, it lacks the security mechanism that would address confidentiality of the system which makes it possible for other servers aside from the official servers to exist in the transmission of the election returns.</w:t>
       </w:r>
     </w:p>
     <w:p>
@@ -1008,217 +1232,7 @@
         <w:jc w:val="both"/>
       </w:pPr>
       <w:r>
-        <w:t>An example of hash code algorithm is the MD5. In MD5, the probability of having an identical hash code is 1 in 340,282,366,920,938,463,463,374,607,431,768,211,456. Mathematicians believe that the algorithm of MD5 is weak because they have theoretically demonstrated that they can produce collisions wherein the same hash codes are produced for two different files or data. As a result, people have been switching to SHA-256 that produce hashes that unique for every</w:t>
-      </w:r>
-      <w:r>
-        <w:t xml:space="preserve"> </w:t>
-      </w:r>
-      <w:r>
-        <w:t>115,</w:t>
-      </w:r>
-      <w:r>
-        <w:t xml:space="preserve"> </w:t>
-      </w:r>
-      <w:r>
-        <w:t>792,</w:t>
-      </w:r>
-      <w:r>
-        <w:t xml:space="preserve"> </w:t>
-      </w:r>
-      <w:r>
-        <w:t>089,</w:t>
-      </w:r>
-      <w:r>
-        <w:t xml:space="preserve"> </w:t>
-      </w:r>
-      <w:r>
-        <w:t>237,</w:t>
-      </w:r>
-      <w:r>
-        <w:t xml:space="preserve"> </w:t>
-      </w:r>
-      <w:r>
-        <w:t>316,</w:t>
-      </w:r>
-      <w:r>
-        <w:t xml:space="preserve"> </w:t>
-      </w:r>
-      <w:r>
-        <w:t>195,</w:t>
-      </w:r>
-      <w:r>
-        <w:t xml:space="preserve"> </w:t>
-      </w:r>
-      <w:r>
-        <w:t>423,</w:t>
-      </w:r>
-      <w:r>
-        <w:t xml:space="preserve"> </w:t>
-      </w:r>
-      <w:r>
-        <w:t>570,</w:t>
-      </w:r>
-      <w:r>
-        <w:t xml:space="preserve"> </w:t>
-      </w:r>
-      <w:r>
-        <w:t>985,</w:t>
-      </w:r>
-      <w:r>
-        <w:t xml:space="preserve"> </w:t>
-      </w:r>
-      <w:r>
-        <w:t>008,</w:t>
-      </w:r>
-      <w:r>
-        <w:t xml:space="preserve"> </w:t>
-      </w:r>
-      <w:r>
-        <w:t>687,</w:t>
-      </w:r>
-      <w:r>
-        <w:t xml:space="preserve"> </w:t>
-      </w:r>
-      <w:r>
-        <w:t>907,</w:t>
-      </w:r>
-      <w:r>
-        <w:t xml:space="preserve"> </w:t>
-      </w:r>
-      <w:r>
-        <w:t>853,</w:t>
-      </w:r>
-      <w:r>
-        <w:t xml:space="preserve"> </w:t>
-      </w:r>
-      <w:r>
-        <w:t>269,</w:t>
-      </w:r>
-      <w:r>
-        <w:t xml:space="preserve"> </w:t>
-      </w:r>
-      <w:r>
-        <w:t>984,</w:t>
-      </w:r>
-      <w:r>
-        <w:t xml:space="preserve"> </w:t>
-      </w:r>
-      <w:r>
-        <w:t>665,</w:t>
-      </w:r>
-      <w:r>
-        <w:t xml:space="preserve"> </w:t>
-      </w:r>
-      <w:r>
-        <w:t>640,</w:t>
-      </w:r>
-      <w:r>
-        <w:t xml:space="preserve"> </w:t>
-      </w:r>
-      <w:r>
-        <w:t>564,</w:t>
-      </w:r>
-      <w:r>
-        <w:t xml:space="preserve"> </w:t>
-      </w:r>
-      <w:r>
-        <w:t>039,</w:t>
-      </w:r>
-      <w:r>
-        <w:t xml:space="preserve"> </w:t>
-      </w:r>
-      <w:r>
-        <w:t>457,</w:t>
-      </w:r>
-      <w:r>
-        <w:t xml:space="preserve"> </w:t>
-      </w:r>
-      <w:r>
-        <w:t>584,</w:t>
-      </w:r>
-      <w:r>
-        <w:t xml:space="preserve"> </w:t>
-      </w:r>
-      <w:r>
-        <w:t>007,</w:t>
-      </w:r>
-      <w:r>
-        <w:t xml:space="preserve"> </w:t>
-      </w:r>
-      <w:r>
-        <w:t>913,</w:t>
-      </w:r>
-      <w:r>
-        <w:t xml:space="preserve"> </w:t>
-      </w:r>
-      <w:r>
-        <w:t>129,</w:t>
-      </w:r>
-      <w:r>
-        <w:t xml:space="preserve"> </w:t>
-      </w:r>
-      <w:r>
-        <w:t>639,</w:t>
-      </w:r>
-      <w:r>
-        <w:t xml:space="preserve"> </w:t>
-      </w:r>
-      <w:r>
-        <w:t xml:space="preserve">936 instances. </w:t>
-      </w:r>
-    </w:p>
-    <w:p>
-      <w:pPr>
-        <w:ind w:firstLine="720"/>
-        <w:jc w:val="both"/>
-      </w:pPr>
-      <w:r>
-        <w:t xml:space="preserve">The advantage of using a hash code is that it is an excellent detector for tampering and fraud. Although, the change of hash code is not a strong proof that there indeed is a crime committed. Instead, it can only be a trigger in </w:t>
-      </w:r>
-      <w:r>
-        <w:t>investigating</w:t>
-      </w:r>
-      <w:r>
-        <w:t>.</w:t>
-      </w:r>
-    </w:p>
-    <w:p>
-      <w:pPr>
-        <w:ind w:firstLine="720"/>
-        <w:jc w:val="both"/>
-      </w:pPr>
-      <w:r>
-        <w:t>Furthermore, hash codes cannot be decrypted because they are strictly one way operations. The only way to hack a hash code is to try a large possible number of inputs and hope for a match. An example was made by Drexx Laggui, principal consultant of Laggui &amp; Associates Inc that conducts vulnerability assessment, Internet penetration testing and computer forensics, if you want to crack a system password stored as an MD5 hash code, you’ll need to produce an MD5 hash of every possible password you think you know and then compare each of those hash codes you have against the stored password hash code. If you find a match, then you can be certain that your guessed password is the correct password. (Retrieved on September 1, 2016/ http://opinion.inquirer.net/94849/hashcode-5-things-you-need-to-know).</w:t>
-      </w:r>
-    </w:p>
-    <w:p>
-      <w:pPr>
-        <w:jc w:val="center"/>
-      </w:pPr>
-      <w:r>
-        <w:t>PROPOSED SOLUTION TO THE PROBLEM</w:t>
-      </w:r>
-    </w:p>
-    <w:p>
-      <w:pPr>
-        <w:ind w:firstLine="720"/>
-        <w:jc w:val="both"/>
-      </w:pPr>
-      <w:r>
-        <w:t>The current system only provides a hash value that would secure the integrity of the data. However, it lacks the security mechanism that would address confidentiality of the system which makes it possible for other servers aside from the official servers to exist in the transmission of the election returns.</w:t>
-      </w:r>
-    </w:p>
-    <w:p>
-      <w:pPr>
-        <w:ind w:firstLine="720"/>
-        <w:jc w:val="both"/>
-      </w:pPr>
-      <w:r>
-        <w:t xml:space="preserve">As for the proposed solution to this issue, a public key infrastructure has to be implemented to not only authenticate the data being transmitted but to also allow the verification of the servers’ authenticity. The process will start once the voting period ends at 5:00pm of the election day. In the proposed system, a server key will collect all the public keys of the voting counting machine (VCM). Assuming that the BEI have already digitally signed the election returns (ERs), the VCM will then send the ERs to the official servers. After doing so, the server will validate the authenticity of the VCM through the Diffie-Hellman algorithm. With the said algorithm, the VCM and server will generate a new key that uses their own public and private keys to verify that the client and server are transmitting data to an authenticated client/server. Once there is a generated key and the key players are verified, it is the only time when the </w:t>
-      </w:r>
-      <w:r>
-        <w:lastRenderedPageBreak/>
-        <w:t xml:space="preserve">VCM will encrypt file (ERs) using its private key. After that, VCM will get the hash value of the file using the MD5, SHA, and Bcrypt hashing algorithms. Then the VCM will once again encrypt the file using the Diffie-Hellman generated key, as well as its hash values. Only then the VCM will send the encrypted file and hash values to the server key. The server key will decrypt the encrypted file and hash function using the Diffie-Hellman generated key and the public key of the VCM. Server key will then get the hash value of the file to check if the hash values are the same key. </w:t>
+        <w:t xml:space="preserve">As for the proposed solution to this issue, a public key infrastructure has to be implemented to not only authenticate the data being transmitted but to also allow the verification of the servers’ authenticity. The process will start once the voting period ends at 5:00pm of the election day. In the proposed system, a server key will collect all the public keys of the voting counting machine (VCM). Assuming that the BEI have already digitally signed the election returns (ERs), the VCM will then send the ERs to the official servers. After doing so, the server will validate the authenticity of the VCM through the Diffie-Hellman algorithm. With the said algorithm, the VCM and server will generate a new key that uses their own public and private keys to verify that the client and server are transmitting data to an authenticated client/server. Once there is a generated key and the key players are verified, it is the only time when the VCM will encrypt file (ERs) using its private key. After that, VCM will get the hash value of the file using the MD5, SHA, and Bcrypt hashing algorithms. Then the VCM will once again encrypt the file using the Diffie-Hellman generated key, as well as its hash values. Only then the VCM will send the encrypted file and hash values to the server key. The server key will decrypt the encrypted file and hash function using the Diffie-Hellman generated key and the public key of the VCM. Server key will then get the hash value of the file to check if the hash values are the same key. </w:t>
       </w:r>
     </w:p>
     <w:p>
@@ -1446,140 +1460,140 @@
         <w:jc w:val="both"/>
       </w:pPr>
       <w:r>
+        <w:t>Activity Diagram</w:t>
+      </w:r>
+    </w:p>
+    <w:p>
+      <w:pPr>
+        <w:jc w:val="center"/>
+      </w:pPr>
+    </w:p>
+    <w:p>
+      <w:pPr>
+        <w:jc w:val="both"/>
+      </w:pPr>
+      <w:r>
+        <w:t>Object Diagram</w:t>
+      </w:r>
+    </w:p>
+    <w:p>
+      <w:pPr>
+        <w:jc w:val="center"/>
+      </w:pPr>
+    </w:p>
+    <w:p>
+      <w:pPr>
+        <w:jc w:val="both"/>
+      </w:pPr>
+      <w:r>
+        <w:t>Class Diagram</w:t>
+      </w:r>
+    </w:p>
+    <w:p>
+      <w:pPr>
+        <w:jc w:val="both"/>
+      </w:pPr>
+    </w:p>
+    <w:p>
+      <w:pPr>
+        <w:jc w:val="both"/>
+      </w:pPr>
+      <w:r>
+        <w:t>Communication Diagram</w:t>
+      </w:r>
+    </w:p>
+    <w:p>
+      <w:pPr>
+        <w:jc w:val="both"/>
+      </w:pPr>
+      <w:r>
+        <w:t>State Diagram</w:t>
+      </w:r>
+    </w:p>
+    <w:p>
+      <w:pPr>
+        <w:jc w:val="both"/>
+      </w:pPr>
+    </w:p>
+    <w:p>
+      <w:pPr>
+        <w:jc w:val="both"/>
+      </w:pPr>
+      <w:r>
+        <w:t>Timing Diagram</w:t>
+      </w:r>
+    </w:p>
+    <w:p>
+      <w:pPr>
+        <w:jc w:val="both"/>
+      </w:pPr>
+    </w:p>
+    <w:p>
+      <w:pPr>
+        <w:jc w:val="both"/>
+      </w:pPr>
+      <w:r>
+        <w:t>Sequence Diagram</w:t>
+      </w:r>
+    </w:p>
+    <w:p>
+      <w:pPr>
+        <w:jc w:val="both"/>
+      </w:pPr>
+    </w:p>
+    <w:p>
+      <w:pPr>
+        <w:jc w:val="both"/>
+      </w:pPr>
+      <w:r>
+        <w:t>Component Diagram</w:t>
+      </w:r>
+    </w:p>
+    <w:p>
+      <w:pPr>
+        <w:jc w:val="both"/>
+      </w:pPr>
+    </w:p>
+    <w:p>
+      <w:pPr>
+        <w:jc w:val="both"/>
+      </w:pPr>
+      <w:r>
+        <w:t>Composite Diagram</w:t>
+      </w:r>
+    </w:p>
+    <w:p>
+      <w:pPr>
+        <w:jc w:val="both"/>
+      </w:pPr>
+      <w:r>
+        <w:t>Interaction Overview Diagram</w:t>
+      </w:r>
+    </w:p>
+    <w:p>
+      <w:pPr>
+        <w:jc w:val="both"/>
+      </w:pPr>
+    </w:p>
+    <w:p>
+      <w:pPr>
+        <w:jc w:val="both"/>
+      </w:pPr>
+      <w:r>
+        <w:t>Package Diagram</w:t>
+      </w:r>
+    </w:p>
+    <w:p>
+      <w:pPr>
+        <w:jc w:val="both"/>
+      </w:pPr>
+    </w:p>
+    <w:p>
+      <w:pPr>
+        <w:jc w:val="both"/>
+      </w:pPr>
+      <w:r>
         <w:lastRenderedPageBreak/>
-        <w:t>Activity Diagram</w:t>
-      </w:r>
-    </w:p>
-    <w:p>
-      <w:pPr>
-        <w:jc w:val="center"/>
-      </w:pPr>
-    </w:p>
-    <w:p>
-      <w:pPr>
-        <w:jc w:val="both"/>
-      </w:pPr>
-      <w:r>
-        <w:t>Object Diagram</w:t>
-      </w:r>
-    </w:p>
-    <w:p>
-      <w:pPr>
-        <w:jc w:val="center"/>
-      </w:pPr>
-    </w:p>
-    <w:p>
-      <w:pPr>
-        <w:jc w:val="both"/>
-      </w:pPr>
-      <w:r>
-        <w:t>Class Diagram</w:t>
-      </w:r>
-    </w:p>
-    <w:p>
-      <w:pPr>
-        <w:jc w:val="both"/>
-      </w:pPr>
-    </w:p>
-    <w:p>
-      <w:pPr>
-        <w:jc w:val="both"/>
-      </w:pPr>
-      <w:r>
-        <w:t>Communication Diagram</w:t>
-      </w:r>
-    </w:p>
-    <w:p>
-      <w:pPr>
-        <w:jc w:val="both"/>
-      </w:pPr>
-      <w:r>
-        <w:t>State Diagram</w:t>
-      </w:r>
-    </w:p>
-    <w:p>
-      <w:pPr>
-        <w:jc w:val="both"/>
-      </w:pPr>
-    </w:p>
-    <w:p>
-      <w:pPr>
-        <w:jc w:val="both"/>
-      </w:pPr>
-      <w:r>
-        <w:t>Timing Diagram</w:t>
-      </w:r>
-    </w:p>
-    <w:p>
-      <w:pPr>
-        <w:jc w:val="both"/>
-      </w:pPr>
-    </w:p>
-    <w:p>
-      <w:pPr>
-        <w:jc w:val="both"/>
-      </w:pPr>
-      <w:r>
-        <w:t>Sequence Diagram</w:t>
-      </w:r>
-    </w:p>
-    <w:p>
-      <w:pPr>
-        <w:jc w:val="both"/>
-      </w:pPr>
-    </w:p>
-    <w:p>
-      <w:pPr>
-        <w:jc w:val="both"/>
-      </w:pPr>
-      <w:r>
-        <w:t>Component Diagram</w:t>
-      </w:r>
-    </w:p>
-    <w:p>
-      <w:pPr>
-        <w:jc w:val="both"/>
-      </w:pPr>
-    </w:p>
-    <w:p>
-      <w:pPr>
-        <w:jc w:val="both"/>
-      </w:pPr>
-      <w:r>
-        <w:t>Composite Diagram</w:t>
-      </w:r>
-    </w:p>
-    <w:p>
-      <w:pPr>
-        <w:jc w:val="both"/>
-      </w:pPr>
-      <w:r>
-        <w:t>Interaction Overview Diagram</w:t>
-      </w:r>
-    </w:p>
-    <w:p>
-      <w:pPr>
-        <w:jc w:val="both"/>
-      </w:pPr>
-    </w:p>
-    <w:p>
-      <w:pPr>
-        <w:jc w:val="both"/>
-      </w:pPr>
-      <w:r>
-        <w:t>Package Diagram</w:t>
-      </w:r>
-    </w:p>
-    <w:p>
-      <w:pPr>
-        <w:jc w:val="both"/>
-      </w:pPr>
-    </w:p>
-    <w:p>
-      <w:pPr>
-        <w:jc w:val="both"/>
-      </w:pPr>
-      <w:r>
         <w:t>Deployment Diagram</w:t>
       </w:r>
     </w:p>
@@ -1599,7 +1613,7 @@
 </file>
 
 <file path=word/numbering.xml><?xml version="1.0" encoding="utf-8"?>
-<w:numbering xmlns:wpc="http://schemas.microsoft.com/office/word/2010/wordprocessingCanvas" xmlns:cx="http://schemas.microsoft.com/office/drawing/2014/chartex" xmlns:cx1="http://schemas.microsoft.com/office/drawing/2015/9/8/chartex" xmlns:cx2="http://schemas.microsoft.com/office/drawing/2015/10/21/chartex" xmlns:cx3="http://schemas.microsoft.com/office/drawing/2016/5/9/chartex" xmlns:cx4="http://schemas.microsoft.com/office/drawing/2016/5/10/chartex" xmlns:cx5="http://schemas.microsoft.com/office/drawing/2016/5/11/chartex" xmlns:mc="http://schemas.openxmlformats.org/markup-compatibility/2006" xmlns:o="urn:schemas-microsoft-com:office:office" xmlns:r="http://schemas.openxmlformats.org/officeDocument/2006/relationships" xmlns:m="http://schemas.openxmlformats.org/officeDocument/2006/math" xmlns:v="urn:schemas-microsoft-com:vml" xmlns:wp14="http://schemas.microsoft.com/office/word/2010/wordprocessingDrawing" xmlns:wp="http://schemas.openxmlformats.org/drawingml/2006/wordprocessingDrawing" xmlns:w10="urn:schemas-microsoft-com:office:word" xmlns:w="http://schemas.openxmlformats.org/wordprocessingml/2006/main" xmlns:w14="http://schemas.microsoft.com/office/word/2010/wordml" xmlns:w15="http://schemas.microsoft.com/office/word/2012/wordml" xmlns:w16se="http://schemas.microsoft.com/office/word/2015/wordml/symex" xmlns:wpg="http://schemas.microsoft.com/office/word/2010/wordprocessingGroup" xmlns:wpi="http://schemas.microsoft.com/office/word/2010/wordprocessingInk" xmlns:wne="http://schemas.microsoft.com/office/word/2006/wordml" xmlns:wps="http://schemas.microsoft.com/office/word/2010/wordprocessingShape" mc:Ignorable="w14 w15 w16se wp14">
+<w:numbering xmlns:wpc="http://schemas.microsoft.com/office/word/2010/wordprocessingCanvas" xmlns:cx="http://schemas.microsoft.com/office/drawing/2014/chartex" xmlns:cx1="http://schemas.microsoft.com/office/drawing/2015/9/8/chartex" xmlns:cx2="http://schemas.microsoft.com/office/drawing/2015/10/21/chartex" xmlns:mc="http://schemas.openxmlformats.org/markup-compatibility/2006" xmlns:o="urn:schemas-microsoft-com:office:office" xmlns:r="http://schemas.openxmlformats.org/officeDocument/2006/relationships" xmlns:m="http://schemas.openxmlformats.org/officeDocument/2006/math" xmlns:v="urn:schemas-microsoft-com:vml" xmlns:wp14="http://schemas.microsoft.com/office/word/2010/wordprocessingDrawing" xmlns:wp="http://schemas.openxmlformats.org/drawingml/2006/wordprocessingDrawing" xmlns:w10="urn:schemas-microsoft-com:office:word" xmlns:w="http://schemas.openxmlformats.org/wordprocessingml/2006/main" xmlns:w14="http://schemas.microsoft.com/office/word/2010/wordml" xmlns:w15="http://schemas.microsoft.com/office/word/2012/wordml" xmlns:w16se="http://schemas.microsoft.com/office/word/2015/wordml/symex" xmlns:wpg="http://schemas.microsoft.com/office/word/2010/wordprocessingGroup" xmlns:wpi="http://schemas.microsoft.com/office/word/2010/wordprocessingInk" xmlns:wne="http://schemas.microsoft.com/office/word/2006/wordml" xmlns:wps="http://schemas.microsoft.com/office/word/2010/wordprocessingShape" mc:Ignorable="w14 w15 w16se wp14">
   <w:abstractNum w:abstractNumId="0" w15:restartNumberingAfterBreak="0">
     <w:nsid w:val="0DFD45A8"/>
     <w:multiLevelType w:val="hybridMultilevel"/>
@@ -2202,7 +2216,7 @@
       </w:pPr>
     </w:pPrDefault>
   </w:docDefaults>
-  <w:latentStyles w:defLockedState="0" w:defUIPriority="99" w:defSemiHidden="0" w:defUnhideWhenUsed="0" w:defQFormat="0" w:count="374">
+  <w:latentStyles w:defLockedState="0" w:defUIPriority="99" w:defSemiHidden="0" w:defUnhideWhenUsed="0" w:defQFormat="0" w:count="372">
     <w:lsdException w:name="Normal" w:uiPriority="0" w:qFormat="1"/>
     <w:lsdException w:name="heading 1" w:uiPriority="9" w:qFormat="1"/>
     <w:lsdException w:name="heading 2" w:semiHidden="1" w:uiPriority="9" w:unhideWhenUsed="1" w:qFormat="1"/>
@@ -2575,8 +2589,6 @@
     <w:lsdException w:name="List Table 6 Colorful Accent 6" w:uiPriority="51"/>
     <w:lsdException w:name="List Table 7 Colorful Accent 6" w:uiPriority="52"/>
     <w:lsdException w:name="Mention" w:semiHidden="1" w:unhideWhenUsed="1"/>
-    <w:lsdException w:name="Smart Hyperlink" w:semiHidden="1" w:unhideWhenUsed="1"/>
-    <w:lsdException w:name="Hashtag" w:semiHidden="1" w:unhideWhenUsed="1"/>
   </w:latentStyles>
   <w:style w:type="paragraph" w:default="1" w:styleId="Normal">
     <w:name w:val="Normal"/>
@@ -2997,7 +3009,7 @@
 </file>
 
 <file path=customXml/itemProps1.xml><?xml version="1.0" encoding="utf-8"?>
-<ds:datastoreItem xmlns:ds="http://schemas.openxmlformats.org/officeDocument/2006/customXml" ds:itemID="{2C83765C-F90C-4C9B-A8F6-3D989296DF06}">
+<ds:datastoreItem xmlns:ds="http://schemas.openxmlformats.org/officeDocument/2006/customXml" ds:itemID="{DCB229B5-9896-4D34-869D-460938EBE4C7}">
   <ds:schemaRefs>
     <ds:schemaRef ds:uri="http://schemas.openxmlformats.org/officeDocument/2006/bibliography"/>
   </ds:schemaRefs>

</xml_diff>

<commit_message>
Changed the Theoretical Background
</commit_message>
<xml_diff>
--- a/Documentation/Research Paper/AES Research Paper.docx
+++ b/Documentation/Research Paper/AES Research Paper.docx
@@ -1140,20 +1140,928 @@
       </w:r>
       <w:proofErr w:type="spellEnd"/>
       <w:r>
-        <w:t xml:space="preserve"> focuses on the development of a hybrid encryption technology which includes an encryption technology, digital digest, digital authentication and digital signature. Each module of the hybrid system has the ability to prevent malicious attacks that could affect the data or documents being transmitted. The Encryption technology is</w:t>
+        <w:t xml:space="preserve"> focuses on the development of a hybrid encryption technology which includes an encryption technology, digital digest, digital authentication and digital signature. Each module of the hybrid system has the ability to prevent malicious attacks that could affect the data or documents being transmitted. The Encryption technology is to ensure the confidentiality of information while the Digital Digest module is to ensure the integrity of information. On the other hand, digital authentication and digital signature technology can be certified to protect the Authentication identity, non-repudiation and non-counterfeit. By using the hybrid encryption technology designed, the security of electronic documents will be greatly improved. (Retrieved on November 10, 2016/ https://www.computer.org/csdl/proceedings/isme/2010/4132/01/4132a060.pdf).</w:t>
+      </w:r>
+    </w:p>
+    <w:p>
+      <w:pPr>
+        <w:jc w:val="center"/>
+      </w:pPr>
+      <w:r>
+        <w:t>THEORETICAL BACKGROUND</w:t>
+      </w:r>
+    </w:p>
+    <w:p>
+      <w:r>
+        <w:t>Cryptography</w:t>
+      </w:r>
+    </w:p>
+    <w:p>
+      <w:pPr>
+        <w:jc w:val="both"/>
+      </w:pPr>
+      <w:r>
+        <w:t xml:space="preserve">Cryptography is considered to be the most effective technique used in securing data in the modern times. It is the method of storing and transmitting data only to those who are intended to access it and is legible. </w:t>
+      </w:r>
+    </w:p>
+    <w:p>
+      <w:pPr>
+        <w:jc w:val="center"/>
+      </w:pPr>
+      <w:r>
+        <mc:AlternateContent>
+          <mc:Choice Requires="wpg">
+            <w:drawing>
+              <wp:anchor distT="0" distB="0" distL="114300" distR="114300" simplePos="0" relativeHeight="251659264" behindDoc="0" locked="0" layoutInCell="1" allowOverlap="1" wp14:anchorId="35E4D687" wp14:editId="2706C8D8">
+                <wp:simplePos x="0" y="0"/>
+                <wp:positionH relativeFrom="column">
+                  <wp:posOffset>466725</wp:posOffset>
+                </wp:positionH>
+                <wp:positionV relativeFrom="paragraph">
+                  <wp:posOffset>50800</wp:posOffset>
+                </wp:positionV>
+                <wp:extent cx="5476875" cy="352425"/>
+                <wp:effectExtent l="0" t="0" r="28575" b="28575"/>
+                <wp:wrapNone/>
+                <wp:docPr id="15" name="Group 14"/>
+                <wp:cNvGraphicFramePr/>
+                <a:graphic xmlns:a="http://schemas.openxmlformats.org/drawingml/2006/main">
+                  <a:graphicData uri="http://schemas.microsoft.com/office/word/2010/wordprocessingGroup">
+                    <wpg:wgp>
+                      <wpg:cNvGrpSpPr/>
+                      <wpg:grpSpPr>
+                        <a:xfrm>
+                          <a:off x="0" y="0"/>
+                          <a:ext cx="5476875" cy="352425"/>
+                          <a:chOff x="0" y="0"/>
+                          <a:chExt cx="11012558" cy="811695"/>
+                        </a:xfrm>
+                      </wpg:grpSpPr>
+                      <wps:wsp>
+                        <wps:cNvPr id="2" name="Rounded Rectangle 2"/>
+                        <wps:cNvSpPr/>
+                        <wps:spPr>
+                          <a:xfrm>
+                            <a:off x="0" y="0"/>
+                            <a:ext cx="1643270" cy="788505"/>
+                          </a:xfrm>
+                          <a:prstGeom prst="roundRect">
+                            <a:avLst/>
+                          </a:prstGeom>
+                        </wps:spPr>
+                        <wps:style>
+                          <a:lnRef idx="2">
+                            <a:schemeClr val="accent1">
+                              <a:shade val="50000"/>
+                            </a:schemeClr>
+                          </a:lnRef>
+                          <a:fillRef idx="1">
+                            <a:schemeClr val="accent1"/>
+                          </a:fillRef>
+                          <a:effectRef idx="0">
+                            <a:schemeClr val="accent1"/>
+                          </a:effectRef>
+                          <a:fontRef idx="minor">
+                            <a:schemeClr val="lt1"/>
+                          </a:fontRef>
+                        </wps:style>
+                        <wps:txbx>
+                          <w:txbxContent>
+                            <w:p>
+                              <w:pPr>
+                                <w:pStyle w:val="NormalWeb"/>
+                                <w:spacing w:before="0" w:beforeAutospacing="0" w:after="0" w:afterAutospacing="0"/>
+                                <w:jc w:val="center"/>
+                                <w:rPr>
+                                  <w:sz w:val="18"/>
+                                </w:rPr>
+                              </w:pPr>
+                              <w:r>
+                                <w:rPr>
+                                  <w:rFonts w:asciiTheme="minorHAnsi" w:hAnsi="Calibri" w:cstheme="minorBidi"/>
+                                  <w:color w:val="FFFFFF" w:themeColor="light1"/>
+                                  <w:kern w:val="24"/>
+                                  <w:sz w:val="20"/>
+                                  <w:szCs w:val="28"/>
+                                </w:rPr>
+                                <w:t>Plaintext</w:t>
+                              </w:r>
+                            </w:p>
+                          </w:txbxContent>
+                        </wps:txbx>
+                        <wps:bodyPr rot="0" spcFirstLastPara="0" vert="horz" wrap="square" lIns="91440" tIns="45720" rIns="91440" bIns="45720" numCol="1" spcCol="0" rtlCol="0" fromWordArt="0" anchor="ctr" anchorCtr="0" forceAA="0" compatLnSpc="1">
+                          <a:prstTxWarp prst="textNoShape">
+                            <a:avLst/>
+                          </a:prstTxWarp>
+                          <a:noAutofit/>
+                        </wps:bodyPr>
+                      </wps:wsp>
+                      <wps:wsp>
+                        <wps:cNvPr id="3" name="Rounded Rectangle 3"/>
+                        <wps:cNvSpPr/>
+                        <wps:spPr>
+                          <a:xfrm>
+                            <a:off x="2342321" y="1"/>
+                            <a:ext cx="1643270" cy="788505"/>
+                          </a:xfrm>
+                          <a:prstGeom prst="roundRect">
+                            <a:avLst/>
+                          </a:prstGeom>
+                        </wps:spPr>
+                        <wps:style>
+                          <a:lnRef idx="2">
+                            <a:schemeClr val="accent1">
+                              <a:shade val="50000"/>
+                            </a:schemeClr>
+                          </a:lnRef>
+                          <a:fillRef idx="1">
+                            <a:schemeClr val="accent1"/>
+                          </a:fillRef>
+                          <a:effectRef idx="0">
+                            <a:schemeClr val="accent1"/>
+                          </a:effectRef>
+                          <a:fontRef idx="minor">
+                            <a:schemeClr val="lt1"/>
+                          </a:fontRef>
+                        </wps:style>
+                        <wps:txbx>
+                          <w:txbxContent>
+                            <w:p>
+                              <w:pPr>
+                                <w:pStyle w:val="NormalWeb"/>
+                                <w:spacing w:before="0" w:beforeAutospacing="0" w:after="0" w:afterAutospacing="0"/>
+                                <w:jc w:val="center"/>
+                                <w:rPr>
+                                  <w:sz w:val="18"/>
+                                </w:rPr>
+                              </w:pPr>
+                              <w:r>
+                                <w:rPr>
+                                  <w:rFonts w:asciiTheme="minorHAnsi" w:hAnsi="Calibri" w:cstheme="minorBidi"/>
+                                  <w:color w:val="FFFFFF" w:themeColor="light1"/>
+                                  <w:kern w:val="24"/>
+                                  <w:sz w:val="20"/>
+                                  <w:szCs w:val="28"/>
+                                </w:rPr>
+                                <w:t>Encryption</w:t>
+                              </w:r>
+                            </w:p>
+                          </w:txbxContent>
+                        </wps:txbx>
+                        <wps:bodyPr rot="0" spcFirstLastPara="0" vert="horz" wrap="square" lIns="91440" tIns="45720" rIns="91440" bIns="45720" numCol="1" spcCol="0" rtlCol="0" fromWordArt="0" anchor="ctr" anchorCtr="0" forceAA="0" compatLnSpc="1">
+                          <a:prstTxWarp prst="textNoShape">
+                            <a:avLst/>
+                          </a:prstTxWarp>
+                          <a:noAutofit/>
+                        </wps:bodyPr>
+                      </wps:wsp>
+                      <wps:wsp>
+                        <wps:cNvPr id="4" name="Rounded Rectangle 4"/>
+                        <wps:cNvSpPr/>
+                        <wps:spPr>
+                          <a:xfrm>
+                            <a:off x="4684642" y="1"/>
+                            <a:ext cx="1643271" cy="788505"/>
+                          </a:xfrm>
+                          <a:prstGeom prst="roundRect">
+                            <a:avLst/>
+                          </a:prstGeom>
+                        </wps:spPr>
+                        <wps:style>
+                          <a:lnRef idx="2">
+                            <a:schemeClr val="accent1">
+                              <a:shade val="50000"/>
+                            </a:schemeClr>
+                          </a:lnRef>
+                          <a:fillRef idx="1">
+                            <a:schemeClr val="accent1"/>
+                          </a:fillRef>
+                          <a:effectRef idx="0">
+                            <a:schemeClr val="accent1"/>
+                          </a:effectRef>
+                          <a:fontRef idx="minor">
+                            <a:schemeClr val="lt1"/>
+                          </a:fontRef>
+                        </wps:style>
+                        <wps:txbx>
+                          <w:txbxContent>
+                            <w:p>
+                              <w:pPr>
+                                <w:pStyle w:val="NormalWeb"/>
+                                <w:spacing w:before="0" w:beforeAutospacing="0" w:after="0" w:afterAutospacing="0"/>
+                                <w:jc w:val="center"/>
+                                <w:rPr>
+                                  <w:sz w:val="18"/>
+                                </w:rPr>
+                              </w:pPr>
+                              <w:proofErr w:type="spellStart"/>
+                              <w:r>
+                                <w:rPr>
+                                  <w:rFonts w:asciiTheme="minorHAnsi" w:hAnsi="Calibri" w:cstheme="minorBidi"/>
+                                  <w:color w:val="FFFFFF" w:themeColor="light1"/>
+                                  <w:kern w:val="24"/>
+                                  <w:sz w:val="20"/>
+                                  <w:szCs w:val="28"/>
+                                </w:rPr>
+                                <w:t>Ciphertext</w:t>
+                              </w:r>
+                              <w:proofErr w:type="spellEnd"/>
+                            </w:p>
+                          </w:txbxContent>
+                        </wps:txbx>
+                        <wps:bodyPr rot="0" spcFirstLastPara="0" vert="horz" wrap="square" lIns="91440" tIns="45720" rIns="91440" bIns="45720" numCol="1" spcCol="0" rtlCol="0" fromWordArt="0" anchor="ctr" anchorCtr="0" forceAA="0" compatLnSpc="1">
+                          <a:prstTxWarp prst="textNoShape">
+                            <a:avLst/>
+                          </a:prstTxWarp>
+                          <a:noAutofit/>
+                        </wps:bodyPr>
+                      </wps:wsp>
+                      <wps:wsp>
+                        <wps:cNvPr id="5" name="Rounded Rectangle 5"/>
+                        <wps:cNvSpPr/>
+                        <wps:spPr>
+                          <a:xfrm>
+                            <a:off x="7026964" y="2"/>
+                            <a:ext cx="1643272" cy="788505"/>
+                          </a:xfrm>
+                          <a:prstGeom prst="roundRect">
+                            <a:avLst/>
+                          </a:prstGeom>
+                        </wps:spPr>
+                        <wps:style>
+                          <a:lnRef idx="2">
+                            <a:schemeClr val="accent1">
+                              <a:shade val="50000"/>
+                            </a:schemeClr>
+                          </a:lnRef>
+                          <a:fillRef idx="1">
+                            <a:schemeClr val="accent1"/>
+                          </a:fillRef>
+                          <a:effectRef idx="0">
+                            <a:schemeClr val="accent1"/>
+                          </a:effectRef>
+                          <a:fontRef idx="minor">
+                            <a:schemeClr val="lt1"/>
+                          </a:fontRef>
+                        </wps:style>
+                        <wps:txbx>
+                          <w:txbxContent>
+                            <w:p>
+                              <w:pPr>
+                                <w:pStyle w:val="NormalWeb"/>
+                                <w:spacing w:before="0" w:beforeAutospacing="0" w:after="0" w:afterAutospacing="0"/>
+                                <w:jc w:val="center"/>
+                                <w:rPr>
+                                  <w:sz w:val="18"/>
+                                </w:rPr>
+                              </w:pPr>
+                              <w:r>
+                                <w:rPr>
+                                  <w:rFonts w:asciiTheme="minorHAnsi" w:hAnsi="Calibri" w:cstheme="minorBidi"/>
+                                  <w:color w:val="FFFFFF" w:themeColor="light1"/>
+                                  <w:kern w:val="24"/>
+                                  <w:sz w:val="20"/>
+                                  <w:szCs w:val="28"/>
+                                </w:rPr>
+                                <w:t>Decryptio</w:t>
+                              </w:r>
+                              <w:r>
+                                <w:rPr>
+                                  <w:rFonts w:asciiTheme="minorHAnsi" w:hAnsi="Calibri" w:cstheme="minorBidi"/>
+                                  <w:color w:val="FFFFFF" w:themeColor="light1"/>
+                                  <w:kern w:val="24"/>
+                                  <w:sz w:val="20"/>
+                                  <w:szCs w:val="28"/>
+                                </w:rPr>
+                                <w:t>n</w:t>
+                              </w:r>
+                            </w:p>
+                          </w:txbxContent>
+                        </wps:txbx>
+                        <wps:bodyPr rot="0" spcFirstLastPara="0" vert="horz" wrap="square" lIns="91440" tIns="45720" rIns="91440" bIns="45720" numCol="1" spcCol="0" rtlCol="0" fromWordArt="0" anchor="ctr" anchorCtr="0" forceAA="0" compatLnSpc="1">
+                          <a:prstTxWarp prst="textNoShape">
+                            <a:avLst/>
+                          </a:prstTxWarp>
+                          <a:noAutofit/>
+                        </wps:bodyPr>
+                      </wps:wsp>
+                      <wps:wsp>
+                        <wps:cNvPr id="6" name="Rounded Rectangle 6"/>
+                        <wps:cNvSpPr/>
+                        <wps:spPr>
+                          <a:xfrm>
+                            <a:off x="9369286" y="23190"/>
+                            <a:ext cx="1643272" cy="788505"/>
+                          </a:xfrm>
+                          <a:prstGeom prst="roundRect">
+                            <a:avLst/>
+                          </a:prstGeom>
+                        </wps:spPr>
+                        <wps:style>
+                          <a:lnRef idx="2">
+                            <a:schemeClr val="accent1">
+                              <a:shade val="50000"/>
+                            </a:schemeClr>
+                          </a:lnRef>
+                          <a:fillRef idx="1">
+                            <a:schemeClr val="accent1"/>
+                          </a:fillRef>
+                          <a:effectRef idx="0">
+                            <a:schemeClr val="accent1"/>
+                          </a:effectRef>
+                          <a:fontRef idx="minor">
+                            <a:schemeClr val="lt1"/>
+                          </a:fontRef>
+                        </wps:style>
+                        <wps:txbx>
+                          <w:txbxContent>
+                            <w:p>
+                              <w:pPr>
+                                <w:pStyle w:val="NormalWeb"/>
+                                <w:spacing w:before="0" w:beforeAutospacing="0" w:after="0" w:afterAutospacing="0"/>
+                                <w:jc w:val="center"/>
+                                <w:rPr>
+                                  <w:sz w:val="18"/>
+                                </w:rPr>
+                              </w:pPr>
+                              <w:r>
+                                <w:rPr>
+                                  <w:rFonts w:asciiTheme="minorHAnsi" w:hAnsi="Calibri" w:cstheme="minorBidi"/>
+                                  <w:color w:val="FFFFFF" w:themeColor="light1"/>
+                                  <w:kern w:val="24"/>
+                                  <w:sz w:val="20"/>
+                                  <w:szCs w:val="28"/>
+                                </w:rPr>
+                                <w:t>Plaintext</w:t>
+                              </w:r>
+                            </w:p>
+                          </w:txbxContent>
+                        </wps:txbx>
+                        <wps:bodyPr rot="0" spcFirstLastPara="0" vert="horz" wrap="square" lIns="91440" tIns="45720" rIns="91440" bIns="45720" numCol="1" spcCol="0" rtlCol="0" fromWordArt="0" anchor="ctr" anchorCtr="0" forceAA="0" compatLnSpc="1">
+                          <a:prstTxWarp prst="textNoShape">
+                            <a:avLst/>
+                          </a:prstTxWarp>
+                          <a:noAutofit/>
+                        </wps:bodyPr>
+                      </wps:wsp>
+                      <wps:wsp>
+                        <wps:cNvPr id="7" name="Straight Arrow Connector 7"/>
+                        <wps:cNvCnPr/>
+                        <wps:spPr>
+                          <a:xfrm>
+                            <a:off x="1726095" y="394252"/>
+                            <a:ext cx="589722" cy="0"/>
+                          </a:xfrm>
+                          <a:prstGeom prst="straightConnector1">
+                            <a:avLst/>
+                          </a:prstGeom>
+                          <a:ln w="38100">
+                            <a:tailEnd type="triangle"/>
+                          </a:ln>
+                        </wps:spPr>
+                        <wps:style>
+                          <a:lnRef idx="1">
+                            <a:schemeClr val="accent1"/>
+                          </a:lnRef>
+                          <a:fillRef idx="0">
+                            <a:schemeClr val="accent1"/>
+                          </a:fillRef>
+                          <a:effectRef idx="0">
+                            <a:schemeClr val="accent1"/>
+                          </a:effectRef>
+                          <a:fontRef idx="minor">
+                            <a:schemeClr val="tx1"/>
+                          </a:fontRef>
+                        </wps:style>
+                        <wps:bodyPr/>
+                      </wps:wsp>
+                      <wps:wsp>
+                        <wps:cNvPr id="8" name="Straight Arrow Connector 8"/>
+                        <wps:cNvCnPr/>
+                        <wps:spPr>
+                          <a:xfrm>
+                            <a:off x="4068416" y="384309"/>
+                            <a:ext cx="589722" cy="0"/>
+                          </a:xfrm>
+                          <a:prstGeom prst="straightConnector1">
+                            <a:avLst/>
+                          </a:prstGeom>
+                          <a:ln w="38100">
+                            <a:tailEnd type="triangle"/>
+                          </a:ln>
+                        </wps:spPr>
+                        <wps:style>
+                          <a:lnRef idx="1">
+                            <a:schemeClr val="accent1"/>
+                          </a:lnRef>
+                          <a:fillRef idx="0">
+                            <a:schemeClr val="accent1"/>
+                          </a:fillRef>
+                          <a:effectRef idx="0">
+                            <a:schemeClr val="accent1"/>
+                          </a:effectRef>
+                          <a:fontRef idx="minor">
+                            <a:schemeClr val="tx1"/>
+                          </a:fontRef>
+                        </wps:style>
+                        <wps:bodyPr/>
+                      </wps:wsp>
+                      <wps:wsp>
+                        <wps:cNvPr id="9" name="Straight Arrow Connector 9"/>
+                        <wps:cNvCnPr/>
+                        <wps:spPr>
+                          <a:xfrm>
+                            <a:off x="6394173" y="416190"/>
+                            <a:ext cx="589721" cy="0"/>
+                          </a:xfrm>
+                          <a:prstGeom prst="straightConnector1">
+                            <a:avLst/>
+                          </a:prstGeom>
+                          <a:ln w="38100">
+                            <a:tailEnd type="triangle"/>
+                          </a:ln>
+                        </wps:spPr>
+                        <wps:style>
+                          <a:lnRef idx="1">
+                            <a:schemeClr val="accent1"/>
+                          </a:lnRef>
+                          <a:fillRef idx="0">
+                            <a:schemeClr val="accent1"/>
+                          </a:fillRef>
+                          <a:effectRef idx="0">
+                            <a:schemeClr val="accent1"/>
+                          </a:effectRef>
+                          <a:fontRef idx="minor">
+                            <a:schemeClr val="tx1"/>
+                          </a:fontRef>
+                        </wps:style>
+                        <wps:bodyPr/>
+                      </wps:wsp>
+                      <wps:wsp>
+                        <wps:cNvPr id="10" name="Straight Arrow Connector 10"/>
+                        <wps:cNvCnPr/>
+                        <wps:spPr>
+                          <a:xfrm>
+                            <a:off x="8753060" y="417442"/>
+                            <a:ext cx="589722" cy="0"/>
+                          </a:xfrm>
+                          <a:prstGeom prst="straightConnector1">
+                            <a:avLst/>
+                          </a:prstGeom>
+                          <a:ln w="38100">
+                            <a:tailEnd type="triangle"/>
+                          </a:ln>
+                        </wps:spPr>
+                        <wps:style>
+                          <a:lnRef idx="1">
+                            <a:schemeClr val="accent1"/>
+                          </a:lnRef>
+                          <a:fillRef idx="0">
+                            <a:schemeClr val="accent1"/>
+                          </a:fillRef>
+                          <a:effectRef idx="0">
+                            <a:schemeClr val="accent1"/>
+                          </a:effectRef>
+                          <a:fontRef idx="minor">
+                            <a:schemeClr val="tx1"/>
+                          </a:fontRef>
+                        </wps:style>
+                        <wps:bodyPr/>
+                      </wps:wsp>
+                    </wpg:wgp>
+                  </a:graphicData>
+                </a:graphic>
+                <wp14:sizeRelH relativeFrom="margin">
+                  <wp14:pctWidth>0</wp14:pctWidth>
+                </wp14:sizeRelH>
+                <wp14:sizeRelV relativeFrom="margin">
+                  <wp14:pctHeight>0</wp14:pctHeight>
+                </wp14:sizeRelV>
+              </wp:anchor>
+            </w:drawing>
+          </mc:Choice>
+          <mc:Fallback>
+            <w:pict>
+              <v:group w14:anchorId="35E4D687" id="Group 14" o:spid="_x0000_s1026" style="position:absolute;left:0;text-align:left;margin-left:36.75pt;margin-top:4pt;width:431.25pt;height:27.75pt;z-index:251659264;mso-width-relative:margin;mso-height-relative:margin" coordsize="110125,8116" o:gfxdata="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">
+                <v:roundrect id="Rounded Rectangle 2" o:spid="_x0000_s1027" style="position:absolute;width:16432;height:7885;visibility:visible;mso-wrap-style:square;v-text-anchor:middle" arcsize="10923f" o:gfxdata="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" fillcolor="#5b9bd5 [3204]" strokecolor="#1f4d78 [1604]" strokeweight="1pt">
+                  <v:stroke joinstyle="miter"/>
+                  <v:textbox>
+                    <w:txbxContent>
+                      <w:p>
+                        <w:pPr>
+                          <w:pStyle w:val="NormalWeb"/>
+                          <w:spacing w:before="0" w:beforeAutospacing="0" w:after="0" w:afterAutospacing="0"/>
+                          <w:jc w:val="center"/>
+                          <w:rPr>
+                            <w:sz w:val="18"/>
+                          </w:rPr>
+                        </w:pPr>
+                        <w:r>
+                          <w:rPr>
+                            <w:rFonts w:asciiTheme="minorHAnsi" w:hAnsi="Calibri" w:cstheme="minorBidi"/>
+                            <w:color w:val="FFFFFF" w:themeColor="light1"/>
+                            <w:kern w:val="24"/>
+                            <w:sz w:val="20"/>
+                            <w:szCs w:val="28"/>
+                          </w:rPr>
+                          <w:t>Plaintext</w:t>
+                        </w:r>
+                      </w:p>
+                    </w:txbxContent>
+                  </v:textbox>
+                </v:roundrect>
+                <v:roundrect id="Rounded Rectangle 3" o:spid="_x0000_s1028" style="position:absolute;left:23423;width:16432;height:7885;visibility:visible;mso-wrap-style:square;v-text-anchor:middle" arcsize="10923f" o:gfxdata="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" fillcolor="#5b9bd5 [3204]" strokecolor="#1f4d78 [1604]" strokeweight="1pt">
+                  <v:stroke joinstyle="miter"/>
+                  <v:textbox>
+                    <w:txbxContent>
+                      <w:p>
+                        <w:pPr>
+                          <w:pStyle w:val="NormalWeb"/>
+                          <w:spacing w:before="0" w:beforeAutospacing="0" w:after="0" w:afterAutospacing="0"/>
+                          <w:jc w:val="center"/>
+                          <w:rPr>
+                            <w:sz w:val="18"/>
+                          </w:rPr>
+                        </w:pPr>
+                        <w:r>
+                          <w:rPr>
+                            <w:rFonts w:asciiTheme="minorHAnsi" w:hAnsi="Calibri" w:cstheme="minorBidi"/>
+                            <w:color w:val="FFFFFF" w:themeColor="light1"/>
+                            <w:kern w:val="24"/>
+                            <w:sz w:val="20"/>
+                            <w:szCs w:val="28"/>
+                          </w:rPr>
+                          <w:t>Encryption</w:t>
+                        </w:r>
+                      </w:p>
+                    </w:txbxContent>
+                  </v:textbox>
+                </v:roundrect>
+                <v:roundrect id="Rounded Rectangle 4" o:spid="_x0000_s1029" style="position:absolute;left:46846;width:16433;height:7885;visibility:visible;mso-wrap-style:square;v-text-anchor:middle" arcsize="10923f" o:gfxdata="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" fillcolor="#5b9bd5 [3204]" strokecolor="#1f4d78 [1604]" strokeweight="1pt">
+                  <v:stroke joinstyle="miter"/>
+                  <v:textbox>
+                    <w:txbxContent>
+                      <w:p>
+                        <w:pPr>
+                          <w:pStyle w:val="NormalWeb"/>
+                          <w:spacing w:before="0" w:beforeAutospacing="0" w:after="0" w:afterAutospacing="0"/>
+                          <w:jc w:val="center"/>
+                          <w:rPr>
+                            <w:sz w:val="18"/>
+                          </w:rPr>
+                        </w:pPr>
+                        <w:proofErr w:type="spellStart"/>
+                        <w:r>
+                          <w:rPr>
+                            <w:rFonts w:asciiTheme="minorHAnsi" w:hAnsi="Calibri" w:cstheme="minorBidi"/>
+                            <w:color w:val="FFFFFF" w:themeColor="light1"/>
+                            <w:kern w:val="24"/>
+                            <w:sz w:val="20"/>
+                            <w:szCs w:val="28"/>
+                          </w:rPr>
+                          <w:t>Ciphertext</w:t>
+                        </w:r>
+                        <w:proofErr w:type="spellEnd"/>
+                      </w:p>
+                    </w:txbxContent>
+                  </v:textbox>
+                </v:roundrect>
+                <v:roundrect id="Rounded Rectangle 5" o:spid="_x0000_s1030" style="position:absolute;left:70269;width:16433;height:7885;visibility:visible;mso-wrap-style:square;v-text-anchor:middle" arcsize="10923f" o:gfxdata="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" fillcolor="#5b9bd5 [3204]" strokecolor="#1f4d78 [1604]" strokeweight="1pt">
+                  <v:stroke joinstyle="miter"/>
+                  <v:textbox>
+                    <w:txbxContent>
+                      <w:p>
+                        <w:pPr>
+                          <w:pStyle w:val="NormalWeb"/>
+                          <w:spacing w:before="0" w:beforeAutospacing="0" w:after="0" w:afterAutospacing="0"/>
+                          <w:jc w:val="center"/>
+                          <w:rPr>
+                            <w:sz w:val="18"/>
+                          </w:rPr>
+                        </w:pPr>
+                        <w:r>
+                          <w:rPr>
+                            <w:rFonts w:asciiTheme="minorHAnsi" w:hAnsi="Calibri" w:cstheme="minorBidi"/>
+                            <w:color w:val="FFFFFF" w:themeColor="light1"/>
+                            <w:kern w:val="24"/>
+                            <w:sz w:val="20"/>
+                            <w:szCs w:val="28"/>
+                          </w:rPr>
+                          <w:t>Decryptio</w:t>
+                        </w:r>
+                        <w:r>
+                          <w:rPr>
+                            <w:rFonts w:asciiTheme="minorHAnsi" w:hAnsi="Calibri" w:cstheme="minorBidi"/>
+                            <w:color w:val="FFFFFF" w:themeColor="light1"/>
+                            <w:kern w:val="24"/>
+                            <w:sz w:val="20"/>
+                            <w:szCs w:val="28"/>
+                          </w:rPr>
+                          <w:t>n</w:t>
+                        </w:r>
+                      </w:p>
+                    </w:txbxContent>
+                  </v:textbox>
+                </v:roundrect>
+                <v:roundrect id="Rounded Rectangle 6" o:spid="_x0000_s1031" style="position:absolute;left:93692;top:231;width:16433;height:7885;visibility:visible;mso-wrap-style:square;v-text-anchor:middle" arcsize="10923f" o:gfxdata="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" fillcolor="#5b9bd5 [3204]" strokecolor="#1f4d78 [1604]" strokeweight="1pt">
+                  <v:stroke joinstyle="miter"/>
+                  <v:textbox>
+                    <w:txbxContent>
+                      <w:p>
+                        <w:pPr>
+                          <w:pStyle w:val="NormalWeb"/>
+                          <w:spacing w:before="0" w:beforeAutospacing="0" w:after="0" w:afterAutospacing="0"/>
+                          <w:jc w:val="center"/>
+                          <w:rPr>
+                            <w:sz w:val="18"/>
+                          </w:rPr>
+                        </w:pPr>
+                        <w:r>
+                          <w:rPr>
+                            <w:rFonts w:asciiTheme="minorHAnsi" w:hAnsi="Calibri" w:cstheme="minorBidi"/>
+                            <w:color w:val="FFFFFF" w:themeColor="light1"/>
+                            <w:kern w:val="24"/>
+                            <w:sz w:val="20"/>
+                            <w:szCs w:val="28"/>
+                          </w:rPr>
+                          <w:t>Plaintext</w:t>
+                        </w:r>
+                      </w:p>
+                    </w:txbxContent>
+                  </v:textbox>
+                </v:roundrect>
+                <v:shapetype id="_x0000_t32" coordsize="21600,21600" o:spt="32" o:oned="t" path="m,l21600,21600e" filled="f">
+                  <v:path arrowok="t" fillok="f" o:connecttype="none"/>
+                  <o:lock v:ext="edit" shapetype="t"/>
+                </v:shapetype>
+                <v:shape id="Straight Arrow Connector 7" o:spid="_x0000_s1032" type="#_x0000_t32" style="position:absolute;left:17260;top:3942;width:5898;height:0;visibility:visible;mso-wrap-style:square" o:connectortype="straight" o:gfxdata="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" strokecolor="#5b9bd5 [3204]" strokeweight="3pt">
+                  <v:stroke endarrow="block" joinstyle="miter"/>
+                </v:shape>
+                <v:shape id="Straight Arrow Connector 8" o:spid="_x0000_s1033" type="#_x0000_t32" style="position:absolute;left:40684;top:3843;width:5897;height:0;visibility:visible;mso-wrap-style:square" o:connectortype="straight" o:gfxdata="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" strokecolor="#5b9bd5 [3204]" strokeweight="3pt">
+                  <v:stroke endarrow="block" joinstyle="miter"/>
+                </v:shape>
+                <v:shape id="Straight Arrow Connector 9" o:spid="_x0000_s1034" type="#_x0000_t32" style="position:absolute;left:63941;top:4161;width:5897;height:0;visibility:visible;mso-wrap-style:square" o:connectortype="straight" o:gfxdata="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" strokecolor="#5b9bd5 [3204]" strokeweight="3pt">
+                  <v:stroke endarrow="block" joinstyle="miter"/>
+                </v:shape>
+                <v:shape id="Straight Arrow Connector 10" o:spid="_x0000_s1035" type="#_x0000_t32" style="position:absolute;left:87530;top:4174;width:5897;height:0;visibility:visible;mso-wrap-style:square" o:connectortype="straight" o:gfxdata="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" strokecolor="#5b9bd5 [3204]" strokeweight="3pt">
+                  <v:stroke endarrow="block" joinstyle="miter"/>
+                </v:shape>
+              </v:group>
+            </w:pict>
+          </mc:Fallback>
+        </mc:AlternateContent>
+      </w:r>
+    </w:p>
+    <w:p>
+      <w:pPr>
+        <w:tabs>
+          <w:tab w:val="left" w:pos="5790"/>
+        </w:tabs>
+      </w:pPr>
+      <w:r>
+        <w:tab/>
+      </w:r>
+    </w:p>
+    <w:p>
+      <w:pPr>
+        <w:jc w:val="center"/>
+        <w:rPr>
+          <w:i/>
+        </w:rPr>
+      </w:pPr>
+      <w:r>
+        <w:rPr>
+          <w:i/>
+        </w:rPr>
+        <w:t>Figure 1. Cryptography process</w:t>
+      </w:r>
+    </w:p>
+    <w:p>
+      <w:pPr>
+        <w:jc w:val="both"/>
+      </w:pPr>
+      <w:r>
+        <w:t>A Cryptosystem is the implementation of a cryptographic process by means of hardware or software. It provides confidentiality needed for ensuring that the data can only be accessed by those who are authorized. Also, cryptosystem has the ability to check whether the data has been altered in order to maintain integrity. Moreover, it has the capability of authenticating the identity being claimed. It also checks the privileges of users in a file which is known as authorization. Lastly, the cryptosystem also acts to make sure that an individual cannot refute the authenticity of their signature on a document or the sending of a message that they originated. All of the said function of the cryptosystem helps in creating a protected environment for users in sending all types of data through different platforms.</w:t>
+      </w:r>
+    </w:p>
+    <w:p>
+      <w:r>
+        <w:t>Symm</w:t>
+      </w:r>
+      <w:r>
+        <w:t>etric Encryption</w:t>
+      </w:r>
+    </w:p>
+    <w:p>
+      <w:pPr>
+        <w:jc w:val="both"/>
+      </w:pPr>
+      <w:r>
+        <w:t xml:space="preserve">In    symmetric    key encryption, encryption   key   can   be   calculated   from   the decryption key and vice versa.  With most of the symmetric algorithms, the same key is used for encryption and decryption. The symmetric key is effective only when the key is kept secret by two parties if anyone else discovers the key in any way; it affects both Confidentiality and Authentication. A person with unauthorized symmetric key </w:t>
+      </w:r>
+      <w:r>
+        <w:lastRenderedPageBreak/>
+        <w:t>not only can decrypt messages sent with key but can encrypt new messages and send them on behalf of the legitimate parties using the key.</w:t>
+      </w:r>
+    </w:p>
+    <w:p>
+      <w:proofErr w:type="spellStart"/>
+      <w:r>
+        <w:t>Diffie</w:t>
+      </w:r>
+      <w:proofErr w:type="spellEnd"/>
+      <w:r>
+        <w:t xml:space="preserve">-Hellman </w:t>
+      </w:r>
+      <w:proofErr w:type="spellStart"/>
+      <w:r>
+        <w:t>Alfgoritm</w:t>
+      </w:r>
+      <w:proofErr w:type="spellEnd"/>
+    </w:p>
+    <w:p>
+      <w:pPr>
+        <w:jc w:val="both"/>
+      </w:pPr>
+      <w:r>
+        <w:t xml:space="preserve">One of the most known symmetric algorithm and is the commonly used protocol is the </w:t>
+      </w:r>
+      <w:proofErr w:type="spellStart"/>
+      <w:r>
+        <w:t>Diffie</w:t>
+      </w:r>
+      <w:proofErr w:type="spellEnd"/>
+      <w:r>
+        <w:t xml:space="preserve">-Hellman. In this encryption protocol, two people who have not contacted each other before can communicate by sharing a secret key to use for encryption. This protocol is a one-way function which means that it is easy to encrypt but difficult to decrypt because to match the same key there is a mathematical formula that must be followed. Moreover, </w:t>
+      </w:r>
+      <w:proofErr w:type="spellStart"/>
+      <w:r>
+        <w:t>Diffie</w:t>
+      </w:r>
+      <w:proofErr w:type="spellEnd"/>
+      <w:r>
+        <w:t xml:space="preserve">-Hellman is known to be used for avoiding attackers from interrupting the transportation of information between two persons. In implementing </w:t>
+      </w:r>
+      <w:proofErr w:type="spellStart"/>
+      <w:r>
+        <w:t>Diffie</w:t>
+      </w:r>
+      <w:proofErr w:type="spellEnd"/>
+      <w:r>
+        <w:t xml:space="preserve">-Hellman, two end-users must mutually agree on positive whole numbers of two variables, such that one variable is a large prime number and the other variable is the generator of that prime number. Both end-users must choose a secret number then the user will compute for the public number. After computing for the public numbers, exchange of public numbers will take place. To finish, the computation of traded public numbers will result to their shared key without worrying about the other users obtaining this information. In conclusion, </w:t>
+      </w:r>
+      <w:proofErr w:type="spellStart"/>
+      <w:r>
+        <w:t>Diffie</w:t>
+      </w:r>
+      <w:proofErr w:type="spellEnd"/>
+      <w:r>
+        <w:t>-Hellman is an effective protocol because of the way it protects a temporary key for communication session. (Retrieved on September 1, 2016/ http://searchsecurity.techtarget.com/definition/Diffie-Hellman-key-exchange).</w:t>
+      </w:r>
+    </w:p>
+    <w:p>
+      <w:pPr>
+        <w:jc w:val="center"/>
+      </w:pPr>
+      <w:r>
+        <w:t>(**ADD FORMULA and ILLUSTRATION)</w:t>
+      </w:r>
+    </w:p>
+    <w:p>
+      <w:r>
+        <w:t>Asymmetric Encryption</w:t>
+      </w:r>
+    </w:p>
+    <w:p>
+      <w:pPr>
+        <w:jc w:val="both"/>
+      </w:pPr>
+      <w:r>
+        <w:t>In Asymmetric algorithm, two keys are used which is known as the public and private keys. One key is provided to cipher the data and the other key is provided to decipher the data. The key that is used to cipher data is publicly known but the other key that is used to decipher is a secret which means that the receiver holds the secret key and using this secret key the receiver can crack the encrypted texts sent by the others. So, a protected information cannot be accessed as long as there is no key.  To ensure the authentication, these keys must be verified and current. This algorithm uses hard math problems for the keys mainly by factoring two large numbers since computers are capable of multiplying large numbers but cannot easily factor the product therefore, it will take time to break the key.  Furthermore, its main concerns are the confidentiality, integrity, authentication and non-repudiation of information. The advantage of using this algorithm is that if one of the keys has been compromised then the other one is not affected and the guessing of the key algorithm is monitored. With this, it will be easier to distinguish an intruder. (Retrieved on August 31, 2016/https://cseweb.ucsd.edu/~mihir/cse207/w-asym.pdf).</w:t>
+      </w:r>
+    </w:p>
+    <w:p>
+      <w:r>
+        <w:t>PKI</w:t>
+      </w:r>
+    </w:p>
+    <w:p>
+      <w:pPr>
+        <w:jc w:val="both"/>
+      </w:pPr>
+      <w:r>
+        <w:t xml:space="preserve">A Public Key Infrastructure is a combination of software and procedures providing a means for managing keys and certificates and using them efficiently. Key and certificate management is the set of operations requires to create and maintain keys and certificates. One of the major points being addressed in a managed PKI is the creation of keys and certificates. A PKI must offer software support for key pair generation as well as certificate requests. Furthermore, there must be procedures to verify the identity of the user before allowing him to request a certificate. Next major point is private-key protection. These private keys are either used for decryption or digital signature so it must have some reasonable level of protection. In this case, a strong password mechanism must be implemented to have an effective PKI. Now, if the user’s </w:t>
+      </w:r>
+      <w:r>
+        <w:lastRenderedPageBreak/>
+        <w:t>private-key has been compromised, the PKI must provide a means by which a certificate can be revoked. Backup and recovery, key and certificate update, and key history management are included in the major points to be addressed if a well-managed PKI is to be implemented. Retrieved on August 27, 2016 / http://www.cgi.com/files/white-papers/cgi_whpr_35_pki_e.pdf).</w:t>
+      </w:r>
+    </w:p>
+    <w:p>
+      <w:pPr>
+        <w:jc w:val="center"/>
+      </w:pPr>
+      <w:r>
+        <w:t>(**ADD MORE)</w:t>
+      </w:r>
+    </w:p>
+    <w:p>
+      <w:r>
+        <w:t>Hashing</w:t>
+      </w:r>
+    </w:p>
+    <w:p>
+      <w:r>
+        <w:t>Hashing Algorithms</w:t>
+      </w:r>
+    </w:p>
+    <w:p>
+      <w:pPr>
+        <w:jc w:val="both"/>
+      </w:pPr>
+      <w:r>
+        <w:t xml:space="preserve">Hash codes can also be called hash values, hash sums or simply hashes, but not hashish. Hash codes are produced by having a computer ingest any size of data and generating out a small set of hexadecimal numbers. For example, a hash code of “The Future of the Philippines” is 3c57-0b7c-a2d5-fc89-3cde-71d0-cd16-7412. Hash codes can be useful in the society that we have today. For instance, police officers use it as a forensic tool to capture criminals. It can also be used by photographers and songwriters to protect their works for plagiarizers. Additionally, IT professional use hashes to secure and protect their files and verify the data that they’ve been receiving. </w:t>
+      </w:r>
+    </w:p>
+    <w:p>
+      <w:pPr>
+        <w:jc w:val="both"/>
+      </w:pPr>
+      <w:r>
+        <w:t xml:space="preserve">An example of hash code algorithm is the MD5. In MD5, the probability of having an identical hash code is 1 in 340,282,366,920,938,463,463,374,607,431,768,211,456. Mathematicians believe that the algorithm of MD5 is weak because they have theoretically demonstrated that they can produce collisions wherein the same hash codes are produced for two different files or data. As a result, people have been switching to SHA-256 that produce hashes that unique for every 115, 792, 089, 237, 316, 195, 423, 570, 985, 008, 687, 907, 853, 269, 984, 665, 640, 564, 039, 457, 584, 007, 913, 129, 639, 936 instances. </w:t>
+      </w:r>
+    </w:p>
+    <w:p>
+      <w:pPr>
+        <w:jc w:val="both"/>
+      </w:pPr>
+      <w:r>
+        <w:t>The advantage of using a hash code is that it is an excellent detector for tampering and fraud. Although, the change of hash code is not a strong proof that there indeed is a crime committed. Instead, it can only be a trigger in investigating.</w:t>
+      </w:r>
+    </w:p>
+    <w:p>
+      <w:pPr>
+        <w:jc w:val="both"/>
+      </w:pPr>
+      <w:r>
+        <w:t xml:space="preserve">Furthermore, hash codes cannot be decrypted because they are strictly one way operations. The only way to hack a hash code is to try a large possible number of inputs and hope for a match. An example was made by </w:t>
+      </w:r>
+      <w:proofErr w:type="spellStart"/>
+      <w:r>
+        <w:t>Drexx</w:t>
+      </w:r>
+      <w:proofErr w:type="spellEnd"/>
+      <w:r>
+        <w:t xml:space="preserve"> </w:t>
+      </w:r>
+      <w:proofErr w:type="spellStart"/>
+      <w:r>
+        <w:t>Laggui</w:t>
+      </w:r>
+      <w:proofErr w:type="spellEnd"/>
+      <w:r>
+        <w:t xml:space="preserve">, principal consultant of </w:t>
+      </w:r>
+      <w:proofErr w:type="spellStart"/>
+      <w:r>
+        <w:t>Laggui</w:t>
+      </w:r>
+      <w:proofErr w:type="spellEnd"/>
+      <w:r>
+        <w:t xml:space="preserve"> &amp; Associates </w:t>
+      </w:r>
+      <w:proofErr w:type="spellStart"/>
+      <w:r>
+        <w:t>Inc</w:t>
+      </w:r>
+      <w:proofErr w:type="spellEnd"/>
+      <w:r>
+        <w:t xml:space="preserve"> that conducts vulnerability assessment, Internet penetration testing and computer forensics, if you want to crack a system password stored as an MD5 hash code, you’ll need to produce an MD5 hash of every possible password you think you know and then compare each of those hash codes you have against the stored password hash code. If you find a match, then you can be certain that your guessed password is the correct password. (Retrieved on September 1, 2016/ http://opinion.inquirer.net/94849/hashcode-5-things-you-need-to-know).</w:t>
+      </w:r>
+    </w:p>
+    <w:p>
+      <w:r>
+        <w:t>Hybrid Cryptography</w:t>
       </w:r>
       <w:bookmarkStart w:id="0" w:name="_GoBack"/>
       <w:bookmarkEnd w:id="0"/>
-      <w:r>
-        <w:t xml:space="preserve"> to ensure the confidentiality of information while the Digital Digest module is to ensure the integrity of information. On the other hand, digital authentication and digital signature technology can be certified to protect the Authentication identity, non-repudiation and non-counterfeit. By using the hybrid encryption technology designed, the security of electronic documents will be greatly improved. (Retrieved on November 10, 2016/ https://www.computer.org/csdl/proceedings/isme/2010/4132/01/4132a060.pdf).</w:t>
-      </w:r>
     </w:p>
     <w:p>
       <w:pPr>
         <w:jc w:val="center"/>
       </w:pPr>
-      <w:r>
-        <w:t>THEORETICAL BACKGROUND</w:t>
+    </w:p>
+    <w:p>
+      <w:pPr>
+        <w:jc w:val="center"/>
+      </w:pPr>
+    </w:p>
+    <w:p>
+      <w:pPr>
+        <w:jc w:val="center"/>
+      </w:pPr>
+      <w:r>
+        <w:t>PROPOSED SOLUTION TO THE PROBLEM</w:t>
       </w:r>
     </w:p>
     <w:p>
@@ -1162,13 +2070,7 @@
         <w:jc w:val="both"/>
       </w:pPr>
       <w:r>
-        <w:t xml:space="preserve">A Public Key Infrastructure is a combination of software and procedures providing a means for managing keys and certificates and using them efficiently. Key and certificate management is the set of operations requires to create and maintain keys and certificates. One of the major points being addressed in a managed PKI is the creation of keys and certificates. A PKI must offer software support for key pair generation as well as certificate requests. Furthermore, there must be procedures to verify the identity of the user before allowing him to request a certificate. Next major point is private-key protection. These private keys are either used for decryption or digital signature so it </w:t>
-      </w:r>
-      <w:r>
-        <w:t>must</w:t>
-      </w:r>
-      <w:r>
-        <w:t xml:space="preserve"> have some reasonable level of protection. In this case, a strong password mechanism must be implemented to have an effective PKI. Now, if the user’s private-key has been compromised, the PKI must provide a means by which a certificate can be revoked. Backup and recovery, key and certificate update, and key history management are included in the major points to be addressed if a well-managed PKI is to be implemented. Retrieved on August 27, 2016 / http://www.cgi.com/files/white-papers/cgi_whpr_35_pki_e.pdf).</w:t>
+        <w:t>The current system only provides a hash value that would secure the integrity of the data. However, it lacks the security mechanism that would address confidentiality of the system which makes it possible for other servers aside from the official servers to exist in the transmission of the election returns.</w:t>
       </w:r>
     </w:p>
     <w:p>
@@ -1177,328 +2079,7 @@
         <w:jc w:val="both"/>
       </w:pPr>
       <w:r>
-        <w:t xml:space="preserve">In Asymmetric algorithm or Public key cryptography, two keys are used which is known as the public and private keys. One key is provided to cipher the data and the other key is provided to decipher the data. The key that is used to cipher data is publicly known but the other key that is used to decipher is a secret which means that the receiver holds the secret key and using this secret key the receiver can crack the encrypted texts sent by the others. So, a protected information cannot be accessed as long as there is no key.  To ensure the authentication, these keys must be verified and current. This algorithm uses hard math problems for the keys mainly by factoring two large numbers since computers are capable of multiplying large numbers but cannot easily factor the product therefore, it will take time to break the key.  Furthermore, its main concerns are the confidentiality, integrity, authentication and non-repudiation of information. The advantage of using this algorithm is that if one of the keys has been compromised then the other one is not affected and the guessing of the key algorithm is monitored. With this, it will be </w:t>
-      </w:r>
-      <w:r>
         <w:lastRenderedPageBreak/>
-        <w:t>easier to distinguish an intruder. (Retrieved on August 31, 2016/https://cseweb.ucsd.edu/~mihir/cse207/w-asym.pdf</w:t>
-      </w:r>
-      <w:proofErr w:type="gramStart"/>
-      <w:r>
-        <w:t xml:space="preserve">) </w:t>
-      </w:r>
-      <w:r>
-        <w:t>.</w:t>
-      </w:r>
-      <w:proofErr w:type="gramEnd"/>
-    </w:p>
-    <w:p>
-      <w:pPr>
-        <w:ind w:firstLine="720"/>
-        <w:jc w:val="both"/>
-      </w:pPr>
-      <w:r>
-        <w:t xml:space="preserve">The commonly used protocol is the </w:t>
-      </w:r>
-      <w:proofErr w:type="spellStart"/>
-      <w:r>
-        <w:t>Diffie</w:t>
-      </w:r>
-      <w:proofErr w:type="spellEnd"/>
-      <w:r>
-        <w:t xml:space="preserve">-Hellman that is under the asymmetric algorithm.  In this encryption protocol, two people who have not contacted each other before can communicate by sharing a secret key to use for encryption. This protocol is a one-way function which means that it is easy to encrypt but difficult to decrypt because </w:t>
-      </w:r>
-      <w:r>
-        <w:t>to</w:t>
-      </w:r>
-      <w:r>
-        <w:t xml:space="preserve"> match the same key there is a mathematical formula that must be followed. Moreover, </w:t>
-      </w:r>
-      <w:proofErr w:type="spellStart"/>
-      <w:r>
-        <w:t>Diffie</w:t>
-      </w:r>
-      <w:proofErr w:type="spellEnd"/>
-      <w:r>
-        <w:t xml:space="preserve">-Hellman is known to be used for avoiding attackers from interrupting the transportation of information between two persons. In implementing </w:t>
-      </w:r>
-      <w:proofErr w:type="spellStart"/>
-      <w:r>
-        <w:t>Diffie</w:t>
-      </w:r>
-      <w:proofErr w:type="spellEnd"/>
-      <w:r>
-        <w:t xml:space="preserve">-Hellman, two end-users must mutually agree on positive whole numbers of two variables, such that one variable is a large prime number and the other variable is the generator of that prime number. Both end-users must choose a secret number then the user will compute for the public number. After computing for the public numbers, exchange of public numbers will take place. To finish, the computation of traded public numbers will result to their shared key without worrying about the other users obtaining this information. In conclusion, </w:t>
-      </w:r>
-      <w:proofErr w:type="spellStart"/>
-      <w:r>
-        <w:t>Diffie</w:t>
-      </w:r>
-      <w:proofErr w:type="spellEnd"/>
-      <w:r>
-        <w:t>-Hellman is an effective protocol because of the way it protects a temporary key for communication session. (Retrieved on September 1, 2016/ http://searchsecurity.techtarget.com/definition/Diffie-Hellman-key-exchange).</w:t>
-      </w:r>
-    </w:p>
-    <w:p>
-      <w:pPr>
-        <w:ind w:firstLine="720"/>
-        <w:jc w:val="both"/>
-      </w:pPr>
-      <w:r>
-        <w:t xml:space="preserve">Hash codes can also be called hash values, hash sums or simply hashes, but not hashish. Hash codes are produced by having a computer ingest any size of data and generating out a small set of hexadecimal numbers. For example, a hash code of “The Future of the Philippines” is 3c57-0b7c-a2d5-fc89-3cde-71d0-cd16-7412. Hash codes can be useful in the society that we have today. For instance, police officers use it as a forensic tool to capture criminals. It can also be used by photographers and songwriters </w:t>
-      </w:r>
-      <w:r>
-        <w:t>to</w:t>
-      </w:r>
-      <w:r>
-        <w:t xml:space="preserve"> protect their works for plagiarizers. Additionally, IT professional use hashes to secure and protect their files and verify the data that they’ve been receiving. </w:t>
-      </w:r>
-    </w:p>
-    <w:p>
-      <w:pPr>
-        <w:ind w:firstLine="720"/>
-        <w:jc w:val="both"/>
-      </w:pPr>
-      <w:r>
-        <w:t>An example of hash code algorithm is the MD5. In MD5, the probability of having an identical hash code is 1 in 340,282,366,920,938,463,463,374,607,431,768,211,456. Mathematicians believe that the algorithm of MD5 is weak because they have theoretically demonstrated that they can produce collisions wherein the same hash codes are produced for two different files or data. As a result, people have been switching to SHA-256 that produce hashes that unique for every</w:t>
-      </w:r>
-      <w:r>
-        <w:t xml:space="preserve"> </w:t>
-      </w:r>
-      <w:r>
-        <w:t>115,</w:t>
-      </w:r>
-      <w:r>
-        <w:t xml:space="preserve"> </w:t>
-      </w:r>
-      <w:r>
-        <w:t>792,</w:t>
-      </w:r>
-      <w:r>
-        <w:t xml:space="preserve"> </w:t>
-      </w:r>
-      <w:r>
-        <w:t>089,</w:t>
-      </w:r>
-      <w:r>
-        <w:t xml:space="preserve"> </w:t>
-      </w:r>
-      <w:r>
-        <w:t>237,</w:t>
-      </w:r>
-      <w:r>
-        <w:t xml:space="preserve"> </w:t>
-      </w:r>
-      <w:r>
-        <w:t>316,</w:t>
-      </w:r>
-      <w:r>
-        <w:t xml:space="preserve"> </w:t>
-      </w:r>
-      <w:r>
-        <w:t>195,</w:t>
-      </w:r>
-      <w:r>
-        <w:t xml:space="preserve"> </w:t>
-      </w:r>
-      <w:r>
-        <w:t>423,</w:t>
-      </w:r>
-      <w:r>
-        <w:t xml:space="preserve"> </w:t>
-      </w:r>
-      <w:r>
-        <w:t>570,</w:t>
-      </w:r>
-      <w:r>
-        <w:t xml:space="preserve"> </w:t>
-      </w:r>
-      <w:r>
-        <w:t>985,</w:t>
-      </w:r>
-      <w:r>
-        <w:t xml:space="preserve"> </w:t>
-      </w:r>
-      <w:r>
-        <w:t>008,</w:t>
-      </w:r>
-      <w:r>
-        <w:t xml:space="preserve"> </w:t>
-      </w:r>
-      <w:r>
-        <w:t>687,</w:t>
-      </w:r>
-      <w:r>
-        <w:t xml:space="preserve"> </w:t>
-      </w:r>
-      <w:r>
-        <w:t>907,</w:t>
-      </w:r>
-      <w:r>
-        <w:t xml:space="preserve"> </w:t>
-      </w:r>
-      <w:r>
-        <w:t>853,</w:t>
-      </w:r>
-      <w:r>
-        <w:t xml:space="preserve"> </w:t>
-      </w:r>
-      <w:r>
-        <w:t>269,</w:t>
-      </w:r>
-      <w:r>
-        <w:t xml:space="preserve"> </w:t>
-      </w:r>
-      <w:r>
-        <w:t>984,</w:t>
-      </w:r>
-      <w:r>
-        <w:t xml:space="preserve"> </w:t>
-      </w:r>
-      <w:r>
-        <w:t>665,</w:t>
-      </w:r>
-      <w:r>
-        <w:t xml:space="preserve"> </w:t>
-      </w:r>
-      <w:r>
-        <w:t>640,</w:t>
-      </w:r>
-      <w:r>
-        <w:t xml:space="preserve"> </w:t>
-      </w:r>
-      <w:r>
-        <w:t>564,</w:t>
-      </w:r>
-      <w:r>
-        <w:t xml:space="preserve"> </w:t>
-      </w:r>
-      <w:r>
-        <w:t>039,</w:t>
-      </w:r>
-      <w:r>
-        <w:t xml:space="preserve"> </w:t>
-      </w:r>
-      <w:r>
-        <w:t>457,</w:t>
-      </w:r>
-      <w:r>
-        <w:t xml:space="preserve"> </w:t>
-      </w:r>
-      <w:r>
-        <w:t>584,</w:t>
-      </w:r>
-      <w:r>
-        <w:t xml:space="preserve"> </w:t>
-      </w:r>
-      <w:r>
-        <w:t>007,</w:t>
-      </w:r>
-      <w:r>
-        <w:t xml:space="preserve"> </w:t>
-      </w:r>
-      <w:r>
-        <w:t>913,</w:t>
-      </w:r>
-      <w:r>
-        <w:t xml:space="preserve"> </w:t>
-      </w:r>
-      <w:r>
-        <w:t>129,</w:t>
-      </w:r>
-      <w:r>
-        <w:t xml:space="preserve"> </w:t>
-      </w:r>
-      <w:r>
-        <w:t>639,</w:t>
-      </w:r>
-      <w:r>
-        <w:t xml:space="preserve"> </w:t>
-      </w:r>
-      <w:r>
-        <w:t xml:space="preserve">936 instances. </w:t>
-      </w:r>
-    </w:p>
-    <w:p>
-      <w:pPr>
-        <w:ind w:firstLine="720"/>
-        <w:jc w:val="both"/>
-      </w:pPr>
-      <w:r>
-        <w:t xml:space="preserve">The advantage of using a hash code is that it is an excellent detector for tampering and fraud. Although, the change of hash code is not a strong proof that there indeed is a crime committed. Instead, it can only be a trigger in </w:t>
-      </w:r>
-      <w:r>
-        <w:t>investigating</w:t>
-      </w:r>
-      <w:r>
-        <w:t>.</w:t>
-      </w:r>
-    </w:p>
-    <w:p>
-      <w:pPr>
-        <w:ind w:firstLine="720"/>
-        <w:jc w:val="both"/>
-      </w:pPr>
-      <w:r>
-        <w:t xml:space="preserve">Furthermore, hash codes cannot be decrypted because they are strictly one way operations. The only way to hack a hash code is to try a large possible number of inputs and hope for a match. An example was made by </w:t>
-      </w:r>
-      <w:proofErr w:type="spellStart"/>
-      <w:r>
-        <w:t>Drexx</w:t>
-      </w:r>
-      <w:proofErr w:type="spellEnd"/>
-      <w:r>
-        <w:t xml:space="preserve"> </w:t>
-      </w:r>
-      <w:proofErr w:type="spellStart"/>
-      <w:r>
-        <w:t>Laggui</w:t>
-      </w:r>
-      <w:proofErr w:type="spellEnd"/>
-      <w:r>
-        <w:t xml:space="preserve">, principal consultant of </w:t>
-      </w:r>
-      <w:proofErr w:type="spellStart"/>
-      <w:r>
-        <w:t>Laggui</w:t>
-      </w:r>
-      <w:proofErr w:type="spellEnd"/>
-      <w:r>
-        <w:t xml:space="preserve"> &amp; Associates </w:t>
-      </w:r>
-      <w:proofErr w:type="spellStart"/>
-      <w:r>
-        <w:t>Inc</w:t>
-      </w:r>
-      <w:proofErr w:type="spellEnd"/>
-      <w:r>
-        <w:t xml:space="preserve"> that conducts vulnerability assessment, Internet penetration testing and computer forensics, if you want to crack a system password stored as an MD5 hash code, you’ll need to produce an MD5 hash of every possible password you think you know and then compare each of those hash codes you have against the stored password hash code. If you find a match, then you can be certain that your guessed password is the correct password. (Retrieved on September 1, 2016/ http://opinion.inquirer.net/94849/hashcode-5-things-you-need-to-know).</w:t>
-      </w:r>
-    </w:p>
-    <w:p>
-      <w:pPr>
-        <w:jc w:val="center"/>
-      </w:pPr>
-      <w:r>
-        <w:lastRenderedPageBreak/>
-        <w:t>PROPOSED SOLUTION TO THE PROBLEM</w:t>
-      </w:r>
-    </w:p>
-    <w:p>
-      <w:pPr>
-        <w:ind w:firstLine="720"/>
-        <w:jc w:val="both"/>
-      </w:pPr>
-      <w:r>
-        <w:t>The current system only provides a hash value that would secure the integrity of the data. However, it lacks the security mechanism that would address confidentiality of the system which makes it possible for other servers aside from the official servers to exist in the transmission of the election returns.</w:t>
-      </w:r>
-    </w:p>
-    <w:p>
-      <w:pPr>
-        <w:ind w:firstLine="720"/>
-        <w:jc w:val="both"/>
-      </w:pPr>
-      <w:r>
         <w:t xml:space="preserve">As for the proposed solution to this issue, a public key infrastructure has to be implemented to not only authenticate the data being transmitted but to also allow the verification of the servers’ authenticity. The process will start once the voting period ends at 5:00pm of the election day. In the proposed system, a server key will collect all the public keys of the voting counting machine (VCM). Assuming that the BEI have already digitally signed the election returns (ERs), the VCM will then send the ERs to the official servers. After doing so, the server will validate the authenticity of the VCM through the </w:t>
       </w:r>
       <w:proofErr w:type="spellStart"/>
@@ -1727,6 +2308,7 @@
         <w:jc w:val="center"/>
       </w:pPr>
       <w:r>
+        <w:lastRenderedPageBreak/>
         <w:t>APPENDICES</w:t>
       </w:r>
     </w:p>
@@ -1908,7 +2490,6 @@
         <w:jc w:val="both"/>
       </w:pPr>
       <w:r>
-        <w:lastRenderedPageBreak/>
         <w:t>Deployment Diagram</w:t>
       </w:r>
     </w:p>
@@ -3055,6 +3636,23 @@
       </w:tblBorders>
     </w:tblPr>
   </w:style>
+  <w:style w:type="paragraph" w:styleId="NormalWeb">
+    <w:name w:val="Normal (Web)"/>
+    <w:basedOn w:val="Normal"/>
+    <w:uiPriority w:val="99"/>
+    <w:semiHidden/>
+    <w:unhideWhenUsed/>
+    <w:rsid w:val="0097532F"/>
+    <w:pPr>
+      <w:spacing w:before="100" w:beforeAutospacing="1" w:after="100" w:afterAutospacing="1" w:line="240" w:lineRule="auto"/>
+    </w:pPr>
+    <w:rPr>
+      <w:rFonts w:ascii="Times New Roman" w:eastAsiaTheme="minorEastAsia" w:hAnsi="Times New Roman" w:cs="Times New Roman"/>
+      <w:sz w:val="24"/>
+      <w:szCs w:val="24"/>
+      <w:lang w:eastAsia="en-PH"/>
+    </w:rPr>
+  </w:style>
 </w:styles>
 </file>
 
@@ -3324,7 +3922,7 @@
 </file>
 
 <file path=customXml/itemProps1.xml><?xml version="1.0" encoding="utf-8"?>
-<ds:datastoreItem xmlns:ds="http://schemas.openxmlformats.org/officeDocument/2006/customXml" ds:itemID="{08E64026-4940-468F-A46C-76961067D7EA}">
+<ds:datastoreItem xmlns:ds="http://schemas.openxmlformats.org/officeDocument/2006/customXml" ds:itemID="{60649D64-9EC1-4919-95FC-5D650FC7E92E}">
   <ds:schemaRefs>
     <ds:schemaRef ds:uri="http://schemas.openxmlformats.org/officeDocument/2006/bibliography"/>
   </ds:schemaRefs>

</xml_diff>

<commit_message>
Edited the theoretical background
</commit_message>
<xml_diff>
--- a/Documentation/Research Paper/AES Research Paper.docx
+++ b/Documentation/Research Paper/AES Research Paper.docx
@@ -1845,7 +1845,26 @@
       </w:r>
     </w:p>
     <w:p>
-      <w:r>
+      <w:pPr>
+        <w:jc w:val="both"/>
+      </w:pPr>
+      <w:r>
+        <w:t>Each algorithm in data encryption or cryptography has their own approaches. Moreover, they are classified as either Symmetric or Asymmetric. Both types of cryptography have their strengths and weaknesses but if use well then it could easily be implemented in order to attain the desired security mechanism.</w:t>
+      </w:r>
+    </w:p>
+    <w:p>
+      <w:pPr>
+        <w:jc w:val="both"/>
+      </w:pPr>
+    </w:p>
+    <w:p>
+      <w:pPr>
+        <w:jc w:val="both"/>
+      </w:pPr>
+    </w:p>
+    <w:p>
+      <w:r>
+        <w:lastRenderedPageBreak/>
         <w:t>Symm</w:t>
       </w:r>
       <w:r>
@@ -1854,69 +1873,113 @@
     </w:p>
     <w:p>
       <w:pPr>
-        <w:jc w:val="both"/>
-      </w:pPr>
-      <w:r>
-        <w:t xml:space="preserve">In    symmetric    key encryption, encryption   key   can   be   calculated   from   the decryption key and vice versa.  With most of the symmetric algorithms, the same key is used for encryption and decryption. The symmetric key is effective only when the key is kept secret by two parties if anyone else discovers the key in any way; it affects both Confidentiality and Authentication. A person with unauthorized symmetric key </w:t>
+        <w:ind w:firstLine="720"/>
+        <w:jc w:val="both"/>
+      </w:pPr>
+      <w:r>
+        <w:t>In    symmetric    key encryption, encryption   key   can   be   calculated   from   the decryption key and vice versa.  With most of the symmetric algorithms, the same key is used for encryption and decryption. The symmetric key is effective only when the key is kept secret by two parties if anyone else discovers the key in any way; it affects both Confidentiality and Authentication. A person with unauthorized symmetric key not only can decrypt messages sent with key but can encrypt new messages and send them on behalf of the legitimate parties using the key.</w:t>
+      </w:r>
+    </w:p>
+    <w:p>
+      <w:proofErr w:type="spellStart"/>
+      <w:r>
+        <w:t>Diffie</w:t>
+      </w:r>
+      <w:proofErr w:type="spellEnd"/>
+      <w:r>
+        <w:t xml:space="preserve">-Hellman </w:t>
+      </w:r>
+      <w:proofErr w:type="spellStart"/>
+      <w:r>
+        <w:t>Alfgorit</w:t>
+      </w:r>
+      <w:r>
+        <w:t>h</w:t>
+      </w:r>
+      <w:r>
+        <w:t>m</w:t>
+      </w:r>
+      <w:proofErr w:type="spellEnd"/>
+    </w:p>
+    <w:p>
+      <w:pPr>
+        <w:ind w:firstLine="720"/>
+        <w:jc w:val="both"/>
+      </w:pPr>
+      <w:r>
+        <w:t xml:space="preserve">One of the most known symmetric algorithm and is the commonly used protocol is the </w:t>
+      </w:r>
+      <w:proofErr w:type="spellStart"/>
+      <w:r>
+        <w:t>Diffie</w:t>
+      </w:r>
+      <w:proofErr w:type="spellEnd"/>
+      <w:r>
+        <w:t xml:space="preserve">-Hellman. In this encryption protocol, two people who have not contacted each other before can communicate by sharing a secret key to use for encryption. This protocol is a one-way function which means that it is easy to encrypt but difficult to decrypt because to match the same key there is a mathematical formula that must be followed. Moreover, </w:t>
+      </w:r>
+      <w:proofErr w:type="spellStart"/>
+      <w:r>
+        <w:t>Diffie</w:t>
+      </w:r>
+      <w:proofErr w:type="spellEnd"/>
+      <w:r>
+        <w:t xml:space="preserve">-Hellman is known to be used for avoiding attackers from interrupting the transportation of information between two persons. In implementing </w:t>
+      </w:r>
+      <w:proofErr w:type="spellStart"/>
+      <w:r>
+        <w:t>Diffie</w:t>
+      </w:r>
+      <w:proofErr w:type="spellEnd"/>
+      <w:r>
+        <w:t xml:space="preserve">-Hellman, two end-users must mutually agree on positive whole numbers of two variables, such that one variable is a large prime number and the other variable is the generator of that prime number. Both end-users must choose a secret number then the user will compute for the public number. After computing for the public numbers, exchange of public numbers will take place. To finish, the computation of traded public numbers will result to their shared key without worrying about the other users obtaining this information. In conclusion, </w:t>
+      </w:r>
+      <w:proofErr w:type="spellStart"/>
+      <w:r>
+        <w:t>Diffie</w:t>
+      </w:r>
+      <w:proofErr w:type="spellEnd"/>
+      <w:r>
+        <w:t>-Hellman is an effective protocol because of the way it protects a temporary key for communication session. (Retrieved on September 1, 2016/ http://searchsecurity.techtarget.com/definition/Diffie-Hellman-key-exchange).</w:t>
+      </w:r>
+    </w:p>
+    <w:p>
+      <w:pPr>
+        <w:jc w:val="center"/>
+      </w:pPr>
+      <w:r>
+        <w:t>(**ADD FORMULA and ILLUSTRATION)</w:t>
+      </w:r>
+    </w:p>
+    <w:p>
+      <w:r>
+        <w:t>Asymmetric Encryption</w:t>
+      </w:r>
+    </w:p>
+    <w:p>
+      <w:pPr>
+        <w:ind w:firstLine="720"/>
+        <w:jc w:val="both"/>
+      </w:pPr>
+      <w:r>
+        <w:t>In Asymmetric algorithm, two keys are used which is known as the public and private keys. One key is provided to cipher the data and the other key is provided to decipher the data. The key that is used to cipher data is publicly known but the other key that is used to decipher is a secret which means that the receiver holds the secret key and using this secret key the receiver can crack the encrypted texts sent by the others. So, a protected information cannot be accessed as long as there is no key.  To ensure the authentication, these keys must be verified and current. This algorithm uses hard math problems for the keys mainly by factoring two large numbers since computers are capable of multiplying large numbers but cannot easily factor the product therefore, it will take time to break the key.  Furthermore, its main concerns are the confidentiality, integrity, authentication and non-repudiation of information. The advantage of using this algorithm is that if one of the keys has been compromised then the other one is not affected and the guessing of the key algorithm is monitored. With this, it will be easier to distinguish an intruder. (Retrieved on August 31, 2016/https://cseweb.ucsd.edu/~mihir/cse207/w-asym.pdf).</w:t>
+      </w:r>
+    </w:p>
+    <w:p>
+      <w:r>
+        <w:t>PKI</w:t>
+      </w:r>
+    </w:p>
+    <w:p>
+      <w:pPr>
+        <w:ind w:firstLine="720"/>
+        <w:jc w:val="both"/>
+      </w:pPr>
+      <w:r>
+        <w:t xml:space="preserve">A Public Key Infrastructure is a combination of software and procedures providing a means for managing keys and certificates and using them efficiently. Key and certificate management is the set of operations requires to create and maintain keys and certificates. One of the major points being addressed </w:t>
       </w:r>
       <w:r>
         <w:lastRenderedPageBreak/>
-        <w:t>not only can decrypt messages sent with key but can encrypt new messages and send them on behalf of the legitimate parties using the key.</w:t>
-      </w:r>
-    </w:p>
-    <w:p>
-      <w:proofErr w:type="spellStart"/>
-      <w:r>
-        <w:t>Diffie</w:t>
-      </w:r>
-      <w:proofErr w:type="spellEnd"/>
-      <w:r>
-        <w:t xml:space="preserve">-Hellman </w:t>
-      </w:r>
-      <w:proofErr w:type="spellStart"/>
-      <w:r>
-        <w:t>Alfgoritm</w:t>
-      </w:r>
-      <w:proofErr w:type="spellEnd"/>
-    </w:p>
-    <w:p>
-      <w:pPr>
-        <w:jc w:val="both"/>
-      </w:pPr>
-      <w:r>
-        <w:t xml:space="preserve">One of the most known symmetric algorithm and is the commonly used protocol is the </w:t>
-      </w:r>
-      <w:proofErr w:type="spellStart"/>
-      <w:r>
-        <w:t>Diffie</w:t>
-      </w:r>
-      <w:proofErr w:type="spellEnd"/>
-      <w:r>
-        <w:t xml:space="preserve">-Hellman. In this encryption protocol, two people who have not contacted each other before can communicate by sharing a secret key to use for encryption. This protocol is a one-way function which means that it is easy to encrypt but difficult to decrypt because to match the same key there is a mathematical formula that must be followed. Moreover, </w:t>
-      </w:r>
-      <w:proofErr w:type="spellStart"/>
-      <w:r>
-        <w:t>Diffie</w:t>
-      </w:r>
-      <w:proofErr w:type="spellEnd"/>
-      <w:r>
-        <w:t xml:space="preserve">-Hellman is known to be used for avoiding attackers from interrupting the transportation of information between two persons. In implementing </w:t>
-      </w:r>
-      <w:proofErr w:type="spellStart"/>
-      <w:r>
-        <w:t>Diffie</w:t>
-      </w:r>
-      <w:proofErr w:type="spellEnd"/>
-      <w:r>
-        <w:t xml:space="preserve">-Hellman, two end-users must mutually agree on positive whole numbers of two variables, such that one variable is a large prime number and the other variable is the generator of that prime number. Both end-users must choose a secret number then the user will compute for the public number. After computing for the public numbers, exchange of public numbers will take place. To finish, the computation of traded public numbers will result to their shared key without worrying about the other users obtaining this information. In conclusion, </w:t>
-      </w:r>
-      <w:proofErr w:type="spellStart"/>
-      <w:r>
-        <w:t>Diffie</w:t>
-      </w:r>
-      <w:proofErr w:type="spellEnd"/>
-      <w:r>
-        <w:t>-Hellman is an effective protocol because of the way it protects a temporary key for communication session. (Retrieved on September 1, 2016/ http://searchsecurity.techtarget.com/definition/Diffie-Hellman-key-exchange).</w:t>
+        <w:t>in a managed PKI is the creation of keys and certificates. A PKI must offer software support for key pair generation as well as certificate requests. Furthermore, there must be procedures to verify the identity of the user before allowing him to request a certificate. Next major point is private-key protection. These private keys are either used for decryption or digital signature so it must have some reasonable level of protection. In this case, a strong password mechanism must be implemented to have an effective PKI. Now, if the user’s private-key has been compromised, the PKI must provide a means by which a certificate can be revoked. Backup and recovery, key and certificate update, and key history management are included in the major points to be addressed if a well-managed PKI is to be implemented. Retrieved on August 27, 2016 / http://www.cgi.com/files/white-papers/cgi_whpr_35_pki_e.pdf).</w:t>
       </w:r>
     </w:p>
     <w:p>
@@ -1924,44 +1987,6 @@
         <w:jc w:val="center"/>
       </w:pPr>
       <w:r>
-        <w:t>(**ADD FORMULA and ILLUSTRATION)</w:t>
-      </w:r>
-    </w:p>
-    <w:p>
-      <w:r>
-        <w:t>Asymmetric Encryption</w:t>
-      </w:r>
-    </w:p>
-    <w:p>
-      <w:pPr>
-        <w:jc w:val="both"/>
-      </w:pPr>
-      <w:r>
-        <w:t>In Asymmetric algorithm, two keys are used which is known as the public and private keys. One key is provided to cipher the data and the other key is provided to decipher the data. The key that is used to cipher data is publicly known but the other key that is used to decipher is a secret which means that the receiver holds the secret key and using this secret key the receiver can crack the encrypted texts sent by the others. So, a protected information cannot be accessed as long as there is no key.  To ensure the authentication, these keys must be verified and current. This algorithm uses hard math problems for the keys mainly by factoring two large numbers since computers are capable of multiplying large numbers but cannot easily factor the product therefore, it will take time to break the key.  Furthermore, its main concerns are the confidentiality, integrity, authentication and non-repudiation of information. The advantage of using this algorithm is that if one of the keys has been compromised then the other one is not affected and the guessing of the key algorithm is monitored. With this, it will be easier to distinguish an intruder. (Retrieved on August 31, 2016/https://cseweb.ucsd.edu/~mihir/cse207/w-asym.pdf).</w:t>
-      </w:r>
-    </w:p>
-    <w:p>
-      <w:r>
-        <w:t>PKI</w:t>
-      </w:r>
-    </w:p>
-    <w:p>
-      <w:pPr>
-        <w:jc w:val="both"/>
-      </w:pPr>
-      <w:r>
-        <w:t xml:space="preserve">A Public Key Infrastructure is a combination of software and procedures providing a means for managing keys and certificates and using them efficiently. Key and certificate management is the set of operations requires to create and maintain keys and certificates. One of the major points being addressed in a managed PKI is the creation of keys and certificates. A PKI must offer software support for key pair generation as well as certificate requests. Furthermore, there must be procedures to verify the identity of the user before allowing him to request a certificate. Next major point is private-key protection. These private keys are either used for decryption or digital signature so it must have some reasonable level of protection. In this case, a strong password mechanism must be implemented to have an effective PKI. Now, if the user’s </w:t>
-      </w:r>
-      <w:r>
-        <w:lastRenderedPageBreak/>
-        <w:t>private-key has been compromised, the PKI must provide a means by which a certificate can be revoked. Backup and recovery, key and certificate update, and key history management are included in the major points to be addressed if a well-managed PKI is to be implemented. Retrieved on August 27, 2016 / http://www.cgi.com/files/white-papers/cgi_whpr_35_pki_e.pdf).</w:t>
-      </w:r>
-    </w:p>
-    <w:p>
-      <w:pPr>
-        <w:jc w:val="center"/>
-      </w:pPr>
-      <w:r>
         <w:t>(**ADD MORE)</w:t>
       </w:r>
     </w:p>
@@ -1977,6 +2002,7 @@
     </w:p>
     <w:p>
       <w:pPr>
+        <w:ind w:firstLine="720"/>
         <w:jc w:val="both"/>
       </w:pPr>
       <w:r>
@@ -1985,6 +2011,7 @@
     </w:p>
     <w:p>
       <w:pPr>
+        <w:ind w:firstLine="720"/>
         <w:jc w:val="both"/>
       </w:pPr>
       <w:r>
@@ -1993,6 +2020,7 @@
     </w:p>
     <w:p>
       <w:pPr>
+        <w:ind w:firstLine="720"/>
         <w:jc w:val="both"/>
       </w:pPr>
       <w:r>
@@ -2001,50 +2029,51 @@
     </w:p>
     <w:p>
       <w:pPr>
-        <w:jc w:val="both"/>
-      </w:pPr>
-      <w:r>
-        <w:t xml:space="preserve">Furthermore, hash codes cannot be decrypted because they are strictly one way operations. The only way to hack a hash code is to try a large possible number of inputs and hope for a match. An example was made by </w:t>
-      </w:r>
-      <w:proofErr w:type="spellStart"/>
-      <w:r>
-        <w:t>Drexx</w:t>
-      </w:r>
-      <w:proofErr w:type="spellEnd"/>
-      <w:r>
-        <w:t xml:space="preserve"> </w:t>
-      </w:r>
-      <w:proofErr w:type="spellStart"/>
-      <w:r>
-        <w:t>Laggui</w:t>
-      </w:r>
-      <w:proofErr w:type="spellEnd"/>
-      <w:r>
-        <w:t xml:space="preserve">, principal consultant of </w:t>
-      </w:r>
-      <w:proofErr w:type="spellStart"/>
-      <w:r>
-        <w:t>Laggui</w:t>
-      </w:r>
-      <w:proofErr w:type="spellEnd"/>
-      <w:r>
-        <w:t xml:space="preserve"> &amp; Associates </w:t>
-      </w:r>
-      <w:proofErr w:type="spellStart"/>
-      <w:r>
-        <w:t>Inc</w:t>
-      </w:r>
-      <w:proofErr w:type="spellEnd"/>
-      <w:r>
-        <w:t xml:space="preserve"> that conducts vulnerability assessment, Internet penetration testing and computer forensics, if you want to crack a system password stored as an MD5 hash code, you’ll need to produce an MD5 hash of every possible password you think you know and then compare each of those hash codes you have against the stored password hash code. If you find a match, then you can be certain that your guessed password is the correct password. (Retrieved on September 1, 2016/ http://opinion.inquirer.net/94849/hashcode-5-things-you-need-to-know).</w:t>
-      </w:r>
-    </w:p>
-    <w:p>
-      <w:r>
-        <w:t>Hybrid Cryptography</w:t>
-      </w:r>
+        <w:ind w:firstLine="720"/>
+        <w:jc w:val="both"/>
+      </w:pPr>
       <w:bookmarkStart w:id="0" w:name="_GoBack"/>
       <w:bookmarkEnd w:id="0"/>
+      <w:r>
+        <w:t xml:space="preserve">Furthermore, hash codes cannot be decrypted because they are strictly one way operations. The only way to hack a hash code is to try a large possible number of inputs and hope for a match. An example was made by </w:t>
+      </w:r>
+      <w:proofErr w:type="spellStart"/>
+      <w:r>
+        <w:t>Drexx</w:t>
+      </w:r>
+      <w:proofErr w:type="spellEnd"/>
+      <w:r>
+        <w:t xml:space="preserve"> </w:t>
+      </w:r>
+      <w:proofErr w:type="spellStart"/>
+      <w:r>
+        <w:t>Laggui</w:t>
+      </w:r>
+      <w:proofErr w:type="spellEnd"/>
+      <w:r>
+        <w:t xml:space="preserve">, principal consultant of </w:t>
+      </w:r>
+      <w:proofErr w:type="spellStart"/>
+      <w:r>
+        <w:t>Laggui</w:t>
+      </w:r>
+      <w:proofErr w:type="spellEnd"/>
+      <w:r>
+        <w:t xml:space="preserve"> &amp; Associates </w:t>
+      </w:r>
+      <w:proofErr w:type="spellStart"/>
+      <w:r>
+        <w:t>Inc</w:t>
+      </w:r>
+      <w:proofErr w:type="spellEnd"/>
+      <w:r>
+        <w:t xml:space="preserve"> that conducts vulnerability assessment, Internet penetration testing and computer forensics, if you want to crack a system password stored as an MD5 hash code, you’ll need to produce an MD5 hash of every possible password you think you know and then compare each of those hash codes you have against the stored password hash code. If you find a match, then you can be certain that your guessed password is the correct password. (Retrieved on September 1, 2016/ http://opinion.inquirer.net/94849/hashcode-5-things-you-need-to-know).</w:t>
+      </w:r>
+    </w:p>
+    <w:p>
+      <w:r>
+        <w:t>Hybrid Cryptography</w:t>
+      </w:r>
     </w:p>
     <w:p>
       <w:pPr>
@@ -2079,7 +2108,6 @@
         <w:jc w:val="both"/>
       </w:pPr>
       <w:r>
-        <w:lastRenderedPageBreak/>
         <w:t xml:space="preserve">As for the proposed solution to this issue, a public key infrastructure has to be implemented to not only authenticate the data being transmitted but to also allow the verification of the servers’ authenticity. The process will start once the voting period ends at 5:00pm of the election day. In the proposed system, a server key will collect all the public keys of the voting counting machine (VCM). Assuming that the BEI have already digitally signed the election returns (ERs), the VCM will then send the ERs to the official servers. After doing so, the server will validate the authenticity of the VCM through the </w:t>
       </w:r>
       <w:proofErr w:type="spellStart"/>
@@ -2262,6 +2290,7 @@
         </w:numPr>
       </w:pPr>
       <w:r>
+        <w:lastRenderedPageBreak/>
         <w:t>Once done, VCM will successfully send the election returns to the server with the security measures that comes with it.</w:t>
       </w:r>
     </w:p>
@@ -2308,175 +2337,175 @@
         <w:jc w:val="center"/>
       </w:pPr>
       <w:r>
+        <w:t>APPENDICES</w:t>
+      </w:r>
+    </w:p>
+    <w:p>
+      <w:pPr>
+        <w:jc w:val="both"/>
+      </w:pPr>
+      <w:r>
+        <w:t>Event Table</w:t>
+      </w:r>
+    </w:p>
+    <w:p>
+      <w:pPr>
+        <w:jc w:val="both"/>
+      </w:pPr>
+      <w:r>
+        <w:t>Context Diagram</w:t>
+      </w:r>
+    </w:p>
+    <w:p>
+      <w:pPr>
+        <w:jc w:val="both"/>
+      </w:pPr>
+      <w:r>
+        <w:t>Data Flow Diagram</w:t>
+      </w:r>
+    </w:p>
+    <w:p>
+      <w:pPr>
+        <w:jc w:val="both"/>
+      </w:pPr>
+      <w:r>
+        <w:t>Use Case</w:t>
+      </w:r>
+    </w:p>
+    <w:p>
+      <w:pPr>
+        <w:jc w:val="both"/>
+      </w:pPr>
+      <w:r>
+        <w:t>Use Case with Full Description</w:t>
+      </w:r>
+    </w:p>
+    <w:p>
+      <w:pPr>
+        <w:jc w:val="both"/>
+      </w:pPr>
+      <w:r>
+        <w:t>Activity Diagram</w:t>
+      </w:r>
+    </w:p>
+    <w:p>
+      <w:pPr>
+        <w:jc w:val="center"/>
+      </w:pPr>
+    </w:p>
+    <w:p>
+      <w:pPr>
+        <w:jc w:val="both"/>
+      </w:pPr>
+      <w:r>
+        <w:t>Object Diagram</w:t>
+      </w:r>
+    </w:p>
+    <w:p>
+      <w:pPr>
+        <w:jc w:val="center"/>
+      </w:pPr>
+    </w:p>
+    <w:p>
+      <w:pPr>
+        <w:jc w:val="both"/>
+      </w:pPr>
+      <w:r>
+        <w:t>Class Diagram</w:t>
+      </w:r>
+    </w:p>
+    <w:p>
+      <w:pPr>
+        <w:jc w:val="both"/>
+      </w:pPr>
+    </w:p>
+    <w:p>
+      <w:pPr>
+        <w:jc w:val="both"/>
+      </w:pPr>
+      <w:r>
+        <w:t>Communication Diagram</w:t>
+      </w:r>
+    </w:p>
+    <w:p>
+      <w:pPr>
+        <w:jc w:val="both"/>
+      </w:pPr>
+      <w:r>
+        <w:t>State Diagram</w:t>
+      </w:r>
+    </w:p>
+    <w:p>
+      <w:pPr>
+        <w:jc w:val="both"/>
+      </w:pPr>
+    </w:p>
+    <w:p>
+      <w:pPr>
+        <w:jc w:val="both"/>
+      </w:pPr>
+      <w:r>
+        <w:t>Timing Diagram</w:t>
+      </w:r>
+    </w:p>
+    <w:p>
+      <w:pPr>
+        <w:jc w:val="both"/>
+      </w:pPr>
+    </w:p>
+    <w:p>
+      <w:pPr>
+        <w:jc w:val="both"/>
+      </w:pPr>
+      <w:r>
+        <w:t>Sequence Diagram</w:t>
+      </w:r>
+    </w:p>
+    <w:p>
+      <w:pPr>
+        <w:jc w:val="both"/>
+      </w:pPr>
+    </w:p>
+    <w:p>
+      <w:pPr>
+        <w:jc w:val="both"/>
+      </w:pPr>
+      <w:r>
+        <w:t>Component Diagram</w:t>
+      </w:r>
+    </w:p>
+    <w:p>
+      <w:pPr>
+        <w:jc w:val="both"/>
+      </w:pPr>
+    </w:p>
+    <w:p>
+      <w:pPr>
+        <w:jc w:val="both"/>
+      </w:pPr>
+      <w:r>
+        <w:t>Composite Diagram</w:t>
+      </w:r>
+    </w:p>
+    <w:p>
+      <w:pPr>
+        <w:jc w:val="both"/>
+      </w:pPr>
+      <w:r>
+        <w:t>Interaction Overview Diagram</w:t>
+      </w:r>
+    </w:p>
+    <w:p>
+      <w:pPr>
+        <w:jc w:val="both"/>
+      </w:pPr>
+    </w:p>
+    <w:p>
+      <w:pPr>
+        <w:jc w:val="both"/>
+      </w:pPr>
+      <w:r>
         <w:lastRenderedPageBreak/>
-        <w:t>APPENDICES</w:t>
-      </w:r>
-    </w:p>
-    <w:p>
-      <w:pPr>
-        <w:jc w:val="both"/>
-      </w:pPr>
-      <w:r>
-        <w:t>Event Table</w:t>
-      </w:r>
-    </w:p>
-    <w:p>
-      <w:pPr>
-        <w:jc w:val="both"/>
-      </w:pPr>
-      <w:r>
-        <w:t>Context Diagram</w:t>
-      </w:r>
-    </w:p>
-    <w:p>
-      <w:pPr>
-        <w:jc w:val="both"/>
-      </w:pPr>
-      <w:r>
-        <w:t>Data Flow Diagram</w:t>
-      </w:r>
-    </w:p>
-    <w:p>
-      <w:pPr>
-        <w:jc w:val="both"/>
-      </w:pPr>
-      <w:r>
-        <w:t>Use Case</w:t>
-      </w:r>
-    </w:p>
-    <w:p>
-      <w:pPr>
-        <w:jc w:val="both"/>
-      </w:pPr>
-      <w:r>
-        <w:t>Use Case with Full Description</w:t>
-      </w:r>
-    </w:p>
-    <w:p>
-      <w:pPr>
-        <w:jc w:val="both"/>
-      </w:pPr>
-      <w:r>
-        <w:t>Activity Diagram</w:t>
-      </w:r>
-    </w:p>
-    <w:p>
-      <w:pPr>
-        <w:jc w:val="center"/>
-      </w:pPr>
-    </w:p>
-    <w:p>
-      <w:pPr>
-        <w:jc w:val="both"/>
-      </w:pPr>
-      <w:r>
-        <w:t>Object Diagram</w:t>
-      </w:r>
-    </w:p>
-    <w:p>
-      <w:pPr>
-        <w:jc w:val="center"/>
-      </w:pPr>
-    </w:p>
-    <w:p>
-      <w:pPr>
-        <w:jc w:val="both"/>
-      </w:pPr>
-      <w:r>
-        <w:t>Class Diagram</w:t>
-      </w:r>
-    </w:p>
-    <w:p>
-      <w:pPr>
-        <w:jc w:val="both"/>
-      </w:pPr>
-    </w:p>
-    <w:p>
-      <w:pPr>
-        <w:jc w:val="both"/>
-      </w:pPr>
-      <w:r>
-        <w:t>Communication Diagram</w:t>
-      </w:r>
-    </w:p>
-    <w:p>
-      <w:pPr>
-        <w:jc w:val="both"/>
-      </w:pPr>
-      <w:r>
-        <w:t>State Diagram</w:t>
-      </w:r>
-    </w:p>
-    <w:p>
-      <w:pPr>
-        <w:jc w:val="both"/>
-      </w:pPr>
-    </w:p>
-    <w:p>
-      <w:pPr>
-        <w:jc w:val="both"/>
-      </w:pPr>
-      <w:r>
-        <w:t>Timing Diagram</w:t>
-      </w:r>
-    </w:p>
-    <w:p>
-      <w:pPr>
-        <w:jc w:val="both"/>
-      </w:pPr>
-    </w:p>
-    <w:p>
-      <w:pPr>
-        <w:jc w:val="both"/>
-      </w:pPr>
-      <w:r>
-        <w:t>Sequence Diagram</w:t>
-      </w:r>
-    </w:p>
-    <w:p>
-      <w:pPr>
-        <w:jc w:val="both"/>
-      </w:pPr>
-    </w:p>
-    <w:p>
-      <w:pPr>
-        <w:jc w:val="both"/>
-      </w:pPr>
-      <w:r>
-        <w:t>Component Diagram</w:t>
-      </w:r>
-    </w:p>
-    <w:p>
-      <w:pPr>
-        <w:jc w:val="both"/>
-      </w:pPr>
-    </w:p>
-    <w:p>
-      <w:pPr>
-        <w:jc w:val="both"/>
-      </w:pPr>
-      <w:r>
-        <w:t>Composite Diagram</w:t>
-      </w:r>
-    </w:p>
-    <w:p>
-      <w:pPr>
-        <w:jc w:val="both"/>
-      </w:pPr>
-      <w:r>
-        <w:t>Interaction Overview Diagram</w:t>
-      </w:r>
-    </w:p>
-    <w:p>
-      <w:pPr>
-        <w:jc w:val="both"/>
-      </w:pPr>
-    </w:p>
-    <w:p>
-      <w:pPr>
-        <w:jc w:val="both"/>
-      </w:pPr>
-      <w:r>
         <w:t>Package Diagram</w:t>
       </w:r>
     </w:p>
@@ -3922,7 +3951,7 @@
 </file>
 
 <file path=customXml/itemProps1.xml><?xml version="1.0" encoding="utf-8"?>
-<ds:datastoreItem xmlns:ds="http://schemas.openxmlformats.org/officeDocument/2006/customXml" ds:itemID="{60649D64-9EC1-4919-95FC-5D650FC7E92E}">
+<ds:datastoreItem xmlns:ds="http://schemas.openxmlformats.org/officeDocument/2006/customXml" ds:itemID="{1BF5D18D-39A8-41D7-A5F3-47E6027B4612}">
   <ds:schemaRefs>
     <ds:schemaRef ds:uri="http://schemas.openxmlformats.org/officeDocument/2006/bibliography"/>
   </ds:schemaRefs>

</xml_diff>

<commit_message>
Added illustration in theoretical background
</commit_message>
<xml_diff>
--- a/Documentation/Research Paper/AES Research Paper.docx
+++ b/Documentation/Research Paper/AES Research Paper.docx
@@ -64,8 +64,6 @@
       <w:pPr>
         <w:jc w:val="center"/>
       </w:pPr>
-      <w:bookmarkStart w:id="0" w:name="_GoBack"/>
-      <w:bookmarkEnd w:id="0"/>
       <w:r>
         <w:t>INTRODUCTION</w:t>
       </w:r>
@@ -1156,16 +1154,20 @@
         <w:jc w:val="center"/>
       </w:pPr>
       <w:r>
+        <w:rPr>
+          <w:noProof/>
+          <w:lang w:eastAsia="en-PH"/>
+        </w:rPr>
         <mc:AlternateContent>
           <mc:Choice Requires="wpg">
             <w:drawing>
               <wp:anchor distT="0" distB="0" distL="114300" distR="114300" simplePos="0" relativeHeight="251659264" behindDoc="0" locked="0" layoutInCell="1" allowOverlap="1" wp14:anchorId="35E4D687" wp14:editId="2706C8D8">
                 <wp:simplePos x="0" y="0"/>
                 <wp:positionH relativeFrom="column">
-                  <wp:posOffset>466725</wp:posOffset>
+                  <wp:posOffset>238125</wp:posOffset>
                 </wp:positionH>
                 <wp:positionV relativeFrom="paragraph">
-                  <wp:posOffset>50800</wp:posOffset>
+                  <wp:posOffset>78832</wp:posOffset>
                 </wp:positionV>
                 <wp:extent cx="5476875" cy="352425"/>
                 <wp:effectExtent l="0" t="0" r="28575" b="28575"/>
@@ -1629,7 +1631,7 @@
           </mc:Choice>
           <mc:Fallback>
             <w:pict>
-              <v:group w14:anchorId="35E4D687" id="Group 14" o:spid="_x0000_s1026" style="position:absolute;left:0;text-align:left;margin-left:36.75pt;margin-top:4pt;width:431.25pt;height:27.75pt;z-index:251659264;mso-width-relative:margin;mso-height-relative:margin" coordsize="110125,8116" o:gfxdata="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">
+              <v:group w14:anchorId="35E4D687" id="Group 14" o:spid="_x0000_s1026" style="position:absolute;left:0;text-align:left;margin-left:18.75pt;margin-top:6.2pt;width:431.25pt;height:27.75pt;z-index:251659264;mso-width-relative:margin;mso-height-relative:margin" coordsize="110125,8116" o:gfxdata="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">
                 <v:roundrect id="Rounded Rectangle 2" o:spid="_x0000_s1027" style="position:absolute;width:16432;height:7885;visibility:visible;mso-wrap-style:square;v-text-anchor:middle" arcsize="10923f" o:gfxdata="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" fillcolor="#5b9bd5 [3204]" strokecolor="#1f4d78 [1604]" strokeweight="1pt">
                   <v:stroke joinstyle="miter"/>
                   <v:textbox>
@@ -1814,47 +1816,55 @@
         <w:jc w:val="center"/>
         <w:rPr>
           <w:i/>
+          <w:sz w:val="20"/>
         </w:rPr>
       </w:pPr>
       <w:r>
         <w:rPr>
           <w:i/>
+          <w:sz w:val="20"/>
         </w:rPr>
         <w:t>Figure 1. Cryptography process</w:t>
       </w:r>
     </w:p>
     <w:p>
       <w:pPr>
+        <w:ind w:firstLine="720"/>
         <w:jc w:val="both"/>
       </w:pPr>
       <w:r>
         <w:t>A Cryptosystem is the implementation of a cryptographic process by means of hardware or software. It provides confidentiality needed for ensuring that the data can only be accessed by those who are authorized. Also, cryptosystem has the ability to check whether the data has been altered in order to maintain integrity. Moreover, it has the capability of authenticating the identity being claimed. It also checks the privileges of users in a file which is known as authorization. Lastly, the cryptosystem also acts to make sure that an individual cannot refute the authenticity of their signature on a document or the sending of a message that they originated. All of the said function of the cryptosystem helps in creating a protected environment for users in sending all types of data through different platforms.</w:t>
       </w:r>
-    </w:p>
-    <w:p>
-      <w:pPr>
-        <w:jc w:val="both"/>
-      </w:pPr>
-      <w:r>
+      <w:r>
+        <w:t xml:space="preserve"> </w:t>
+      </w:r>
+      <w:r>
+        <w:t>(Retrieved on December 5, 2016/</w:t>
+      </w:r>
+      <w:r>
+        <w:t>http://citeseerx.ist.psu.edu/viewdoc/download?doi=10.1.1.259.2641&amp;rep=rep1&amp;type=pdf</w:t>
+      </w:r>
+      <w:r>
+        <w:t>).</w:t>
+      </w:r>
+    </w:p>
+    <w:p>
+      <w:pPr>
+        <w:jc w:val="both"/>
+      </w:pPr>
+    </w:p>
+    <w:p>
+      <w:pPr>
+        <w:jc w:val="both"/>
+      </w:pPr>
+      <w:r>
+        <w:lastRenderedPageBreak/>
         <w:t>Each algorithm in data encryption or cryptography has their own approaches. Moreover, they are classified as either Symmetric or Asymmetric. Both types of cryptography have their strengths and weaknesses but if use well then it could easily be implemented in order to attain the desired security mechanism.</w:t>
       </w:r>
     </w:p>
     <w:p>
-      <w:pPr>
-        <w:jc w:val="both"/>
-      </w:pPr>
-    </w:p>
-    <w:p>
-      <w:pPr>
-        <w:jc w:val="both"/>
-      </w:pPr>
-    </w:p>
-    <w:p>
-      <w:r>
-        <w:t>Symm</w:t>
-      </w:r>
-      <w:r>
-        <w:t>etric Encryption</w:t>
+      <w:r>
+        <w:t>Symmetric Encryption</w:t>
       </w:r>
     </w:p>
     <w:p>
@@ -1863,7 +1873,145 @@
         <w:jc w:val="both"/>
       </w:pPr>
       <w:r>
-        <w:t>In    symmetric    key encryption, encryption   key   can   be   calculated   from   the decryption key and vice versa.  With most of the symmetric algorithms, the same key is used for encryption and decryption. The symmetric key is effective only when the key is kept secret by two parties if anyone else discovers the key in any way; it affects both Confidentiality and Authentication. A person with unauthorized symmetric key not only can decrypt messages sent with key but can encrypt new messages and send them on behalf of the legitimate parties using the key.</w:t>
+        <w:t>In the Symmetric Key encryption algorithm, only one key is used to encrypt and decrypt data. They key can be calculated from the either both the decryption key or encryption key. The advantage of implementing the said algorithms is that it is relatively inexpensive but still has the capability of producing a strong key for the ciphers. However, the key must be kept secret by only the two parties involved and if anyone else discovers the secret key, then it can affect confidentiality and authentication. With an unauthorized person holding the secret key, it is possible that not only can they decrypt messages but also send encrypted messages on behalf of the authorized party affecting the legitimacy of the file.</w:t>
+      </w:r>
+      <w:r>
+        <w:t xml:space="preserve"> </w:t>
+      </w:r>
+      <w:r>
+        <w:t>(Retrieved on December 5, 2016/</w:t>
+      </w:r>
+      <w:r>
+        <w:t>http://www.ibm.com/support/knowledgecenter/SSB23S_1.1.0.13/gtps7/s7symm.html</w:t>
+      </w:r>
+      <w:r>
+        <w:t>).</w:t>
+      </w:r>
+    </w:p>
+    <w:p>
+      <w:pPr>
+        <w:jc w:val="center"/>
+      </w:pPr>
+      <w:r>
+        <w:rPr>
+          <w:noProof/>
+          <w:lang w:eastAsia="en-PH"/>
+        </w:rPr>
+        <w:drawing>
+          <wp:anchor distT="0" distB="0" distL="114300" distR="114300" simplePos="0" relativeHeight="251661312" behindDoc="1" locked="0" layoutInCell="1" allowOverlap="1" wp14:anchorId="0321266F" wp14:editId="29CC2A05">
+            <wp:simplePos x="0" y="0"/>
+            <wp:positionH relativeFrom="column">
+              <wp:posOffset>1333500</wp:posOffset>
+            </wp:positionH>
+            <wp:positionV relativeFrom="paragraph">
+              <wp:posOffset>175260</wp:posOffset>
+            </wp:positionV>
+            <wp:extent cx="3609975" cy="1057275"/>
+            <wp:effectExtent l="0" t="0" r="9525" b="9525"/>
+            <wp:wrapTight wrapText="bothSides">
+              <wp:wrapPolygon edited="0">
+                <wp:start x="0" y="0"/>
+                <wp:lineTo x="0" y="21405"/>
+                <wp:lineTo x="21543" y="21405"/>
+                <wp:lineTo x="21543" y="0"/>
+                <wp:lineTo x="0" y="0"/>
+              </wp:wrapPolygon>
+            </wp:wrapTight>
+            <wp:docPr id="1" name="Picture 1" descr="http://www.ibm.com/support/knowledgecenter/en/SSB23S_1.1.0.13/gtps7/ssldig01.gif"/>
+            <wp:cNvGraphicFramePr>
+              <a:graphicFrameLocks xmlns:a="http://schemas.openxmlformats.org/drawingml/2006/main" noChangeAspect="1"/>
+            </wp:cNvGraphicFramePr>
+            <a:graphic xmlns:a="http://schemas.openxmlformats.org/drawingml/2006/main">
+              <a:graphicData uri="http://schemas.openxmlformats.org/drawingml/2006/picture">
+                <pic:pic xmlns:pic="http://schemas.openxmlformats.org/drawingml/2006/picture">
+                  <pic:nvPicPr>
+                    <pic:cNvPr id="0" name="Picture 1" descr="http://www.ibm.com/support/knowledgecenter/en/SSB23S_1.1.0.13/gtps7/ssldig01.gif"/>
+                    <pic:cNvPicPr>
+                      <a:picLocks noChangeAspect="1" noChangeArrowheads="1"/>
+                    </pic:cNvPicPr>
+                  </pic:nvPicPr>
+                  <pic:blipFill rotWithShape="1">
+                    <a:blip r:embed="rId15">
+                      <a:extLst>
+                        <a:ext uri="{28A0092B-C50C-407E-A947-70E740481C1C}">
+                          <a14:useLocalDpi xmlns:a14="http://schemas.microsoft.com/office/drawing/2010/main" val="0"/>
+                        </a:ext>
+                      </a:extLst>
+                    </a:blip>
+                    <a:srcRect t="22917"/>
+                    <a:stretch/>
+                  </pic:blipFill>
+                  <pic:spPr bwMode="auto">
+                    <a:xfrm>
+                      <a:off x="0" y="0"/>
+                      <a:ext cx="3609975" cy="1057275"/>
+                    </a:xfrm>
+                    <a:prstGeom prst="rect">
+                      <a:avLst/>
+                    </a:prstGeom>
+                    <a:noFill/>
+                    <a:ln>
+                      <a:noFill/>
+                    </a:ln>
+                    <a:extLst>
+                      <a:ext uri="{53640926-AAD7-44D8-BBD7-CCE9431645EC}">
+                        <a14:shadowObscured xmlns:a14="http://schemas.microsoft.com/office/drawing/2010/main"/>
+                      </a:ext>
+                    </a:extLst>
+                  </pic:spPr>
+                </pic:pic>
+              </a:graphicData>
+            </a:graphic>
+            <wp14:sizeRelH relativeFrom="page">
+              <wp14:pctWidth>0</wp14:pctWidth>
+            </wp14:sizeRelH>
+            <wp14:sizeRelV relativeFrom="page">
+              <wp14:pctHeight>0</wp14:pctHeight>
+            </wp14:sizeRelV>
+          </wp:anchor>
+        </w:drawing>
+      </w:r>
+    </w:p>
+    <w:p>
+      <w:pPr>
+        <w:pStyle w:val="ListParagraph"/>
+        <w:jc w:val="both"/>
+        <w:rPr>
+          <w:noProof/>
+          <w:lang w:eastAsia="en-PH"/>
+        </w:rPr>
+      </w:pPr>
+    </w:p>
+    <w:p>
+      <w:pPr>
+        <w:pStyle w:val="ListParagraph"/>
+        <w:jc w:val="both"/>
+      </w:pPr>
+    </w:p>
+    <w:p>
+      <w:pPr>
+        <w:jc w:val="center"/>
+      </w:pPr>
+    </w:p>
+    <w:p>
+      <w:pPr>
+        <w:jc w:val="center"/>
+      </w:pPr>
+    </w:p>
+    <w:p>
+      <w:pPr>
+        <w:jc w:val="center"/>
+        <w:rPr>
+          <w:i/>
+          <w:sz w:val="20"/>
+        </w:rPr>
+      </w:pPr>
+      <w:r>
+        <w:rPr>
+          <w:i/>
+          <w:sz w:val="20"/>
+        </w:rPr>
+        <w:t>Figure 2. Symmetric Encryption Process</w:t>
       </w:r>
     </w:p>
     <w:p>
@@ -1875,17 +2023,65 @@
       <w:r>
         <w:t xml:space="preserve">-Hellman </w:t>
       </w:r>
+      <w:r>
+        <w:t>Algorithm</w:t>
+      </w:r>
+    </w:p>
+    <w:p>
+      <w:pPr>
+        <w:ind w:firstLine="720"/>
+        <w:jc w:val="both"/>
+      </w:pPr>
+      <w:r>
+        <w:t xml:space="preserve">One of the most known symmetric algorithm and is the commonly used protocol is the </w:t>
+      </w:r>
       <w:proofErr w:type="spellStart"/>
       <w:r>
-        <w:t>Alfgorit</w:t>
-      </w:r>
-      <w:r>
-        <w:t>h</w:t>
-      </w:r>
-      <w:r>
-        <w:t>m</w:t>
+        <w:t>Diffie</w:t>
       </w:r>
       <w:proofErr w:type="spellEnd"/>
+      <w:r>
+        <w:t xml:space="preserve">-Hellman. In this encryption protocol, two people who have not contacted each other before can communicate by sharing a secret key to use for encryption. This protocol is a one-way function which means that it is easy to encrypt but difficult to decrypt because to match the same key there is a mathematical formula that must be followed. Moreover, </w:t>
+      </w:r>
+      <w:proofErr w:type="spellStart"/>
+      <w:r>
+        <w:t>Diffie</w:t>
+      </w:r>
+      <w:proofErr w:type="spellEnd"/>
+      <w:r>
+        <w:t xml:space="preserve">-Hellman is known to be used for avoiding attackers from interrupting the transportation of information between two persons. In implementing </w:t>
+      </w:r>
+      <w:proofErr w:type="spellStart"/>
+      <w:r>
+        <w:t>Diffie</w:t>
+      </w:r>
+      <w:proofErr w:type="spellEnd"/>
+      <w:r>
+        <w:t xml:space="preserve">-Hellman, two end-users must mutually agree on positive whole numbers of two variables, such that one variable is a large prime number and the other variable is the generator of that prime number. Both end-users must choose a secret number then the user will compute for the public number. After computing for the public numbers, exchange of public numbers will take place. To finish, the computation of traded public numbers will result to their shared key without worrying about the other users obtaining this information. In conclusion, </w:t>
+      </w:r>
+      <w:proofErr w:type="spellStart"/>
+      <w:r>
+        <w:t>Diffie</w:t>
+      </w:r>
+      <w:proofErr w:type="spellEnd"/>
+      <w:r>
+        <w:t>-Hellman is an effective protocol because of the way it protects a temporary key for communication session. (Retrieved on September 1, 2016/ http://searchsecurity.techtarget.com/definition/Diffie-Hellman-key-exchange).</w:t>
+      </w:r>
+    </w:p>
+    <w:p>
+      <w:pPr>
+        <w:jc w:val="center"/>
+      </w:pPr>
+      <w:r>
+        <w:t>(**ADD FORMULA and ILLUSTRATION)</w:t>
+      </w:r>
+    </w:p>
+    <w:p>
+      <w:r>
+        <w:t>Asymmetric Encryption</w:t>
+      </w:r>
+      <w:bookmarkStart w:id="0" w:name="_GoBack"/>
+      <w:bookmarkEnd w:id="0"/>
     </w:p>
     <w:p>
       <w:pPr>
@@ -1893,23 +2089,177 @@
         <w:jc w:val="both"/>
       </w:pPr>
       <w:r>
-        <w:t xml:space="preserve">One of the most known symmetric algorithm and is the commonly used protocol is the </w:t>
+        <w:t xml:space="preserve">In Asymmetric algorithm, two keys are used which is known as the public and private keys. One key is provided to cipher the data and the other key is provided to decipher the data. The key that is used </w:t>
+      </w:r>
+      <w:r>
+        <w:lastRenderedPageBreak/>
+        <w:t>to cipher data is publicly known but the other key that is used to decipher is a secret which means that the receiver holds the secret key and using this secret key the receiver can crack the encrypted texts sent by the others. So, a protected information cannot be accessed as long as there is no key.  To ensure the authentication, these keys must be verified and current. This algorithm uses hard math problems for the keys mainly by factoring two large numbers since computers are capable of multiplying large numbers but cannot easily factor the product therefore, it will take time to break the key.  Furthermore, its main concerns are the confidentiality, integrity, authentication and non-repudiation of information. The advantage of using this algorithm is that if one of the keys has been compromised then the other one is not affected and the guessing of the key algorithm is monitored. With this, it will be easier to distinguish an intruder. (Retrieved on August 31, 2016/https://cseweb.ucsd.edu/~mihir/cse207/w-asym.pdf).</w:t>
+      </w:r>
+    </w:p>
+    <w:p>
+      <w:r>
+        <w:t>PKI</w:t>
+      </w:r>
+    </w:p>
+    <w:p>
+      <w:pPr>
+        <w:ind w:firstLine="720"/>
+        <w:jc w:val="both"/>
+      </w:pPr>
+      <w:r>
+        <w:t>A Public Key Infrastructure is a combination of software and procedures providing a means for managing keys and certificates and using them efficiently. Key and certificate management is the set of operations requires to create and maintain keys and certificates. One of the major points being addressed in a managed PKI is the creation of keys and certificates. A PKI must offer software support for key pair generation as well as certificate requests. Furthermore, there must be procedures to verify the identity of the user before allowing him to request a certificate. Next major point is private-key protection. These private keys are either used for decryption or digital signature so it must have some reasonable level of protection. In this case, a strong password mechanism must be implemented to have an effective PKI. Now, if the user’s private-key has been compromised, the PKI must provide a means by which a certificate can be revoked. Backup and recovery, key and certificate update, and key history management are included in the major points to be addressed if a well-managed PKI is to be implemented. Retrieved on August 27, 2016 / http://www.cgi.com/files/white-papers/cgi_whpr_35_pki_e.pdf).</w:t>
+      </w:r>
+    </w:p>
+    <w:p>
+      <w:pPr>
+        <w:jc w:val="center"/>
+      </w:pPr>
+      <w:r>
+        <w:t>(**ADD MORE)</w:t>
+      </w:r>
+    </w:p>
+    <w:p>
+      <w:r>
+        <w:t>Hashing</w:t>
+      </w:r>
+    </w:p>
+    <w:p>
+      <w:r>
+        <w:t>Hashing Algorithms</w:t>
+      </w:r>
+    </w:p>
+    <w:p>
+      <w:pPr>
+        <w:ind w:firstLine="720"/>
+        <w:jc w:val="both"/>
+      </w:pPr>
+      <w:r>
+        <w:t xml:space="preserve">Hash codes can also be called hash values, hash sums or simply hashes, but not hashish. Hash codes are produced by having a computer ingest any size of data and generating out a small set of hexadecimal numbers. For example, a hash code of “The Future of the Philippines” is 3c57-0b7c-a2d5-fc89-3cde-71d0-cd16-7412. Hash codes can be useful in the society that we have today. For instance, police officers use it as a forensic tool to capture criminals. It can also be used by photographers and songwriters to protect their works for plagiarizers. Additionally, IT professional use hashes to secure and protect their files and verify the data that they’ve been receiving. </w:t>
+      </w:r>
+    </w:p>
+    <w:p>
+      <w:pPr>
+        <w:ind w:firstLine="720"/>
+        <w:jc w:val="both"/>
+      </w:pPr>
+      <w:r>
+        <w:t xml:space="preserve">An example of hash code algorithm is the MD5. In MD5, the probability of having an identical hash code is 1 in 340,282,366,920,938,463,463,374,607,431,768,211,456. Mathematicians believe that the algorithm of MD5 is weak because they have theoretically demonstrated that they can produce collisions wherein the same hash codes are produced for two different files or data. As a result, people have been switching to SHA-256 that produce hashes that unique for every 115, 792, 089, 237, 316, 195, 423, 570, 985, 008, 687, 907, 853, 269, 984, 665, 640, 564, 039, 457, 584, 007, 913, 129, 639, 936 instances. </w:t>
+      </w:r>
+    </w:p>
+    <w:p>
+      <w:pPr>
+        <w:ind w:firstLine="720"/>
+        <w:jc w:val="both"/>
+      </w:pPr>
+      <w:r>
+        <w:lastRenderedPageBreak/>
+        <w:t>The advantage of using a hash code is that it is an excellent detector for tampering and fraud. Although, the change of hash code is not a strong proof that there indeed is a crime committed. Instead, it can only be a trigger in investigating.</w:t>
+      </w:r>
+    </w:p>
+    <w:p>
+      <w:pPr>
+        <w:ind w:firstLine="720"/>
+        <w:jc w:val="both"/>
+      </w:pPr>
+      <w:r>
+        <w:t xml:space="preserve">Furthermore, hash codes cannot be decrypted because they are strictly one way operations. The only way to hack a hash code is to try a large possible number of inputs and hope for a match. An example was made by </w:t>
       </w:r>
       <w:proofErr w:type="spellStart"/>
       <w:r>
+        <w:t>Drexx</w:t>
+      </w:r>
+      <w:proofErr w:type="spellEnd"/>
+      <w:r>
+        <w:t xml:space="preserve"> </w:t>
+      </w:r>
+      <w:proofErr w:type="spellStart"/>
+      <w:r>
+        <w:t>Laggui</w:t>
+      </w:r>
+      <w:proofErr w:type="spellEnd"/>
+      <w:r>
+        <w:t xml:space="preserve">, principal consultant of </w:t>
+      </w:r>
+      <w:proofErr w:type="spellStart"/>
+      <w:r>
+        <w:t>Laggui</w:t>
+      </w:r>
+      <w:proofErr w:type="spellEnd"/>
+      <w:r>
+        <w:t xml:space="preserve"> &amp; Associates </w:t>
+      </w:r>
+      <w:proofErr w:type="spellStart"/>
+      <w:r>
+        <w:t>Inc</w:t>
+      </w:r>
+      <w:proofErr w:type="spellEnd"/>
+      <w:r>
+        <w:t xml:space="preserve"> that conducts vulnerability assessment, Internet penetration testing and computer forensics, if you want to crack a system password stored as an MD5 hash code, you’ll need to produce an MD5 hash of every possible password you think you know and then compare each of those hash codes you have against the stored password hash code. If you find a match, then you can be certain that your guessed password is the correct password. (Retrieved on September 1, 2016/ http://opinion.inquirer.net/94849/hashcode-5-things-you-need-to-know).</w:t>
+      </w:r>
+    </w:p>
+    <w:p>
+      <w:r>
+        <w:t>Hybrid Cryptography</w:t>
+      </w:r>
+    </w:p>
+    <w:p>
+      <w:pPr>
+        <w:jc w:val="center"/>
+      </w:pPr>
+    </w:p>
+    <w:p>
+      <w:pPr>
+        <w:jc w:val="center"/>
+      </w:pPr>
+    </w:p>
+    <w:p>
+      <w:pPr>
+        <w:jc w:val="center"/>
+      </w:pPr>
+      <w:r>
+        <w:t>PROPOSED SOLUTION TO THE PROBLEM</w:t>
+      </w:r>
+    </w:p>
+    <w:p>
+      <w:pPr>
+        <w:ind w:firstLine="720"/>
+        <w:jc w:val="both"/>
+      </w:pPr>
+      <w:r>
+        <w:t>The current system only provides a hash value that would secure the integrity of the data. However, it lacks the security mechanism that would address confidentiality of the system which makes it possible for other servers aside from the official servers to exist in the transmission of the election returns.</w:t>
+      </w:r>
+    </w:p>
+    <w:p>
+      <w:pPr>
+        <w:ind w:firstLine="720"/>
+        <w:jc w:val="both"/>
+      </w:pPr>
+      <w:r>
+        <w:t xml:space="preserve">As for the proposed solution to this issue, a public key infrastructure has to be implemented to not only authenticate the data being transmitted but to also allow the verification of the servers’ authenticity. The process will start once the voting period ends at 5:00pm of the election day. In the proposed system, a server key will collect all the public keys of the voting counting machine (VCM). Assuming that the BEI have already digitally signed the election returns (ERs), the VCM will then send the ERs to the official servers. After doing so, the server will validate the authenticity of the VCM through the </w:t>
+      </w:r>
+      <w:proofErr w:type="spellStart"/>
+      <w:r>
         <w:t>Diffie</w:t>
       </w:r>
       <w:proofErr w:type="spellEnd"/>
       <w:r>
-        <w:t xml:space="preserve">-Hellman. In this encryption protocol, two people who have not contacted each other before can communicate by sharing a secret key to use for encryption. This protocol is a one-way function which means that it is easy to encrypt but difficult to decrypt because to match the same key there is a mathematical formula that must be followed. Moreover, </w:t>
+        <w:t xml:space="preserve">-Hellman algorithm. With the said algorithm, the VCM and server will generate a new key that uses their own public and private keys to verify that the client and server are transmitting data to an authenticated client/server. Once there is a generated key and the key players are verified, it is the only time when the VCM will encrypt file (ERs) using its private key. After that, VCM will get the hash value of the file using the MD5, SHA, and </w:t>
       </w:r>
       <w:proofErr w:type="spellStart"/>
       <w:r>
+        <w:t>Bcrypt</w:t>
+      </w:r>
+      <w:proofErr w:type="spellEnd"/>
+      <w:r>
+        <w:t xml:space="preserve"> hashing algorithms. Then the VCM will once again encrypt the file using the </w:t>
+      </w:r>
+      <w:proofErr w:type="spellStart"/>
+      <w:r>
         <w:t>Diffie</w:t>
       </w:r>
       <w:proofErr w:type="spellEnd"/>
       <w:r>
-        <w:t xml:space="preserve">-Hellman is known to be used for avoiding attackers from interrupting the transportation of information between two persons. In implementing </w:t>
+        <w:t xml:space="preserve">-Hellman generated key, as well as its hash values. Only then the VCM will send the encrypted file and hash values to the server key. The server key will decrypt the encrypted file and hash function using the </w:t>
       </w:r>
       <w:proofErr w:type="spellStart"/>
       <w:r>
@@ -1917,7 +2267,16 @@
       </w:r>
       <w:proofErr w:type="spellEnd"/>
       <w:r>
-        <w:t xml:space="preserve">-Hellman, two end-users must mutually agree on positive whole numbers of two variables, such that one variable is a large prime number and the other variable is the generator of that prime number. Both end-users must choose a secret number then the user will compute for the public number. After computing for the public numbers, exchange of public numbers will take place. To finish, the computation of traded public numbers will result to their shared key without worrying about the other users obtaining this information. In conclusion, </w:t>
+        <w:t xml:space="preserve">-Hellman generated key and the public key of the VCM. Server key will then get the hash value of the file to check if the hash values are the same key. </w:t>
+      </w:r>
+    </w:p>
+    <w:p>
+      <w:pPr>
+        <w:ind w:firstLine="720"/>
+        <w:jc w:val="both"/>
+      </w:pPr>
+      <w:r>
+        <w:t xml:space="preserve">The goal of the entire process is to send and receive data to authenticated sources only and verify that the data being received was not tampered with. With the said proposed system, it will eliminate the possibility of unofficial servers because for transmission of the election returns to occur, public and private key should be known to generate a key using the </w:t>
       </w:r>
       <w:proofErr w:type="spellStart"/>
       <w:r>
@@ -1925,7 +2284,7 @@
       </w:r>
       <w:proofErr w:type="spellEnd"/>
       <w:r>
-        <w:t>-Hellman is an effective protocol because of the way it protects a temporary key for communication session. (Retrieved on September 1, 2016/ http://searchsecurity.techtarget.com/definition/Diffie-Hellman-key-exchange).</w:t>
+        <w:t>-Hellman algorithm. Furthermore, layers of hash functions will verify whether the data received was tampered with by a third party.</w:t>
       </w:r>
     </w:p>
     <w:p>
@@ -1933,220 +2292,7 @@
         <w:jc w:val="center"/>
       </w:pPr>
       <w:r>
-        <w:t>(**ADD FORMULA and ILLUSTRATION)</w:t>
-      </w:r>
-    </w:p>
-    <w:p>
-      <w:r>
-        <w:t>Asymmetric Encryption</w:t>
-      </w:r>
-    </w:p>
-    <w:p>
-      <w:pPr>
-        <w:ind w:firstLine="720"/>
-        <w:jc w:val="both"/>
-      </w:pPr>
-      <w:r>
-        <w:t>In Asymmetric algorithm, two keys are used which is known as the public and private keys. One key is provided to cipher the data and the other key is provided to decipher the data. The key that is used to cipher data is publicly known but the other key that is used to decipher is a secret which means that the receiver holds the secret key and using this secret key the receiver can crack the encrypted texts sent by the others. So, a protected information cannot be accessed as long as there is no key.  To ensure the authentication, these keys must be verified and current. This algorithm uses hard math problems for the keys mainly by factoring two large numbers since computers are capable of multiplying large numbers but cannot easily factor the product therefore, it will take time to break the key.  Furthermore, its main concerns are the confidentiality, integrity, authentication and non-repudiation of information. The advantage of using this algorithm is that if one of the keys has been compromised then the other one is not affected and the guessing of the key algorithm is monitored. With this, it will be easier to distinguish an intruder. (Retrieved on August 31, 2016/https://cseweb.ucsd.edu/~mihir/cse207/w-asym.pdf).</w:t>
-      </w:r>
-    </w:p>
-    <w:p>
-      <w:r>
-        <w:t>PKI</w:t>
-      </w:r>
-    </w:p>
-    <w:p>
-      <w:pPr>
-        <w:ind w:firstLine="720"/>
-        <w:jc w:val="both"/>
-      </w:pPr>
-      <w:r>
         <w:lastRenderedPageBreak/>
-        <w:t>A Public Key Infrastructure is a combination of software and procedures providing a means for managing keys and certificates and using them efficiently. Key and certificate management is the set of operations requires to create and maintain keys and certificates. One of the major points being addressed in a managed PKI is the creation of keys and certificates. A PKI must offer software support for key pair generation as well as certificate requests. Furthermore, there must be procedures to verify the identity of the user before allowing him to request a certificate. Next major point is private-key protection. These private keys are either used for decryption or digital signature so it must have some reasonable level of protection. In this case, a strong password mechanism must be implemented to have an effective PKI. Now, if the user’s private-key has been compromised, the PKI must provide a means by which a certificate can be revoked. Backup and recovery, key and certificate update, and key history management are included in the major points to be addressed if a well-managed PKI is to be implemented. Retrieved on August 27, 2016 / http://www.cgi.com/files/white-papers/cgi_whpr_35_pki_e.pdf).</w:t>
-      </w:r>
-    </w:p>
-    <w:p>
-      <w:pPr>
-        <w:jc w:val="center"/>
-      </w:pPr>
-      <w:r>
-        <w:t>(**ADD MORE)</w:t>
-      </w:r>
-    </w:p>
-    <w:p>
-      <w:r>
-        <w:t>Hashing</w:t>
-      </w:r>
-    </w:p>
-    <w:p>
-      <w:r>
-        <w:t>Hashing Algorithms</w:t>
-      </w:r>
-    </w:p>
-    <w:p>
-      <w:pPr>
-        <w:ind w:firstLine="720"/>
-        <w:jc w:val="both"/>
-      </w:pPr>
-      <w:r>
-        <w:t xml:space="preserve">Hash codes can also be called hash values, hash sums or simply hashes, but not hashish. Hash codes are produced by having a computer ingest any size of data and generating out a small set of hexadecimal numbers. For example, a hash code of “The Future of the Philippines” is 3c57-0b7c-a2d5-fc89-3cde-71d0-cd16-7412. Hash codes can be useful in the society that we have today. For instance, police officers use it as a forensic tool to capture criminals. It can also be used by photographers and songwriters to protect their works for plagiarizers. Additionally, IT professional use hashes to secure and protect their files and verify the data that they’ve been receiving. </w:t>
-      </w:r>
-    </w:p>
-    <w:p>
-      <w:pPr>
-        <w:ind w:firstLine="720"/>
-        <w:jc w:val="both"/>
-      </w:pPr>
-      <w:r>
-        <w:t xml:space="preserve">An example of hash code algorithm is the MD5. In MD5, the probability of having an identical hash code is 1 in 340,282,366,920,938,463,463,374,607,431,768,211,456. Mathematicians believe that the algorithm of MD5 is weak because they have theoretically demonstrated that they can produce collisions wherein the same hash codes are produced for two different files or data. As a result, people have been switching to SHA-256 that produce hashes that unique for every 115, 792, 089, 237, 316, 195, 423, 570, 985, 008, 687, 907, 853, 269, 984, 665, 640, 564, 039, 457, 584, 007, 913, 129, 639, 936 instances. </w:t>
-      </w:r>
-    </w:p>
-    <w:p>
-      <w:pPr>
-        <w:ind w:firstLine="720"/>
-        <w:jc w:val="both"/>
-      </w:pPr>
-      <w:r>
-        <w:t>The advantage of using a hash code is that it is an excellent detector for tampering and fraud. Although, the change of hash code is not a strong proof that there indeed is a crime committed. Instead, it can only be a trigger in investigating.</w:t>
-      </w:r>
-    </w:p>
-    <w:p>
-      <w:pPr>
-        <w:ind w:firstLine="720"/>
-        <w:jc w:val="both"/>
-      </w:pPr>
-      <w:r>
-        <w:t xml:space="preserve">Furthermore, hash codes cannot be decrypted because they are strictly one way operations. The only way to hack a hash code is to try a large possible number of inputs and hope for a match. An example was made by </w:t>
-      </w:r>
-      <w:proofErr w:type="spellStart"/>
-      <w:r>
-        <w:t>Drexx</w:t>
-      </w:r>
-      <w:proofErr w:type="spellEnd"/>
-      <w:r>
-        <w:t xml:space="preserve"> </w:t>
-      </w:r>
-      <w:proofErr w:type="spellStart"/>
-      <w:r>
-        <w:t>Laggui</w:t>
-      </w:r>
-      <w:proofErr w:type="spellEnd"/>
-      <w:r>
-        <w:t xml:space="preserve">, principal consultant of </w:t>
-      </w:r>
-      <w:proofErr w:type="spellStart"/>
-      <w:r>
-        <w:t>Laggui</w:t>
-      </w:r>
-      <w:proofErr w:type="spellEnd"/>
-      <w:r>
-        <w:t xml:space="preserve"> &amp; Associates </w:t>
-      </w:r>
-      <w:proofErr w:type="spellStart"/>
-      <w:r>
-        <w:t>Inc</w:t>
-      </w:r>
-      <w:proofErr w:type="spellEnd"/>
-      <w:r>
-        <w:t xml:space="preserve"> that conducts vulnerability assessment, Internet penetration testing and computer forensics, if you want to crack a system password stored as an MD5 hash code, you’ll need to produce an MD5 hash of every possible password you think you know and then compare each of those hash codes you have against the stored password hash code. If you find a match, then you can be certain that your guessed password is the correct password. (Retrieved on September 1, 2016/ http://opinion.inquirer.net/94849/hashcode-5-things-you-need-to-know).</w:t>
-      </w:r>
-    </w:p>
-    <w:p>
-      <w:r>
-        <w:lastRenderedPageBreak/>
-        <w:t>Hybrid Cryptography</w:t>
-      </w:r>
-    </w:p>
-    <w:p>
-      <w:pPr>
-        <w:jc w:val="center"/>
-      </w:pPr>
-    </w:p>
-    <w:p>
-      <w:pPr>
-        <w:jc w:val="center"/>
-      </w:pPr>
-    </w:p>
-    <w:p>
-      <w:pPr>
-        <w:jc w:val="center"/>
-      </w:pPr>
-      <w:r>
-        <w:t>PROPOSED SOLUTION TO THE PROBLEM</w:t>
-      </w:r>
-    </w:p>
-    <w:p>
-      <w:pPr>
-        <w:ind w:firstLine="720"/>
-        <w:jc w:val="both"/>
-      </w:pPr>
-      <w:r>
-        <w:t>The current system only provides a hash value that would secure the integrity of the data. However, it lacks the security mechanism that would address confidentiality of the system which makes it possible for other servers aside from the official servers to exist in the transmission of the election returns.</w:t>
-      </w:r>
-    </w:p>
-    <w:p>
-      <w:pPr>
-        <w:ind w:firstLine="720"/>
-        <w:jc w:val="both"/>
-      </w:pPr>
-      <w:r>
-        <w:t xml:space="preserve">As for the proposed solution to this issue, a public key infrastructure has to be implemented to not only authenticate the data being transmitted but to also allow the verification of the servers’ authenticity. The process will start once the voting period ends at 5:00pm of the election day. In the proposed system, a server key will collect all the public keys of the voting counting machine (VCM). Assuming that the BEI have already digitally signed the election returns (ERs), the VCM will then send the ERs to the official servers. After doing so, the server will validate the authenticity of the VCM through the </w:t>
-      </w:r>
-      <w:proofErr w:type="spellStart"/>
-      <w:r>
-        <w:t>Diffie</w:t>
-      </w:r>
-      <w:proofErr w:type="spellEnd"/>
-      <w:r>
-        <w:t xml:space="preserve">-Hellman algorithm. With the said algorithm, the VCM and server will generate a new key that uses their own public and private keys to verify that the client and server are transmitting data to an authenticated client/server. Once there is a generated key and the key players are verified, it is the only time when the VCM will encrypt file (ERs) using its private key. After that, VCM will get the hash value of the file using the MD5, SHA, and </w:t>
-      </w:r>
-      <w:proofErr w:type="spellStart"/>
-      <w:r>
-        <w:t>Bcrypt</w:t>
-      </w:r>
-      <w:proofErr w:type="spellEnd"/>
-      <w:r>
-        <w:t xml:space="preserve"> hashing algorithms. Then the VCM will once again encrypt the file using the </w:t>
-      </w:r>
-      <w:proofErr w:type="spellStart"/>
-      <w:r>
-        <w:t>Diffie</w:t>
-      </w:r>
-      <w:proofErr w:type="spellEnd"/>
-      <w:r>
-        <w:t xml:space="preserve">-Hellman generated key, as well as its hash values. Only then the VCM will send the encrypted file and hash values to the server key. The server key will decrypt the encrypted file and hash function using the </w:t>
-      </w:r>
-      <w:proofErr w:type="spellStart"/>
-      <w:r>
-        <w:t>Diffie</w:t>
-      </w:r>
-      <w:proofErr w:type="spellEnd"/>
-      <w:r>
-        <w:t xml:space="preserve">-Hellman generated key and the public key of the VCM. Server key will then get the hash value of the file to check if the hash values are the same key. </w:t>
-      </w:r>
-    </w:p>
-    <w:p>
-      <w:pPr>
-        <w:ind w:firstLine="720"/>
-        <w:jc w:val="both"/>
-      </w:pPr>
-      <w:r>
-        <w:t xml:space="preserve">The goal of the entire process is to send and receive data to authenticated sources only and verify that the data being received was not tampered with. With the said proposed system, it will eliminate the possibility of unofficial servers because for transmission of the election returns to occur, public and private key should be known to generate a key using the </w:t>
-      </w:r>
-      <w:proofErr w:type="spellStart"/>
-      <w:r>
-        <w:t>Diffie</w:t>
-      </w:r>
-      <w:proofErr w:type="spellEnd"/>
-      <w:r>
-        <w:t>-Hellman algorithm. Furthermore, layers of hash functions will verify whether the data received was tampered with by a third party.</w:t>
-      </w:r>
-    </w:p>
-    <w:p>
-      <w:pPr>
-        <w:jc w:val="center"/>
-      </w:pPr>
-      <w:r>
         <w:t>RESULTS AND DISCUSSIONS</w:t>
       </w:r>
     </w:p>
@@ -2240,7 +2386,6 @@
         </w:numPr>
       </w:pPr>
       <w:r>
-        <w:lastRenderedPageBreak/>
         <w:t xml:space="preserve">After validation, VCM and server will perform </w:t>
       </w:r>
       <w:proofErr w:type="spellStart"/>
@@ -2474,7 +2619,6 @@
         <w:jc w:val="both"/>
       </w:pPr>
       <w:r>
-        <w:lastRenderedPageBreak/>
         <w:t>Interaction Overview Diagram</w:t>
       </w:r>
     </w:p>
@@ -3933,7 +4077,7 @@
 </file>
 
 <file path=customXml/itemProps1.xml><?xml version="1.0" encoding="utf-8"?>
-<ds:datastoreItem xmlns:ds="http://schemas.openxmlformats.org/officeDocument/2006/customXml" ds:itemID="{1B6EF585-06B6-46CC-BB1F-2FE4010D62ED}">
+<ds:datastoreItem xmlns:ds="http://schemas.openxmlformats.org/officeDocument/2006/customXml" ds:itemID="{29EF4501-2626-4D6D-B5E5-DC2734C6EC5D}">
   <ds:schemaRefs>
     <ds:schemaRef ds:uri="http://schemas.openxmlformats.org/officeDocument/2006/bibliography"/>
   </ds:schemaRefs>

</xml_diff>

<commit_message>
Added hashing in theoretical background
</commit_message>
<xml_diff>
--- a/Documentation/Research Paper/AES Research Paper.docx
+++ b/Documentation/Research Paper/AES Research Paper.docx
@@ -1855,6 +1855,7 @@
     </w:p>
     <w:p>
       <w:pPr>
+        <w:ind w:firstLine="720"/>
         <w:jc w:val="both"/>
       </w:pPr>
       <w:r>
@@ -2076,8 +2077,11 @@
         <w:t>(**ADD FORMULA and ILLUSTRATION)</w:t>
       </w:r>
     </w:p>
-    <w:p>
-      <w:r>
+    <w:p/>
+    <w:p/>
+    <w:p>
+      <w:r>
+        <w:lastRenderedPageBreak/>
         <w:t>Asymmetric Encryption</w:t>
       </w:r>
     </w:p>
@@ -2087,11 +2091,7 @@
         <w:jc w:val="both"/>
       </w:pPr>
       <w:r>
-        <w:t xml:space="preserve">In Asymmetric algorithm, two keys are used which is known as the public and private keys. One key is provided to cipher the data and the other key is provided to decipher the data. The key that is used </w:t>
-      </w:r>
-      <w:r>
-        <w:lastRenderedPageBreak/>
-        <w:t>to cipher data is publicly known but the other key that is used to decipher is a secret which means that the receiver holds the secret key and using this secret key the receiver can crack the encrypted texts sent by the others. So, a protected information cannot be accessed as long as there is no key.  To ensure the authentication, these keys must be verified and current. This algorithm uses hard math problems for the keys mainly by factoring two large numbers since computers are capable of multiplying large numbers but cannot easily factor the product therefore, it will take time to break the key.  Furthermore, its main concerns are the confidentiality, integrity, authentication and non-repudiation of information. The advantage of using this algorithm is that if one of the keys has been compromised then the other one is not affected and the guessing of the key algorithm is monitored. With this, it will be easier to distinguish an intruder. (Retrieved on August 31, 2016/https://cseweb.ucsd.edu/~mihir/cse207/w-asym.pdf).</w:t>
+        <w:t>In Asymmetric algorithm, two keys are used which is known as the public and private keys. One key is provided to cipher the data and the other key is provided to decipher the data. The key that is used to cipher data is publicly known but the other key that is used to decipher is a secret which means that the receiver holds the secret key and using this secret key the receiver can crack the encrypted texts sent by the others. So, a protected information cannot be accessed as long as there is no key.  To ensure the authentication, these keys must be verified and current. This algorithm uses hard math problems for the keys mainly by factoring two large numbers since computers are capable of multiplying large numbers but cannot easily factor the product therefore, it will take time to break the key.  Furthermore, its main concerns are the confidentiality, integrity, authentication and non-repudiation of information. The advantage of using this algorithm is that if one of the keys has been compromised then the other one is not affected and the guessing of the key algorithm is monitored. With this, it will be easier to distinguish an intruder. (Retrieved on August 31, 2016/https://cseweb.ucsd.edu/~mihir/cse207/w-asym.pdf).</w:t>
       </w:r>
     </w:p>
     <w:p>
@@ -2230,39 +2230,170 @@
         </w:rPr>
         <w:t>ymmetric Encryption Process</w:t>
       </w:r>
+    </w:p>
+    <w:p>
+      <w:r>
+        <w:t>PKI</w:t>
+      </w:r>
+    </w:p>
+    <w:p>
+      <w:pPr>
+        <w:ind w:firstLine="720"/>
+        <w:jc w:val="both"/>
+      </w:pPr>
+      <w:r>
+        <w:t xml:space="preserve">A Public Key Infrastructure is a combination of software and procedures providing a means for managing keys and certificates and using them efficiently. Key and certificate management is the set of operations requires to create and maintain keys and certificates. One of the major points being addressed in a managed PKI is the creation of keys and certificates. A PKI must offer software support for key pair generation as well as certificate requests. Furthermore, there must be procedures to verify the identity of the user before allowing him to request a certificate. Next major point is private-key protection. These private keys are either used for decryption or digital signature so it must have some reasonable level of protection. In this case, a strong password mechanism must be implemented to have an effective PKI. Now, if the user’s private-key has been compromised, the PKI must provide a means by which a certificate can be revoked. Backup and recovery, key and certificate update, and key history management are included in the major points to be addressed if a well-managed PKI is to be implemented. </w:t>
+      </w:r>
+      <w:r>
+        <w:t>(</w:t>
+      </w:r>
+      <w:r>
+        <w:t>Retrieved on August 27, 2016 / http://www.cgi.com/files/white-papers/cgi_whpr_35_pki_e.pdf).</w:t>
+      </w:r>
+    </w:p>
+    <w:p>
+      <w:r>
+        <w:t>Hashing</w:t>
+      </w:r>
+    </w:p>
+    <w:p>
+      <w:pPr>
+        <w:ind w:firstLine="720"/>
+        <w:jc w:val="both"/>
+      </w:pPr>
+      <w:r>
+        <w:t xml:space="preserve">A hash is a string or number generated from a string of text that has a fixed number of length and will only vary depending on the differences in the input. The hashing algorithms are developed in a way that it is impossible to turn a hash value into its original string. Hashing is great for usage in any instance where you want to compare a value with a stored value, but can't store its plain representation for security reasons. For instance, when a person stores a password, the input made by the user would be hash. If the user attempts to login again, the password entered by the user will again be hashed and is compared to the stored hash of the password. Once it matches, then it is certain that the user entering the password </w:t>
+      </w:r>
+      <w:r>
+        <w:lastRenderedPageBreak/>
+        <w:t>entered the right one.</w:t>
+      </w:r>
+      <w:r>
+        <w:t xml:space="preserve"> </w:t>
+      </w:r>
+      <w:r>
+        <w:t>(</w:t>
+      </w:r>
+      <w:r>
+        <w:t>Retrieved on December 10</w:t>
+      </w:r>
+      <w:r>
+        <w:t>, 2016 /</w:t>
+      </w:r>
+      <w:r>
+        <w:t>http://www.securityinnovationeurope.com/blog/whats-the-difference-between-hashing-and-encrypting</w:t>
+      </w:r>
+      <w:r>
+        <w:t>).</w:t>
+      </w:r>
       <w:bookmarkStart w:id="0" w:name="_GoBack"/>
       <w:bookmarkEnd w:id="0"/>
     </w:p>
     <w:p>
-      <w:r>
-        <w:t>PKI</w:t>
-      </w:r>
-    </w:p>
-    <w:p>
       <w:pPr>
         <w:ind w:firstLine="720"/>
-        <w:jc w:val="both"/>
-      </w:pPr>
-      <w:r>
-        <w:t>A Public Key Infrastructure is a combination of software and procedures providing a means for managing keys and certificates and using them efficiently. Key and certificate management is the set of operations requires to create and maintain keys and certificates. One of the major points being addressed in a managed PKI is the creation of keys and certificates. A PKI must offer software support for key pair generation as well as certificate requests. Furthermore, there must be procedures to verify the identity of the user before allowing him to request a certificate. Next major point is private-key protection. These private keys are either used for decryption or digital signature so it must have some reasonable level of protection. In this case, a strong password mechanism must be implemented to have an effective PKI. Now, if the user’s private-key has been compromised, the PKI must provide a means by which a certificate can be revoked. Backup and recovery, key and certificate update, and key history management are included in the major points to be addressed if a well-managed PKI is to be implemented. Retrieved on August 27, 2016 / http://www.cgi.com/files/white-papers/cgi_whpr_35_pki_e.pdf).</w:t>
+      </w:pPr>
+    </w:p>
+    <w:p>
+      <w:r>
+        <w:t>Hashing Algorithms</w:t>
+      </w:r>
+    </w:p>
+    <w:p>
+      <w:pPr>
+        <w:ind w:firstLine="720"/>
+        <w:jc w:val="both"/>
+      </w:pPr>
+      <w:r>
+        <w:t>Hash codes can also be called hash values, hash sums o</w:t>
+      </w:r>
+      <w:r>
+        <w:t>r simply hashes</w:t>
+      </w:r>
+      <w:r>
+        <w:t xml:space="preserve">. Hash codes are produced by having a computer ingest any size of data and generating out a small set of hexadecimal numbers. For example, a hash code of “The Future of the Philippines” is 3c57-0b7c-a2d5-fc89-3cde-71d0-cd16-7412. Hash codes can be useful in the society that we have today. For instance, police officers use it as a forensic tool to capture criminals. It can also be used by photographers and songwriters to protect their works for plagiarizers. Additionally, IT professional use hashes to secure and protect their files and verify the data that they’ve been receiving. </w:t>
+      </w:r>
+    </w:p>
+    <w:p>
+      <w:pPr>
+        <w:ind w:firstLine="720"/>
+        <w:jc w:val="both"/>
+      </w:pPr>
+      <w:r>
+        <w:t xml:space="preserve">An example of hash code algorithm is the MD5. In MD5, the probability of having an identical hash code is 1 in 340,282,366,920,938,463,463,374,607,431,768,211,456. Mathematicians believe that the algorithm of MD5 is weak because they have theoretically demonstrated that they can produce collisions wherein the same hash codes are produced for two different files or data. As a result, people have been switching to SHA-256 that produce hashes that unique for every 115, 792, 089, 237, 316, 195, 423, 570, 985, 008, 687, 907, 853, 269, 984, 665, 640, 564, 039, 457, 584, 007, 913, 129, 639, 936 instances. </w:t>
+      </w:r>
+    </w:p>
+    <w:p>
+      <w:pPr>
+        <w:ind w:firstLine="720"/>
+        <w:jc w:val="both"/>
+      </w:pPr>
+      <w:r>
+        <w:t>The advantage of using a hash code is that it is an excellent detector for tampering and fraud. Although, the change of hash code is not a strong proof that there indeed is a crime committed. Instead, it can only be a trigger in investigating.</w:t>
+      </w:r>
+    </w:p>
+    <w:p>
+      <w:pPr>
+        <w:ind w:firstLine="720"/>
+        <w:jc w:val="both"/>
+      </w:pPr>
+      <w:r>
+        <w:t xml:space="preserve">Furthermore, hash codes cannot be decrypted because they are strictly one way operations. The only way to hack a hash code is to try a large possible number of inputs and hope for a match. An example was made by </w:t>
+      </w:r>
+      <w:proofErr w:type="spellStart"/>
+      <w:r>
+        <w:t>Drexx</w:t>
+      </w:r>
+      <w:proofErr w:type="spellEnd"/>
+      <w:r>
+        <w:t xml:space="preserve"> </w:t>
+      </w:r>
+      <w:proofErr w:type="spellStart"/>
+      <w:r>
+        <w:t>Laggui</w:t>
+      </w:r>
+      <w:proofErr w:type="spellEnd"/>
+      <w:r>
+        <w:t xml:space="preserve">, principal consultant of </w:t>
+      </w:r>
+      <w:proofErr w:type="spellStart"/>
+      <w:r>
+        <w:t>Laggui</w:t>
+      </w:r>
+      <w:proofErr w:type="spellEnd"/>
+      <w:r>
+        <w:t xml:space="preserve"> &amp; Associates </w:t>
+      </w:r>
+      <w:proofErr w:type="spellStart"/>
+      <w:r>
+        <w:t>Inc</w:t>
+      </w:r>
+      <w:proofErr w:type="spellEnd"/>
+      <w:r>
+        <w:t xml:space="preserve"> that conducts vulnerability assessment, Internet penetration testing and computer forensics, if you want to crack a system password stored as an MD5 hash code, you’ll need to produce an MD5 hash of every possible password you think you know and then compare each of those hash codes you have against the stored password hash code. If you find a match, then you can be certain that your guessed password is the correct password. (Retrieved on September 1, 2016/ http://opinion.inquirer.net/94849/hashcode-5-things-you-need-to-know).</w:t>
+      </w:r>
+    </w:p>
+    <w:p>
+      <w:r>
+        <w:t>Hybrid Cryptography</w:t>
       </w:r>
     </w:p>
     <w:p>
       <w:pPr>
         <w:jc w:val="center"/>
       </w:pPr>
-      <w:r>
-        <w:t>(**ADD MORE)</w:t>
-      </w:r>
-    </w:p>
-    <w:p>
-      <w:r>
-        <w:t>Hashing</w:t>
-      </w:r>
-    </w:p>
-    <w:p>
-      <w:r>
-        <w:t>Hashing Algorithms</w:t>
+    </w:p>
+    <w:p>
+      <w:pPr>
+        <w:jc w:val="center"/>
+      </w:pPr>
+    </w:p>
+    <w:p>
+      <w:pPr>
+        <w:jc w:val="center"/>
+      </w:pPr>
+      <w:r>
+        <w:t>PROPOSED SOLUTION TO THE PROBLEM</w:t>
       </w:r>
     </w:p>
     <w:p>
@@ -2271,7 +2402,7 @@
         <w:jc w:val="both"/>
       </w:pPr>
       <w:r>
-        <w:t xml:space="preserve">Hash codes can also be called hash values, hash sums or simply hashes, but not hashish. Hash codes are produced by having a computer ingest any size of data and generating out a small set of hexadecimal numbers. For example, a hash code of “The Future of the Philippines” is 3c57-0b7c-a2d5-fc89-3cde-71d0-cd16-7412. Hash codes can be useful in the society that we have today. For instance, police officers use it as a forensic tool to capture criminals. It can also be used by photographers and songwriters to protect their works for plagiarizers. Additionally, IT professional use hashes to secure and protect their files and verify the data that they’ve been receiving. </w:t>
+        <w:t>The current system only provides a hash value that would secure the integrity of the data. However, it lacks the security mechanism that would address confidentiality of the system which makes it possible for other servers aside from the official servers to exist in the transmission of the election returns.</w:t>
       </w:r>
     </w:p>
     <w:p>
@@ -2281,7 +2412,39 @@
       </w:pPr>
       <w:r>
         <w:lastRenderedPageBreak/>
-        <w:t xml:space="preserve">An example of hash code algorithm is the MD5. In MD5, the probability of having an identical hash code is 1 in 340,282,366,920,938,463,463,374,607,431,768,211,456. Mathematicians believe that the algorithm of MD5 is weak because they have theoretically demonstrated that they can produce collisions wherein the same hash codes are produced for two different files or data. As a result, people have been switching to SHA-256 that produce hashes that unique for every 115, 792, 089, 237, 316, 195, 423, 570, 985, 008, 687, 907, 853, 269, 984, 665, 640, 564, 039, 457, 584, 007, 913, 129, 639, 936 instances. </w:t>
+        <w:t xml:space="preserve">As for the proposed solution to this issue, a public key infrastructure has to be implemented to not only authenticate the data being transmitted but to also allow the verification of the servers’ authenticity. The process will start once the voting period ends at 5:00pm of the election day. In the proposed system, a server key will collect all the public keys of the voting counting machine (VCM). Assuming that the BEI have already digitally signed the election returns (ERs), the VCM will then send the ERs to the official servers. After doing so, the server will validate the authenticity of the VCM through the </w:t>
+      </w:r>
+      <w:proofErr w:type="spellStart"/>
+      <w:r>
+        <w:t>Diffie</w:t>
+      </w:r>
+      <w:proofErr w:type="spellEnd"/>
+      <w:r>
+        <w:t xml:space="preserve">-Hellman algorithm. With the said algorithm, the VCM and server will generate a new key that uses their own public and private keys to verify that the client and server are transmitting data to an authenticated client/server. Once there is a generated key and the key players are verified, it is the only time when the VCM will encrypt file (ERs) using its private key. After that, VCM will get the hash value of the file using the MD5, SHA, and </w:t>
+      </w:r>
+      <w:proofErr w:type="spellStart"/>
+      <w:r>
+        <w:t>Bcrypt</w:t>
+      </w:r>
+      <w:proofErr w:type="spellEnd"/>
+      <w:r>
+        <w:t xml:space="preserve"> hashing algorithms. Then the VCM will once again encrypt the file using the </w:t>
+      </w:r>
+      <w:proofErr w:type="spellStart"/>
+      <w:r>
+        <w:t>Diffie</w:t>
+      </w:r>
+      <w:proofErr w:type="spellEnd"/>
+      <w:r>
+        <w:t xml:space="preserve">-Hellman generated key, as well as its hash values. Only then the VCM will send the encrypted file and hash values to the server key. The server key will decrypt the encrypted file and hash function using the </w:t>
+      </w:r>
+      <w:proofErr w:type="spellStart"/>
+      <w:r>
+        <w:t>Diffie</w:t>
+      </w:r>
+      <w:proofErr w:type="spellEnd"/>
+      <w:r>
+        <w:t xml:space="preserve">-Hellman generated key and the public key of the VCM. Server key will then get the hash value of the file to check if the hash values are the same key. </w:t>
       </w:r>
     </w:p>
     <w:p>
@@ -2290,130 +2453,6 @@
         <w:jc w:val="both"/>
       </w:pPr>
       <w:r>
-        <w:t>The advantage of using a hash code is that it is an excellent detector for tampering and fraud. Although, the change of hash code is not a strong proof that there indeed is a crime committed. Instead, it can only be a trigger in investigating.</w:t>
-      </w:r>
-    </w:p>
-    <w:p>
-      <w:pPr>
-        <w:ind w:firstLine="720"/>
-        <w:jc w:val="both"/>
-      </w:pPr>
-      <w:r>
-        <w:t xml:space="preserve">Furthermore, hash codes cannot be decrypted because they are strictly one way operations. The only way to hack a hash code is to try a large possible number of inputs and hope for a match. An example was made by </w:t>
-      </w:r>
-      <w:proofErr w:type="spellStart"/>
-      <w:r>
-        <w:t>Drexx</w:t>
-      </w:r>
-      <w:proofErr w:type="spellEnd"/>
-      <w:r>
-        <w:t xml:space="preserve"> </w:t>
-      </w:r>
-      <w:proofErr w:type="spellStart"/>
-      <w:r>
-        <w:t>Laggui</w:t>
-      </w:r>
-      <w:proofErr w:type="spellEnd"/>
-      <w:r>
-        <w:t xml:space="preserve">, principal consultant of </w:t>
-      </w:r>
-      <w:proofErr w:type="spellStart"/>
-      <w:r>
-        <w:t>Laggui</w:t>
-      </w:r>
-      <w:proofErr w:type="spellEnd"/>
-      <w:r>
-        <w:t xml:space="preserve"> &amp; Associates </w:t>
-      </w:r>
-      <w:proofErr w:type="spellStart"/>
-      <w:r>
-        <w:t>Inc</w:t>
-      </w:r>
-      <w:proofErr w:type="spellEnd"/>
-      <w:r>
-        <w:t xml:space="preserve"> that conducts vulnerability assessment, Internet penetration testing and computer forensics, if you want to crack a system password stored as an MD5 hash code, you’ll need to produce an MD5 hash of every possible password you think you know and then compare each of those hash codes you have against the stored password hash code. If you find a match, then you can be certain that your guessed password is the correct password. (Retrieved on September 1, 2016/ http://opinion.inquirer.net/94849/hashcode-5-things-you-need-to-know).</w:t>
-      </w:r>
-    </w:p>
-    <w:p>
-      <w:r>
-        <w:t>Hybrid Cryptography</w:t>
-      </w:r>
-    </w:p>
-    <w:p>
-      <w:pPr>
-        <w:jc w:val="center"/>
-      </w:pPr>
-    </w:p>
-    <w:p>
-      <w:pPr>
-        <w:jc w:val="center"/>
-      </w:pPr>
-    </w:p>
-    <w:p>
-      <w:pPr>
-        <w:jc w:val="center"/>
-      </w:pPr>
-      <w:r>
-        <w:t>PROPOSED SOLUTION TO THE PROBLEM</w:t>
-      </w:r>
-    </w:p>
-    <w:p>
-      <w:pPr>
-        <w:ind w:firstLine="720"/>
-        <w:jc w:val="both"/>
-      </w:pPr>
-      <w:r>
-        <w:t>The current system only provides a hash value that would secure the integrity of the data. However, it lacks the security mechanism that would address confidentiality of the system which makes it possible for other servers aside from the official servers to exist in the transmission of the election returns.</w:t>
-      </w:r>
-    </w:p>
-    <w:p>
-      <w:pPr>
-        <w:ind w:firstLine="720"/>
-        <w:jc w:val="both"/>
-      </w:pPr>
-      <w:r>
-        <w:t xml:space="preserve">As for the proposed solution to this issue, a public key infrastructure has to be implemented to not only authenticate the data being transmitted but to also allow the verification of the servers’ authenticity. The process will start once the voting period ends at 5:00pm of the election day. In the proposed system, a server key will collect all the public keys of the voting counting machine (VCM). Assuming that the BEI have already digitally signed the election returns (ERs), the VCM will then send the ERs to the official servers. After doing so, the server will validate the authenticity of the VCM through the </w:t>
-      </w:r>
-      <w:proofErr w:type="spellStart"/>
-      <w:r>
-        <w:t>Diffie</w:t>
-      </w:r>
-      <w:proofErr w:type="spellEnd"/>
-      <w:r>
-        <w:t xml:space="preserve">-Hellman algorithm. With the said algorithm, the VCM and server will generate a new key that uses their own public and private keys to verify that the client and server are transmitting data to an authenticated client/server. Once there is a generated key and the key players are verified, it is the only time when the VCM will encrypt file (ERs) using its private key. After that, VCM will get the hash value of the file using the MD5, SHA, and </w:t>
-      </w:r>
-      <w:proofErr w:type="spellStart"/>
-      <w:r>
-        <w:t>Bcrypt</w:t>
-      </w:r>
-      <w:proofErr w:type="spellEnd"/>
-      <w:r>
-        <w:t xml:space="preserve"> hashing algorithms. Then the VCM will once again encrypt the file using the </w:t>
-      </w:r>
-      <w:proofErr w:type="spellStart"/>
-      <w:r>
-        <w:t>Diffie</w:t>
-      </w:r>
-      <w:proofErr w:type="spellEnd"/>
-      <w:r>
-        <w:t xml:space="preserve">-Hellman generated key, as well as its hash values. Only then the VCM will send the encrypted file and hash values to the server key. The server key will decrypt the encrypted file and hash function using the </w:t>
-      </w:r>
-      <w:proofErr w:type="spellStart"/>
-      <w:r>
-        <w:t>Diffie</w:t>
-      </w:r>
-      <w:proofErr w:type="spellEnd"/>
-      <w:r>
-        <w:t xml:space="preserve">-Hellman generated key and the public key of the VCM. Server key will then get the hash value of the file to check if the hash values are the same key. </w:t>
-      </w:r>
-    </w:p>
-    <w:p>
-      <w:pPr>
-        <w:ind w:firstLine="720"/>
-        <w:jc w:val="both"/>
-      </w:pPr>
-      <w:r>
-        <w:lastRenderedPageBreak/>
         <w:t xml:space="preserve">The goal of the entire process is to send and receive data to authenticated sources only and verify that the data being received was not tampered with. With the said proposed system, it will eliminate the possibility of unofficial servers because for transmission of the election returns to occur, public and private key should be known to generate a key using the </w:t>
       </w:r>
       <w:proofErr w:type="spellStart"/>
@@ -2601,6 +2640,7 @@
         <w:jc w:val="center"/>
       </w:pPr>
       <w:r>
+        <w:lastRenderedPageBreak/>
         <w:t>APPENDICES</w:t>
       </w:r>
     </w:p>
@@ -4214,7 +4254,7 @@
 </file>
 
 <file path=customXml/itemProps1.xml><?xml version="1.0" encoding="utf-8"?>
-<ds:datastoreItem xmlns:ds="http://schemas.openxmlformats.org/officeDocument/2006/customXml" ds:itemID="{D9A3F1A0-6890-402C-8DF0-6255F3CFA8F0}">
+<ds:datastoreItem xmlns:ds="http://schemas.openxmlformats.org/officeDocument/2006/customXml" ds:itemID="{CBCB298D-962D-4AAD-84E5-DD56C89954CF}">
   <ds:schemaRefs>
     <ds:schemaRef ds:uri="http://schemas.openxmlformats.org/officeDocument/2006/bibliography"/>
   </ds:schemaRefs>

</xml_diff>

<commit_message>
Added an image in theoretical background
</commit_message>
<xml_diff>
--- a/Documentation/Research Paper/AES Research Paper.docx
+++ b/Documentation/Research Paper/AES Research Paper.docx
@@ -2281,10 +2281,134 @@
         <w:t>, 2016 /</w:t>
       </w:r>
       <w:r>
-        <w:t>http://www.securityinnovationeurope.com/blog/whats-the-difference-between-hashing-and-encrypting</w:t>
+        <w:t>http://www.securityinnovationeu</w:t>
+      </w:r>
+      <w:r>
+        <w:rPr>
+          <w:noProof/>
+          <w:lang w:eastAsia="en-PH"/>
+        </w:rPr>
+        <w:drawing>
+          <wp:anchor distT="0" distB="0" distL="114300" distR="114300" simplePos="0" relativeHeight="251663360" behindDoc="1" locked="0" layoutInCell="1" allowOverlap="1" wp14:anchorId="7590A6C8" wp14:editId="495B4BBB">
+            <wp:simplePos x="0" y="0"/>
+            <wp:positionH relativeFrom="column">
+              <wp:posOffset>1695450</wp:posOffset>
+            </wp:positionH>
+            <wp:positionV relativeFrom="paragraph">
+              <wp:posOffset>447675</wp:posOffset>
+            </wp:positionV>
+            <wp:extent cx="2609850" cy="824163"/>
+            <wp:effectExtent l="0" t="0" r="0" b="0"/>
+            <wp:wrapTight wrapText="bothSides">
+              <wp:wrapPolygon edited="0">
+                <wp:start x="0" y="0"/>
+                <wp:lineTo x="0" y="20984"/>
+                <wp:lineTo x="21442" y="20984"/>
+                <wp:lineTo x="21442" y="0"/>
+                <wp:lineTo x="0" y="0"/>
+              </wp:wrapPolygon>
+            </wp:wrapTight>
+            <wp:docPr id="12" name="Picture 12"/>
+            <wp:cNvGraphicFramePr>
+              <a:graphicFrameLocks xmlns:a="http://schemas.openxmlformats.org/drawingml/2006/main" noChangeAspect="1"/>
+            </wp:cNvGraphicFramePr>
+            <a:graphic xmlns:a="http://schemas.openxmlformats.org/drawingml/2006/main">
+              <a:graphicData uri="http://schemas.openxmlformats.org/drawingml/2006/picture">
+                <pic:pic xmlns:pic="http://schemas.openxmlformats.org/drawingml/2006/picture">
+                  <pic:nvPicPr>
+                    <pic:cNvPr id="1" name=""/>
+                    <pic:cNvPicPr/>
+                  </pic:nvPicPr>
+                  <pic:blipFill rotWithShape="1">
+                    <a:blip r:embed="rId17">
+                      <a:extLst>
+                        <a:ext uri="{28A0092B-C50C-407E-A947-70E740481C1C}">
+                          <a14:useLocalDpi xmlns:a14="http://schemas.microsoft.com/office/drawing/2010/main" val="0"/>
+                        </a:ext>
+                      </a:extLst>
+                    </a:blip>
+                    <a:srcRect l="50641" t="48175" r="28044" b="39852"/>
+                    <a:stretch/>
+                  </pic:blipFill>
+                  <pic:spPr bwMode="auto">
+                    <a:xfrm>
+                      <a:off x="0" y="0"/>
+                      <a:ext cx="2609850" cy="824163"/>
+                    </a:xfrm>
+                    <a:prstGeom prst="rect">
+                      <a:avLst/>
+                    </a:prstGeom>
+                    <a:ln>
+                      <a:noFill/>
+                    </a:ln>
+                    <a:extLst>
+                      <a:ext uri="{53640926-AAD7-44D8-BBD7-CCE9431645EC}">
+                        <a14:shadowObscured xmlns:a14="http://schemas.microsoft.com/office/drawing/2010/main"/>
+                      </a:ext>
+                    </a:extLst>
+                  </pic:spPr>
+                </pic:pic>
+              </a:graphicData>
+            </a:graphic>
+            <wp14:sizeRelH relativeFrom="page">
+              <wp14:pctWidth>0</wp14:pctWidth>
+            </wp14:sizeRelH>
+            <wp14:sizeRelV relativeFrom="page">
+              <wp14:pctHeight>0</wp14:pctHeight>
+            </wp14:sizeRelV>
+          </wp:anchor>
+        </w:drawing>
+      </w:r>
+      <w:r>
+        <w:t>rope.com/blog/whats-the-difference-between-hashing-and-encrypting</w:t>
       </w:r>
       <w:r>
         <w:t>).</w:t>
+      </w:r>
+    </w:p>
+    <w:p>
+      <w:pPr>
+        <w:ind w:firstLine="720"/>
+        <w:jc w:val="both"/>
+        <w:rPr>
+          <w:noProof/>
+          <w:lang w:eastAsia="en-PH"/>
+        </w:rPr>
+      </w:pPr>
+    </w:p>
+    <w:p>
+      <w:pPr>
+        <w:ind w:firstLine="720"/>
+        <w:jc w:val="both"/>
+      </w:pPr>
+    </w:p>
+    <w:p/>
+    <w:p>
+      <w:pPr>
+        <w:jc w:val="center"/>
+        <w:rPr>
+          <w:i/>
+          <w:sz w:val="20"/>
+        </w:rPr>
+      </w:pPr>
+      <w:r>
+        <w:rPr>
+          <w:i/>
+          <w:sz w:val="20"/>
+        </w:rPr>
+        <w:t>Figure 3. Hash Function</w:t>
+      </w:r>
+      <w:r>
+        <w:rPr>
+          <w:i/>
+          <w:sz w:val="20"/>
+        </w:rPr>
+        <w:t xml:space="preserve">’s role </w:t>
+      </w:r>
+    </w:p>
+    <w:p>
+      <w:r>
+        <w:t>Hashing Algorithms</w:t>
       </w:r>
       <w:bookmarkStart w:id="0" w:name="_GoBack"/>
       <w:bookmarkEnd w:id="0"/>
@@ -2292,11 +2416,16 @@
     <w:p>
       <w:pPr>
         <w:ind w:firstLine="720"/>
-      </w:pPr>
-    </w:p>
-    <w:p>
-      <w:r>
-        <w:t>Hashing Algorithms</w:t>
+        <w:jc w:val="both"/>
+      </w:pPr>
+      <w:r>
+        <w:t>Hash codes can also be called hash values, hash sums o</w:t>
+      </w:r>
+      <w:r>
+        <w:t>r simply hashes</w:t>
+      </w:r>
+      <w:r>
+        <w:t xml:space="preserve">. Hash codes are produced by having a computer ingest any size of data and generating out a small set of hexadecimal numbers. For example, a hash code of “The Future of the Philippines” is 3c57-0b7c-a2d5-fc89-3cde-71d0-cd16-7412. Hash codes can be useful in the society that we have today. For instance, police officers use it as a forensic tool to capture criminals. It can also be used by photographers and songwriters to protect their works for plagiarizers. Additionally, IT professional use hashes to secure and protect their files and verify the data that they’ve been receiving. </w:t>
       </w:r>
     </w:p>
     <w:p>
@@ -2305,13 +2434,7 @@
         <w:jc w:val="both"/>
       </w:pPr>
       <w:r>
-        <w:t>Hash codes can also be called hash values, hash sums o</w:t>
-      </w:r>
-      <w:r>
-        <w:t>r simply hashes</w:t>
-      </w:r>
-      <w:r>
-        <w:t xml:space="preserve">. Hash codes are produced by having a computer ingest any size of data and generating out a small set of hexadecimal numbers. For example, a hash code of “The Future of the Philippines” is 3c57-0b7c-a2d5-fc89-3cde-71d0-cd16-7412. Hash codes can be useful in the society that we have today. For instance, police officers use it as a forensic tool to capture criminals. It can also be used by photographers and songwriters to protect their works for plagiarizers. Additionally, IT professional use hashes to secure and protect their files and verify the data that they’ve been receiving. </w:t>
+        <w:t xml:space="preserve">An example of hash code algorithm is the MD5. In MD5, the probability of having an identical hash code is 1 in 340,282,366,920,938,463,463,374,607,431,768,211,456. Mathematicians believe that the algorithm of MD5 is weak because they have theoretically demonstrated that they can produce collisions wherein the same hash codes are produced for two different files or data. As a result, people have been switching to SHA-256 that produce hashes that unique for every 115, 792, 089, 237, 316, 195, 423, 570, 985, 008, 687, 907, 853, 269, 984, 665, 640, 564, 039, 457, 584, 007, 913, 129, 639, 936 instances. </w:t>
       </w:r>
     </w:p>
     <w:p>
@@ -2320,7 +2443,7 @@
         <w:jc w:val="both"/>
       </w:pPr>
       <w:r>
-        <w:t xml:space="preserve">An example of hash code algorithm is the MD5. In MD5, the probability of having an identical hash code is 1 in 340,282,366,920,938,463,463,374,607,431,768,211,456. Mathematicians believe that the algorithm of MD5 is weak because they have theoretically demonstrated that they can produce collisions wherein the same hash codes are produced for two different files or data. As a result, people have been switching to SHA-256 that produce hashes that unique for every 115, 792, 089, 237, 316, 195, 423, 570, 985, 008, 687, 907, 853, 269, 984, 665, 640, 564, 039, 457, 584, 007, 913, 129, 639, 936 instances. </w:t>
+        <w:t>The advantage of using a hash code is that it is an excellent detector for tampering and fraud. Although, the change of hash code is not a strong proof that there indeed is a crime committed. Instead, it can only be a trigger in investigating.</w:t>
       </w:r>
     </w:p>
     <w:p>
@@ -2329,7 +2452,62 @@
         <w:jc w:val="both"/>
       </w:pPr>
       <w:r>
-        <w:t>The advantage of using a hash code is that it is an excellent detector for tampering and fraud. Although, the change of hash code is not a strong proof that there indeed is a crime committed. Instead, it can only be a trigger in investigating.</w:t>
+        <w:t xml:space="preserve">Furthermore, hash codes cannot be decrypted because they are strictly one way operations. The only way to hack a hash code is to try a large possible number of inputs and hope for a match. An example was made by </w:t>
+      </w:r>
+      <w:proofErr w:type="spellStart"/>
+      <w:r>
+        <w:t>Drexx</w:t>
+      </w:r>
+      <w:proofErr w:type="spellEnd"/>
+      <w:r>
+        <w:t xml:space="preserve"> </w:t>
+      </w:r>
+      <w:proofErr w:type="spellStart"/>
+      <w:r>
+        <w:t>Laggui</w:t>
+      </w:r>
+      <w:proofErr w:type="spellEnd"/>
+      <w:r>
+        <w:t xml:space="preserve">, principal consultant of </w:t>
+      </w:r>
+      <w:proofErr w:type="spellStart"/>
+      <w:r>
+        <w:t>Laggui</w:t>
+      </w:r>
+      <w:proofErr w:type="spellEnd"/>
+      <w:r>
+        <w:t xml:space="preserve"> &amp; Associates </w:t>
+      </w:r>
+      <w:proofErr w:type="spellStart"/>
+      <w:r>
+        <w:t>Inc</w:t>
+      </w:r>
+      <w:proofErr w:type="spellEnd"/>
+      <w:r>
+        <w:t xml:space="preserve"> that conducts vulnerability assessment, Internet penetration testing and computer forensics, if you want to crack a system password stored as an MD5 hash code, you’ll need to produce an MD5 hash of every possible password you think you know and then compare each of those hash codes you have against the stored password hash code. If you find a match, then you can be certain that your guessed password is the correct password. (Retrieved on September 1, 2016/ http://opinion.inquirer.net/94849/hashcode-5-things-you-need-to-know).</w:t>
+      </w:r>
+    </w:p>
+    <w:p>
+      <w:r>
+        <w:t>Hybrid Cryptography</w:t>
+      </w:r>
+    </w:p>
+    <w:p>
+      <w:pPr>
+        <w:jc w:val="center"/>
+      </w:pPr>
+    </w:p>
+    <w:p>
+      <w:pPr>
+        <w:jc w:val="center"/>
+      </w:pPr>
+    </w:p>
+    <w:p>
+      <w:pPr>
+        <w:jc w:val="center"/>
+      </w:pPr>
+      <w:r>
+        <w:t>PROPOSED SOLUTION TO THE PROBLEM</w:t>
       </w:r>
     </w:p>
     <w:p>
@@ -2338,62 +2516,8 @@
         <w:jc w:val="both"/>
       </w:pPr>
       <w:r>
-        <w:t xml:space="preserve">Furthermore, hash codes cannot be decrypted because they are strictly one way operations. The only way to hack a hash code is to try a large possible number of inputs and hope for a match. An example was made by </w:t>
-      </w:r>
-      <w:proofErr w:type="spellStart"/>
-      <w:r>
-        <w:t>Drexx</w:t>
-      </w:r>
-      <w:proofErr w:type="spellEnd"/>
-      <w:r>
-        <w:t xml:space="preserve"> </w:t>
-      </w:r>
-      <w:proofErr w:type="spellStart"/>
-      <w:r>
-        <w:t>Laggui</w:t>
-      </w:r>
-      <w:proofErr w:type="spellEnd"/>
-      <w:r>
-        <w:t xml:space="preserve">, principal consultant of </w:t>
-      </w:r>
-      <w:proofErr w:type="spellStart"/>
-      <w:r>
-        <w:t>Laggui</w:t>
-      </w:r>
-      <w:proofErr w:type="spellEnd"/>
-      <w:r>
-        <w:t xml:space="preserve"> &amp; Associates </w:t>
-      </w:r>
-      <w:proofErr w:type="spellStart"/>
-      <w:r>
-        <w:t>Inc</w:t>
-      </w:r>
-      <w:proofErr w:type="spellEnd"/>
-      <w:r>
-        <w:t xml:space="preserve"> that conducts vulnerability assessment, Internet penetration testing and computer forensics, if you want to crack a system password stored as an MD5 hash code, you’ll need to produce an MD5 hash of every possible password you think you know and then compare each of those hash codes you have against the stored password hash code. If you find a match, then you can be certain that your guessed password is the correct password. (Retrieved on September 1, 2016/ http://opinion.inquirer.net/94849/hashcode-5-things-you-need-to-know).</w:t>
-      </w:r>
-    </w:p>
-    <w:p>
-      <w:r>
-        <w:t>Hybrid Cryptography</w:t>
-      </w:r>
-    </w:p>
-    <w:p>
-      <w:pPr>
-        <w:jc w:val="center"/>
-      </w:pPr>
-    </w:p>
-    <w:p>
-      <w:pPr>
-        <w:jc w:val="center"/>
-      </w:pPr>
-    </w:p>
-    <w:p>
-      <w:pPr>
-        <w:jc w:val="center"/>
-      </w:pPr>
-      <w:r>
-        <w:t>PROPOSED SOLUTION TO THE PROBLEM</w:t>
+        <w:lastRenderedPageBreak/>
+        <w:t>The current system only provides a hash value that would secure the integrity of the data. However, it lacks the security mechanism that would address confidentiality of the system which makes it possible for other servers aside from the official servers to exist in the transmission of the election returns.</w:t>
       </w:r>
     </w:p>
     <w:p>
@@ -2402,16 +2526,6 @@
         <w:jc w:val="both"/>
       </w:pPr>
       <w:r>
-        <w:t>The current system only provides a hash value that would secure the integrity of the data. However, it lacks the security mechanism that would address confidentiality of the system which makes it possible for other servers aside from the official servers to exist in the transmission of the election returns.</w:t>
-      </w:r>
-    </w:p>
-    <w:p>
-      <w:pPr>
-        <w:ind w:firstLine="720"/>
-        <w:jc w:val="both"/>
-      </w:pPr>
-      <w:r>
-        <w:lastRenderedPageBreak/>
         <w:t xml:space="preserve">As for the proposed solution to this issue, a public key infrastructure has to be implemented to not only authenticate the data being transmitted but to also allow the verification of the servers’ authenticity. The process will start once the voting period ends at 5:00pm of the election day. In the proposed system, a server key will collect all the public keys of the voting counting machine (VCM). Assuming that the BEI have already digitally signed the election returns (ERs), the VCM will then send the ERs to the official servers. After doing so, the server will validate the authenticity of the VCM through the </w:t>
       </w:r>
       <w:proofErr w:type="spellStart"/>
@@ -2623,6 +2737,7 @@
         <w:jc w:val="center"/>
       </w:pPr>
       <w:r>
+        <w:lastRenderedPageBreak/>
         <w:t>CONCLUSIONS AND RECOMMENDATIONS</w:t>
       </w:r>
     </w:p>
@@ -2640,7 +2755,6 @@
         <w:jc w:val="center"/>
       </w:pPr>
       <w:r>
-        <w:lastRenderedPageBreak/>
         <w:t>APPENDICES</w:t>
       </w:r>
     </w:p>
@@ -4254,7 +4368,7 @@
 </file>
 
 <file path=customXml/itemProps1.xml><?xml version="1.0" encoding="utf-8"?>
-<ds:datastoreItem xmlns:ds="http://schemas.openxmlformats.org/officeDocument/2006/customXml" ds:itemID="{CBCB298D-962D-4AAD-84E5-DD56C89954CF}">
+<ds:datastoreItem xmlns:ds="http://schemas.openxmlformats.org/officeDocument/2006/customXml" ds:itemID="{8D0FAC75-30B7-4E5F-8DB3-1D9BDB45D470}">
   <ds:schemaRefs>
     <ds:schemaRef ds:uri="http://schemas.openxmlformats.org/officeDocument/2006/bibliography"/>
   </ds:schemaRefs>

</xml_diff>

<commit_message>
Deleted something in theoretical
</commit_message>
<xml_diff>
--- a/Documentation/Research Paper/AES Research Paper.docx
+++ b/Documentation/Research Paper/AES Research Paper.docx
@@ -46,15 +46,7 @@
         <w:t xml:space="preserve"> a </w:t>
       </w:r>
       <w:r>
-        <w:t xml:space="preserve">technical solution that would eliminate the possibility of unofficial servers by implementing a public key infrastructure and using the </w:t>
-      </w:r>
-      <w:proofErr w:type="spellStart"/>
-      <w:r>
-        <w:t>Diffie</w:t>
-      </w:r>
-      <w:proofErr w:type="spellEnd"/>
-      <w:r>
-        <w:t xml:space="preserve">-Hellman algorithm as security measures for the transmission of votes on the server-level. </w:t>
+        <w:t xml:space="preserve">technical solution that would eliminate the possibility of unofficial servers by implementing a public key infrastructure and using the Diffie-Hellman algorithm as security measures for the transmission of votes on the server-level. </w:t>
       </w:r>
       <w:r>
         <w:t>This will allow the Voting Counting Machine (VCM) to first verify the authenticity of the server before sending the election results which addressed the one of the major problems found in the current system. Moreover, the application of the security technique would lead to a more secure and reliable automated election system thus reestablishing the election results’ credibility.</w:t>
@@ -88,15 +80,7 @@
         <w:jc w:val="both"/>
       </w:pPr>
       <w:r>
-        <w:t>After years of having a manual voting system, the Philippines have finally adopted an Automated Election System (AES) in 2010. This was mandated by Republic Act No. 9369 which is the Amended Elections Automated Law. The law stated that there would be paper-based election system defined as “a type of automated election system that uses paper ballots, records, and counts votes, tabulates, consolidates, canvases, and transmits electronically the results of the vote counts.” (</w:t>
-      </w:r>
-      <w:proofErr w:type="spellStart"/>
-      <w:r>
-        <w:t>Angkaya</w:t>
-      </w:r>
-      <w:proofErr w:type="spellEnd"/>
-      <w:r>
-        <w:t>, 2011).</w:t>
+        <w:t>After years of having a manual voting system, the Philippines have finally adopted an Automated Election System (AES) in 2010. This was mandated by Republic Act No. 9369 which is the Amended Elections Automated Law. The law stated that there would be paper-based election system defined as “a type of automated election system that uses paper ballots, records, and counts votes, tabulates, consolidates, canvases, and transmits electronically the results of the vote counts.” (Angkaya, 2011).</w:t>
       </w:r>
     </w:p>
     <w:p>
@@ -135,47 +119,7 @@
         <w:t>about</w:t>
       </w:r>
       <w:r>
-        <w:t xml:space="preserve"> the alleged “Secret Servers”. </w:t>
-      </w:r>
-      <w:proofErr w:type="spellStart"/>
-      <w:r>
-        <w:t>Smartmatic’s</w:t>
-      </w:r>
-      <w:proofErr w:type="spellEnd"/>
-      <w:r>
-        <w:t xml:space="preserve"> Marlon Garcia, the head of the technical support team, admitted that aside from the three servers that was authorized by the </w:t>
-      </w:r>
-      <w:proofErr w:type="spellStart"/>
-      <w:r>
-        <w:t>comelec</w:t>
-      </w:r>
-      <w:proofErr w:type="spellEnd"/>
-      <w:r>
-        <w:t xml:space="preserve">, there was also a “meet-me room” where several servers were housed. It has also been further disclosed that the secret servers were intentionally not mentioned by the </w:t>
-      </w:r>
-      <w:proofErr w:type="spellStart"/>
-      <w:r>
-        <w:t>Comelec</w:t>
-      </w:r>
-      <w:proofErr w:type="spellEnd"/>
-      <w:r>
-        <w:t xml:space="preserve"> and </w:t>
-      </w:r>
-      <w:proofErr w:type="spellStart"/>
-      <w:r>
-        <w:t>Smartmatic</w:t>
-      </w:r>
-      <w:proofErr w:type="spellEnd"/>
-      <w:r>
-        <w:t xml:space="preserve"> to the public making it more suspicious. The purpose of the said “secret server” or the “queue server” is to first receive all the transmitted votes before distributing it to the three official servers declared by the </w:t>
-      </w:r>
-      <w:proofErr w:type="spellStart"/>
-      <w:r>
-        <w:t>Comelec</w:t>
-      </w:r>
-      <w:proofErr w:type="spellEnd"/>
-      <w:r>
-        <w:t>.  However, the normal process that should be done for the ER transmission as mandated by the law is to simply transmit the votes directly to the said servers. These servers are the Municipal Board of Canvassing Server, the Central Server, and the Transparency Server. Moreover, another problem being pointed out was that the “secret server” never undergone the initial source code review which is essential in every machine that would be used during the elections. Additionally, there were no watchers assigned in the said server putting the integrity of the May 2016 election under a cloud of doubt.</w:t>
+        <w:t xml:space="preserve"> the alleged “Secret Servers”. Smartmatic’s Marlon Garcia, the head of the technical support team, admitted that aside from the three servers that was authorized by the comelec, there was also a “meet-me room” where several servers were housed. It has also been further disclosed that the secret servers were intentionally not mentioned by the Comelec and Smartmatic to the public making it more suspicious. The purpose of the said “secret server” or the “queue server” is to first receive all the transmitted votes before distributing it to the three official servers declared by the Comelec.  However, the normal process that should be done for the ER transmission as mandated by the law is to simply transmit the votes directly to the said servers. These servers are the Municipal Board of Canvassing Server, the Central Server, and the Transparency Server. Moreover, another problem being pointed out was that the “secret server” never undergone the initial source code review which is essential in every machine that would be used during the elections. Additionally, there were no watchers assigned in the said server putting the integrity of the May 2016 election under a cloud of doubt.</w:t>
       </w:r>
     </w:p>
     <w:p>
@@ -185,23 +129,7 @@
       </w:pPr>
       <w:r>
         <w:lastRenderedPageBreak/>
-        <w:t xml:space="preserve">Amidst the controversy of the existence of “Secret Servers”, there has also been a dispute on the altering of the source code resulting to a regeneration of hash codes. From a leaked screenshot, it has been evident that </w:t>
-      </w:r>
-      <w:proofErr w:type="spellStart"/>
-      <w:r>
-        <w:t>Smartmatic</w:t>
-      </w:r>
-      <w:proofErr w:type="spellEnd"/>
-      <w:r>
-        <w:t xml:space="preserve"> and </w:t>
-      </w:r>
-      <w:proofErr w:type="spellStart"/>
-      <w:r>
-        <w:t>Comelec</w:t>
-      </w:r>
-      <w:proofErr w:type="spellEnd"/>
-      <w:r>
-        <w:t xml:space="preserve"> uses the MD5 hash code algorithm and at the same time shows that the hash codes mismatched after the alteration was made. However, IT experts claim that the use of MD5 is questionable when it comes to its reliability in securing the data. MD5 is open source and it has been used to verify the file’s integrity.</w:t>
+        <w:t>Amidst the controversy of the existence of “Secret Servers”, there has also been a dispute on the altering of the source code resulting to a regeneration of hash codes. From a leaked screenshot, it has been evident that Smartmatic and Comelec uses the MD5 hash code algorithm and at the same time shows that the hash codes mismatched after the alteration was made. However, IT experts claim that the use of MD5 is questionable when it comes to its reliability in securing the data. MD5 is open source and it has been used to verify the file’s integrity.</w:t>
       </w:r>
     </w:p>
     <w:p>
@@ -686,31 +614,7 @@
         <w:jc w:val="both"/>
       </w:pPr>
       <w:r>
-        <w:t xml:space="preserve">During the 2016 elections, Bong </w:t>
-      </w:r>
-      <w:proofErr w:type="spellStart"/>
-      <w:r>
-        <w:t>Bong</w:t>
-      </w:r>
-      <w:proofErr w:type="spellEnd"/>
-      <w:r>
-        <w:t xml:space="preserve"> Marcos’ camp believes that there exists a “Fourth Server” or also known as the “Queue Server”. It has been revealed that the </w:t>
-      </w:r>
-      <w:proofErr w:type="spellStart"/>
-      <w:r>
-        <w:t>Comelec</w:t>
-      </w:r>
-      <w:proofErr w:type="spellEnd"/>
-      <w:r>
-        <w:t xml:space="preserve"> and </w:t>
-      </w:r>
-      <w:proofErr w:type="spellStart"/>
-      <w:r>
-        <w:t>Smartmatic</w:t>
-      </w:r>
-      <w:proofErr w:type="spellEnd"/>
-      <w:r>
-        <w:t xml:space="preserve"> has been keeping it from the public. </w:t>
+        <w:t xml:space="preserve">During the 2016 elections, Bong Bong Marcos’ camp believes that there exists a “Fourth Server” or also known as the “Queue Server”. It has been revealed that the Comelec and Smartmatic has been keeping it from the public. </w:t>
       </w:r>
       <w:r>
         <w:t xml:space="preserve">Instead of letting the ERs be directly transmitted to the three official servers, namely the CCS, Central Server, and the Transparency server, the results were first being processed and </w:t>
@@ -720,23 +624,7 @@
         <w:t xml:space="preserve">consolidated in the “Queue Server”. </w:t>
       </w:r>
       <w:r>
-        <w:t xml:space="preserve">Another problem with the secret server is that the source code being used was never reviewed despite of it being a requirement in the law. Moreover, there were no poll watchers assigned for these servers making it questionable to both the public and the administrators. According to a statement made by Rodriguez, a representative of Marcos’ camp, the integrity of the 2016 May elections has been questioned because of the unexpected situation made by the </w:t>
-      </w:r>
-      <w:proofErr w:type="spellStart"/>
-      <w:r>
-        <w:t>Comelec</w:t>
-      </w:r>
-      <w:proofErr w:type="spellEnd"/>
-      <w:r>
-        <w:t xml:space="preserve"> and </w:t>
-      </w:r>
-      <w:proofErr w:type="spellStart"/>
-      <w:r>
-        <w:t>Smartmatic</w:t>
-      </w:r>
-      <w:proofErr w:type="spellEnd"/>
-      <w:r>
-        <w:t xml:space="preserve">. The ERs that were presented to the public did not come directly from the transparency server.  Alternatively, the results were first transmitted to a “Queue Server” where they were “consolidated and processed” and the “Queue Server” sends the data to the transparency servers which is against the law. (Retrieved on August 10, 2016/ </w:t>
+        <w:t xml:space="preserve">Another problem with the secret server is that the source code being used was never reviewed despite of it being a requirement in the law. Moreover, there were no poll watchers assigned for these servers making it questionable to both the public and the administrators. According to a statement made by Rodriguez, a representative of Marcos’ camp, the integrity of the 2016 May elections has been questioned because of the unexpected situation made by the Comelec and Smartmatic. The ERs that were presented to the public did not come directly from the transparency server.  Alternatively, the results were first transmitted to a “Queue Server” where they were “consolidated and processed” and the “Queue Server” sends the data to the transparency servers which is against the law. (Retrieved on August 10, 2016/ </w:t>
       </w:r>
       <w:hyperlink r:id="rId7" w:history="1">
         <w:r>
@@ -800,29 +688,13 @@
         <w:jc w:val="both"/>
       </w:pPr>
       <w:r>
-        <w:t>In 1992, MD5 (</w:t>
-      </w:r>
-      <w:proofErr w:type="spellStart"/>
-      <w:r>
-        <w:t>Mekle-Damgard</w:t>
-      </w:r>
-      <w:proofErr w:type="spellEnd"/>
-      <w:r>
-        <w:t xml:space="preserve"> 5) security algorithm was developed </w:t>
+        <w:t xml:space="preserve">In 1992, MD5 (Mekle-Damgard 5) security algorithm was developed </w:t>
       </w:r>
       <w:r>
         <w:t>to</w:t>
       </w:r>
       <w:r>
-        <w:t xml:space="preserve"> address the problem of the MD4 algorithm. It is known to be open source and is widely use to ensure the data’s integrity. However, after 4 years of its development, weaknesses with the said algorithm were discovered upon the researches done by a computer scientist based in the University of California. Moreover, in 2007, </w:t>
-      </w:r>
-      <w:proofErr w:type="spellStart"/>
-      <w:r>
-        <w:t>Lenstra</w:t>
-      </w:r>
-      <w:proofErr w:type="spellEnd"/>
-      <w:r>
-        <w:t xml:space="preserve"> and Stevens, both are computer scientists, further showed that the MD5 is not a reliable algorithm to use because they found out that the hash function is vulnerable of collisions. This means that two different files with different functions may produce identical MD5 hash values which shows that MD5 is not enough to secure the data’s integrity. The Carnegie Mellon University Software Engineering Institute also rejected the MD5 security algorithm after discovering that attackers of the system can generate data that illegitimately appears to be authentic. They stated that the MD5 algorithm should be considered cryptographically broken or unsuitable for further use. If the MD5 failed to meet its purpose, there are other hashing algorithms that can be used </w:t>
+        <w:t xml:space="preserve"> address the problem of the MD4 algorithm. It is known to be open source and is widely use to ensure the data’s integrity. However, after 4 years of its development, weaknesses with the said algorithm were discovered upon the researches done by a computer scientist based in the University of California. Moreover, in 2007, Lenstra and Stevens, both are computer scientists, further showed that the MD5 is not a reliable algorithm to use because they found out that the hash function is vulnerable of collisions. This means that two different files with different functions may produce identical MD5 hash values which shows that MD5 is not enough to secure the data’s integrity. The Carnegie Mellon University Software Engineering Institute also rejected the MD5 security algorithm after discovering that attackers of the system can generate data that illegitimately appears to be authentic. They stated that the MD5 algorithm should be considered cryptographically broken or unsuitable for further use. If the MD5 failed to meet its purpose, there are other hashing algorithms that can be used </w:t>
       </w:r>
       <w:r>
         <w:t>to</w:t>
@@ -1020,28 +892,15 @@
         <w:jc w:val="both"/>
       </w:pPr>
       <w:r>
-        <w:t xml:space="preserve">The research study that has been conducted by the college students of the National </w:t>
-      </w:r>
-      <w:proofErr w:type="spellStart"/>
-      <w:r>
-        <w:t>Chengchi</w:t>
-      </w:r>
-      <w:proofErr w:type="spellEnd"/>
-      <w:r>
-        <w:t xml:space="preserve"> University proposes a new security system that could address the concerns regarding a transmitted data’s integrity, confidentiality, and authenticity. They designed a hybrid cryptography that requires the use of a public-key cryptosystem for convenience and a symmetric-key cryptosystem for efficiency. Hybrid encryption is a mode of encryption that combines two or more encryption systems. It integrates a combination of asymmetric and symmetric encryption to benefit from the strengths of each form of data encryption. These strengths are respectively defined as speed and security. The researchers claim that the combination of encryption methods has various advantages.  One is that a connection channel is established between two users’ sets of equipment. Users then have the ability to communicate through hybrid encryption. Asymmetric encryption can slow down the encryption process, but with the simultaneous use of symmetric encryption, both forms of encryption are enhanced. The result is the added security of the transmittal process along with overall improved system performance. (Retrieved on November 10, 2016 / http://gebrc.nccu.edu.tw/misr/pdf/volume/1902/1902-01-fullpaper.pdf). In the research study, it was indicated that the combination of both types of security algorithm can enhance the protection of data that is transferred which could be used in the Philippine Automated Election System. It addresses the main problem of the current system which is to maintain the data’s integrity and to avoid electoral fraud caused by malicious attackers. </w:t>
-      </w:r>
-    </w:p>
-    <w:p>
-      <w:pPr>
-        <w:jc w:val="both"/>
-      </w:pPr>
-      <w:proofErr w:type="spellStart"/>
-      <w:r>
-        <w:t>Diffie</w:t>
-      </w:r>
-      <w:proofErr w:type="spellEnd"/>
-      <w:r>
-        <w:t>-Hellman and Its Application in Security Protocols</w:t>
+        <w:t xml:space="preserve">The research study that has been conducted by the college students of the National Chengchi University proposes a new security system that could address the concerns regarding a transmitted data’s integrity, confidentiality, and authenticity. They designed a hybrid cryptography that requires the use of a public-key cryptosystem for convenience and a symmetric-key cryptosystem for efficiency. Hybrid encryption is a mode of encryption that combines two or more encryption systems. It integrates a combination of asymmetric and symmetric encryption to benefit from the strengths of each form of data encryption. These strengths are respectively defined as speed and security. The researchers claim that the combination of encryption methods has various advantages.  One is that a connection channel is established between two users’ sets of equipment. Users then have the ability to communicate through hybrid encryption. Asymmetric encryption can slow down the encryption process, but with the simultaneous use of symmetric encryption, both forms of encryption are enhanced. The result is the added security of the transmittal process along with overall improved system performance. (Retrieved on November 10, 2016 / http://gebrc.nccu.edu.tw/misr/pdf/volume/1902/1902-01-fullpaper.pdf). In the research study, it was indicated that the combination of both types of security algorithm can enhance the protection of data that is transferred which could be used in the Philippine Automated Election System. It addresses the main problem of the current system which is to maintain the data’s integrity and to avoid electoral fraud caused by malicious attackers. </w:t>
+      </w:r>
+    </w:p>
+    <w:p>
+      <w:pPr>
+        <w:jc w:val="both"/>
+      </w:pPr>
+      <w:r>
+        <w:t>Diffie-Hellman and Its Application in Security Protocols</w:t>
       </w:r>
     </w:p>
     <w:p>
@@ -1050,43 +909,11 @@
         <w:jc w:val="both"/>
       </w:pPr>
       <w:r>
-        <w:t xml:space="preserve">With the wide use of the Internet, people around the world can communicate with each other using their computers or other mobile devices. Communication has been made easy through the ongoing advances in technology. However, it has been evident that there are complications in trying to build an effective and secured line of communication through the internet since anyone can easily access it and an outside user that is not part of a particular communication line can simply steal the information. This being a security threat, information security therefore plays an important part in internet transactions. Cryptography is an indispensable tool for protecting information in computer systems. The </w:t>
-      </w:r>
-      <w:proofErr w:type="spellStart"/>
-      <w:r>
-        <w:t>Diffie</w:t>
-      </w:r>
-      <w:proofErr w:type="spellEnd"/>
-      <w:r>
-        <w:t xml:space="preserve">-Hellman key exchange is one of the most well-known security algorithms. The algorithm itself does not encrypt data, but instead it generates a secret key common to both the sender and the recipient. A series of mathematical process is done in order to come up with the common and achieve the said algorithm. However, the </w:t>
-      </w:r>
-      <w:proofErr w:type="spellStart"/>
-      <w:r>
-        <w:t>Diffie</w:t>
-      </w:r>
-      <w:proofErr w:type="spellEnd"/>
-      <w:r>
-        <w:t xml:space="preserve">-Hellman algorithm is not fool proof because of its known weakness which is the main-in-the-middle vulnerability. In this attack, an unwelcomed individual or also known as “the eavesdropper” would try to interrupt the key generation process. However, the study explained that despite the issue regarding the </w:t>
-      </w:r>
-      <w:proofErr w:type="spellStart"/>
-      <w:r>
-        <w:t>Diffie</w:t>
-      </w:r>
-      <w:proofErr w:type="spellEnd"/>
-      <w:r>
-        <w:t xml:space="preserve">-Hellman protocol has been applied to many security protocols including the Security Sockets Layer(SSL), secure shell (SSH), and IP Sec because with proper authentication mechanisms, proper prime generation, and true randomness in picking variables, the protocol can be a powerful component in many </w:t>
+        <w:t xml:space="preserve">With the wide use of the Internet, people around the world can communicate with each other using their computers or other mobile devices. Communication has been made easy through the ongoing advances in technology. However, it has been evident that there are complications in trying to build an effective and secured line of communication through the internet since anyone can easily access it and an outside user that is not part of a particular communication line can simply steal the information. This being a security threat, information security therefore plays an important part in internet transactions. Cryptography is an indispensable tool for protecting information in computer systems. The Diffie-Hellman key exchange is one of the most well-known security algorithms. The algorithm itself does not encrypt data, but instead it generates a secret key common to both the sender and the recipient. A series of mathematical process is done in order to come up with the common and achieve the said algorithm. However, the Diffie-Hellman algorithm is not fool proof because of its known weakness which is the main-in-the-middle vulnerability. In this attack, an unwelcomed individual or also known as “the eavesdropper” would try to interrupt the key generation process. However, the study explained that despite the issue regarding the Diffie-Hellman protocol has been applied to many security protocols including the Security Sockets Layer(SSL), secure shell (SSH), and IP Sec because with proper authentication mechanisms, proper prime generation, and true randomness in picking variables, the protocol can be a powerful component in many </w:t>
       </w:r>
       <w:r>
         <w:lastRenderedPageBreak/>
-        <w:t xml:space="preserve">a security measure. (Retrieved on November 10, 2016 /http://www.ijesit.com/Volume%201/Issue%202/IJESIT201211_12.pdf). In the current study, the researchers considered using the </w:t>
-      </w:r>
-      <w:proofErr w:type="spellStart"/>
-      <w:r>
-        <w:t>Diffie</w:t>
-      </w:r>
-      <w:proofErr w:type="spellEnd"/>
-      <w:r>
-        <w:t>-Hellman algorithm and the public key infrastructure. This is a combination of both types of security system which is the asymmetric and symmetric. This is to address the issues or weaknesses of both cryptographic system and to further ensure the proposed system’s capability of securing the data transfer from one entity to the other.</w:t>
+        <w:t>a security measure. (Retrieved on November 10, 2016 /http://www.ijesit.com/Volume%201/Issue%202/IJESIT201211_12.pdf). In the current study, the researchers considered using the Diffie-Hellman algorithm and the public key infrastructure. This is a combination of both types of security system which is the asymmetric and symmetric. This is to address the issues or weaknesses of both cryptographic system and to further ensure the proposed system’s capability of securing the data transfer from one entity to the other.</w:t>
       </w:r>
     </w:p>
     <w:p>
@@ -1109,23 +936,7 @@
         <w:t>apparent</w:t>
       </w:r>
       <w:r>
-        <w:t xml:space="preserve"> that the transmission of data electronically created a new environment for users who seeks convenience and efficiency. With its development however, it is inevitable that complications may arise. For instance, there is a possibility that an electronic document intended to be seen by only selected individuals would be tampered, counterfeited, and repudiated. In order to solve those problems there should be an improvement in the security mechanisms used in today’s systems. A research by Hu </w:t>
-      </w:r>
-      <w:proofErr w:type="spellStart"/>
-      <w:r>
-        <w:t>Xinli</w:t>
-      </w:r>
-      <w:proofErr w:type="spellEnd"/>
-      <w:r>
-        <w:t xml:space="preserve"> and Ma </w:t>
-      </w:r>
-      <w:proofErr w:type="spellStart"/>
-      <w:r>
-        <w:t>Lianjie</w:t>
-      </w:r>
-      <w:proofErr w:type="spellEnd"/>
-      <w:r>
-        <w:t xml:space="preserve"> focuses on the development of a hybrid encryption technology which includes an encryption technology, digital digest, digital authentication and digital signature. Each module of the hybrid system has the ability to prevent malicious attacks that could affect the data or documents being transmitted. The Encryption technology is to ensure the confidentiality of information while the Digital Digest module is to ensure the integrity of information. On the other hand, digital authentication and digital signature technology can be certified to protect the Authentication identity, non-repudiation and non-counterfeit. By using the hybrid encryption technology designed, the security of electronic documents will be greatly improved. (Retrieved on November 10, 2016/ https://www.computer.org/csdl/proceedings/isme/2010/4132/01/4132a060.pdf).</w:t>
+        <w:t xml:space="preserve"> that the transmission of data electronically created a new environment for users who seeks convenience and efficiency. With its development however, it is inevitable that complications may arise. For instance, there is a possibility that an electronic document intended to be seen by only selected individuals would be tampered, counterfeited, and repudiated. In order to solve those problems there should be an improvement in the security mechanisms used in today’s systems. A research by Hu Xinli and Ma Lianjie focuses on the development of a hybrid encryption technology which includes an encryption technology, digital digest, digital authentication and digital signature. Each module of the hybrid system has the ability to prevent malicious attacks that could affect the data or documents being transmitted. The Encryption technology is to ensure the confidentiality of information while the Digital Digest module is to ensure the integrity of information. On the other hand, digital authentication and digital signature technology can be certified to protect the Authentication identity, non-repudiation and non-counterfeit. By using the hybrid encryption technology designed, the security of electronic documents will be greatly improved. (Retrieved on November 10, 2016/ https://www.computer.org/csdl/proceedings/isme/2010/4132/01/4132a060.pdf).</w:t>
       </w:r>
     </w:p>
     <w:p>
@@ -1343,7 +1154,6 @@
                                   <w:sz w:val="18"/>
                                 </w:rPr>
                               </w:pPr>
-                              <w:proofErr w:type="spellStart"/>
                               <w:r>
                                 <w:rPr>
                                   <w:rFonts w:asciiTheme="minorHAnsi" w:hAnsi="Calibri" w:cstheme="minorBidi"/>
@@ -1354,7 +1164,6 @@
                                 </w:rPr>
                                 <w:t>Ciphertext</w:t>
                               </w:r>
-                              <w:proofErr w:type="spellEnd"/>
                             </w:p>
                           </w:txbxContent>
                         </wps:txbx>
@@ -1699,7 +1508,6 @@
                             <w:sz w:val="18"/>
                           </w:rPr>
                         </w:pPr>
-                        <w:proofErr w:type="spellStart"/>
                         <w:r>
                           <w:rPr>
                             <w:rFonts w:asciiTheme="minorHAnsi" w:hAnsi="Calibri" w:cstheme="minorBidi"/>
@@ -1710,7 +1518,6 @@
                           </w:rPr>
                           <w:t>Ciphertext</w:t>
                         </w:r>
-                        <w:proofErr w:type="spellEnd"/>
                       </w:p>
                     </w:txbxContent>
                   </v:textbox>
@@ -2016,13 +1823,8 @@
       </w:r>
     </w:p>
     <w:p>
-      <w:proofErr w:type="spellStart"/>
-      <w:r>
-        <w:t>Diffie</w:t>
-      </w:r>
-      <w:proofErr w:type="spellEnd"/>
-      <w:r>
-        <w:t xml:space="preserve">-Hellman </w:t>
+      <w:r>
+        <w:t xml:space="preserve">Diffie-Hellman </w:t>
       </w:r>
       <w:r>
         <w:t>Algorithm</w:t>
@@ -2034,39 +1836,7 @@
         <w:jc w:val="both"/>
       </w:pPr>
       <w:r>
-        <w:t xml:space="preserve">One of the most known symmetric algorithm and is the commonly used protocol is the </w:t>
-      </w:r>
-      <w:proofErr w:type="spellStart"/>
-      <w:r>
-        <w:t>Diffie</w:t>
-      </w:r>
-      <w:proofErr w:type="spellEnd"/>
-      <w:r>
-        <w:t xml:space="preserve">-Hellman. In this encryption protocol, two people who have not contacted each other before can communicate by sharing a secret key to use for encryption. This protocol is a one-way function which means that it is easy to encrypt but difficult to decrypt because to match the same key there is a mathematical formula that must be followed. Moreover, </w:t>
-      </w:r>
-      <w:proofErr w:type="spellStart"/>
-      <w:r>
-        <w:t>Diffie</w:t>
-      </w:r>
-      <w:proofErr w:type="spellEnd"/>
-      <w:r>
-        <w:t xml:space="preserve">-Hellman is known to be used for avoiding attackers from interrupting the transportation of information between two persons. In implementing </w:t>
-      </w:r>
-      <w:proofErr w:type="spellStart"/>
-      <w:r>
-        <w:t>Diffie</w:t>
-      </w:r>
-      <w:proofErr w:type="spellEnd"/>
-      <w:r>
-        <w:t xml:space="preserve">-Hellman, two end-users must mutually agree on positive whole numbers of two variables, such that one variable is a large prime number and the other variable is the generator of that prime number. Both end-users must choose a secret number then the user will compute for the public number. After computing for the public numbers, exchange of public numbers will take place. To finish, the computation of traded public numbers will result to their shared key without worrying about the other users obtaining this information. In conclusion, </w:t>
-      </w:r>
-      <w:proofErr w:type="spellStart"/>
-      <w:r>
-        <w:t>Diffie</w:t>
-      </w:r>
-      <w:proofErr w:type="spellEnd"/>
-      <w:r>
-        <w:t>-Hellman is an effective protocol because of the way it protects a temporary key for communication session. (Retrieved on September 1, 2016/ http://searchsecurity.techtarget.com/definition/Diffie-Hellman-key-exchange).</w:t>
+        <w:t>One of the most known symmetric algorithm and is the commonly used protocol is the Diffie-Hellman. In this encryption protocol, two people who have not contacted each other before can communicate by sharing a secret key to use for encryption. This protocol is a one-way function which means that it is easy to encrypt but difficult to decrypt because to match the same key there is a mathematical formula that must be followed. Moreover, Diffie-Hellman is known to be used for avoiding attackers from interrupting the transportation of information between two persons. In implementing Diffie-Hellman, two end-users must mutually agree on positive whole numbers of two variables, such that one variable is a large prime number and the other variable is the generator of that prime number. Both end-users must choose a secret number then the user will compute for the public number. After computing for the public numbers, exchange of public numbers will take place. To finish, the computation of traded public numbers will result to their shared key without worrying about the other users obtaining this information. In conclusion, Diffie-Hellman is an effective protocol because of the way it protects a temporary key for communication session. (Retrieved on September 1, 2016/ http://searchsecurity.techtarget.com/definition/Diffie-Hellman-key-exchange).</w:t>
       </w:r>
     </w:p>
     <w:p>
@@ -2410,22 +2180,81 @@
       <w:r>
         <w:t>Hashing Algorithms</w:t>
       </w:r>
+    </w:p>
+    <w:p>
+      <w:pPr>
+        <w:ind w:firstLine="720"/>
+        <w:jc w:val="both"/>
+      </w:pPr>
+      <w:r>
+        <w:t>Hash codes can also be called hash values, hash sums o</w:t>
+      </w:r>
+      <w:r>
+        <w:t>r simply hashes</w:t>
+      </w:r>
+      <w:r>
+        <w:t xml:space="preserve">. Hash codes are produced by having a computer ingest any size of data and generating out a small set of hexadecimal numbers. For example, a hash code of “The Future of the Philippines” is 3c57-0b7c-a2d5-fc89-3cde-71d0-cd16-7412. Hash codes can be useful in the society that we have today. For instance, police officers use it as a forensic tool to capture criminals. It can also be used by photographers and songwriters to protect their works for plagiarizers. Additionally, IT professional use hashes to secure and protect their files and verify the data that they’ve been receiving. </w:t>
+      </w:r>
+    </w:p>
+    <w:p>
+      <w:pPr>
+        <w:ind w:firstLine="720"/>
+        <w:jc w:val="both"/>
+      </w:pPr>
+      <w:r>
+        <w:t xml:space="preserve">An example of hash code algorithm is the MD5. In MD5, the probability of having an identical hash code is 1 in 340,282,366,920,938,463,463,374,607,431,768,211,456. Mathematicians believe that the algorithm of MD5 is weak because they have theoretically demonstrated that they can produce collisions wherein the same hash codes are produced for two different files or data. As a result, people have been switching to SHA-256 that produce hashes that unique for every 115, 792, 089, 237, 316, 195, 423, 570, 985, 008, 687, 907, 853, 269, 984, 665, 640, 564, 039, 457, 584, 007, 913, 129, 639, 936 instances. </w:t>
+      </w:r>
+    </w:p>
+    <w:p>
+      <w:pPr>
+        <w:ind w:firstLine="720"/>
+        <w:jc w:val="both"/>
+      </w:pPr>
+      <w:r>
+        <w:t>The advantage of using a hash code is that it is an excellent detector for tampering and fraud. Although, the change of hash code is not a strong proof that there indeed is a crime committed. Instead, it can only be a trigger in investigating.</w:t>
+      </w:r>
+    </w:p>
+    <w:p>
+      <w:pPr>
+        <w:ind w:firstLine="720"/>
+        <w:jc w:val="both"/>
+      </w:pPr>
+      <w:r>
+        <w:t>Furthermore, hash codes cannot be decrypted because they are strictly one way operations. The only way to hack a hash code is to try a large possible number of inputs and hope for a match. An example was made by Drexx Laggui, principal consultant of Laggui &amp; Associates Inc that conducts vulnerability assessment, Internet penetration testing and computer forensics, if you want to crack a system password stored as an MD5 hash code, you’ll need to produce an MD5 hash of every possible password you think you know and then compare each of those hash codes you have against the stored password hash code. If you find a match, then you can be certain that your guessed password is the correct password. (Retrieved on September 1, 2016/ http://opinion.inquirer.net/94849/hashcode-5-things-you-need-to-know).</w:t>
+      </w:r>
+    </w:p>
+    <w:p/>
+    <w:p/>
+    <w:p>
       <w:bookmarkStart w:id="0" w:name="_GoBack"/>
       <w:bookmarkEnd w:id="0"/>
     </w:p>
     <w:p>
       <w:pPr>
+        <w:jc w:val="center"/>
+      </w:pPr>
+    </w:p>
+    <w:p>
+      <w:pPr>
+        <w:jc w:val="center"/>
+      </w:pPr>
+    </w:p>
+    <w:p>
+      <w:pPr>
+        <w:jc w:val="center"/>
+      </w:pPr>
+      <w:r>
+        <w:lastRenderedPageBreak/>
+        <w:t>PROPOSED SOLUTION TO THE PROBLEM</w:t>
+      </w:r>
+    </w:p>
+    <w:p>
+      <w:pPr>
         <w:ind w:firstLine="720"/>
         <w:jc w:val="both"/>
       </w:pPr>
       <w:r>
-        <w:t>Hash codes can also be called hash values, hash sums o</w:t>
-      </w:r>
-      <w:r>
-        <w:t>r simply hashes</w:t>
-      </w:r>
-      <w:r>
-        <w:t xml:space="preserve">. Hash codes are produced by having a computer ingest any size of data and generating out a small set of hexadecimal numbers. For example, a hash code of “The Future of the Philippines” is 3c57-0b7c-a2d5-fc89-3cde-71d0-cd16-7412. Hash codes can be useful in the society that we have today. For instance, police officers use it as a forensic tool to capture criminals. It can also be used by photographers and songwriters to protect their works for plagiarizers. Additionally, IT professional use hashes to secure and protect their files and verify the data that they’ve been receiving. </w:t>
+        <w:t>The current system only provides a hash value that would secure the integrity of the data. However, it lacks the security mechanism that would address confidentiality of the system which makes it possible for other servers aside from the official servers to exist in the transmission of the election returns.</w:t>
       </w:r>
     </w:p>
     <w:p>
@@ -2434,7 +2263,7 @@
         <w:jc w:val="both"/>
       </w:pPr>
       <w:r>
-        <w:t xml:space="preserve">An example of hash code algorithm is the MD5. In MD5, the probability of having an identical hash code is 1 in 340,282,366,920,938,463,463,374,607,431,768,211,456. Mathematicians believe that the algorithm of MD5 is weak because they have theoretically demonstrated that they can produce collisions wherein the same hash codes are produced for two different files or data. As a result, people have been switching to SHA-256 that produce hashes that unique for every 115, 792, 089, 237, 316, 195, 423, 570, 985, 008, 687, 907, 853, 269, 984, 665, 640, 564, 039, 457, 584, 007, 913, 129, 639, 936 instances. </w:t>
+        <w:t xml:space="preserve">As for the proposed solution to this issue, a public key infrastructure has to be implemented to not only authenticate the data being transmitted but to also allow the verification of the servers’ authenticity. The process will start once the voting period ends at 5:00pm of the election day. In the proposed system, a server key will collect all the public keys of the voting counting machine (VCM). Assuming that the BEI have already digitally signed the election returns (ERs), the VCM will then send the ERs to the official servers. After doing so, the server will validate the authenticity of the VCM through the Diffie-Hellman algorithm. With the said algorithm, the VCM and server will generate a new key that uses their own public and private keys to verify that the client and server are transmitting data to an authenticated client/server. Once there is a generated key and the key players are verified, it is the only time when the VCM will encrypt file (ERs) using its private key. After that, VCM will get the hash value of the file using the MD5, SHA, and Bcrypt hashing algorithms. Then the VCM will once again encrypt the file using the Diffie-Hellman generated key, as well as its hash values. Only then the VCM will send the encrypted file and hash values to the server key. The server key will decrypt the encrypted file and hash function using the Diffie-Hellman generated key and the public key of the VCM. Server key will then get the hash value of the file to check if the hash values are the same key. </w:t>
       </w:r>
     </w:p>
     <w:p>
@@ -2443,139 +2272,7 @@
         <w:jc w:val="both"/>
       </w:pPr>
       <w:r>
-        <w:t>The advantage of using a hash code is that it is an excellent detector for tampering and fraud. Although, the change of hash code is not a strong proof that there indeed is a crime committed. Instead, it can only be a trigger in investigating.</w:t>
-      </w:r>
-    </w:p>
-    <w:p>
-      <w:pPr>
-        <w:ind w:firstLine="720"/>
-        <w:jc w:val="both"/>
-      </w:pPr>
-      <w:r>
-        <w:t xml:space="preserve">Furthermore, hash codes cannot be decrypted because they are strictly one way operations. The only way to hack a hash code is to try a large possible number of inputs and hope for a match. An example was made by </w:t>
-      </w:r>
-      <w:proofErr w:type="spellStart"/>
-      <w:r>
-        <w:t>Drexx</w:t>
-      </w:r>
-      <w:proofErr w:type="spellEnd"/>
-      <w:r>
-        <w:t xml:space="preserve"> </w:t>
-      </w:r>
-      <w:proofErr w:type="spellStart"/>
-      <w:r>
-        <w:t>Laggui</w:t>
-      </w:r>
-      <w:proofErr w:type="spellEnd"/>
-      <w:r>
-        <w:t xml:space="preserve">, principal consultant of </w:t>
-      </w:r>
-      <w:proofErr w:type="spellStart"/>
-      <w:r>
-        <w:t>Laggui</w:t>
-      </w:r>
-      <w:proofErr w:type="spellEnd"/>
-      <w:r>
-        <w:t xml:space="preserve"> &amp; Associates </w:t>
-      </w:r>
-      <w:proofErr w:type="spellStart"/>
-      <w:r>
-        <w:t>Inc</w:t>
-      </w:r>
-      <w:proofErr w:type="spellEnd"/>
-      <w:r>
-        <w:t xml:space="preserve"> that conducts vulnerability assessment, Internet penetration testing and computer forensics, if you want to crack a system password stored as an MD5 hash code, you’ll need to produce an MD5 hash of every possible password you think you know and then compare each of those hash codes you have against the stored password hash code. If you find a match, then you can be certain that your guessed password is the correct password. (Retrieved on September 1, 2016/ http://opinion.inquirer.net/94849/hashcode-5-things-you-need-to-know).</w:t>
-      </w:r>
-    </w:p>
-    <w:p>
-      <w:r>
-        <w:t>Hybrid Cryptography</w:t>
-      </w:r>
-    </w:p>
-    <w:p>
-      <w:pPr>
-        <w:jc w:val="center"/>
-      </w:pPr>
-    </w:p>
-    <w:p>
-      <w:pPr>
-        <w:jc w:val="center"/>
-      </w:pPr>
-    </w:p>
-    <w:p>
-      <w:pPr>
-        <w:jc w:val="center"/>
-      </w:pPr>
-      <w:r>
-        <w:t>PROPOSED SOLUTION TO THE PROBLEM</w:t>
-      </w:r>
-    </w:p>
-    <w:p>
-      <w:pPr>
-        <w:ind w:firstLine="720"/>
-        <w:jc w:val="both"/>
-      </w:pPr>
-      <w:r>
-        <w:lastRenderedPageBreak/>
-        <w:t>The current system only provides a hash value that would secure the integrity of the data. However, it lacks the security mechanism that would address confidentiality of the system which makes it possible for other servers aside from the official servers to exist in the transmission of the election returns.</w:t>
-      </w:r>
-    </w:p>
-    <w:p>
-      <w:pPr>
-        <w:ind w:firstLine="720"/>
-        <w:jc w:val="both"/>
-      </w:pPr>
-      <w:r>
-        <w:t xml:space="preserve">As for the proposed solution to this issue, a public key infrastructure has to be implemented to not only authenticate the data being transmitted but to also allow the verification of the servers’ authenticity. The process will start once the voting period ends at 5:00pm of the election day. In the proposed system, a server key will collect all the public keys of the voting counting machine (VCM). Assuming that the BEI have already digitally signed the election returns (ERs), the VCM will then send the ERs to the official servers. After doing so, the server will validate the authenticity of the VCM through the </w:t>
-      </w:r>
-      <w:proofErr w:type="spellStart"/>
-      <w:r>
-        <w:t>Diffie</w:t>
-      </w:r>
-      <w:proofErr w:type="spellEnd"/>
-      <w:r>
-        <w:t xml:space="preserve">-Hellman algorithm. With the said algorithm, the VCM and server will generate a new key that uses their own public and private keys to verify that the client and server are transmitting data to an authenticated client/server. Once there is a generated key and the key players are verified, it is the only time when the VCM will encrypt file (ERs) using its private key. After that, VCM will get the hash value of the file using the MD5, SHA, and </w:t>
-      </w:r>
-      <w:proofErr w:type="spellStart"/>
-      <w:r>
-        <w:t>Bcrypt</w:t>
-      </w:r>
-      <w:proofErr w:type="spellEnd"/>
-      <w:r>
-        <w:t xml:space="preserve"> hashing algorithms. Then the VCM will once again encrypt the file using the </w:t>
-      </w:r>
-      <w:proofErr w:type="spellStart"/>
-      <w:r>
-        <w:t>Diffie</w:t>
-      </w:r>
-      <w:proofErr w:type="spellEnd"/>
-      <w:r>
-        <w:t xml:space="preserve">-Hellman generated key, as well as its hash values. Only then the VCM will send the encrypted file and hash values to the server key. The server key will decrypt the encrypted file and hash function using the </w:t>
-      </w:r>
-      <w:proofErr w:type="spellStart"/>
-      <w:r>
-        <w:t>Diffie</w:t>
-      </w:r>
-      <w:proofErr w:type="spellEnd"/>
-      <w:r>
-        <w:t xml:space="preserve">-Hellman generated key and the public key of the VCM. Server key will then get the hash value of the file to check if the hash values are the same key. </w:t>
-      </w:r>
-    </w:p>
-    <w:p>
-      <w:pPr>
-        <w:ind w:firstLine="720"/>
-        <w:jc w:val="both"/>
-      </w:pPr>
-      <w:r>
-        <w:t xml:space="preserve">The goal of the entire process is to send and receive data to authenticated sources only and verify that the data being received was not tampered with. With the said proposed system, it will eliminate the possibility of unofficial servers because for transmission of the election returns to occur, public and private key should be known to generate a key using the </w:t>
-      </w:r>
-      <w:proofErr w:type="spellStart"/>
-      <w:r>
-        <w:t>Diffie</w:t>
-      </w:r>
-      <w:proofErr w:type="spellEnd"/>
-      <w:r>
-        <w:t>-Hellman algorithm. Furthermore, layers of hash functions will verify whether the data received was tampered with by a third party.</w:t>
+        <w:t>The goal of the entire process is to send and receive data to authenticated sources only and verify that the data being received was not tampered with. With the said proposed system, it will eliminate the possibility of unofficial servers because for transmission of the election returns to occur, public and private key should be known to generate a key using the Diffie-Hellman algorithm. Furthermore, layers of hash functions will verify whether the data received was tampered with by a third party.</w:t>
       </w:r>
     </w:p>
     <w:p>
@@ -2676,15 +2373,7 @@
         </w:numPr>
       </w:pPr>
       <w:r>
-        <w:t xml:space="preserve">After validation, VCM and server will perform </w:t>
-      </w:r>
-      <w:proofErr w:type="spellStart"/>
-      <w:r>
-        <w:t>Diffie</w:t>
-      </w:r>
-      <w:proofErr w:type="spellEnd"/>
-      <w:r>
-        <w:t>-Hellman algorithm to generate a shared key.</w:t>
+        <w:t>After validation, VCM and server will perform Diffie-Hellman algorithm to generate a shared key.</w:t>
       </w:r>
     </w:p>
     <w:p>
@@ -2737,7 +2426,6 @@
         <w:jc w:val="center"/>
       </w:pPr>
       <w:r>
-        <w:lastRenderedPageBreak/>
         <w:t>CONCLUSIONS AND RECOMMENDATIONS</w:t>
       </w:r>
     </w:p>
@@ -2936,6 +2624,7 @@
         <w:jc w:val="both"/>
       </w:pPr>
       <w:r>
+        <w:lastRenderedPageBreak/>
         <w:t>Deployment Diagram</w:t>
       </w:r>
     </w:p>
@@ -4368,7 +4057,7 @@
 </file>
 
 <file path=customXml/itemProps1.xml><?xml version="1.0" encoding="utf-8"?>
-<ds:datastoreItem xmlns:ds="http://schemas.openxmlformats.org/officeDocument/2006/customXml" ds:itemID="{8D0FAC75-30B7-4E5F-8DB3-1D9BDB45D470}">
+<ds:datastoreItem xmlns:ds="http://schemas.openxmlformats.org/officeDocument/2006/customXml" ds:itemID="{78E11328-5D0C-4EF3-8EA3-6F3BD41ED580}">
   <ds:schemaRefs>
     <ds:schemaRef ds:uri="http://schemas.openxmlformats.org/officeDocument/2006/bibliography"/>
   </ds:schemaRefs>

</xml_diff>

<commit_message>
Minor edit for the bg of the prob
</commit_message>
<xml_diff>
--- a/Documentation/Research Paper/AES Research Paper.docx
+++ b/Documentation/Research Paper/AES Research Paper.docx
@@ -1,6 +1,6 @@
 
 <file path=word/document.xml><?xml version="1.0" encoding="utf-8"?>
-<w:document xmlns:wpc="http://schemas.microsoft.com/office/word/2010/wordprocessingCanvas" xmlns:cx="http://schemas.microsoft.com/office/drawing/2014/chartex" xmlns:cx1="http://schemas.microsoft.com/office/drawing/2015/9/8/chartex" xmlns:cx2="http://schemas.microsoft.com/office/drawing/2015/10/21/chartex" xmlns:mc="http://schemas.openxmlformats.org/markup-compatibility/2006" xmlns:o="urn:schemas-microsoft-com:office:office" xmlns:r="http://schemas.openxmlformats.org/officeDocument/2006/relationships" xmlns:m="http://schemas.openxmlformats.org/officeDocument/2006/math" xmlns:v="urn:schemas-microsoft-com:vml" xmlns:wp14="http://schemas.microsoft.com/office/word/2010/wordprocessingDrawing" xmlns:wp="http://schemas.openxmlformats.org/drawingml/2006/wordprocessingDrawing" xmlns:w10="urn:schemas-microsoft-com:office:word" xmlns:w="http://schemas.openxmlformats.org/wordprocessingml/2006/main" xmlns:w14="http://schemas.microsoft.com/office/word/2010/wordml" xmlns:w15="http://schemas.microsoft.com/office/word/2012/wordml" xmlns:w16se="http://schemas.microsoft.com/office/word/2015/wordml/symex" xmlns:wpg="http://schemas.microsoft.com/office/word/2010/wordprocessingGroup" xmlns:wpi="http://schemas.microsoft.com/office/word/2010/wordprocessingInk" xmlns:wne="http://schemas.microsoft.com/office/word/2006/wordml" xmlns:wps="http://schemas.microsoft.com/office/word/2010/wordprocessingShape" mc:Ignorable="w14 w15 w16se wp14">
+<w:document xmlns:wpc="http://schemas.microsoft.com/office/word/2010/wordprocessingCanvas" xmlns:cx="http://schemas.microsoft.com/office/drawing/2014/chartex" xmlns:cx1="http://schemas.microsoft.com/office/drawing/2015/9/8/chartex" xmlns:cx2="http://schemas.microsoft.com/office/drawing/2015/10/21/chartex" xmlns:cx3="http://schemas.microsoft.com/office/drawing/2016/5/9/chartex" xmlns:cx4="http://schemas.microsoft.com/office/drawing/2016/5/10/chartex" xmlns:cx5="http://schemas.microsoft.com/office/drawing/2016/5/11/chartex" xmlns:mc="http://schemas.openxmlformats.org/markup-compatibility/2006" xmlns:o="urn:schemas-microsoft-com:office:office" xmlns:r="http://schemas.openxmlformats.org/officeDocument/2006/relationships" xmlns:m="http://schemas.openxmlformats.org/officeDocument/2006/math" xmlns:v="urn:schemas-microsoft-com:vml" xmlns:wp14="http://schemas.microsoft.com/office/word/2010/wordprocessingDrawing" xmlns:wp="http://schemas.openxmlformats.org/drawingml/2006/wordprocessingDrawing" xmlns:w10="urn:schemas-microsoft-com:office:word" xmlns:w="http://schemas.openxmlformats.org/wordprocessingml/2006/main" xmlns:w14="http://schemas.microsoft.com/office/word/2010/wordml" xmlns:w15="http://schemas.microsoft.com/office/word/2012/wordml" xmlns:w16se="http://schemas.microsoft.com/office/word/2015/wordml/symex" xmlns:wpg="http://schemas.microsoft.com/office/word/2010/wordprocessingGroup" xmlns:wpi="http://schemas.microsoft.com/office/word/2010/wordprocessingInk" xmlns:wne="http://schemas.microsoft.com/office/word/2006/wordml" xmlns:wps="http://schemas.microsoft.com/office/word/2010/wordprocessingShape" mc:Ignorable="w14 w15 w16se wp14">
   <w:body>
     <w:p>
       <w:pPr>
@@ -46,15 +46,7 @@
         <w:t xml:space="preserve"> a </w:t>
       </w:r>
       <w:r>
-        <w:t xml:space="preserve">technical solution that would eliminate the possibility of unofficial servers by implementing a public key infrastructure and using the </w:t>
-      </w:r>
-      <w:proofErr w:type="spellStart"/>
-      <w:r>
-        <w:t>Diffie</w:t>
-      </w:r>
-      <w:proofErr w:type="spellEnd"/>
-      <w:r>
-        <w:t xml:space="preserve">-Hellman algorithm as security measures for the transmission of votes on the server-level. </w:t>
+        <w:t xml:space="preserve">technical solution that would eliminate the possibility of unofficial servers by implementing a public key infrastructure and using the Diffie-Hellman algorithm as security measures for the transmission of votes on the server-level. </w:t>
       </w:r>
       <w:r>
         <w:t>This will allow the Voting Counting Machine (VCM) to first verify the authenticity of the server before sending the election results which addressed the one of the major problems found in the current system. Moreover, the application of the security technique would lead to a more secure and reliable automated election system thus reestablishing the election results’ credibility.</w:t>
@@ -88,15 +80,7 @@
         <w:jc w:val="both"/>
       </w:pPr>
       <w:r>
-        <w:t>After years of having a manual voting system, the Philippines have finally adopted an Automated Election System (AES) in 2010. This was mandated by Republic Act No. 9369 which is the Amended Elections Automated Law. The law stated that there would be paper-based election system defined as “a type of automated election system that uses paper ballots, records, and counts votes, tabulates, consolidates, canvases, and transmits electronically the results of the vote counts.” (</w:t>
-      </w:r>
-      <w:proofErr w:type="spellStart"/>
-      <w:r>
-        <w:t>Angkaya</w:t>
-      </w:r>
-      <w:proofErr w:type="spellEnd"/>
-      <w:r>
-        <w:t>, 2011).</w:t>
+        <w:t>After years of having a manual voting system, the Philippines have finally adopted an Automated Election System (AES) in 2010. This was mandated by Republic Act No. 9369 which is the Amended Elections Automated Law. The law stated that there would be paper-based election system defined as “a type of automated election system that uses paper ballots, records, and counts votes, tabulates, consolidates, canvases, and transmits electronically the results of the vote counts.” (Angkaya, 2011).</w:t>
       </w:r>
     </w:p>
     <w:p>
@@ -105,19 +89,7 @@
         <w:jc w:val="both"/>
       </w:pPr>
       <w:r>
-        <w:t>The Automated Election Systems in the Philippines follows a sequence of process. Focusing on the transmission module of the system, the process starts when the polling precincts closes on the election day. The PCOS machines transmit the vote counts or election returns</w:t>
-      </w:r>
-      <w:r>
-        <w:t xml:space="preserve"> (ERs)</w:t>
-      </w:r>
-      <w:r>
-        <w:t xml:space="preserve"> to the corresponding servers and canvassing centers. From the PCOS machines, the ERs are transmitted to the central server, to a transparency server, and to the consolidation and canvassing </w:t>
-      </w:r>
-      <w:r>
-        <w:t>servers</w:t>
-      </w:r>
-      <w:r>
-        <w:t>.</w:t>
+        <w:t>The Automated Election Systems in the Philippines follows a sequence of process. Focusing on the transmission module of the system, the process starts when the polling precincts closes on the election day. The PCOS machines transmit the vote counts or election returns (ERs) to the corresponding servers and canvassing centers. From the PCOS machines, the ERs are transmitted to the central server, to a transparency server, and to the consolidation and canvassing servers.</w:t>
       </w:r>
     </w:p>
     <w:p>
@@ -126,56 +98,7 @@
         <w:jc w:val="both"/>
       </w:pPr>
       <w:r>
-        <w:t>During</w:t>
-      </w:r>
-      <w:r>
-        <w:t xml:space="preserve"> the transmission of ERs, electoral fraud is inevitable. There are a lot of issues concerning the effectivity and efficiency of the machine and servers during the elections. For instance, the camp of Senator Ferdinand Marcos Jr., who ran for the position of vice president, expressed his concerns </w:t>
-      </w:r>
-      <w:r>
-        <w:t>about</w:t>
-      </w:r>
-      <w:r>
-        <w:t xml:space="preserve"> the alleged “Secret Servers”. </w:t>
-      </w:r>
-      <w:proofErr w:type="spellStart"/>
-      <w:r>
-        <w:t>Smartmatic’s</w:t>
-      </w:r>
-      <w:proofErr w:type="spellEnd"/>
-      <w:r>
-        <w:t xml:space="preserve"> Marlon Garcia, the head of the technical support team, admitted that aside from the three servers that was authorized by the </w:t>
-      </w:r>
-      <w:proofErr w:type="spellStart"/>
-      <w:r>
-        <w:t>comelec</w:t>
-      </w:r>
-      <w:proofErr w:type="spellEnd"/>
-      <w:r>
-        <w:t xml:space="preserve">, there was also a “meet-me room” where several servers were housed. It has also been further disclosed that the secret servers were intentionally not mentioned by the </w:t>
-      </w:r>
-      <w:proofErr w:type="spellStart"/>
-      <w:r>
-        <w:t>Comelec</w:t>
-      </w:r>
-      <w:proofErr w:type="spellEnd"/>
-      <w:r>
-        <w:t xml:space="preserve"> and </w:t>
-      </w:r>
-      <w:proofErr w:type="spellStart"/>
-      <w:r>
-        <w:t>Smartmatic</w:t>
-      </w:r>
-      <w:proofErr w:type="spellEnd"/>
-      <w:r>
-        <w:t xml:space="preserve"> to the public making it more suspicious. The purpose of the said “secret server” or the “queue server” is to first receive all the transmitted votes before distributing it to the three official servers declared by the </w:t>
-      </w:r>
-      <w:proofErr w:type="spellStart"/>
-      <w:r>
-        <w:t>Comelec</w:t>
-      </w:r>
-      <w:proofErr w:type="spellEnd"/>
-      <w:r>
-        <w:t>.  However, the normal process that should be done for the ER transmission as mandated by the law is to simply transmit the votes directly to the said servers. These servers are the Municipal Board of Canvassing Server, the Central Server, and the Transparency Server. Moreover, another problem being pointed out was that the “secret server” never undergone the initial source code review which is essential in every machine that would be used during the elections. Additionally, there were no watchers assigned in the said server putting the integrity of the May 2016 election under a cloud of doubt.</w:t>
+        <w:t xml:space="preserve">During the transmission of ERs, electoral fraud is inevitable. There are a lot of issues concerning the effectivity and efficiency of the machine and servers during the elections. For instance, the camp of Senator Ferdinand Marcos Jr., who ran for the position of vice president, expressed his concerns about the alleged “Secret Servers”. Smartmatic’s Marlon Garcia, the head of the technical support team, admitted that aside from the three servers that was authorized by the COMELEC, there was also a “meet-me room” where several servers were housed. It has also been further disclosed that the secret servers were intentionally not mentioned by the COMELEC and Smartmatic to the public making it more suspicious. The purpose of the said “secret server” or the “queue server” is to first receive all the transmitted votes before distributing it to the three official servers declared by the COMELEC.  However, the normal process that should be done for the ER transmission as mandated by the law is to simply transmit the votes directly to the said servers. These servers are the Municipal Board of Canvassing Server, the Central Server, and the Transparency Server. Now, the purpose of having three separate servers is to make it harder for malicious individuals to penetrate and manipulate the election returns. But with the existence of the said “secret server”, the integrity of the system is now uncertain. Moreover, another problem being pointed out was that the “secret server” never undergone the initial source code review which is essential in every machine that would be used during the elections. Additionally, there were no watchers assigned in the said server putting the integrity of the May 2016 election under a cloud of doubt. </w:t>
       </w:r>
     </w:p>
     <w:p>
@@ -185,23 +108,7 @@
       </w:pPr>
       <w:r>
         <w:lastRenderedPageBreak/>
-        <w:t xml:space="preserve">Amidst the controversy of the existence of “Secret Servers”, there has also been a dispute on the altering of the source code resulting to a regeneration of hash codes. From a leaked screenshot, it has been evident that </w:t>
-      </w:r>
-      <w:proofErr w:type="spellStart"/>
-      <w:r>
-        <w:t>Smartmatic</w:t>
-      </w:r>
-      <w:proofErr w:type="spellEnd"/>
-      <w:r>
-        <w:t xml:space="preserve"> and </w:t>
-      </w:r>
-      <w:proofErr w:type="spellStart"/>
-      <w:r>
-        <w:t>Comelec</w:t>
-      </w:r>
-      <w:proofErr w:type="spellEnd"/>
-      <w:r>
-        <w:t xml:space="preserve"> uses the MD5 hash code algorithm and at the same time shows that the hash codes mismatched after the alteration was made. However, IT experts claim that the use of MD5 is questionable when it comes to its reliability in securing the data. MD5 is open source and it has been used to verify the file’s integrity.</w:t>
+        <w:t>Amidst the controversy of the existence of “Secret Servers”, there has also been a dispute on the altering of the source code resulting to a regeneration of hash codes. From a leaked screenshot, it has been evident that Smartmatic and COMELEC uses the MD5 hash code algorithm and at the same time shows that the hash codes mismatched after the alteration was made. However, IT experts claim that the use of MD5 is questionable when it comes to its reliability in securing the data. MD5 is open source and it has been used to verify the file’s integrity.</w:t>
       </w:r>
     </w:p>
     <w:p>
@@ -211,6 +118,8 @@
           <w:u w:val="single"/>
         </w:rPr>
       </w:pPr>
+      <w:bookmarkStart w:id="0" w:name="_GoBack"/>
+      <w:bookmarkEnd w:id="0"/>
       <w:r>
         <w:rPr>
           <w:u w:val="single"/>
@@ -686,31 +595,7 @@
         <w:jc w:val="both"/>
       </w:pPr>
       <w:r>
-        <w:t xml:space="preserve">During the 2016 elections, Bong </w:t>
-      </w:r>
-      <w:proofErr w:type="spellStart"/>
-      <w:r>
-        <w:t>Bong</w:t>
-      </w:r>
-      <w:proofErr w:type="spellEnd"/>
-      <w:r>
-        <w:t xml:space="preserve"> Marcos’ camp believes that there exists a “Fourth Server” or also known as the “Queue Server”. It has been revealed that the </w:t>
-      </w:r>
-      <w:proofErr w:type="spellStart"/>
-      <w:r>
-        <w:t>Comelec</w:t>
-      </w:r>
-      <w:proofErr w:type="spellEnd"/>
-      <w:r>
-        <w:t xml:space="preserve"> and </w:t>
-      </w:r>
-      <w:proofErr w:type="spellStart"/>
-      <w:r>
-        <w:t>Smartmatic</w:t>
-      </w:r>
-      <w:proofErr w:type="spellEnd"/>
-      <w:r>
-        <w:t xml:space="preserve"> has been keeping it from the public. </w:t>
+        <w:t xml:space="preserve">During the 2016 elections, Bong Bong Marcos’ camp believes that there exists a “Fourth Server” or also known as the “Queue Server”. It has been revealed that the Comelec and Smartmatic has been keeping it from the public. </w:t>
       </w:r>
       <w:r>
         <w:t xml:space="preserve">Instead of letting the ERs be directly transmitted to the three official servers, namely the CCS, Central Server, and the Transparency server, the results were first being processed and </w:t>
@@ -720,23 +605,7 @@
         <w:t xml:space="preserve">consolidated in the “Queue Server”. </w:t>
       </w:r>
       <w:r>
-        <w:t xml:space="preserve">Another problem with the secret server is that the source code being used was never reviewed despite of it being a requirement in the law. Moreover, there were no poll watchers assigned for these servers making it questionable to both the public and the administrators. According to a statement made by Rodriguez, a representative of Marcos’ camp, the integrity of the 2016 May elections has been questioned because of the unexpected situation made by the </w:t>
-      </w:r>
-      <w:proofErr w:type="spellStart"/>
-      <w:r>
-        <w:t>Comelec</w:t>
-      </w:r>
-      <w:proofErr w:type="spellEnd"/>
-      <w:r>
-        <w:t xml:space="preserve"> and </w:t>
-      </w:r>
-      <w:proofErr w:type="spellStart"/>
-      <w:r>
-        <w:t>Smartmatic</w:t>
-      </w:r>
-      <w:proofErr w:type="spellEnd"/>
-      <w:r>
-        <w:t xml:space="preserve">. The ERs that were presented to the public did not come directly from the transparency server.  Alternatively, the results were first transmitted to a “Queue Server” where they were “consolidated and processed” and the “Queue Server” sends the data to the transparency servers which is against the law. (Retrieved on August 10, 2016/ </w:t>
+        <w:t xml:space="preserve">Another problem with the secret server is that the source code being used was never reviewed despite of it being a requirement in the law. Moreover, there were no poll watchers assigned for these servers making it questionable to both the public and the administrators. According to a statement made by Rodriguez, a representative of Marcos’ camp, the integrity of the 2016 May elections has been questioned because of the unexpected situation made by the Comelec and Smartmatic. The ERs that were presented to the public did not come directly from the transparency server.  Alternatively, the results were first transmitted to a “Queue Server” where they were “consolidated and processed” and the “Queue Server” sends the data to the transparency servers which is against the law. (Retrieved on August 10, 2016/ </w:t>
       </w:r>
       <w:hyperlink r:id="rId7" w:history="1">
         <w:r>
@@ -800,29 +669,13 @@
         <w:jc w:val="both"/>
       </w:pPr>
       <w:r>
-        <w:t>In 1992, MD5 (</w:t>
-      </w:r>
-      <w:proofErr w:type="spellStart"/>
-      <w:r>
-        <w:t>Mekle-Damgard</w:t>
-      </w:r>
-      <w:proofErr w:type="spellEnd"/>
-      <w:r>
-        <w:t xml:space="preserve"> 5) security algorithm was developed </w:t>
+        <w:t xml:space="preserve">In 1992, MD5 (Mekle-Damgard 5) security algorithm was developed </w:t>
       </w:r>
       <w:r>
         <w:t>to</w:t>
       </w:r>
       <w:r>
-        <w:t xml:space="preserve"> address the problem of the MD4 algorithm. It is known to be open source and is widely use to ensure the data’s integrity. However, after 4 years of its development, weaknesses with the said algorithm were discovered upon the researches done by a computer scientist based in the University of California. Moreover, in 2007, </w:t>
-      </w:r>
-      <w:proofErr w:type="spellStart"/>
-      <w:r>
-        <w:t>Lenstra</w:t>
-      </w:r>
-      <w:proofErr w:type="spellEnd"/>
-      <w:r>
-        <w:t xml:space="preserve"> and Stevens, both are computer scientists, further showed that the MD5 is not a reliable algorithm to use because they found out that the hash function is vulnerable of collisions. This means that two different files with different functions may produce identical MD5 hash values which shows that MD5 is not enough to secure the data’s integrity. The Carnegie Mellon University Software Engineering Institute also rejected the MD5 security algorithm after discovering that attackers of the system can generate data that illegitimately appears to be authentic. They stated that the MD5 algorithm should be considered cryptographically broken or unsuitable for further use. If the MD5 failed to meet its purpose, there are other hashing algorithms that can be used </w:t>
+        <w:t xml:space="preserve"> address the problem of the MD4 algorithm. It is known to be open source and is widely use to ensure the data’s integrity. However, after 4 years of its development, weaknesses with the said algorithm were discovered upon the researches done by a computer scientist based in the University of California. Moreover, in 2007, Lenstra and Stevens, both are computer scientists, further showed that the MD5 is not a reliable algorithm to use because they found out that the hash function is vulnerable of collisions. This means that two different files with different functions may produce identical MD5 hash values which shows that MD5 is not enough to secure the data’s integrity. The Carnegie Mellon University Software Engineering Institute also rejected the MD5 security algorithm after discovering that attackers of the system can generate data that illegitimately appears to be authentic. They stated that the MD5 algorithm should be considered cryptographically broken or unsuitable for further use. If the MD5 failed to meet its purpose, there are other hashing algorithms that can be used </w:t>
       </w:r>
       <w:r>
         <w:t>to</w:t>
@@ -1020,28 +873,15 @@
         <w:jc w:val="both"/>
       </w:pPr>
       <w:r>
-        <w:t xml:space="preserve">The research study that has been conducted by the college students of the National </w:t>
-      </w:r>
-      <w:proofErr w:type="spellStart"/>
-      <w:r>
-        <w:t>Chengchi</w:t>
-      </w:r>
-      <w:proofErr w:type="spellEnd"/>
-      <w:r>
-        <w:t xml:space="preserve"> University proposes a new security system that could address the concerns regarding a transmitted data’s integrity, confidentiality, and authenticity. They designed a hybrid cryptography that requires the use of a public-key cryptosystem for convenience and a symmetric-key cryptosystem for efficiency. Hybrid encryption is a mode of encryption that combines two or more encryption systems. It integrates a combination of asymmetric and symmetric encryption to benefit from the strengths of each form of data encryption. These strengths are respectively defined as speed and security. The researchers claim that the combination of encryption methods has various advantages.  One is that a connection channel is established between two users’ sets of equipment. Users then have the ability to communicate through hybrid encryption. Asymmetric encryption can slow down the encryption process, but with the simultaneous use of symmetric encryption, both forms of encryption are enhanced. The result is the added security of the transmittal process along with overall improved system performance. (Retrieved on November 10, 2016 / http://gebrc.nccu.edu.tw/misr/pdf/volume/1902/1902-01-fullpaper.pdf). In the research study, it was indicated that the combination of both types of security algorithm can enhance the protection of data that is transferred which could be used in the Philippine Automated Election System. It addresses the main problem of the current system which is to maintain the data’s integrity and to avoid electoral fraud caused by malicious attackers. </w:t>
-      </w:r>
-    </w:p>
-    <w:p>
-      <w:pPr>
-        <w:jc w:val="both"/>
-      </w:pPr>
-      <w:proofErr w:type="spellStart"/>
-      <w:r>
-        <w:t>Diffie</w:t>
-      </w:r>
-      <w:proofErr w:type="spellEnd"/>
-      <w:r>
-        <w:t>-Hellman and Its Application in Security Protocols</w:t>
+        <w:t xml:space="preserve">The research study that has been conducted by the college students of the National Chengchi University proposes a new security system that could address the concerns regarding a transmitted data’s integrity, confidentiality, and authenticity. They designed a hybrid cryptography that requires the use of a public-key cryptosystem for convenience and a symmetric-key cryptosystem for efficiency. Hybrid encryption is a mode of encryption that combines two or more encryption systems. It integrates a combination of asymmetric and symmetric encryption to benefit from the strengths of each form of data encryption. These strengths are respectively defined as speed and security. The researchers claim that the combination of encryption methods has various advantages.  One is that a connection channel is established between two users’ sets of equipment. Users then have the ability to communicate through hybrid encryption. Asymmetric encryption can slow down the encryption process, but with the simultaneous use of symmetric encryption, both forms of encryption are enhanced. The result is the added security of the transmittal process along with overall improved system performance. (Retrieved on November 10, 2016 / http://gebrc.nccu.edu.tw/misr/pdf/volume/1902/1902-01-fullpaper.pdf). In the research study, it was indicated that the combination of both types of security algorithm can enhance the protection of data that is transferred which could be used in the Philippine Automated Election System. It addresses the main problem of the current system which is to maintain the data’s integrity and to avoid electoral fraud caused by malicious attackers. </w:t>
+      </w:r>
+    </w:p>
+    <w:p>
+      <w:pPr>
+        <w:jc w:val="both"/>
+      </w:pPr>
+      <w:r>
+        <w:t>Diffie-Hellman and Its Application in Security Protocols</w:t>
       </w:r>
     </w:p>
     <w:p>
@@ -1050,43 +890,11 @@
         <w:jc w:val="both"/>
       </w:pPr>
       <w:r>
-        <w:t xml:space="preserve">With the wide use of the Internet, people around the world can communicate with each other using their computers or other mobile devices. Communication has been made easy through the ongoing advances in technology. However, it has been evident that there are complications in trying to build an effective and secured line of communication through the internet since anyone can easily access it and an outside user that is not part of a particular communication line can simply steal the information. This being a security threat, information security therefore plays an important part in internet transactions. Cryptography is an indispensable tool for protecting information in computer systems. The </w:t>
-      </w:r>
-      <w:proofErr w:type="spellStart"/>
-      <w:r>
-        <w:t>Diffie</w:t>
-      </w:r>
-      <w:proofErr w:type="spellEnd"/>
-      <w:r>
-        <w:t xml:space="preserve">-Hellman key exchange is one of the most well-known security algorithms. The algorithm itself does not encrypt data, but instead it generates a secret key common to both the sender and the recipient. A series of mathematical process is done in order to come up with the common and achieve the said algorithm. However, the </w:t>
-      </w:r>
-      <w:proofErr w:type="spellStart"/>
-      <w:r>
-        <w:t>Diffie</w:t>
-      </w:r>
-      <w:proofErr w:type="spellEnd"/>
-      <w:r>
-        <w:t xml:space="preserve">-Hellman algorithm is not fool proof because of its known weakness which is the main-in-the-middle vulnerability. In this attack, an unwelcomed individual or also known as “the eavesdropper” would try to interrupt the key generation process. However, the study explained that despite the issue regarding the </w:t>
-      </w:r>
-      <w:proofErr w:type="spellStart"/>
-      <w:r>
-        <w:t>Diffie</w:t>
-      </w:r>
-      <w:proofErr w:type="spellEnd"/>
-      <w:r>
-        <w:t xml:space="preserve">-Hellman protocol has been applied to many security protocols including the Security Sockets Layer(SSL), secure shell (SSH), and IP Sec because with proper authentication mechanisms, proper prime generation, and true randomness in picking variables, the protocol can be a powerful component in many </w:t>
+        <w:t xml:space="preserve">With the wide use of the Internet, people around the world can communicate with each other using their computers or other mobile devices. Communication has been made easy through the ongoing advances in technology. However, it has been evident that there are complications in trying to build an effective and secured line of communication through the internet since anyone can easily access it and an outside user that is not part of a particular communication line can simply steal the information. This being a security threat, information security therefore plays an important part in internet transactions. Cryptography is an indispensable tool for protecting information in computer systems. The Diffie-Hellman key exchange is one of the most well-known security algorithms. The algorithm itself does not encrypt data, but instead it generates a secret key common to both the sender and the recipient. A series of mathematical process is done in order to come up with the common and achieve the said algorithm. However, the Diffie-Hellman algorithm is not fool proof because of its known weakness which is the main-in-the-middle vulnerability. In this attack, an unwelcomed individual or also known as “the eavesdropper” would try to interrupt the key generation process. However, the study explained that despite the issue regarding the Diffie-Hellman protocol has been applied to many security protocols including the Security Sockets Layer(SSL), secure shell (SSH), and IP Sec because with proper authentication mechanisms, proper prime generation, and true randomness in picking variables, the protocol can be a powerful component in many </w:t>
       </w:r>
       <w:r>
         <w:lastRenderedPageBreak/>
-        <w:t xml:space="preserve">a security measure. (Retrieved on November 10, 2016 /http://www.ijesit.com/Volume%201/Issue%202/IJESIT201211_12.pdf). In the current study, the researchers considered using the </w:t>
-      </w:r>
-      <w:proofErr w:type="spellStart"/>
-      <w:r>
-        <w:t>Diffie</w:t>
-      </w:r>
-      <w:proofErr w:type="spellEnd"/>
-      <w:r>
-        <w:t>-Hellman algorithm and the public key infrastructure. This is a combination of both types of security system which is the asymmetric and symmetric. This is to address the issues or weaknesses of both cryptographic system and to further ensure the proposed system’s capability of securing the data transfer from one entity to the other.</w:t>
+        <w:t>a security measure. (Retrieved on November 10, 2016 /http://www.ijesit.com/Volume%201/Issue%202/IJESIT201211_12.pdf). In the current study, the researchers considered using the Diffie-Hellman algorithm and the public key infrastructure. This is a combination of both types of security system which is the asymmetric and symmetric. This is to address the issues or weaknesses of both cryptographic system and to further ensure the proposed system’s capability of securing the data transfer from one entity to the other.</w:t>
       </w:r>
     </w:p>
     <w:p>
@@ -1109,23 +917,7 @@
         <w:t>apparent</w:t>
       </w:r>
       <w:r>
-        <w:t xml:space="preserve"> that the transmission of data electronically created a new environment for users who seeks convenience and efficiency. With its development however, it is inevitable that complications may arise. For instance, there is a possibility that an electronic document intended to be seen by only selected individuals would be tampered, counterfeited, and repudiated. In order to solve those problems there should be an improvement in the security mechanisms used in today’s systems. A research by Hu </w:t>
-      </w:r>
-      <w:proofErr w:type="spellStart"/>
-      <w:r>
-        <w:t>Xinli</w:t>
-      </w:r>
-      <w:proofErr w:type="spellEnd"/>
-      <w:r>
-        <w:t xml:space="preserve"> and Ma </w:t>
-      </w:r>
-      <w:proofErr w:type="spellStart"/>
-      <w:r>
-        <w:t>Lianjie</w:t>
-      </w:r>
-      <w:proofErr w:type="spellEnd"/>
-      <w:r>
-        <w:t xml:space="preserve"> focuses on the development of a hybrid encryption technology which includes an encryption technology, digital digest, digital authentication and digital signature. Each module of the hybrid system has the ability to prevent malicious attacks that could affect the data or documents being transmitted. The Encryption technology is to ensure the confidentiality of information while the Digital Digest module is to ensure the integrity of information. On the other hand, digital authentication and digital signature technology can be certified to protect the Authentication identity, non-repudiation and non-counterfeit. By using the hybrid encryption technology designed, the security of electronic documents will be greatly improved. (Retrieved on November 10, 2016/ https://www.computer.org/csdl/proceedings/isme/2010/4132/01/4132a060.pdf).</w:t>
+        <w:t xml:space="preserve"> that the transmission of data electronically created a new environment for users who seeks convenience and efficiency. With its development however, it is inevitable that complications may arise. For instance, there is a possibility that an electronic document intended to be seen by only selected individuals would be tampered, counterfeited, and repudiated. In order to solve those problems there should be an improvement in the security mechanisms used in today’s systems. A research by Hu Xinli and Ma Lianjie focuses on the development of a hybrid encryption technology which includes an encryption technology, digital digest, digital authentication and digital signature. Each module of the hybrid system has the ability to prevent malicious attacks that could affect the data or documents being transmitted. The Encryption technology is to ensure the confidentiality of information while the Digital Digest module is to ensure the integrity of information. On the other hand, digital authentication and digital signature technology can be certified to protect the Authentication identity, non-repudiation and non-counterfeit. By using the hybrid encryption technology designed, the security of electronic documents will be greatly improved. (Retrieved on November 10, 2016/ https://www.computer.org/csdl/proceedings/isme/2010/4132/01/4132a060.pdf).</w:t>
       </w:r>
     </w:p>
     <w:p>
@@ -1343,7 +1135,6 @@
                                   <w:sz w:val="18"/>
                                 </w:rPr>
                               </w:pPr>
-                              <w:proofErr w:type="spellStart"/>
                               <w:r>
                                 <w:rPr>
                                   <w:rFonts w:asciiTheme="minorHAnsi" w:hAnsi="Calibri" w:cstheme="minorBidi"/>
@@ -1354,7 +1145,6 @@
                                 </w:rPr>
                                 <w:t>Ciphertext</w:t>
                               </w:r>
-                              <w:proofErr w:type="spellEnd"/>
                             </w:p>
                           </w:txbxContent>
                         </wps:txbx>
@@ -2038,13 +1828,8 @@
       </w:r>
     </w:p>
     <w:p>
-      <w:proofErr w:type="spellStart"/>
-      <w:r>
-        <w:t>Diffie</w:t>
-      </w:r>
-      <w:proofErr w:type="spellEnd"/>
-      <w:r>
-        <w:t xml:space="preserve">-Hellman </w:t>
+      <w:r>
+        <w:t xml:space="preserve">Diffie-Hellman </w:t>
       </w:r>
       <w:r>
         <w:t>Algorithm</w:t>
@@ -2056,39 +1841,7 @@
         <w:jc w:val="both"/>
       </w:pPr>
       <w:r>
-        <w:t xml:space="preserve">One of the most known symmetric algorithm and is the commonly used protocol is the </w:t>
-      </w:r>
-      <w:proofErr w:type="spellStart"/>
-      <w:r>
-        <w:t>Diffie</w:t>
-      </w:r>
-      <w:proofErr w:type="spellEnd"/>
-      <w:r>
-        <w:t xml:space="preserve">-Hellman. In this encryption protocol, two people who have not contacted each other before can communicate by sharing a secret key to use for encryption. This protocol is a one-way function which means that it is easy to encrypt but difficult to decrypt because to match the same key there is a mathematical formula that must be followed. Moreover, </w:t>
-      </w:r>
-      <w:proofErr w:type="spellStart"/>
-      <w:r>
-        <w:t>Diffie</w:t>
-      </w:r>
-      <w:proofErr w:type="spellEnd"/>
-      <w:r>
-        <w:t xml:space="preserve">-Hellman is known to be used for avoiding attackers from interrupting the transportation of information between two persons. In implementing </w:t>
-      </w:r>
-      <w:proofErr w:type="spellStart"/>
-      <w:r>
-        <w:t>Diffie</w:t>
-      </w:r>
-      <w:proofErr w:type="spellEnd"/>
-      <w:r>
-        <w:t xml:space="preserve">-Hellman, two end-users must mutually agree on positive whole numbers of two variables, such that one variable is a large prime number and the other variable is the generator of that prime number. Both end-users must choose a secret number then the user will compute for the public number. After computing for the public numbers, exchange of public numbers will take place. To finish, the computation of traded public numbers will result to their shared key without worrying about the other users obtaining this information. In conclusion, </w:t>
-      </w:r>
-      <w:proofErr w:type="spellStart"/>
-      <w:r>
-        <w:t>Diffie</w:t>
-      </w:r>
-      <w:proofErr w:type="spellEnd"/>
-      <w:r>
-        <w:t>-Hellman is an effective protocol because of the way it protects a temporary key for communication session. (Retrieved on September 1, 2016/ http://searchsecurity.techtarget.com/definition/Diffie-Hellman-key-exchange).</w:t>
+        <w:t>One of the most known symmetric algorithm and is the commonly used protocol is the Diffie-Hellman. In this encryption protocol, two people who have not contacted each other before can communicate by sharing a secret key to use for encryption. This protocol is a one-way function which means that it is easy to encrypt but difficult to decrypt because to match the same key there is a mathematical formula that must be followed. Moreover, Diffie-Hellman is known to be used for avoiding attackers from interrupting the transportation of information between two persons. In implementing Diffie-Hellman, two end-users must mutually agree on positive whole numbers of two variables, such that one variable is a large prime number and the other variable is the generator of that prime number. Both end-users must choose a secret number then the user will compute for the public number. After computing for the public numbers, exchange of public numbers will take place. To finish, the computation of traded public numbers will result to their shared key without worrying about the other users obtaining this information. In conclusion, Diffie-Hellman is an effective protocol because of the way it protects a temporary key for communication session. (Retrieved on September 1, 2016/ http://searchsecurity.techtarget.com/definition/Diffie-Hellman-key-exchange).</w:t>
       </w:r>
     </w:p>
     <w:p>
@@ -2197,23 +1950,7 @@
           <w:i/>
           <w:sz w:val="20"/>
         </w:rPr>
-        <w:t xml:space="preserve">Figure 3. </w:t>
-      </w:r>
-      <w:proofErr w:type="spellStart"/>
-      <w:r>
-        <w:rPr>
-          <w:i/>
-          <w:sz w:val="20"/>
-        </w:rPr>
-        <w:t>Diffie</w:t>
-      </w:r>
-      <w:proofErr w:type="spellEnd"/>
-      <w:r>
-        <w:rPr>
-          <w:i/>
-          <w:sz w:val="20"/>
-        </w:rPr>
-        <w:t>-Hellman Algorithm</w:t>
+        <w:t>Figure 3. Diffie-Hellman Algorithm</w:t>
       </w:r>
     </w:p>
     <w:p>
@@ -2296,13 +2033,10 @@
     </w:p>
     <w:p/>
     <w:p/>
-    <w:p>
-      <w:bookmarkStart w:id="0" w:name="_GoBack"/>
-      <w:bookmarkEnd w:id="0"/>
-    </w:p>
     <w:p/>
     <w:p/>
     <w:p/>
+    <w:p/>
     <w:p>
       <w:pPr>
         <w:jc w:val="center"/>
@@ -2318,25 +2052,7 @@
           <w:sz w:val="20"/>
           <w:szCs w:val="20"/>
         </w:rPr>
-        <w:t xml:space="preserve">Figure 4. </w:t>
-      </w:r>
-      <w:proofErr w:type="spellStart"/>
-      <w:r>
-        <w:rPr>
-          <w:i/>
-          <w:sz w:val="20"/>
-          <w:szCs w:val="20"/>
-        </w:rPr>
-        <w:t>Diffie</w:t>
-      </w:r>
-      <w:proofErr w:type="spellEnd"/>
-      <w:r>
-        <w:rPr>
-          <w:i/>
-          <w:sz w:val="20"/>
-          <w:szCs w:val="20"/>
-        </w:rPr>
-        <w:t>-Hellman Algorithm Example</w:t>
+        <w:t>Figure 4. Diffie-Hellman Algorithm Example</w:t>
       </w:r>
     </w:p>
     <w:p/>
@@ -2641,16 +2357,7 @@
         <w:t>A hash is a string or number generated from a string of text that has a fixed number of length and will only vary depending on the differences in the input. The hashing algorithms are developed in a way that it is impossible to turn a hash value into its original string. Hashing is great for usage in any instance where you want to compare a value with a stored value, but can't store its plain representation for security reasons. For instance, when a person stores a password, the input made by the user would be hash. If the user attempts to login again, the password entered by the user will again be hashed and is compared to the stored hash of the password. Once it matches, then it is certain that the user entering the password entered the right one.</w:t>
       </w:r>
       <w:r>
-        <w:t xml:space="preserve"> </w:t>
-      </w:r>
-      <w:r>
-        <w:t>(</w:t>
-      </w:r>
-      <w:r>
-        <w:t>Retrieved on December 10</w:t>
-      </w:r>
-      <w:r>
-        <w:t>, 2016 /</w:t>
+        <w:t xml:space="preserve"> (Retrieved on December 10, 2016 /</w:t>
       </w:r>
       <w:r>
         <w:t>http://www.securityinnovationeurope.com/blog/whats-the-difference-between-hashing-and-encrypting</w:t>
@@ -2829,39 +2536,7 @@
         <w:jc w:val="both"/>
       </w:pPr>
       <w:r>
-        <w:t xml:space="preserve">Furthermore, hash codes cannot be decrypted because they are strictly one way operations. The only way to hack a hash code is to try a large possible number of inputs and hope for a match. An example was made by </w:t>
-      </w:r>
-      <w:proofErr w:type="spellStart"/>
-      <w:r>
-        <w:t>Drexx</w:t>
-      </w:r>
-      <w:proofErr w:type="spellEnd"/>
-      <w:r>
-        <w:t xml:space="preserve"> </w:t>
-      </w:r>
-      <w:proofErr w:type="spellStart"/>
-      <w:r>
-        <w:t>Laggui</w:t>
-      </w:r>
-      <w:proofErr w:type="spellEnd"/>
-      <w:r>
-        <w:t xml:space="preserve">, principal consultant of </w:t>
-      </w:r>
-      <w:proofErr w:type="spellStart"/>
-      <w:r>
-        <w:t>Laggui</w:t>
-      </w:r>
-      <w:proofErr w:type="spellEnd"/>
-      <w:r>
-        <w:t xml:space="preserve"> &amp; Associates </w:t>
-      </w:r>
-      <w:proofErr w:type="spellStart"/>
-      <w:r>
-        <w:t>Inc</w:t>
-      </w:r>
-      <w:proofErr w:type="spellEnd"/>
-      <w:r>
-        <w:t xml:space="preserve"> that conducts vulnerability assessment, Internet penetration testing and computer forensics, if you want to crack a system password stored as an MD5 hash code, you’ll need to produce an MD5 hash of every possible password you think you know and then compare each of those hash codes you have against the stored password hash code. If you find a match, then you can be certain that your guessed password is the correct password. (Retrieved on September 1, 2016/ http://opinion.inquirer.net/94849/hashcode-5-things-you-need-to-know).</w:t>
+        <w:t>Furthermore, hash codes cannot be decrypted because they are strictly one way operations. The only way to hack a hash code is to try a large possible number of inputs and hope for a match. An example was made by Drexx Laggui, principal consultant of Laggui &amp; Associates Inc that conducts vulnerability assessment, Internet penetration testing and computer forensics, if you want to crack a system password stored as an MD5 hash code, you’ll need to produce an MD5 hash of every possible password you think you know and then compare each of those hash codes you have against the stored password hash code. If you find a match, then you can be certain that your guessed password is the correct password. (Retrieved on September 1, 2016/ http://opinion.inquirer.net/94849/hashcode-5-things-you-need-to-know).</w:t>
       </w:r>
     </w:p>
     <w:p/>
@@ -2892,39 +2567,7 @@
       </w:r>
       <w:r>
         <w:lastRenderedPageBreak/>
-        <w:t xml:space="preserve">system, a server key will collect all the public keys of the voting counting machine (VCM). Assuming that the BEI have already digitally signed the election returns (ERs), the VCM will then send the ERs to the official servers. After doing so, the server will validate the authenticity of the VCM through the </w:t>
-      </w:r>
-      <w:proofErr w:type="spellStart"/>
-      <w:r>
-        <w:t>Diffie</w:t>
-      </w:r>
-      <w:proofErr w:type="spellEnd"/>
-      <w:r>
-        <w:t xml:space="preserve">-Hellman algorithm. With the said algorithm, the VCM and server will generate a new key that uses their own public and private keys to verify that the client and server are transmitting data to an authenticated client/server. Once there is a generated key and the key players are verified, it is the only time when the VCM will encrypt file (ERs) using its private key. After that, VCM will get the hash value of the file using the MD5, SHA, and </w:t>
-      </w:r>
-      <w:proofErr w:type="spellStart"/>
-      <w:r>
-        <w:t>Bcrypt</w:t>
-      </w:r>
-      <w:proofErr w:type="spellEnd"/>
-      <w:r>
-        <w:t xml:space="preserve"> hashing algorithms. Then the VCM will once again encrypt the file using the </w:t>
-      </w:r>
-      <w:proofErr w:type="spellStart"/>
-      <w:r>
-        <w:t>Diffie</w:t>
-      </w:r>
-      <w:proofErr w:type="spellEnd"/>
-      <w:r>
-        <w:t xml:space="preserve">-Hellman generated key, as well as its hash values. Only then the VCM will send the encrypted file and hash values to the server key. The server key will decrypt the encrypted file and hash function using the </w:t>
-      </w:r>
-      <w:proofErr w:type="spellStart"/>
-      <w:r>
-        <w:t>Diffie</w:t>
-      </w:r>
-      <w:proofErr w:type="spellEnd"/>
-      <w:r>
-        <w:t xml:space="preserve">-Hellman generated key and the public key of the VCM. Server key will then get the hash value of the file to check if the hash values are the same key. </w:t>
+        <w:t xml:space="preserve">system, a server key will collect all the public keys of the voting counting machine (VCM). Assuming that the BEI have already digitally signed the election returns (ERs), the VCM will then send the ERs to the official servers. After doing so, the server will validate the authenticity of the VCM through the Diffie-Hellman algorithm. With the said algorithm, the VCM and server will generate a new key that uses their own public and private keys to verify that the client and server are transmitting data to an authenticated client/server. Once there is a generated key and the key players are verified, it is the only time when the VCM will encrypt file (ERs) using its private key. After that, VCM will get the hash value of the file using the MD5, SHA, and Bcrypt hashing algorithms. Then the VCM will once again encrypt the file using the Diffie-Hellman generated key, as well as its hash values. Only then the VCM will send the encrypted file and hash values to the server key. The server key will decrypt the encrypted file and hash function using the Diffie-Hellman generated key and the public key of the VCM. Server key will then get the hash value of the file to check if the hash values are the same key. </w:t>
       </w:r>
     </w:p>
     <w:p>
@@ -2933,15 +2576,7 @@
         <w:jc w:val="both"/>
       </w:pPr>
       <w:r>
-        <w:t xml:space="preserve">The goal of the entire process is to send and receive data to authenticated sources only and verify that the data being received was not tampered with. With the said proposed system, it will eliminate the possibility of unofficial servers because for transmission of the election returns to occur, public and private key should be known to generate a key using the </w:t>
-      </w:r>
-      <w:proofErr w:type="spellStart"/>
-      <w:r>
-        <w:t>Diffie</w:t>
-      </w:r>
-      <w:proofErr w:type="spellEnd"/>
-      <w:r>
-        <w:t>-Hellman algorithm. Furthermore, layers of hash functions will verify whether the data received was tampered with by a third party.</w:t>
+        <w:t>The goal of the entire process is to send and receive data to authenticated sources only and verify that the data being received was not tampered with. With the said proposed system, it will eliminate the possibility of unofficial servers because for transmission of the election returns to occur, public and private key should be known to generate a key using the Diffie-Hellman algorithm. Furthermore, layers of hash functions will verify whether the data received was tampered with by a third party.</w:t>
       </w:r>
     </w:p>
     <w:p>
@@ -3042,15 +2677,7 @@
         </w:numPr>
       </w:pPr>
       <w:r>
-        <w:t xml:space="preserve">After validation, VCM and server will perform </w:t>
-      </w:r>
-      <w:proofErr w:type="spellStart"/>
-      <w:r>
-        <w:t>Diffie</w:t>
-      </w:r>
-      <w:proofErr w:type="spellEnd"/>
-      <w:r>
-        <w:t>-Hellman algorithm to generate a shared key.</w:t>
+        <w:t>After validation, VCM and server will perform Diffie-Hellman algorithm to generate a shared key.</w:t>
       </w:r>
     </w:p>
     <w:p>
@@ -3321,7 +2948,7 @@
 </file>
 
 <file path=word/numbering.xml><?xml version="1.0" encoding="utf-8"?>
-<w:numbering xmlns:wpc="http://schemas.microsoft.com/office/word/2010/wordprocessingCanvas" xmlns:cx="http://schemas.microsoft.com/office/drawing/2014/chartex" xmlns:cx1="http://schemas.microsoft.com/office/drawing/2015/9/8/chartex" xmlns:cx2="http://schemas.microsoft.com/office/drawing/2015/10/21/chartex" xmlns:mc="http://schemas.openxmlformats.org/markup-compatibility/2006" xmlns:o="urn:schemas-microsoft-com:office:office" xmlns:r="http://schemas.openxmlformats.org/officeDocument/2006/relationships" xmlns:m="http://schemas.openxmlformats.org/officeDocument/2006/math" xmlns:v="urn:schemas-microsoft-com:vml" xmlns:wp14="http://schemas.microsoft.com/office/word/2010/wordprocessingDrawing" xmlns:wp="http://schemas.openxmlformats.org/drawingml/2006/wordprocessingDrawing" xmlns:w10="urn:schemas-microsoft-com:office:word" xmlns:w="http://schemas.openxmlformats.org/wordprocessingml/2006/main" xmlns:w14="http://schemas.microsoft.com/office/word/2010/wordml" xmlns:w15="http://schemas.microsoft.com/office/word/2012/wordml" xmlns:w16se="http://schemas.microsoft.com/office/word/2015/wordml/symex" xmlns:wpg="http://schemas.microsoft.com/office/word/2010/wordprocessingGroup" xmlns:wpi="http://schemas.microsoft.com/office/word/2010/wordprocessingInk" xmlns:wne="http://schemas.microsoft.com/office/word/2006/wordml" xmlns:wps="http://schemas.microsoft.com/office/word/2010/wordprocessingShape" mc:Ignorable="w14 w15 w16se wp14">
+<w:numbering xmlns:wpc="http://schemas.microsoft.com/office/word/2010/wordprocessingCanvas" xmlns:cx="http://schemas.microsoft.com/office/drawing/2014/chartex" xmlns:cx1="http://schemas.microsoft.com/office/drawing/2015/9/8/chartex" xmlns:cx2="http://schemas.microsoft.com/office/drawing/2015/10/21/chartex" xmlns:cx3="http://schemas.microsoft.com/office/drawing/2016/5/9/chartex" xmlns:cx4="http://schemas.microsoft.com/office/drawing/2016/5/10/chartex" xmlns:cx5="http://schemas.microsoft.com/office/drawing/2016/5/11/chartex" xmlns:mc="http://schemas.openxmlformats.org/markup-compatibility/2006" xmlns:o="urn:schemas-microsoft-com:office:office" xmlns:r="http://schemas.openxmlformats.org/officeDocument/2006/relationships" xmlns:m="http://schemas.openxmlformats.org/officeDocument/2006/math" xmlns:v="urn:schemas-microsoft-com:vml" xmlns:wp14="http://schemas.microsoft.com/office/word/2010/wordprocessingDrawing" xmlns:wp="http://schemas.openxmlformats.org/drawingml/2006/wordprocessingDrawing" xmlns:w10="urn:schemas-microsoft-com:office:word" xmlns:w="http://schemas.openxmlformats.org/wordprocessingml/2006/main" xmlns:w14="http://schemas.microsoft.com/office/word/2010/wordml" xmlns:w15="http://schemas.microsoft.com/office/word/2012/wordml" xmlns:w16se="http://schemas.microsoft.com/office/word/2015/wordml/symex" xmlns:wpg="http://schemas.microsoft.com/office/word/2010/wordprocessingGroup" xmlns:wpi="http://schemas.microsoft.com/office/word/2010/wordprocessingInk" xmlns:wne="http://schemas.microsoft.com/office/word/2006/wordml" xmlns:wps="http://schemas.microsoft.com/office/word/2010/wordprocessingShape" mc:Ignorable="w14 w15 w16se wp14">
   <w:abstractNum w:abstractNumId="0" w15:restartNumberingAfterBreak="0">
     <w:nsid w:val="0DFD45A8"/>
     <w:multiLevelType w:val="hybridMultilevel"/>
@@ -3924,7 +3551,7 @@
       </w:pPr>
     </w:pPrDefault>
   </w:docDefaults>
-  <w:latentStyles w:defLockedState="0" w:defUIPriority="99" w:defSemiHidden="0" w:defUnhideWhenUsed="0" w:defQFormat="0" w:count="372">
+  <w:latentStyles w:defLockedState="0" w:defUIPriority="99" w:defSemiHidden="0" w:defUnhideWhenUsed="0" w:defQFormat="0" w:count="374">
     <w:lsdException w:name="Normal" w:uiPriority="0" w:qFormat="1"/>
     <w:lsdException w:name="heading 1" w:uiPriority="9" w:qFormat="1"/>
     <w:lsdException w:name="heading 2" w:semiHidden="1" w:uiPriority="9" w:unhideWhenUsed="1" w:qFormat="1"/>
@@ -4030,7 +3657,6 @@
     <w:lsdException w:name="HTML Sample" w:semiHidden="1" w:unhideWhenUsed="1"/>
     <w:lsdException w:name="HTML Typewriter" w:semiHidden="1" w:unhideWhenUsed="1"/>
     <w:lsdException w:name="HTML Variable" w:semiHidden="1" w:unhideWhenUsed="1"/>
-    <w:lsdException w:name="Normal Table" w:semiHidden="1" w:unhideWhenUsed="1"/>
     <w:lsdException w:name="annotation subject" w:semiHidden="1" w:unhideWhenUsed="1"/>
     <w:lsdException w:name="No List" w:semiHidden="1" w:unhideWhenUsed="1"/>
     <w:lsdException w:name="Outline List 1" w:semiHidden="1" w:unhideWhenUsed="1"/>
@@ -4076,11 +3702,9 @@
     <w:lsdException w:name="Table Subtle 1" w:semiHidden="1" w:unhideWhenUsed="1"/>
     <w:lsdException w:name="Table Subtle 2" w:semiHidden="1" w:unhideWhenUsed="1"/>
     <w:lsdException w:name="Table Web 1" w:semiHidden="1" w:unhideWhenUsed="1"/>
-    <w:lsdException w:name="Table Web 2" w:semiHidden="1" w:unhideWhenUsed="1"/>
     <w:lsdException w:name="Table Web 3" w:semiHidden="1" w:unhideWhenUsed="1"/>
     <w:lsdException w:name="Balloon Text" w:semiHidden="1" w:unhideWhenUsed="1"/>
     <w:lsdException w:name="Table Grid" w:uiPriority="39"/>
-    <w:lsdException w:name="Table Theme" w:semiHidden="1" w:unhideWhenUsed="1"/>
     <w:lsdException w:name="Placeholder Text" w:semiHidden="1"/>
     <w:lsdException w:name="No Spacing" w:uiPriority="1" w:qFormat="1"/>
     <w:lsdException w:name="Light Shading" w:uiPriority="60"/>
@@ -4297,6 +3921,8 @@
     <w:lsdException w:name="List Table 6 Colorful Accent 6" w:uiPriority="51"/>
     <w:lsdException w:name="List Table 7 Colorful Accent 6" w:uiPriority="52"/>
     <w:lsdException w:name="Mention" w:semiHidden="1" w:unhideWhenUsed="1"/>
+    <w:lsdException w:name="Smart Hyperlink" w:semiHidden="1" w:unhideWhenUsed="1"/>
+    <w:lsdException w:name="Hashtag" w:semiHidden="1" w:unhideWhenUsed="1"/>
   </w:latentStyles>
   <w:style w:type="paragraph" w:default="1" w:styleId="Normal">
     <w:name w:val="Normal"/>
@@ -4734,7 +4360,7 @@
 </file>
 
 <file path=customXml/itemProps1.xml><?xml version="1.0" encoding="utf-8"?>
-<ds:datastoreItem xmlns:ds="http://schemas.openxmlformats.org/officeDocument/2006/customXml" ds:itemID="{8CDBEBCD-1564-460C-944A-F78AB2C0D601}">
+<ds:datastoreItem xmlns:ds="http://schemas.openxmlformats.org/officeDocument/2006/customXml" ds:itemID="{64EF8ECF-5139-4671-923B-C284EAA49DB4}">
   <ds:schemaRefs>
     <ds:schemaRef ds:uri="http://schemas.openxmlformats.org/officeDocument/2006/bibliography"/>
   </ds:schemaRefs>

</xml_diff>

<commit_message>
Edited statement of the prob
</commit_message>
<xml_diff>
--- a/Documentation/Research Paper/AES Research Paper.docx
+++ b/Documentation/Research Paper/AES Research Paper.docx
@@ -118,8 +118,6 @@
           <w:u w:val="single"/>
         </w:rPr>
       </w:pPr>
-      <w:bookmarkStart w:id="0" w:name="_GoBack"/>
-      <w:bookmarkEnd w:id="0"/>
       <w:r>
         <w:rPr>
           <w:u w:val="single"/>
@@ -133,7 +131,13 @@
         <w:jc w:val="both"/>
       </w:pPr>
       <w:r>
-        <w:t>How can the Philippine automated election system eliminate the possibility of secret servers to secure the transmission of election returns on the server-level?</w:t>
+        <w:t xml:space="preserve">How can the Philippine automated election system </w:t>
+      </w:r>
+      <w:r>
+        <w:t>eliminate the possibility of unofficial servers to secure the transmission of election returns on the server-level</w:t>
+      </w:r>
+      <w:r>
+        <w:t>?</w:t>
       </w:r>
     </w:p>
     <w:p>
@@ -176,23 +180,7 @@
           <w:szCs w:val="24"/>
           <w:lang w:eastAsia="en-PH"/>
         </w:rPr>
-        <w:t xml:space="preserve">To know the vital issues </w:t>
-      </w:r>
-      <w:r>
-        <w:rPr>
-          <w:rFonts w:eastAsia="Times New Roman" w:cs="Times New Roman"/>
-          <w:szCs w:val="24"/>
-          <w:lang w:eastAsia="en-PH"/>
-        </w:rPr>
-        <w:t xml:space="preserve">currently </w:t>
-      </w:r>
-      <w:r>
-        <w:rPr>
-          <w:rFonts w:eastAsia="Times New Roman" w:cs="Times New Roman"/>
-          <w:szCs w:val="24"/>
-          <w:lang w:eastAsia="en-PH"/>
-        </w:rPr>
-        <w:t>present in the transmission of the votes</w:t>
+        <w:t>To know the issues present in the transmission of the votes</w:t>
       </w:r>
     </w:p>
     <w:p>
@@ -247,7 +235,7 @@
           <w:ilvl w:val="0"/>
           <w:numId w:val="4"/>
         </w:numPr>
-        <w:spacing w:before="100" w:beforeAutospacing="1" w:after="100" w:afterAutospacing="1" w:line="240" w:lineRule="auto"/>
+        <w:spacing w:beforeAutospacing="1" w:after="100" w:afterAutospacing="1" w:line="240" w:lineRule="auto"/>
         <w:jc w:val="both"/>
         <w:rPr>
           <w:rFonts w:eastAsia="Times New Roman" w:cs="Times New Roman"/>
@@ -261,7 +249,7 @@
           <w:szCs w:val="24"/>
           <w:lang w:eastAsia="en-PH"/>
         </w:rPr>
-        <w:t xml:space="preserve">To </w:t>
+        <w:t xml:space="preserve">To provide a technical solution that would verify the authenticity of the servers </w:t>
       </w:r>
       <w:r>
         <w:rPr>
@@ -269,7 +257,7 @@
           <w:szCs w:val="24"/>
           <w:lang w:eastAsia="en-PH"/>
         </w:rPr>
-        <w:t xml:space="preserve">provide a technical solution </w:t>
+        <w:t>and VCMs using</w:t>
       </w:r>
       <w:r>
         <w:rPr>
@@ -277,7 +265,7 @@
           <w:szCs w:val="24"/>
           <w:lang w:eastAsia="en-PH"/>
         </w:rPr>
-        <w:t>that allows the verification of</w:t>
+        <w:t xml:space="preserve"> a public key infrastructure and Diffie-Hellman algorithm as security mechanisms for the </w:t>
       </w:r>
       <w:r>
         <w:rPr>
@@ -285,24 +273,10 @@
           <w:szCs w:val="24"/>
           <w:lang w:eastAsia="en-PH"/>
         </w:rPr>
-        <w:t xml:space="preserve"> the servers’ authenticity </w:t>
-      </w:r>
-      <w:r>
-        <w:rPr>
-          <w:rFonts w:eastAsia="Times New Roman" w:cs="Times New Roman"/>
-          <w:szCs w:val="24"/>
-          <w:lang w:eastAsia="en-PH"/>
-        </w:rPr>
-        <w:t>using</w:t>
-      </w:r>
-      <w:r>
-        <w:rPr>
-          <w:rFonts w:eastAsia="Times New Roman" w:cs="Times New Roman"/>
-          <w:szCs w:val="24"/>
-          <w:lang w:eastAsia="en-PH"/>
-        </w:rPr>
-        <w:t xml:space="preserve"> a public key infrastructure as a security mechanism</w:t>
-      </w:r>
+        <w:t>AES</w:t>
+      </w:r>
+      <w:bookmarkStart w:id="0" w:name="_GoBack"/>
+      <w:bookmarkEnd w:id="0"/>
     </w:p>
     <w:p>
       <w:pPr>
@@ -1489,7 +1463,6 @@
                             <w:sz w:val="18"/>
                           </w:rPr>
                         </w:pPr>
-                        <w:proofErr w:type="spellStart"/>
                         <w:r>
                           <w:rPr>
                             <w:rFonts w:asciiTheme="minorHAnsi" w:hAnsi="Calibri" w:cstheme="minorBidi"/>
@@ -1500,7 +1473,6 @@
                           </w:rPr>
                           <w:t>Ciphertext</w:t>
                         </w:r>
-                        <w:proofErr w:type="spellEnd"/>
                       </w:p>
                     </w:txbxContent>
                   </v:textbox>
@@ -2950,6 +2922,146 @@
 <file path=word/numbering.xml><?xml version="1.0" encoding="utf-8"?>
 <w:numbering xmlns:wpc="http://schemas.microsoft.com/office/word/2010/wordprocessingCanvas" xmlns:cx="http://schemas.microsoft.com/office/drawing/2014/chartex" xmlns:cx1="http://schemas.microsoft.com/office/drawing/2015/9/8/chartex" xmlns:cx2="http://schemas.microsoft.com/office/drawing/2015/10/21/chartex" xmlns:cx3="http://schemas.microsoft.com/office/drawing/2016/5/9/chartex" xmlns:cx4="http://schemas.microsoft.com/office/drawing/2016/5/10/chartex" xmlns:cx5="http://schemas.microsoft.com/office/drawing/2016/5/11/chartex" xmlns:mc="http://schemas.openxmlformats.org/markup-compatibility/2006" xmlns:o="urn:schemas-microsoft-com:office:office" xmlns:r="http://schemas.openxmlformats.org/officeDocument/2006/relationships" xmlns:m="http://schemas.openxmlformats.org/officeDocument/2006/math" xmlns:v="urn:schemas-microsoft-com:vml" xmlns:wp14="http://schemas.microsoft.com/office/word/2010/wordprocessingDrawing" xmlns:wp="http://schemas.openxmlformats.org/drawingml/2006/wordprocessingDrawing" xmlns:w10="urn:schemas-microsoft-com:office:word" xmlns:w="http://schemas.openxmlformats.org/wordprocessingml/2006/main" xmlns:w14="http://schemas.microsoft.com/office/word/2010/wordml" xmlns:w15="http://schemas.microsoft.com/office/word/2012/wordml" xmlns:w16se="http://schemas.microsoft.com/office/word/2015/wordml/symex" xmlns:wpg="http://schemas.microsoft.com/office/word/2010/wordprocessingGroup" xmlns:wpi="http://schemas.microsoft.com/office/word/2010/wordprocessingInk" xmlns:wne="http://schemas.microsoft.com/office/word/2006/wordml" xmlns:wps="http://schemas.microsoft.com/office/word/2010/wordprocessingShape" mc:Ignorable="w14 w15 w16se wp14">
   <w:abstractNum w:abstractNumId="0" w15:restartNumberingAfterBreak="0">
+    <w:nsid w:val="07D40395"/>
+    <w:multiLevelType w:val="hybridMultilevel"/>
+    <w:tmpl w:val="108E5ADE"/>
+    <w:lvl w:ilvl="0" w:tplc="7FBE0B08">
+      <w:start w:val="1"/>
+      <w:numFmt w:val="bullet"/>
+      <w:lvlText w:val="•"/>
+      <w:lvlJc w:val="left"/>
+      <w:pPr>
+        <w:tabs>
+          <w:tab w:val="num" w:pos="720"/>
+        </w:tabs>
+        <w:ind w:left="720" w:hanging="360"/>
+      </w:pPr>
+      <w:rPr>
+        <w:rFonts w:ascii="Arial" w:hAnsi="Arial" w:hint="default"/>
+      </w:rPr>
+    </w:lvl>
+    <w:lvl w:ilvl="1" w:tplc="8B40A61E">
+      <w:start w:val="1"/>
+      <w:numFmt w:val="bullet"/>
+      <w:lvlText w:val="•"/>
+      <w:lvlJc w:val="left"/>
+      <w:pPr>
+        <w:tabs>
+          <w:tab w:val="num" w:pos="1440"/>
+        </w:tabs>
+        <w:ind w:left="1440" w:hanging="360"/>
+      </w:pPr>
+      <w:rPr>
+        <w:rFonts w:ascii="Arial" w:hAnsi="Arial" w:hint="default"/>
+      </w:rPr>
+    </w:lvl>
+    <w:lvl w:ilvl="2" w:tplc="3CD070E0" w:tentative="1">
+      <w:start w:val="1"/>
+      <w:numFmt w:val="bullet"/>
+      <w:lvlText w:val="•"/>
+      <w:lvlJc w:val="left"/>
+      <w:pPr>
+        <w:tabs>
+          <w:tab w:val="num" w:pos="2160"/>
+        </w:tabs>
+        <w:ind w:left="2160" w:hanging="360"/>
+      </w:pPr>
+      <w:rPr>
+        <w:rFonts w:ascii="Arial" w:hAnsi="Arial" w:hint="default"/>
+      </w:rPr>
+    </w:lvl>
+    <w:lvl w:ilvl="3" w:tplc="A650C02E" w:tentative="1">
+      <w:start w:val="1"/>
+      <w:numFmt w:val="bullet"/>
+      <w:lvlText w:val="•"/>
+      <w:lvlJc w:val="left"/>
+      <w:pPr>
+        <w:tabs>
+          <w:tab w:val="num" w:pos="2880"/>
+        </w:tabs>
+        <w:ind w:left="2880" w:hanging="360"/>
+      </w:pPr>
+      <w:rPr>
+        <w:rFonts w:ascii="Arial" w:hAnsi="Arial" w:hint="default"/>
+      </w:rPr>
+    </w:lvl>
+    <w:lvl w:ilvl="4" w:tplc="4C387E0E" w:tentative="1">
+      <w:start w:val="1"/>
+      <w:numFmt w:val="bullet"/>
+      <w:lvlText w:val="•"/>
+      <w:lvlJc w:val="left"/>
+      <w:pPr>
+        <w:tabs>
+          <w:tab w:val="num" w:pos="3600"/>
+        </w:tabs>
+        <w:ind w:left="3600" w:hanging="360"/>
+      </w:pPr>
+      <w:rPr>
+        <w:rFonts w:ascii="Arial" w:hAnsi="Arial" w:hint="default"/>
+      </w:rPr>
+    </w:lvl>
+    <w:lvl w:ilvl="5" w:tplc="54C6C2CE" w:tentative="1">
+      <w:start w:val="1"/>
+      <w:numFmt w:val="bullet"/>
+      <w:lvlText w:val="•"/>
+      <w:lvlJc w:val="left"/>
+      <w:pPr>
+        <w:tabs>
+          <w:tab w:val="num" w:pos="4320"/>
+        </w:tabs>
+        <w:ind w:left="4320" w:hanging="360"/>
+      </w:pPr>
+      <w:rPr>
+        <w:rFonts w:ascii="Arial" w:hAnsi="Arial" w:hint="default"/>
+      </w:rPr>
+    </w:lvl>
+    <w:lvl w:ilvl="6" w:tplc="CA62ADD2" w:tentative="1">
+      <w:start w:val="1"/>
+      <w:numFmt w:val="bullet"/>
+      <w:lvlText w:val="•"/>
+      <w:lvlJc w:val="left"/>
+      <w:pPr>
+        <w:tabs>
+          <w:tab w:val="num" w:pos="5040"/>
+        </w:tabs>
+        <w:ind w:left="5040" w:hanging="360"/>
+      </w:pPr>
+      <w:rPr>
+        <w:rFonts w:ascii="Arial" w:hAnsi="Arial" w:hint="default"/>
+      </w:rPr>
+    </w:lvl>
+    <w:lvl w:ilvl="7" w:tplc="DB2E092E" w:tentative="1">
+      <w:start w:val="1"/>
+      <w:numFmt w:val="bullet"/>
+      <w:lvlText w:val="•"/>
+      <w:lvlJc w:val="left"/>
+      <w:pPr>
+        <w:tabs>
+          <w:tab w:val="num" w:pos="5760"/>
+        </w:tabs>
+        <w:ind w:left="5760" w:hanging="360"/>
+      </w:pPr>
+      <w:rPr>
+        <w:rFonts w:ascii="Arial" w:hAnsi="Arial" w:hint="default"/>
+      </w:rPr>
+    </w:lvl>
+    <w:lvl w:ilvl="8" w:tplc="9CA01752" w:tentative="1">
+      <w:start w:val="1"/>
+      <w:numFmt w:val="bullet"/>
+      <w:lvlText w:val="•"/>
+      <w:lvlJc w:val="left"/>
+      <w:pPr>
+        <w:tabs>
+          <w:tab w:val="num" w:pos="6480"/>
+        </w:tabs>
+        <w:ind w:left="6480" w:hanging="360"/>
+      </w:pPr>
+      <w:rPr>
+        <w:rFonts w:ascii="Arial" w:hAnsi="Arial" w:hint="default"/>
+      </w:rPr>
+    </w:lvl>
+  </w:abstractNum>
+  <w:abstractNum w:abstractNumId="1" w15:restartNumberingAfterBreak="0">
     <w:nsid w:val="0DFD45A8"/>
     <w:multiLevelType w:val="hybridMultilevel"/>
     <w:tmpl w:val="D8943A48"/>
@@ -3062,7 +3174,7 @@
       </w:rPr>
     </w:lvl>
   </w:abstractNum>
-  <w:abstractNum w:abstractNumId="1" w15:restartNumberingAfterBreak="0">
+  <w:abstractNum w:abstractNumId="2" w15:restartNumberingAfterBreak="0">
     <w:nsid w:val="17664FC8"/>
     <w:multiLevelType w:val="hybridMultilevel"/>
     <w:tmpl w:val="87B0E242"/>
@@ -3175,7 +3287,7 @@
       </w:rPr>
     </w:lvl>
   </w:abstractNum>
-  <w:abstractNum w:abstractNumId="2" w15:restartNumberingAfterBreak="0">
+  <w:abstractNum w:abstractNumId="3" w15:restartNumberingAfterBreak="0">
     <w:nsid w:val="5DDF6F41"/>
     <w:multiLevelType w:val="hybridMultilevel"/>
     <w:tmpl w:val="09FC4742"/>
@@ -3287,7 +3399,7 @@
       </w:rPr>
     </w:lvl>
   </w:abstractNum>
-  <w:abstractNum w:abstractNumId="3" w15:restartNumberingAfterBreak="0">
+  <w:abstractNum w:abstractNumId="4" w15:restartNumberingAfterBreak="0">
     <w:nsid w:val="6DF35DB8"/>
     <w:multiLevelType w:val="hybridMultilevel"/>
     <w:tmpl w:val="2E888D2E"/>
@@ -3400,7 +3512,7 @@
       </w:rPr>
     </w:lvl>
   </w:abstractNum>
-  <w:abstractNum w:abstractNumId="4" w15:restartNumberingAfterBreak="0">
+  <w:abstractNum w:abstractNumId="5" w15:restartNumberingAfterBreak="0">
     <w:nsid w:val="6F1D032B"/>
     <w:multiLevelType w:val="hybridMultilevel"/>
     <w:tmpl w:val="8C74DB94"/>
@@ -3514,22 +3626,25 @@
     </w:lvl>
   </w:abstractNum>
   <w:num w:numId="1">
-    <w:abstractNumId w:val="0"/>
+    <w:abstractNumId w:val="1"/>
   </w:num>
   <w:num w:numId="2">
-    <w:abstractNumId w:val="0"/>
+    <w:abstractNumId w:val="1"/>
   </w:num>
   <w:num w:numId="3">
+    <w:abstractNumId w:val="4"/>
+  </w:num>
+  <w:num w:numId="4">
+    <w:abstractNumId w:val="5"/>
+  </w:num>
+  <w:num w:numId="5">
+    <w:abstractNumId w:val="2"/>
+  </w:num>
+  <w:num w:numId="6">
     <w:abstractNumId w:val="3"/>
   </w:num>
-  <w:num w:numId="4">
-    <w:abstractNumId w:val="4"/>
-  </w:num>
-  <w:num w:numId="5">
-    <w:abstractNumId w:val="1"/>
-  </w:num>
-  <w:num w:numId="6">
-    <w:abstractNumId w:val="2"/>
+  <w:num w:numId="7">
+    <w:abstractNumId w:val="0"/>
   </w:num>
 </w:numbering>
 </file>
@@ -3931,7 +4046,6 @@
   <w:style w:type="character" w:default="1" w:styleId="DefaultParagraphFont">
     <w:name w:val="Default Paragraph Font"/>
     <w:uiPriority w:val="1"/>
-    <w:semiHidden/>
     <w:unhideWhenUsed/>
   </w:style>
   <w:style w:type="table" w:default="1" w:styleId="TableNormal">
@@ -4360,7 +4474,7 @@
 </file>
 
 <file path=customXml/itemProps1.xml><?xml version="1.0" encoding="utf-8"?>
-<ds:datastoreItem xmlns:ds="http://schemas.openxmlformats.org/officeDocument/2006/customXml" ds:itemID="{64EF8ECF-5139-4671-923B-C284EAA49DB4}">
+<ds:datastoreItem xmlns:ds="http://schemas.openxmlformats.org/officeDocument/2006/customXml" ds:itemID="{1D58BC1F-25D5-4CD0-8CB1-9D46457AB2DF}">
   <ds:schemaRefs>
     <ds:schemaRef ds:uri="http://schemas.openxmlformats.org/officeDocument/2006/bibliography"/>
   </ds:schemaRefs>

</xml_diff>

<commit_message>
Added bg commentary, edited ppts
</commit_message>
<xml_diff>
--- a/Documentation/Research Paper/AES Research Paper.docx
+++ b/Documentation/Research Paper/AES Research Paper.docx
@@ -110,6 +110,11 @@
         <w:lastRenderedPageBreak/>
         <w:t>Amidst the controversy of the existence of “Secret Servers”, there has also been a dispute on the altering of the source code resulting to a regeneration of hash codes. From a leaked screenshot, it has been evident that Smartmatic and COMELEC uses the MD5 hash code algorithm and at the same time shows that the hash codes mismatched after the alteration was made. However, IT experts claim that the use of MD5 is questionable when it comes to its reliability in securing the data. MD5 is open source and it has been used to verify the file’s integrity.</w:t>
       </w:r>
+      <w:r>
+        <w:t xml:space="preserve"> So?</w:t>
+      </w:r>
+      <w:bookmarkStart w:id="0" w:name="_GoBack"/>
+      <w:bookmarkEnd w:id="0"/>
     </w:p>
     <w:p>
       <w:pPr>
@@ -257,7 +262,7 @@
           <w:szCs w:val="24"/>
           <w:lang w:eastAsia="en-PH"/>
         </w:rPr>
-        <w:t>and VCMs using</w:t>
+        <w:t xml:space="preserve">and VCMs </w:t>
       </w:r>
       <w:r>
         <w:rPr>
@@ -265,7 +270,7 @@
           <w:szCs w:val="24"/>
           <w:lang w:eastAsia="en-PH"/>
         </w:rPr>
-        <w:t xml:space="preserve"> a public key infrastructure and Diffie-Hellman algorithm as security mechanisms for the </w:t>
+        <w:t>using</w:t>
       </w:r>
       <w:r>
         <w:rPr>
@@ -273,10 +278,16 @@
           <w:szCs w:val="24"/>
           <w:lang w:eastAsia="en-PH"/>
         </w:rPr>
+        <w:t xml:space="preserve"> a public key infrastructure and Diffie-Hellman algorithm as security mechanisms for the </w:t>
+      </w:r>
+      <w:r>
+        <w:rPr>
+          <w:rFonts w:eastAsia="Times New Roman" w:cs="Times New Roman"/>
+          <w:szCs w:val="24"/>
+          <w:lang w:eastAsia="en-PH"/>
+        </w:rPr>
         <w:t>AES</w:t>
       </w:r>
-      <w:bookmarkStart w:id="0" w:name="_GoBack"/>
-      <w:bookmarkEnd w:id="0"/>
     </w:p>
     <w:p>
       <w:pPr>
@@ -4474,7 +4485,7 @@
 </file>
 
 <file path=customXml/itemProps1.xml><?xml version="1.0" encoding="utf-8"?>
-<ds:datastoreItem xmlns:ds="http://schemas.openxmlformats.org/officeDocument/2006/customXml" ds:itemID="{1D58BC1F-25D5-4CD0-8CB1-9D46457AB2DF}">
+<ds:datastoreItem xmlns:ds="http://schemas.openxmlformats.org/officeDocument/2006/customXml" ds:itemID="{1DFD6206-D93E-4DFA-A879-F881BA207FC5}">
   <ds:schemaRefs>
     <ds:schemaRef ds:uri="http://schemas.openxmlformats.org/officeDocument/2006/bibliography"/>
   </ds:schemaRefs>

</xml_diff>

<commit_message>
Edited paper and ppt
</commit_message>
<xml_diff>
--- a/Documentation/Research Paper/AES Research Paper.docx
+++ b/Documentation/Research Paper/AES Research Paper.docx
@@ -110,8 +110,6 @@
         <w:lastRenderedPageBreak/>
         <w:t>Amidst the controversy of the existence of “Secret Servers”, there has also been a dispute on the altering of the source code resulting to a regeneration of hash codes. From a leaked screenshot, it has been evident that Smartmatic and COMELEC uses the MD5 hash code algorithm and at the same time shows that the hash codes mismatched after the alteration was made. However, IT experts claim that the use of MD5 is questionable when it comes to its reliability in securing the data. MD5 is open source and it has been used to verify the file’s integrity.</w:t>
       </w:r>
-      <w:bookmarkStart w:id="0" w:name="_GoBack"/>
-      <w:bookmarkEnd w:id="0"/>
     </w:p>
     <w:p>
       <w:pPr>
@@ -251,15 +249,7 @@
           <w:szCs w:val="24"/>
           <w:lang w:eastAsia="en-PH"/>
         </w:rPr>
-        <w:t xml:space="preserve">To provide a technical solution that would verify the authenticity of the servers </w:t>
-      </w:r>
-      <w:r>
-        <w:rPr>
-          <w:rFonts w:eastAsia="Times New Roman" w:cs="Times New Roman"/>
-          <w:szCs w:val="24"/>
-          <w:lang w:eastAsia="en-PH"/>
-        </w:rPr>
-        <w:t xml:space="preserve">and VCMs </w:t>
+        <w:t xml:space="preserve">To provide a technical solution that would verify the authenticity of the servers and VCMs </w:t>
       </w:r>
       <w:r>
         <w:rPr>
@@ -2534,7 +2524,13 @@
         <w:jc w:val="both"/>
       </w:pPr>
       <w:r>
-        <w:t>The current system only provides a hash value that would secure the integrity of the data. However, it lacks the security mechanism that would address confidentiality of the system which makes it possible for other servers aside from the official servers to exist in the transmission of the election returns.</w:t>
+        <w:t xml:space="preserve">The current system only provides a hash value that would secure the integrity of the data. However, it lacks the security mechanism that would address </w:t>
+      </w:r>
+      <w:r>
+        <w:t>the validation of both the servers and VCMs</w:t>
+      </w:r>
+      <w:r>
+        <w:t xml:space="preserve"> which makes it possible for other servers aside from the official servers to exist in the transmission of the election returns.</w:t>
       </w:r>
     </w:p>
     <w:p>
@@ -2543,11 +2539,22 @@
         <w:jc w:val="both"/>
       </w:pPr>
       <w:r>
-        <w:t xml:space="preserve">As for the proposed solution to this issue, a public key infrastructure has to be implemented to not only authenticate the data being transmitted but to also allow the verification of the servers’ authenticity. The process will start once the voting period ends at 5:00pm of the election day. In the proposed </w:t>
-      </w:r>
-      <w:r>
         <w:lastRenderedPageBreak/>
-        <w:t xml:space="preserve">system, a server key will collect all the public keys of the voting counting machine (VCM). Assuming that the BEI have already digitally signed the election returns (ERs), the VCM will then send the ERs to the official servers. After doing so, the server will validate the authenticity of the VCM through the Diffie-Hellman algorithm. With the said algorithm, the VCM and server will generate a new key that uses their own public and private keys to verify that the client and server are transmitting data to an authenticated client/server. Once there is a generated key and the key players are verified, it is the only time when the VCM will encrypt file (ERs) using its private key. After that, VCM will get the hash value of the file using the MD5, SHA, and Bcrypt hashing algorithms. Then the VCM will once again encrypt the file using the Diffie-Hellman generated key, as well as its hash values. Only then the VCM will send the encrypted file and hash values to the server key. The server key will decrypt the encrypted file and hash function using the Diffie-Hellman generated key and the public key of the VCM. Server key will then get the hash value of the file to check if the hash values are the same key. </w:t>
+        <w:t xml:space="preserve">As for the proposed solution to this issue, a public key infrastructure has to be implemented to not only authenticate the data being transmitted but to also allow the verification of the servers’ authenticity. The process will start once the voting period ends at 5:00pm of the election day. In the proposed system, a server key will collect all the public keys of the voting counting machine (VCM). Assuming that the BEI have already digitally signed the election returns (ERs), the VCM will then send the ERs to the official servers. After doing so, the </w:t>
+      </w:r>
+      <w:r>
+        <w:t xml:space="preserve">server key </w:t>
+      </w:r>
+      <w:r>
+        <w:t xml:space="preserve">will validate the authenticity of the VCM through the Diffie-Hellman algorithm. With the said algorithm, the VCM and </w:t>
+      </w:r>
+      <w:r>
+        <w:t xml:space="preserve">server key </w:t>
+      </w:r>
+      <w:bookmarkStart w:id="0" w:name="_GoBack"/>
+      <w:bookmarkEnd w:id="0"/>
+      <w:r>
+        <w:t xml:space="preserve">will generate a new key that uses their own public and private keys to verify that the client and server are transmitting data to an authenticated client/server. Once there is a generated key and the key players are verified, it is the only time when the VCM will encrypt file (ERs) using its private key. After that, VCM will get the hash value of the file using the MD5, SHA, and Bcrypt hashing algorithms. Then the VCM will once again encrypt the file using the Diffie-Hellman generated key, as well as its hash values. Only then the VCM will send the encrypted file and hash values to the server key. The server key will decrypt the encrypted file and hash function using the Diffie-Hellman generated key and the public key of the VCM. Server key will then get the hash value of the file to check if the hash values are the same key. </w:t>
       </w:r>
     </w:p>
     <w:p>
@@ -2727,6 +2734,7 @@
         <w:jc w:val="center"/>
       </w:pPr>
       <w:r>
+        <w:lastRenderedPageBreak/>
         <w:t>APPENDICES</w:t>
       </w:r>
     </w:p>
@@ -2743,7 +2751,6 @@
         <w:jc w:val="both"/>
       </w:pPr>
       <w:r>
-        <w:lastRenderedPageBreak/>
         <w:t>Context Diagram</w:t>
       </w:r>
     </w:p>
@@ -3780,6 +3787,7 @@
     <w:lsdException w:name="HTML Sample" w:semiHidden="1" w:unhideWhenUsed="1"/>
     <w:lsdException w:name="HTML Typewriter" w:semiHidden="1" w:unhideWhenUsed="1"/>
     <w:lsdException w:name="HTML Variable" w:semiHidden="1" w:unhideWhenUsed="1"/>
+    <w:lsdException w:name="Normal Table" w:semiHidden="1" w:unhideWhenUsed="1"/>
     <w:lsdException w:name="annotation subject" w:semiHidden="1" w:unhideWhenUsed="1"/>
     <w:lsdException w:name="No List" w:semiHidden="1" w:unhideWhenUsed="1"/>
     <w:lsdException w:name="Outline List 1" w:semiHidden="1" w:unhideWhenUsed="1"/>
@@ -3825,9 +3833,11 @@
     <w:lsdException w:name="Table Subtle 1" w:semiHidden="1" w:unhideWhenUsed="1"/>
     <w:lsdException w:name="Table Subtle 2" w:semiHidden="1" w:unhideWhenUsed="1"/>
     <w:lsdException w:name="Table Web 1" w:semiHidden="1" w:unhideWhenUsed="1"/>
+    <w:lsdException w:name="Table Web 2" w:semiHidden="1" w:unhideWhenUsed="1"/>
     <w:lsdException w:name="Table Web 3" w:semiHidden="1" w:unhideWhenUsed="1"/>
     <w:lsdException w:name="Balloon Text" w:semiHidden="1" w:unhideWhenUsed="1"/>
     <w:lsdException w:name="Table Grid" w:uiPriority="39"/>
+    <w:lsdException w:name="Table Theme" w:semiHidden="1" w:unhideWhenUsed="1"/>
     <w:lsdException w:name="Placeholder Text" w:semiHidden="1"/>
     <w:lsdException w:name="No Spacing" w:uiPriority="1" w:qFormat="1"/>
     <w:lsdException w:name="Light Shading" w:uiPriority="60"/>
@@ -4054,6 +4064,7 @@
   <w:style w:type="character" w:default="1" w:styleId="DefaultParagraphFont">
     <w:name w:val="Default Paragraph Font"/>
     <w:uiPriority w:val="1"/>
+    <w:semiHidden/>
     <w:unhideWhenUsed/>
   </w:style>
   <w:style w:type="table" w:default="1" w:styleId="TableNormal">
@@ -4482,7 +4493,7 @@
 </file>
 
 <file path=customXml/itemProps1.xml><?xml version="1.0" encoding="utf-8"?>
-<ds:datastoreItem xmlns:ds="http://schemas.openxmlformats.org/officeDocument/2006/customXml" ds:itemID="{905803D8-FE03-4927-9683-512199C23F3B}">
+<ds:datastoreItem xmlns:ds="http://schemas.openxmlformats.org/officeDocument/2006/customXml" ds:itemID="{E2A4C948-6ABE-40CB-A27A-1DA84AC24084}">
   <ds:schemaRefs>
     <ds:schemaRef ds:uri="http://schemas.openxmlformats.org/officeDocument/2006/bibliography"/>
   </ds:schemaRefs>

</xml_diff>

<commit_message>
Added the event table, context diagram
</commit_message>
<xml_diff>
--- a/Documentation/Research Paper/AES Research Paper.docx
+++ b/Documentation/Research Paper/AES Research Paper.docx
@@ -1,6 +1,6 @@
 
 <file path=word/document.xml><?xml version="1.0" encoding="utf-8"?>
-<w:document xmlns:wpc="http://schemas.microsoft.com/office/word/2010/wordprocessingCanvas" xmlns:cx="http://schemas.microsoft.com/office/drawing/2014/chartex" xmlns:cx1="http://schemas.microsoft.com/office/drawing/2015/9/8/chartex" xmlns:cx2="http://schemas.microsoft.com/office/drawing/2015/10/21/chartex" xmlns:cx3="http://schemas.microsoft.com/office/drawing/2016/5/9/chartex" xmlns:cx4="http://schemas.microsoft.com/office/drawing/2016/5/10/chartex" xmlns:cx5="http://schemas.microsoft.com/office/drawing/2016/5/11/chartex" xmlns:mc="http://schemas.openxmlformats.org/markup-compatibility/2006" xmlns:o="urn:schemas-microsoft-com:office:office" xmlns:r="http://schemas.openxmlformats.org/officeDocument/2006/relationships" xmlns:m="http://schemas.openxmlformats.org/officeDocument/2006/math" xmlns:v="urn:schemas-microsoft-com:vml" xmlns:wp14="http://schemas.microsoft.com/office/word/2010/wordprocessingDrawing" xmlns:wp="http://schemas.openxmlformats.org/drawingml/2006/wordprocessingDrawing" xmlns:w10="urn:schemas-microsoft-com:office:word" xmlns:w="http://schemas.openxmlformats.org/wordprocessingml/2006/main" xmlns:w14="http://schemas.microsoft.com/office/word/2010/wordml" xmlns:w15="http://schemas.microsoft.com/office/word/2012/wordml" xmlns:w16se="http://schemas.microsoft.com/office/word/2015/wordml/symex" xmlns:wpg="http://schemas.microsoft.com/office/word/2010/wordprocessingGroup" xmlns:wpi="http://schemas.microsoft.com/office/word/2010/wordprocessingInk" xmlns:wne="http://schemas.microsoft.com/office/word/2006/wordml" xmlns:wps="http://schemas.microsoft.com/office/word/2010/wordprocessingShape" mc:Ignorable="w14 w15 w16se wp14">
+<w:document xmlns:wpc="http://schemas.microsoft.com/office/word/2010/wordprocessingCanvas" xmlns:cx="http://schemas.microsoft.com/office/drawing/2014/chartex" xmlns:cx1="http://schemas.microsoft.com/office/drawing/2015/9/8/chartex" xmlns:cx2="http://schemas.microsoft.com/office/drawing/2015/10/21/chartex" xmlns:mc="http://schemas.openxmlformats.org/markup-compatibility/2006" xmlns:o="urn:schemas-microsoft-com:office:office" xmlns:r="http://schemas.openxmlformats.org/officeDocument/2006/relationships" xmlns:m="http://schemas.openxmlformats.org/officeDocument/2006/math" xmlns:v="urn:schemas-microsoft-com:vml" xmlns:wp14="http://schemas.microsoft.com/office/word/2010/wordprocessingDrawing" xmlns:wp="http://schemas.openxmlformats.org/drawingml/2006/wordprocessingDrawing" xmlns:w10="urn:schemas-microsoft-com:office:word" xmlns:w="http://schemas.openxmlformats.org/wordprocessingml/2006/main" xmlns:w14="http://schemas.microsoft.com/office/word/2010/wordml" xmlns:w15="http://schemas.microsoft.com/office/word/2012/wordml" xmlns:w16se="http://schemas.microsoft.com/office/word/2015/wordml/symex" xmlns:wpg="http://schemas.microsoft.com/office/word/2010/wordprocessingGroup" xmlns:wpi="http://schemas.microsoft.com/office/word/2010/wordprocessingInk" xmlns:wne="http://schemas.microsoft.com/office/word/2006/wordml" xmlns:wps="http://schemas.microsoft.com/office/word/2010/wordprocessingShape" mc:Ignorable="w14 w15 w16se wp14">
   <w:body>
     <w:p>
       <w:pPr>
@@ -582,8 +582,6 @@
       <w:r>
         <w:t>COMELEC</w:t>
       </w:r>
-      <w:bookmarkStart w:id="0" w:name="_GoBack"/>
-      <w:bookmarkEnd w:id="0"/>
       <w:r>
         <w:t xml:space="preserve"> and Smartmatic. The ERs that were presented to the public did not come directly from the transparency server.  Alternatively, the results were first transmitted to a “Queue Server” where they were “consolidated and processed” and the “Queue Server” sends the data to the transparency servers which is against the law. (Retrieved on August 10, 2016/ </w:t>
       </w:r>
@@ -1402,7 +1400,7 @@
               </wp:anchor>
             </w:drawing>
           </mc:Choice>
-          <mc:Fallback>
+          <mc:Fallback xmlns:cx5="http://schemas.microsoft.com/office/drawing/2016/5/11/chartex" xmlns:cx4="http://schemas.microsoft.com/office/drawing/2016/5/10/chartex" xmlns:cx3="http://schemas.microsoft.com/office/drawing/2016/5/9/chartex">
             <w:pict>
               <v:group w14:anchorId="35E4D687" id="Group 14" o:spid="_x0000_s1026" style="position:absolute;left:0;text-align:left;margin-left:18.75pt;margin-top:6.2pt;width:431.25pt;height:27.75pt;z-index:251659264;mso-width-relative:margin;mso-height-relative:margin" coordsize="110125,8116" o:gfxdata="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">
                 <v:roundrect id="Rounded Rectangle 2" o:spid="_x0000_s1027" style="position:absolute;width:16432;height:7885;visibility:visible;mso-wrap-style:square;v-text-anchor:middle" arcsize="10923f" o:gfxdata="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" fillcolor="#5b9bd5 [3204]" strokecolor="#1f4d78 [1604]" strokeweight="1pt">
@@ -2757,6 +2755,56 @@
     </w:p>
     <w:p>
       <w:pPr>
+        <w:jc w:val="center"/>
+      </w:pPr>
+      <w:r>
+        <w:rPr>
+          <w:noProof/>
+          <w:lang w:eastAsia="en-PH"/>
+        </w:rPr>
+        <w:drawing>
+          <wp:inline distT="0" distB="0" distL="0" distR="0" wp14:anchorId="789E7EA4" wp14:editId="4384D1B7">
+            <wp:extent cx="5410835" cy="3457575"/>
+            <wp:effectExtent l="0" t="0" r="0" b="0"/>
+            <wp:docPr id="13" name="Picture 13"/>
+            <wp:cNvGraphicFramePr/>
+            <a:graphic xmlns:a="http://schemas.openxmlformats.org/drawingml/2006/main">
+              <a:graphicData uri="http://schemas.openxmlformats.org/drawingml/2006/picture">
+                <pic:pic xmlns:pic="http://schemas.openxmlformats.org/drawingml/2006/picture">
+                  <pic:nvPicPr>
+                    <pic:cNvPr id="13" name="Picture 13"/>
+                    <pic:cNvPicPr/>
+                  </pic:nvPicPr>
+                  <pic:blipFill>
+                    <a:blip r:embed="rId20">
+                      <a:extLst>
+                        <a:ext uri="{28A0092B-C50C-407E-A947-70E740481C1C}">
+                          <a14:useLocalDpi xmlns:a14="http://schemas.microsoft.com/office/drawing/2010/main" val="0"/>
+                        </a:ext>
+                      </a:extLst>
+                    </a:blip>
+                    <a:stretch>
+                      <a:fillRect/>
+                    </a:stretch>
+                  </pic:blipFill>
+                  <pic:spPr>
+                    <a:xfrm>
+                      <a:off x="0" y="0"/>
+                      <a:ext cx="5410835" cy="3457575"/>
+                    </a:xfrm>
+                    <a:prstGeom prst="rect">
+                      <a:avLst/>
+                    </a:prstGeom>
+                  </pic:spPr>
+                </pic:pic>
+              </a:graphicData>
+            </a:graphic>
+          </wp:inline>
+        </w:drawing>
+      </w:r>
+    </w:p>
+    <w:p>
+      <w:pPr>
         <w:jc w:val="both"/>
       </w:pPr>
       <w:r>
@@ -2765,14 +2813,160 @@
     </w:p>
     <w:p>
       <w:pPr>
-        <w:jc w:val="both"/>
-      </w:pPr>
-      <w:r>
+        <w:jc w:val="center"/>
+      </w:pPr>
+      <w:r>
+        <w:rPr>
+          <w:noProof/>
+          <w:lang w:eastAsia="en-PH"/>
+        </w:rPr>
+        <w:drawing>
+          <wp:inline distT="0" distB="0" distL="0" distR="0" wp14:anchorId="05B2185F" wp14:editId="1C5DB40E">
+            <wp:extent cx="5658485" cy="1085850"/>
+            <wp:effectExtent l="0" t="0" r="0" b="0"/>
+            <wp:docPr id="11" name="Picture 11"/>
+            <wp:cNvGraphicFramePr/>
+            <a:graphic xmlns:a="http://schemas.openxmlformats.org/drawingml/2006/main">
+              <a:graphicData uri="http://schemas.openxmlformats.org/drawingml/2006/picture">
+                <pic:pic xmlns:pic="http://schemas.openxmlformats.org/drawingml/2006/picture">
+                  <pic:nvPicPr>
+                    <pic:cNvPr id="14" name="Picture 14"/>
+                    <pic:cNvPicPr/>
+                  </pic:nvPicPr>
+                  <pic:blipFill>
+                    <a:blip r:embed="rId21">
+                      <a:extLst>
+                        <a:ext uri="{28A0092B-C50C-407E-A947-70E740481C1C}">
+                          <a14:useLocalDpi xmlns:a14="http://schemas.microsoft.com/office/drawing/2010/main" val="0"/>
+                        </a:ext>
+                      </a:extLst>
+                    </a:blip>
+                    <a:stretch>
+                      <a:fillRect/>
+                    </a:stretch>
+                  </pic:blipFill>
+                  <pic:spPr>
+                    <a:xfrm>
+                      <a:off x="0" y="0"/>
+                      <a:ext cx="5658485" cy="1085850"/>
+                    </a:xfrm>
+                    <a:prstGeom prst="rect">
+                      <a:avLst/>
+                    </a:prstGeom>
+                  </pic:spPr>
+                </pic:pic>
+              </a:graphicData>
+            </a:graphic>
+          </wp:inline>
+        </w:drawing>
+      </w:r>
+    </w:p>
+    <w:p>
+      <w:pPr>
+        <w:jc w:val="both"/>
+      </w:pPr>
+    </w:p>
+    <w:p>
+      <w:pPr>
+        <w:jc w:val="both"/>
+      </w:pPr>
+    </w:p>
+    <w:p>
+      <w:pPr>
+        <w:jc w:val="both"/>
+      </w:pPr>
+    </w:p>
+    <w:p>
+      <w:pPr>
+        <w:jc w:val="both"/>
+      </w:pPr>
+    </w:p>
+    <w:p>
+      <w:pPr>
+        <w:jc w:val="both"/>
+      </w:pPr>
+    </w:p>
+    <w:p>
+      <w:pPr>
+        <w:jc w:val="both"/>
+      </w:pPr>
+    </w:p>
+    <w:p>
+      <w:pPr>
+        <w:jc w:val="both"/>
+      </w:pPr>
+    </w:p>
+    <w:p>
+      <w:pPr>
+        <w:jc w:val="both"/>
+      </w:pPr>
+    </w:p>
+    <w:p>
+      <w:pPr>
+        <w:jc w:val="both"/>
+      </w:pPr>
+    </w:p>
+    <w:p>
+      <w:pPr>
+        <w:jc w:val="both"/>
+      </w:pPr>
+      <w:r>
+        <w:lastRenderedPageBreak/>
         <w:t>Data Flow Diagram</w:t>
       </w:r>
     </w:p>
     <w:p>
       <w:pPr>
+        <w:jc w:val="center"/>
+      </w:pPr>
+      <w:r>
+        <w:rPr>
+          <w:noProof/>
+          <w:lang w:eastAsia="en-PH"/>
+        </w:rPr>
+        <w:drawing>
+          <wp:inline distT="0" distB="0" distL="0" distR="0" wp14:anchorId="58A8B1A8" wp14:editId="5AB45A2A">
+            <wp:extent cx="5943600" cy="3162935"/>
+            <wp:effectExtent l="0" t="0" r="0" b="0"/>
+            <wp:docPr id="18" name="Picture 18"/>
+            <wp:cNvGraphicFramePr/>
+            <a:graphic xmlns:a="http://schemas.openxmlformats.org/drawingml/2006/main">
+              <a:graphicData uri="http://schemas.openxmlformats.org/drawingml/2006/picture">
+                <pic:pic xmlns:pic="http://schemas.openxmlformats.org/drawingml/2006/picture">
+                  <pic:nvPicPr>
+                    <pic:cNvPr id="17" name="Picture 17"/>
+                    <pic:cNvPicPr/>
+                  </pic:nvPicPr>
+                  <pic:blipFill>
+                    <a:blip r:embed="rId22">
+                      <a:extLst>
+                        <a:ext uri="{28A0092B-C50C-407E-A947-70E740481C1C}">
+                          <a14:useLocalDpi xmlns:a14="http://schemas.microsoft.com/office/drawing/2010/main" val="0"/>
+                        </a:ext>
+                      </a:extLst>
+                    </a:blip>
+                    <a:stretch>
+                      <a:fillRect/>
+                    </a:stretch>
+                  </pic:blipFill>
+                  <pic:spPr>
+                    <a:xfrm>
+                      <a:off x="0" y="0"/>
+                      <a:ext cx="5943600" cy="3162935"/>
+                    </a:xfrm>
+                    <a:prstGeom prst="rect">
+                      <a:avLst/>
+                    </a:prstGeom>
+                  </pic:spPr>
+                </pic:pic>
+              </a:graphicData>
+            </a:graphic>
+          </wp:inline>
+        </w:drawing>
+      </w:r>
+    </w:p>
+    <w:p>
+      <w:pPr>
         <w:jc w:val="both"/>
       </w:pPr>
       <w:r>
@@ -2783,6 +2977,13 @@
       <w:pPr>
         <w:jc w:val="both"/>
       </w:pPr>
+      <w:bookmarkStart w:id="0" w:name="_GoBack"/>
+      <w:bookmarkEnd w:id="0"/>
+    </w:p>
+    <w:p>
+      <w:pPr>
+        <w:jc w:val="both"/>
+      </w:pPr>
       <w:r>
         <w:t>Use Case with Full Description</w:t>
       </w:r>
@@ -2878,6 +3079,7 @@
         <w:jc w:val="both"/>
       </w:pPr>
       <w:r>
+        <w:lastRenderedPageBreak/>
         <w:t>Component Diagram</w:t>
       </w:r>
     </w:p>
@@ -2944,7 +3146,7 @@
 </file>
 
 <file path=word/numbering.xml><?xml version="1.0" encoding="utf-8"?>
-<w:numbering xmlns:wpc="http://schemas.microsoft.com/office/word/2010/wordprocessingCanvas" xmlns:cx="http://schemas.microsoft.com/office/drawing/2014/chartex" xmlns:cx1="http://schemas.microsoft.com/office/drawing/2015/9/8/chartex" xmlns:cx2="http://schemas.microsoft.com/office/drawing/2015/10/21/chartex" xmlns:cx3="http://schemas.microsoft.com/office/drawing/2016/5/9/chartex" xmlns:cx4="http://schemas.microsoft.com/office/drawing/2016/5/10/chartex" xmlns:cx5="http://schemas.microsoft.com/office/drawing/2016/5/11/chartex" xmlns:mc="http://schemas.openxmlformats.org/markup-compatibility/2006" xmlns:o="urn:schemas-microsoft-com:office:office" xmlns:r="http://schemas.openxmlformats.org/officeDocument/2006/relationships" xmlns:m="http://schemas.openxmlformats.org/officeDocument/2006/math" xmlns:v="urn:schemas-microsoft-com:vml" xmlns:wp14="http://schemas.microsoft.com/office/word/2010/wordprocessingDrawing" xmlns:wp="http://schemas.openxmlformats.org/drawingml/2006/wordprocessingDrawing" xmlns:w10="urn:schemas-microsoft-com:office:word" xmlns:w="http://schemas.openxmlformats.org/wordprocessingml/2006/main" xmlns:w14="http://schemas.microsoft.com/office/word/2010/wordml" xmlns:w15="http://schemas.microsoft.com/office/word/2012/wordml" xmlns:w16se="http://schemas.microsoft.com/office/word/2015/wordml/symex" xmlns:wpg="http://schemas.microsoft.com/office/word/2010/wordprocessingGroup" xmlns:wpi="http://schemas.microsoft.com/office/word/2010/wordprocessingInk" xmlns:wne="http://schemas.microsoft.com/office/word/2006/wordml" xmlns:wps="http://schemas.microsoft.com/office/word/2010/wordprocessingShape" mc:Ignorable="w14 w15 w16se wp14">
+<w:numbering xmlns:wpc="http://schemas.microsoft.com/office/word/2010/wordprocessingCanvas" xmlns:cx="http://schemas.microsoft.com/office/drawing/2014/chartex" xmlns:cx1="http://schemas.microsoft.com/office/drawing/2015/9/8/chartex" xmlns:cx2="http://schemas.microsoft.com/office/drawing/2015/10/21/chartex" xmlns:mc="http://schemas.openxmlformats.org/markup-compatibility/2006" xmlns:o="urn:schemas-microsoft-com:office:office" xmlns:r="http://schemas.openxmlformats.org/officeDocument/2006/relationships" xmlns:m="http://schemas.openxmlformats.org/officeDocument/2006/math" xmlns:v="urn:schemas-microsoft-com:vml" xmlns:wp14="http://schemas.microsoft.com/office/word/2010/wordprocessingDrawing" xmlns:wp="http://schemas.openxmlformats.org/drawingml/2006/wordprocessingDrawing" xmlns:w10="urn:schemas-microsoft-com:office:word" xmlns:w="http://schemas.openxmlformats.org/wordprocessingml/2006/main" xmlns:w14="http://schemas.microsoft.com/office/word/2010/wordml" xmlns:w15="http://schemas.microsoft.com/office/word/2012/wordml" xmlns:w16se="http://schemas.microsoft.com/office/word/2015/wordml/symex" xmlns:wpg="http://schemas.microsoft.com/office/word/2010/wordprocessingGroup" xmlns:wpi="http://schemas.microsoft.com/office/word/2010/wordprocessingInk" xmlns:wne="http://schemas.microsoft.com/office/word/2006/wordml" xmlns:wps="http://schemas.microsoft.com/office/word/2010/wordprocessingShape" mc:Ignorable="w14 w15 w16se wp14">
   <w:abstractNum w:abstractNumId="0" w15:restartNumberingAfterBreak="0">
     <w:nsid w:val="07D40395"/>
     <w:multiLevelType w:val="hybridMultilevel"/>
@@ -3690,7 +3892,7 @@
       </w:pPr>
     </w:pPrDefault>
   </w:docDefaults>
-  <w:latentStyles w:defLockedState="0" w:defUIPriority="99" w:defSemiHidden="0" w:defUnhideWhenUsed="0" w:defQFormat="0" w:count="374">
+  <w:latentStyles w:defLockedState="0" w:defUIPriority="99" w:defSemiHidden="0" w:defUnhideWhenUsed="0" w:defQFormat="0" w:count="372">
     <w:lsdException w:name="Normal" w:uiPriority="0" w:qFormat="1"/>
     <w:lsdException w:name="heading 1" w:uiPriority="9" w:qFormat="1"/>
     <w:lsdException w:name="heading 2" w:semiHidden="1" w:uiPriority="9" w:unhideWhenUsed="1" w:qFormat="1"/>
@@ -4063,8 +4265,6 @@
     <w:lsdException w:name="List Table 6 Colorful Accent 6" w:uiPriority="51"/>
     <w:lsdException w:name="List Table 7 Colorful Accent 6" w:uiPriority="52"/>
     <w:lsdException w:name="Mention" w:semiHidden="1" w:unhideWhenUsed="1"/>
-    <w:lsdException w:name="Smart Hyperlink" w:semiHidden="1" w:unhideWhenUsed="1"/>
-    <w:lsdException w:name="Hashtag" w:semiHidden="1" w:unhideWhenUsed="1"/>
   </w:latentStyles>
   <w:style w:type="paragraph" w:default="1" w:styleId="Normal">
     <w:name w:val="Normal"/>
@@ -4502,7 +4702,7 @@
 </file>
 
 <file path=customXml/itemProps1.xml><?xml version="1.0" encoding="utf-8"?>
-<ds:datastoreItem xmlns:ds="http://schemas.openxmlformats.org/officeDocument/2006/customXml" ds:itemID="{C5D91B80-2A41-4ED1-A28C-D7344099FAD2}">
+<ds:datastoreItem xmlns:ds="http://schemas.openxmlformats.org/officeDocument/2006/customXml" ds:itemID="{3D53BC8C-AFB8-4A32-8947-14A1F4347274}">
   <ds:schemaRefs>
     <ds:schemaRef ds:uri="http://schemas.openxmlformats.org/officeDocument/2006/bibliography"/>
   </ds:schemaRefs>

</xml_diff>

<commit_message>
added all the diagrams
</commit_message>
<xml_diff>
--- a/Documentation/Research Paper/AES Research Paper.docx
+++ b/Documentation/Research Paper/AES Research Paper.docx
@@ -3415,7 +3415,6 @@
       </w:r>
     </w:p>
     <w:p>
-      <w:bookmarkStart w:id="0" w:name="_GoBack"/>
       <w:r>
         <w:rPr>
           <w:noProof/>
@@ -3461,7 +3460,6 @@
           </wp:inline>
         </w:drawing>
       </w:r>
-      <w:bookmarkEnd w:id="0"/>
     </w:p>
     <w:p>
       <w:r>
@@ -3469,12 +3467,426 @@
         <w:t>Use Case with Full Description</w:t>
       </w:r>
     </w:p>
+    <w:p>
+      <w:pPr>
+        <w:jc w:val="center"/>
+      </w:pPr>
+      <w:r>
+        <w:rPr>
+          <w:noProof/>
+          <w:lang w:eastAsia="en-PH"/>
+        </w:rPr>
+        <w:drawing>
+          <wp:inline distT="0" distB="0" distL="0" distR="0" wp14:anchorId="0F7F3696" wp14:editId="1E5DC5C0">
+            <wp:extent cx="4438650" cy="2383790"/>
+            <wp:effectExtent l="0" t="0" r="0" b="0"/>
+            <wp:docPr id="28" name="Picture 28"/>
+            <wp:cNvGraphicFramePr/>
+            <a:graphic xmlns:a="http://schemas.openxmlformats.org/drawingml/2006/main">
+              <a:graphicData uri="http://schemas.openxmlformats.org/drawingml/2006/picture">
+                <pic:pic xmlns:pic="http://schemas.openxmlformats.org/drawingml/2006/picture">
+                  <pic:nvPicPr>
+                    <pic:cNvPr id="27" name="Picture 27"/>
+                    <pic:cNvPicPr/>
+                  </pic:nvPicPr>
+                  <pic:blipFill>
+                    <a:blip r:embed="rId32">
+                      <a:extLst>
+                        <a:ext uri="{28A0092B-C50C-407E-A947-70E740481C1C}">
+                          <a14:useLocalDpi xmlns:a14="http://schemas.microsoft.com/office/drawing/2010/main" val="0"/>
+                        </a:ext>
+                      </a:extLst>
+                    </a:blip>
+                    <a:stretch>
+                      <a:fillRect/>
+                    </a:stretch>
+                  </pic:blipFill>
+                  <pic:spPr>
+                    <a:xfrm>
+                      <a:off x="0" y="0"/>
+                      <a:ext cx="4438650" cy="2383790"/>
+                    </a:xfrm>
+                    <a:prstGeom prst="rect">
+                      <a:avLst/>
+                    </a:prstGeom>
+                  </pic:spPr>
+                </pic:pic>
+              </a:graphicData>
+            </a:graphic>
+          </wp:inline>
+        </w:drawing>
+      </w:r>
+    </w:p>
+    <w:p>
+      <w:pPr>
+        <w:jc w:val="center"/>
+      </w:pPr>
+      <w:r>
+        <w:rPr>
+          <w:noProof/>
+          <w:lang w:eastAsia="en-PH"/>
+        </w:rPr>
+        <w:drawing>
+          <wp:inline distT="0" distB="0" distL="0" distR="0" wp14:anchorId="3CD2C88A" wp14:editId="7D64385C">
+            <wp:extent cx="4362450" cy="2311400"/>
+            <wp:effectExtent l="0" t="0" r="0" b="0"/>
+            <wp:docPr id="29" name="Picture 29"/>
+            <wp:cNvGraphicFramePr/>
+            <a:graphic xmlns:a="http://schemas.openxmlformats.org/drawingml/2006/main">
+              <a:graphicData uri="http://schemas.openxmlformats.org/drawingml/2006/picture">
+                <pic:pic xmlns:pic="http://schemas.openxmlformats.org/drawingml/2006/picture">
+                  <pic:nvPicPr>
+                    <pic:cNvPr id="28" name="Picture 28"/>
+                    <pic:cNvPicPr/>
+                  </pic:nvPicPr>
+                  <pic:blipFill>
+                    <a:blip r:embed="rId33">
+                      <a:extLst>
+                        <a:ext uri="{28A0092B-C50C-407E-A947-70E740481C1C}">
+                          <a14:useLocalDpi xmlns:a14="http://schemas.microsoft.com/office/drawing/2010/main" val="0"/>
+                        </a:ext>
+                      </a:extLst>
+                    </a:blip>
+                    <a:stretch>
+                      <a:fillRect/>
+                    </a:stretch>
+                  </pic:blipFill>
+                  <pic:spPr>
+                    <a:xfrm>
+                      <a:off x="0" y="0"/>
+                      <a:ext cx="4362450" cy="2311400"/>
+                    </a:xfrm>
+                    <a:prstGeom prst="rect">
+                      <a:avLst/>
+                    </a:prstGeom>
+                  </pic:spPr>
+                </pic:pic>
+              </a:graphicData>
+            </a:graphic>
+          </wp:inline>
+        </w:drawing>
+      </w:r>
+    </w:p>
+    <w:p>
+      <w:pPr>
+        <w:jc w:val="center"/>
+      </w:pPr>
+      <w:r>
+        <w:rPr>
+          <w:noProof/>
+          <w:lang w:eastAsia="en-PH"/>
+        </w:rPr>
+        <w:lastRenderedPageBreak/>
+        <w:drawing>
+          <wp:inline distT="0" distB="0" distL="0" distR="0" wp14:anchorId="64F7B517" wp14:editId="1048C79A">
+            <wp:extent cx="4305300" cy="3328035"/>
+            <wp:effectExtent l="0" t="0" r="0" b="5715"/>
+            <wp:docPr id="30" name="Picture 30"/>
+            <wp:cNvGraphicFramePr/>
+            <a:graphic xmlns:a="http://schemas.openxmlformats.org/drawingml/2006/main">
+              <a:graphicData uri="http://schemas.openxmlformats.org/drawingml/2006/picture">
+                <pic:pic xmlns:pic="http://schemas.openxmlformats.org/drawingml/2006/picture">
+                  <pic:nvPicPr>
+                    <pic:cNvPr id="29" name="Picture 29"/>
+                    <pic:cNvPicPr/>
+                  </pic:nvPicPr>
+                  <pic:blipFill>
+                    <a:blip r:embed="rId34">
+                      <a:extLst>
+                        <a:ext uri="{28A0092B-C50C-407E-A947-70E740481C1C}">
+                          <a14:useLocalDpi xmlns:a14="http://schemas.microsoft.com/office/drawing/2010/main" val="0"/>
+                        </a:ext>
+                      </a:extLst>
+                    </a:blip>
+                    <a:stretch>
+                      <a:fillRect/>
+                    </a:stretch>
+                  </pic:blipFill>
+                  <pic:spPr>
+                    <a:xfrm>
+                      <a:off x="0" y="0"/>
+                      <a:ext cx="4305300" cy="3328035"/>
+                    </a:xfrm>
+                    <a:prstGeom prst="rect">
+                      <a:avLst/>
+                    </a:prstGeom>
+                  </pic:spPr>
+                </pic:pic>
+              </a:graphicData>
+            </a:graphic>
+          </wp:inline>
+        </w:drawing>
+      </w:r>
+    </w:p>
+    <w:p>
+      <w:pPr>
+        <w:jc w:val="center"/>
+      </w:pPr>
+      <w:r>
+        <w:rPr>
+          <w:noProof/>
+          <w:lang w:eastAsia="en-PH"/>
+        </w:rPr>
+        <w:drawing>
+          <wp:inline distT="0" distB="0" distL="0" distR="0" wp14:anchorId="364D0F40" wp14:editId="7D0749BE">
+            <wp:extent cx="4429125" cy="3220085"/>
+            <wp:effectExtent l="0" t="0" r="9525" b="0"/>
+            <wp:docPr id="31" name="Picture 31"/>
+            <wp:cNvGraphicFramePr/>
+            <a:graphic xmlns:a="http://schemas.openxmlformats.org/drawingml/2006/main">
+              <a:graphicData uri="http://schemas.openxmlformats.org/drawingml/2006/picture">
+                <pic:pic xmlns:pic="http://schemas.openxmlformats.org/drawingml/2006/picture">
+                  <pic:nvPicPr>
+                    <pic:cNvPr id="30" name="Picture 30"/>
+                    <pic:cNvPicPr/>
+                  </pic:nvPicPr>
+                  <pic:blipFill>
+                    <a:blip r:embed="rId35">
+                      <a:extLst>
+                        <a:ext uri="{28A0092B-C50C-407E-A947-70E740481C1C}">
+                          <a14:useLocalDpi xmlns:a14="http://schemas.microsoft.com/office/drawing/2010/main" val="0"/>
+                        </a:ext>
+                      </a:extLst>
+                    </a:blip>
+                    <a:stretch>
+                      <a:fillRect/>
+                    </a:stretch>
+                  </pic:blipFill>
+                  <pic:spPr>
+                    <a:xfrm>
+                      <a:off x="0" y="0"/>
+                      <a:ext cx="4429125" cy="3220085"/>
+                    </a:xfrm>
+                    <a:prstGeom prst="rect">
+                      <a:avLst/>
+                    </a:prstGeom>
+                  </pic:spPr>
+                </pic:pic>
+              </a:graphicData>
+            </a:graphic>
+          </wp:inline>
+        </w:drawing>
+      </w:r>
+    </w:p>
+    <w:p>
+      <w:pPr>
+        <w:jc w:val="center"/>
+      </w:pPr>
+      <w:r>
+        <w:rPr>
+          <w:noProof/>
+          <w:lang w:eastAsia="en-PH"/>
+        </w:rPr>
+        <w:lastRenderedPageBreak/>
+        <w:drawing>
+          <wp:inline distT="0" distB="0" distL="0" distR="0" wp14:anchorId="16CE341E" wp14:editId="70E871D3">
+            <wp:extent cx="4181475" cy="3762375"/>
+            <wp:effectExtent l="0" t="0" r="9525" b="9525"/>
+            <wp:docPr id="32" name="Picture 32"/>
+            <wp:cNvGraphicFramePr/>
+            <a:graphic xmlns:a="http://schemas.openxmlformats.org/drawingml/2006/main">
+              <a:graphicData uri="http://schemas.openxmlformats.org/drawingml/2006/picture">
+                <pic:pic xmlns:pic="http://schemas.openxmlformats.org/drawingml/2006/picture">
+                  <pic:nvPicPr>
+                    <pic:cNvPr id="31" name="Picture 31"/>
+                    <pic:cNvPicPr/>
+                  </pic:nvPicPr>
+                  <pic:blipFill>
+                    <a:blip r:embed="rId36">
+                      <a:extLst>
+                        <a:ext uri="{28A0092B-C50C-407E-A947-70E740481C1C}">
+                          <a14:useLocalDpi xmlns:a14="http://schemas.microsoft.com/office/drawing/2010/main" val="0"/>
+                        </a:ext>
+                      </a:extLst>
+                    </a:blip>
+                    <a:stretch>
+                      <a:fillRect/>
+                    </a:stretch>
+                  </pic:blipFill>
+                  <pic:spPr>
+                    <a:xfrm>
+                      <a:off x="0" y="0"/>
+                      <a:ext cx="4181475" cy="3762375"/>
+                    </a:xfrm>
+                    <a:prstGeom prst="rect">
+                      <a:avLst/>
+                    </a:prstGeom>
+                  </pic:spPr>
+                </pic:pic>
+              </a:graphicData>
+            </a:graphic>
+          </wp:inline>
+        </w:drawing>
+      </w:r>
+    </w:p>
+    <w:p>
+      <w:pPr>
+        <w:jc w:val="center"/>
+      </w:pPr>
+      <w:r>
+        <w:rPr>
+          <w:noProof/>
+          <w:lang w:eastAsia="en-PH"/>
+        </w:rPr>
+        <w:drawing>
+          <wp:inline distT="0" distB="0" distL="0" distR="0" wp14:anchorId="718C054D" wp14:editId="23B44659">
+            <wp:extent cx="4000500" cy="3875405"/>
+            <wp:effectExtent l="0" t="0" r="0" b="0"/>
+            <wp:docPr id="33" name="Picture 33"/>
+            <wp:cNvGraphicFramePr/>
+            <a:graphic xmlns:a="http://schemas.openxmlformats.org/drawingml/2006/main">
+              <a:graphicData uri="http://schemas.openxmlformats.org/drawingml/2006/picture">
+                <pic:pic xmlns:pic="http://schemas.openxmlformats.org/drawingml/2006/picture">
+                  <pic:nvPicPr>
+                    <pic:cNvPr id="32" name="Picture 32"/>
+                    <pic:cNvPicPr/>
+                  </pic:nvPicPr>
+                  <pic:blipFill>
+                    <a:blip r:embed="rId37">
+                      <a:extLst>
+                        <a:ext uri="{28A0092B-C50C-407E-A947-70E740481C1C}">
+                          <a14:useLocalDpi xmlns:a14="http://schemas.microsoft.com/office/drawing/2010/main" val="0"/>
+                        </a:ext>
+                      </a:extLst>
+                    </a:blip>
+                    <a:stretch>
+                      <a:fillRect/>
+                    </a:stretch>
+                  </pic:blipFill>
+                  <pic:spPr>
+                    <a:xfrm>
+                      <a:off x="0" y="0"/>
+                      <a:ext cx="4000500" cy="3875405"/>
+                    </a:xfrm>
+                    <a:prstGeom prst="rect">
+                      <a:avLst/>
+                    </a:prstGeom>
+                  </pic:spPr>
+                </pic:pic>
+              </a:graphicData>
+            </a:graphic>
+          </wp:inline>
+        </w:drawing>
+      </w:r>
+    </w:p>
+    <w:p>
+      <w:pPr>
+        <w:jc w:val="center"/>
+      </w:pPr>
+    </w:p>
+    <w:p>
+      <w:pPr>
+        <w:jc w:val="center"/>
+      </w:pPr>
+      <w:r>
+        <w:rPr>
+          <w:noProof/>
+          <w:lang w:eastAsia="en-PH"/>
+        </w:rPr>
+        <w:lastRenderedPageBreak/>
+        <w:drawing>
+          <wp:inline distT="0" distB="0" distL="0" distR="0" wp14:anchorId="5C04490F" wp14:editId="0CC3179C">
+            <wp:extent cx="4105275" cy="3760470"/>
+            <wp:effectExtent l="0" t="0" r="9525" b="0"/>
+            <wp:docPr id="34" name="Picture 34"/>
+            <wp:cNvGraphicFramePr/>
+            <a:graphic xmlns:a="http://schemas.openxmlformats.org/drawingml/2006/main">
+              <a:graphicData uri="http://schemas.openxmlformats.org/drawingml/2006/picture">
+                <pic:pic xmlns:pic="http://schemas.openxmlformats.org/drawingml/2006/picture">
+                  <pic:nvPicPr>
+                    <pic:cNvPr id="33" name="Picture 33"/>
+                    <pic:cNvPicPr/>
+                  </pic:nvPicPr>
+                  <pic:blipFill>
+                    <a:blip r:embed="rId38">
+                      <a:extLst>
+                        <a:ext uri="{28A0092B-C50C-407E-A947-70E740481C1C}">
+                          <a14:useLocalDpi xmlns:a14="http://schemas.microsoft.com/office/drawing/2010/main" val="0"/>
+                        </a:ext>
+                      </a:extLst>
+                    </a:blip>
+                    <a:stretch>
+                      <a:fillRect/>
+                    </a:stretch>
+                  </pic:blipFill>
+                  <pic:spPr>
+                    <a:xfrm>
+                      <a:off x="0" y="0"/>
+                      <a:ext cx="4105275" cy="3760470"/>
+                    </a:xfrm>
+                    <a:prstGeom prst="rect">
+                      <a:avLst/>
+                    </a:prstGeom>
+                  </pic:spPr>
+                </pic:pic>
+              </a:graphicData>
+            </a:graphic>
+          </wp:inline>
+        </w:drawing>
+      </w:r>
+    </w:p>
+    <w:p>
+      <w:pPr>
+        <w:jc w:val="center"/>
+      </w:pPr>
+      <w:r>
+        <w:rPr>
+          <w:noProof/>
+          <w:lang w:eastAsia="en-PH"/>
+        </w:rPr>
+        <w:drawing>
+          <wp:inline distT="0" distB="0" distL="0" distR="0" wp14:anchorId="13F98C11" wp14:editId="10FBB6DD">
+            <wp:extent cx="4067175" cy="3702050"/>
+            <wp:effectExtent l="0" t="0" r="9525" b="0"/>
+            <wp:docPr id="35" name="Picture 35"/>
+            <wp:cNvGraphicFramePr/>
+            <a:graphic xmlns:a="http://schemas.openxmlformats.org/drawingml/2006/main">
+              <a:graphicData uri="http://schemas.openxmlformats.org/drawingml/2006/picture">
+                <pic:pic xmlns:pic="http://schemas.openxmlformats.org/drawingml/2006/picture">
+                  <pic:nvPicPr>
+                    <pic:cNvPr id="34" name="Picture 34"/>
+                    <pic:cNvPicPr/>
+                  </pic:nvPicPr>
+                  <pic:blipFill>
+                    <a:blip r:embed="rId39">
+                      <a:extLst>
+                        <a:ext uri="{28A0092B-C50C-407E-A947-70E740481C1C}">
+                          <a14:useLocalDpi xmlns:a14="http://schemas.microsoft.com/office/drawing/2010/main" val="0"/>
+                        </a:ext>
+                      </a:extLst>
+                    </a:blip>
+                    <a:stretch>
+                      <a:fillRect/>
+                    </a:stretch>
+                  </pic:blipFill>
+                  <pic:spPr>
+                    <a:xfrm>
+                      <a:off x="0" y="0"/>
+                      <a:ext cx="4067175" cy="3702050"/>
+                    </a:xfrm>
+                    <a:prstGeom prst="rect">
+                      <a:avLst/>
+                    </a:prstGeom>
+                  </pic:spPr>
+                </pic:pic>
+              </a:graphicData>
+            </a:graphic>
+          </wp:inline>
+        </w:drawing>
+      </w:r>
+    </w:p>
+    <w:p>
+      <w:pPr>
+        <w:jc w:val="center"/>
+      </w:pPr>
+    </w:p>
     <w:p/>
     <w:p>
       <w:pPr>
         <w:jc w:val="both"/>
       </w:pPr>
       <w:r>
+        <w:lastRenderedPageBreak/>
         <w:t>Activity Diagram</w:t>
       </w:r>
     </w:p>
@@ -3482,6 +3894,56 @@
       <w:pPr>
         <w:jc w:val="center"/>
       </w:pPr>
+      <w:r>
+        <w:rPr>
+          <w:noProof/>
+          <w:lang w:eastAsia="en-PH"/>
+        </w:rPr>
+        <w:drawing>
+          <wp:inline distT="0" distB="0" distL="0" distR="0" wp14:anchorId="48E9D5D6" wp14:editId="4DBD5905">
+            <wp:extent cx="5943600" cy="3487420"/>
+            <wp:effectExtent l="0" t="0" r="0" b="0"/>
+            <wp:docPr id="36" name="Picture 36"/>
+            <wp:cNvGraphicFramePr/>
+            <a:graphic xmlns:a="http://schemas.openxmlformats.org/drawingml/2006/main">
+              <a:graphicData uri="http://schemas.openxmlformats.org/drawingml/2006/picture">
+                <pic:pic xmlns:pic="http://schemas.openxmlformats.org/drawingml/2006/picture">
+                  <pic:nvPicPr>
+                    <pic:cNvPr id="35" name="Picture 35"/>
+                    <pic:cNvPicPr/>
+                  </pic:nvPicPr>
+                  <pic:blipFill>
+                    <a:blip r:embed="rId40">
+                      <a:extLst>
+                        <a:ext uri="{28A0092B-C50C-407E-A947-70E740481C1C}">
+                          <a14:useLocalDpi xmlns:a14="http://schemas.microsoft.com/office/drawing/2010/main" val="0"/>
+                        </a:ext>
+                      </a:extLst>
+                    </a:blip>
+                    <a:stretch>
+                      <a:fillRect/>
+                    </a:stretch>
+                  </pic:blipFill>
+                  <pic:spPr>
+                    <a:xfrm>
+                      <a:off x="0" y="0"/>
+                      <a:ext cx="5943600" cy="3487420"/>
+                    </a:xfrm>
+                    <a:prstGeom prst="rect">
+                      <a:avLst/>
+                    </a:prstGeom>
+                  </pic:spPr>
+                </pic:pic>
+              </a:graphicData>
+            </a:graphic>
+          </wp:inline>
+        </w:drawing>
+      </w:r>
+    </w:p>
+    <w:p>
+      <w:pPr>
+        <w:jc w:val="center"/>
+      </w:pPr>
     </w:p>
     <w:p>
       <w:pPr>
@@ -3506,6 +3968,61 @@
     </w:p>
     <w:p>
       <w:pPr>
+        <w:jc w:val="center"/>
+      </w:pPr>
+      <w:r>
+        <w:rPr>
+          <w:noProof/>
+          <w:lang w:eastAsia="en-PH"/>
+        </w:rPr>
+        <w:drawing>
+          <wp:inline distT="0" distB="0" distL="0" distR="0" wp14:anchorId="578944A8" wp14:editId="6F187DED">
+            <wp:extent cx="6198920" cy="3040083"/>
+            <wp:effectExtent l="0" t="0" r="0" b="8255"/>
+            <wp:docPr id="37" name="Picture 37" descr="C:\Users\cecil sotto\Desktop\Class Diagram.png"/>
+            <wp:cNvGraphicFramePr/>
+            <a:graphic xmlns:a="http://schemas.openxmlformats.org/drawingml/2006/main">
+              <a:graphicData uri="http://schemas.openxmlformats.org/drawingml/2006/picture">
+                <pic:pic xmlns:pic="http://schemas.openxmlformats.org/drawingml/2006/picture">
+                  <pic:nvPicPr>
+                    <pic:cNvPr id="36" name="Picture 36" descr="C:\Users\cecil sotto\Desktop\Class Diagram.png"/>
+                    <pic:cNvPicPr/>
+                  </pic:nvPicPr>
+                  <pic:blipFill>
+                    <a:blip r:embed="rId41">
+                      <a:extLst>
+                        <a:ext uri="{28A0092B-C50C-407E-A947-70E740481C1C}">
+                          <a14:useLocalDpi xmlns:a14="http://schemas.microsoft.com/office/drawing/2010/main" val="0"/>
+                        </a:ext>
+                      </a:extLst>
+                    </a:blip>
+                    <a:srcRect/>
+                    <a:stretch>
+                      <a:fillRect/>
+                    </a:stretch>
+                  </pic:blipFill>
+                  <pic:spPr bwMode="auto">
+                    <a:xfrm>
+                      <a:off x="0" y="0"/>
+                      <a:ext cx="6216138" cy="3048527"/>
+                    </a:xfrm>
+                    <a:prstGeom prst="rect">
+                      <a:avLst/>
+                    </a:prstGeom>
+                    <a:noFill/>
+                    <a:ln>
+                      <a:noFill/>
+                    </a:ln>
+                  </pic:spPr>
+                </pic:pic>
+              </a:graphicData>
+            </a:graphic>
+          </wp:inline>
+        </w:drawing>
+      </w:r>
+    </w:p>
+    <w:p>
+      <w:pPr>
         <w:jc w:val="both"/>
       </w:pPr>
     </w:p>
@@ -3519,6 +4036,56 @@
     </w:p>
     <w:p>
       <w:pPr>
+        <w:jc w:val="center"/>
+      </w:pPr>
+      <w:r>
+        <w:rPr>
+          <w:noProof/>
+          <w:lang w:eastAsia="en-PH"/>
+        </w:rPr>
+        <w:drawing>
+          <wp:inline distT="0" distB="0" distL="0" distR="0" wp14:anchorId="19FB14F7" wp14:editId="10B8A973">
+            <wp:extent cx="3543300" cy="2949575"/>
+            <wp:effectExtent l="0" t="0" r="0" b="3175"/>
+            <wp:docPr id="38" name="Picture 38"/>
+            <wp:cNvGraphicFramePr/>
+            <a:graphic xmlns:a="http://schemas.openxmlformats.org/drawingml/2006/main">
+              <a:graphicData uri="http://schemas.openxmlformats.org/drawingml/2006/picture">
+                <pic:pic xmlns:pic="http://schemas.openxmlformats.org/drawingml/2006/picture">
+                  <pic:nvPicPr>
+                    <pic:cNvPr id="37" name="Picture 37"/>
+                    <pic:cNvPicPr/>
+                  </pic:nvPicPr>
+                  <pic:blipFill>
+                    <a:blip r:embed="rId42">
+                      <a:extLst>
+                        <a:ext uri="{28A0092B-C50C-407E-A947-70E740481C1C}">
+                          <a14:useLocalDpi xmlns:a14="http://schemas.microsoft.com/office/drawing/2010/main" val="0"/>
+                        </a:ext>
+                      </a:extLst>
+                    </a:blip>
+                    <a:stretch>
+                      <a:fillRect/>
+                    </a:stretch>
+                  </pic:blipFill>
+                  <pic:spPr>
+                    <a:xfrm>
+                      <a:off x="0" y="0"/>
+                      <a:ext cx="3543300" cy="2949575"/>
+                    </a:xfrm>
+                    <a:prstGeom prst="rect">
+                      <a:avLst/>
+                    </a:prstGeom>
+                  </pic:spPr>
+                </pic:pic>
+              </a:graphicData>
+            </a:graphic>
+          </wp:inline>
+        </w:drawing>
+      </w:r>
+    </w:p>
+    <w:p>
+      <w:pPr>
         <w:jc w:val="both"/>
       </w:pPr>
       <w:r>
@@ -3527,26 +4094,149 @@
     </w:p>
     <w:p>
       <w:pPr>
-        <w:jc w:val="both"/>
-      </w:pPr>
-    </w:p>
-    <w:p>
-      <w:pPr>
-        <w:jc w:val="both"/>
-      </w:pPr>
-      <w:r>
+        <w:jc w:val="center"/>
+      </w:pPr>
+      <w:r>
+        <w:rPr>
+          <w:noProof/>
+          <w:lang w:eastAsia="en-PH"/>
+        </w:rPr>
+        <w:drawing>
+          <wp:inline distT="0" distB="0" distL="0" distR="0" wp14:anchorId="7AC03EC9" wp14:editId="6E0270A1">
+            <wp:extent cx="5738495" cy="2619375"/>
+            <wp:effectExtent l="0" t="0" r="0" b="9525"/>
+            <wp:docPr id="39" name="Picture 39"/>
+            <wp:cNvGraphicFramePr/>
+            <a:graphic xmlns:a="http://schemas.openxmlformats.org/drawingml/2006/main">
+              <a:graphicData uri="http://schemas.openxmlformats.org/drawingml/2006/picture">
+                <pic:pic xmlns:pic="http://schemas.openxmlformats.org/drawingml/2006/picture">
+                  <pic:nvPicPr>
+                    <pic:cNvPr id="38" name="Picture 38"/>
+                    <pic:cNvPicPr/>
+                  </pic:nvPicPr>
+                  <pic:blipFill>
+                    <a:blip r:embed="rId43">
+                      <a:extLst>
+                        <a:ext uri="{28A0092B-C50C-407E-A947-70E740481C1C}">
+                          <a14:useLocalDpi xmlns:a14="http://schemas.microsoft.com/office/drawing/2010/main" val="0"/>
+                        </a:ext>
+                      </a:extLst>
+                    </a:blip>
+                    <a:stretch>
+                      <a:fillRect/>
+                    </a:stretch>
+                  </pic:blipFill>
+                  <pic:spPr>
+                    <a:xfrm>
+                      <a:off x="0" y="0"/>
+                      <a:ext cx="5738495" cy="2619375"/>
+                    </a:xfrm>
+                    <a:prstGeom prst="rect">
+                      <a:avLst/>
+                    </a:prstGeom>
+                  </pic:spPr>
+                </pic:pic>
+              </a:graphicData>
+            </a:graphic>
+          </wp:inline>
+        </w:drawing>
+      </w:r>
+    </w:p>
+    <w:p>
+      <w:pPr>
+        <w:jc w:val="both"/>
+      </w:pPr>
+    </w:p>
+    <w:p>
+      <w:pPr>
+        <w:jc w:val="both"/>
+      </w:pPr>
+    </w:p>
+    <w:p>
+      <w:pPr>
+        <w:jc w:val="both"/>
+      </w:pPr>
+    </w:p>
+    <w:p>
+      <w:pPr>
+        <w:jc w:val="both"/>
+      </w:pPr>
+    </w:p>
+    <w:p>
+      <w:pPr>
+        <w:jc w:val="both"/>
+      </w:pPr>
+    </w:p>
+    <w:p>
+      <w:pPr>
+        <w:jc w:val="both"/>
+      </w:pPr>
+      <w:r>
+        <w:lastRenderedPageBreak/>
         <w:t>Timing Diagram</w:t>
       </w:r>
     </w:p>
     <w:p>
       <w:pPr>
-        <w:jc w:val="both"/>
-      </w:pPr>
-    </w:p>
-    <w:p>
-      <w:pPr>
-        <w:jc w:val="both"/>
-      </w:pPr>
+        <w:jc w:val="center"/>
+      </w:pPr>
+      <w:r>
+        <w:rPr>
+          <w:noProof/>
+          <w:lang w:eastAsia="en-PH"/>
+        </w:rPr>
+        <w:drawing>
+          <wp:inline distT="0" distB="0" distL="0" distR="0" wp14:anchorId="3CA33B3E" wp14:editId="60D415D5">
+            <wp:extent cx="5057775" cy="1837690"/>
+            <wp:effectExtent l="0" t="0" r="9525" b="0"/>
+            <wp:docPr id="40" name="Picture 40"/>
+            <wp:cNvGraphicFramePr/>
+            <a:graphic xmlns:a="http://schemas.openxmlformats.org/drawingml/2006/main">
+              <a:graphicData uri="http://schemas.openxmlformats.org/drawingml/2006/picture">
+                <pic:pic xmlns:pic="http://schemas.openxmlformats.org/drawingml/2006/picture">
+                  <pic:nvPicPr>
+                    <pic:cNvPr id="39" name="Picture 39"/>
+                    <pic:cNvPicPr/>
+                  </pic:nvPicPr>
+                  <pic:blipFill>
+                    <a:blip r:embed="rId44">
+                      <a:extLst>
+                        <a:ext uri="{28A0092B-C50C-407E-A947-70E740481C1C}">
+                          <a14:useLocalDpi xmlns:a14="http://schemas.microsoft.com/office/drawing/2010/main" val="0"/>
+                        </a:ext>
+                      </a:extLst>
+                    </a:blip>
+                    <a:stretch>
+                      <a:fillRect/>
+                    </a:stretch>
+                  </pic:blipFill>
+                  <pic:spPr>
+                    <a:xfrm>
+                      <a:off x="0" y="0"/>
+                      <a:ext cx="5057775" cy="1837690"/>
+                    </a:xfrm>
+                    <a:prstGeom prst="rect">
+                      <a:avLst/>
+                    </a:prstGeom>
+                  </pic:spPr>
+                </pic:pic>
+              </a:graphicData>
+            </a:graphic>
+          </wp:inline>
+        </w:drawing>
+      </w:r>
+    </w:p>
+    <w:p>
+      <w:pPr>
+        <w:jc w:val="both"/>
+      </w:pPr>
+    </w:p>
+    <w:p>
+      <w:pPr>
+        <w:jc w:val="both"/>
+      </w:pPr>
+      <w:bookmarkStart w:id="0" w:name="_GoBack"/>
+      <w:bookmarkEnd w:id="0"/>
       <w:r>
         <w:t>Sequence Diagram</w:t>
       </w:r>
@@ -3558,6 +4248,76 @@
     </w:p>
     <w:p>
       <w:pPr>
+        <w:jc w:val="center"/>
+      </w:pPr>
+      <w:r>
+        <w:rPr>
+          <w:noProof/>
+          <w:lang w:eastAsia="en-PH"/>
+        </w:rPr>
+        <w:drawing>
+          <wp:inline distT="0" distB="0" distL="0" distR="0" wp14:anchorId="742C50A0" wp14:editId="631E12B8">
+            <wp:extent cx="6282047" cy="4156364"/>
+            <wp:effectExtent l="0" t="0" r="5080" b="0"/>
+            <wp:docPr id="41" name="Content Placeholder 5"/>
+            <wp:cNvGraphicFramePr/>
+            <a:graphic xmlns:a="http://schemas.openxmlformats.org/drawingml/2006/main">
+              <a:graphicData uri="http://schemas.openxmlformats.org/drawingml/2006/picture">
+                <pic:pic xmlns:pic="http://schemas.openxmlformats.org/drawingml/2006/picture">
+                  <pic:nvPicPr>
+                    <pic:cNvPr id="40" name="Content Placeholder 5"/>
+                    <pic:cNvPicPr/>
+                  </pic:nvPicPr>
+                  <pic:blipFill>
+                    <a:blip r:embed="rId45">
+                      <a:extLst>
+                        <a:ext uri="{28A0092B-C50C-407E-A947-70E740481C1C}">
+                          <a14:useLocalDpi xmlns:a14="http://schemas.microsoft.com/office/drawing/2010/main" val="0"/>
+                        </a:ext>
+                      </a:extLst>
+                    </a:blip>
+                    <a:stretch>
+                      <a:fillRect/>
+                    </a:stretch>
+                  </pic:blipFill>
+                  <pic:spPr>
+                    <a:xfrm>
+                      <a:off x="0" y="0"/>
+                      <a:ext cx="6292787" cy="4163470"/>
+                    </a:xfrm>
+                    <a:prstGeom prst="rect">
+                      <a:avLst/>
+                    </a:prstGeom>
+                  </pic:spPr>
+                </pic:pic>
+              </a:graphicData>
+            </a:graphic>
+          </wp:inline>
+        </w:drawing>
+      </w:r>
+    </w:p>
+    <w:p>
+      <w:pPr>
+        <w:jc w:val="both"/>
+      </w:pPr>
+    </w:p>
+    <w:p>
+      <w:pPr>
+        <w:jc w:val="both"/>
+      </w:pPr>
+    </w:p>
+    <w:p>
+      <w:pPr>
+        <w:jc w:val="both"/>
+      </w:pPr>
+    </w:p>
+    <w:p>
+      <w:pPr>
+        <w:jc w:val="both"/>
+      </w:pPr>
+    </w:p>
+    <w:p>
+      <w:pPr>
         <w:jc w:val="both"/>
       </w:pPr>
       <w:r>
@@ -3579,6 +4339,56 @@
     </w:p>
     <w:p>
       <w:pPr>
+        <w:jc w:val="center"/>
+      </w:pPr>
+      <w:r>
+        <w:rPr>
+          <w:noProof/>
+          <w:lang w:eastAsia="en-PH"/>
+        </w:rPr>
+        <w:drawing>
+          <wp:inline distT="0" distB="0" distL="0" distR="0" wp14:anchorId="602D12E1" wp14:editId="1F8B088C">
+            <wp:extent cx="4829175" cy="2980055"/>
+            <wp:effectExtent l="0" t="0" r="9525" b="0"/>
+            <wp:docPr id="42" name="Picture 42"/>
+            <wp:cNvGraphicFramePr/>
+            <a:graphic xmlns:a="http://schemas.openxmlformats.org/drawingml/2006/main">
+              <a:graphicData uri="http://schemas.openxmlformats.org/drawingml/2006/picture">
+                <pic:pic xmlns:pic="http://schemas.openxmlformats.org/drawingml/2006/picture">
+                  <pic:nvPicPr>
+                    <pic:cNvPr id="42" name="Picture 42"/>
+                    <pic:cNvPicPr/>
+                  </pic:nvPicPr>
+                  <pic:blipFill>
+                    <a:blip r:embed="rId46">
+                      <a:extLst>
+                        <a:ext uri="{28A0092B-C50C-407E-A947-70E740481C1C}">
+                          <a14:useLocalDpi xmlns:a14="http://schemas.microsoft.com/office/drawing/2010/main" val="0"/>
+                        </a:ext>
+                      </a:extLst>
+                    </a:blip>
+                    <a:stretch>
+                      <a:fillRect/>
+                    </a:stretch>
+                  </pic:blipFill>
+                  <pic:spPr>
+                    <a:xfrm>
+                      <a:off x="0" y="0"/>
+                      <a:ext cx="4829175" cy="2980055"/>
+                    </a:xfrm>
+                    <a:prstGeom prst="rect">
+                      <a:avLst/>
+                    </a:prstGeom>
+                  </pic:spPr>
+                </pic:pic>
+              </a:graphicData>
+            </a:graphic>
+          </wp:inline>
+        </w:drawing>
+      </w:r>
+    </w:p>
+    <w:p>
+      <w:pPr>
         <w:jc w:val="both"/>
       </w:pPr>
       <w:r>
@@ -3587,6 +4397,66 @@
     </w:p>
     <w:p>
       <w:pPr>
+        <w:jc w:val="center"/>
+      </w:pPr>
+      <w:r>
+        <w:rPr>
+          <w:noProof/>
+          <w:lang w:eastAsia="en-PH"/>
+        </w:rPr>
+        <w:drawing>
+          <wp:inline distT="0" distB="0" distL="0" distR="0" wp14:anchorId="7B0AC09B" wp14:editId="668BE6F4">
+            <wp:extent cx="5257800" cy="3031490"/>
+            <wp:effectExtent l="0" t="0" r="0" b="0"/>
+            <wp:docPr id="43" name="Picture 43"/>
+            <wp:cNvGraphicFramePr/>
+            <a:graphic xmlns:a="http://schemas.openxmlformats.org/drawingml/2006/main">
+              <a:graphicData uri="http://schemas.openxmlformats.org/drawingml/2006/picture">
+                <pic:pic xmlns:pic="http://schemas.openxmlformats.org/drawingml/2006/picture">
+                  <pic:nvPicPr>
+                    <pic:cNvPr id="43" name="Picture 43"/>
+                    <pic:cNvPicPr/>
+                  </pic:nvPicPr>
+                  <pic:blipFill>
+                    <a:blip r:embed="rId47">
+                      <a:extLst>
+                        <a:ext uri="{28A0092B-C50C-407E-A947-70E740481C1C}">
+                          <a14:useLocalDpi xmlns:a14="http://schemas.microsoft.com/office/drawing/2010/main" val="0"/>
+                        </a:ext>
+                      </a:extLst>
+                    </a:blip>
+                    <a:stretch>
+                      <a:fillRect/>
+                    </a:stretch>
+                  </pic:blipFill>
+                  <pic:spPr>
+                    <a:xfrm>
+                      <a:off x="0" y="0"/>
+                      <a:ext cx="5257800" cy="3031490"/>
+                    </a:xfrm>
+                    <a:prstGeom prst="rect">
+                      <a:avLst/>
+                    </a:prstGeom>
+                  </pic:spPr>
+                </pic:pic>
+              </a:graphicData>
+            </a:graphic>
+          </wp:inline>
+        </w:drawing>
+      </w:r>
+    </w:p>
+    <w:p>
+      <w:pPr>
+        <w:jc w:val="both"/>
+      </w:pPr>
+    </w:p>
+    <w:p>
+      <w:pPr>
+        <w:jc w:val="both"/>
+      </w:pPr>
+    </w:p>
+    <w:p>
+      <w:pPr>
         <w:jc w:val="both"/>
       </w:pPr>
     </w:p>
@@ -3600,8 +4470,53 @@
     </w:p>
     <w:p>
       <w:pPr>
-        <w:jc w:val="both"/>
-      </w:pPr>
+        <w:jc w:val="center"/>
+      </w:pPr>
+      <w:r>
+        <w:rPr>
+          <w:noProof/>
+          <w:lang w:eastAsia="en-PH"/>
+        </w:rPr>
+        <w:drawing>
+          <wp:inline distT="0" distB="0" distL="0" distR="0" wp14:anchorId="48E395BF" wp14:editId="09BC8C8B">
+            <wp:extent cx="4933950" cy="2092325"/>
+            <wp:effectExtent l="0" t="0" r="0" b="3175"/>
+            <wp:docPr id="44" name="Content Placeholder 6"/>
+            <wp:cNvGraphicFramePr/>
+            <a:graphic xmlns:a="http://schemas.openxmlformats.org/drawingml/2006/main">
+              <a:graphicData uri="http://schemas.openxmlformats.org/drawingml/2006/picture">
+                <pic:pic xmlns:pic="http://schemas.openxmlformats.org/drawingml/2006/picture">
+                  <pic:nvPicPr>
+                    <pic:cNvPr id="44" name="Content Placeholder 6"/>
+                    <pic:cNvPicPr/>
+                  </pic:nvPicPr>
+                  <pic:blipFill>
+                    <a:blip r:embed="rId48">
+                      <a:extLst>
+                        <a:ext uri="{28A0092B-C50C-407E-A947-70E740481C1C}">
+                          <a14:useLocalDpi xmlns:a14="http://schemas.microsoft.com/office/drawing/2010/main" val="0"/>
+                        </a:ext>
+                      </a:extLst>
+                    </a:blip>
+                    <a:stretch>
+                      <a:fillRect/>
+                    </a:stretch>
+                  </pic:blipFill>
+                  <pic:spPr>
+                    <a:xfrm>
+                      <a:off x="0" y="0"/>
+                      <a:ext cx="4933950" cy="2092325"/>
+                    </a:xfrm>
+                    <a:prstGeom prst="rect">
+                      <a:avLst/>
+                    </a:prstGeom>
+                  </pic:spPr>
+                </pic:pic>
+              </a:graphicData>
+            </a:graphic>
+          </wp:inline>
+        </w:drawing>
+      </w:r>
     </w:p>
     <w:p>
       <w:pPr>
@@ -3609,6 +4524,56 @@
       </w:pPr>
       <w:r>
         <w:t>Deployment Diagram</w:t>
+      </w:r>
+    </w:p>
+    <w:p>
+      <w:pPr>
+        <w:jc w:val="center"/>
+      </w:pPr>
+      <w:r>
+        <w:rPr>
+          <w:noProof/>
+          <w:lang w:eastAsia="en-PH"/>
+        </w:rPr>
+        <w:drawing>
+          <wp:inline distT="0" distB="0" distL="0" distR="0" wp14:anchorId="7DFD3DE9" wp14:editId="7E547062">
+            <wp:extent cx="5943600" cy="1402715"/>
+            <wp:effectExtent l="0" t="0" r="0" b="6985"/>
+            <wp:docPr id="45" name="Content Placeholder 5"/>
+            <wp:cNvGraphicFramePr/>
+            <a:graphic xmlns:a="http://schemas.openxmlformats.org/drawingml/2006/main">
+              <a:graphicData uri="http://schemas.openxmlformats.org/drawingml/2006/picture">
+                <pic:pic xmlns:pic="http://schemas.openxmlformats.org/drawingml/2006/picture">
+                  <pic:nvPicPr>
+                    <pic:cNvPr id="45" name="Content Placeholder 5"/>
+                    <pic:cNvPicPr/>
+                  </pic:nvPicPr>
+                  <pic:blipFill>
+                    <a:blip r:embed="rId49">
+                      <a:extLst>
+                        <a:ext uri="{28A0092B-C50C-407E-A947-70E740481C1C}">
+                          <a14:useLocalDpi xmlns:a14="http://schemas.microsoft.com/office/drawing/2010/main" val="0"/>
+                        </a:ext>
+                      </a:extLst>
+                    </a:blip>
+                    <a:stretch>
+                      <a:fillRect/>
+                    </a:stretch>
+                  </pic:blipFill>
+                  <pic:spPr>
+                    <a:xfrm>
+                      <a:off x="0" y="0"/>
+                      <a:ext cx="5943600" cy="1402715"/>
+                    </a:xfrm>
+                    <a:prstGeom prst="rect">
+                      <a:avLst/>
+                    </a:prstGeom>
+                  </pic:spPr>
+                </pic:pic>
+              </a:graphicData>
+            </a:graphic>
+          </wp:inline>
+        </w:drawing>
       </w:r>
     </w:p>
     <w:p>
@@ -5183,7 +6148,7 @@
 </file>
 
 <file path=customXml/itemProps1.xml><?xml version="1.0" encoding="utf-8"?>
-<ds:datastoreItem xmlns:ds="http://schemas.openxmlformats.org/officeDocument/2006/customXml" ds:itemID="{5F15C18D-D15C-4457-AAA1-DF4E56EC1CB1}">
+<ds:datastoreItem xmlns:ds="http://schemas.openxmlformats.org/officeDocument/2006/customXml" ds:itemID="{72AFDED2-C7F6-47CD-BDA2-49DFF6076532}">
   <ds:schemaRefs>
     <ds:schemaRef ds:uri="http://schemas.openxmlformats.org/officeDocument/2006/bibliography"/>
   </ds:schemaRefs>

</xml_diff>

<commit_message>
Added the results and discussion & conclusion
</commit_message>
<xml_diff>
--- a/Documentation/Research Paper/AES Research Paper.docx
+++ b/Documentation/Research Paper/AES Research Paper.docx
@@ -46,7 +46,15 @@
         <w:t xml:space="preserve"> a </w:t>
       </w:r>
       <w:r>
-        <w:t xml:space="preserve">technical solution that would eliminate the possibility of unofficial servers by implementing a public key infrastructure and using the Diffie-Hellman algorithm as security measures for the transmission of votes on the server-level. </w:t>
+        <w:t xml:space="preserve">technical solution that would eliminate the possibility of unofficial servers by implementing a public key infrastructure and using the </w:t>
+      </w:r>
+      <w:proofErr w:type="spellStart"/>
+      <w:r>
+        <w:t>Diffie</w:t>
+      </w:r>
+      <w:proofErr w:type="spellEnd"/>
+      <w:r>
+        <w:t xml:space="preserve">-Hellman algorithm as security measures for the transmission of votes on the server-level. </w:t>
       </w:r>
       <w:r>
         <w:t>This will allow the Voting Counting Machine (VCM) to first verify the authenticity of the server before sending the election results which addressed the one of the major problems found in the current system. Moreover, the application of the security technique would lead to a more secure and reliable automated election system thus reestablishing the election results’ credibility.</w:t>
@@ -80,7 +88,15 @@
         <w:jc w:val="both"/>
       </w:pPr>
       <w:r>
-        <w:t>After years of having a manual voting system, the Philippines have finally adopted an Automated Election System (AES) in 2010. This was mandated by Republic Act No. 9369 which is the Amended Elections Automated Law. The law stated that there would be paper-based election system defined as “a type of automated election system that uses paper ballots, records, and counts votes, tabulates, consolidates, canvases, and transmits electronically the results of the vote counts.” (Angkaya, 2011).</w:t>
+        <w:t>After years of having a manual voting system, the Philippines have finally adopted an Automated Election System (AES) in 2010. This was mandated by Republic Act No. 9369 which is the Amended Elections Automated Law. The law stated that there would be paper-based election system defined as “a type of automated election system that uses paper ballots, records, and counts votes, tabulates, consolidates, canvases, and transmits electronically the results of the vote counts.” (</w:t>
+      </w:r>
+      <w:proofErr w:type="spellStart"/>
+      <w:r>
+        <w:t>Angkaya</w:t>
+      </w:r>
+      <w:proofErr w:type="spellEnd"/>
+      <w:r>
+        <w:t>, 2011).</w:t>
       </w:r>
     </w:p>
     <w:p>
@@ -98,7 +114,23 @@
         <w:jc w:val="both"/>
       </w:pPr>
       <w:r>
-        <w:t xml:space="preserve">During the transmission of ERs, electoral fraud is inevitable. There are a lot of issues concerning the effectivity and efficiency of the machine and servers during the elections. For instance, the camp of Senator Ferdinand Marcos Jr., who ran for the position of vice president, expressed his concerns about the alleged “Secret Servers”. Smartmatic’s Marlon Garcia, the head of the technical support team, admitted that aside from the three servers that was authorized by the COMELEC, there was also a “meet-me room” where several servers were housed. It has also been further disclosed that the secret servers were intentionally not mentioned by the COMELEC and Smartmatic to the public making it more suspicious. The purpose of the said “secret server” or the “queue server” is to first receive all the transmitted votes before distributing it to the three official servers declared by the COMELEC.  However, the normal process that should be done for the ER transmission as mandated by the law is to simply transmit the votes directly to the said servers. These servers are the Municipal Board of Canvassing Server, the Central Server, and the Transparency Server. Now, the purpose of having three separate servers is to make it harder for malicious individuals to penetrate and manipulate the election returns. But with the existence of the said “secret server”, the integrity of the system is now uncertain. Moreover, another problem being pointed out was that the “secret server” never undergone the initial source code review which is essential in every machine that would be used during the elections. Additionally, there were no watchers assigned in the said server putting the integrity of the May 2016 election under a cloud of doubt. </w:t>
+        <w:t xml:space="preserve">During the transmission of ERs, electoral fraud is inevitable. There are a lot of issues concerning the effectivity and efficiency of the machine and servers during the elections. For instance, the camp of Senator Ferdinand Marcos Jr., who ran for the position of vice president, expressed his concerns about the alleged “Secret Servers”. </w:t>
+      </w:r>
+      <w:proofErr w:type="spellStart"/>
+      <w:r>
+        <w:t>Smartmatic’s</w:t>
+      </w:r>
+      <w:proofErr w:type="spellEnd"/>
+      <w:r>
+        <w:t xml:space="preserve"> Marlon Garcia, the head of the technical support team, admitted that aside from the three servers that was authorized by the COMELEC, there was also a “meet-me room” where several servers were housed. It has also been further disclosed that the secret servers were intentionally not mentioned by the COMELEC and </w:t>
+      </w:r>
+      <w:proofErr w:type="spellStart"/>
+      <w:r>
+        <w:t>Smartmatic</w:t>
+      </w:r>
+      <w:proofErr w:type="spellEnd"/>
+      <w:r>
+        <w:t xml:space="preserve"> to the public making it more suspicious. The purpose of the said “secret server” or the “queue server” is to first receive all the transmitted votes before distributing it to the three official servers declared by the COMELEC.  However, the normal process that should be done for the ER transmission as mandated by the law is to simply transmit the votes directly to the said servers. These servers are the Municipal Board of Canvassing Server, the Central Server, and the Transparency Server. Now, the purpose of having three separate servers is to make it harder for malicious individuals to penetrate and manipulate the election returns. But with the existence of the said “secret server”, the integrity of the system is now uncertain. Moreover, another problem being pointed out was that the “secret server” never undergone the initial source code review which is essential in every machine that would be used during the elections. Additionally, there were no watchers assigned in the said server putting the integrity of the May 2016 election under a cloud of doubt. </w:t>
       </w:r>
     </w:p>
     <w:p>
@@ -108,7 +140,15 @@
       </w:pPr>
       <w:r>
         <w:lastRenderedPageBreak/>
-        <w:t>Amidst the controversy of the existence of “Secret Servers”, there has also been a dispute on the altering of the source code resulting to a regeneration of hash codes. From a leaked screenshot, it has been evident that Smartmatic and COMELEC uses the MD5 hash code algorithm and at the same time shows that the hash codes mismatched after the alteration was made. However, IT experts claim that the use of MD5 is questionable when it comes to its reliability in securing the data. MD5 is open source and it has been used to verify the file’s integrity.</w:t>
+        <w:t xml:space="preserve">Amidst the controversy of the existence of “Secret Servers”, there has also been a dispute on the altering of the source code resulting to a regeneration of hash codes. From a leaked screenshot, it has been evident that </w:t>
+      </w:r>
+      <w:proofErr w:type="spellStart"/>
+      <w:r>
+        <w:t>Smartmatic</w:t>
+      </w:r>
+      <w:proofErr w:type="spellEnd"/>
+      <w:r>
+        <w:t xml:space="preserve"> and COMELEC uses the MD5 hash code algorithm and at the same time shows that the hash codes mismatched after the alteration was made. However, IT experts claim that the use of MD5 is questionable when it comes to its reliability in securing the data. MD5 is open source and it has been used to verify the file’s integrity.</w:t>
       </w:r>
     </w:p>
     <w:p>
@@ -180,7 +220,25 @@
           <w:szCs w:val="24"/>
           <w:lang w:eastAsia="en-PH"/>
         </w:rPr>
-        <w:t>To know the issues present in the transmission of the votes</w:t>
+        <w:t xml:space="preserve">To know the </w:t>
+      </w:r>
+      <w:proofErr w:type="gramStart"/>
+      <w:r>
+        <w:rPr>
+          <w:rFonts w:eastAsia="Times New Roman" w:cs="Times New Roman"/>
+          <w:szCs w:val="24"/>
+          <w:lang w:eastAsia="en-PH"/>
+        </w:rPr>
+        <w:t>issues</w:t>
+      </w:r>
+      <w:proofErr w:type="gramEnd"/>
+      <w:r>
+        <w:rPr>
+          <w:rFonts w:eastAsia="Times New Roman" w:cs="Times New Roman"/>
+          <w:szCs w:val="24"/>
+          <w:lang w:eastAsia="en-PH"/>
+        </w:rPr>
+        <w:t xml:space="preserve"> present in the transmission of the votes</w:t>
       </w:r>
     </w:p>
     <w:p>
@@ -265,7 +323,25 @@
           <w:szCs w:val="24"/>
           <w:lang w:eastAsia="en-PH"/>
         </w:rPr>
-        <w:t xml:space="preserve"> a public key infrastructure and Diffie-Hellman algorithm as security mechanisms for the </w:t>
+        <w:t xml:space="preserve"> a public key infrastructure and </w:t>
+      </w:r>
+      <w:proofErr w:type="spellStart"/>
+      <w:r>
+        <w:rPr>
+          <w:rFonts w:eastAsia="Times New Roman" w:cs="Times New Roman"/>
+          <w:szCs w:val="24"/>
+          <w:lang w:eastAsia="en-PH"/>
+        </w:rPr>
+        <w:t>Diffie</w:t>
+      </w:r>
+      <w:proofErr w:type="spellEnd"/>
+      <w:r>
+        <w:rPr>
+          <w:rFonts w:eastAsia="Times New Roman" w:cs="Times New Roman"/>
+          <w:szCs w:val="24"/>
+          <w:lang w:eastAsia="en-PH"/>
+        </w:rPr>
+        <w:t xml:space="preserve">-Hellman algorithm as security mechanisms for the </w:t>
       </w:r>
       <w:r>
         <w:rPr>
@@ -567,7 +643,31 @@
         <w:jc w:val="both"/>
       </w:pPr>
       <w:r>
-        <w:t xml:space="preserve">During the 2016 elections, Bong Bong Marcos’ camp believes that there exists a “Fourth Server” or also known as the “Queue Server”. It has been revealed that the Comelec and Smartmatic has been keeping it from the public. </w:t>
+        <w:t xml:space="preserve">During the 2016 elections, Bong </w:t>
+      </w:r>
+      <w:proofErr w:type="spellStart"/>
+      <w:r>
+        <w:t>Bong</w:t>
+      </w:r>
+      <w:proofErr w:type="spellEnd"/>
+      <w:r>
+        <w:t xml:space="preserve"> Marcos’ camp believes that there exists a “Fourth Server” or also known as the “Queue Server”. It has been revealed that the </w:t>
+      </w:r>
+      <w:proofErr w:type="spellStart"/>
+      <w:r>
+        <w:t>Comelec</w:t>
+      </w:r>
+      <w:proofErr w:type="spellEnd"/>
+      <w:r>
+        <w:t xml:space="preserve"> and </w:t>
+      </w:r>
+      <w:proofErr w:type="spellStart"/>
+      <w:r>
+        <w:t>Smartmatic</w:t>
+      </w:r>
+      <w:proofErr w:type="spellEnd"/>
+      <w:r>
+        <w:t xml:space="preserve"> has been keeping it from the public. </w:t>
       </w:r>
       <w:r>
         <w:t xml:space="preserve">Instead of letting the ERs be directly transmitted to the three official servers, namely the CCS, Central Server, and the Transparency server, the results were first being processed and </w:t>
@@ -583,7 +683,15 @@
         <w:t>COMELEC</w:t>
       </w:r>
       <w:r>
-        <w:t xml:space="preserve"> and Smartmatic. The ERs that were presented to the public did not come directly from the transparency server.  Alternatively, the results were first transmitted to a “Queue Server” where they were “consolidated and processed” and the “Queue Server” sends the data to the transparency servers which is against the law. (Retrieved on August 10, 2016/ </w:t>
+        <w:t xml:space="preserve"> and </w:t>
+      </w:r>
+      <w:proofErr w:type="spellStart"/>
+      <w:r>
+        <w:t>Smartmatic</w:t>
+      </w:r>
+      <w:proofErr w:type="spellEnd"/>
+      <w:r>
+        <w:t xml:space="preserve">. The ERs that were presented to the public did not come directly from the transparency server.  Alternatively, the results were first transmitted to a “Queue Server” where they were “consolidated and processed” and the “Queue Server” sends the data to the transparency servers which is against the law. (Retrieved on August 10, 2016/ </w:t>
       </w:r>
       <w:hyperlink r:id="rId7" w:history="1">
         <w:r>
@@ -647,13 +755,29 @@
         <w:jc w:val="both"/>
       </w:pPr>
       <w:r>
-        <w:t xml:space="preserve">In 1992, MD5 (Mekle-Damgard 5) security algorithm was developed </w:t>
+        <w:t>In 1992, MD5 (</w:t>
+      </w:r>
+      <w:proofErr w:type="spellStart"/>
+      <w:r>
+        <w:t>Mekle-Damgard</w:t>
+      </w:r>
+      <w:proofErr w:type="spellEnd"/>
+      <w:r>
+        <w:t xml:space="preserve"> 5) security algorithm was developed </w:t>
       </w:r>
       <w:r>
         <w:t>to</w:t>
       </w:r>
       <w:r>
-        <w:t xml:space="preserve"> address the problem of the MD4 algorithm. It is known to be open source and is widely use to ensure the data’s integrity. However, after 4 years of its development, weaknesses with the said algorithm were discovered upon the researches done by a computer scientist based in the University of California. Moreover, in 2007, Lenstra and Stevens, both are computer scientists, further showed that the MD5 is not a reliable algorithm to use because they found out that the hash function is vulnerable of collisions. This means that two different files with different functions may produce identical MD5 hash values which shows that MD5 is not enough to secure the data’s integrity. The Carnegie Mellon University Software Engineering Institute also rejected the MD5 security algorithm after discovering that attackers of the system can generate data that illegitimately appears to be authentic. They stated that the MD5 algorithm should be considered cryptographically broken or unsuitable for further use. If the MD5 failed to meet its purpose, there are other hashing algorithms that can be used </w:t>
+        <w:t xml:space="preserve"> address the problem of the MD4 algorithm. It is known to be open source and is widely use to ensure the data’s integrity. However, after 4 years of its development, weaknesses with the said algorithm were discovered upon the researches done by a computer scientist based in the University of California. Moreover, in 2007, </w:t>
+      </w:r>
+      <w:proofErr w:type="spellStart"/>
+      <w:r>
+        <w:t>Lenstra</w:t>
+      </w:r>
+      <w:proofErr w:type="spellEnd"/>
+      <w:r>
+        <w:t xml:space="preserve"> and Stevens, both are computer scientists, further showed that the MD5 is not a reliable algorithm to use because they found out that the hash function is vulnerable of collisions. This means that two different files with different functions may produce identical MD5 hash values which shows that MD5 is not enough to secure the data’s integrity. The Carnegie Mellon University Software Engineering Institute also rejected the MD5 security algorithm after discovering that attackers of the system can generate data that illegitimately appears to be authentic. They stated that the MD5 algorithm should be considered cryptographically broken or unsuitable for further use. If the MD5 failed to meet its purpose, there are other hashing algorithms that can be used </w:t>
       </w:r>
       <w:r>
         <w:t>to</w:t>
@@ -854,15 +978,28 @@
         <w:jc w:val="both"/>
       </w:pPr>
       <w:r>
-        <w:t xml:space="preserve">The research study that has been conducted by the college students of the National Chengchi University proposes a new security system that could address the concerns regarding a transmitted data’s integrity, confidentiality, and authenticity. They designed a hybrid cryptography that requires the use of a public-key cryptosystem for convenience and a symmetric-key cryptosystem for efficiency. Hybrid encryption is a mode of encryption that combines two or more encryption systems. It integrates a combination of asymmetric and symmetric encryption to benefit from the strengths of each form of data encryption. These strengths are respectively defined as speed and security. The researchers claim that the combination of encryption methods has various advantages.  One is that a connection channel is established between two users’ sets of equipment. Users then have the ability to communicate through hybrid encryption. Asymmetric encryption can slow down the encryption process, but with the simultaneous use of symmetric encryption, both forms of encryption are enhanced. The result is the added security of the transmittal process along with overall improved system performance. (Retrieved on November 10, 2016 / http://gebrc.nccu.edu.tw/misr/pdf/volume/1902/1902-01-fullpaper.pdf). In the research study, it was indicated that the combination of both types of security algorithm can enhance the protection of data that is transferred which could be used in the Philippine Automated Election System. It addresses the main problem of the current system which is to maintain the data’s integrity and to avoid electoral fraud caused by malicious attackers. </w:t>
-      </w:r>
-    </w:p>
-    <w:p>
-      <w:pPr>
-        <w:jc w:val="both"/>
-      </w:pPr>
-      <w:r>
-        <w:t>Diffie-Hellman and Its Application in Security Protocols</w:t>
+        <w:t xml:space="preserve">The research study that has been conducted by the college students of the National </w:t>
+      </w:r>
+      <w:proofErr w:type="spellStart"/>
+      <w:r>
+        <w:t>Chengchi</w:t>
+      </w:r>
+      <w:proofErr w:type="spellEnd"/>
+      <w:r>
+        <w:t xml:space="preserve"> University proposes a new security system that could address the concerns regarding a transmitted data’s integrity, confidentiality, and authenticity. They designed a hybrid cryptography that requires the use of a public-key cryptosystem for convenience and a symmetric-key cryptosystem for efficiency. Hybrid encryption is a mode of encryption that combines two or more encryption systems. It integrates a combination of asymmetric and symmetric encryption to benefit from the strengths of each form of data encryption. These strengths are respectively defined as speed and security. The researchers claim that the combination of encryption methods has various advantages.  One is that a connection channel is established between two users’ sets of equipment. Users then have the ability to communicate through hybrid encryption. Asymmetric encryption can slow down the encryption process, but with the simultaneous use of symmetric encryption, both forms of encryption are enhanced. The result is the added security of the transmittal process along with overall improved system performance. (Retrieved on November 10, 2016 / http://gebrc.nccu.edu.tw/misr/pdf/volume/1902/1902-01-fullpaper.pdf). In the research study, it was indicated that the combination of both types of security algorithm can enhance the protection of data that is transferred which could be used in the Philippine Automated Election System. It addresses the main problem of the current system which is to maintain the data’s integrity and to avoid electoral fraud caused by malicious attackers. </w:t>
+      </w:r>
+    </w:p>
+    <w:p>
+      <w:pPr>
+        <w:jc w:val="both"/>
+      </w:pPr>
+      <w:proofErr w:type="spellStart"/>
+      <w:r>
+        <w:t>Diffie</w:t>
+      </w:r>
+      <w:proofErr w:type="spellEnd"/>
+      <w:r>
+        <w:t>-Hellman and Its Application in Security Protocols</w:t>
       </w:r>
     </w:p>
     <w:p>
@@ -871,7 +1008,39 @@
         <w:jc w:val="both"/>
       </w:pPr>
       <w:r>
-        <w:t xml:space="preserve">With the wide use of the Internet, people around the world can communicate with each other using their computers or other mobile devices. Communication has been made easy through the ongoing advances in technology. However, it has been evident that there are complications in trying to build an effective and secured line of communication through the internet since anyone can easily access it and an outside user that is not part of a particular communication line can simply steal the information. This being a security threat, information security therefore plays an important part in internet transactions. Cryptography is an indispensable tool for protecting information in computer systems. The Diffie-Hellman key exchange is one of the most well-known security algorithms. The algorithm itself does not encrypt data, but instead it generates a secret key common to both the sender and the recipient. A series of mathematical process is done in order to come up with the common and achieve the said algorithm. However, the Diffie-Hellman algorithm is not fool proof because of its known weakness which is the main-in-the-middle vulnerability. In this attack, an unwelcomed individual or also known as “the eavesdropper” would try to interrupt the key generation process. However, the study explained that despite the issue regarding the Diffie-Hellman protocol has been applied to many security protocols including the Security Sockets Layer(SSL), secure shell (SSH), and IP Sec because with proper authentication mechanisms, proper prime generation, and true randomness in picking variables, the protocol can be a powerful component in many a security measure. (Retrieved on November 10, 2016 /http://www.ijesit.com/Volume%201/Issue%202/IJESIT201211_12.pdf). In the current study, the researchers considered using the Diffie-Hellman algorithm and the public key infrastructure. This is a combination of both types of security system which </w:t>
+        <w:t xml:space="preserve">With the wide use of the Internet, people around the world can communicate with each other using their computers or other mobile devices. Communication has been made easy through the ongoing advances in technology. However, it has been evident that there are complications in trying to build an effective and secured line of communication through the internet since anyone can easily access it and an outside user that is not part of a particular communication line can simply steal the information. This being a security threat, information security therefore plays an important part in internet transactions. Cryptography is an indispensable tool for protecting information in computer systems. The </w:t>
+      </w:r>
+      <w:proofErr w:type="spellStart"/>
+      <w:r>
+        <w:t>Diffie</w:t>
+      </w:r>
+      <w:proofErr w:type="spellEnd"/>
+      <w:r>
+        <w:t xml:space="preserve">-Hellman key exchange is one of the most well-known security algorithms. The algorithm itself does not encrypt data, but instead it generates a secret key common to both the sender and the recipient. A series of mathematical process is done in order to come up with the common and achieve the said algorithm. However, the </w:t>
+      </w:r>
+      <w:proofErr w:type="spellStart"/>
+      <w:r>
+        <w:t>Diffie</w:t>
+      </w:r>
+      <w:proofErr w:type="spellEnd"/>
+      <w:r>
+        <w:t xml:space="preserve">-Hellman algorithm is not fool proof because of its known weakness which is the main-in-the-middle vulnerability. In this attack, an unwelcomed individual or also known as “the eavesdropper” would try to interrupt the key generation process. However, the study explained that despite the issue regarding the </w:t>
+      </w:r>
+      <w:proofErr w:type="spellStart"/>
+      <w:r>
+        <w:t>Diffie</w:t>
+      </w:r>
+      <w:proofErr w:type="spellEnd"/>
+      <w:r>
+        <w:t xml:space="preserve">-Hellman protocol has been applied to many security protocols including the Security Sockets Layer(SSL), secure shell (SSH), and IP Sec because with proper authentication mechanisms, proper prime generation, and true randomness in picking variables, the protocol can be a powerful component in many a security measure. (Retrieved on November 10, 2016 /http://www.ijesit.com/Volume%201/Issue%202/IJESIT201211_12.pdf). In the current study, the researchers considered using the </w:t>
+      </w:r>
+      <w:proofErr w:type="spellStart"/>
+      <w:r>
+        <w:t>Diffie</w:t>
+      </w:r>
+      <w:proofErr w:type="spellEnd"/>
+      <w:r>
+        <w:t xml:space="preserve">-Hellman algorithm and the public key infrastructure. This is a combination of both types of security system which </w:t>
       </w:r>
       <w:r>
         <w:lastRenderedPageBreak/>
@@ -898,7 +1067,23 @@
         <w:t>apparent</w:t>
       </w:r>
       <w:r>
-        <w:t xml:space="preserve"> that the transmission of data electronically created a new environment for users who seeks convenience and efficiency. With its development however, it is inevitable that complications may arise. For instance, there is a possibility that an electronic document intended to be seen by only selected individuals would be tampered, counterfeited, and repudiated. In order to solve those problems there should be an improvement in the security mechanisms used in today’s systems. A research by Hu Xinli and Ma Lianjie focuses on the development of a hybrid encryption technology which includes an encryption technology, digital digest, digital authentication and digital signature. Each module of the hybrid system has the ability to prevent malicious attacks that could affect the data or documents being transmitted. The Encryption technology is to ensure the confidentiality of information while the Digital Digest module is to ensure the integrity of information. On the other hand, digital authentication and digital signature technology can be certified to protect the Authentication identity, non-repudiation and non-counterfeit. By using the hybrid encryption technology designed, the security of electronic documents will be greatly improved. (Retrieved on November 10, 2016/ https://www.computer.org/csdl/proceedings/isme/2010/4132/01/4132a060.pdf).</w:t>
+        <w:t xml:space="preserve"> that the transmission of data electronically created a new environment for users who seeks convenience and efficiency. With its development however, it is inevitable that complications may arise. For instance, there is a possibility that an electronic document intended to be seen by only selected individuals would be tampered, counterfeited, and repudiated. In order to solve those problems there should be an improvement in the security mechanisms used in today’s systems. A research by Hu </w:t>
+      </w:r>
+      <w:proofErr w:type="spellStart"/>
+      <w:r>
+        <w:t>Xinli</w:t>
+      </w:r>
+      <w:proofErr w:type="spellEnd"/>
+      <w:r>
+        <w:t xml:space="preserve"> and Ma </w:t>
+      </w:r>
+      <w:proofErr w:type="spellStart"/>
+      <w:r>
+        <w:t>Lianjie</w:t>
+      </w:r>
+      <w:proofErr w:type="spellEnd"/>
+      <w:r>
+        <w:t xml:space="preserve"> focuses on the development of a hybrid encryption technology which includes an encryption technology, digital digest, digital authentication and digital signature. Each module of the hybrid system has the ability to prevent malicious attacks that could affect the data or documents being transmitted. The Encryption technology is to ensure the confidentiality of information while the Digital Digest module is to ensure the integrity of information. On the other hand, digital authentication and digital signature technology can be certified to protect the Authentication identity, non-repudiation and non-counterfeit. By using the hybrid encryption technology designed, the security of electronic documents will be greatly improved. (Retrieved on November 10, 2016/ https://www.computer.org/csdl/proceedings/isme/2010/4132/01/4132a060.pdf).</w:t>
       </w:r>
     </w:p>
     <w:p>
@@ -934,7 +1119,7 @@
         <mc:AlternateContent>
           <mc:Choice Requires="wpg">
             <w:drawing>
-              <wp:anchor distT="0" distB="0" distL="114300" distR="114300" simplePos="0" relativeHeight="251659264" behindDoc="0" locked="0" layoutInCell="1" allowOverlap="1" wp14:anchorId="35E4D687" wp14:editId="2706C8D8">
+              <wp:anchor distT="0" distB="0" distL="114300" distR="114300" simplePos="0" relativeHeight="251659264" behindDoc="0" locked="0" layoutInCell="1" allowOverlap="1" wp14:anchorId="0DE85D70" wp14:editId="26554EC2">
                 <wp:simplePos x="0" y="0"/>
                 <wp:positionH relativeFrom="column">
                   <wp:posOffset>238125</wp:posOffset>
@@ -1116,6 +1301,7 @@
                                   <w:sz w:val="18"/>
                                 </w:rPr>
                               </w:pPr>
+                              <w:proofErr w:type="spellStart"/>
                               <w:r>
                                 <w:rPr>
                                   <w:rFonts w:asciiTheme="minorHAnsi" w:hAnsi="Calibri" w:cstheme="minorBidi"/>
@@ -1126,6 +1312,7 @@
                                 </w:rPr>
                                 <w:t>Ciphertext</w:t>
                               </w:r>
+                              <w:proofErr w:type="spellEnd"/>
                             </w:p>
                           </w:txbxContent>
                         </wps:txbx>
@@ -1400,9 +1587,9 @@
               </wp:anchor>
             </w:drawing>
           </mc:Choice>
-          <mc:Fallback xmlns:cx5="http://schemas.microsoft.com/office/drawing/2016/5/11/chartex" xmlns:cx4="http://schemas.microsoft.com/office/drawing/2016/5/10/chartex" xmlns:cx3="http://schemas.microsoft.com/office/drawing/2016/5/9/chartex">
+          <mc:Fallback>
             <w:pict>
-              <v:group w14:anchorId="35E4D687" id="Group 14" o:spid="_x0000_s1026" style="position:absolute;left:0;text-align:left;margin-left:18.75pt;margin-top:6.2pt;width:431.25pt;height:27.75pt;z-index:251659264;mso-width-relative:margin;mso-height-relative:margin" coordsize="110125,8116" o:gfxdata="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">
+              <v:group w14:anchorId="0DE85D70" id="Group 14" o:spid="_x0000_s1026" style="position:absolute;left:0;text-align:left;margin-left:18.75pt;margin-top:6.2pt;width:431.25pt;height:27.75pt;z-index:251659264;mso-width-relative:margin;mso-height-relative:margin" coordsize="110125,8116" o:gfxdata="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">
                 <v:roundrect id="Rounded Rectangle 2" o:spid="_x0000_s1027" style="position:absolute;width:16432;height:7885;visibility:visible;mso-wrap-style:square;v-text-anchor:middle" arcsize="10923f" o:gfxdata="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" fillcolor="#5b9bd5 [3204]" strokecolor="#1f4d78 [1604]" strokeweight="1pt">
                   <v:stroke joinstyle="miter"/>
                   <v:textbox>
@@ -1470,6 +1657,7 @@
                             <w:sz w:val="18"/>
                           </w:rPr>
                         </w:pPr>
+                        <w:proofErr w:type="spellStart"/>
                         <w:r>
                           <w:rPr>
                             <w:rFonts w:asciiTheme="minorHAnsi" w:hAnsi="Calibri" w:cstheme="minorBidi"/>
@@ -1480,6 +1668,7 @@
                           </w:rPr>
                           <w:t>Ciphertext</w:t>
                         </w:r>
+                        <w:proofErr w:type="spellEnd"/>
                       </w:p>
                     </w:txbxContent>
                   </v:textbox>
@@ -1648,7 +1837,7 @@
           <w:lang w:eastAsia="en-PH"/>
         </w:rPr>
         <w:drawing>
-          <wp:anchor distT="0" distB="0" distL="114300" distR="114300" simplePos="0" relativeHeight="251664384" behindDoc="1" locked="0" layoutInCell="1" allowOverlap="1" wp14:anchorId="33DEDBFA" wp14:editId="07A9D194">
+          <wp:anchor distT="0" distB="0" distL="114300" distR="114300" simplePos="0" relativeHeight="251664384" behindDoc="1" locked="0" layoutInCell="1" allowOverlap="1" wp14:anchorId="31BB1D61" wp14:editId="7262CEDA">
             <wp:simplePos x="0" y="0"/>
             <wp:positionH relativeFrom="column">
               <wp:posOffset>1104265</wp:posOffset>
@@ -1719,7 +1908,13 @@
         </w:drawing>
       </w:r>
       <w:r>
-        <w:t>In the Symmetric Key encryption algorithm, only one key is used to encrypt and decrypt data. They key can be calculated from the either both the decryption key or encryption key. The advantage of implementing the said algorithms is that it is relatively inexpensive but still has the capability of producing a strong key for the ciphers. However, the key must be kept secret by only the two parties involved and if anyone else discovers the secret key, then it can affect confidentiality and authentication. With an unauthorized person holding the secret key, it is possible that not only can they decrypt messages but also send encrypted messages on behalf of the authorized party affecting the legitimacy of the file.</w:t>
+        <w:t>In the Symmetric Key encryption algorithm, only one key is used to encrypt and decrypt data. They key can be cal</w:t>
+      </w:r>
+      <w:r>
+        <w:t>culated from either both</w:t>
+      </w:r>
+      <w:r>
+        <w:t xml:space="preserve"> decryption key or encryption key. The advantage of implementing the said algorithms is that it is relatively inexpensive but still has the capability of producing a strong key for the ciphers. However, the key must be kept secret by only the two parties involved and if anyone else discovers the secret key, then it can affect confidentiality and authentication. With an unauthorized person holding the secret key, it is possible that not only can they decrypt messages but also send encrypted messages on behalf of the authorized party affecting the legitimacy of the file.</w:t>
       </w:r>
       <w:r>
         <w:t xml:space="preserve"> </w:t>
@@ -1807,8 +2002,13 @@
       </w:r>
     </w:p>
     <w:p>
-      <w:r>
-        <w:t xml:space="preserve">Diffie-Hellman </w:t>
+      <w:proofErr w:type="spellStart"/>
+      <w:r>
+        <w:t>Diffie</w:t>
+      </w:r>
+      <w:proofErr w:type="spellEnd"/>
+      <w:r>
+        <w:t xml:space="preserve">-Hellman </w:t>
       </w:r>
       <w:r>
         <w:t>Algorithm</w:t>
@@ -1820,7 +2020,39 @@
         <w:jc w:val="both"/>
       </w:pPr>
       <w:r>
-        <w:t>One of the most known symmetric algorithm and is the commonly used protocol is the Diffie-Hellman. In this encryption protocol, two people who have not contacted each other before can communicate by sharing a secret key to use for encryption. This protocol is a one-way function which means that it is easy to encrypt but difficult to decrypt because to match the same key there is a mathematical formula that must be followed. Moreover, Diffie-Hellman is known to be used for avoiding attackers from interrupting the transportation of information between two persons. In implementing Diffie-Hellman, two end-users must mutually agree on positive whole numbers of two variables, such that one variable is a large prime number and the other variable is the generator of that prime number. Both end-users must choose a secret number then the user will compute for the public number. After computing for the public numbers, exchange of public numbers will take place. To finish, the computation of traded public numbers will result to their shared key without worrying about the other users obtaining this information. In conclusion, Diffie-Hellman is an effective protocol because of the way it protects a temporary key for communication session. (Retrieved on September 1, 2016/ http://searchsecurity.techtarget.com/definition/Diffie-Hellman-key-exchange).</w:t>
+        <w:t xml:space="preserve">One of the most known symmetric algorithm and is the commonly used protocol is the </w:t>
+      </w:r>
+      <w:proofErr w:type="spellStart"/>
+      <w:r>
+        <w:t>Diffie</w:t>
+      </w:r>
+      <w:proofErr w:type="spellEnd"/>
+      <w:r>
+        <w:t xml:space="preserve">-Hellman. In this encryption protocol, two people who have not contacted each other before can communicate by sharing a secret key to use for encryption. This protocol is a one-way function which means that it is easy to encrypt but difficult to decrypt because to match the same key there is a mathematical formula that must be followed. Moreover, </w:t>
+      </w:r>
+      <w:proofErr w:type="spellStart"/>
+      <w:r>
+        <w:t>Diffie</w:t>
+      </w:r>
+      <w:proofErr w:type="spellEnd"/>
+      <w:r>
+        <w:t xml:space="preserve">-Hellman is known to be used for avoiding attackers from interrupting the transportation of information between two persons. In implementing </w:t>
+      </w:r>
+      <w:proofErr w:type="spellStart"/>
+      <w:r>
+        <w:t>Diffie</w:t>
+      </w:r>
+      <w:proofErr w:type="spellEnd"/>
+      <w:r>
+        <w:t xml:space="preserve">-Hellman, two end-users must mutually agree on positive whole numbers of two variables, such that one variable is a large prime number and the other variable is the generator of that prime number. Both end-users must choose a secret number then the user will compute for the public number. After computing for the public numbers, exchange of public numbers will take place. To finish, the computation of traded public numbers will result to their shared key without worrying about the other users obtaining this information. In conclusion, </w:t>
+      </w:r>
+      <w:proofErr w:type="spellStart"/>
+      <w:r>
+        <w:t>Diffie</w:t>
+      </w:r>
+      <w:proofErr w:type="spellEnd"/>
+      <w:r>
+        <w:t>-Hellman is an effective protocol because of the way it protects a temporary key for communication session. (Retrieved on September 1, 2016/ http://searchsecurity.techtarget.com/definition/Diffie-Hellman-key-exchange).</w:t>
       </w:r>
     </w:p>
     <w:p>
@@ -1838,7 +2070,7 @@
         </w:rPr>
         <w:lastRenderedPageBreak/>
         <w:drawing>
-          <wp:anchor distT="0" distB="0" distL="114300" distR="114300" simplePos="0" relativeHeight="251666432" behindDoc="1" locked="0" layoutInCell="1" allowOverlap="1">
+          <wp:anchor distT="0" distB="0" distL="114300" distR="114300" simplePos="0" relativeHeight="251666432" behindDoc="1" locked="0" layoutInCell="1" allowOverlap="1" wp14:anchorId="53A67F60" wp14:editId="35715B38">
             <wp:simplePos x="0" y="0"/>
             <wp:positionH relativeFrom="column">
               <wp:posOffset>378460</wp:posOffset>
@@ -1929,7 +2161,23 @@
           <w:i/>
           <w:sz w:val="20"/>
         </w:rPr>
-        <w:t>Figure 3. Diffie-Hellman Algorithm</w:t>
+        <w:t xml:space="preserve">Figure 3. </w:t>
+      </w:r>
+      <w:proofErr w:type="spellStart"/>
+      <w:r>
+        <w:rPr>
+          <w:i/>
+          <w:sz w:val="20"/>
+        </w:rPr>
+        <w:t>Diffie</w:t>
+      </w:r>
+      <w:proofErr w:type="spellEnd"/>
+      <w:r>
+        <w:rPr>
+          <w:i/>
+          <w:sz w:val="20"/>
+        </w:rPr>
+        <w:t>-Hellman Algorithm</w:t>
       </w:r>
     </w:p>
     <w:p>
@@ -1939,7 +2187,7 @@
           <w:lang w:eastAsia="en-PH"/>
         </w:rPr>
         <w:drawing>
-          <wp:anchor distT="0" distB="0" distL="114300" distR="114300" simplePos="0" relativeHeight="251667456" behindDoc="1" locked="0" layoutInCell="1" allowOverlap="1" wp14:anchorId="4E13D584" wp14:editId="69F3075D">
+          <wp:anchor distT="0" distB="0" distL="114300" distR="114300" simplePos="0" relativeHeight="251667456" behindDoc="1" locked="0" layoutInCell="1" allowOverlap="1" wp14:anchorId="58C548E9" wp14:editId="238AFD1F">
             <wp:simplePos x="0" y="0"/>
             <wp:positionH relativeFrom="column">
               <wp:posOffset>386715</wp:posOffset>
@@ -2031,7 +2279,25 @@
           <w:sz w:val="20"/>
           <w:szCs w:val="20"/>
         </w:rPr>
-        <w:t>Figure 4. Diffie-Hellman Algorithm Example</w:t>
+        <w:t xml:space="preserve">Figure 4. </w:t>
+      </w:r>
+      <w:proofErr w:type="spellStart"/>
+      <w:r>
+        <w:rPr>
+          <w:i/>
+          <w:sz w:val="20"/>
+          <w:szCs w:val="20"/>
+        </w:rPr>
+        <w:t>Diffie</w:t>
+      </w:r>
+      <w:proofErr w:type="spellEnd"/>
+      <w:r>
+        <w:rPr>
+          <w:i/>
+          <w:sz w:val="20"/>
+          <w:szCs w:val="20"/>
+        </w:rPr>
+        <w:t>-Hellman Algorithm Example</w:t>
       </w:r>
     </w:p>
     <w:p/>
@@ -2101,7 +2367,7 @@
         </w:rPr>
         <w:lastRenderedPageBreak/>
         <w:drawing>
-          <wp:anchor distT="0" distB="0" distL="114300" distR="114300" simplePos="0" relativeHeight="251665408" behindDoc="1" locked="0" layoutInCell="1" allowOverlap="1" wp14:anchorId="725D2D9C" wp14:editId="7BABA7E3">
+          <wp:anchor distT="0" distB="0" distL="114300" distR="114300" simplePos="0" relativeHeight="251665408" behindDoc="1" locked="0" layoutInCell="1" allowOverlap="1" wp14:anchorId="261D4603" wp14:editId="4C1399F6">
             <wp:simplePos x="0" y="0"/>
             <wp:positionH relativeFrom="column">
               <wp:posOffset>774065</wp:posOffset>
@@ -2367,7 +2633,7 @@
         </w:rPr>
         <w:lastRenderedPageBreak/>
         <w:drawing>
-          <wp:anchor distT="0" distB="0" distL="114300" distR="114300" simplePos="0" relativeHeight="251663360" behindDoc="1" locked="0" layoutInCell="1" allowOverlap="1" wp14:anchorId="62A617BF" wp14:editId="18E9EADB">
+          <wp:anchor distT="0" distB="0" distL="114300" distR="114300" simplePos="0" relativeHeight="251663360" behindDoc="1" locked="0" layoutInCell="1" allowOverlap="1" wp14:anchorId="2706470A" wp14:editId="36E007DA">
             <wp:simplePos x="0" y="0"/>
             <wp:positionH relativeFrom="column">
               <wp:posOffset>1704769</wp:posOffset>
@@ -2515,7 +2781,39 @@
         <w:jc w:val="both"/>
       </w:pPr>
       <w:r>
-        <w:t>Furthermore, hash codes cannot be decrypted because they are strictly one way operations. The only way to hack a hash code is to try a large possible number of inputs and hope for a match. An example was made by Drexx Laggui, principal consultant of Laggui &amp; Associates Inc that conducts vulnerability assessment, Internet penetration testing and computer forensics, if you want to crack a system password stored as an MD5 hash code, you’ll need to produce an MD5 hash of every possible password you think you know and then compare each of those hash codes you have against the stored password hash code. If you find a match, then you can be certain that your guessed password is the correct password. (Retrieved on September 1, 2016/ http://opinion.inquirer.net/94849/hashcode-5-things-you-need-to-know).</w:t>
+        <w:t xml:space="preserve">Furthermore, hash codes cannot be decrypted because they are strictly one way operations. The only way to hack a hash code is to try a large possible number of inputs and hope for a match. An example was made by </w:t>
+      </w:r>
+      <w:proofErr w:type="spellStart"/>
+      <w:r>
+        <w:t>Drexx</w:t>
+      </w:r>
+      <w:proofErr w:type="spellEnd"/>
+      <w:r>
+        <w:t xml:space="preserve"> </w:t>
+      </w:r>
+      <w:proofErr w:type="spellStart"/>
+      <w:r>
+        <w:t>Laggui</w:t>
+      </w:r>
+      <w:proofErr w:type="spellEnd"/>
+      <w:r>
+        <w:t xml:space="preserve">, principal consultant of </w:t>
+      </w:r>
+      <w:proofErr w:type="spellStart"/>
+      <w:r>
+        <w:t>Laggui</w:t>
+      </w:r>
+      <w:proofErr w:type="spellEnd"/>
+      <w:r>
+        <w:t xml:space="preserve"> &amp; Associates </w:t>
+      </w:r>
+      <w:proofErr w:type="spellStart"/>
+      <w:r>
+        <w:t>Inc</w:t>
+      </w:r>
+      <w:proofErr w:type="spellEnd"/>
+      <w:r>
+        <w:t xml:space="preserve"> that conducts vulnerability assessment, Internet penetration testing and computer forensics, if you want to crack a system password stored as an MD5 hash code, you’ll need to produce an MD5 hash of every possible password you think you know and then compare each of those hash codes you have against the stored password hash code. If you find a match, then you can be certain that your guessed password is the correct password. (Retrieved on September 1, 2016/ http://opinion.inquirer.net/94849/hashcode-5-things-you-need-to-know).</w:t>
       </w:r>
     </w:p>
     <w:p/>
@@ -2555,13 +2853,45 @@
         <w:t xml:space="preserve">server key </w:t>
       </w:r>
       <w:r>
-        <w:t xml:space="preserve">will validate the authenticity of the VCM through the Diffie-Hellman algorithm. With the said algorithm, the VCM and </w:t>
+        <w:t xml:space="preserve">will validate the authenticity of the VCM through the </w:t>
+      </w:r>
+      <w:proofErr w:type="spellStart"/>
+      <w:r>
+        <w:t>Diffie</w:t>
+      </w:r>
+      <w:proofErr w:type="spellEnd"/>
+      <w:r>
+        <w:t xml:space="preserve">-Hellman algorithm. With the said algorithm, the VCM and </w:t>
       </w:r>
       <w:r>
         <w:t xml:space="preserve">server key </w:t>
       </w:r>
       <w:r>
-        <w:t xml:space="preserve">will generate a new key that uses their own public and private keys to verify that the client and server are transmitting data to an authenticated client/server. Once there is a generated key and the key players are verified, it is the only time when the VCM will encrypt file (ERs) using its private key. After that, VCM will get the hash value of the file using the MD5, SHA, and Bcrypt hashing algorithms. Then the VCM will once again encrypt the file using the Diffie-Hellman generated key, as well as its hash values. Only then the VCM will send the encrypted file and hash values to the server key. The server key will decrypt the encrypted file and hash function using the Diffie-Hellman generated key and the public key of the VCM. Server key will then get the hash value of the file to check if the hash values are the same key. </w:t>
+        <w:t xml:space="preserve">will generate a new key that uses their own public and private keys to verify that the client and server are transmitting data to an authenticated client/server. Once there is a generated key and the key players are verified, it is the only time when the VCM will encrypt file (ERs) using its private key. After that, VCM will get the hash value of the file using the MD5, SHA, and </w:t>
+      </w:r>
+      <w:proofErr w:type="spellStart"/>
+      <w:r>
+        <w:t>Bcrypt</w:t>
+      </w:r>
+      <w:proofErr w:type="spellEnd"/>
+      <w:r>
+        <w:t xml:space="preserve"> hashing algorithms. Then the VCM will once again encrypt the file using the </w:t>
+      </w:r>
+      <w:proofErr w:type="spellStart"/>
+      <w:r>
+        <w:t>Diffie</w:t>
+      </w:r>
+      <w:proofErr w:type="spellEnd"/>
+      <w:r>
+        <w:t xml:space="preserve">-Hellman generated key, as well as its hash values. Only then the VCM will send the encrypted file and hash values to the server key. The server key will decrypt the encrypted file and hash function using the </w:t>
+      </w:r>
+      <w:proofErr w:type="spellStart"/>
+      <w:r>
+        <w:t>Diffie</w:t>
+      </w:r>
+      <w:proofErr w:type="spellEnd"/>
+      <w:r>
+        <w:t xml:space="preserve">-Hellman generated key and the public key of the VCM. Server key will then get the hash value of the file to check if the hash values are the same key. </w:t>
       </w:r>
     </w:p>
     <w:p>
@@ -2570,7 +2900,15 @@
         <w:jc w:val="both"/>
       </w:pPr>
       <w:r>
-        <w:t>The goal of the entire process is to send and receive data to authenticated sources only and verify that the data being received was not tampered with. With the said proposed system, it will eliminate the possibility of unofficial servers because for transmission of the election returns to occur, public and private key should be known to generate a key using the Diffie-Hellman algorithm. Furthermore, layers of hash functions will verify whether the data received was tampered with by a third party.</w:t>
+        <w:t xml:space="preserve">The goal of the entire process is to send and receive data to authenticated sources only and verify that the data being received was not tampered with. With the said proposed system, it will eliminate the possibility of unofficial servers because for transmission of the election returns to occur, public and private key should be known to generate a key using the </w:t>
+      </w:r>
+      <w:proofErr w:type="spellStart"/>
+      <w:r>
+        <w:t>Diffie</w:t>
+      </w:r>
+      <w:proofErr w:type="spellEnd"/>
+      <w:r>
+        <w:t>-Hellman algorithm. Furthermore, layers of hash functions will verify whether the data received was tampered with by a third party.</w:t>
       </w:r>
     </w:p>
     <w:p>
@@ -2583,187 +2921,145 @@
     </w:p>
     <w:p>
       <w:pPr>
+        <w:ind w:firstLine="720"/>
+        <w:jc w:val="both"/>
+      </w:pPr>
+      <w:r>
+        <w:t xml:space="preserve">The hybrid cryptography being proposed by this study has the capability to address the security problems that are present in the server-level of the automated election system. With the combination of both cryptography protocols and the added feature of the hashing algorithm, different layers of security has been added in order to secure the transfer of data from one entity to the other. Moreover, the proposed system ensures that the data retains its integrity and confidentiality by reducing the chances of electoral fraud. It also has the functionality of allowing only the authentic servers and VCMs communicate and exchange data.  </w:t>
+      </w:r>
+    </w:p>
+    <w:p>
+      <w:pPr>
+        <w:ind w:firstLine="720"/>
+        <w:jc w:val="both"/>
+      </w:pPr>
+      <w:r>
+        <w:t xml:space="preserve">By incorporating the </w:t>
+      </w:r>
+      <w:proofErr w:type="spellStart"/>
+      <w:r>
+        <w:t>Diffie</w:t>
+      </w:r>
+      <w:proofErr w:type="spellEnd"/>
+      <w:r>
+        <w:t xml:space="preserve">-Hellman algorithm, it lets the two authentic entities, the VCM and server key, to communicate with each other. In this process, they generate a secret key that only the two of them know. This algorithm was designed to intentionally let an eavesdropper, someone who listens while the two entities try to generate a key, hears the conversation. However, the eavesdropper would only know a portion of the communication and is unlikely to determine the shared key that the two entities generated. Nevertheless, it is unavoidable that an outside entity would try to intercept and possibly alter the communication between two entities who believe they are directly communicating with each other this is known as the “man-in-the-middle attack”. With the proposed system, even if there is someone who would launch this attack it is still impossible for them to get the transmitted data because of the presence of the public key infrastructure. The hybrid cryptography system allows the VCM to cipher the data with its </w:t>
+      </w:r>
+      <w:r>
+        <w:t>private</w:t>
+      </w:r>
+      <w:r>
+        <w:t xml:space="preserve"> key and the shared key produced in the </w:t>
+      </w:r>
+      <w:proofErr w:type="spellStart"/>
+      <w:r>
+        <w:t>Diffie</w:t>
+      </w:r>
+      <w:proofErr w:type="spellEnd"/>
+      <w:r>
+        <w:t xml:space="preserve">-Hellman. In order for it to be </w:t>
+      </w:r>
+      <w:r>
+        <w:t>deciphered, one must possess a public</w:t>
+      </w:r>
+      <w:r>
+        <w:t xml:space="preserve"> key and the shared key. An additional feature of the proposed system is its hash function and it is a method in identifying whether a file has been tampered. At the start of the process, before transmitting the election returns to the servers, the files are hashed using the hashing </w:t>
+      </w:r>
+      <w:r>
+        <w:lastRenderedPageBreak/>
+        <w:t>function. Three hashing functions are present in the system to avoid the possibility of collisions. Once received by the server, it will hash the file again and those values should match the values of the hash before it was sent.</w:t>
+      </w:r>
+    </w:p>
+    <w:p>
+      <w:pPr>
+        <w:ind w:firstLine="720"/>
+        <w:jc w:val="both"/>
+      </w:pPr>
+      <w:r>
+        <w:t xml:space="preserve">The researchers of this study started to implement the security algorithm. They studied the proper application of the functions present in the current study. </w:t>
+      </w:r>
+    </w:p>
+    <w:p>
+      <w:pPr>
+        <w:ind w:firstLine="720"/>
+        <w:jc w:val="both"/>
+      </w:pPr>
+    </w:p>
+    <w:p>
+      <w:pPr>
+        <w:jc w:val="center"/>
+      </w:pPr>
+      <w:r>
+        <w:t xml:space="preserve"> </w:t>
+      </w:r>
+      <w:r>
+        <w:t>CONCLUSIONS AND RECOMMENDATIONS</w:t>
+      </w:r>
+    </w:p>
+    <w:p>
+      <w:pPr>
         <w:pStyle w:val="ListParagraph"/>
-        <w:numPr>
-          <w:ilvl w:val="0"/>
-          <w:numId w:val="6"/>
-        </w:numPr>
-      </w:pPr>
-      <w:r>
-        <w:t xml:space="preserve">Introduce the </w:t>
-      </w:r>
-      <w:r>
-        <w:rPr>
-          <w:b/>
-        </w:rPr>
-        <w:t>prototype design</w:t>
+        <w:ind w:left="0" w:firstLine="720"/>
+      </w:pPr>
+      <w:r>
+        <w:t>The proposed hybrid cryptography system for the automated election has resolved the issues present in the current system.</w:t>
+      </w:r>
+      <w:r>
+        <w:t xml:space="preserve"> The researchers took considered the possible attacks that may occur the transmission of votes in the server-level. Also, various security measures were applied in order to address the system’s vulnerabilities as well as reduce the chances of electoral fraud. It prevents hackers or unauthorized individuals in tampering the election returns that may damage the integrity of the data. </w:t>
+      </w:r>
+      <w:bookmarkStart w:id="0" w:name="_GoBack"/>
+      <w:bookmarkEnd w:id="0"/>
+      <w:r>
+        <w:t xml:space="preserve">Moreover, the system being proposed is versatile as the </w:t>
+      </w:r>
+      <w:r>
+        <w:t xml:space="preserve">concept </w:t>
+      </w:r>
+      <w:r>
+        <w:t xml:space="preserve">can be applied to different </w:t>
+      </w:r>
+      <w:r>
+        <w:t xml:space="preserve">areas wherein data security is needed. No matter how big or small the system and there is proper implementation, the hybrid cryptography is functional. </w:t>
       </w:r>
     </w:p>
     <w:p>
       <w:pPr>
         <w:pStyle w:val="ListParagraph"/>
-        <w:numPr>
-          <w:ilvl w:val="1"/>
-          <w:numId w:val="6"/>
-        </w:numPr>
-      </w:pPr>
-      <w:r>
-        <w:t>Server will be set up including the keys of the VCMs. This server will be running on the background while waiting for the VCMs to transmit the results.</w:t>
-      </w:r>
-      <w:r>
-        <w:t xml:space="preserve"> Virtual machines can be used to demonstrated the possibility of this design.</w:t>
-      </w:r>
-    </w:p>
-    <w:p>
-      <w:pPr>
-        <w:pStyle w:val="ListParagraph"/>
-        <w:numPr>
-          <w:ilvl w:val="1"/>
-          <w:numId w:val="6"/>
-        </w:numPr>
-      </w:pPr>
-      <w:r>
-        <w:t>Once the poll closes, Board of Election Inspectors (BEIs) will log in to the system where they should transmit the election returns. The BEI will be redirected to a screen where they can upload the file of the result.</w:t>
-      </w:r>
-    </w:p>
-    <w:p>
-      <w:pPr>
-        <w:pStyle w:val="ListParagraph"/>
-        <w:numPr>
-          <w:ilvl w:val="1"/>
-          <w:numId w:val="6"/>
-        </w:numPr>
-      </w:pPr>
-      <w:r>
-        <w:t>The server will then check if the VCM sending the file is qualified to transmit such file. This will be known if these conditions are met:</w:t>
-      </w:r>
-    </w:p>
-    <w:p>
-      <w:pPr>
-        <w:pStyle w:val="ListParagraph"/>
-        <w:numPr>
-          <w:ilvl w:val="2"/>
-          <w:numId w:val="6"/>
-        </w:numPr>
-      </w:pPr>
-      <w:r>
-        <w:t>Key of the VCM is in the servers’ list of keys in the database.</w:t>
-      </w:r>
-    </w:p>
-    <w:p>
-      <w:pPr>
-        <w:pStyle w:val="ListParagraph"/>
-        <w:numPr>
-          <w:ilvl w:val="2"/>
-          <w:numId w:val="6"/>
-        </w:numPr>
-      </w:pPr>
-      <w:r>
-        <w:t>VCM have not sent any election returns prior to the one being sent.</w:t>
-      </w:r>
-    </w:p>
-    <w:p>
-      <w:pPr>
-        <w:pStyle w:val="ListParagraph"/>
-        <w:numPr>
-          <w:ilvl w:val="1"/>
-          <w:numId w:val="6"/>
-        </w:numPr>
-      </w:pPr>
-      <w:r>
-        <w:t>After validation, VCM and server will perform Diffie-Hellman algorithm to generate a shared key.</w:t>
-      </w:r>
-    </w:p>
-    <w:p>
-      <w:pPr>
-        <w:pStyle w:val="ListParagraph"/>
-        <w:numPr>
-          <w:ilvl w:val="1"/>
-          <w:numId w:val="6"/>
-        </w:numPr>
-      </w:pPr>
-      <w:r>
-        <w:t>VCM will perform necessary steps stated in the proposed solution.</w:t>
-      </w:r>
-    </w:p>
-    <w:p>
-      <w:pPr>
-        <w:pStyle w:val="ListParagraph"/>
-        <w:numPr>
-          <w:ilvl w:val="1"/>
-          <w:numId w:val="6"/>
-        </w:numPr>
-      </w:pPr>
-      <w:r>
-        <w:t>Once done, VCM will successfully send the election returns to the server with the security measures that comes with it.</w:t>
-      </w:r>
-    </w:p>
-    <w:p>
-      <w:pPr>
-        <w:pStyle w:val="ListParagraph"/>
-        <w:numPr>
-          <w:ilvl w:val="0"/>
-          <w:numId w:val="6"/>
-        </w:numPr>
-      </w:pPr>
-      <w:r>
-        <w:t>Insert screenshot here</w:t>
-      </w:r>
-    </w:p>
-    <w:p>
-      <w:pPr>
-        <w:pStyle w:val="ListParagraph"/>
-        <w:numPr>
-          <w:ilvl w:val="0"/>
-          <w:numId w:val="6"/>
-        </w:numPr>
-      </w:pPr>
+        <w:ind w:left="0" w:firstLine="720"/>
+      </w:pPr>
+      <w:r>
+        <w:t xml:space="preserve">For the future researchers that would want to pursue this line of work, more security functionalities can be added in order to </w:t>
+      </w:r>
+      <w:r>
+        <w:t>strengthen the layers of security already present in the proposed system. Lastly, a working prototype can be developed so that there can already be a preliminary model to showcase the integrate system.</w:t>
+      </w:r>
     </w:p>
     <w:p>
       <w:pPr>
         <w:jc w:val="center"/>
       </w:pPr>
       <w:r>
-        <w:t>CONCLUSIONS AND RECOMMENDATIONS</w:t>
-      </w:r>
-    </w:p>
-    <w:p>
-      <w:pPr>
-        <w:pStyle w:val="ListParagraph"/>
-        <w:numPr>
-          <w:ilvl w:val="0"/>
-          <w:numId w:val="6"/>
-        </w:numPr>
-      </w:pPr>
+        <w:t>APPENDICES</w:t>
+      </w:r>
+    </w:p>
+    <w:p>
+      <w:pPr>
+        <w:jc w:val="both"/>
+      </w:pPr>
+      <w:r>
+        <w:t>Event Table</w:t>
+      </w:r>
     </w:p>
     <w:p>
       <w:pPr>
         <w:jc w:val="center"/>
       </w:pPr>
       <w:r>
-        <w:lastRenderedPageBreak/>
-        <w:t>APPENDICES</w:t>
-      </w:r>
-    </w:p>
-    <w:p>
-      <w:pPr>
-        <w:jc w:val="both"/>
-      </w:pPr>
-      <w:r>
-        <w:t>Event Table</w:t>
-      </w:r>
-    </w:p>
-    <w:p>
-      <w:pPr>
-        <w:jc w:val="center"/>
-      </w:pPr>
-      <w:r>
         <w:rPr>
           <w:noProof/>
           <w:lang w:eastAsia="en-PH"/>
         </w:rPr>
         <w:drawing>
-          <wp:inline distT="0" distB="0" distL="0" distR="0" wp14:anchorId="789E7EA4" wp14:editId="4384D1B7">
+          <wp:inline distT="0" distB="0" distL="0" distR="0" wp14:anchorId="4B99F908" wp14:editId="6CF382A4">
             <wp:extent cx="5410835" cy="3457575"/>
             <wp:effectExtent l="0" t="0" r="0" b="0"/>
             <wp:docPr id="13" name="Picture 13"/>
@@ -2808,6 +3104,7 @@
         <w:jc w:val="both"/>
       </w:pPr>
       <w:r>
+        <w:lastRenderedPageBreak/>
         <w:t>Entity Relationship Diagram</w:t>
       </w:r>
     </w:p>
@@ -2821,7 +3118,7 @@
           <w:lang w:eastAsia="en-PH"/>
         </w:rPr>
         <w:drawing>
-          <wp:inline distT="0" distB="0" distL="0" distR="0">
+          <wp:inline distT="0" distB="0" distL="0" distR="0" wp14:anchorId="54E7CC81" wp14:editId="5B9D65AD">
             <wp:extent cx="5943600" cy="2383469"/>
             <wp:effectExtent l="0" t="0" r="0" b="0"/>
             <wp:docPr id="46" name="Picture 46" descr="erd_zps2vyz9bip.png"/>
@@ -2895,7 +3192,6 @@
         <w:jc w:val="both"/>
       </w:pPr>
       <w:r>
-        <w:lastRenderedPageBreak/>
         <w:t>Context Diagram</w:t>
       </w:r>
     </w:p>
@@ -2909,7 +3205,7 @@
           <w:lang w:eastAsia="en-PH"/>
         </w:rPr>
         <w:drawing>
-          <wp:inline distT="0" distB="0" distL="0" distR="0" wp14:anchorId="05B2185F" wp14:editId="1C5DB40E">
+          <wp:inline distT="0" distB="0" distL="0" distR="0" wp14:anchorId="40527E81" wp14:editId="37CC00D7">
             <wp:extent cx="5658485" cy="1085850"/>
             <wp:effectExtent l="0" t="0" r="0" b="0"/>
             <wp:docPr id="11" name="Picture 11"/>
@@ -2975,8 +3271,9 @@
           <w:noProof/>
           <w:lang w:eastAsia="en-PH"/>
         </w:rPr>
+        <w:lastRenderedPageBreak/>
         <w:drawing>
-          <wp:inline distT="0" distB="0" distL="0" distR="0" wp14:anchorId="58A8B1A8" wp14:editId="5AB45A2A">
+          <wp:inline distT="0" distB="0" distL="0" distR="0" wp14:anchorId="28491A1D" wp14:editId="177B947E">
             <wp:extent cx="5943600" cy="3162935"/>
             <wp:effectExtent l="0" t="0" r="0" b="0"/>
             <wp:docPr id="18" name="Picture 18"/>
@@ -3035,7 +3332,7 @@
           <w:lang w:eastAsia="en-PH"/>
         </w:rPr>
         <w:drawing>
-          <wp:inline distT="0" distB="0" distL="0" distR="0" wp14:anchorId="353E7600" wp14:editId="483A12B0">
+          <wp:inline distT="0" distB="0" distL="0" distR="0" wp14:anchorId="7AFC63F6" wp14:editId="3F93CB6E">
             <wp:extent cx="5943600" cy="1002030"/>
             <wp:effectExtent l="0" t="0" r="0" b="7620"/>
             <wp:docPr id="19" name="Picture 19" descr="C:\Users\cecil sotto\Desktop\DFD1.png"/>
@@ -3110,7 +3407,6 @@
         <w:jc w:val="both"/>
       </w:pPr>
       <w:r>
-        <w:lastRenderedPageBreak/>
         <w:t>Use Case</w:t>
       </w:r>
     </w:p>
@@ -3133,7 +3429,7 @@
           <w:lang w:eastAsia="en-PH"/>
         </w:rPr>
         <w:drawing>
-          <wp:inline distT="0" distB="0" distL="0" distR="0" wp14:anchorId="5A8B2321" wp14:editId="061F1F8C">
+          <wp:inline distT="0" distB="0" distL="0" distR="0" wp14:anchorId="23F00691" wp14:editId="4A38A6B7">
             <wp:extent cx="5943600" cy="1135380"/>
             <wp:effectExtent l="0" t="0" r="0" b="7620"/>
             <wp:docPr id="20" name="Picture 20"/>
@@ -3191,8 +3487,9 @@
           <w:noProof/>
           <w:lang w:eastAsia="en-PH"/>
         </w:rPr>
+        <w:lastRenderedPageBreak/>
         <w:drawing>
-          <wp:inline distT="0" distB="0" distL="0" distR="0" wp14:anchorId="676F13B7" wp14:editId="5B9A0393">
+          <wp:inline distT="0" distB="0" distL="0" distR="0" wp14:anchorId="7A60A39A" wp14:editId="68714514">
             <wp:extent cx="3838575" cy="1171575"/>
             <wp:effectExtent l="0" t="0" r="9525" b="9525"/>
             <wp:docPr id="21" name="Picture 21"/>
@@ -3268,7 +3565,7 @@
           <w:lang w:eastAsia="en-PH"/>
         </w:rPr>
         <w:drawing>
-          <wp:inline distT="0" distB="0" distL="0" distR="0" wp14:anchorId="524CEC8D" wp14:editId="01F98812">
+          <wp:inline distT="0" distB="0" distL="0" distR="0" wp14:anchorId="5C73ED1A" wp14:editId="665BDA4E">
             <wp:extent cx="3876675" cy="1171575"/>
             <wp:effectExtent l="0" t="0" r="9525" b="9525"/>
             <wp:docPr id="22" name="Picture 22"/>
@@ -3337,7 +3634,7 @@
           <w:lang w:eastAsia="en-PH"/>
         </w:rPr>
         <w:drawing>
-          <wp:inline distT="0" distB="0" distL="0" distR="0" wp14:anchorId="176500D6" wp14:editId="0F1A6490">
+          <wp:inline distT="0" distB="0" distL="0" distR="0" wp14:anchorId="6CD2D6B2" wp14:editId="6F836E3C">
             <wp:extent cx="3914775" cy="990600"/>
             <wp:effectExtent l="0" t="0" r="9525" b="0"/>
             <wp:docPr id="23" name="Picture 23"/>
@@ -3406,7 +3703,7 @@
           <w:lang w:eastAsia="en-PH"/>
         </w:rPr>
         <w:drawing>
-          <wp:inline distT="0" distB="0" distL="0" distR="0" wp14:anchorId="6327B811" wp14:editId="3068F341">
+          <wp:inline distT="0" distB="0" distL="0" distR="0" wp14:anchorId="2028F281" wp14:editId="5DEBF855">
             <wp:extent cx="5943600" cy="1176020"/>
             <wp:effectExtent l="0" t="0" r="0" b="5080"/>
             <wp:docPr id="24" name="Picture 24"/>
@@ -3466,7 +3763,6 @@
           <w:noProof/>
           <w:lang w:eastAsia="en-PH"/>
         </w:rPr>
-        <w:lastRenderedPageBreak/>
         <w:tab/>
         <w:t>Diagram 6</w:t>
       </w:r>
@@ -3484,7 +3780,7 @@
           <w:lang w:eastAsia="en-PH"/>
         </w:rPr>
         <w:drawing>
-          <wp:inline distT="0" distB="0" distL="0" distR="0" wp14:anchorId="74E7AE18" wp14:editId="0B0E88F9">
+          <wp:inline distT="0" distB="0" distL="0" distR="0" wp14:anchorId="40A2BAEE" wp14:editId="3DEA2570">
             <wp:extent cx="3829050" cy="1076325"/>
             <wp:effectExtent l="0" t="0" r="0" b="9525"/>
             <wp:docPr id="25" name="Picture 25"/>
@@ -3552,8 +3848,9 @@
           <w:noProof/>
           <w:lang w:eastAsia="en-PH"/>
         </w:rPr>
+        <w:lastRenderedPageBreak/>
         <w:drawing>
-          <wp:inline distT="0" distB="0" distL="0" distR="0" wp14:anchorId="43E1466C" wp14:editId="34576A30">
+          <wp:inline distT="0" distB="0" distL="0" distR="0" wp14:anchorId="5AAAFF85" wp14:editId="6D19763E">
             <wp:extent cx="3790950" cy="990600"/>
             <wp:effectExtent l="0" t="0" r="0" b="0"/>
             <wp:docPr id="26" name="Picture 26"/>
@@ -3608,8 +3905,6 @@
         <w:tab/>
         <w:t>Diagram 8</w:t>
       </w:r>
-      <w:bookmarkStart w:id="0" w:name="_GoBack"/>
-      <w:bookmarkEnd w:id="0"/>
     </w:p>
     <w:p>
       <w:r>
@@ -3618,7 +3913,7 @@
           <w:lang w:eastAsia="en-PH"/>
         </w:rPr>
         <w:drawing>
-          <wp:inline distT="0" distB="0" distL="0" distR="0" wp14:anchorId="4C7476BE" wp14:editId="2AFC31B1">
+          <wp:inline distT="0" distB="0" distL="0" distR="0" wp14:anchorId="04DA1C11" wp14:editId="3E736F40">
             <wp:extent cx="3752850" cy="914400"/>
             <wp:effectExtent l="0" t="0" r="0" b="0"/>
             <wp:docPr id="27" name="Picture 27"/>
@@ -3673,7 +3968,7 @@
           <w:lang w:eastAsia="en-PH"/>
         </w:rPr>
         <w:drawing>
-          <wp:inline distT="0" distB="0" distL="0" distR="0" wp14:anchorId="0F7F3696" wp14:editId="1E5DC5C0">
+          <wp:inline distT="0" distB="0" distL="0" distR="0" wp14:anchorId="6D7FB121" wp14:editId="56BB38BF">
             <wp:extent cx="4438650" cy="2383790"/>
             <wp:effectExtent l="0" t="0" r="0" b="0"/>
             <wp:docPr id="28" name="Picture 28"/>
@@ -3722,9 +4017,8 @@
           <w:noProof/>
           <w:lang w:eastAsia="en-PH"/>
         </w:rPr>
-        <w:lastRenderedPageBreak/>
         <w:drawing>
-          <wp:inline distT="0" distB="0" distL="0" distR="0" wp14:anchorId="3CD2C88A" wp14:editId="7D64385C">
+          <wp:inline distT="0" distB="0" distL="0" distR="0" wp14:anchorId="677CD7AB" wp14:editId="3B6AA49F">
             <wp:extent cx="4362450" cy="2311400"/>
             <wp:effectExtent l="0" t="0" r="0" b="0"/>
             <wp:docPr id="29" name="Picture 29"/>
@@ -3773,8 +4067,9 @@
           <w:noProof/>
           <w:lang w:eastAsia="en-PH"/>
         </w:rPr>
+        <w:lastRenderedPageBreak/>
         <w:drawing>
-          <wp:inline distT="0" distB="0" distL="0" distR="0" wp14:anchorId="64F7B517" wp14:editId="1048C79A">
+          <wp:inline distT="0" distB="0" distL="0" distR="0" wp14:anchorId="053A3804" wp14:editId="2583932C">
             <wp:extent cx="4305300" cy="3328035"/>
             <wp:effectExtent l="0" t="0" r="0" b="5715"/>
             <wp:docPr id="30" name="Picture 30"/>
@@ -3823,9 +4118,8 @@
           <w:noProof/>
           <w:lang w:eastAsia="en-PH"/>
         </w:rPr>
-        <w:lastRenderedPageBreak/>
         <w:drawing>
-          <wp:inline distT="0" distB="0" distL="0" distR="0" wp14:anchorId="364D0F40" wp14:editId="7D0749BE">
+          <wp:inline distT="0" distB="0" distL="0" distR="0" wp14:anchorId="43B1CEC8" wp14:editId="1756B9A8">
             <wp:extent cx="4429125" cy="3220085"/>
             <wp:effectExtent l="0" t="0" r="9525" b="0"/>
             <wp:docPr id="31" name="Picture 31"/>
@@ -3874,8 +4168,9 @@
           <w:noProof/>
           <w:lang w:eastAsia="en-PH"/>
         </w:rPr>
+        <w:lastRenderedPageBreak/>
         <w:drawing>
-          <wp:inline distT="0" distB="0" distL="0" distR="0" wp14:anchorId="16CE341E" wp14:editId="70E871D3">
+          <wp:inline distT="0" distB="0" distL="0" distR="0" wp14:anchorId="751D2431" wp14:editId="7A02548C">
             <wp:extent cx="4181475" cy="3762375"/>
             <wp:effectExtent l="0" t="0" r="9525" b="9525"/>
             <wp:docPr id="32" name="Picture 32"/>
@@ -3924,9 +4219,8 @@
           <w:noProof/>
           <w:lang w:eastAsia="en-PH"/>
         </w:rPr>
-        <w:lastRenderedPageBreak/>
         <w:drawing>
-          <wp:inline distT="0" distB="0" distL="0" distR="0" wp14:anchorId="718C054D" wp14:editId="23B44659">
+          <wp:inline distT="0" distB="0" distL="0" distR="0" wp14:anchorId="46727CAA" wp14:editId="31255EB3">
             <wp:extent cx="4000500" cy="3875405"/>
             <wp:effectExtent l="0" t="0" r="0" b="0"/>
             <wp:docPr id="33" name="Picture 33"/>
@@ -3980,8 +4274,9 @@
           <w:noProof/>
           <w:lang w:eastAsia="en-PH"/>
         </w:rPr>
+        <w:lastRenderedPageBreak/>
         <w:drawing>
-          <wp:inline distT="0" distB="0" distL="0" distR="0" wp14:anchorId="5C04490F" wp14:editId="0CC3179C">
+          <wp:inline distT="0" distB="0" distL="0" distR="0" wp14:anchorId="01AEC3CF" wp14:editId="289A9A51">
             <wp:extent cx="4105275" cy="3760470"/>
             <wp:effectExtent l="0" t="0" r="9525" b="0"/>
             <wp:docPr id="34" name="Picture 34"/>
@@ -4030,9 +4325,8 @@
           <w:noProof/>
           <w:lang w:eastAsia="en-PH"/>
         </w:rPr>
-        <w:lastRenderedPageBreak/>
         <w:drawing>
-          <wp:inline distT="0" distB="0" distL="0" distR="0" wp14:anchorId="13F98C11" wp14:editId="10FBB6DD">
+          <wp:inline distT="0" distB="0" distL="0" distR="0" wp14:anchorId="4E1EDF28" wp14:editId="1163E830">
             <wp:extent cx="4067175" cy="3702050"/>
             <wp:effectExtent l="0" t="0" r="9525" b="0"/>
             <wp:docPr id="35" name="Picture 35"/>
@@ -4083,6 +4377,7 @@
         <w:jc w:val="both"/>
       </w:pPr>
       <w:r>
+        <w:lastRenderedPageBreak/>
         <w:t>Activity Diagram</w:t>
       </w:r>
     </w:p>
@@ -4096,7 +4391,7 @@
           <w:lang w:eastAsia="en-PH"/>
         </w:rPr>
         <w:drawing>
-          <wp:inline distT="0" distB="0" distL="0" distR="0" wp14:anchorId="48E9D5D6" wp14:editId="4DBD5905">
+          <wp:inline distT="0" distB="0" distL="0" distR="0" wp14:anchorId="40CF2712" wp14:editId="661AA8C4">
             <wp:extent cx="5943600" cy="3487420"/>
             <wp:effectExtent l="0" t="0" r="0" b="0"/>
             <wp:docPr id="36" name="Picture 36"/>
@@ -4172,7 +4467,7 @@
           <w:lang w:eastAsia="en-PH"/>
         </w:rPr>
         <w:drawing>
-          <wp:inline distT="0" distB="0" distL="0" distR="0" wp14:anchorId="578944A8" wp14:editId="6F187DED">
+          <wp:inline distT="0" distB="0" distL="0" distR="0" wp14:anchorId="27C94F21" wp14:editId="70ED7C5A">
             <wp:extent cx="6198920" cy="3040083"/>
             <wp:effectExtent l="0" t="0" r="0" b="8255"/>
             <wp:docPr id="37" name="Picture 37" descr="C:\Users\cecil sotto\Desktop\Class Diagram.png"/>
@@ -4240,7 +4535,7 @@
           <w:lang w:eastAsia="en-PH"/>
         </w:rPr>
         <w:drawing>
-          <wp:inline distT="0" distB="0" distL="0" distR="0" wp14:anchorId="19FB14F7" wp14:editId="10B8A973">
+          <wp:inline distT="0" distB="0" distL="0" distR="0" wp14:anchorId="61C880F4" wp14:editId="6407FF02">
             <wp:extent cx="3543300" cy="2949575"/>
             <wp:effectExtent l="0" t="0" r="0" b="3175"/>
             <wp:docPr id="38" name="Picture 38"/>
@@ -4297,9 +4592,8 @@
           <w:noProof/>
           <w:lang w:eastAsia="en-PH"/>
         </w:rPr>
-        <w:lastRenderedPageBreak/>
         <w:drawing>
-          <wp:inline distT="0" distB="0" distL="0" distR="0" wp14:anchorId="7AC03EC9" wp14:editId="6E0270A1">
+          <wp:inline distT="0" distB="0" distL="0" distR="0" wp14:anchorId="21CEDEEC" wp14:editId="184ACC7E">
             <wp:extent cx="5738495" cy="2619375"/>
             <wp:effectExtent l="0" t="0" r="0" b="9525"/>
             <wp:docPr id="39" name="Picture 39"/>
@@ -4369,6 +4663,7 @@
         <w:jc w:val="both"/>
       </w:pPr>
       <w:r>
+        <w:lastRenderedPageBreak/>
         <w:t>Timing Diagram</w:t>
       </w:r>
     </w:p>
@@ -4382,7 +4677,7 @@
           <w:lang w:eastAsia="en-PH"/>
         </w:rPr>
         <w:drawing>
-          <wp:inline distT="0" distB="0" distL="0" distR="0" wp14:anchorId="3CA33B3E" wp14:editId="60D415D5">
+          <wp:inline distT="0" distB="0" distL="0" distR="0" wp14:anchorId="0893BF90" wp14:editId="2728BD39">
             <wp:extent cx="5057775" cy="1837690"/>
             <wp:effectExtent l="0" t="0" r="9525" b="0"/>
             <wp:docPr id="40" name="Picture 40"/>
@@ -4449,9 +4744,8 @@
           <w:noProof/>
           <w:lang w:eastAsia="en-PH"/>
         </w:rPr>
-        <w:lastRenderedPageBreak/>
         <w:drawing>
-          <wp:inline distT="0" distB="0" distL="0" distR="0" wp14:anchorId="742C50A0" wp14:editId="631E12B8">
+          <wp:inline distT="0" distB="0" distL="0" distR="0" wp14:anchorId="60EFF93D" wp14:editId="71398893">
             <wp:extent cx="6282047" cy="4156364"/>
             <wp:effectExtent l="0" t="0" r="5080" b="0"/>
             <wp:docPr id="41" name="Content Placeholder 5"/>
@@ -4541,9 +4835,8 @@
           <w:noProof/>
           <w:lang w:eastAsia="en-PH"/>
         </w:rPr>
-        <w:lastRenderedPageBreak/>
         <w:drawing>
-          <wp:inline distT="0" distB="0" distL="0" distR="0" wp14:anchorId="602D12E1" wp14:editId="1F8B088C">
+          <wp:inline distT="0" distB="0" distL="0" distR="0" wp14:anchorId="4739736D" wp14:editId="020DF88A">
             <wp:extent cx="4829175" cy="2980055"/>
             <wp:effectExtent l="0" t="0" r="9525" b="0"/>
             <wp:docPr id="42" name="Picture 42"/>
@@ -4601,7 +4894,7 @@
           <w:lang w:eastAsia="en-PH"/>
         </w:rPr>
         <w:drawing>
-          <wp:inline distT="0" distB="0" distL="0" distR="0" wp14:anchorId="7B0AC09B" wp14:editId="668BE6F4">
+          <wp:inline distT="0" distB="0" distL="0" distR="0" wp14:anchorId="6D0474BC" wp14:editId="5EFF4FC0">
             <wp:extent cx="5257800" cy="3031490"/>
             <wp:effectExtent l="0" t="0" r="0" b="0"/>
             <wp:docPr id="43" name="Picture 43"/>
@@ -4673,9 +4966,8 @@
           <w:noProof/>
           <w:lang w:eastAsia="en-PH"/>
         </w:rPr>
-        <w:lastRenderedPageBreak/>
         <w:drawing>
-          <wp:inline distT="0" distB="0" distL="0" distR="0" wp14:anchorId="48E395BF" wp14:editId="09BC8C8B">
+          <wp:inline distT="0" distB="0" distL="0" distR="0" wp14:anchorId="03A36879" wp14:editId="2EEB96C4">
             <wp:extent cx="4933950" cy="2092325"/>
             <wp:effectExtent l="0" t="0" r="0" b="3175"/>
             <wp:docPr id="44" name="Content Placeholder 6"/>
@@ -4733,7 +5025,7 @@
           <w:lang w:eastAsia="en-PH"/>
         </w:rPr>
         <w:drawing>
-          <wp:inline distT="0" distB="0" distL="0" distR="0" wp14:anchorId="7DFD3DE9" wp14:editId="7E547062">
+          <wp:inline distT="0" distB="0" distL="0" distR="0" wp14:anchorId="1F03A882" wp14:editId="6A644BC1">
             <wp:extent cx="5943600" cy="1402715"/>
             <wp:effectExtent l="0" t="0" r="0" b="6985"/>
             <wp:docPr id="45" name="Content Placeholder 5"/>
@@ -6345,7 +6637,7 @@
 </file>
 
 <file path=customXml/itemProps1.xml><?xml version="1.0" encoding="utf-8"?>
-<ds:datastoreItem xmlns:ds="http://schemas.openxmlformats.org/officeDocument/2006/customXml" ds:itemID="{E110E4C8-1A68-41BB-A377-9A65DEF840A6}">
+<ds:datastoreItem xmlns:ds="http://schemas.openxmlformats.org/officeDocument/2006/customXml" ds:itemID="{2FBEEFCE-1046-45FA-A240-D305CCE65E60}">
   <ds:schemaRefs>
     <ds:schemaRef ds:uri="http://schemas.openxmlformats.org/officeDocument/2006/bibliography"/>
   </ds:schemaRefs>

</xml_diff>